<commit_message>
finally getting started on the manuscript
</commit_message>
<xml_diff>
--- a/4 Manuscript/CVOE Manuscript.docx
+++ b/4 Manuscript/CVOE Manuscript.docx
@@ -143,132 +143,124 @@
           <w:szCs w:val="24"/>
         </w:rPr>
       </w:pPr>
+      <w:r>
+        <w:rPr>
+          <w:rFonts w:eastAsia="Arial"/>
+          <w:sz w:val="24"/>
+          <w:szCs w:val="24"/>
+          <w:highlight w:val="yellow"/>
+        </w:rPr>
+        <w:t>Title will go here: Something with a colon maybe</w:t>
+      </w:r>
+    </w:p>
+    <w:p>
+      <w:pPr>
+        <w:spacing w:line="200" w:lineRule="exact"/>
+        <w:rPr>
+          <w:sz w:val="24"/>
+          <w:szCs w:val="24"/>
+        </w:rPr>
+      </w:pPr>
+    </w:p>
+    <w:p>
+      <w:pPr>
+        <w:spacing w:line="362" w:lineRule="exact"/>
+        <w:rPr>
+          <w:sz w:val="24"/>
+          <w:szCs w:val="24"/>
+        </w:rPr>
+      </w:pPr>
+    </w:p>
+    <w:p>
+      <w:pPr>
+        <w:jc w:val="center"/>
+        <w:rPr>
+          <w:sz w:val="24"/>
+          <w:szCs w:val="24"/>
+        </w:rPr>
+      </w:pPr>
       <w:commentRangeStart w:id="0"/>
       <w:r>
         <w:rPr>
           <w:rFonts w:eastAsia="Arial"/>
           <w:sz w:val="24"/>
           <w:szCs w:val="24"/>
-          <w:highlight w:val="yellow"/>
-        </w:rPr>
-        <w:t>Title will go here: Something with a colon maybe</w:t>
-      </w:r>
-    </w:p>
-    <w:commentRangeEnd w:id="0"/>
-    <w:p>
-      <w:pPr>
-        <w:spacing w:line="200" w:lineRule="exact"/>
-        <w:rPr>
-          <w:sz w:val="24"/>
-          <w:szCs w:val="24"/>
-        </w:rPr>
-      </w:pPr>
+        </w:rPr>
+        <w:t>Nicholas P. Maxwell</w:t>
+      </w:r>
+      <w:r>
+        <w:rPr>
+          <w:rFonts w:eastAsia="Arial"/>
+          <w:sz w:val="24"/>
+          <w:szCs w:val="24"/>
+          <w:vertAlign w:val="superscript"/>
+        </w:rPr>
+        <w:t>1</w:t>
+      </w:r>
+      <w:r>
+        <w:rPr>
+          <w:rFonts w:eastAsia="Arial"/>
+          <w:sz w:val="24"/>
+          <w:szCs w:val="24"/>
+        </w:rPr>
+        <w:t>, Jacob Namias</w:t>
+      </w:r>
+      <w:r>
+        <w:rPr>
+          <w:rFonts w:eastAsia="Arial"/>
+          <w:sz w:val="24"/>
+          <w:szCs w:val="24"/>
+          <w:vertAlign w:val="superscript"/>
+        </w:rPr>
+        <w:t>1</w:t>
+      </w:r>
+      <w:r>
+        <w:rPr>
+          <w:rFonts w:eastAsia="Arial"/>
+          <w:sz w:val="24"/>
+          <w:szCs w:val="24"/>
+        </w:rPr>
+        <w:t xml:space="preserve">, </w:t>
+      </w:r>
+      <w:r>
+        <w:rPr>
+          <w:rFonts w:eastAsia="Arial"/>
+          <w:sz w:val="24"/>
+          <w:szCs w:val="24"/>
+        </w:rPr>
+        <w:t>&amp; Mark</w:t>
+      </w:r>
+      <w:r>
+        <w:rPr>
+          <w:rFonts w:eastAsia="Arial"/>
+          <w:sz w:val="24"/>
+          <w:szCs w:val="24"/>
+        </w:rPr>
+        <w:t xml:space="preserve"> J.</w:t>
+      </w:r>
+      <w:r>
+        <w:rPr>
+          <w:rFonts w:eastAsia="Arial"/>
+          <w:sz w:val="24"/>
+          <w:szCs w:val="24"/>
+        </w:rPr>
+        <w:t xml:space="preserve"> Huﬀ</w:t>
+      </w:r>
+      <w:r>
+        <w:rPr>
+          <w:rFonts w:eastAsia="Arial"/>
+          <w:sz w:val="24"/>
+          <w:szCs w:val="24"/>
+          <w:vertAlign w:val="superscript"/>
+        </w:rPr>
+        <w:t>1</w:t>
+      </w:r>
+      <w:commentRangeEnd w:id="0"/>
       <w:r>
         <w:rPr>
           <w:rStyle w:val="CommentReference"/>
         </w:rPr>
         <w:commentReference w:id="0"/>
-      </w:r>
-    </w:p>
-    <w:p>
-      <w:pPr>
-        <w:spacing w:line="362" w:lineRule="exact"/>
-        <w:rPr>
-          <w:sz w:val="24"/>
-          <w:szCs w:val="24"/>
-        </w:rPr>
-      </w:pPr>
-    </w:p>
-    <w:p>
-      <w:pPr>
-        <w:jc w:val="center"/>
-        <w:rPr>
-          <w:sz w:val="24"/>
-          <w:szCs w:val="24"/>
-        </w:rPr>
-      </w:pPr>
-      <w:commentRangeStart w:id="1"/>
-      <w:r>
-        <w:rPr>
-          <w:rFonts w:eastAsia="Arial"/>
-          <w:sz w:val="24"/>
-          <w:szCs w:val="24"/>
-        </w:rPr>
-        <w:t>Nicholas P. Maxwell</w:t>
-      </w:r>
-      <w:r>
-        <w:rPr>
-          <w:rFonts w:eastAsia="Arial"/>
-          <w:sz w:val="24"/>
-          <w:szCs w:val="24"/>
-          <w:vertAlign w:val="superscript"/>
-        </w:rPr>
-        <w:t>1</w:t>
-      </w:r>
-      <w:r>
-        <w:rPr>
-          <w:rFonts w:eastAsia="Arial"/>
-          <w:sz w:val="24"/>
-          <w:szCs w:val="24"/>
-        </w:rPr>
-        <w:t>, Jacob Namias</w:t>
-      </w:r>
-      <w:r>
-        <w:rPr>
-          <w:rFonts w:eastAsia="Arial"/>
-          <w:sz w:val="24"/>
-          <w:szCs w:val="24"/>
-          <w:vertAlign w:val="superscript"/>
-        </w:rPr>
-        <w:t>1</w:t>
-      </w:r>
-      <w:r>
-        <w:rPr>
-          <w:rFonts w:eastAsia="Arial"/>
-          <w:sz w:val="24"/>
-          <w:szCs w:val="24"/>
-        </w:rPr>
-        <w:t xml:space="preserve">, </w:t>
-      </w:r>
-      <w:r>
-        <w:rPr>
-          <w:rFonts w:eastAsia="Arial"/>
-          <w:sz w:val="24"/>
-          <w:szCs w:val="24"/>
-        </w:rPr>
-        <w:t>&amp; Mark</w:t>
-      </w:r>
-      <w:r>
-        <w:rPr>
-          <w:rFonts w:eastAsia="Arial"/>
-          <w:sz w:val="24"/>
-          <w:szCs w:val="24"/>
-        </w:rPr>
-        <w:t xml:space="preserve"> J.</w:t>
-      </w:r>
-      <w:r>
-        <w:rPr>
-          <w:rFonts w:eastAsia="Arial"/>
-          <w:sz w:val="24"/>
-          <w:szCs w:val="24"/>
-        </w:rPr>
-        <w:t xml:space="preserve"> Huﬀ</w:t>
-      </w:r>
-      <w:r>
-        <w:rPr>
-          <w:rFonts w:eastAsia="Arial"/>
-          <w:sz w:val="24"/>
-          <w:szCs w:val="24"/>
-          <w:vertAlign w:val="superscript"/>
-        </w:rPr>
-        <w:t>1</w:t>
-      </w:r>
-      <w:commentRangeEnd w:id="1"/>
-      <w:r>
-        <w:rPr>
-          <w:rStyle w:val="CommentReference"/>
-        </w:rPr>
-        <w:commentReference w:id="1"/>
       </w:r>
     </w:p>
     <w:p>
@@ -562,8 +554,8 @@
           <w:szCs w:val="24"/>
         </w:rPr>
       </w:pPr>
-      <w:bookmarkStart w:id="2" w:name="page2"/>
-      <w:bookmarkEnd w:id="2"/>
+      <w:bookmarkStart w:id="1" w:name="page2"/>
+      <w:bookmarkEnd w:id="1"/>
     </w:p>
     <w:p>
       <w:pPr>
@@ -690,7 +682,6 @@
           <w:szCs w:val="24"/>
         </w:rPr>
       </w:pPr>
-      <w:commentRangeStart w:id="3"/>
     </w:p>
     <w:p>
       <w:pPr>
@@ -718,14 +709,6 @@
           <w:highlight w:val="yellow"/>
         </w:rPr>
         <w:t>Keyword1</w:t>
-      </w:r>
-      <w:commentRangeEnd w:id="3"/>
-      <w:r>
-        <w:rPr>
-          <w:rStyle w:val="CommentReference"/>
-          <w:highlight w:val="yellow"/>
-        </w:rPr>
-        <w:commentReference w:id="3"/>
       </w:r>
       <w:r>
         <w:rPr>
@@ -810,48 +793,17 @@
           <w:szCs w:val="24"/>
         </w:rPr>
       </w:pPr>
-      <w:bookmarkStart w:id="4" w:name="page3"/>
-      <w:bookmarkEnd w:id="4"/>
-      <w:commentRangeStart w:id="5"/>
-      <w:r>
-        <w:rPr>
-          <w:sz w:val="24"/>
-          <w:szCs w:val="24"/>
+      <w:bookmarkStart w:id="2" w:name="page3"/>
+      <w:bookmarkEnd w:id="2"/>
+      <w:r>
+        <w:rPr>
+          <w:sz w:val="24"/>
+          <w:szCs w:val="24"/>
+          <w:highlight w:val="yellow"/>
         </w:rPr>
         <w:lastRenderedPageBreak/>
         <w:t>[INSERT TITLE HERE]</w:t>
       </w:r>
-      <w:commentRangeEnd w:id="5"/>
-      <w:r>
-        <w:rPr>
-          <w:rStyle w:val="CommentReference"/>
-        </w:rPr>
-        <w:commentReference w:id="5"/>
-      </w:r>
-    </w:p>
-    <w:p>
-      <w:pPr>
-        <w:spacing w:line="480" w:lineRule="auto"/>
-        <w:rPr>
-          <w:sz w:val="24"/>
-        </w:rPr>
-      </w:pPr>
-    </w:p>
-    <w:p>
-      <w:pPr>
-        <w:spacing w:line="480" w:lineRule="auto"/>
-        <w:rPr>
-          <w:sz w:val="24"/>
-          <w:highlight w:val="yellow"/>
-        </w:rPr>
-      </w:pPr>
-      <w:r>
-        <w:rPr>
-          <w:sz w:val="24"/>
-          <w:highlight w:val="yellow"/>
-        </w:rPr>
-        <w:t>[INTRO PARAGRAPH HERE]</w:t>
-      </w:r>
     </w:p>
     <w:p>
       <w:pPr>
@@ -859,143 +811,95 @@
         <w:ind w:firstLine="720"/>
         <w:rPr>
           <w:sz w:val="24"/>
-        </w:rPr>
-      </w:pPr>
-      <w:r>
-        <w:rPr>
-          <w:sz w:val="24"/>
-        </w:rPr>
-        <w:t xml:space="preserve">While several task-switching paradigms </w:t>
-      </w:r>
-      <w:r>
-        <w:rPr>
-          <w:sz w:val="24"/>
-        </w:rPr>
-        <w:t xml:space="preserve">have been made </w:t>
-      </w:r>
-      <w:r>
-        <w:rPr>
-          <w:sz w:val="24"/>
-        </w:rPr>
-        <w:t xml:space="preserve">available </w:t>
+          <w:highlight w:val="yellow"/>
+        </w:rPr>
+      </w:pPr>
+      <w:r>
+        <w:rPr>
+          <w:sz w:val="24"/>
+        </w:rPr>
+        <w:t>Task switching is commonly used to investigate cognitive control.</w:t>
+      </w:r>
+      <w:r>
+        <w:rPr>
+          <w:sz w:val="24"/>
+        </w:rPr>
+        <w:t xml:space="preserve"> In this paradigm, participants are presented with two </w:t>
+      </w:r>
+      <w:proofErr w:type="gramStart"/>
+      <w:r>
+        <w:rPr>
+          <w:sz w:val="24"/>
+        </w:rPr>
+        <w:t>simple</w:t>
+      </w:r>
+      <w:proofErr w:type="gramEnd"/>
+      <w:r>
+        <w:rPr>
+          <w:sz w:val="24"/>
+        </w:rPr>
+        <w:t xml:space="preserve"> but contrasting tasks and </w:t>
+      </w:r>
+      <w:r>
+        <w:rPr>
+          <w:sz w:val="24"/>
+        </w:rPr>
+        <w:t xml:space="preserve">must </w:t>
+      </w:r>
+      <w:r>
+        <w:rPr>
+          <w:sz w:val="24"/>
+        </w:rPr>
+        <w:t xml:space="preserve">alternate between completing </w:t>
+      </w:r>
+      <w:r>
+        <w:rPr>
+          <w:sz w:val="24"/>
+        </w:rPr>
+        <w:t>them (i.e., performing an addition task on trial one but a subtraction task on trial two)</w:t>
+      </w:r>
+      <w:r>
+        <w:rPr>
+          <w:sz w:val="24"/>
+        </w:rPr>
+        <w:t xml:space="preserve">. </w:t>
+      </w:r>
+      <w:r>
+        <w:rPr>
+          <w:sz w:val="24"/>
+        </w:rPr>
+        <w:t>Previous research has found that w</w:t>
+      </w:r>
+      <w:r>
+        <w:rPr>
+          <w:sz w:val="24"/>
+        </w:rPr>
+        <w:t xml:space="preserve">hen individuals are forced to alternate between tasks, their reaction times are </w:t>
+      </w:r>
+      <w:r>
+        <w:rPr>
+          <w:sz w:val="24"/>
+        </w:rPr>
+        <w:t>slower,</w:t>
+      </w:r>
+      <w:r>
+        <w:rPr>
+          <w:sz w:val="24"/>
+        </w:rPr>
+        <w:t xml:space="preserve"> and they typically commit more errors relative to completing each task separately </w:t>
       </w:r>
       <w:r>
         <w:rPr>
           <w:sz w:val="24"/>
           <w:highlight w:val="cyan"/>
         </w:rPr>
-        <w:t>(see XXXX for a review)</w:t>
-      </w:r>
-      <w:r>
-        <w:rPr>
-          <w:sz w:val="24"/>
-        </w:rPr>
-        <w:t xml:space="preserve">, </w:t>
-      </w:r>
-      <w:r>
-        <w:rPr>
-          <w:sz w:val="24"/>
-        </w:rPr>
-        <w:t xml:space="preserve">for the present study </w:t>
-      </w:r>
-      <w:r>
-        <w:rPr>
-          <w:sz w:val="24"/>
-        </w:rPr>
-        <w:t>we ch</w:t>
-      </w:r>
-      <w:r>
-        <w:rPr>
-          <w:sz w:val="24"/>
-        </w:rPr>
-        <w:t>ose</w:t>
-      </w:r>
-      <w:r>
-        <w:rPr>
-          <w:sz w:val="24"/>
-        </w:rPr>
-        <w:t xml:space="preserve"> to focus on </w:t>
-      </w:r>
-      <w:r>
-        <w:rPr>
-          <w:sz w:val="24"/>
-        </w:rPr>
-        <w:t>paradigms</w:t>
-      </w:r>
-      <w:r>
-        <w:rPr>
-          <w:sz w:val="24"/>
-        </w:rPr>
-        <w:t xml:space="preserve"> which allow for a direct comparison of local and global switch costs [CITE HERE].</w:t>
-      </w:r>
-      <w:r>
-        <w:rPr>
-          <w:sz w:val="24"/>
-        </w:rPr>
-        <w:t xml:space="preserve"> </w:t>
-      </w:r>
-      <w:r>
-        <w:rPr>
-          <w:sz w:val="24"/>
-        </w:rPr>
-        <w:t>These</w:t>
-      </w:r>
-      <w:r>
-        <w:rPr>
-          <w:sz w:val="24"/>
-        </w:rPr>
-        <w:t xml:space="preserve"> </w:t>
-      </w:r>
-      <w:r>
-        <w:rPr>
-          <w:sz w:val="24"/>
-        </w:rPr>
-        <w:t>tasks</w:t>
-      </w:r>
-      <w:r>
-        <w:rPr>
-          <w:sz w:val="24"/>
-        </w:rPr>
-        <w:t xml:space="preserve"> present participants with blocks containing switch and non-switch trials interspersed within the same block (referred to as switch blocks) and pure blocks in which all trials use only one set of task instructions [CITE]. </w:t>
-      </w:r>
-      <w:r>
-        <w:rPr>
-          <w:sz w:val="24"/>
-          <w:highlight w:val="yellow"/>
-        </w:rPr>
-        <w:t>[EXPAND]</w:t>
-      </w:r>
-      <w:r>
-        <w:rPr>
-          <w:sz w:val="24"/>
-          <w:highlight w:val="yellow"/>
-        </w:rPr>
-        <w:t xml:space="preserve"> </w:t>
-      </w:r>
-      <w:r>
-        <w:rPr>
-          <w:sz w:val="24"/>
-        </w:rPr>
-        <w:t xml:space="preserve">The </w:t>
-      </w:r>
-      <w:r>
-        <w:rPr>
-          <w:i/>
-          <w:sz w:val="24"/>
-        </w:rPr>
-        <w:t>global switch cost</w:t>
-      </w:r>
-      <w:r>
-        <w:rPr>
-          <w:sz w:val="24"/>
-        </w:rPr>
-        <w:t xml:space="preserve"> refers to…</w:t>
-      </w:r>
-      <w:r>
-        <w:rPr>
-          <w:sz w:val="24"/>
-        </w:rPr>
-        <w:t>[LOCAL SWITCH COSTS]</w:t>
+        <w:t>[CITE]</w:t>
+      </w:r>
+      <w:r>
+        <w:rPr>
+          <w:sz w:val="24"/>
+        </w:rPr>
+        <w:t xml:space="preserve">.  </w:t>
       </w:r>
     </w:p>
     <w:p>
@@ -1004,71 +908,185 @@
         <w:ind w:firstLine="720"/>
         <w:rPr>
           <w:sz w:val="24"/>
+        </w:rPr>
+      </w:pPr>
+      <w:r>
+        <w:rPr>
+          <w:sz w:val="24"/>
+        </w:rPr>
+        <w:t xml:space="preserve">While several task-switching paradigms </w:t>
+      </w:r>
+      <w:r>
+        <w:rPr>
+          <w:sz w:val="24"/>
+        </w:rPr>
+        <w:t xml:space="preserve">have been made </w:t>
+      </w:r>
+      <w:r>
+        <w:rPr>
+          <w:sz w:val="24"/>
+        </w:rPr>
+        <w:t xml:space="preserve">available </w:t>
+      </w:r>
+      <w:r>
+        <w:rPr>
+          <w:sz w:val="24"/>
+          <w:highlight w:val="cyan"/>
+        </w:rPr>
+        <w:t>(see XXXX for a review)</w:t>
+      </w:r>
+      <w:r>
+        <w:rPr>
+          <w:sz w:val="24"/>
+        </w:rPr>
+        <w:t xml:space="preserve">, </w:t>
+      </w:r>
+      <w:r>
+        <w:rPr>
+          <w:sz w:val="24"/>
+        </w:rPr>
+        <w:t xml:space="preserve">for the present study </w:t>
+      </w:r>
+      <w:r>
+        <w:rPr>
+          <w:sz w:val="24"/>
+        </w:rPr>
+        <w:t>we ch</w:t>
+      </w:r>
+      <w:r>
+        <w:rPr>
+          <w:sz w:val="24"/>
+        </w:rPr>
+        <w:t>ose</w:t>
+      </w:r>
+      <w:r>
+        <w:rPr>
+          <w:sz w:val="24"/>
+        </w:rPr>
+        <w:t xml:space="preserve"> to focus on </w:t>
+      </w:r>
+      <w:r>
+        <w:rPr>
+          <w:sz w:val="24"/>
+        </w:rPr>
+        <w:t>paradigms</w:t>
+      </w:r>
+      <w:r>
+        <w:rPr>
+          <w:sz w:val="24"/>
+        </w:rPr>
+        <w:t xml:space="preserve"> which allow for a direct comparison of local and global switch costs </w:t>
+      </w:r>
+      <w:r>
+        <w:rPr>
+          <w:sz w:val="24"/>
+          <w:highlight w:val="cyan"/>
+        </w:rPr>
+        <w:t>[CITE HERE]</w:t>
+      </w:r>
+      <w:r>
+        <w:rPr>
+          <w:sz w:val="24"/>
+        </w:rPr>
+        <w:t>.</w:t>
+      </w:r>
+      <w:r>
+        <w:rPr>
+          <w:sz w:val="24"/>
+        </w:rPr>
+        <w:t xml:space="preserve"> </w:t>
+      </w:r>
+      <w:r>
+        <w:rPr>
+          <w:sz w:val="24"/>
+        </w:rPr>
+        <w:t>These</w:t>
+      </w:r>
+      <w:r>
+        <w:rPr>
+          <w:sz w:val="24"/>
+        </w:rPr>
+        <w:t xml:space="preserve"> </w:t>
+      </w:r>
+      <w:r>
+        <w:rPr>
+          <w:sz w:val="24"/>
+        </w:rPr>
+        <w:t>tasks</w:t>
+      </w:r>
+      <w:r>
+        <w:rPr>
+          <w:sz w:val="24"/>
+        </w:rPr>
+        <w:t xml:space="preserve"> present participants with blocks containing switch and non-switch trials interspersed within the same block (referred to as switch blocks) and pure blocks in which all trials use only one set of task instructions [CITE]. </w:t>
+      </w:r>
+      <w:r>
+        <w:rPr>
+          <w:sz w:val="24"/>
           <w:highlight w:val="yellow"/>
         </w:rPr>
-      </w:pPr>
-      <w:r>
-        <w:rPr>
-          <w:sz w:val="24"/>
-        </w:rPr>
-        <w:t>The Consonant-Vowel Odd-Even task (CVOE</w:t>
-      </w:r>
-      <w:r>
-        <w:rPr>
-          <w:sz w:val="24"/>
-        </w:rPr>
-        <w:t>;</w:t>
-      </w:r>
-      <w:r>
-        <w:rPr>
-          <w:sz w:val="24"/>
+        <w:t>[EXPAND]</w:t>
+      </w:r>
+      <w:r>
+        <w:rPr>
+          <w:sz w:val="24"/>
+          <w:highlight w:val="yellow"/>
         </w:rPr>
         <w:t xml:space="preserve"> </w:t>
       </w:r>
       <w:r>
         <w:rPr>
           <w:sz w:val="24"/>
-          <w:highlight w:val="cyan"/>
-        </w:rPr>
-        <w:t>Minear &amp; Shah, 2008)</w:t>
-      </w:r>
-      <w:r>
-        <w:rPr>
-          <w:sz w:val="24"/>
-        </w:rPr>
-        <w:t xml:space="preserve"> is a simple task-switching paradigm that allows the measurement of both local and global task switching costs. In switch tasks such as the CVOE, individuals with mild cognitive impairment perform worse relative to younger and non-impaired adults on switch trials relative to a set of pure trials in which the task does not change. Additionally, work by </w:t>
-      </w:r>
-      <w:r>
-        <w:rPr>
-          <w:sz w:val="24"/>
-          <w:highlight w:val="cyan"/>
-        </w:rPr>
-        <w:t>Huff et al. (2015)</w:t>
-      </w:r>
-      <w:r>
-        <w:rPr>
-          <w:sz w:val="24"/>
-        </w:rPr>
-        <w:t xml:space="preserve"> has shown that global switch costs (switch trials compared to pure trials) increase as a function of age and AD</w:t>
-      </w:r>
-      <w:r>
-        <w:rPr>
-          <w:sz w:val="24"/>
-        </w:rPr>
-        <w:t xml:space="preserve">, suggesting that…[EXPAND]. </w:t>
-      </w:r>
-      <w:r>
-        <w:rPr>
-          <w:sz w:val="24"/>
-        </w:rPr>
-        <w:t xml:space="preserve"> </w:t>
-      </w:r>
+        </w:rPr>
+        <w:t xml:space="preserve">The </w:t>
+      </w:r>
+      <w:r>
+        <w:rPr>
+          <w:i/>
+          <w:sz w:val="24"/>
+        </w:rPr>
+        <w:t>global switch cost</w:t>
+      </w:r>
+      <w:r>
+        <w:rPr>
+          <w:sz w:val="24"/>
+        </w:rPr>
+        <w:t xml:space="preserve"> refers to</w:t>
+      </w:r>
+      <w:proofErr w:type="gramStart"/>
+      <w:r>
+        <w:rPr>
+          <w:sz w:val="24"/>
+        </w:rPr>
+        <w:t>…</w:t>
+      </w:r>
+      <w:r>
+        <w:rPr>
+          <w:sz w:val="24"/>
+        </w:rPr>
+        <w:t>[</w:t>
+      </w:r>
+      <w:proofErr w:type="gramEnd"/>
+      <w:r>
+        <w:rPr>
+          <w:sz w:val="24"/>
+        </w:rPr>
+        <w:t>LOCAL SWITCH COSTS]</w:t>
+      </w:r>
+    </w:p>
+    <w:p>
+      <w:pPr>
+        <w:spacing w:line="480" w:lineRule="auto"/>
+        <w:rPr>
+          <w:sz w:val="24"/>
+        </w:rPr>
+      </w:pPr>
       <w:r>
         <w:rPr>
           <w:sz w:val="24"/>
           <w:highlight w:val="yellow"/>
         </w:rPr>
-        <w:t>[ADD A SENTENCE OR TWO HERE ON WHY THE CVOE IS USEFUL]</w:t>
+        <w:t>[EXPLAINATIONS OF SWITCH COSTS]</w:t>
       </w:r>
     </w:p>
     <w:p>
@@ -1077,12 +1095,95 @@
         <w:ind w:firstLine="720"/>
         <w:rPr>
           <w:sz w:val="24"/>
-        </w:rPr>
-      </w:pPr>
-      <w:r>
-        <w:rPr>
-          <w:sz w:val="24"/>
-        </w:rPr>
+          <w:highlight w:val="yellow"/>
+        </w:rPr>
+      </w:pPr>
+      <w:r>
+        <w:rPr>
+          <w:sz w:val="24"/>
+        </w:rPr>
+        <w:t>The Consonant-Vowel Odd-Even task (CVOE</w:t>
+      </w:r>
+      <w:r>
+        <w:rPr>
+          <w:sz w:val="24"/>
+        </w:rPr>
+        <w:t>;</w:t>
+      </w:r>
+      <w:r>
+        <w:rPr>
+          <w:sz w:val="24"/>
+        </w:rPr>
+        <w:t xml:space="preserve"> </w:t>
+      </w:r>
+      <w:proofErr w:type="spellStart"/>
+      <w:r>
+        <w:rPr>
+          <w:sz w:val="24"/>
+          <w:highlight w:val="cyan"/>
+        </w:rPr>
+        <w:t>Minear</w:t>
+      </w:r>
+      <w:proofErr w:type="spellEnd"/>
+      <w:r>
+        <w:rPr>
+          <w:sz w:val="24"/>
+          <w:highlight w:val="cyan"/>
+        </w:rPr>
+        <w:t xml:space="preserve"> &amp; Shah, 2008)</w:t>
+      </w:r>
+      <w:r>
+        <w:rPr>
+          <w:sz w:val="24"/>
+        </w:rPr>
+        <w:t xml:space="preserve"> is a simple task-switching paradigm that allows the measurement of both local and global task switching costs. In switch tasks such as the CVOE, individuals with mild cognitive impairment perform worse relative to younger and non-impaired adults on switch trials relative to a set of pure trials in which the task does not change. Additionally, work by </w:t>
+      </w:r>
+      <w:r>
+        <w:rPr>
+          <w:sz w:val="24"/>
+          <w:highlight w:val="cyan"/>
+        </w:rPr>
+        <w:t>Huff et al. (2015)</w:t>
+      </w:r>
+      <w:r>
+        <w:rPr>
+          <w:sz w:val="24"/>
+        </w:rPr>
+        <w:t xml:space="preserve"> has shown that global switch costs (switch trials compared to pure trials) increase as a function of age and AD</w:t>
+      </w:r>
+      <w:r>
+        <w:rPr>
+          <w:sz w:val="24"/>
+        </w:rPr>
+        <w:t xml:space="preserve">, suggesting that…[EXPAND]. </w:t>
+      </w:r>
+      <w:r>
+        <w:rPr>
+          <w:sz w:val="24"/>
+        </w:rPr>
+        <w:t xml:space="preserve"> </w:t>
+      </w:r>
+      <w:r>
+        <w:rPr>
+          <w:sz w:val="24"/>
+          <w:highlight w:val="yellow"/>
+        </w:rPr>
+        <w:t>[ADD A SENTENCE OR TWO HERE ON WHY THE CVOE IS USEFUL]</w:t>
+      </w:r>
+    </w:p>
+    <w:p>
+      <w:pPr>
+        <w:spacing w:line="480" w:lineRule="auto"/>
+        <w:ind w:firstLine="720"/>
+        <w:rPr>
+          <w:sz w:val="24"/>
+        </w:rPr>
+      </w:pPr>
+      <w:r>
+        <w:rPr>
+          <w:sz w:val="24"/>
+        </w:rPr>
+        <w:lastRenderedPageBreak/>
         <w:t xml:space="preserve">Previous work </w:t>
       </w:r>
       <w:r>
@@ -1211,7 +1312,7 @@
         <w:rPr>
           <w:sz w:val="24"/>
         </w:rPr>
-        <w:t>The end result of this pattern is that</w:t>
+        <w:t>The result of this pattern is that</w:t>
       </w:r>
       <w:r>
         <w:rPr>
@@ -1278,6 +1379,47 @@
           <w:sz w:val="24"/>
         </w:rPr>
         <w:t xml:space="preserve">. </w:t>
+      </w:r>
+      <w:r>
+        <w:rPr>
+          <w:sz w:val="24"/>
+          <w:highlight w:val="yellow"/>
+        </w:rPr>
+        <w:t>[POTENTIAL PROBLEMS WITH THIS – PREDICTABILITY!]</w:t>
+      </w:r>
+    </w:p>
+    <w:p>
+      <w:pPr>
+        <w:spacing w:line="480" w:lineRule="auto"/>
+        <w:jc w:val="center"/>
+        <w:rPr>
+          <w:b/>
+          <w:bCs/>
+          <w:sz w:val="24"/>
+        </w:rPr>
+      </w:pPr>
+      <w:r>
+        <w:rPr>
+          <w:b/>
+          <w:bCs/>
+          <w:sz w:val="24"/>
+        </w:rPr>
+        <w:t>Distributional Analyses of RTs</w:t>
+      </w:r>
+    </w:p>
+    <w:p>
+      <w:pPr>
+        <w:spacing w:line="480" w:lineRule="auto"/>
+        <w:rPr>
+          <w:sz w:val="24"/>
+        </w:rPr>
+      </w:pPr>
+      <w:r>
+        <w:rPr>
+          <w:sz w:val="24"/>
+          <w:highlight w:val="yellow"/>
+        </w:rPr>
+        <w:t>[WORDS HERE – DISCUSS EX-GAUSS AND VINCENTILES]</w:t>
       </w:r>
     </w:p>
     <w:p>
@@ -1291,59 +1433,274 @@
       <w:r>
         <w:rPr>
           <w:sz w:val="24"/>
+          <w:highlight w:val="yellow"/>
+        </w:rPr>
+        <w:t>[TRANSITION – SET UP HYPOTHESES SEGUE INTO METHODS]</w:t>
+      </w:r>
+      <w:r>
+        <w:rPr>
+          <w:sz w:val="24"/>
+        </w:rPr>
+        <w:t xml:space="preserve"> </w:t>
+      </w:r>
+      <w:r>
+        <w:rPr>
+          <w:sz w:val="24"/>
+        </w:rPr>
+        <w:t>The present study</w:t>
+      </w:r>
+      <w:r>
+        <w:rPr>
+          <w:sz w:val="24"/>
+        </w:rPr>
+        <w:t xml:space="preserve"> expands on previous CVOE task switching studies by</w:t>
+      </w:r>
+      <w:r>
+        <w:rPr>
+          <w:sz w:val="24"/>
+        </w:rPr>
+        <w:t xml:space="preserve"> incorporat</w:t>
+      </w:r>
+      <w:r>
+        <w:rPr>
+          <w:sz w:val="24"/>
+        </w:rPr>
+        <w:t xml:space="preserve">ing </w:t>
+      </w:r>
+      <w:r>
+        <w:rPr>
+          <w:sz w:val="24"/>
+        </w:rPr>
+        <w:t xml:space="preserve">both an alternating runs switch task and a randomized switch task (i.e., CV, OE, OE, OE, CV, OE) in which no discernable pattern of task switching can be detected.  </w:t>
+      </w:r>
+    </w:p>
+    <w:p>
+      <w:pPr>
+        <w:spacing w:line="480" w:lineRule="auto"/>
+        <w:jc w:val="center"/>
+        <w:rPr>
+          <w:b/>
+          <w:bCs/>
+          <w:sz w:val="24"/>
+        </w:rPr>
+      </w:pPr>
+      <w:r>
+        <w:rPr>
+          <w:b/>
+          <w:bCs/>
+          <w:sz w:val="24"/>
+          <w:highlight w:val="yellow"/>
+        </w:rPr>
+        <w:t>[EXPERIMENT HEADER]</w:t>
+      </w:r>
+    </w:p>
+    <w:p>
+      <w:pPr>
+        <w:spacing w:line="480" w:lineRule="auto"/>
+        <w:rPr>
+          <w:sz w:val="24"/>
+        </w:rPr>
+      </w:pPr>
+      <w:r>
+        <w:rPr>
+          <w:sz w:val="24"/>
+          <w:highlight w:val="yellow"/>
+        </w:rPr>
+        <w:t>[WORDS HERE]</w:t>
+      </w:r>
+      <w:r>
+        <w:rPr>
+          <w:sz w:val="24"/>
+        </w:rPr>
+        <w:t xml:space="preserve"> </w:t>
+      </w:r>
+      <w:r>
+        <w:rPr>
+          <w:sz w:val="24"/>
+        </w:rPr>
+        <w:t xml:space="preserve">Overall, it is expected that mean error rates and RTs will be higher on the switch tasks. Specifically, we </w:t>
+      </w:r>
+      <w:r>
+        <w:rPr>
+          <w:sz w:val="24"/>
+        </w:rPr>
+        <w:t>predict that</w:t>
+      </w:r>
+      <w:r>
+        <w:rPr>
+          <w:sz w:val="24"/>
+        </w:rPr>
+        <w:t xml:space="preserve"> this local switch cost will be higher on the randomized task relative to the alternating runs task due to the lack of pattern.</w:t>
+      </w:r>
+      <w:r>
+        <w:rPr>
+          <w:sz w:val="24"/>
+        </w:rPr>
+        <w:t xml:space="preserve"> </w:t>
+      </w:r>
+      <w:r>
+        <w:rPr>
+          <w:sz w:val="24"/>
+          <w:highlight w:val="yellow"/>
+        </w:rPr>
+        <w:t>[WHY?]</w:t>
+      </w:r>
+    </w:p>
+    <w:p>
+      <w:pPr>
+        <w:spacing w:line="480" w:lineRule="auto"/>
+        <w:jc w:val="center"/>
+        <w:rPr>
+          <w:b/>
+          <w:bCs/>
+          <w:sz w:val="24"/>
+        </w:rPr>
+      </w:pPr>
+      <w:r>
+        <w:rPr>
+          <w:b/>
+          <w:bCs/>
+          <w:sz w:val="24"/>
+        </w:rPr>
+        <w:t>Method</w:t>
+      </w:r>
+    </w:p>
+    <w:p>
+      <w:pPr>
+        <w:spacing w:line="480" w:lineRule="auto"/>
+        <w:rPr>
+          <w:b/>
+          <w:bCs/>
+          <w:sz w:val="24"/>
+        </w:rPr>
+      </w:pPr>
+      <w:r>
+        <w:rPr>
+          <w:b/>
+          <w:bCs/>
+          <w:sz w:val="24"/>
+        </w:rPr>
+        <w:t>Participants</w:t>
+      </w:r>
+    </w:p>
+    <w:p>
+      <w:pPr>
+        <w:spacing w:line="480" w:lineRule="auto"/>
+        <w:rPr>
+          <w:sz w:val="24"/>
+        </w:rPr>
+      </w:pPr>
+      <w:r>
+        <w:rPr>
+          <w:sz w:val="24"/>
+          <w:highlight w:val="yellow"/>
+        </w:rPr>
+        <w:t>XX</w:t>
+      </w:r>
+      <w:r>
+        <w:rPr>
+          <w:sz w:val="24"/>
+        </w:rPr>
+        <w:t xml:space="preserve"> undergraduate students</w:t>
+      </w:r>
+    </w:p>
+    <w:p>
+      <w:pPr>
+        <w:spacing w:line="480" w:lineRule="auto"/>
+        <w:rPr>
+          <w:b/>
+          <w:bCs/>
+          <w:sz w:val="24"/>
+        </w:rPr>
+      </w:pPr>
+      <w:r>
+        <w:rPr>
+          <w:b/>
+          <w:bCs/>
+          <w:sz w:val="24"/>
+        </w:rPr>
+        <w:t>Materials</w:t>
+      </w:r>
+    </w:p>
+    <w:p>
+      <w:pPr>
+        <w:spacing w:line="480" w:lineRule="auto"/>
+        <w:rPr>
+          <w:b/>
+          <w:bCs/>
+          <w:sz w:val="24"/>
+        </w:rPr>
+      </w:pPr>
+    </w:p>
+    <w:p>
+      <w:pPr>
+        <w:spacing w:line="480" w:lineRule="auto"/>
+        <w:rPr>
+          <w:b/>
+          <w:bCs/>
+          <w:sz w:val="24"/>
+        </w:rPr>
+      </w:pPr>
+      <w:r>
+        <w:rPr>
+          <w:b/>
+          <w:bCs/>
+          <w:sz w:val="24"/>
+        </w:rPr>
+        <w:t>Procedure</w:t>
+      </w:r>
+    </w:p>
+    <w:p>
+      <w:pPr>
+        <w:spacing w:line="480" w:lineRule="auto"/>
+        <w:rPr>
+          <w:b/>
+          <w:bCs/>
+          <w:sz w:val="24"/>
+        </w:rPr>
+      </w:pPr>
+    </w:p>
+    <w:p>
+      <w:pPr>
+        <w:spacing w:line="480" w:lineRule="auto"/>
+        <w:jc w:val="center"/>
+        <w:rPr>
+          <w:b/>
+          <w:bCs/>
+          <w:sz w:val="24"/>
+        </w:rPr>
+      </w:pPr>
+      <w:r>
+        <w:rPr>
+          <w:b/>
+          <w:bCs/>
+          <w:sz w:val="24"/>
         </w:rPr>
         <w:lastRenderedPageBreak/>
-        <w:t>The present study</w:t>
-      </w:r>
-      <w:r>
-        <w:rPr>
-          <w:sz w:val="24"/>
-        </w:rPr>
-        <w:t xml:space="preserve"> expands on previous CVOE task switching studies by</w:t>
-      </w:r>
-      <w:r>
-        <w:rPr>
-          <w:sz w:val="24"/>
-        </w:rPr>
-        <w:t xml:space="preserve"> incorporat</w:t>
-      </w:r>
-      <w:r>
-        <w:rPr>
-          <w:sz w:val="24"/>
-        </w:rPr>
-        <w:t xml:space="preserve">ing </w:t>
-      </w:r>
-      <w:r>
-        <w:rPr>
-          <w:sz w:val="24"/>
-        </w:rPr>
-        <w:t xml:space="preserve">both an alternating runs switch task and a randomized switch task (i.e., CV, OE, OE, OE, CV, OE) in which no discernable pattern of task switching can be detected.  Overall, it is expected that mean error rates and RTs will be higher on the switch tasks. Specifically, we </w:t>
-      </w:r>
-      <w:r>
-        <w:rPr>
-          <w:sz w:val="24"/>
-        </w:rPr>
-        <w:t>predict that</w:t>
-      </w:r>
-      <w:r>
-        <w:rPr>
-          <w:sz w:val="24"/>
-        </w:rPr>
-        <w:t xml:space="preserve"> this local switch cost will be higher on the randomized task relative to the alternating runs task due to the lack of pattern.</w:t>
-      </w:r>
-      <w:r>
-        <w:rPr>
-          <w:sz w:val="24"/>
-        </w:rPr>
-        <w:t xml:space="preserve"> </w:t>
-      </w:r>
-      <w:r>
-        <w:rPr>
-          <w:sz w:val="24"/>
-          <w:highlight w:val="yellow"/>
-        </w:rPr>
-        <w:t>[WHY?]</w:t>
-      </w:r>
+        <w:t>Results</w:t>
+      </w:r>
+    </w:p>
+    <w:p>
+      <w:pPr>
+        <w:spacing w:line="480" w:lineRule="auto"/>
+        <w:rPr>
+          <w:sz w:val="24"/>
+        </w:rPr>
+      </w:pPr>
+      <w:r>
+        <w:rPr>
+          <w:sz w:val="24"/>
+        </w:rPr>
+        <w:t>[DATA SCREENING AND PBIC]</w:t>
+      </w:r>
+    </w:p>
+    <w:p>
+      <w:pPr>
+        <w:spacing w:line="480" w:lineRule="auto"/>
+        <w:rPr>
+          <w:sz w:val="24"/>
+        </w:rPr>
+      </w:pPr>
     </w:p>
     <w:sectPr>
       <w:pgSz w:w="12240" w:h="15840"/>
@@ -1357,7 +1714,7 @@
 
 <file path=word/comments.xml><?xml version="1.0" encoding="utf-8"?>
 <w:comments xmlns:wpc="http://schemas.microsoft.com/office/word/2010/wordprocessingCanvas" xmlns:cx="http://schemas.microsoft.com/office/drawing/2014/chartex" xmlns:cx1="http://schemas.microsoft.com/office/drawing/2015/9/8/chartex" xmlns:cx2="http://schemas.microsoft.com/office/drawing/2015/10/21/chartex" xmlns:cx3="http://schemas.microsoft.com/office/drawing/2016/5/9/chartex" xmlns:cx4="http://schemas.microsoft.com/office/drawing/2016/5/10/chartex" xmlns:cx5="http://schemas.microsoft.com/office/drawing/2016/5/11/chartex" xmlns:cx6="http://schemas.microsoft.com/office/drawing/2016/5/12/chartex" xmlns:cx7="http://schemas.microsoft.com/office/drawing/2016/5/13/chartex" xmlns:cx8="http://schemas.microsoft.com/office/drawing/2016/5/14/chartex" xmlns:mc="http://schemas.openxmlformats.org/markup-compatibility/2006" xmlns:aink="http://schemas.microsoft.com/office/drawing/2016/ink" xmlns:am3d="http://schemas.microsoft.com/office/drawing/2017/model3d" xmlns:o="urn:schemas-microsoft-com:office:office" xmlns:r="http://schemas.openxmlformats.org/officeDocument/2006/relationships" xmlns:m="http://schemas.openxmlformats.org/officeDocument/2006/math" xmlns:v="urn:schemas-microsoft-com:vml" xmlns:wp14="http://schemas.microsoft.com/office/word/2010/wordprocessingDrawing" xmlns:wp="http://schemas.openxmlformats.org/drawingml/2006/wordprocessingDrawing" xmlns:w10="urn:schemas-microsoft-com:office:word" xmlns:w="http://schemas.openxmlformats.org/wordprocessingml/2006/main" xmlns:w14="http://schemas.microsoft.com/office/word/2010/wordml" xmlns:w15="http://schemas.microsoft.com/office/word/2012/wordml" xmlns:w16cex="http://schemas.microsoft.com/office/word/2018/wordml/cex" xmlns:w16cid="http://schemas.microsoft.com/office/word/2016/wordml/cid" xmlns:w16="http://schemas.microsoft.com/office/word/2018/wordml" xmlns:w16se="http://schemas.microsoft.com/office/word/2015/wordml/symex" xmlns:wpg="http://schemas.microsoft.com/office/word/2010/wordprocessingGroup" xmlns:wpi="http://schemas.microsoft.com/office/word/2010/wordprocessingInk" xmlns:wne="http://schemas.microsoft.com/office/word/2006/wordml" xmlns:wps="http://schemas.microsoft.com/office/word/2010/wordprocessingShape" mc:Ignorable="w14 w15 w16se w16cid w16 w16cex wp14">
-  <w:comment w:id="0" w:author="Nick Maxwell" w:date="2019-07-24T13:43:00Z" w:initials="NM">
+  <w:comment w:id="0" w:author="Nicholas Maxwell" w:date="2021-11-22T08:59:00Z" w:initials="NM">
     <w:p>
       <w:pPr>
         <w:pStyle w:val="CommentText"/>
@@ -1369,55 +1726,10 @@
         <w:annotationRef/>
       </w:r>
       <w:r>
-        <w:t>I’ll need to figure out a title. Once that’s done, this is a reminder to update the running head</w:t>
-      </w:r>
-    </w:p>
-  </w:comment>
-  <w:comment w:id="1" w:author="Nicholas Maxwell" w:date="2021-11-22T08:59:00Z" w:initials="NM">
-    <w:p>
-      <w:pPr>
-        <w:pStyle w:val="CommentText"/>
-      </w:pPr>
-      <w:r>
         <w:rPr>
           <w:rStyle w:val="CommentReference"/>
         </w:rPr>
-        <w:annotationRef/>
-      </w:r>
-      <w:r>
-        <w:t>We can flip the order</w:t>
-      </w:r>
-    </w:p>
-  </w:comment>
-  <w:comment w:id="3" w:author="Nick Maxwell" w:date="2019-07-24T13:45:00Z" w:initials="NM">
-    <w:p>
-      <w:pPr>
-        <w:pStyle w:val="CommentText"/>
-      </w:pPr>
-      <w:r>
-        <w:rPr>
-          <w:rStyle w:val="CommentReference"/>
-        </w:rPr>
-        <w:annotationRef/>
-      </w:r>
-      <w:r>
-        <w:t>I need to remember to update the keywords once the abstract is written</w:t>
-      </w:r>
-    </w:p>
-  </w:comment>
-  <w:comment w:id="5" w:author="Nick Maxwell" w:date="2019-07-24T13:43:00Z" w:initials="NM">
-    <w:p>
-      <w:pPr>
-        <w:pStyle w:val="CommentText"/>
-      </w:pPr>
-      <w:r>
-        <w:rPr>
-          <w:rStyle w:val="CommentReference"/>
-        </w:rPr>
-        <w:annotationRef/>
-      </w:r>
-      <w:r>
-        <w:t>Make this match final title once we settle on something</w:t>
+        <w:t>We can solidify the order later, but I’m fine taking lead on this</w:t>
       </w:r>
     </w:p>
   </w:comment>
@@ -1426,10 +1738,7 @@
 
 <file path=word/commentsExtended.xml><?xml version="1.0" encoding="utf-8"?>
 <w15:commentsEx xmlns:wpc="http://schemas.microsoft.com/office/word/2010/wordprocessingCanvas" xmlns:cx="http://schemas.microsoft.com/office/drawing/2014/chartex" xmlns:cx1="http://schemas.microsoft.com/office/drawing/2015/9/8/chartex" xmlns:cx2="http://schemas.microsoft.com/office/drawing/2015/10/21/chartex" xmlns:cx3="http://schemas.microsoft.com/office/drawing/2016/5/9/chartex" xmlns:cx4="http://schemas.microsoft.com/office/drawing/2016/5/10/chartex" xmlns:cx5="http://schemas.microsoft.com/office/drawing/2016/5/11/chartex" xmlns:cx6="http://schemas.microsoft.com/office/drawing/2016/5/12/chartex" xmlns:cx7="http://schemas.microsoft.com/office/drawing/2016/5/13/chartex" xmlns:cx8="http://schemas.microsoft.com/office/drawing/2016/5/14/chartex" xmlns:mc="http://schemas.openxmlformats.org/markup-compatibility/2006" xmlns:aink="http://schemas.microsoft.com/office/drawing/2016/ink" xmlns:am3d="http://schemas.microsoft.com/office/drawing/2017/model3d" xmlns:o="urn:schemas-microsoft-com:office:office" xmlns:r="http://schemas.openxmlformats.org/officeDocument/2006/relationships" xmlns:m="http://schemas.openxmlformats.org/officeDocument/2006/math" xmlns:v="urn:schemas-microsoft-com:vml" xmlns:wp14="http://schemas.microsoft.com/office/word/2010/wordprocessingDrawing" xmlns:wp="http://schemas.openxmlformats.org/drawingml/2006/wordprocessingDrawing" xmlns:w10="urn:schemas-microsoft-com:office:word" xmlns:w="http://schemas.openxmlformats.org/wordprocessingml/2006/main" xmlns:w14="http://schemas.microsoft.com/office/word/2010/wordml" xmlns:w15="http://schemas.microsoft.com/office/word/2012/wordml" xmlns:w16cex="http://schemas.microsoft.com/office/word/2018/wordml/cex" xmlns:w16cid="http://schemas.microsoft.com/office/word/2016/wordml/cid" xmlns:w16="http://schemas.microsoft.com/office/word/2018/wordml" xmlns:w16se="http://schemas.microsoft.com/office/word/2015/wordml/symex" xmlns:wpg="http://schemas.microsoft.com/office/word/2010/wordprocessingGroup" xmlns:wpi="http://schemas.microsoft.com/office/word/2010/wordprocessingInk" xmlns:wne="http://schemas.microsoft.com/office/word/2006/wordml" xmlns:wps="http://schemas.microsoft.com/office/word/2010/wordprocessingShape" mc:Ignorable="w14 w15 w16se w16cid w16 w16cex wp14">
-  <w15:commentEx w15:paraId="5FEB8BAE" w15:done="0"/>
   <w15:commentEx w15:paraId="71D85848" w15:done="0"/>
-  <w15:commentEx w15:paraId="4BAAAA94" w15:done="0"/>
-  <w15:commentEx w15:paraId="6A5A6AD9" w15:done="0"/>
 </w15:commentsEx>
 </file>
 
@@ -1441,10 +1750,7 @@
 
 <file path=word/commentsIds.xml><?xml version="1.0" encoding="utf-8"?>
 <w16cid:commentsIds xmlns:wpc="http://schemas.microsoft.com/office/word/2010/wordprocessingCanvas" xmlns:cx="http://schemas.microsoft.com/office/drawing/2014/chartex" xmlns:cx1="http://schemas.microsoft.com/office/drawing/2015/9/8/chartex" xmlns:cx2="http://schemas.microsoft.com/office/drawing/2015/10/21/chartex" xmlns:cx3="http://schemas.microsoft.com/office/drawing/2016/5/9/chartex" xmlns:cx4="http://schemas.microsoft.com/office/drawing/2016/5/10/chartex" xmlns:cx5="http://schemas.microsoft.com/office/drawing/2016/5/11/chartex" xmlns:cx6="http://schemas.microsoft.com/office/drawing/2016/5/12/chartex" xmlns:cx7="http://schemas.microsoft.com/office/drawing/2016/5/13/chartex" xmlns:cx8="http://schemas.microsoft.com/office/drawing/2016/5/14/chartex" xmlns:mc="http://schemas.openxmlformats.org/markup-compatibility/2006" xmlns:aink="http://schemas.microsoft.com/office/drawing/2016/ink" xmlns:am3d="http://schemas.microsoft.com/office/drawing/2017/model3d" xmlns:o="urn:schemas-microsoft-com:office:office" xmlns:r="http://schemas.openxmlformats.org/officeDocument/2006/relationships" xmlns:m="http://schemas.openxmlformats.org/officeDocument/2006/math" xmlns:v="urn:schemas-microsoft-com:vml" xmlns:wp14="http://schemas.microsoft.com/office/word/2010/wordprocessingDrawing" xmlns:wp="http://schemas.openxmlformats.org/drawingml/2006/wordprocessingDrawing" xmlns:w10="urn:schemas-microsoft-com:office:word" xmlns:w="http://schemas.openxmlformats.org/wordprocessingml/2006/main" xmlns:w14="http://schemas.microsoft.com/office/word/2010/wordml" xmlns:w15="http://schemas.microsoft.com/office/word/2012/wordml" xmlns:w16cex="http://schemas.microsoft.com/office/word/2018/wordml/cex" xmlns:w16cid="http://schemas.microsoft.com/office/word/2016/wordml/cid" xmlns:w16="http://schemas.microsoft.com/office/word/2018/wordml" xmlns:w16se="http://schemas.microsoft.com/office/word/2015/wordml/symex" xmlns:wpg="http://schemas.microsoft.com/office/word/2010/wordprocessingGroup" xmlns:wpi="http://schemas.microsoft.com/office/word/2010/wordprocessingInk" xmlns:wne="http://schemas.microsoft.com/office/word/2006/wordml" xmlns:wps="http://schemas.microsoft.com/office/word/2010/wordprocessingShape" mc:Ignorable="w14 w15 w16se w16cid w16 w16cex wp14">
-  <w16cid:commentId w16cid:paraId="5FEB8BAE" w16cid:durableId="20E2DEFE"/>
   <w16cid:commentId w16cid:paraId="71D85848" w16cid:durableId="2545DA5A"/>
-  <w16cid:commentId w16cid:paraId="4BAAAA94" w16cid:durableId="20E2DF66"/>
-  <w16cid:commentId w16cid:paraId="6A5A6AD9" w16cid:durableId="20E2DEED"/>
 </w16cid:commentsIds>
 </file>
 
@@ -1562,9 +1868,6 @@
 
 <file path=word/people.xml><?xml version="1.0" encoding="utf-8"?>
 <w15:people xmlns:wpc="http://schemas.microsoft.com/office/word/2010/wordprocessingCanvas" xmlns:cx="http://schemas.microsoft.com/office/drawing/2014/chartex" xmlns:cx1="http://schemas.microsoft.com/office/drawing/2015/9/8/chartex" xmlns:cx2="http://schemas.microsoft.com/office/drawing/2015/10/21/chartex" xmlns:cx3="http://schemas.microsoft.com/office/drawing/2016/5/9/chartex" xmlns:cx4="http://schemas.microsoft.com/office/drawing/2016/5/10/chartex" xmlns:cx5="http://schemas.microsoft.com/office/drawing/2016/5/11/chartex" xmlns:cx6="http://schemas.microsoft.com/office/drawing/2016/5/12/chartex" xmlns:cx7="http://schemas.microsoft.com/office/drawing/2016/5/13/chartex" xmlns:cx8="http://schemas.microsoft.com/office/drawing/2016/5/14/chartex" xmlns:mc="http://schemas.openxmlformats.org/markup-compatibility/2006" xmlns:aink="http://schemas.microsoft.com/office/drawing/2016/ink" xmlns:am3d="http://schemas.microsoft.com/office/drawing/2017/model3d" xmlns:o="urn:schemas-microsoft-com:office:office" xmlns:r="http://schemas.openxmlformats.org/officeDocument/2006/relationships" xmlns:m="http://schemas.openxmlformats.org/officeDocument/2006/math" xmlns:v="urn:schemas-microsoft-com:vml" xmlns:wp14="http://schemas.microsoft.com/office/word/2010/wordprocessingDrawing" xmlns:wp="http://schemas.openxmlformats.org/drawingml/2006/wordprocessingDrawing" xmlns:w10="urn:schemas-microsoft-com:office:word" xmlns:w="http://schemas.openxmlformats.org/wordprocessingml/2006/main" xmlns:w14="http://schemas.microsoft.com/office/word/2010/wordml" xmlns:w15="http://schemas.microsoft.com/office/word/2012/wordml" xmlns:w16cex="http://schemas.microsoft.com/office/word/2018/wordml/cex" xmlns:w16cid="http://schemas.microsoft.com/office/word/2016/wordml/cid" xmlns:w16="http://schemas.microsoft.com/office/word/2018/wordml" xmlns:w16se="http://schemas.microsoft.com/office/word/2015/wordml/symex" xmlns:wpg="http://schemas.microsoft.com/office/word/2010/wordprocessingGroup" xmlns:wpi="http://schemas.microsoft.com/office/word/2010/wordprocessingInk" xmlns:wne="http://schemas.microsoft.com/office/word/2006/wordml" xmlns:wps="http://schemas.microsoft.com/office/word/2010/wordprocessingShape" mc:Ignorable="w14 w15 w16se w16cid w16 w16cex wp14">
-  <w15:person w15:author="Nick Maxwell">
-    <w15:presenceInfo w15:providerId="Windows Live" w15:userId="8614ede61265de7b"/>
-  </w15:person>
   <w15:person w15:author="Nicholas Maxwell">
     <w15:presenceInfo w15:providerId="AD" w15:userId="S::w10026941@usm.edu::1a044d9d-3e7b-4dec-96dd-0930cc4f0d43"/>
   </w15:person>
@@ -1694,6 +1997,7 @@
     <w:lsdException w:name="HTML Sample" w:semiHidden="1" w:unhideWhenUsed="1"/>
     <w:lsdException w:name="HTML Typewriter" w:semiHidden="1" w:unhideWhenUsed="1"/>
     <w:lsdException w:name="HTML Variable" w:semiHidden="1" w:unhideWhenUsed="1"/>
+    <w:lsdException w:name="Normal Table" w:semiHidden="1" w:unhideWhenUsed="1"/>
     <w:lsdException w:name="annotation subject" w:semiHidden="1" w:unhideWhenUsed="1"/>
     <w:lsdException w:name="No List" w:semiHidden="1" w:unhideWhenUsed="1"/>
     <w:lsdException w:name="Outline List 1" w:semiHidden="1" w:unhideWhenUsed="1"/>
@@ -1740,8 +2044,10 @@
     <w:lsdException w:name="Table Subtle 2" w:semiHidden="1" w:unhideWhenUsed="1"/>
     <w:lsdException w:name="Table Web 1" w:semiHidden="1" w:unhideWhenUsed="1"/>
     <w:lsdException w:name="Table Web 2" w:semiHidden="1" w:unhideWhenUsed="1"/>
+    <w:lsdException w:name="Table Web 3" w:semiHidden="1" w:unhideWhenUsed="1"/>
     <w:lsdException w:name="Balloon Text" w:semiHidden="1" w:unhideWhenUsed="1"/>
     <w:lsdException w:name="Table Grid" w:uiPriority="39"/>
+    <w:lsdException w:name="Table Theme" w:semiHidden="1" w:unhideWhenUsed="1"/>
     <w:lsdException w:name="Placeholder Text" w:semiHidden="1"/>
     <w:lsdException w:name="No Spacing" w:uiPriority="1" w:qFormat="1"/>
     <w:lsdException w:name="Light Shading" w:uiPriority="60"/>

</xml_diff>

<commit_message>
Starting back on the manuscript
</commit_message>
<xml_diff>
--- a/4 Manuscript/CVOE Manuscript.docx
+++ b/4 Manuscript/CVOE Manuscript.docx
@@ -1,6 +1,6 @@
 
 <file path=word/document.xml><?xml version="1.0" encoding="utf-8"?>
-<w:document xmlns:wpc="http://schemas.microsoft.com/office/word/2010/wordprocessingCanvas" xmlns:cx="http://schemas.microsoft.com/office/drawing/2014/chartex" xmlns:cx1="http://schemas.microsoft.com/office/drawing/2015/9/8/chartex" xmlns:cx2="http://schemas.microsoft.com/office/drawing/2015/10/21/chartex" xmlns:cx3="http://schemas.microsoft.com/office/drawing/2016/5/9/chartex" xmlns:cx4="http://schemas.microsoft.com/office/drawing/2016/5/10/chartex" xmlns:cx5="http://schemas.microsoft.com/office/drawing/2016/5/11/chartex" xmlns:cx6="http://schemas.microsoft.com/office/drawing/2016/5/12/chartex" xmlns:cx7="http://schemas.microsoft.com/office/drawing/2016/5/13/chartex" xmlns:cx8="http://schemas.microsoft.com/office/drawing/2016/5/14/chartex" xmlns:mc="http://schemas.openxmlformats.org/markup-compatibility/2006" xmlns:aink="http://schemas.microsoft.com/office/drawing/2016/ink" xmlns:am3d="http://schemas.microsoft.com/office/drawing/2017/model3d" xmlns:o="urn:schemas-microsoft-com:office:office" xmlns:r="http://schemas.openxmlformats.org/officeDocument/2006/relationships" xmlns:m="http://schemas.openxmlformats.org/officeDocument/2006/math" xmlns:v="urn:schemas-microsoft-com:vml" xmlns:wp14="http://schemas.microsoft.com/office/word/2010/wordprocessingDrawing" xmlns:wp="http://schemas.openxmlformats.org/drawingml/2006/wordprocessingDrawing" xmlns:w10="urn:schemas-microsoft-com:office:word" xmlns:w="http://schemas.openxmlformats.org/wordprocessingml/2006/main" xmlns:w14="http://schemas.microsoft.com/office/word/2010/wordml" xmlns:w15="http://schemas.microsoft.com/office/word/2012/wordml" xmlns:w16cex="http://schemas.microsoft.com/office/word/2018/wordml/cex" xmlns:w16cid="http://schemas.microsoft.com/office/word/2016/wordml/cid" xmlns:w16="http://schemas.microsoft.com/office/word/2018/wordml" xmlns:w16se="http://schemas.microsoft.com/office/word/2015/wordml/symex" xmlns:wpg="http://schemas.microsoft.com/office/word/2010/wordprocessingGroup" xmlns:wpi="http://schemas.microsoft.com/office/word/2010/wordprocessingInk" xmlns:wne="http://schemas.microsoft.com/office/word/2006/wordml" xmlns:wps="http://schemas.microsoft.com/office/word/2010/wordprocessingShape" mc:Ignorable="w14 w15 w16se w16cid w16 w16cex wp14">
+<w:document xmlns:wpc="http://schemas.microsoft.com/office/word/2010/wordprocessingCanvas" xmlns:cx="http://schemas.microsoft.com/office/drawing/2014/chartex" xmlns:cx1="http://schemas.microsoft.com/office/drawing/2015/9/8/chartex" xmlns:cx2="http://schemas.microsoft.com/office/drawing/2015/10/21/chartex" xmlns:cx3="http://schemas.microsoft.com/office/drawing/2016/5/9/chartex" xmlns:cx4="http://schemas.microsoft.com/office/drawing/2016/5/10/chartex" xmlns:cx5="http://schemas.microsoft.com/office/drawing/2016/5/11/chartex" xmlns:cx6="http://schemas.microsoft.com/office/drawing/2016/5/12/chartex" xmlns:cx7="http://schemas.microsoft.com/office/drawing/2016/5/13/chartex" xmlns:cx8="http://schemas.microsoft.com/office/drawing/2016/5/14/chartex" xmlns:mc="http://schemas.openxmlformats.org/markup-compatibility/2006" xmlns:aink="http://schemas.microsoft.com/office/drawing/2016/ink" xmlns:am3d="http://schemas.microsoft.com/office/drawing/2017/model3d" xmlns:o="urn:schemas-microsoft-com:office:office" xmlns:r="http://schemas.openxmlformats.org/officeDocument/2006/relationships" xmlns:m="http://schemas.openxmlformats.org/officeDocument/2006/math" xmlns:v="urn:schemas-microsoft-com:vml" xmlns:wp14="http://schemas.microsoft.com/office/word/2010/wordprocessingDrawing" xmlns:wp="http://schemas.openxmlformats.org/drawingml/2006/wordprocessingDrawing" xmlns:w10="urn:schemas-microsoft-com:office:word" xmlns:w="http://schemas.openxmlformats.org/wordprocessingml/2006/main" xmlns:w14="http://schemas.microsoft.com/office/word/2010/wordml" xmlns:w15="http://schemas.microsoft.com/office/word/2012/wordml" xmlns:w16cex="http://schemas.microsoft.com/office/word/2018/wordml/cex" xmlns:w16cid="http://schemas.microsoft.com/office/word/2016/wordml/cid" xmlns:w16="http://schemas.microsoft.com/office/word/2018/wordml" xmlns:w16sdtdh="http://schemas.microsoft.com/office/word/2020/wordml/sdtdatahash" xmlns:w16se="http://schemas.microsoft.com/office/word/2015/wordml/symex" xmlns:wpg="http://schemas.microsoft.com/office/word/2010/wordprocessingGroup" xmlns:wpi="http://schemas.microsoft.com/office/word/2010/wordprocessingInk" xmlns:wne="http://schemas.microsoft.com/office/word/2006/wordml" xmlns:wps="http://schemas.microsoft.com/office/word/2010/wordprocessingShape" mc:Ignorable="w14 w15 w16se w16cid w16 w16cex w16sdtdh wp14">
   <w:body>
     <w:p>
       <w:pPr>
@@ -494,7 +494,23 @@
           <w:sz w:val="24"/>
           <w:szCs w:val="24"/>
         </w:rPr>
-        <w:t xml:space="preserve">Correspondence concerning this article should be addressed to Nicholas P. Maxwell, 118 College Dr, Hattiesburg, MS, 39406. E-mail: </w:t>
+        <w:t xml:space="preserve">Correspondence concerning this article should be addressed to </w:t>
+      </w:r>
+      <w:r>
+        <w:rPr>
+          <w:rFonts w:eastAsia="Arial"/>
+          <w:sz w:val="24"/>
+          <w:szCs w:val="24"/>
+        </w:rPr>
+        <w:t>Mark J. Huff</w:t>
+      </w:r>
+      <w:r>
+        <w:rPr>
+          <w:rFonts w:eastAsia="Arial"/>
+          <w:sz w:val="24"/>
+          <w:szCs w:val="24"/>
+        </w:rPr>
+        <w:t xml:space="preserve">, 118 College Dr, Hattiesburg, MS, 39406. E-mail: </w:t>
       </w:r>
       <w:hyperlink r:id="rId11">
         <w:r>
@@ -503,9 +519,34 @@
             <w:sz w:val="24"/>
             <w:szCs w:val="24"/>
           </w:rPr>
-          <w:t>nicholas.maxwell@usm.edu</w:t>
+          <w:t>mark.huff</w:t>
+        </w:r>
+        <w:r>
+          <w:rPr>
+            <w:rFonts w:eastAsia="Arial"/>
+            <w:sz w:val="24"/>
+            <w:szCs w:val="24"/>
+          </w:rPr>
+          <w:t>@usm.edu</w:t>
         </w:r>
       </w:hyperlink>
+      <w:r>
+        <w:rPr>
+          <w:rFonts w:eastAsia="Arial"/>
+          <w:sz w:val="24"/>
+          <w:szCs w:val="24"/>
+        </w:rPr>
+        <w:t xml:space="preserve">. </w:t>
+      </w:r>
+      <w:r>
+        <w:rPr>
+          <w:rFonts w:eastAsia="Arial"/>
+          <w:sz w:val="24"/>
+          <w:szCs w:val="24"/>
+          <w:highlight w:val="yellow"/>
+        </w:rPr>
+        <w:t>[OSF NOTE HERE]</w:t>
+      </w:r>
     </w:p>
     <w:p>
       <w:pPr>
@@ -818,27 +859,37 @@
         <w:rPr>
           <w:sz w:val="24"/>
         </w:rPr>
-        <w:t>Task switching is commonly used to investigate cognitive control.</w:t>
-      </w:r>
-      <w:r>
-        <w:rPr>
-          <w:sz w:val="24"/>
-        </w:rPr>
-        <w:t xml:space="preserve"> In this paradigm, participants are presented with two </w:t>
-      </w:r>
-      <w:proofErr w:type="gramStart"/>
-      <w:r>
-        <w:rPr>
-          <w:sz w:val="24"/>
-        </w:rPr>
-        <w:t>simple</w:t>
-      </w:r>
-      <w:proofErr w:type="gramEnd"/>
-      <w:r>
-        <w:rPr>
-          <w:sz w:val="24"/>
-        </w:rPr>
-        <w:t xml:space="preserve"> but contrasting tasks and </w:t>
+        <w:t>Task switching is commonly used</w:t>
+      </w:r>
+      <w:r>
+        <w:rPr>
+          <w:sz w:val="24"/>
+        </w:rPr>
+        <w:t xml:space="preserve"> by researchers</w:t>
+      </w:r>
+      <w:r>
+        <w:rPr>
+          <w:sz w:val="24"/>
+        </w:rPr>
+        <w:t xml:space="preserve"> to</w:t>
+      </w:r>
+      <w:r>
+        <w:rPr>
+          <w:sz w:val="24"/>
+        </w:rPr>
+        <w:t xml:space="preserve"> empirically</w:t>
+      </w:r>
+      <w:r>
+        <w:rPr>
+          <w:sz w:val="24"/>
+        </w:rPr>
+        <w:t xml:space="preserve"> investigate cognitive control.</w:t>
+      </w:r>
+      <w:r>
+        <w:rPr>
+          <w:sz w:val="24"/>
+        </w:rPr>
+        <w:t xml:space="preserve"> In this paradigm, participants are presented with two simple but contrasting tasks and </w:t>
       </w:r>
       <w:r>
         <w:rPr>
@@ -862,7 +913,26 @@
         <w:rPr>
           <w:sz w:val="24"/>
         </w:rPr>
-        <w:t xml:space="preserve">. </w:t>
+        <w:t>.</w:t>
+      </w:r>
+      <w:r>
+        <w:rPr>
+          <w:sz w:val="24"/>
+        </w:rPr>
+        <w:t xml:space="preserve"> </w:t>
+      </w:r>
+      <w:r>
+        <w:rPr>
+          <w:sz w:val="24"/>
+          <w:highlight w:val="yellow"/>
+        </w:rPr>
+        <w:t>[SENTENCE HERE?]</w:t>
+      </w:r>
+      <w:r>
+        <w:rPr>
+          <w:sz w:val="24"/>
+        </w:rPr>
+        <w:t xml:space="preserve"> </w:t>
       </w:r>
       <w:r>
         <w:rPr>
@@ -905,6 +975,27 @@
     <w:p>
       <w:pPr>
         <w:spacing w:line="480" w:lineRule="auto"/>
+        <w:rPr>
+          <w:sz w:val="24"/>
+        </w:rPr>
+      </w:pPr>
+      <w:r>
+        <w:rPr>
+          <w:sz w:val="24"/>
+        </w:rPr>
+        <w:tab/>
+      </w:r>
+      <w:r>
+        <w:rPr>
+          <w:sz w:val="24"/>
+          <w:highlight w:val="yellow"/>
+        </w:rPr>
+        <w:t>[PARAGRAPH HERE ON VARIOUS TASK SWITCHING PARADIGMS?]</w:t>
+      </w:r>
+    </w:p>
+    <w:p>
+      <w:pPr>
+        <w:spacing w:line="480" w:lineRule="auto"/>
         <w:ind w:firstLine="720"/>
         <w:rPr>
           <w:sz w:val="24"/>
@@ -920,13 +1011,7 @@
         <w:rPr>
           <w:sz w:val="24"/>
         </w:rPr>
-        <w:t xml:space="preserve">have been made </w:t>
-      </w:r>
-      <w:r>
-        <w:rPr>
-          <w:sz w:val="24"/>
-        </w:rPr>
-        <w:t xml:space="preserve">available </w:t>
+        <w:t xml:space="preserve">have been made available </w:t>
       </w:r>
       <w:r>
         <w:rPr>
@@ -994,13 +1079,92 @@
         <w:rPr>
           <w:sz w:val="24"/>
         </w:rPr>
+        <w:t xml:space="preserve"> These tasks present participants with blocks containing switch and non-switch trials interspersed within the same block (referred to as switch blocks) and pure blocks in which all trials use only one set of task instructions [CITE]. </w:t>
+      </w:r>
+      <w:r>
+        <w:rPr>
+          <w:sz w:val="24"/>
+          <w:highlight w:val="yellow"/>
+        </w:rPr>
+        <w:t>[EXPAND]</w:t>
+      </w:r>
+      <w:r>
+        <w:rPr>
+          <w:sz w:val="24"/>
+          <w:highlight w:val="yellow"/>
+        </w:rPr>
         <w:t xml:space="preserve"> </w:t>
       </w:r>
       <w:r>
         <w:rPr>
           <w:sz w:val="24"/>
         </w:rPr>
-        <w:t>These</w:t>
+        <w:t xml:space="preserve">The </w:t>
+      </w:r>
+      <w:r>
+        <w:rPr>
+          <w:i/>
+          <w:sz w:val="24"/>
+        </w:rPr>
+        <w:t>global switch cost</w:t>
+      </w:r>
+      <w:r>
+        <w:rPr>
+          <w:sz w:val="24"/>
+        </w:rPr>
+        <w:t xml:space="preserve"> refers to…[LOCAL SWITCH COSTS]</w:t>
+      </w:r>
+    </w:p>
+    <w:p>
+      <w:pPr>
+        <w:spacing w:line="480" w:lineRule="auto"/>
+        <w:rPr>
+          <w:sz w:val="24"/>
+        </w:rPr>
+      </w:pPr>
+      <w:r>
+        <w:rPr>
+          <w:sz w:val="24"/>
+          <w:highlight w:val="yellow"/>
+        </w:rPr>
+        <w:t>[EXPLAINATIONS OF SWITCH COSTS]</w:t>
+      </w:r>
+    </w:p>
+    <w:p>
+      <w:pPr>
+        <w:spacing w:line="480" w:lineRule="auto"/>
+        <w:rPr>
+          <w:sz w:val="24"/>
+        </w:rPr>
+      </w:pPr>
+      <w:r>
+        <w:rPr>
+          <w:sz w:val="24"/>
+          <w:highlight w:val="yellow"/>
+        </w:rPr>
+        <w:t>[SEWIT AND OTHERS?]</w:t>
+      </w:r>
+    </w:p>
+    <w:p>
+      <w:pPr>
+        <w:spacing w:line="480" w:lineRule="auto"/>
+        <w:ind w:firstLine="720"/>
+        <w:rPr>
+          <w:sz w:val="24"/>
+          <w:highlight w:val="yellow"/>
+        </w:rPr>
+      </w:pPr>
+      <w:r>
+        <w:rPr>
+          <w:sz w:val="24"/>
+        </w:rPr>
+        <w:t>The Consonant-Vowel Odd-Even task (CVOE</w:t>
+      </w:r>
+      <w:r>
+        <w:rPr>
+          <w:sz w:val="24"/>
+        </w:rPr>
+        <w:t>;</w:t>
       </w:r>
       <w:r>
         <w:rPr>
@@ -1011,82 +1175,69 @@
       <w:r>
         <w:rPr>
           <w:sz w:val="24"/>
-        </w:rPr>
-        <w:t>tasks</w:t>
-      </w:r>
-      <w:r>
-        <w:rPr>
-          <w:sz w:val="24"/>
-        </w:rPr>
-        <w:t xml:space="preserve"> present participants with blocks containing switch and non-switch trials interspersed within the same block (referred to as switch blocks) and pure blocks in which all trials use only one set of task instructions [CITE]. </w:t>
+          <w:highlight w:val="cyan"/>
+        </w:rPr>
+        <w:t>Minear &amp; Shah, 2008)</w:t>
+      </w:r>
+      <w:r>
+        <w:rPr>
+          <w:sz w:val="24"/>
+        </w:rPr>
+        <w:t xml:space="preserve"> is a simple task-switching paradigm that allows the measurement of both local and global task switching costs. In switch tasks such as the CVOE, individuals with mild cognitive impairment perform worse relative to younger and non-impaired adults on switch trials relative to a set of pure trials in which the task does not change. Additionally, work by </w:t>
+      </w:r>
+      <w:r>
+        <w:rPr>
+          <w:sz w:val="24"/>
+          <w:highlight w:val="cyan"/>
+        </w:rPr>
+        <w:t>Huff et al. (2015)</w:t>
+      </w:r>
+      <w:r>
+        <w:rPr>
+          <w:sz w:val="24"/>
+        </w:rPr>
+        <w:t xml:space="preserve"> has shown that global switch costs (switch trials compared to pure trials) increase as a function of age and AD</w:t>
+      </w:r>
+      <w:r>
+        <w:rPr>
+          <w:sz w:val="24"/>
+        </w:rPr>
+        <w:t xml:space="preserve">, </w:t>
+      </w:r>
+      <w:r>
+        <w:rPr>
+          <w:sz w:val="24"/>
+        </w:rPr>
+        <w:lastRenderedPageBreak/>
+        <w:t xml:space="preserve">suggesting that…[EXPAND]. </w:t>
+      </w:r>
+      <w:r>
+        <w:rPr>
+          <w:sz w:val="24"/>
+        </w:rPr>
+        <w:t xml:space="preserve"> </w:t>
       </w:r>
       <w:r>
         <w:rPr>
           <w:sz w:val="24"/>
           <w:highlight w:val="yellow"/>
         </w:rPr>
-        <w:t>[EXPAND]</w:t>
-      </w:r>
+        <w:t xml:space="preserve">[ADD A SENTENCE OR TWO HERE ON WHY THE CVOE IS </w:t>
+      </w:r>
+      <w:commentRangeStart w:id="3"/>
       <w:r>
         <w:rPr>
           <w:sz w:val="24"/>
           <w:highlight w:val="yellow"/>
         </w:rPr>
-        <w:t xml:space="preserve"> </w:t>
-      </w:r>
-      <w:r>
-        <w:rPr>
-          <w:sz w:val="24"/>
-        </w:rPr>
-        <w:t xml:space="preserve">The </w:t>
-      </w:r>
-      <w:r>
-        <w:rPr>
-          <w:i/>
-          <w:sz w:val="24"/>
-        </w:rPr>
-        <w:t>global switch cost</w:t>
-      </w:r>
-      <w:r>
-        <w:rPr>
-          <w:sz w:val="24"/>
-        </w:rPr>
-        <w:t xml:space="preserve"> refers to</w:t>
-      </w:r>
-      <w:proofErr w:type="gramStart"/>
-      <w:r>
-        <w:rPr>
-          <w:sz w:val="24"/>
-        </w:rPr>
-        <w:t>…</w:t>
-      </w:r>
-      <w:r>
-        <w:rPr>
-          <w:sz w:val="24"/>
-        </w:rPr>
-        <w:t>[</w:t>
-      </w:r>
-      <w:proofErr w:type="gramEnd"/>
-      <w:r>
-        <w:rPr>
-          <w:sz w:val="24"/>
-        </w:rPr>
-        <w:t>LOCAL SWITCH COSTS]</w:t>
-      </w:r>
-    </w:p>
-    <w:p>
-      <w:pPr>
-        <w:spacing w:line="480" w:lineRule="auto"/>
-        <w:rPr>
-          <w:sz w:val="24"/>
-        </w:rPr>
-      </w:pPr>
-      <w:r>
-        <w:rPr>
-          <w:sz w:val="24"/>
-          <w:highlight w:val="yellow"/>
-        </w:rPr>
-        <w:t>[EXPLAINATIONS OF SWITCH COSTS]</w:t>
+        <w:t>USEFUL]</w:t>
+      </w:r>
+      <w:commentRangeEnd w:id="3"/>
+      <w:r>
+        <w:rPr>
+          <w:rStyle w:val="CommentReference"/>
+        </w:rPr>
+        <w:commentReference w:id="3"/>
       </w:r>
     </w:p>
     <w:p>
@@ -1095,95 +1246,12 @@
         <w:ind w:firstLine="720"/>
         <w:rPr>
           <w:sz w:val="24"/>
-          <w:highlight w:val="yellow"/>
-        </w:rPr>
-      </w:pPr>
-      <w:r>
-        <w:rPr>
-          <w:sz w:val="24"/>
-        </w:rPr>
-        <w:t>The Consonant-Vowel Odd-Even task (CVOE</w:t>
-      </w:r>
-      <w:r>
-        <w:rPr>
-          <w:sz w:val="24"/>
-        </w:rPr>
-        <w:t>;</w:t>
-      </w:r>
-      <w:r>
-        <w:rPr>
-          <w:sz w:val="24"/>
-        </w:rPr>
-        <w:t xml:space="preserve"> </w:t>
-      </w:r>
-      <w:proofErr w:type="spellStart"/>
-      <w:r>
-        <w:rPr>
-          <w:sz w:val="24"/>
-          <w:highlight w:val="cyan"/>
-        </w:rPr>
-        <w:t>Minear</w:t>
-      </w:r>
-      <w:proofErr w:type="spellEnd"/>
-      <w:r>
-        <w:rPr>
-          <w:sz w:val="24"/>
-          <w:highlight w:val="cyan"/>
-        </w:rPr>
-        <w:t xml:space="preserve"> &amp; Shah, 2008)</w:t>
-      </w:r>
-      <w:r>
-        <w:rPr>
-          <w:sz w:val="24"/>
-        </w:rPr>
-        <w:t xml:space="preserve"> is a simple task-switching paradigm that allows the measurement of both local and global task switching costs. In switch tasks such as the CVOE, individuals with mild cognitive impairment perform worse relative to younger and non-impaired adults on switch trials relative to a set of pure trials in which the task does not change. Additionally, work by </w:t>
-      </w:r>
-      <w:r>
-        <w:rPr>
-          <w:sz w:val="24"/>
-          <w:highlight w:val="cyan"/>
-        </w:rPr>
-        <w:t>Huff et al. (2015)</w:t>
-      </w:r>
-      <w:r>
-        <w:rPr>
-          <w:sz w:val="24"/>
-        </w:rPr>
-        <w:t xml:space="preserve"> has shown that global switch costs (switch trials compared to pure trials) increase as a function of age and AD</w:t>
-      </w:r>
-      <w:r>
-        <w:rPr>
-          <w:sz w:val="24"/>
-        </w:rPr>
-        <w:t xml:space="preserve">, suggesting that…[EXPAND]. </w:t>
-      </w:r>
-      <w:r>
-        <w:rPr>
-          <w:sz w:val="24"/>
-        </w:rPr>
-        <w:t xml:space="preserve"> </w:t>
-      </w:r>
-      <w:r>
-        <w:rPr>
-          <w:sz w:val="24"/>
-          <w:highlight w:val="yellow"/>
-        </w:rPr>
-        <w:t>[ADD A SENTENCE OR TWO HERE ON WHY THE CVOE IS USEFUL]</w:t>
-      </w:r>
-    </w:p>
-    <w:p>
-      <w:pPr>
-        <w:spacing w:line="480" w:lineRule="auto"/>
-        <w:ind w:firstLine="720"/>
-        <w:rPr>
-          <w:sz w:val="24"/>
-        </w:rPr>
-      </w:pPr>
-      <w:r>
-        <w:rPr>
-          <w:sz w:val="24"/>
-        </w:rPr>
-        <w:lastRenderedPageBreak/>
+        </w:rPr>
+      </w:pPr>
+      <w:r>
+        <w:rPr>
+          <w:sz w:val="24"/>
+        </w:rPr>
         <w:t xml:space="preserve">Previous work </w:t>
       </w:r>
       <w:r>
@@ -1398,6 +1466,7 @@
           <w:sz w:val="24"/>
         </w:rPr>
       </w:pPr>
+      <w:commentRangeStart w:id="4"/>
       <w:r>
         <w:rPr>
           <w:b/>
@@ -1406,6 +1475,13 @@
         </w:rPr>
         <w:t>Distributional Analyses of RTs</w:t>
       </w:r>
+      <w:commentRangeEnd w:id="4"/>
+      <w:r>
+        <w:rPr>
+          <w:rStyle w:val="CommentReference"/>
+        </w:rPr>
+        <w:commentReference w:id="4"/>
+      </w:r>
     </w:p>
     <w:p>
       <w:pPr>
@@ -1586,10 +1662,17 @@
     <w:p>
       <w:pPr>
         <w:spacing w:line="480" w:lineRule="auto"/>
-        <w:rPr>
-          <w:sz w:val="24"/>
-        </w:rPr>
-      </w:pPr>
+        <w:ind w:firstLine="720"/>
+        <w:rPr>
+          <w:sz w:val="24"/>
+        </w:rPr>
+      </w:pPr>
+      <w:r>
+        <w:rPr>
+          <w:sz w:val="24"/>
+        </w:rPr>
+        <w:t xml:space="preserve">A total of </w:t>
+      </w:r>
       <w:r>
         <w:rPr>
           <w:sz w:val="24"/>
@@ -1602,6 +1685,19 @@
           <w:sz w:val="24"/>
         </w:rPr>
         <w:t xml:space="preserve"> undergraduate students</w:t>
+      </w:r>
+      <w:r>
+        <w:rPr>
+          <w:sz w:val="24"/>
+        </w:rPr>
+        <w:t xml:space="preserve"> were recruited from the University of Southern Mississippi’s undergraduate research pool. </w:t>
+      </w:r>
+      <w:r>
+        <w:rPr>
+          <w:sz w:val="24"/>
+          <w:highlight w:val="yellow"/>
+        </w:rPr>
+        <w:t>[EXPAND]</w:t>
       </w:r>
     </w:p>
     <w:p>
@@ -1654,44 +1750,235 @@
       <w:pPr>
         <w:spacing w:line="480" w:lineRule="auto"/>
         <w:rPr>
+          <w:sz w:val="24"/>
+        </w:rPr>
+      </w:pPr>
+      <w:r>
+        <w:rPr>
+          <w:sz w:val="24"/>
+        </w:rPr>
+        <w:t>[MENTION E-PRIME IN LAB, BLOCK STRUCTURE, TOTAL EX TOOK ABOUT 30 MINUTES TO COMPLETE]</w:t>
+      </w:r>
+    </w:p>
+    <w:p>
+      <w:pPr>
+        <w:spacing w:line="480" w:lineRule="auto"/>
+        <w:jc w:val="center"/>
+        <w:rPr>
           <w:b/>
           <w:bCs/>
           <w:sz w:val="24"/>
         </w:rPr>
       </w:pPr>
-    </w:p>
-    <w:p>
-      <w:pPr>
-        <w:spacing w:line="480" w:lineRule="auto"/>
-        <w:jc w:val="center"/>
+      <w:commentRangeStart w:id="5"/>
+      <w:r>
         <w:rPr>
           <w:b/>
           <w:bCs/>
           <w:sz w:val="24"/>
         </w:rPr>
-      </w:pPr>
-      <w:r>
+        <w:t>Results</w:t>
+      </w:r>
+      <w:commentRangeEnd w:id="5"/>
+      <w:r>
+        <w:rPr>
+          <w:rStyle w:val="CommentReference"/>
+        </w:rPr>
+        <w:commentReference w:id="5"/>
+      </w:r>
+    </w:p>
+    <w:p>
+      <w:pPr>
+        <w:spacing w:line="480" w:lineRule="auto"/>
+        <w:rPr>
+          <w:sz w:val="24"/>
+        </w:rPr>
+      </w:pPr>
+      <w:r>
+        <w:rPr>
+          <w:sz w:val="24"/>
+        </w:rPr>
+        <w:t>[DATA SCREENING AND PBIC]</w:t>
+      </w:r>
+    </w:p>
+    <w:p>
+      <w:pPr>
+        <w:spacing w:line="480" w:lineRule="auto"/>
+        <w:rPr>
+          <w:sz w:val="24"/>
+        </w:rPr>
+      </w:pPr>
+      <w:r>
+        <w:rPr>
+          <w:sz w:val="24"/>
+        </w:rPr>
+        <w:t>[ANOVAS]</w:t>
+      </w:r>
+    </w:p>
+    <w:p>
+      <w:pPr>
+        <w:spacing w:line="480" w:lineRule="auto"/>
+        <w:rPr>
+          <w:sz w:val="24"/>
+        </w:rPr>
+      </w:pPr>
+      <w:r>
+        <w:rPr>
+          <w:sz w:val="24"/>
+        </w:rPr>
+        <w:t>[VINCENTILES]</w:t>
+      </w:r>
+    </w:p>
+    <w:p>
+      <w:pPr>
+        <w:spacing w:line="480" w:lineRule="auto"/>
+        <w:rPr>
+          <w:sz w:val="24"/>
+        </w:rPr>
+      </w:pPr>
+      <w:r>
+        <w:rPr>
+          <w:sz w:val="24"/>
+        </w:rPr>
+        <w:t>[EX-GAUSS]</w:t>
+      </w:r>
+    </w:p>
+    <w:p>
+      <w:pPr>
+        <w:spacing w:line="480" w:lineRule="auto"/>
+        <w:jc w:val="center"/>
         <w:rPr>
           <w:b/>
           <w:bCs/>
           <w:sz w:val="24"/>
         </w:rPr>
+      </w:pPr>
+      <w:r>
+        <w:rPr>
+          <w:b/>
+          <w:bCs/>
+          <w:sz w:val="24"/>
+        </w:rPr>
+        <w:t>General Discussion</w:t>
+      </w:r>
+    </w:p>
+    <w:p>
+      <w:pPr>
+        <w:spacing w:line="480" w:lineRule="auto"/>
+        <w:rPr>
+          <w:sz w:val="24"/>
+        </w:rPr>
+      </w:pPr>
+      <w:r>
+        <w:rPr>
+          <w:sz w:val="24"/>
+        </w:rPr>
+        <w:t>[SUMMARY PARAGRAPH]</w:t>
+      </w:r>
+    </w:p>
+    <w:p>
+      <w:pPr>
+        <w:spacing w:line="480" w:lineRule="auto"/>
+        <w:rPr>
+          <w:sz w:val="24"/>
+        </w:rPr>
+      </w:pPr>
+      <w:r>
+        <w:rPr>
+          <w:sz w:val="24"/>
+        </w:rPr>
+        <w:t>[SOMETHING HERE]</w:t>
+      </w:r>
+    </w:p>
+    <w:p>
+      <w:pPr>
+        <w:spacing w:line="480" w:lineRule="auto"/>
+        <w:rPr>
+          <w:sz w:val="24"/>
+        </w:rPr>
+      </w:pPr>
+      <w:r>
+        <w:rPr>
+          <w:sz w:val="24"/>
+        </w:rPr>
+        <w:t>[AGING IMPLICATIONS]</w:t>
+      </w:r>
+    </w:p>
+    <w:p>
+      <w:pPr>
+        <w:spacing w:line="480" w:lineRule="auto"/>
+        <w:rPr>
+          <w:sz w:val="24"/>
+        </w:rPr>
+      </w:pPr>
+      <w:r>
+        <w:rPr>
+          <w:sz w:val="24"/>
+        </w:rPr>
+        <w:t>[FUTURE DIRECTIONS]</w:t>
+      </w:r>
+    </w:p>
+    <w:p>
+      <w:pPr>
+        <w:spacing w:line="480" w:lineRule="auto"/>
+        <w:jc w:val="center"/>
+        <w:rPr>
+          <w:b/>
+          <w:bCs/>
+          <w:sz w:val="24"/>
+        </w:rPr>
+      </w:pPr>
+      <w:r>
+        <w:rPr>
+          <w:b/>
+          <w:bCs/>
+          <w:sz w:val="24"/>
+        </w:rPr>
+        <w:t>Summary and Conclusion</w:t>
+      </w:r>
+    </w:p>
+    <w:p>
+      <w:pPr>
+        <w:spacing w:line="480" w:lineRule="auto"/>
+        <w:rPr>
+          <w:sz w:val="24"/>
+        </w:rPr>
+      </w:pPr>
+      <w:r>
+        <w:rPr>
+          <w:sz w:val="24"/>
+        </w:rPr>
+        <w:t>[WORDS HERE]</w:t>
+      </w:r>
+    </w:p>
+    <w:p>
+      <w:pPr>
+        <w:spacing w:after="160" w:line="259" w:lineRule="auto"/>
+        <w:rPr>
+          <w:sz w:val="24"/>
+        </w:rPr>
+      </w:pPr>
+      <w:r>
+        <w:rPr>
+          <w:sz w:val="24"/>
+        </w:rPr>
+        <w:br w:type="page"/>
+      </w:r>
+    </w:p>
+    <w:p>
+      <w:pPr>
+        <w:spacing w:line="480" w:lineRule="auto"/>
+        <w:jc w:val="center"/>
+        <w:rPr>
+          <w:sz w:val="24"/>
+        </w:rPr>
+      </w:pPr>
+      <w:r>
+        <w:rPr>
+          <w:sz w:val="24"/>
+        </w:rPr>
         <w:lastRenderedPageBreak/>
-        <w:t>Results</w:t>
-      </w:r>
-    </w:p>
-    <w:p>
-      <w:pPr>
-        <w:spacing w:line="480" w:lineRule="auto"/>
-        <w:rPr>
-          <w:sz w:val="24"/>
-        </w:rPr>
-      </w:pPr>
-      <w:r>
-        <w:rPr>
-          <w:sz w:val="24"/>
-        </w:rPr>
-        <w:t>[DATA SCREENING AND PBIC]</w:t>
+        <w:t>References</w:t>
       </w:r>
     </w:p>
     <w:p>
@@ -1713,7 +2000,7 @@
 </file>
 
 <file path=word/comments.xml><?xml version="1.0" encoding="utf-8"?>
-<w:comments xmlns:wpc="http://schemas.microsoft.com/office/word/2010/wordprocessingCanvas" xmlns:cx="http://schemas.microsoft.com/office/drawing/2014/chartex" xmlns:cx1="http://schemas.microsoft.com/office/drawing/2015/9/8/chartex" xmlns:cx2="http://schemas.microsoft.com/office/drawing/2015/10/21/chartex" xmlns:cx3="http://schemas.microsoft.com/office/drawing/2016/5/9/chartex" xmlns:cx4="http://schemas.microsoft.com/office/drawing/2016/5/10/chartex" xmlns:cx5="http://schemas.microsoft.com/office/drawing/2016/5/11/chartex" xmlns:cx6="http://schemas.microsoft.com/office/drawing/2016/5/12/chartex" xmlns:cx7="http://schemas.microsoft.com/office/drawing/2016/5/13/chartex" xmlns:cx8="http://schemas.microsoft.com/office/drawing/2016/5/14/chartex" xmlns:mc="http://schemas.openxmlformats.org/markup-compatibility/2006" xmlns:aink="http://schemas.microsoft.com/office/drawing/2016/ink" xmlns:am3d="http://schemas.microsoft.com/office/drawing/2017/model3d" xmlns:o="urn:schemas-microsoft-com:office:office" xmlns:r="http://schemas.openxmlformats.org/officeDocument/2006/relationships" xmlns:m="http://schemas.openxmlformats.org/officeDocument/2006/math" xmlns:v="urn:schemas-microsoft-com:vml" xmlns:wp14="http://schemas.microsoft.com/office/word/2010/wordprocessingDrawing" xmlns:wp="http://schemas.openxmlformats.org/drawingml/2006/wordprocessingDrawing" xmlns:w10="urn:schemas-microsoft-com:office:word" xmlns:w="http://schemas.openxmlformats.org/wordprocessingml/2006/main" xmlns:w14="http://schemas.microsoft.com/office/word/2010/wordml" xmlns:w15="http://schemas.microsoft.com/office/word/2012/wordml" xmlns:w16cex="http://schemas.microsoft.com/office/word/2018/wordml/cex" xmlns:w16cid="http://schemas.microsoft.com/office/word/2016/wordml/cid" xmlns:w16="http://schemas.microsoft.com/office/word/2018/wordml" xmlns:w16se="http://schemas.microsoft.com/office/word/2015/wordml/symex" xmlns:wpg="http://schemas.microsoft.com/office/word/2010/wordprocessingGroup" xmlns:wpi="http://schemas.microsoft.com/office/word/2010/wordprocessingInk" xmlns:wne="http://schemas.microsoft.com/office/word/2006/wordml" xmlns:wps="http://schemas.microsoft.com/office/word/2010/wordprocessingShape" mc:Ignorable="w14 w15 w16se w16cid w16 w16cex wp14">
+<w:comments xmlns:wpc="http://schemas.microsoft.com/office/word/2010/wordprocessingCanvas" xmlns:cx="http://schemas.microsoft.com/office/drawing/2014/chartex" xmlns:cx1="http://schemas.microsoft.com/office/drawing/2015/9/8/chartex" xmlns:cx2="http://schemas.microsoft.com/office/drawing/2015/10/21/chartex" xmlns:cx3="http://schemas.microsoft.com/office/drawing/2016/5/9/chartex" xmlns:cx4="http://schemas.microsoft.com/office/drawing/2016/5/10/chartex" xmlns:cx5="http://schemas.microsoft.com/office/drawing/2016/5/11/chartex" xmlns:cx6="http://schemas.microsoft.com/office/drawing/2016/5/12/chartex" xmlns:cx7="http://schemas.microsoft.com/office/drawing/2016/5/13/chartex" xmlns:cx8="http://schemas.microsoft.com/office/drawing/2016/5/14/chartex" xmlns:mc="http://schemas.openxmlformats.org/markup-compatibility/2006" xmlns:aink="http://schemas.microsoft.com/office/drawing/2016/ink" xmlns:am3d="http://schemas.microsoft.com/office/drawing/2017/model3d" xmlns:o="urn:schemas-microsoft-com:office:office" xmlns:r="http://schemas.openxmlformats.org/officeDocument/2006/relationships" xmlns:m="http://schemas.openxmlformats.org/officeDocument/2006/math" xmlns:v="urn:schemas-microsoft-com:vml" xmlns:wp14="http://schemas.microsoft.com/office/word/2010/wordprocessingDrawing" xmlns:wp="http://schemas.openxmlformats.org/drawingml/2006/wordprocessingDrawing" xmlns:w10="urn:schemas-microsoft-com:office:word" xmlns:w="http://schemas.openxmlformats.org/wordprocessingml/2006/main" xmlns:w14="http://schemas.microsoft.com/office/word/2010/wordml" xmlns:w15="http://schemas.microsoft.com/office/word/2012/wordml" xmlns:w16cex="http://schemas.microsoft.com/office/word/2018/wordml/cex" xmlns:w16cid="http://schemas.microsoft.com/office/word/2016/wordml/cid" xmlns:w16="http://schemas.microsoft.com/office/word/2018/wordml" xmlns:w16sdtdh="http://schemas.microsoft.com/office/word/2020/wordml/sdtdatahash" xmlns:w16se="http://schemas.microsoft.com/office/word/2015/wordml/symex" xmlns:wpg="http://schemas.microsoft.com/office/word/2010/wordprocessingGroup" xmlns:wpi="http://schemas.microsoft.com/office/word/2010/wordprocessingInk" xmlns:wne="http://schemas.microsoft.com/office/word/2006/wordml" xmlns:wps="http://schemas.microsoft.com/office/word/2010/wordprocessingShape" mc:Ignorable="w14 w15 w16se w16cid w16 w16cex w16sdtdh wp14">
   <w:comment w:id="0" w:author="Nicholas Maxwell" w:date="2021-11-22T08:59:00Z" w:initials="NM">
     <w:p>
       <w:pPr>
@@ -1730,6 +2017,70 @@
           <w:rStyle w:val="CommentReference"/>
         </w:rPr>
         <w:t>We can solidify the order later, but I’m fine taking lead on this</w:t>
+      </w:r>
+    </w:p>
+  </w:comment>
+  <w:comment w:id="3" w:author="Nick Maxwell" w:date="2021-12-07T13:36:00Z" w:initials="NM">
+    <w:p>
+      <w:pPr>
+        <w:pStyle w:val="CommentText"/>
+      </w:pPr>
+      <w:r>
+        <w:rPr>
+          <w:rStyle w:val="CommentReference"/>
+        </w:rPr>
+        <w:annotationRef/>
+      </w:r>
+      <w:r>
+        <w:t>Talk about aging effects</w:t>
+      </w:r>
+    </w:p>
+  </w:comment>
+  <w:comment w:id="4" w:author="Nick Maxwell" w:date="2021-12-07T13:49:00Z" w:initials="NM">
+    <w:p>
+      <w:pPr>
+        <w:pStyle w:val="CommentText"/>
+      </w:pPr>
+      <w:r>
+        <w:rPr>
+          <w:rStyle w:val="CommentReference"/>
+        </w:rPr>
+        <w:annotationRef/>
+      </w:r>
+      <w:r>
+        <w:t>Plot the costs!</w:t>
+      </w:r>
+    </w:p>
+  </w:comment>
+  <w:comment w:id="5" w:author="Nick Maxwell" w:date="2021-12-07T16:15:00Z" w:initials="NM">
+    <w:p>
+      <w:pPr>
+        <w:pStyle w:val="CommentText"/>
+      </w:pPr>
+      <w:r>
+        <w:rPr>
+          <w:rStyle w:val="CommentReference"/>
+        </w:rPr>
+        <w:annotationRef/>
+      </w:r>
+      <w:r>
+        <w:t>Ex-guass in table</w:t>
+      </w:r>
+    </w:p>
+    <w:p>
+      <w:pPr>
+        <w:pStyle w:val="CommentText"/>
+      </w:pPr>
+      <w:r>
+        <w:t>Vin plots for RTs and Costs</w:t>
+      </w:r>
+    </w:p>
+    <w:p>
+      <w:pPr>
+        <w:pStyle w:val="CommentText"/>
+      </w:pPr>
+      <w:r>
+        <w:t>Bar charts for errors and RTs plus corresponding costs?</w:t>
       </w:r>
     </w:p>
   </w:comment>
@@ -1737,25 +2088,34 @@
 </file>
 
 <file path=word/commentsExtended.xml><?xml version="1.0" encoding="utf-8"?>
-<w15:commentsEx xmlns:wpc="http://schemas.microsoft.com/office/word/2010/wordprocessingCanvas" xmlns:cx="http://schemas.microsoft.com/office/drawing/2014/chartex" xmlns:cx1="http://schemas.microsoft.com/office/drawing/2015/9/8/chartex" xmlns:cx2="http://schemas.microsoft.com/office/drawing/2015/10/21/chartex" xmlns:cx3="http://schemas.microsoft.com/office/drawing/2016/5/9/chartex" xmlns:cx4="http://schemas.microsoft.com/office/drawing/2016/5/10/chartex" xmlns:cx5="http://schemas.microsoft.com/office/drawing/2016/5/11/chartex" xmlns:cx6="http://schemas.microsoft.com/office/drawing/2016/5/12/chartex" xmlns:cx7="http://schemas.microsoft.com/office/drawing/2016/5/13/chartex" xmlns:cx8="http://schemas.microsoft.com/office/drawing/2016/5/14/chartex" xmlns:mc="http://schemas.openxmlformats.org/markup-compatibility/2006" xmlns:aink="http://schemas.microsoft.com/office/drawing/2016/ink" xmlns:am3d="http://schemas.microsoft.com/office/drawing/2017/model3d" xmlns:o="urn:schemas-microsoft-com:office:office" xmlns:r="http://schemas.openxmlformats.org/officeDocument/2006/relationships" xmlns:m="http://schemas.openxmlformats.org/officeDocument/2006/math" xmlns:v="urn:schemas-microsoft-com:vml" xmlns:wp14="http://schemas.microsoft.com/office/word/2010/wordprocessingDrawing" xmlns:wp="http://schemas.openxmlformats.org/drawingml/2006/wordprocessingDrawing" xmlns:w10="urn:schemas-microsoft-com:office:word" xmlns:w="http://schemas.openxmlformats.org/wordprocessingml/2006/main" xmlns:w14="http://schemas.microsoft.com/office/word/2010/wordml" xmlns:w15="http://schemas.microsoft.com/office/word/2012/wordml" xmlns:w16cex="http://schemas.microsoft.com/office/word/2018/wordml/cex" xmlns:w16cid="http://schemas.microsoft.com/office/word/2016/wordml/cid" xmlns:w16="http://schemas.microsoft.com/office/word/2018/wordml" xmlns:w16se="http://schemas.microsoft.com/office/word/2015/wordml/symex" xmlns:wpg="http://schemas.microsoft.com/office/word/2010/wordprocessingGroup" xmlns:wpi="http://schemas.microsoft.com/office/word/2010/wordprocessingInk" xmlns:wne="http://schemas.microsoft.com/office/word/2006/wordml" xmlns:wps="http://schemas.microsoft.com/office/word/2010/wordprocessingShape" mc:Ignorable="w14 w15 w16se w16cid w16 w16cex wp14">
+<w15:commentsEx xmlns:wpc="http://schemas.microsoft.com/office/word/2010/wordprocessingCanvas" xmlns:cx="http://schemas.microsoft.com/office/drawing/2014/chartex" xmlns:cx1="http://schemas.microsoft.com/office/drawing/2015/9/8/chartex" xmlns:cx2="http://schemas.microsoft.com/office/drawing/2015/10/21/chartex" xmlns:cx3="http://schemas.microsoft.com/office/drawing/2016/5/9/chartex" xmlns:cx4="http://schemas.microsoft.com/office/drawing/2016/5/10/chartex" xmlns:cx5="http://schemas.microsoft.com/office/drawing/2016/5/11/chartex" xmlns:cx6="http://schemas.microsoft.com/office/drawing/2016/5/12/chartex" xmlns:cx7="http://schemas.microsoft.com/office/drawing/2016/5/13/chartex" xmlns:cx8="http://schemas.microsoft.com/office/drawing/2016/5/14/chartex" xmlns:mc="http://schemas.openxmlformats.org/markup-compatibility/2006" xmlns:aink="http://schemas.microsoft.com/office/drawing/2016/ink" xmlns:am3d="http://schemas.microsoft.com/office/drawing/2017/model3d" xmlns:o="urn:schemas-microsoft-com:office:office" xmlns:r="http://schemas.openxmlformats.org/officeDocument/2006/relationships" xmlns:m="http://schemas.openxmlformats.org/officeDocument/2006/math" xmlns:v="urn:schemas-microsoft-com:vml" xmlns:wp14="http://schemas.microsoft.com/office/word/2010/wordprocessingDrawing" xmlns:wp="http://schemas.openxmlformats.org/drawingml/2006/wordprocessingDrawing" xmlns:w10="urn:schemas-microsoft-com:office:word" xmlns:w="http://schemas.openxmlformats.org/wordprocessingml/2006/main" xmlns:w14="http://schemas.microsoft.com/office/word/2010/wordml" xmlns:w15="http://schemas.microsoft.com/office/word/2012/wordml" xmlns:w16cex="http://schemas.microsoft.com/office/word/2018/wordml/cex" xmlns:w16cid="http://schemas.microsoft.com/office/word/2016/wordml/cid" xmlns:w16="http://schemas.microsoft.com/office/word/2018/wordml" xmlns:w16sdtdh="http://schemas.microsoft.com/office/word/2020/wordml/sdtdatahash" xmlns:w16se="http://schemas.microsoft.com/office/word/2015/wordml/symex" xmlns:wpg="http://schemas.microsoft.com/office/word/2010/wordprocessingGroup" xmlns:wpi="http://schemas.microsoft.com/office/word/2010/wordprocessingInk" xmlns:wne="http://schemas.microsoft.com/office/word/2006/wordml" xmlns:wps="http://schemas.microsoft.com/office/word/2010/wordprocessingShape" mc:Ignorable="w14 w15 w16se w16cid w16 w16cex w16sdtdh wp14">
   <w15:commentEx w15:paraId="71D85848" w15:done="0"/>
+  <w15:commentEx w15:paraId="6CE81035" w15:done="0"/>
+  <w15:commentEx w15:paraId="2C418A94" w15:done="0"/>
+  <w15:commentEx w15:paraId="56B31A32" w15:done="0"/>
 </w15:commentsEx>
 </file>
 
 <file path=word/commentsExtensible.xml><?xml version="1.0" encoding="utf-8"?>
-<w16cex:commentsExtensible xmlns:wpc="http://schemas.microsoft.com/office/word/2010/wordprocessingCanvas" xmlns:cx="http://schemas.microsoft.com/office/drawing/2014/chartex" xmlns:cx1="http://schemas.microsoft.com/office/drawing/2015/9/8/chartex" xmlns:cx2="http://schemas.microsoft.com/office/drawing/2015/10/21/chartex" xmlns:cx3="http://schemas.microsoft.com/office/drawing/2016/5/9/chartex" xmlns:cx4="http://schemas.microsoft.com/office/drawing/2016/5/10/chartex" xmlns:cx5="http://schemas.microsoft.com/office/drawing/2016/5/11/chartex" xmlns:cx6="http://schemas.microsoft.com/office/drawing/2016/5/12/chartex" xmlns:cx7="http://schemas.microsoft.com/office/drawing/2016/5/13/chartex" xmlns:cx8="http://schemas.microsoft.com/office/drawing/2016/5/14/chartex" xmlns:mc="http://schemas.openxmlformats.org/markup-compatibility/2006" xmlns:aink="http://schemas.microsoft.com/office/drawing/2016/ink" xmlns:am3d="http://schemas.microsoft.com/office/drawing/2017/model3d" xmlns:o="urn:schemas-microsoft-com:office:office" xmlns:r="http://schemas.openxmlformats.org/officeDocument/2006/relationships" xmlns:m="http://schemas.openxmlformats.org/officeDocument/2006/math" xmlns:v="urn:schemas-microsoft-com:vml" xmlns:wp14="http://schemas.microsoft.com/office/word/2010/wordprocessingDrawing" xmlns:wp="http://schemas.openxmlformats.org/drawingml/2006/wordprocessingDrawing" xmlns:w10="urn:schemas-microsoft-com:office:word" xmlns:w="http://schemas.openxmlformats.org/wordprocessingml/2006/main" xmlns:w14="http://schemas.microsoft.com/office/word/2010/wordml" xmlns:w15="http://schemas.microsoft.com/office/word/2012/wordml" xmlns:w16cex="http://schemas.microsoft.com/office/word/2018/wordml/cex" xmlns:w16cid="http://schemas.microsoft.com/office/word/2016/wordml/cid" xmlns:w16="http://schemas.microsoft.com/office/word/2018/wordml" xmlns:w16se="http://schemas.microsoft.com/office/word/2015/wordml/symex" xmlns:wpg="http://schemas.microsoft.com/office/word/2010/wordprocessingGroup" xmlns:wpi="http://schemas.microsoft.com/office/word/2010/wordprocessingInk" xmlns:wne="http://schemas.microsoft.com/office/word/2006/wordml" xmlns:wps="http://schemas.microsoft.com/office/word/2010/wordprocessingShape" mc:Ignorable="w14 w15 w16se w16cid w16 w16cex wp14">
+<w16cex:commentsExtensible xmlns:wpc="http://schemas.microsoft.com/office/word/2010/wordprocessingCanvas" xmlns:cx="http://schemas.microsoft.com/office/drawing/2014/chartex" xmlns:cx1="http://schemas.microsoft.com/office/drawing/2015/9/8/chartex" xmlns:cx2="http://schemas.microsoft.com/office/drawing/2015/10/21/chartex" xmlns:cx3="http://schemas.microsoft.com/office/drawing/2016/5/9/chartex" xmlns:cx4="http://schemas.microsoft.com/office/drawing/2016/5/10/chartex" xmlns:cx5="http://schemas.microsoft.com/office/drawing/2016/5/11/chartex" xmlns:cx6="http://schemas.microsoft.com/office/drawing/2016/5/12/chartex" xmlns:cx7="http://schemas.microsoft.com/office/drawing/2016/5/13/chartex" xmlns:cx8="http://schemas.microsoft.com/office/drawing/2016/5/14/chartex" xmlns:mc="http://schemas.openxmlformats.org/markup-compatibility/2006" xmlns:aink="http://schemas.microsoft.com/office/drawing/2016/ink" xmlns:am3d="http://schemas.microsoft.com/office/drawing/2017/model3d" xmlns:o="urn:schemas-microsoft-com:office:office" xmlns:r="http://schemas.openxmlformats.org/officeDocument/2006/relationships" xmlns:m="http://schemas.openxmlformats.org/officeDocument/2006/math" xmlns:v="urn:schemas-microsoft-com:vml" xmlns:wp14="http://schemas.microsoft.com/office/word/2010/wordprocessingDrawing" xmlns:wp="http://schemas.openxmlformats.org/drawingml/2006/wordprocessingDrawing" xmlns:w10="urn:schemas-microsoft-com:office:word" xmlns:w="http://schemas.openxmlformats.org/wordprocessingml/2006/main" xmlns:w14="http://schemas.microsoft.com/office/word/2010/wordml" xmlns:w15="http://schemas.microsoft.com/office/word/2012/wordml" xmlns:w16cex="http://schemas.microsoft.com/office/word/2018/wordml/cex" xmlns:w16cid="http://schemas.microsoft.com/office/word/2016/wordml/cid" xmlns:w16="http://schemas.microsoft.com/office/word/2018/wordml" xmlns:w16sdtdh="http://schemas.microsoft.com/office/word/2020/wordml/sdtdatahash" xmlns:w16se="http://schemas.microsoft.com/office/word/2015/wordml/symex" xmlns:wpg="http://schemas.microsoft.com/office/word/2010/wordprocessingGroup" xmlns:wpi="http://schemas.microsoft.com/office/word/2010/wordprocessingInk" xmlns:wne="http://schemas.microsoft.com/office/word/2006/wordml" xmlns:wps="http://schemas.microsoft.com/office/word/2010/wordprocessingShape" mc:Ignorable="w14 w15 w16se w16cid w16 w16cex w16sdtdh wp14">
   <w16cex:commentExtensible w16cex:durableId="2545DA5A" w16cex:dateUtc="2021-11-22T14:59:00Z"/>
+  <w16cex:commentExtensible w16cex:durableId="2559E1F1" w16cex:dateUtc="2021-12-07T19:36:00Z"/>
+  <w16cex:commentExtensible w16cex:durableId="2559E4E3" w16cex:dateUtc="2021-12-07T19:49:00Z"/>
+  <w16cex:commentExtensible w16cex:durableId="255A071D" w16cex:dateUtc="2021-12-07T22:15:00Z"/>
 </w16cex:commentsExtensible>
 </file>
 
 <file path=word/commentsIds.xml><?xml version="1.0" encoding="utf-8"?>
-<w16cid:commentsIds xmlns:wpc="http://schemas.microsoft.com/office/word/2010/wordprocessingCanvas" xmlns:cx="http://schemas.microsoft.com/office/drawing/2014/chartex" xmlns:cx1="http://schemas.microsoft.com/office/drawing/2015/9/8/chartex" xmlns:cx2="http://schemas.microsoft.com/office/drawing/2015/10/21/chartex" xmlns:cx3="http://schemas.microsoft.com/office/drawing/2016/5/9/chartex" xmlns:cx4="http://schemas.microsoft.com/office/drawing/2016/5/10/chartex" xmlns:cx5="http://schemas.microsoft.com/office/drawing/2016/5/11/chartex" xmlns:cx6="http://schemas.microsoft.com/office/drawing/2016/5/12/chartex" xmlns:cx7="http://schemas.microsoft.com/office/drawing/2016/5/13/chartex" xmlns:cx8="http://schemas.microsoft.com/office/drawing/2016/5/14/chartex" xmlns:mc="http://schemas.openxmlformats.org/markup-compatibility/2006" xmlns:aink="http://schemas.microsoft.com/office/drawing/2016/ink" xmlns:am3d="http://schemas.microsoft.com/office/drawing/2017/model3d" xmlns:o="urn:schemas-microsoft-com:office:office" xmlns:r="http://schemas.openxmlformats.org/officeDocument/2006/relationships" xmlns:m="http://schemas.openxmlformats.org/officeDocument/2006/math" xmlns:v="urn:schemas-microsoft-com:vml" xmlns:wp14="http://schemas.microsoft.com/office/word/2010/wordprocessingDrawing" xmlns:wp="http://schemas.openxmlformats.org/drawingml/2006/wordprocessingDrawing" xmlns:w10="urn:schemas-microsoft-com:office:word" xmlns:w="http://schemas.openxmlformats.org/wordprocessingml/2006/main" xmlns:w14="http://schemas.microsoft.com/office/word/2010/wordml" xmlns:w15="http://schemas.microsoft.com/office/word/2012/wordml" xmlns:w16cex="http://schemas.microsoft.com/office/word/2018/wordml/cex" xmlns:w16cid="http://schemas.microsoft.com/office/word/2016/wordml/cid" xmlns:w16="http://schemas.microsoft.com/office/word/2018/wordml" xmlns:w16se="http://schemas.microsoft.com/office/word/2015/wordml/symex" xmlns:wpg="http://schemas.microsoft.com/office/word/2010/wordprocessingGroup" xmlns:wpi="http://schemas.microsoft.com/office/word/2010/wordprocessingInk" xmlns:wne="http://schemas.microsoft.com/office/word/2006/wordml" xmlns:wps="http://schemas.microsoft.com/office/word/2010/wordprocessingShape" mc:Ignorable="w14 w15 w16se w16cid w16 w16cex wp14">
+<w16cid:commentsIds xmlns:wpc="http://schemas.microsoft.com/office/word/2010/wordprocessingCanvas" xmlns:cx="http://schemas.microsoft.com/office/drawing/2014/chartex" xmlns:cx1="http://schemas.microsoft.com/office/drawing/2015/9/8/chartex" xmlns:cx2="http://schemas.microsoft.com/office/drawing/2015/10/21/chartex" xmlns:cx3="http://schemas.microsoft.com/office/drawing/2016/5/9/chartex" xmlns:cx4="http://schemas.microsoft.com/office/drawing/2016/5/10/chartex" xmlns:cx5="http://schemas.microsoft.com/office/drawing/2016/5/11/chartex" xmlns:cx6="http://schemas.microsoft.com/office/drawing/2016/5/12/chartex" xmlns:cx7="http://schemas.microsoft.com/office/drawing/2016/5/13/chartex" xmlns:cx8="http://schemas.microsoft.com/office/drawing/2016/5/14/chartex" xmlns:mc="http://schemas.openxmlformats.org/markup-compatibility/2006" xmlns:aink="http://schemas.microsoft.com/office/drawing/2016/ink" xmlns:am3d="http://schemas.microsoft.com/office/drawing/2017/model3d" xmlns:o="urn:schemas-microsoft-com:office:office" xmlns:r="http://schemas.openxmlformats.org/officeDocument/2006/relationships" xmlns:m="http://schemas.openxmlformats.org/officeDocument/2006/math" xmlns:v="urn:schemas-microsoft-com:vml" xmlns:wp14="http://schemas.microsoft.com/office/word/2010/wordprocessingDrawing" xmlns:wp="http://schemas.openxmlformats.org/drawingml/2006/wordprocessingDrawing" xmlns:w10="urn:schemas-microsoft-com:office:word" xmlns:w="http://schemas.openxmlformats.org/wordprocessingml/2006/main" xmlns:w14="http://schemas.microsoft.com/office/word/2010/wordml" xmlns:w15="http://schemas.microsoft.com/office/word/2012/wordml" xmlns:w16cex="http://schemas.microsoft.com/office/word/2018/wordml/cex" xmlns:w16cid="http://schemas.microsoft.com/office/word/2016/wordml/cid" xmlns:w16="http://schemas.microsoft.com/office/word/2018/wordml" xmlns:w16sdtdh="http://schemas.microsoft.com/office/word/2020/wordml/sdtdatahash" xmlns:w16se="http://schemas.microsoft.com/office/word/2015/wordml/symex" xmlns:wpg="http://schemas.microsoft.com/office/word/2010/wordprocessingGroup" xmlns:wpi="http://schemas.microsoft.com/office/word/2010/wordprocessingInk" xmlns:wne="http://schemas.microsoft.com/office/word/2006/wordml" xmlns:wps="http://schemas.microsoft.com/office/word/2010/wordprocessingShape" mc:Ignorable="w14 w15 w16se w16cid w16 w16cex w16sdtdh wp14">
   <w16cid:commentId w16cid:paraId="71D85848" w16cid:durableId="2545DA5A"/>
+  <w16cid:commentId w16cid:paraId="6CE81035" w16cid:durableId="2559E1F1"/>
+  <w16cid:commentId w16cid:paraId="2C418A94" w16cid:durableId="2559E4E3"/>
+  <w16cid:commentId w16cid:paraId="56B31A32" w16cid:durableId="255A071D"/>
 </w16cid:commentsIds>
 </file>
 
 <file path=word/endnotes.xml><?xml version="1.0" encoding="utf-8"?>
-<w:endnotes xmlns:wpc="http://schemas.microsoft.com/office/word/2010/wordprocessingCanvas" xmlns:cx="http://schemas.microsoft.com/office/drawing/2014/chartex" xmlns:cx1="http://schemas.microsoft.com/office/drawing/2015/9/8/chartex" xmlns:cx2="http://schemas.microsoft.com/office/drawing/2015/10/21/chartex" xmlns:cx3="http://schemas.microsoft.com/office/drawing/2016/5/9/chartex" xmlns:cx4="http://schemas.microsoft.com/office/drawing/2016/5/10/chartex" xmlns:cx5="http://schemas.microsoft.com/office/drawing/2016/5/11/chartex" xmlns:cx6="http://schemas.microsoft.com/office/drawing/2016/5/12/chartex" xmlns:cx7="http://schemas.microsoft.com/office/drawing/2016/5/13/chartex" xmlns:cx8="http://schemas.microsoft.com/office/drawing/2016/5/14/chartex" xmlns:mc="http://schemas.openxmlformats.org/markup-compatibility/2006" xmlns:aink="http://schemas.microsoft.com/office/drawing/2016/ink" xmlns:am3d="http://schemas.microsoft.com/office/drawing/2017/model3d" xmlns:o="urn:schemas-microsoft-com:office:office" xmlns:r="http://schemas.openxmlformats.org/officeDocument/2006/relationships" xmlns:m="http://schemas.openxmlformats.org/officeDocument/2006/math" xmlns:v="urn:schemas-microsoft-com:vml" xmlns:wp14="http://schemas.microsoft.com/office/word/2010/wordprocessingDrawing" xmlns:wp="http://schemas.openxmlformats.org/drawingml/2006/wordprocessingDrawing" xmlns:w10="urn:schemas-microsoft-com:office:word" xmlns:w="http://schemas.openxmlformats.org/wordprocessingml/2006/main" xmlns:w14="http://schemas.microsoft.com/office/word/2010/wordml" xmlns:w15="http://schemas.microsoft.com/office/word/2012/wordml" xmlns:w16cex="http://schemas.microsoft.com/office/word/2018/wordml/cex" xmlns:w16cid="http://schemas.microsoft.com/office/word/2016/wordml/cid" xmlns:w16="http://schemas.microsoft.com/office/word/2018/wordml" xmlns:w16se="http://schemas.microsoft.com/office/word/2015/wordml/symex" xmlns:wpg="http://schemas.microsoft.com/office/word/2010/wordprocessingGroup" xmlns:wpi="http://schemas.microsoft.com/office/word/2010/wordprocessingInk" xmlns:wne="http://schemas.microsoft.com/office/word/2006/wordml" xmlns:wps="http://schemas.microsoft.com/office/word/2010/wordprocessingShape" mc:Ignorable="w14 w15 w16se w16cid w16 w16cex wp14">
+<w:endnotes xmlns:wpc="http://schemas.microsoft.com/office/word/2010/wordprocessingCanvas" xmlns:cx="http://schemas.microsoft.com/office/drawing/2014/chartex" xmlns:cx1="http://schemas.microsoft.com/office/drawing/2015/9/8/chartex" xmlns:cx2="http://schemas.microsoft.com/office/drawing/2015/10/21/chartex" xmlns:cx3="http://schemas.microsoft.com/office/drawing/2016/5/9/chartex" xmlns:cx4="http://schemas.microsoft.com/office/drawing/2016/5/10/chartex" xmlns:cx5="http://schemas.microsoft.com/office/drawing/2016/5/11/chartex" xmlns:cx6="http://schemas.microsoft.com/office/drawing/2016/5/12/chartex" xmlns:cx7="http://schemas.microsoft.com/office/drawing/2016/5/13/chartex" xmlns:cx8="http://schemas.microsoft.com/office/drawing/2016/5/14/chartex" xmlns:mc="http://schemas.openxmlformats.org/markup-compatibility/2006" xmlns:aink="http://schemas.microsoft.com/office/drawing/2016/ink" xmlns:am3d="http://schemas.microsoft.com/office/drawing/2017/model3d" xmlns:o="urn:schemas-microsoft-com:office:office" xmlns:r="http://schemas.openxmlformats.org/officeDocument/2006/relationships" xmlns:m="http://schemas.openxmlformats.org/officeDocument/2006/math" xmlns:v="urn:schemas-microsoft-com:vml" xmlns:wp14="http://schemas.microsoft.com/office/word/2010/wordprocessingDrawing" xmlns:wp="http://schemas.openxmlformats.org/drawingml/2006/wordprocessingDrawing" xmlns:w10="urn:schemas-microsoft-com:office:word" xmlns:w="http://schemas.openxmlformats.org/wordprocessingml/2006/main" xmlns:w14="http://schemas.microsoft.com/office/word/2010/wordml" xmlns:w15="http://schemas.microsoft.com/office/word/2012/wordml" xmlns:w16cex="http://schemas.microsoft.com/office/word/2018/wordml/cex" xmlns:w16cid="http://schemas.microsoft.com/office/word/2016/wordml/cid" xmlns:w16="http://schemas.microsoft.com/office/word/2018/wordml" xmlns:w16sdtdh="http://schemas.microsoft.com/office/word/2020/wordml/sdtdatahash" xmlns:w16se="http://schemas.microsoft.com/office/word/2015/wordml/symex" xmlns:wpg="http://schemas.microsoft.com/office/word/2010/wordprocessingGroup" xmlns:wpi="http://schemas.microsoft.com/office/word/2010/wordprocessingInk" xmlns:wne="http://schemas.microsoft.com/office/word/2006/wordml" xmlns:wps="http://schemas.microsoft.com/office/word/2010/wordprocessingShape" mc:Ignorable="w14 w15 w16se w16cid w16 w16cex w16sdtdh wp14">
   <w:endnote w:type="separator" w:id="-1">
     <w:p>
       <w:r>
@@ -1774,7 +2134,7 @@
 </file>
 
 <file path=word/footnotes.xml><?xml version="1.0" encoding="utf-8"?>
-<w:footnotes xmlns:wpc="http://schemas.microsoft.com/office/word/2010/wordprocessingCanvas" xmlns:cx="http://schemas.microsoft.com/office/drawing/2014/chartex" xmlns:cx1="http://schemas.microsoft.com/office/drawing/2015/9/8/chartex" xmlns:cx2="http://schemas.microsoft.com/office/drawing/2015/10/21/chartex" xmlns:cx3="http://schemas.microsoft.com/office/drawing/2016/5/9/chartex" xmlns:cx4="http://schemas.microsoft.com/office/drawing/2016/5/10/chartex" xmlns:cx5="http://schemas.microsoft.com/office/drawing/2016/5/11/chartex" xmlns:cx6="http://schemas.microsoft.com/office/drawing/2016/5/12/chartex" xmlns:cx7="http://schemas.microsoft.com/office/drawing/2016/5/13/chartex" xmlns:cx8="http://schemas.microsoft.com/office/drawing/2016/5/14/chartex" xmlns:mc="http://schemas.openxmlformats.org/markup-compatibility/2006" xmlns:aink="http://schemas.microsoft.com/office/drawing/2016/ink" xmlns:am3d="http://schemas.microsoft.com/office/drawing/2017/model3d" xmlns:o="urn:schemas-microsoft-com:office:office" xmlns:r="http://schemas.openxmlformats.org/officeDocument/2006/relationships" xmlns:m="http://schemas.openxmlformats.org/officeDocument/2006/math" xmlns:v="urn:schemas-microsoft-com:vml" xmlns:wp14="http://schemas.microsoft.com/office/word/2010/wordprocessingDrawing" xmlns:wp="http://schemas.openxmlformats.org/drawingml/2006/wordprocessingDrawing" xmlns:w10="urn:schemas-microsoft-com:office:word" xmlns:w="http://schemas.openxmlformats.org/wordprocessingml/2006/main" xmlns:w14="http://schemas.microsoft.com/office/word/2010/wordml" xmlns:w15="http://schemas.microsoft.com/office/word/2012/wordml" xmlns:w16cex="http://schemas.microsoft.com/office/word/2018/wordml/cex" xmlns:w16cid="http://schemas.microsoft.com/office/word/2016/wordml/cid" xmlns:w16="http://schemas.microsoft.com/office/word/2018/wordml" xmlns:w16se="http://schemas.microsoft.com/office/word/2015/wordml/symex" xmlns:wpg="http://schemas.microsoft.com/office/word/2010/wordprocessingGroup" xmlns:wpi="http://schemas.microsoft.com/office/word/2010/wordprocessingInk" xmlns:wne="http://schemas.microsoft.com/office/word/2006/wordml" xmlns:wps="http://schemas.microsoft.com/office/word/2010/wordprocessingShape" mc:Ignorable="w14 w15 w16se w16cid w16 w16cex wp14">
+<w:footnotes xmlns:wpc="http://schemas.microsoft.com/office/word/2010/wordprocessingCanvas" xmlns:cx="http://schemas.microsoft.com/office/drawing/2014/chartex" xmlns:cx1="http://schemas.microsoft.com/office/drawing/2015/9/8/chartex" xmlns:cx2="http://schemas.microsoft.com/office/drawing/2015/10/21/chartex" xmlns:cx3="http://schemas.microsoft.com/office/drawing/2016/5/9/chartex" xmlns:cx4="http://schemas.microsoft.com/office/drawing/2016/5/10/chartex" xmlns:cx5="http://schemas.microsoft.com/office/drawing/2016/5/11/chartex" xmlns:cx6="http://schemas.microsoft.com/office/drawing/2016/5/12/chartex" xmlns:cx7="http://schemas.microsoft.com/office/drawing/2016/5/13/chartex" xmlns:cx8="http://schemas.microsoft.com/office/drawing/2016/5/14/chartex" xmlns:mc="http://schemas.openxmlformats.org/markup-compatibility/2006" xmlns:aink="http://schemas.microsoft.com/office/drawing/2016/ink" xmlns:am3d="http://schemas.microsoft.com/office/drawing/2017/model3d" xmlns:o="urn:schemas-microsoft-com:office:office" xmlns:r="http://schemas.openxmlformats.org/officeDocument/2006/relationships" xmlns:m="http://schemas.openxmlformats.org/officeDocument/2006/math" xmlns:v="urn:schemas-microsoft-com:vml" xmlns:wp14="http://schemas.microsoft.com/office/word/2010/wordprocessingDrawing" xmlns:wp="http://schemas.openxmlformats.org/drawingml/2006/wordprocessingDrawing" xmlns:w10="urn:schemas-microsoft-com:office:word" xmlns:w="http://schemas.openxmlformats.org/wordprocessingml/2006/main" xmlns:w14="http://schemas.microsoft.com/office/word/2010/wordml" xmlns:w15="http://schemas.microsoft.com/office/word/2012/wordml" xmlns:w16cex="http://schemas.microsoft.com/office/word/2018/wordml/cex" xmlns:w16cid="http://schemas.microsoft.com/office/word/2016/wordml/cid" xmlns:w16="http://schemas.microsoft.com/office/word/2018/wordml" xmlns:w16sdtdh="http://schemas.microsoft.com/office/word/2020/wordml/sdtdatahash" xmlns:w16se="http://schemas.microsoft.com/office/word/2015/wordml/symex" xmlns:wpg="http://schemas.microsoft.com/office/word/2010/wordprocessingGroup" xmlns:wpi="http://schemas.microsoft.com/office/word/2010/wordprocessingInk" xmlns:wne="http://schemas.microsoft.com/office/word/2006/wordml" xmlns:wps="http://schemas.microsoft.com/office/word/2010/wordprocessingShape" mc:Ignorable="w14 w15 w16se w16cid w16 w16cex w16sdtdh wp14">
   <w:footnote w:type="separator" w:id="-1">
     <w:p>
       <w:r>
@@ -1793,7 +2153,7 @@
 </file>
 
 <file path=word/header1.xml><?xml version="1.0" encoding="utf-8"?>
-<w:hdr xmlns:wpc="http://schemas.microsoft.com/office/word/2010/wordprocessingCanvas" xmlns:cx="http://schemas.microsoft.com/office/drawing/2014/chartex" xmlns:cx1="http://schemas.microsoft.com/office/drawing/2015/9/8/chartex" xmlns:cx2="http://schemas.microsoft.com/office/drawing/2015/10/21/chartex" xmlns:cx3="http://schemas.microsoft.com/office/drawing/2016/5/9/chartex" xmlns:cx4="http://schemas.microsoft.com/office/drawing/2016/5/10/chartex" xmlns:cx5="http://schemas.microsoft.com/office/drawing/2016/5/11/chartex" xmlns:cx6="http://schemas.microsoft.com/office/drawing/2016/5/12/chartex" xmlns:cx7="http://schemas.microsoft.com/office/drawing/2016/5/13/chartex" xmlns:cx8="http://schemas.microsoft.com/office/drawing/2016/5/14/chartex" xmlns:mc="http://schemas.openxmlformats.org/markup-compatibility/2006" xmlns:aink="http://schemas.microsoft.com/office/drawing/2016/ink" xmlns:am3d="http://schemas.microsoft.com/office/drawing/2017/model3d" xmlns:o="urn:schemas-microsoft-com:office:office" xmlns:r="http://schemas.openxmlformats.org/officeDocument/2006/relationships" xmlns:m="http://schemas.openxmlformats.org/officeDocument/2006/math" xmlns:v="urn:schemas-microsoft-com:vml" xmlns:wp14="http://schemas.microsoft.com/office/word/2010/wordprocessingDrawing" xmlns:wp="http://schemas.openxmlformats.org/drawingml/2006/wordprocessingDrawing" xmlns:w10="urn:schemas-microsoft-com:office:word" xmlns:w="http://schemas.openxmlformats.org/wordprocessingml/2006/main" xmlns:w14="http://schemas.microsoft.com/office/word/2010/wordml" xmlns:w15="http://schemas.microsoft.com/office/word/2012/wordml" xmlns:w16cex="http://schemas.microsoft.com/office/word/2018/wordml/cex" xmlns:w16cid="http://schemas.microsoft.com/office/word/2016/wordml/cid" xmlns:w16="http://schemas.microsoft.com/office/word/2018/wordml" xmlns:w16se="http://schemas.microsoft.com/office/word/2015/wordml/symex" xmlns:wpg="http://schemas.microsoft.com/office/word/2010/wordprocessingGroup" xmlns:wpi="http://schemas.microsoft.com/office/word/2010/wordprocessingInk" xmlns:wne="http://schemas.microsoft.com/office/word/2006/wordml" xmlns:wps="http://schemas.microsoft.com/office/word/2010/wordprocessingShape" mc:Ignorable="w14 w15 w16se w16cid w16 w16cex wp14">
+<w:hdr xmlns:wpc="http://schemas.microsoft.com/office/word/2010/wordprocessingCanvas" xmlns:cx="http://schemas.microsoft.com/office/drawing/2014/chartex" xmlns:cx1="http://schemas.microsoft.com/office/drawing/2015/9/8/chartex" xmlns:cx2="http://schemas.microsoft.com/office/drawing/2015/10/21/chartex" xmlns:cx3="http://schemas.microsoft.com/office/drawing/2016/5/9/chartex" xmlns:cx4="http://schemas.microsoft.com/office/drawing/2016/5/10/chartex" xmlns:cx5="http://schemas.microsoft.com/office/drawing/2016/5/11/chartex" xmlns:cx6="http://schemas.microsoft.com/office/drawing/2016/5/12/chartex" xmlns:cx7="http://schemas.microsoft.com/office/drawing/2016/5/13/chartex" xmlns:cx8="http://schemas.microsoft.com/office/drawing/2016/5/14/chartex" xmlns:mc="http://schemas.openxmlformats.org/markup-compatibility/2006" xmlns:aink="http://schemas.microsoft.com/office/drawing/2016/ink" xmlns:am3d="http://schemas.microsoft.com/office/drawing/2017/model3d" xmlns:o="urn:schemas-microsoft-com:office:office" xmlns:r="http://schemas.openxmlformats.org/officeDocument/2006/relationships" xmlns:m="http://schemas.openxmlformats.org/officeDocument/2006/math" xmlns:v="urn:schemas-microsoft-com:vml" xmlns:wp14="http://schemas.microsoft.com/office/word/2010/wordprocessingDrawing" xmlns:wp="http://schemas.openxmlformats.org/drawingml/2006/wordprocessingDrawing" xmlns:w10="urn:schemas-microsoft-com:office:word" xmlns:w="http://schemas.openxmlformats.org/wordprocessingml/2006/main" xmlns:w14="http://schemas.microsoft.com/office/word/2010/wordml" xmlns:w15="http://schemas.microsoft.com/office/word/2012/wordml" xmlns:w16cex="http://schemas.microsoft.com/office/word/2018/wordml/cex" xmlns:w16cid="http://schemas.microsoft.com/office/word/2016/wordml/cid" xmlns:w16="http://schemas.microsoft.com/office/word/2018/wordml" xmlns:w16sdtdh="http://schemas.microsoft.com/office/word/2020/wordml/sdtdatahash" xmlns:w16se="http://schemas.microsoft.com/office/word/2015/wordml/symex" xmlns:wpg="http://schemas.microsoft.com/office/word/2010/wordprocessingGroup" xmlns:wpi="http://schemas.microsoft.com/office/word/2010/wordprocessingInk" xmlns:wne="http://schemas.microsoft.com/office/word/2006/wordml" xmlns:wps="http://schemas.microsoft.com/office/word/2010/wordprocessingShape" mc:Ignorable="w14 w15 w16se w16cid w16 w16cex w16sdtdh wp14">
   <w:p>
     <w:pPr>
       <w:pStyle w:val="Header"/>
@@ -1808,7 +2168,7 @@
 </file>
 
 <file path=word/numbering.xml><?xml version="1.0" encoding="utf-8"?>
-<w:numbering xmlns:wpc="http://schemas.microsoft.com/office/word/2010/wordprocessingCanvas" xmlns:cx="http://schemas.microsoft.com/office/drawing/2014/chartex" xmlns:cx1="http://schemas.microsoft.com/office/drawing/2015/9/8/chartex" xmlns:cx2="http://schemas.microsoft.com/office/drawing/2015/10/21/chartex" xmlns:cx3="http://schemas.microsoft.com/office/drawing/2016/5/9/chartex" xmlns:cx4="http://schemas.microsoft.com/office/drawing/2016/5/10/chartex" xmlns:cx5="http://schemas.microsoft.com/office/drawing/2016/5/11/chartex" xmlns:cx6="http://schemas.microsoft.com/office/drawing/2016/5/12/chartex" xmlns:cx7="http://schemas.microsoft.com/office/drawing/2016/5/13/chartex" xmlns:cx8="http://schemas.microsoft.com/office/drawing/2016/5/14/chartex" xmlns:mc="http://schemas.openxmlformats.org/markup-compatibility/2006" xmlns:aink="http://schemas.microsoft.com/office/drawing/2016/ink" xmlns:am3d="http://schemas.microsoft.com/office/drawing/2017/model3d" xmlns:o="urn:schemas-microsoft-com:office:office" xmlns:r="http://schemas.openxmlformats.org/officeDocument/2006/relationships" xmlns:m="http://schemas.openxmlformats.org/officeDocument/2006/math" xmlns:v="urn:schemas-microsoft-com:vml" xmlns:wp14="http://schemas.microsoft.com/office/word/2010/wordprocessingDrawing" xmlns:wp="http://schemas.openxmlformats.org/drawingml/2006/wordprocessingDrawing" xmlns:w10="urn:schemas-microsoft-com:office:word" xmlns:w="http://schemas.openxmlformats.org/wordprocessingml/2006/main" xmlns:w14="http://schemas.microsoft.com/office/word/2010/wordml" xmlns:w15="http://schemas.microsoft.com/office/word/2012/wordml" xmlns:w16cex="http://schemas.microsoft.com/office/word/2018/wordml/cex" xmlns:w16cid="http://schemas.microsoft.com/office/word/2016/wordml/cid" xmlns:w16="http://schemas.microsoft.com/office/word/2018/wordml" xmlns:w16se="http://schemas.microsoft.com/office/word/2015/wordml/symex" xmlns:wpg="http://schemas.microsoft.com/office/word/2010/wordprocessingGroup" xmlns:wpi="http://schemas.microsoft.com/office/word/2010/wordprocessingInk" xmlns:wne="http://schemas.microsoft.com/office/word/2006/wordml" xmlns:wps="http://schemas.microsoft.com/office/word/2010/wordprocessingShape" mc:Ignorable="w14 w15 w16se w16cid w16 w16cex wp14">
+<w:numbering xmlns:wpc="http://schemas.microsoft.com/office/word/2010/wordprocessingCanvas" xmlns:cx="http://schemas.microsoft.com/office/drawing/2014/chartex" xmlns:cx1="http://schemas.microsoft.com/office/drawing/2015/9/8/chartex" xmlns:cx2="http://schemas.microsoft.com/office/drawing/2015/10/21/chartex" xmlns:cx3="http://schemas.microsoft.com/office/drawing/2016/5/9/chartex" xmlns:cx4="http://schemas.microsoft.com/office/drawing/2016/5/10/chartex" xmlns:cx5="http://schemas.microsoft.com/office/drawing/2016/5/11/chartex" xmlns:cx6="http://schemas.microsoft.com/office/drawing/2016/5/12/chartex" xmlns:cx7="http://schemas.microsoft.com/office/drawing/2016/5/13/chartex" xmlns:cx8="http://schemas.microsoft.com/office/drawing/2016/5/14/chartex" xmlns:mc="http://schemas.openxmlformats.org/markup-compatibility/2006" xmlns:aink="http://schemas.microsoft.com/office/drawing/2016/ink" xmlns:am3d="http://schemas.microsoft.com/office/drawing/2017/model3d" xmlns:o="urn:schemas-microsoft-com:office:office" xmlns:r="http://schemas.openxmlformats.org/officeDocument/2006/relationships" xmlns:m="http://schemas.openxmlformats.org/officeDocument/2006/math" xmlns:v="urn:schemas-microsoft-com:vml" xmlns:wp14="http://schemas.microsoft.com/office/word/2010/wordprocessingDrawing" xmlns:wp="http://schemas.openxmlformats.org/drawingml/2006/wordprocessingDrawing" xmlns:w10="urn:schemas-microsoft-com:office:word" xmlns:w="http://schemas.openxmlformats.org/wordprocessingml/2006/main" xmlns:w14="http://schemas.microsoft.com/office/word/2010/wordml" xmlns:w15="http://schemas.microsoft.com/office/word/2012/wordml" xmlns:w16cex="http://schemas.microsoft.com/office/word/2018/wordml/cex" xmlns:w16cid="http://schemas.microsoft.com/office/word/2016/wordml/cid" xmlns:w16="http://schemas.microsoft.com/office/word/2018/wordml" xmlns:w16sdtdh="http://schemas.microsoft.com/office/word/2020/wordml/sdtdatahash" xmlns:w16se="http://schemas.microsoft.com/office/word/2015/wordml/symex" xmlns:wpg="http://schemas.microsoft.com/office/word/2010/wordprocessingGroup" xmlns:wpi="http://schemas.microsoft.com/office/word/2010/wordprocessingInk" xmlns:wne="http://schemas.microsoft.com/office/word/2006/wordml" xmlns:wps="http://schemas.microsoft.com/office/word/2010/wordprocessingShape" mc:Ignorable="w14 w15 w16se w16cid w16 w16cex w16sdtdh wp14">
   <w:abstractNum w:abstractNumId="0" w15:restartNumberingAfterBreak="0">
     <w:nsid w:val="66334873"/>
     <w:multiLevelType w:val="hybridMultilevel"/>
@@ -1867,15 +2227,18 @@
 </file>
 
 <file path=word/people.xml><?xml version="1.0" encoding="utf-8"?>
-<w15:people xmlns:wpc="http://schemas.microsoft.com/office/word/2010/wordprocessingCanvas" xmlns:cx="http://schemas.microsoft.com/office/drawing/2014/chartex" xmlns:cx1="http://schemas.microsoft.com/office/drawing/2015/9/8/chartex" xmlns:cx2="http://schemas.microsoft.com/office/drawing/2015/10/21/chartex" xmlns:cx3="http://schemas.microsoft.com/office/drawing/2016/5/9/chartex" xmlns:cx4="http://schemas.microsoft.com/office/drawing/2016/5/10/chartex" xmlns:cx5="http://schemas.microsoft.com/office/drawing/2016/5/11/chartex" xmlns:cx6="http://schemas.microsoft.com/office/drawing/2016/5/12/chartex" xmlns:cx7="http://schemas.microsoft.com/office/drawing/2016/5/13/chartex" xmlns:cx8="http://schemas.microsoft.com/office/drawing/2016/5/14/chartex" xmlns:mc="http://schemas.openxmlformats.org/markup-compatibility/2006" xmlns:aink="http://schemas.microsoft.com/office/drawing/2016/ink" xmlns:am3d="http://schemas.microsoft.com/office/drawing/2017/model3d" xmlns:o="urn:schemas-microsoft-com:office:office" xmlns:r="http://schemas.openxmlformats.org/officeDocument/2006/relationships" xmlns:m="http://schemas.openxmlformats.org/officeDocument/2006/math" xmlns:v="urn:schemas-microsoft-com:vml" xmlns:wp14="http://schemas.microsoft.com/office/word/2010/wordprocessingDrawing" xmlns:wp="http://schemas.openxmlformats.org/drawingml/2006/wordprocessingDrawing" xmlns:w10="urn:schemas-microsoft-com:office:word" xmlns:w="http://schemas.openxmlformats.org/wordprocessingml/2006/main" xmlns:w14="http://schemas.microsoft.com/office/word/2010/wordml" xmlns:w15="http://schemas.microsoft.com/office/word/2012/wordml" xmlns:w16cex="http://schemas.microsoft.com/office/word/2018/wordml/cex" xmlns:w16cid="http://schemas.microsoft.com/office/word/2016/wordml/cid" xmlns:w16="http://schemas.microsoft.com/office/word/2018/wordml" xmlns:w16se="http://schemas.microsoft.com/office/word/2015/wordml/symex" xmlns:wpg="http://schemas.microsoft.com/office/word/2010/wordprocessingGroup" xmlns:wpi="http://schemas.microsoft.com/office/word/2010/wordprocessingInk" xmlns:wne="http://schemas.microsoft.com/office/word/2006/wordml" xmlns:wps="http://schemas.microsoft.com/office/word/2010/wordprocessingShape" mc:Ignorable="w14 w15 w16se w16cid w16 w16cex wp14">
+<w15:people xmlns:wpc="http://schemas.microsoft.com/office/word/2010/wordprocessingCanvas" xmlns:cx="http://schemas.microsoft.com/office/drawing/2014/chartex" xmlns:cx1="http://schemas.microsoft.com/office/drawing/2015/9/8/chartex" xmlns:cx2="http://schemas.microsoft.com/office/drawing/2015/10/21/chartex" xmlns:cx3="http://schemas.microsoft.com/office/drawing/2016/5/9/chartex" xmlns:cx4="http://schemas.microsoft.com/office/drawing/2016/5/10/chartex" xmlns:cx5="http://schemas.microsoft.com/office/drawing/2016/5/11/chartex" xmlns:cx6="http://schemas.microsoft.com/office/drawing/2016/5/12/chartex" xmlns:cx7="http://schemas.microsoft.com/office/drawing/2016/5/13/chartex" xmlns:cx8="http://schemas.microsoft.com/office/drawing/2016/5/14/chartex" xmlns:mc="http://schemas.openxmlformats.org/markup-compatibility/2006" xmlns:aink="http://schemas.microsoft.com/office/drawing/2016/ink" xmlns:am3d="http://schemas.microsoft.com/office/drawing/2017/model3d" xmlns:o="urn:schemas-microsoft-com:office:office" xmlns:r="http://schemas.openxmlformats.org/officeDocument/2006/relationships" xmlns:m="http://schemas.openxmlformats.org/officeDocument/2006/math" xmlns:v="urn:schemas-microsoft-com:vml" xmlns:wp14="http://schemas.microsoft.com/office/word/2010/wordprocessingDrawing" xmlns:wp="http://schemas.openxmlformats.org/drawingml/2006/wordprocessingDrawing" xmlns:w10="urn:schemas-microsoft-com:office:word" xmlns:w="http://schemas.openxmlformats.org/wordprocessingml/2006/main" xmlns:w14="http://schemas.microsoft.com/office/word/2010/wordml" xmlns:w15="http://schemas.microsoft.com/office/word/2012/wordml" xmlns:w16cex="http://schemas.microsoft.com/office/word/2018/wordml/cex" xmlns:w16cid="http://schemas.microsoft.com/office/word/2016/wordml/cid" xmlns:w16="http://schemas.microsoft.com/office/word/2018/wordml" xmlns:w16sdtdh="http://schemas.microsoft.com/office/word/2020/wordml/sdtdatahash" xmlns:w16se="http://schemas.microsoft.com/office/word/2015/wordml/symex" xmlns:wpg="http://schemas.microsoft.com/office/word/2010/wordprocessingGroup" xmlns:wpi="http://schemas.microsoft.com/office/word/2010/wordprocessingInk" xmlns:wne="http://schemas.microsoft.com/office/word/2006/wordml" xmlns:wps="http://schemas.microsoft.com/office/word/2010/wordprocessingShape" mc:Ignorable="w14 w15 w16se w16cid w16 w16cex w16sdtdh wp14">
   <w15:person w15:author="Nicholas Maxwell">
     <w15:presenceInfo w15:providerId="AD" w15:userId="S::w10026941@usm.edu::1a044d9d-3e7b-4dec-96dd-0930cc4f0d43"/>
+  </w15:person>
+  <w15:person w15:author="Nick Maxwell">
+    <w15:presenceInfo w15:providerId="None" w15:userId="Nick Maxwell"/>
   </w15:person>
 </w15:people>
 </file>
 
 <file path=word/styles.xml><?xml version="1.0" encoding="utf-8"?>
-<w:styles xmlns:mc="http://schemas.openxmlformats.org/markup-compatibility/2006" xmlns:r="http://schemas.openxmlformats.org/officeDocument/2006/relationships" xmlns:w="http://schemas.openxmlformats.org/wordprocessingml/2006/main" xmlns:w14="http://schemas.microsoft.com/office/word/2010/wordml" xmlns:w15="http://schemas.microsoft.com/office/word/2012/wordml" xmlns:w16cex="http://schemas.microsoft.com/office/word/2018/wordml/cex" xmlns:w16cid="http://schemas.microsoft.com/office/word/2016/wordml/cid" xmlns:w16="http://schemas.microsoft.com/office/word/2018/wordml" xmlns:w16se="http://schemas.microsoft.com/office/word/2015/wordml/symex" mc:Ignorable="w14 w15 w16se w16cid w16 w16cex">
+<w:styles xmlns:mc="http://schemas.openxmlformats.org/markup-compatibility/2006" xmlns:r="http://schemas.openxmlformats.org/officeDocument/2006/relationships" xmlns:w="http://schemas.openxmlformats.org/wordprocessingml/2006/main" xmlns:w14="http://schemas.microsoft.com/office/word/2010/wordml" xmlns:w15="http://schemas.microsoft.com/office/word/2012/wordml" xmlns:w16cex="http://schemas.microsoft.com/office/word/2018/wordml/cex" xmlns:w16cid="http://schemas.microsoft.com/office/word/2016/wordml/cid" xmlns:w16="http://schemas.microsoft.com/office/word/2018/wordml" xmlns:w16sdtdh="http://schemas.microsoft.com/office/word/2020/wordml/sdtdatahash" xmlns:w16se="http://schemas.microsoft.com/office/word/2015/wordml/symex" mc:Ignorable="w14 w15 w16se w16cid w16 w16cex w16sdtdh">
   <w:docDefaults>
     <w:rPrDefault>
       <w:rPr>

</xml_diff>

<commit_message>
data cleaning and manuscript
</commit_message>
<xml_diff>
--- a/4 Manuscript/CVOE Manuscript.docx
+++ b/4 Manuscript/CVOE Manuscript.docx
@@ -1,6 +1,6 @@
 
 <file path=word/document.xml><?xml version="1.0" encoding="utf-8"?>
-<w:document xmlns:wpc="http://schemas.microsoft.com/office/word/2010/wordprocessingCanvas" xmlns:cx="http://schemas.microsoft.com/office/drawing/2014/chartex" xmlns:cx1="http://schemas.microsoft.com/office/drawing/2015/9/8/chartex" xmlns:cx2="http://schemas.microsoft.com/office/drawing/2015/10/21/chartex" xmlns:cx3="http://schemas.microsoft.com/office/drawing/2016/5/9/chartex" xmlns:cx4="http://schemas.microsoft.com/office/drawing/2016/5/10/chartex" xmlns:cx5="http://schemas.microsoft.com/office/drawing/2016/5/11/chartex" xmlns:cx6="http://schemas.microsoft.com/office/drawing/2016/5/12/chartex" xmlns:cx7="http://schemas.microsoft.com/office/drawing/2016/5/13/chartex" xmlns:cx8="http://schemas.microsoft.com/office/drawing/2016/5/14/chartex" xmlns:mc="http://schemas.openxmlformats.org/markup-compatibility/2006" xmlns:aink="http://schemas.microsoft.com/office/drawing/2016/ink" xmlns:am3d="http://schemas.microsoft.com/office/drawing/2017/model3d" xmlns:o="urn:schemas-microsoft-com:office:office" xmlns:r="http://schemas.openxmlformats.org/officeDocument/2006/relationships" xmlns:m="http://schemas.openxmlformats.org/officeDocument/2006/math" xmlns:v="urn:schemas-microsoft-com:vml" xmlns:wp14="http://schemas.microsoft.com/office/word/2010/wordprocessingDrawing" xmlns:wp="http://schemas.openxmlformats.org/drawingml/2006/wordprocessingDrawing" xmlns:w10="urn:schemas-microsoft-com:office:word" xmlns:w="http://schemas.openxmlformats.org/wordprocessingml/2006/main" xmlns:w14="http://schemas.microsoft.com/office/word/2010/wordml" xmlns:w15="http://schemas.microsoft.com/office/word/2012/wordml" xmlns:w16cex="http://schemas.microsoft.com/office/word/2018/wordml/cex" xmlns:w16cid="http://schemas.microsoft.com/office/word/2016/wordml/cid" xmlns:w16="http://schemas.microsoft.com/office/word/2018/wordml" xmlns:w16sdtdh="http://schemas.microsoft.com/office/word/2020/wordml/sdtdatahash" xmlns:w16se="http://schemas.microsoft.com/office/word/2015/wordml/symex" xmlns:wpg="http://schemas.microsoft.com/office/word/2010/wordprocessingGroup" xmlns:wpi="http://schemas.microsoft.com/office/word/2010/wordprocessingInk" xmlns:wne="http://schemas.microsoft.com/office/word/2006/wordml" xmlns:wps="http://schemas.microsoft.com/office/word/2010/wordprocessingShape" mc:Ignorable="w14 w15 w16se w16cid w16 w16cex w16sdtdh wp14">
+<w:document xmlns:wpc="http://schemas.microsoft.com/office/word/2010/wordprocessingCanvas" xmlns:cx="http://schemas.microsoft.com/office/drawing/2014/chartex" xmlns:cx1="http://schemas.microsoft.com/office/drawing/2015/9/8/chartex" xmlns:cx2="http://schemas.microsoft.com/office/drawing/2015/10/21/chartex" xmlns:cx3="http://schemas.microsoft.com/office/drawing/2016/5/9/chartex" xmlns:cx4="http://schemas.microsoft.com/office/drawing/2016/5/10/chartex" xmlns:cx5="http://schemas.microsoft.com/office/drawing/2016/5/11/chartex" xmlns:cx6="http://schemas.microsoft.com/office/drawing/2016/5/12/chartex" xmlns:cx7="http://schemas.microsoft.com/office/drawing/2016/5/13/chartex" xmlns:cx8="http://schemas.microsoft.com/office/drawing/2016/5/14/chartex" xmlns:mc="http://schemas.openxmlformats.org/markup-compatibility/2006" xmlns:aink="http://schemas.microsoft.com/office/drawing/2016/ink" xmlns:am3d="http://schemas.microsoft.com/office/drawing/2017/model3d" xmlns:o="urn:schemas-microsoft-com:office:office" xmlns:r="http://schemas.openxmlformats.org/officeDocument/2006/relationships" xmlns:m="http://schemas.openxmlformats.org/officeDocument/2006/math" xmlns:v="urn:schemas-microsoft-com:vml" xmlns:wp14="http://schemas.microsoft.com/office/word/2010/wordprocessingDrawing" xmlns:wp="http://schemas.openxmlformats.org/drawingml/2006/wordprocessingDrawing" xmlns:w10="urn:schemas-microsoft-com:office:word" xmlns:w="http://schemas.openxmlformats.org/wordprocessingml/2006/main" xmlns:w14="http://schemas.microsoft.com/office/word/2010/wordml" xmlns:w15="http://schemas.microsoft.com/office/word/2012/wordml" xmlns:w16cex="http://schemas.microsoft.com/office/word/2018/wordml/cex" xmlns:w16cid="http://schemas.microsoft.com/office/word/2016/wordml/cid" xmlns:w16="http://schemas.microsoft.com/office/word/2018/wordml" xmlns:w16se="http://schemas.microsoft.com/office/word/2015/wordml/symex" xmlns:wpg="http://schemas.microsoft.com/office/word/2010/wordprocessingGroup" xmlns:wpi="http://schemas.microsoft.com/office/word/2010/wordprocessingInk" xmlns:wne="http://schemas.microsoft.com/office/word/2006/wordml" xmlns:wps="http://schemas.microsoft.com/office/word/2010/wordprocessingShape" mc:Ignorable="w14 w15 w16se w16cid w16 w16cex wp14">
   <w:body>
     <w:p>
       <w:pPr>
@@ -496,6 +496,7 @@
         </w:rPr>
         <w:t xml:space="preserve">Correspondence concerning this article should be addressed to </w:t>
       </w:r>
+      <w:commentRangeStart w:id="1"/>
       <w:r>
         <w:rPr>
           <w:rFonts w:eastAsia="Arial"/>
@@ -503,6 +504,13 @@
           <w:szCs w:val="24"/>
         </w:rPr>
         <w:t>Mark J. Huff</w:t>
+      </w:r>
+      <w:commentRangeEnd w:id="1"/>
+      <w:r>
+        <w:rPr>
+          <w:rStyle w:val="CommentReference"/>
+        </w:rPr>
+        <w:commentReference w:id="1"/>
       </w:r>
       <w:r>
         <w:rPr>
@@ -595,8 +603,8 @@
           <w:szCs w:val="24"/>
         </w:rPr>
       </w:pPr>
-      <w:bookmarkStart w:id="1" w:name="page2"/>
-      <w:bookmarkEnd w:id="1"/>
+      <w:bookmarkStart w:id="2" w:name="page2"/>
+      <w:bookmarkEnd w:id="2"/>
     </w:p>
     <w:p>
       <w:pPr>
@@ -834,8 +842,8 @@
           <w:szCs w:val="24"/>
         </w:rPr>
       </w:pPr>
-      <w:bookmarkStart w:id="2" w:name="page3"/>
-      <w:bookmarkEnd w:id="2"/>
+      <w:bookmarkStart w:id="3" w:name="page3"/>
+      <w:bookmarkEnd w:id="3"/>
       <w:r>
         <w:rPr>
           <w:sz w:val="24"/>
@@ -889,7 +897,21 @@
         <w:rPr>
           <w:sz w:val="24"/>
         </w:rPr>
-        <w:t xml:space="preserve"> In this paradigm, participants are presented with two simple but contrasting tasks and </w:t>
+        <w:t xml:space="preserve"> In this paradigm, participants are presented with two </w:t>
+      </w:r>
+      <w:proofErr w:type="gramStart"/>
+      <w:r>
+        <w:rPr>
+          <w:sz w:val="24"/>
+        </w:rPr>
+        <w:t>simple</w:t>
+      </w:r>
+      <w:proofErr w:type="gramEnd"/>
+      <w:r>
+        <w:rPr>
+          <w:sz w:val="24"/>
+        </w:rPr>
+        <w:t xml:space="preserve"> but contrasting tasks and </w:t>
       </w:r>
       <w:r>
         <w:rPr>
@@ -1112,7 +1134,21 @@
         <w:rPr>
           <w:sz w:val="24"/>
         </w:rPr>
-        <w:t xml:space="preserve"> refers to…[LOCAL SWITCH COSTS]</w:t>
+        <w:t xml:space="preserve"> refers to</w:t>
+      </w:r>
+      <w:proofErr w:type="gramStart"/>
+      <w:r>
+        <w:rPr>
+          <w:sz w:val="24"/>
+        </w:rPr>
+        <w:t>…[</w:t>
+      </w:r>
+      <w:proofErr w:type="gramEnd"/>
+      <w:r>
+        <w:rPr>
+          <w:sz w:val="24"/>
+        </w:rPr>
+        <w:t>LOCAL SWITCH COSTS]</w:t>
       </w:r>
     </w:p>
     <w:p>
@@ -1172,12 +1208,21 @@
         </w:rPr>
         <w:t xml:space="preserve"> </w:t>
       </w:r>
+      <w:proofErr w:type="spellStart"/>
       <w:r>
         <w:rPr>
           <w:sz w:val="24"/>
           <w:highlight w:val="cyan"/>
         </w:rPr>
-        <w:t>Minear &amp; Shah, 2008)</w:t>
+        <w:t>Minear</w:t>
+      </w:r>
+      <w:proofErr w:type="spellEnd"/>
+      <w:r>
+        <w:rPr>
+          <w:sz w:val="24"/>
+          <w:highlight w:val="cyan"/>
+        </w:rPr>
+        <w:t xml:space="preserve"> &amp; Shah, 2008)</w:t>
       </w:r>
       <w:r>
         <w:rPr>
@@ -1224,7 +1269,7 @@
         </w:rPr>
         <w:t xml:space="preserve">[ADD A SENTENCE OR TWO HERE ON WHY THE CVOE IS </w:t>
       </w:r>
-      <w:commentRangeStart w:id="3"/>
+      <w:commentRangeStart w:id="4"/>
       <w:r>
         <w:rPr>
           <w:sz w:val="24"/>
@@ -1232,12 +1277,12 @@
         </w:rPr>
         <w:t>USEFUL]</w:t>
       </w:r>
-      <w:commentRangeEnd w:id="3"/>
+      <w:commentRangeEnd w:id="4"/>
       <w:r>
         <w:rPr>
           <w:rStyle w:val="CommentReference"/>
         </w:rPr>
-        <w:commentReference w:id="3"/>
+        <w:commentReference w:id="4"/>
       </w:r>
     </w:p>
     <w:p>
@@ -1466,7 +1511,7 @@
           <w:sz w:val="24"/>
         </w:rPr>
       </w:pPr>
-      <w:commentRangeStart w:id="4"/>
+      <w:commentRangeStart w:id="5"/>
       <w:r>
         <w:rPr>
           <w:b/>
@@ -1475,12 +1520,12 @@
         </w:rPr>
         <w:t>Distributional Analyses of RTs</w:t>
       </w:r>
-      <w:commentRangeEnd w:id="4"/>
+      <w:commentRangeEnd w:id="5"/>
       <w:r>
         <w:rPr>
           <w:rStyle w:val="CommentReference"/>
         </w:rPr>
-        <w:commentReference w:id="4"/>
+        <w:commentReference w:id="5"/>
       </w:r>
     </w:p>
     <w:p>
@@ -1722,143 +1767,210 @@
       <w:pPr>
         <w:spacing w:line="480" w:lineRule="auto"/>
         <w:rPr>
+          <w:sz w:val="24"/>
+        </w:rPr>
+      </w:pPr>
+      <w:r>
+        <w:rPr>
+          <w:sz w:val="24"/>
+        </w:rPr>
+        <w:lastRenderedPageBreak/>
+        <w:t>[XX BIVALENT STIM PAIRS</w:t>
+      </w:r>
+      <w:r>
+        <w:rPr>
+          <w:sz w:val="24"/>
+        </w:rPr>
+        <w:t xml:space="preserve"> – SPELL OUT WHICH LETTERS EXACTLY WERE USED. HOW MANY PAIRS TOTAL?</w:t>
+      </w:r>
+      <w:r>
+        <w:rPr>
+          <w:sz w:val="24"/>
+        </w:rPr>
+        <w:t>]</w:t>
+      </w:r>
+    </w:p>
+    <w:p>
+      <w:pPr>
+        <w:spacing w:line="480" w:lineRule="auto"/>
+        <w:rPr>
           <w:b/>
           <w:bCs/>
           <w:sz w:val="24"/>
         </w:rPr>
       </w:pPr>
-    </w:p>
-    <w:p>
-      <w:pPr>
-        <w:spacing w:line="480" w:lineRule="auto"/>
+      <w:r>
         <w:rPr>
           <w:b/>
           <w:bCs/>
           <w:sz w:val="24"/>
         </w:rPr>
-      </w:pPr>
-      <w:r>
+        <w:t>Procedure</w:t>
+      </w:r>
+    </w:p>
+    <w:p>
+      <w:pPr>
+        <w:spacing w:line="480" w:lineRule="auto"/>
+        <w:rPr>
+          <w:sz w:val="24"/>
+        </w:rPr>
+      </w:pPr>
+      <w:r>
+        <w:rPr>
+          <w:sz w:val="24"/>
+        </w:rPr>
+        <w:t xml:space="preserve">[MENTION E-PRIME IN LAB, </w:t>
+      </w:r>
+      <w:r>
+        <w:rPr>
+          <w:sz w:val="24"/>
+        </w:rPr>
+        <w:t xml:space="preserve">4 </w:t>
+      </w:r>
+      <w:r>
+        <w:rPr>
+          <w:sz w:val="24"/>
+        </w:rPr>
+        <w:t xml:space="preserve">BLOCK STRUCTURE, </w:t>
+      </w:r>
+      <w:r>
+        <w:rPr>
+          <w:sz w:val="24"/>
+        </w:rPr>
+        <w:t xml:space="preserve">KEY PRESSES, INSTRUCTIONS FOR PURE AND SWITCH (AND THEIR PATTERNS) </w:t>
+      </w:r>
+      <w:r>
+        <w:rPr>
+          <w:sz w:val="24"/>
+        </w:rPr>
+        <w:t xml:space="preserve">10 PRACTICE TRIALS, FIGURE OUT HOW MANY TOTAL TRIALS PER BLOCK, </w:t>
+      </w:r>
+      <w:r>
+        <w:rPr>
+          <w:sz w:val="24"/>
+        </w:rPr>
+        <w:t>TOTAL EX TOOK ABOUT 30 MINUTES TO COMPLETE]</w:t>
+      </w:r>
+    </w:p>
+    <w:p>
+      <w:pPr>
+        <w:spacing w:line="480" w:lineRule="auto"/>
+        <w:jc w:val="center"/>
         <w:rPr>
           <w:b/>
           <w:bCs/>
           <w:sz w:val="24"/>
         </w:rPr>
-        <w:t>Procedure</w:t>
-      </w:r>
-    </w:p>
-    <w:p>
-      <w:pPr>
-        <w:spacing w:line="480" w:lineRule="auto"/>
-        <w:rPr>
-          <w:sz w:val="24"/>
-        </w:rPr>
-      </w:pPr>
-      <w:r>
-        <w:rPr>
-          <w:sz w:val="24"/>
-        </w:rPr>
-        <w:t>[MENTION E-PRIME IN LAB, BLOCK STRUCTURE, TOTAL EX TOOK ABOUT 30 MINUTES TO COMPLETE]</w:t>
-      </w:r>
-    </w:p>
-    <w:p>
-      <w:pPr>
-        <w:spacing w:line="480" w:lineRule="auto"/>
-        <w:jc w:val="center"/>
+      </w:pPr>
+      <w:commentRangeStart w:id="6"/>
+      <w:commentRangeStart w:id="7"/>
+      <w:r>
         <w:rPr>
           <w:b/>
           <w:bCs/>
           <w:sz w:val="24"/>
         </w:rPr>
-      </w:pPr>
-      <w:commentRangeStart w:id="5"/>
-      <w:r>
+        <w:t>Results</w:t>
+      </w:r>
+      <w:commentRangeEnd w:id="6"/>
+      <w:r>
+        <w:rPr>
+          <w:rStyle w:val="CommentReference"/>
+        </w:rPr>
+        <w:commentReference w:id="6"/>
+      </w:r>
+      <w:commentRangeEnd w:id="7"/>
+      <w:r>
+        <w:rPr>
+          <w:rStyle w:val="CommentReference"/>
+        </w:rPr>
+        <w:commentReference w:id="7"/>
+      </w:r>
+    </w:p>
+    <w:p>
+      <w:pPr>
+        <w:spacing w:line="480" w:lineRule="auto"/>
+        <w:rPr>
+          <w:sz w:val="24"/>
+        </w:rPr>
+      </w:pPr>
+      <w:r>
+        <w:rPr>
+          <w:sz w:val="24"/>
+        </w:rPr>
+        <w:t>[</w:t>
+      </w:r>
+      <w:r>
+        <w:rPr>
+          <w:sz w:val="24"/>
+        </w:rPr>
+        <w:t xml:space="preserve">TRIMMING, </w:t>
+      </w:r>
+      <w:r>
+        <w:rPr>
+          <w:sz w:val="24"/>
+        </w:rPr>
+        <w:t>DATA SCREENING AND PBIC]</w:t>
+      </w:r>
+    </w:p>
+    <w:p>
+      <w:pPr>
+        <w:spacing w:line="480" w:lineRule="auto"/>
+        <w:rPr>
+          <w:sz w:val="24"/>
+        </w:rPr>
+      </w:pPr>
+      <w:r>
+        <w:rPr>
+          <w:sz w:val="24"/>
+        </w:rPr>
+        <w:t>[ANOVAS]</w:t>
+      </w:r>
+    </w:p>
+    <w:p>
+      <w:pPr>
+        <w:spacing w:line="480" w:lineRule="auto"/>
+        <w:rPr>
+          <w:sz w:val="24"/>
+        </w:rPr>
+      </w:pPr>
+      <w:r>
+        <w:rPr>
+          <w:sz w:val="24"/>
+        </w:rPr>
+        <w:t>[VINCENTILES]</w:t>
+      </w:r>
+    </w:p>
+    <w:p>
+      <w:pPr>
+        <w:spacing w:line="480" w:lineRule="auto"/>
+        <w:rPr>
+          <w:sz w:val="24"/>
+        </w:rPr>
+      </w:pPr>
+      <w:r>
+        <w:rPr>
+          <w:sz w:val="24"/>
+        </w:rPr>
+        <w:t>[EX-GAUSS]</w:t>
+      </w:r>
+    </w:p>
+    <w:p>
+      <w:pPr>
+        <w:spacing w:line="480" w:lineRule="auto"/>
+        <w:jc w:val="center"/>
         <w:rPr>
           <w:b/>
           <w:bCs/>
           <w:sz w:val="24"/>
         </w:rPr>
-        <w:t>Results</w:t>
-      </w:r>
-      <w:commentRangeEnd w:id="5"/>
-      <w:r>
-        <w:rPr>
-          <w:rStyle w:val="CommentReference"/>
-        </w:rPr>
-        <w:commentReference w:id="5"/>
-      </w:r>
-    </w:p>
-    <w:p>
-      <w:pPr>
-        <w:spacing w:line="480" w:lineRule="auto"/>
-        <w:rPr>
-          <w:sz w:val="24"/>
-        </w:rPr>
-      </w:pPr>
-      <w:r>
-        <w:rPr>
-          <w:sz w:val="24"/>
-        </w:rPr>
-        <w:t>[DATA SCREENING AND PBIC]</w:t>
-      </w:r>
-    </w:p>
-    <w:p>
-      <w:pPr>
-        <w:spacing w:line="480" w:lineRule="auto"/>
-        <w:rPr>
-          <w:sz w:val="24"/>
-        </w:rPr>
-      </w:pPr>
-      <w:r>
-        <w:rPr>
-          <w:sz w:val="24"/>
-        </w:rPr>
-        <w:t>[ANOVAS]</w:t>
-      </w:r>
-    </w:p>
-    <w:p>
-      <w:pPr>
-        <w:spacing w:line="480" w:lineRule="auto"/>
-        <w:rPr>
-          <w:sz w:val="24"/>
-        </w:rPr>
-      </w:pPr>
-      <w:r>
-        <w:rPr>
-          <w:sz w:val="24"/>
-        </w:rPr>
-        <w:t>[VINCENTILES]</w:t>
-      </w:r>
-    </w:p>
-    <w:p>
-      <w:pPr>
-        <w:spacing w:line="480" w:lineRule="auto"/>
-        <w:rPr>
-          <w:sz w:val="24"/>
-        </w:rPr>
-      </w:pPr>
-      <w:r>
-        <w:rPr>
-          <w:sz w:val="24"/>
-        </w:rPr>
-        <w:t>[EX-GAUSS]</w:t>
-      </w:r>
-    </w:p>
-    <w:p>
-      <w:pPr>
-        <w:spacing w:line="480" w:lineRule="auto"/>
-        <w:jc w:val="center"/>
+      </w:pPr>
+      <w:r>
         <w:rPr>
           <w:b/>
           <w:bCs/>
           <w:sz w:val="24"/>
         </w:rPr>
-      </w:pPr>
-      <w:r>
-        <w:rPr>
-          <w:b/>
-          <w:bCs/>
-          <w:sz w:val="24"/>
-        </w:rPr>
         <w:t>General Discussion</w:t>
       </w:r>
     </w:p>
@@ -1873,7 +1985,33 @@
         <w:rPr>
           <w:sz w:val="24"/>
         </w:rPr>
-        <w:t>[SUMMARY PARAGRAPH]</w:t>
+        <w:t>[SUMMARY PARAGRAPH</w:t>
+      </w:r>
+      <w:r>
+        <w:rPr>
+          <w:sz w:val="24"/>
+        </w:rPr>
+        <w:t xml:space="preserve"> – MAIN ANALYSES</w:t>
+      </w:r>
+      <w:r>
+        <w:rPr>
+          <w:sz w:val="24"/>
+        </w:rPr>
+        <w:t>]</w:t>
+      </w:r>
+    </w:p>
+    <w:p>
+      <w:pPr>
+        <w:spacing w:line="480" w:lineRule="auto"/>
+        <w:rPr>
+          <w:sz w:val="24"/>
+        </w:rPr>
+      </w:pPr>
+      <w:r>
+        <w:rPr>
+          <w:sz w:val="24"/>
+        </w:rPr>
+        <w:t>[SUMMARY PARAGRAPH – DISTRIBUTIONAL ANALYSES]</w:t>
       </w:r>
     </w:p>
     <w:p>
@@ -2000,7 +2138,7 @@
 </file>
 
 <file path=word/comments.xml><?xml version="1.0" encoding="utf-8"?>
-<w:comments xmlns:wpc="http://schemas.microsoft.com/office/word/2010/wordprocessingCanvas" xmlns:cx="http://schemas.microsoft.com/office/drawing/2014/chartex" xmlns:cx1="http://schemas.microsoft.com/office/drawing/2015/9/8/chartex" xmlns:cx2="http://schemas.microsoft.com/office/drawing/2015/10/21/chartex" xmlns:cx3="http://schemas.microsoft.com/office/drawing/2016/5/9/chartex" xmlns:cx4="http://schemas.microsoft.com/office/drawing/2016/5/10/chartex" xmlns:cx5="http://schemas.microsoft.com/office/drawing/2016/5/11/chartex" xmlns:cx6="http://schemas.microsoft.com/office/drawing/2016/5/12/chartex" xmlns:cx7="http://schemas.microsoft.com/office/drawing/2016/5/13/chartex" xmlns:cx8="http://schemas.microsoft.com/office/drawing/2016/5/14/chartex" xmlns:mc="http://schemas.openxmlformats.org/markup-compatibility/2006" xmlns:aink="http://schemas.microsoft.com/office/drawing/2016/ink" xmlns:am3d="http://schemas.microsoft.com/office/drawing/2017/model3d" xmlns:o="urn:schemas-microsoft-com:office:office" xmlns:r="http://schemas.openxmlformats.org/officeDocument/2006/relationships" xmlns:m="http://schemas.openxmlformats.org/officeDocument/2006/math" xmlns:v="urn:schemas-microsoft-com:vml" xmlns:wp14="http://schemas.microsoft.com/office/word/2010/wordprocessingDrawing" xmlns:wp="http://schemas.openxmlformats.org/drawingml/2006/wordprocessingDrawing" xmlns:w10="urn:schemas-microsoft-com:office:word" xmlns:w="http://schemas.openxmlformats.org/wordprocessingml/2006/main" xmlns:w14="http://schemas.microsoft.com/office/word/2010/wordml" xmlns:w15="http://schemas.microsoft.com/office/word/2012/wordml" xmlns:w16cex="http://schemas.microsoft.com/office/word/2018/wordml/cex" xmlns:w16cid="http://schemas.microsoft.com/office/word/2016/wordml/cid" xmlns:w16="http://schemas.microsoft.com/office/word/2018/wordml" xmlns:w16sdtdh="http://schemas.microsoft.com/office/word/2020/wordml/sdtdatahash" xmlns:w16se="http://schemas.microsoft.com/office/word/2015/wordml/symex" xmlns:wpg="http://schemas.microsoft.com/office/word/2010/wordprocessingGroup" xmlns:wpi="http://schemas.microsoft.com/office/word/2010/wordprocessingInk" xmlns:wne="http://schemas.microsoft.com/office/word/2006/wordml" xmlns:wps="http://schemas.microsoft.com/office/word/2010/wordprocessingShape" mc:Ignorable="w14 w15 w16se w16cid w16 w16cex w16sdtdh wp14">
+<w:comments xmlns:wpc="http://schemas.microsoft.com/office/word/2010/wordprocessingCanvas" xmlns:cx="http://schemas.microsoft.com/office/drawing/2014/chartex" xmlns:cx1="http://schemas.microsoft.com/office/drawing/2015/9/8/chartex" xmlns:cx2="http://schemas.microsoft.com/office/drawing/2015/10/21/chartex" xmlns:cx3="http://schemas.microsoft.com/office/drawing/2016/5/9/chartex" xmlns:cx4="http://schemas.microsoft.com/office/drawing/2016/5/10/chartex" xmlns:cx5="http://schemas.microsoft.com/office/drawing/2016/5/11/chartex" xmlns:cx6="http://schemas.microsoft.com/office/drawing/2016/5/12/chartex" xmlns:cx7="http://schemas.microsoft.com/office/drawing/2016/5/13/chartex" xmlns:cx8="http://schemas.microsoft.com/office/drawing/2016/5/14/chartex" xmlns:mc="http://schemas.openxmlformats.org/markup-compatibility/2006" xmlns:aink="http://schemas.microsoft.com/office/drawing/2016/ink" xmlns:am3d="http://schemas.microsoft.com/office/drawing/2017/model3d" xmlns:o="urn:schemas-microsoft-com:office:office" xmlns:r="http://schemas.openxmlformats.org/officeDocument/2006/relationships" xmlns:m="http://schemas.openxmlformats.org/officeDocument/2006/math" xmlns:v="urn:schemas-microsoft-com:vml" xmlns:wp14="http://schemas.microsoft.com/office/word/2010/wordprocessingDrawing" xmlns:wp="http://schemas.openxmlformats.org/drawingml/2006/wordprocessingDrawing" xmlns:w10="urn:schemas-microsoft-com:office:word" xmlns:w="http://schemas.openxmlformats.org/wordprocessingml/2006/main" xmlns:w14="http://schemas.microsoft.com/office/word/2010/wordml" xmlns:w15="http://schemas.microsoft.com/office/word/2012/wordml" xmlns:w16cex="http://schemas.microsoft.com/office/word/2018/wordml/cex" xmlns:w16cid="http://schemas.microsoft.com/office/word/2016/wordml/cid" xmlns:w16="http://schemas.microsoft.com/office/word/2018/wordml" xmlns:w16se="http://schemas.microsoft.com/office/word/2015/wordml/symex" xmlns:wpg="http://schemas.microsoft.com/office/word/2010/wordprocessingGroup" xmlns:wpi="http://schemas.microsoft.com/office/word/2010/wordprocessingInk" xmlns:wne="http://schemas.microsoft.com/office/word/2006/wordml" xmlns:wps="http://schemas.microsoft.com/office/word/2010/wordprocessingShape" mc:Ignorable="w14 w15 w16se w16cid w16 w16cex wp14">
   <w:comment w:id="0" w:author="Nicholas Maxwell" w:date="2021-11-22T08:59:00Z" w:initials="NM">
     <w:p>
       <w:pPr>
@@ -2020,7 +2158,7 @@
       </w:r>
     </w:p>
   </w:comment>
-  <w:comment w:id="3" w:author="Nick Maxwell" w:date="2021-12-07T13:36:00Z" w:initials="NM">
+  <w:comment w:id="1" w:author="Nicholas" w:date="2021-12-08T09:12:00Z" w:initials="N">
     <w:p>
       <w:pPr>
         <w:pStyle w:val="CommentText"/>
@@ -2032,11 +2170,27 @@
         <w:annotationRef/>
       </w:r>
       <w:r>
+        <w:t>Mark is corresponding author for this</w:t>
+      </w:r>
+    </w:p>
+  </w:comment>
+  <w:comment w:id="4" w:author="Nick Maxwell" w:date="2021-12-07T13:36:00Z" w:initials="NM">
+    <w:p>
+      <w:pPr>
+        <w:pStyle w:val="CommentText"/>
+      </w:pPr>
+      <w:r>
+        <w:rPr>
+          <w:rStyle w:val="CommentReference"/>
+        </w:rPr>
+        <w:annotationRef/>
+      </w:r>
+      <w:r>
         <w:t>Talk about aging effects</w:t>
       </w:r>
     </w:p>
   </w:comment>
-  <w:comment w:id="4" w:author="Nick Maxwell" w:date="2021-12-07T13:49:00Z" w:initials="NM">
+  <w:comment w:id="5" w:author="Nick Maxwell" w:date="2021-12-07T13:49:00Z" w:initials="NM">
     <w:p>
       <w:pPr>
         <w:pStyle w:val="CommentText"/>
@@ -2052,7 +2206,7 @@
       </w:r>
     </w:p>
   </w:comment>
-  <w:comment w:id="5" w:author="Nick Maxwell" w:date="2021-12-07T16:15:00Z" w:initials="NM">
+  <w:comment w:id="6" w:author="Nick Maxwell" w:date="2021-12-07T16:15:00Z" w:initials="NM">
     <w:p>
       <w:pPr>
         <w:pStyle w:val="CommentText"/>
@@ -2064,7 +2218,15 @@
         <w:annotationRef/>
       </w:r>
       <w:r>
-        <w:t>Ex-guass in table</w:t>
+        <w:t>Ex-</w:t>
+      </w:r>
+      <w:proofErr w:type="spellStart"/>
+      <w:r>
+        <w:t>guass</w:t>
+      </w:r>
+      <w:proofErr w:type="spellEnd"/>
+      <w:r>
+        <w:t xml:space="preserve"> in table</w:t>
       </w:r>
     </w:p>
     <w:p>
@@ -2081,6 +2243,22 @@
       </w:pPr>
       <w:r>
         <w:t>Bar charts for errors and RTs plus corresponding costs?</w:t>
+      </w:r>
+    </w:p>
+  </w:comment>
+  <w:comment w:id="7" w:author="Nicholas" w:date="2021-12-08T09:08:00Z" w:initials="N">
+    <w:p>
+      <w:pPr>
+        <w:pStyle w:val="CommentText"/>
+      </w:pPr>
+      <w:r>
+        <w:rPr>
+          <w:rStyle w:val="CommentReference"/>
+        </w:rPr>
+        <w:annotationRef/>
+      </w:r>
+      <w:r>
+        <w:t>Also need to put together a mixed effects supplement</w:t>
       </w:r>
     </w:p>
   </w:comment>
@@ -2088,34 +2266,40 @@
 </file>
 
 <file path=word/commentsExtended.xml><?xml version="1.0" encoding="utf-8"?>
-<w15:commentsEx xmlns:wpc="http://schemas.microsoft.com/office/word/2010/wordprocessingCanvas" xmlns:cx="http://schemas.microsoft.com/office/drawing/2014/chartex" xmlns:cx1="http://schemas.microsoft.com/office/drawing/2015/9/8/chartex" xmlns:cx2="http://schemas.microsoft.com/office/drawing/2015/10/21/chartex" xmlns:cx3="http://schemas.microsoft.com/office/drawing/2016/5/9/chartex" xmlns:cx4="http://schemas.microsoft.com/office/drawing/2016/5/10/chartex" xmlns:cx5="http://schemas.microsoft.com/office/drawing/2016/5/11/chartex" xmlns:cx6="http://schemas.microsoft.com/office/drawing/2016/5/12/chartex" xmlns:cx7="http://schemas.microsoft.com/office/drawing/2016/5/13/chartex" xmlns:cx8="http://schemas.microsoft.com/office/drawing/2016/5/14/chartex" xmlns:mc="http://schemas.openxmlformats.org/markup-compatibility/2006" xmlns:aink="http://schemas.microsoft.com/office/drawing/2016/ink" xmlns:am3d="http://schemas.microsoft.com/office/drawing/2017/model3d" xmlns:o="urn:schemas-microsoft-com:office:office" xmlns:r="http://schemas.openxmlformats.org/officeDocument/2006/relationships" xmlns:m="http://schemas.openxmlformats.org/officeDocument/2006/math" xmlns:v="urn:schemas-microsoft-com:vml" xmlns:wp14="http://schemas.microsoft.com/office/word/2010/wordprocessingDrawing" xmlns:wp="http://schemas.openxmlformats.org/drawingml/2006/wordprocessingDrawing" xmlns:w10="urn:schemas-microsoft-com:office:word" xmlns:w="http://schemas.openxmlformats.org/wordprocessingml/2006/main" xmlns:w14="http://schemas.microsoft.com/office/word/2010/wordml" xmlns:w15="http://schemas.microsoft.com/office/word/2012/wordml" xmlns:w16cex="http://schemas.microsoft.com/office/word/2018/wordml/cex" xmlns:w16cid="http://schemas.microsoft.com/office/word/2016/wordml/cid" xmlns:w16="http://schemas.microsoft.com/office/word/2018/wordml" xmlns:w16sdtdh="http://schemas.microsoft.com/office/word/2020/wordml/sdtdatahash" xmlns:w16se="http://schemas.microsoft.com/office/word/2015/wordml/symex" xmlns:wpg="http://schemas.microsoft.com/office/word/2010/wordprocessingGroup" xmlns:wpi="http://schemas.microsoft.com/office/word/2010/wordprocessingInk" xmlns:wne="http://schemas.microsoft.com/office/word/2006/wordml" xmlns:wps="http://schemas.microsoft.com/office/word/2010/wordprocessingShape" mc:Ignorable="w14 w15 w16se w16cid w16 w16cex w16sdtdh wp14">
+<w15:commentsEx xmlns:wpc="http://schemas.microsoft.com/office/word/2010/wordprocessingCanvas" xmlns:cx="http://schemas.microsoft.com/office/drawing/2014/chartex" xmlns:cx1="http://schemas.microsoft.com/office/drawing/2015/9/8/chartex" xmlns:cx2="http://schemas.microsoft.com/office/drawing/2015/10/21/chartex" xmlns:cx3="http://schemas.microsoft.com/office/drawing/2016/5/9/chartex" xmlns:cx4="http://schemas.microsoft.com/office/drawing/2016/5/10/chartex" xmlns:cx5="http://schemas.microsoft.com/office/drawing/2016/5/11/chartex" xmlns:cx6="http://schemas.microsoft.com/office/drawing/2016/5/12/chartex" xmlns:cx7="http://schemas.microsoft.com/office/drawing/2016/5/13/chartex" xmlns:cx8="http://schemas.microsoft.com/office/drawing/2016/5/14/chartex" xmlns:mc="http://schemas.openxmlformats.org/markup-compatibility/2006" xmlns:aink="http://schemas.microsoft.com/office/drawing/2016/ink" xmlns:am3d="http://schemas.microsoft.com/office/drawing/2017/model3d" xmlns:o="urn:schemas-microsoft-com:office:office" xmlns:r="http://schemas.openxmlformats.org/officeDocument/2006/relationships" xmlns:m="http://schemas.openxmlformats.org/officeDocument/2006/math" xmlns:v="urn:schemas-microsoft-com:vml" xmlns:wp14="http://schemas.microsoft.com/office/word/2010/wordprocessingDrawing" xmlns:wp="http://schemas.openxmlformats.org/drawingml/2006/wordprocessingDrawing" xmlns:w10="urn:schemas-microsoft-com:office:word" xmlns:w="http://schemas.openxmlformats.org/wordprocessingml/2006/main" xmlns:w14="http://schemas.microsoft.com/office/word/2010/wordml" xmlns:w15="http://schemas.microsoft.com/office/word/2012/wordml" xmlns:w16cex="http://schemas.microsoft.com/office/word/2018/wordml/cex" xmlns:w16cid="http://schemas.microsoft.com/office/word/2016/wordml/cid" xmlns:w16="http://schemas.microsoft.com/office/word/2018/wordml" xmlns:w16se="http://schemas.microsoft.com/office/word/2015/wordml/symex" xmlns:wpg="http://schemas.microsoft.com/office/word/2010/wordprocessingGroup" xmlns:wpi="http://schemas.microsoft.com/office/word/2010/wordprocessingInk" xmlns:wne="http://schemas.microsoft.com/office/word/2006/wordml" xmlns:wps="http://schemas.microsoft.com/office/word/2010/wordprocessingShape" mc:Ignorable="w14 w15 w16se w16cid w16 w16cex wp14">
   <w15:commentEx w15:paraId="71D85848" w15:done="0"/>
+  <w15:commentEx w15:paraId="6C2BD28D" w15:done="0"/>
   <w15:commentEx w15:paraId="6CE81035" w15:done="0"/>
   <w15:commentEx w15:paraId="2C418A94" w15:done="0"/>
   <w15:commentEx w15:paraId="56B31A32" w15:done="0"/>
+  <w15:commentEx w15:paraId="1269FD83" w15:done="0"/>
 </w15:commentsEx>
 </file>
 
 <file path=word/commentsExtensible.xml><?xml version="1.0" encoding="utf-8"?>
-<w16cex:commentsExtensible xmlns:wpc="http://schemas.microsoft.com/office/word/2010/wordprocessingCanvas" xmlns:cx="http://schemas.microsoft.com/office/drawing/2014/chartex" xmlns:cx1="http://schemas.microsoft.com/office/drawing/2015/9/8/chartex" xmlns:cx2="http://schemas.microsoft.com/office/drawing/2015/10/21/chartex" xmlns:cx3="http://schemas.microsoft.com/office/drawing/2016/5/9/chartex" xmlns:cx4="http://schemas.microsoft.com/office/drawing/2016/5/10/chartex" xmlns:cx5="http://schemas.microsoft.com/office/drawing/2016/5/11/chartex" xmlns:cx6="http://schemas.microsoft.com/office/drawing/2016/5/12/chartex" xmlns:cx7="http://schemas.microsoft.com/office/drawing/2016/5/13/chartex" xmlns:cx8="http://schemas.microsoft.com/office/drawing/2016/5/14/chartex" xmlns:mc="http://schemas.openxmlformats.org/markup-compatibility/2006" xmlns:aink="http://schemas.microsoft.com/office/drawing/2016/ink" xmlns:am3d="http://schemas.microsoft.com/office/drawing/2017/model3d" xmlns:o="urn:schemas-microsoft-com:office:office" xmlns:r="http://schemas.openxmlformats.org/officeDocument/2006/relationships" xmlns:m="http://schemas.openxmlformats.org/officeDocument/2006/math" xmlns:v="urn:schemas-microsoft-com:vml" xmlns:wp14="http://schemas.microsoft.com/office/word/2010/wordprocessingDrawing" xmlns:wp="http://schemas.openxmlformats.org/drawingml/2006/wordprocessingDrawing" xmlns:w10="urn:schemas-microsoft-com:office:word" xmlns:w="http://schemas.openxmlformats.org/wordprocessingml/2006/main" xmlns:w14="http://schemas.microsoft.com/office/word/2010/wordml" xmlns:w15="http://schemas.microsoft.com/office/word/2012/wordml" xmlns:w16cex="http://schemas.microsoft.com/office/word/2018/wordml/cex" xmlns:w16cid="http://schemas.microsoft.com/office/word/2016/wordml/cid" xmlns:w16="http://schemas.microsoft.com/office/word/2018/wordml" xmlns:w16sdtdh="http://schemas.microsoft.com/office/word/2020/wordml/sdtdatahash" xmlns:w16se="http://schemas.microsoft.com/office/word/2015/wordml/symex" xmlns:wpg="http://schemas.microsoft.com/office/word/2010/wordprocessingGroup" xmlns:wpi="http://schemas.microsoft.com/office/word/2010/wordprocessingInk" xmlns:wne="http://schemas.microsoft.com/office/word/2006/wordml" xmlns:wps="http://schemas.microsoft.com/office/word/2010/wordprocessingShape" mc:Ignorable="w14 w15 w16se w16cid w16 w16cex w16sdtdh wp14">
+<w16cex:commentsExtensible xmlns:wpc="http://schemas.microsoft.com/office/word/2010/wordprocessingCanvas" xmlns:cx="http://schemas.microsoft.com/office/drawing/2014/chartex" xmlns:cx1="http://schemas.microsoft.com/office/drawing/2015/9/8/chartex" xmlns:cx2="http://schemas.microsoft.com/office/drawing/2015/10/21/chartex" xmlns:cx3="http://schemas.microsoft.com/office/drawing/2016/5/9/chartex" xmlns:cx4="http://schemas.microsoft.com/office/drawing/2016/5/10/chartex" xmlns:cx5="http://schemas.microsoft.com/office/drawing/2016/5/11/chartex" xmlns:cx6="http://schemas.microsoft.com/office/drawing/2016/5/12/chartex" xmlns:cx7="http://schemas.microsoft.com/office/drawing/2016/5/13/chartex" xmlns:cx8="http://schemas.microsoft.com/office/drawing/2016/5/14/chartex" xmlns:mc="http://schemas.openxmlformats.org/markup-compatibility/2006" xmlns:aink="http://schemas.microsoft.com/office/drawing/2016/ink" xmlns:am3d="http://schemas.microsoft.com/office/drawing/2017/model3d" xmlns:o="urn:schemas-microsoft-com:office:office" xmlns:r="http://schemas.openxmlformats.org/officeDocument/2006/relationships" xmlns:m="http://schemas.openxmlformats.org/officeDocument/2006/math" xmlns:v="urn:schemas-microsoft-com:vml" xmlns:wp14="http://schemas.microsoft.com/office/word/2010/wordprocessingDrawing" xmlns:wp="http://schemas.openxmlformats.org/drawingml/2006/wordprocessingDrawing" xmlns:w10="urn:schemas-microsoft-com:office:word" xmlns:w="http://schemas.openxmlformats.org/wordprocessingml/2006/main" xmlns:w14="http://schemas.microsoft.com/office/word/2010/wordml" xmlns:w15="http://schemas.microsoft.com/office/word/2012/wordml" xmlns:w16cex="http://schemas.microsoft.com/office/word/2018/wordml/cex" xmlns:w16cid="http://schemas.microsoft.com/office/word/2016/wordml/cid" xmlns:w16="http://schemas.microsoft.com/office/word/2018/wordml" xmlns:w16se="http://schemas.microsoft.com/office/word/2015/wordml/symex" xmlns:wpg="http://schemas.microsoft.com/office/word/2010/wordprocessingGroup" xmlns:wpi="http://schemas.microsoft.com/office/word/2010/wordprocessingInk" xmlns:wne="http://schemas.microsoft.com/office/word/2006/wordml" xmlns:wps="http://schemas.microsoft.com/office/word/2010/wordprocessingShape" mc:Ignorable="w14 w15 w16se w16cid w16 w16cex wp14">
   <w16cex:commentExtensible w16cex:durableId="2545DA5A" w16cex:dateUtc="2021-11-22T14:59:00Z"/>
+  <w16cex:commentExtensible w16cex:durableId="255AF580" w16cex:dateUtc="2021-12-08T15:12:00Z"/>
   <w16cex:commentExtensible w16cex:durableId="2559E1F1" w16cex:dateUtc="2021-12-07T19:36:00Z"/>
   <w16cex:commentExtensible w16cex:durableId="2559E4E3" w16cex:dateUtc="2021-12-07T19:49:00Z"/>
   <w16cex:commentExtensible w16cex:durableId="255A071D" w16cex:dateUtc="2021-12-07T22:15:00Z"/>
+  <w16cex:commentExtensible w16cex:durableId="255AF4A2" w16cex:dateUtc="2021-12-08T15:08:00Z"/>
 </w16cex:commentsExtensible>
 </file>
 
 <file path=word/commentsIds.xml><?xml version="1.0" encoding="utf-8"?>
-<w16cid:commentsIds xmlns:wpc="http://schemas.microsoft.com/office/word/2010/wordprocessingCanvas" xmlns:cx="http://schemas.microsoft.com/office/drawing/2014/chartex" xmlns:cx1="http://schemas.microsoft.com/office/drawing/2015/9/8/chartex" xmlns:cx2="http://schemas.microsoft.com/office/drawing/2015/10/21/chartex" xmlns:cx3="http://schemas.microsoft.com/office/drawing/2016/5/9/chartex" xmlns:cx4="http://schemas.microsoft.com/office/drawing/2016/5/10/chartex" xmlns:cx5="http://schemas.microsoft.com/office/drawing/2016/5/11/chartex" xmlns:cx6="http://schemas.microsoft.com/office/drawing/2016/5/12/chartex" xmlns:cx7="http://schemas.microsoft.com/office/drawing/2016/5/13/chartex" xmlns:cx8="http://schemas.microsoft.com/office/drawing/2016/5/14/chartex" xmlns:mc="http://schemas.openxmlformats.org/markup-compatibility/2006" xmlns:aink="http://schemas.microsoft.com/office/drawing/2016/ink" xmlns:am3d="http://schemas.microsoft.com/office/drawing/2017/model3d" xmlns:o="urn:schemas-microsoft-com:office:office" xmlns:r="http://schemas.openxmlformats.org/officeDocument/2006/relationships" xmlns:m="http://schemas.openxmlformats.org/officeDocument/2006/math" xmlns:v="urn:schemas-microsoft-com:vml" xmlns:wp14="http://schemas.microsoft.com/office/word/2010/wordprocessingDrawing" xmlns:wp="http://schemas.openxmlformats.org/drawingml/2006/wordprocessingDrawing" xmlns:w10="urn:schemas-microsoft-com:office:word" xmlns:w="http://schemas.openxmlformats.org/wordprocessingml/2006/main" xmlns:w14="http://schemas.microsoft.com/office/word/2010/wordml" xmlns:w15="http://schemas.microsoft.com/office/word/2012/wordml" xmlns:w16cex="http://schemas.microsoft.com/office/word/2018/wordml/cex" xmlns:w16cid="http://schemas.microsoft.com/office/word/2016/wordml/cid" xmlns:w16="http://schemas.microsoft.com/office/word/2018/wordml" xmlns:w16sdtdh="http://schemas.microsoft.com/office/word/2020/wordml/sdtdatahash" xmlns:w16se="http://schemas.microsoft.com/office/word/2015/wordml/symex" xmlns:wpg="http://schemas.microsoft.com/office/word/2010/wordprocessingGroup" xmlns:wpi="http://schemas.microsoft.com/office/word/2010/wordprocessingInk" xmlns:wne="http://schemas.microsoft.com/office/word/2006/wordml" xmlns:wps="http://schemas.microsoft.com/office/word/2010/wordprocessingShape" mc:Ignorable="w14 w15 w16se w16cid w16 w16cex w16sdtdh wp14">
+<w16cid:commentsIds xmlns:wpc="http://schemas.microsoft.com/office/word/2010/wordprocessingCanvas" xmlns:cx="http://schemas.microsoft.com/office/drawing/2014/chartex" xmlns:cx1="http://schemas.microsoft.com/office/drawing/2015/9/8/chartex" xmlns:cx2="http://schemas.microsoft.com/office/drawing/2015/10/21/chartex" xmlns:cx3="http://schemas.microsoft.com/office/drawing/2016/5/9/chartex" xmlns:cx4="http://schemas.microsoft.com/office/drawing/2016/5/10/chartex" xmlns:cx5="http://schemas.microsoft.com/office/drawing/2016/5/11/chartex" xmlns:cx6="http://schemas.microsoft.com/office/drawing/2016/5/12/chartex" xmlns:cx7="http://schemas.microsoft.com/office/drawing/2016/5/13/chartex" xmlns:cx8="http://schemas.microsoft.com/office/drawing/2016/5/14/chartex" xmlns:mc="http://schemas.openxmlformats.org/markup-compatibility/2006" xmlns:aink="http://schemas.microsoft.com/office/drawing/2016/ink" xmlns:am3d="http://schemas.microsoft.com/office/drawing/2017/model3d" xmlns:o="urn:schemas-microsoft-com:office:office" xmlns:r="http://schemas.openxmlformats.org/officeDocument/2006/relationships" xmlns:m="http://schemas.openxmlformats.org/officeDocument/2006/math" xmlns:v="urn:schemas-microsoft-com:vml" xmlns:wp14="http://schemas.microsoft.com/office/word/2010/wordprocessingDrawing" xmlns:wp="http://schemas.openxmlformats.org/drawingml/2006/wordprocessingDrawing" xmlns:w10="urn:schemas-microsoft-com:office:word" xmlns:w="http://schemas.openxmlformats.org/wordprocessingml/2006/main" xmlns:w14="http://schemas.microsoft.com/office/word/2010/wordml" xmlns:w15="http://schemas.microsoft.com/office/word/2012/wordml" xmlns:w16cex="http://schemas.microsoft.com/office/word/2018/wordml/cex" xmlns:w16cid="http://schemas.microsoft.com/office/word/2016/wordml/cid" xmlns:w16="http://schemas.microsoft.com/office/word/2018/wordml" xmlns:w16se="http://schemas.microsoft.com/office/word/2015/wordml/symex" xmlns:wpg="http://schemas.microsoft.com/office/word/2010/wordprocessingGroup" xmlns:wpi="http://schemas.microsoft.com/office/word/2010/wordprocessingInk" xmlns:wne="http://schemas.microsoft.com/office/word/2006/wordml" xmlns:wps="http://schemas.microsoft.com/office/word/2010/wordprocessingShape" mc:Ignorable="w14 w15 w16se w16cid w16 w16cex wp14">
   <w16cid:commentId w16cid:paraId="71D85848" w16cid:durableId="2545DA5A"/>
+  <w16cid:commentId w16cid:paraId="6C2BD28D" w16cid:durableId="255AF580"/>
   <w16cid:commentId w16cid:paraId="6CE81035" w16cid:durableId="2559E1F1"/>
   <w16cid:commentId w16cid:paraId="2C418A94" w16cid:durableId="2559E4E3"/>
   <w16cid:commentId w16cid:paraId="56B31A32" w16cid:durableId="255A071D"/>
+  <w16cid:commentId w16cid:paraId="1269FD83" w16cid:durableId="255AF4A2"/>
 </w16cid:commentsIds>
 </file>
 
 <file path=word/endnotes.xml><?xml version="1.0" encoding="utf-8"?>
-<w:endnotes xmlns:wpc="http://schemas.microsoft.com/office/word/2010/wordprocessingCanvas" xmlns:cx="http://schemas.microsoft.com/office/drawing/2014/chartex" xmlns:cx1="http://schemas.microsoft.com/office/drawing/2015/9/8/chartex" xmlns:cx2="http://schemas.microsoft.com/office/drawing/2015/10/21/chartex" xmlns:cx3="http://schemas.microsoft.com/office/drawing/2016/5/9/chartex" xmlns:cx4="http://schemas.microsoft.com/office/drawing/2016/5/10/chartex" xmlns:cx5="http://schemas.microsoft.com/office/drawing/2016/5/11/chartex" xmlns:cx6="http://schemas.microsoft.com/office/drawing/2016/5/12/chartex" xmlns:cx7="http://schemas.microsoft.com/office/drawing/2016/5/13/chartex" xmlns:cx8="http://schemas.microsoft.com/office/drawing/2016/5/14/chartex" xmlns:mc="http://schemas.openxmlformats.org/markup-compatibility/2006" xmlns:aink="http://schemas.microsoft.com/office/drawing/2016/ink" xmlns:am3d="http://schemas.microsoft.com/office/drawing/2017/model3d" xmlns:o="urn:schemas-microsoft-com:office:office" xmlns:r="http://schemas.openxmlformats.org/officeDocument/2006/relationships" xmlns:m="http://schemas.openxmlformats.org/officeDocument/2006/math" xmlns:v="urn:schemas-microsoft-com:vml" xmlns:wp14="http://schemas.microsoft.com/office/word/2010/wordprocessingDrawing" xmlns:wp="http://schemas.openxmlformats.org/drawingml/2006/wordprocessingDrawing" xmlns:w10="urn:schemas-microsoft-com:office:word" xmlns:w="http://schemas.openxmlformats.org/wordprocessingml/2006/main" xmlns:w14="http://schemas.microsoft.com/office/word/2010/wordml" xmlns:w15="http://schemas.microsoft.com/office/word/2012/wordml" xmlns:w16cex="http://schemas.microsoft.com/office/word/2018/wordml/cex" xmlns:w16cid="http://schemas.microsoft.com/office/word/2016/wordml/cid" xmlns:w16="http://schemas.microsoft.com/office/word/2018/wordml" xmlns:w16sdtdh="http://schemas.microsoft.com/office/word/2020/wordml/sdtdatahash" xmlns:w16se="http://schemas.microsoft.com/office/word/2015/wordml/symex" xmlns:wpg="http://schemas.microsoft.com/office/word/2010/wordprocessingGroup" xmlns:wpi="http://schemas.microsoft.com/office/word/2010/wordprocessingInk" xmlns:wne="http://schemas.microsoft.com/office/word/2006/wordml" xmlns:wps="http://schemas.microsoft.com/office/word/2010/wordprocessingShape" mc:Ignorable="w14 w15 w16se w16cid w16 w16cex w16sdtdh wp14">
+<w:endnotes xmlns:wpc="http://schemas.microsoft.com/office/word/2010/wordprocessingCanvas" xmlns:cx="http://schemas.microsoft.com/office/drawing/2014/chartex" xmlns:cx1="http://schemas.microsoft.com/office/drawing/2015/9/8/chartex" xmlns:cx2="http://schemas.microsoft.com/office/drawing/2015/10/21/chartex" xmlns:cx3="http://schemas.microsoft.com/office/drawing/2016/5/9/chartex" xmlns:cx4="http://schemas.microsoft.com/office/drawing/2016/5/10/chartex" xmlns:cx5="http://schemas.microsoft.com/office/drawing/2016/5/11/chartex" xmlns:cx6="http://schemas.microsoft.com/office/drawing/2016/5/12/chartex" xmlns:cx7="http://schemas.microsoft.com/office/drawing/2016/5/13/chartex" xmlns:cx8="http://schemas.microsoft.com/office/drawing/2016/5/14/chartex" xmlns:mc="http://schemas.openxmlformats.org/markup-compatibility/2006" xmlns:aink="http://schemas.microsoft.com/office/drawing/2016/ink" xmlns:am3d="http://schemas.microsoft.com/office/drawing/2017/model3d" xmlns:o="urn:schemas-microsoft-com:office:office" xmlns:r="http://schemas.openxmlformats.org/officeDocument/2006/relationships" xmlns:m="http://schemas.openxmlformats.org/officeDocument/2006/math" xmlns:v="urn:schemas-microsoft-com:vml" xmlns:wp14="http://schemas.microsoft.com/office/word/2010/wordprocessingDrawing" xmlns:wp="http://schemas.openxmlformats.org/drawingml/2006/wordprocessingDrawing" xmlns:w10="urn:schemas-microsoft-com:office:word" xmlns:w="http://schemas.openxmlformats.org/wordprocessingml/2006/main" xmlns:w14="http://schemas.microsoft.com/office/word/2010/wordml" xmlns:w15="http://schemas.microsoft.com/office/word/2012/wordml" xmlns:w16cex="http://schemas.microsoft.com/office/word/2018/wordml/cex" xmlns:w16cid="http://schemas.microsoft.com/office/word/2016/wordml/cid" xmlns:w16="http://schemas.microsoft.com/office/word/2018/wordml" xmlns:w16se="http://schemas.microsoft.com/office/word/2015/wordml/symex" xmlns:wpg="http://schemas.microsoft.com/office/word/2010/wordprocessingGroup" xmlns:wpi="http://schemas.microsoft.com/office/word/2010/wordprocessingInk" xmlns:wne="http://schemas.microsoft.com/office/word/2006/wordml" xmlns:wps="http://schemas.microsoft.com/office/word/2010/wordprocessingShape" mc:Ignorable="w14 w15 w16se w16cid w16 w16cex wp14">
   <w:endnote w:type="separator" w:id="-1">
     <w:p>
       <w:r>
@@ -2134,7 +2318,7 @@
 </file>
 
 <file path=word/footnotes.xml><?xml version="1.0" encoding="utf-8"?>
-<w:footnotes xmlns:wpc="http://schemas.microsoft.com/office/word/2010/wordprocessingCanvas" xmlns:cx="http://schemas.microsoft.com/office/drawing/2014/chartex" xmlns:cx1="http://schemas.microsoft.com/office/drawing/2015/9/8/chartex" xmlns:cx2="http://schemas.microsoft.com/office/drawing/2015/10/21/chartex" xmlns:cx3="http://schemas.microsoft.com/office/drawing/2016/5/9/chartex" xmlns:cx4="http://schemas.microsoft.com/office/drawing/2016/5/10/chartex" xmlns:cx5="http://schemas.microsoft.com/office/drawing/2016/5/11/chartex" xmlns:cx6="http://schemas.microsoft.com/office/drawing/2016/5/12/chartex" xmlns:cx7="http://schemas.microsoft.com/office/drawing/2016/5/13/chartex" xmlns:cx8="http://schemas.microsoft.com/office/drawing/2016/5/14/chartex" xmlns:mc="http://schemas.openxmlformats.org/markup-compatibility/2006" xmlns:aink="http://schemas.microsoft.com/office/drawing/2016/ink" xmlns:am3d="http://schemas.microsoft.com/office/drawing/2017/model3d" xmlns:o="urn:schemas-microsoft-com:office:office" xmlns:r="http://schemas.openxmlformats.org/officeDocument/2006/relationships" xmlns:m="http://schemas.openxmlformats.org/officeDocument/2006/math" xmlns:v="urn:schemas-microsoft-com:vml" xmlns:wp14="http://schemas.microsoft.com/office/word/2010/wordprocessingDrawing" xmlns:wp="http://schemas.openxmlformats.org/drawingml/2006/wordprocessingDrawing" xmlns:w10="urn:schemas-microsoft-com:office:word" xmlns:w="http://schemas.openxmlformats.org/wordprocessingml/2006/main" xmlns:w14="http://schemas.microsoft.com/office/word/2010/wordml" xmlns:w15="http://schemas.microsoft.com/office/word/2012/wordml" xmlns:w16cex="http://schemas.microsoft.com/office/word/2018/wordml/cex" xmlns:w16cid="http://schemas.microsoft.com/office/word/2016/wordml/cid" xmlns:w16="http://schemas.microsoft.com/office/word/2018/wordml" xmlns:w16sdtdh="http://schemas.microsoft.com/office/word/2020/wordml/sdtdatahash" xmlns:w16se="http://schemas.microsoft.com/office/word/2015/wordml/symex" xmlns:wpg="http://schemas.microsoft.com/office/word/2010/wordprocessingGroup" xmlns:wpi="http://schemas.microsoft.com/office/word/2010/wordprocessingInk" xmlns:wne="http://schemas.microsoft.com/office/word/2006/wordml" xmlns:wps="http://schemas.microsoft.com/office/word/2010/wordprocessingShape" mc:Ignorable="w14 w15 w16se w16cid w16 w16cex w16sdtdh wp14">
+<w:footnotes xmlns:wpc="http://schemas.microsoft.com/office/word/2010/wordprocessingCanvas" xmlns:cx="http://schemas.microsoft.com/office/drawing/2014/chartex" xmlns:cx1="http://schemas.microsoft.com/office/drawing/2015/9/8/chartex" xmlns:cx2="http://schemas.microsoft.com/office/drawing/2015/10/21/chartex" xmlns:cx3="http://schemas.microsoft.com/office/drawing/2016/5/9/chartex" xmlns:cx4="http://schemas.microsoft.com/office/drawing/2016/5/10/chartex" xmlns:cx5="http://schemas.microsoft.com/office/drawing/2016/5/11/chartex" xmlns:cx6="http://schemas.microsoft.com/office/drawing/2016/5/12/chartex" xmlns:cx7="http://schemas.microsoft.com/office/drawing/2016/5/13/chartex" xmlns:cx8="http://schemas.microsoft.com/office/drawing/2016/5/14/chartex" xmlns:mc="http://schemas.openxmlformats.org/markup-compatibility/2006" xmlns:aink="http://schemas.microsoft.com/office/drawing/2016/ink" xmlns:am3d="http://schemas.microsoft.com/office/drawing/2017/model3d" xmlns:o="urn:schemas-microsoft-com:office:office" xmlns:r="http://schemas.openxmlformats.org/officeDocument/2006/relationships" xmlns:m="http://schemas.openxmlformats.org/officeDocument/2006/math" xmlns:v="urn:schemas-microsoft-com:vml" xmlns:wp14="http://schemas.microsoft.com/office/word/2010/wordprocessingDrawing" xmlns:wp="http://schemas.openxmlformats.org/drawingml/2006/wordprocessingDrawing" xmlns:w10="urn:schemas-microsoft-com:office:word" xmlns:w="http://schemas.openxmlformats.org/wordprocessingml/2006/main" xmlns:w14="http://schemas.microsoft.com/office/word/2010/wordml" xmlns:w15="http://schemas.microsoft.com/office/word/2012/wordml" xmlns:w16cex="http://schemas.microsoft.com/office/word/2018/wordml/cex" xmlns:w16cid="http://schemas.microsoft.com/office/word/2016/wordml/cid" xmlns:w16="http://schemas.microsoft.com/office/word/2018/wordml" xmlns:w16se="http://schemas.microsoft.com/office/word/2015/wordml/symex" xmlns:wpg="http://schemas.microsoft.com/office/word/2010/wordprocessingGroup" xmlns:wpi="http://schemas.microsoft.com/office/word/2010/wordprocessingInk" xmlns:wne="http://schemas.microsoft.com/office/word/2006/wordml" xmlns:wps="http://schemas.microsoft.com/office/word/2010/wordprocessingShape" mc:Ignorable="w14 w15 w16se w16cid w16 w16cex wp14">
   <w:footnote w:type="separator" w:id="-1">
     <w:p>
       <w:r>
@@ -2153,7 +2337,7 @@
 </file>
 
 <file path=word/header1.xml><?xml version="1.0" encoding="utf-8"?>
-<w:hdr xmlns:wpc="http://schemas.microsoft.com/office/word/2010/wordprocessingCanvas" xmlns:cx="http://schemas.microsoft.com/office/drawing/2014/chartex" xmlns:cx1="http://schemas.microsoft.com/office/drawing/2015/9/8/chartex" xmlns:cx2="http://schemas.microsoft.com/office/drawing/2015/10/21/chartex" xmlns:cx3="http://schemas.microsoft.com/office/drawing/2016/5/9/chartex" xmlns:cx4="http://schemas.microsoft.com/office/drawing/2016/5/10/chartex" xmlns:cx5="http://schemas.microsoft.com/office/drawing/2016/5/11/chartex" xmlns:cx6="http://schemas.microsoft.com/office/drawing/2016/5/12/chartex" xmlns:cx7="http://schemas.microsoft.com/office/drawing/2016/5/13/chartex" xmlns:cx8="http://schemas.microsoft.com/office/drawing/2016/5/14/chartex" xmlns:mc="http://schemas.openxmlformats.org/markup-compatibility/2006" xmlns:aink="http://schemas.microsoft.com/office/drawing/2016/ink" xmlns:am3d="http://schemas.microsoft.com/office/drawing/2017/model3d" xmlns:o="urn:schemas-microsoft-com:office:office" xmlns:r="http://schemas.openxmlformats.org/officeDocument/2006/relationships" xmlns:m="http://schemas.openxmlformats.org/officeDocument/2006/math" xmlns:v="urn:schemas-microsoft-com:vml" xmlns:wp14="http://schemas.microsoft.com/office/word/2010/wordprocessingDrawing" xmlns:wp="http://schemas.openxmlformats.org/drawingml/2006/wordprocessingDrawing" xmlns:w10="urn:schemas-microsoft-com:office:word" xmlns:w="http://schemas.openxmlformats.org/wordprocessingml/2006/main" xmlns:w14="http://schemas.microsoft.com/office/word/2010/wordml" xmlns:w15="http://schemas.microsoft.com/office/word/2012/wordml" xmlns:w16cex="http://schemas.microsoft.com/office/word/2018/wordml/cex" xmlns:w16cid="http://schemas.microsoft.com/office/word/2016/wordml/cid" xmlns:w16="http://schemas.microsoft.com/office/word/2018/wordml" xmlns:w16sdtdh="http://schemas.microsoft.com/office/word/2020/wordml/sdtdatahash" xmlns:w16se="http://schemas.microsoft.com/office/word/2015/wordml/symex" xmlns:wpg="http://schemas.microsoft.com/office/word/2010/wordprocessingGroup" xmlns:wpi="http://schemas.microsoft.com/office/word/2010/wordprocessingInk" xmlns:wne="http://schemas.microsoft.com/office/word/2006/wordml" xmlns:wps="http://schemas.microsoft.com/office/word/2010/wordprocessingShape" mc:Ignorable="w14 w15 w16se w16cid w16 w16cex w16sdtdh wp14">
+<w:hdr xmlns:wpc="http://schemas.microsoft.com/office/word/2010/wordprocessingCanvas" xmlns:cx="http://schemas.microsoft.com/office/drawing/2014/chartex" xmlns:cx1="http://schemas.microsoft.com/office/drawing/2015/9/8/chartex" xmlns:cx2="http://schemas.microsoft.com/office/drawing/2015/10/21/chartex" xmlns:cx3="http://schemas.microsoft.com/office/drawing/2016/5/9/chartex" xmlns:cx4="http://schemas.microsoft.com/office/drawing/2016/5/10/chartex" xmlns:cx5="http://schemas.microsoft.com/office/drawing/2016/5/11/chartex" xmlns:cx6="http://schemas.microsoft.com/office/drawing/2016/5/12/chartex" xmlns:cx7="http://schemas.microsoft.com/office/drawing/2016/5/13/chartex" xmlns:cx8="http://schemas.microsoft.com/office/drawing/2016/5/14/chartex" xmlns:mc="http://schemas.openxmlformats.org/markup-compatibility/2006" xmlns:aink="http://schemas.microsoft.com/office/drawing/2016/ink" xmlns:am3d="http://schemas.microsoft.com/office/drawing/2017/model3d" xmlns:o="urn:schemas-microsoft-com:office:office" xmlns:r="http://schemas.openxmlformats.org/officeDocument/2006/relationships" xmlns:m="http://schemas.openxmlformats.org/officeDocument/2006/math" xmlns:v="urn:schemas-microsoft-com:vml" xmlns:wp14="http://schemas.microsoft.com/office/word/2010/wordprocessingDrawing" xmlns:wp="http://schemas.openxmlformats.org/drawingml/2006/wordprocessingDrawing" xmlns:w10="urn:schemas-microsoft-com:office:word" xmlns:w="http://schemas.openxmlformats.org/wordprocessingml/2006/main" xmlns:w14="http://schemas.microsoft.com/office/word/2010/wordml" xmlns:w15="http://schemas.microsoft.com/office/word/2012/wordml" xmlns:w16cex="http://schemas.microsoft.com/office/word/2018/wordml/cex" xmlns:w16cid="http://schemas.microsoft.com/office/word/2016/wordml/cid" xmlns:w16="http://schemas.microsoft.com/office/word/2018/wordml" xmlns:w16se="http://schemas.microsoft.com/office/word/2015/wordml/symex" xmlns:wpg="http://schemas.microsoft.com/office/word/2010/wordprocessingGroup" xmlns:wpi="http://schemas.microsoft.com/office/word/2010/wordprocessingInk" xmlns:wne="http://schemas.microsoft.com/office/word/2006/wordml" xmlns:wps="http://schemas.microsoft.com/office/word/2010/wordprocessingShape" mc:Ignorable="w14 w15 w16se w16cid w16 w16cex wp14">
   <w:p>
     <w:pPr>
       <w:pStyle w:val="Header"/>
@@ -2168,7 +2352,7 @@
 </file>
 
 <file path=word/numbering.xml><?xml version="1.0" encoding="utf-8"?>
-<w:numbering xmlns:wpc="http://schemas.microsoft.com/office/word/2010/wordprocessingCanvas" xmlns:cx="http://schemas.microsoft.com/office/drawing/2014/chartex" xmlns:cx1="http://schemas.microsoft.com/office/drawing/2015/9/8/chartex" xmlns:cx2="http://schemas.microsoft.com/office/drawing/2015/10/21/chartex" xmlns:cx3="http://schemas.microsoft.com/office/drawing/2016/5/9/chartex" xmlns:cx4="http://schemas.microsoft.com/office/drawing/2016/5/10/chartex" xmlns:cx5="http://schemas.microsoft.com/office/drawing/2016/5/11/chartex" xmlns:cx6="http://schemas.microsoft.com/office/drawing/2016/5/12/chartex" xmlns:cx7="http://schemas.microsoft.com/office/drawing/2016/5/13/chartex" xmlns:cx8="http://schemas.microsoft.com/office/drawing/2016/5/14/chartex" xmlns:mc="http://schemas.openxmlformats.org/markup-compatibility/2006" xmlns:aink="http://schemas.microsoft.com/office/drawing/2016/ink" xmlns:am3d="http://schemas.microsoft.com/office/drawing/2017/model3d" xmlns:o="urn:schemas-microsoft-com:office:office" xmlns:r="http://schemas.openxmlformats.org/officeDocument/2006/relationships" xmlns:m="http://schemas.openxmlformats.org/officeDocument/2006/math" xmlns:v="urn:schemas-microsoft-com:vml" xmlns:wp14="http://schemas.microsoft.com/office/word/2010/wordprocessingDrawing" xmlns:wp="http://schemas.openxmlformats.org/drawingml/2006/wordprocessingDrawing" xmlns:w10="urn:schemas-microsoft-com:office:word" xmlns:w="http://schemas.openxmlformats.org/wordprocessingml/2006/main" xmlns:w14="http://schemas.microsoft.com/office/word/2010/wordml" xmlns:w15="http://schemas.microsoft.com/office/word/2012/wordml" xmlns:w16cex="http://schemas.microsoft.com/office/word/2018/wordml/cex" xmlns:w16cid="http://schemas.microsoft.com/office/word/2016/wordml/cid" xmlns:w16="http://schemas.microsoft.com/office/word/2018/wordml" xmlns:w16sdtdh="http://schemas.microsoft.com/office/word/2020/wordml/sdtdatahash" xmlns:w16se="http://schemas.microsoft.com/office/word/2015/wordml/symex" xmlns:wpg="http://schemas.microsoft.com/office/word/2010/wordprocessingGroup" xmlns:wpi="http://schemas.microsoft.com/office/word/2010/wordprocessingInk" xmlns:wne="http://schemas.microsoft.com/office/word/2006/wordml" xmlns:wps="http://schemas.microsoft.com/office/word/2010/wordprocessingShape" mc:Ignorable="w14 w15 w16se w16cid w16 w16cex w16sdtdh wp14">
+<w:numbering xmlns:wpc="http://schemas.microsoft.com/office/word/2010/wordprocessingCanvas" xmlns:cx="http://schemas.microsoft.com/office/drawing/2014/chartex" xmlns:cx1="http://schemas.microsoft.com/office/drawing/2015/9/8/chartex" xmlns:cx2="http://schemas.microsoft.com/office/drawing/2015/10/21/chartex" xmlns:cx3="http://schemas.microsoft.com/office/drawing/2016/5/9/chartex" xmlns:cx4="http://schemas.microsoft.com/office/drawing/2016/5/10/chartex" xmlns:cx5="http://schemas.microsoft.com/office/drawing/2016/5/11/chartex" xmlns:cx6="http://schemas.microsoft.com/office/drawing/2016/5/12/chartex" xmlns:cx7="http://schemas.microsoft.com/office/drawing/2016/5/13/chartex" xmlns:cx8="http://schemas.microsoft.com/office/drawing/2016/5/14/chartex" xmlns:mc="http://schemas.openxmlformats.org/markup-compatibility/2006" xmlns:aink="http://schemas.microsoft.com/office/drawing/2016/ink" xmlns:am3d="http://schemas.microsoft.com/office/drawing/2017/model3d" xmlns:o="urn:schemas-microsoft-com:office:office" xmlns:r="http://schemas.openxmlformats.org/officeDocument/2006/relationships" xmlns:m="http://schemas.openxmlformats.org/officeDocument/2006/math" xmlns:v="urn:schemas-microsoft-com:vml" xmlns:wp14="http://schemas.microsoft.com/office/word/2010/wordprocessingDrawing" xmlns:wp="http://schemas.openxmlformats.org/drawingml/2006/wordprocessingDrawing" xmlns:w10="urn:schemas-microsoft-com:office:word" xmlns:w="http://schemas.openxmlformats.org/wordprocessingml/2006/main" xmlns:w14="http://schemas.microsoft.com/office/word/2010/wordml" xmlns:w15="http://schemas.microsoft.com/office/word/2012/wordml" xmlns:w16cex="http://schemas.microsoft.com/office/word/2018/wordml/cex" xmlns:w16cid="http://schemas.microsoft.com/office/word/2016/wordml/cid" xmlns:w16="http://schemas.microsoft.com/office/word/2018/wordml" xmlns:w16se="http://schemas.microsoft.com/office/word/2015/wordml/symex" xmlns:wpg="http://schemas.microsoft.com/office/word/2010/wordprocessingGroup" xmlns:wpi="http://schemas.microsoft.com/office/word/2010/wordprocessingInk" xmlns:wne="http://schemas.microsoft.com/office/word/2006/wordml" xmlns:wps="http://schemas.microsoft.com/office/word/2010/wordprocessingShape" mc:Ignorable="w14 w15 w16se w16cid w16 w16cex wp14">
   <w:abstractNum w:abstractNumId="0" w15:restartNumberingAfterBreak="0">
     <w:nsid w:val="66334873"/>
     <w:multiLevelType w:val="hybridMultilevel"/>
@@ -2227,8 +2411,11 @@
 </file>
 
 <file path=word/people.xml><?xml version="1.0" encoding="utf-8"?>
-<w15:people xmlns:wpc="http://schemas.microsoft.com/office/word/2010/wordprocessingCanvas" xmlns:cx="http://schemas.microsoft.com/office/drawing/2014/chartex" xmlns:cx1="http://schemas.microsoft.com/office/drawing/2015/9/8/chartex" xmlns:cx2="http://schemas.microsoft.com/office/drawing/2015/10/21/chartex" xmlns:cx3="http://schemas.microsoft.com/office/drawing/2016/5/9/chartex" xmlns:cx4="http://schemas.microsoft.com/office/drawing/2016/5/10/chartex" xmlns:cx5="http://schemas.microsoft.com/office/drawing/2016/5/11/chartex" xmlns:cx6="http://schemas.microsoft.com/office/drawing/2016/5/12/chartex" xmlns:cx7="http://schemas.microsoft.com/office/drawing/2016/5/13/chartex" xmlns:cx8="http://schemas.microsoft.com/office/drawing/2016/5/14/chartex" xmlns:mc="http://schemas.openxmlformats.org/markup-compatibility/2006" xmlns:aink="http://schemas.microsoft.com/office/drawing/2016/ink" xmlns:am3d="http://schemas.microsoft.com/office/drawing/2017/model3d" xmlns:o="urn:schemas-microsoft-com:office:office" xmlns:r="http://schemas.openxmlformats.org/officeDocument/2006/relationships" xmlns:m="http://schemas.openxmlformats.org/officeDocument/2006/math" xmlns:v="urn:schemas-microsoft-com:vml" xmlns:wp14="http://schemas.microsoft.com/office/word/2010/wordprocessingDrawing" xmlns:wp="http://schemas.openxmlformats.org/drawingml/2006/wordprocessingDrawing" xmlns:w10="urn:schemas-microsoft-com:office:word" xmlns:w="http://schemas.openxmlformats.org/wordprocessingml/2006/main" xmlns:w14="http://schemas.microsoft.com/office/word/2010/wordml" xmlns:w15="http://schemas.microsoft.com/office/word/2012/wordml" xmlns:w16cex="http://schemas.microsoft.com/office/word/2018/wordml/cex" xmlns:w16cid="http://schemas.microsoft.com/office/word/2016/wordml/cid" xmlns:w16="http://schemas.microsoft.com/office/word/2018/wordml" xmlns:w16sdtdh="http://schemas.microsoft.com/office/word/2020/wordml/sdtdatahash" xmlns:w16se="http://schemas.microsoft.com/office/word/2015/wordml/symex" xmlns:wpg="http://schemas.microsoft.com/office/word/2010/wordprocessingGroup" xmlns:wpi="http://schemas.microsoft.com/office/word/2010/wordprocessingInk" xmlns:wne="http://schemas.microsoft.com/office/word/2006/wordml" xmlns:wps="http://schemas.microsoft.com/office/word/2010/wordprocessingShape" mc:Ignorable="w14 w15 w16se w16cid w16 w16cex w16sdtdh wp14">
+<w15:people xmlns:wpc="http://schemas.microsoft.com/office/word/2010/wordprocessingCanvas" xmlns:cx="http://schemas.microsoft.com/office/drawing/2014/chartex" xmlns:cx1="http://schemas.microsoft.com/office/drawing/2015/9/8/chartex" xmlns:cx2="http://schemas.microsoft.com/office/drawing/2015/10/21/chartex" xmlns:cx3="http://schemas.microsoft.com/office/drawing/2016/5/9/chartex" xmlns:cx4="http://schemas.microsoft.com/office/drawing/2016/5/10/chartex" xmlns:cx5="http://schemas.microsoft.com/office/drawing/2016/5/11/chartex" xmlns:cx6="http://schemas.microsoft.com/office/drawing/2016/5/12/chartex" xmlns:cx7="http://schemas.microsoft.com/office/drawing/2016/5/13/chartex" xmlns:cx8="http://schemas.microsoft.com/office/drawing/2016/5/14/chartex" xmlns:mc="http://schemas.openxmlformats.org/markup-compatibility/2006" xmlns:aink="http://schemas.microsoft.com/office/drawing/2016/ink" xmlns:am3d="http://schemas.microsoft.com/office/drawing/2017/model3d" xmlns:o="urn:schemas-microsoft-com:office:office" xmlns:r="http://schemas.openxmlformats.org/officeDocument/2006/relationships" xmlns:m="http://schemas.openxmlformats.org/officeDocument/2006/math" xmlns:v="urn:schemas-microsoft-com:vml" xmlns:wp14="http://schemas.microsoft.com/office/word/2010/wordprocessingDrawing" xmlns:wp="http://schemas.openxmlformats.org/drawingml/2006/wordprocessingDrawing" xmlns:w10="urn:schemas-microsoft-com:office:word" xmlns:w="http://schemas.openxmlformats.org/wordprocessingml/2006/main" xmlns:w14="http://schemas.microsoft.com/office/word/2010/wordml" xmlns:w15="http://schemas.microsoft.com/office/word/2012/wordml" xmlns:w16cex="http://schemas.microsoft.com/office/word/2018/wordml/cex" xmlns:w16cid="http://schemas.microsoft.com/office/word/2016/wordml/cid" xmlns:w16="http://schemas.microsoft.com/office/word/2018/wordml" xmlns:w16se="http://schemas.microsoft.com/office/word/2015/wordml/symex" xmlns:wpg="http://schemas.microsoft.com/office/word/2010/wordprocessingGroup" xmlns:wpi="http://schemas.microsoft.com/office/word/2010/wordprocessingInk" xmlns:wne="http://schemas.microsoft.com/office/word/2006/wordml" xmlns:wps="http://schemas.microsoft.com/office/word/2010/wordprocessingShape" mc:Ignorable="w14 w15 w16se w16cid w16 w16cex wp14">
   <w15:person w15:author="Nicholas Maxwell">
+    <w15:presenceInfo w15:providerId="AD" w15:userId="S::w10026941@usm.edu::1a044d9d-3e7b-4dec-96dd-0930cc4f0d43"/>
+  </w15:person>
+  <w15:person w15:author="Nicholas">
     <w15:presenceInfo w15:providerId="AD" w15:userId="S::w10026941@usm.edu::1a044d9d-3e7b-4dec-96dd-0930cc4f0d43"/>
   </w15:person>
   <w15:person w15:author="Nick Maxwell">
@@ -2238,7 +2425,7 @@
 </file>
 
 <file path=word/styles.xml><?xml version="1.0" encoding="utf-8"?>
-<w:styles xmlns:mc="http://schemas.openxmlformats.org/markup-compatibility/2006" xmlns:r="http://schemas.openxmlformats.org/officeDocument/2006/relationships" xmlns:w="http://schemas.openxmlformats.org/wordprocessingml/2006/main" xmlns:w14="http://schemas.microsoft.com/office/word/2010/wordml" xmlns:w15="http://schemas.microsoft.com/office/word/2012/wordml" xmlns:w16cex="http://schemas.microsoft.com/office/word/2018/wordml/cex" xmlns:w16cid="http://schemas.microsoft.com/office/word/2016/wordml/cid" xmlns:w16="http://schemas.microsoft.com/office/word/2018/wordml" xmlns:w16sdtdh="http://schemas.microsoft.com/office/word/2020/wordml/sdtdatahash" xmlns:w16se="http://schemas.microsoft.com/office/word/2015/wordml/symex" mc:Ignorable="w14 w15 w16se w16cid w16 w16cex w16sdtdh">
+<w:styles xmlns:mc="http://schemas.openxmlformats.org/markup-compatibility/2006" xmlns:r="http://schemas.openxmlformats.org/officeDocument/2006/relationships" xmlns:w="http://schemas.openxmlformats.org/wordprocessingml/2006/main" xmlns:w14="http://schemas.microsoft.com/office/word/2010/wordml" xmlns:w15="http://schemas.microsoft.com/office/word/2012/wordml" xmlns:w16cex="http://schemas.microsoft.com/office/word/2018/wordml/cex" xmlns:w16cid="http://schemas.microsoft.com/office/word/2016/wordml/cid" xmlns:w16="http://schemas.microsoft.com/office/word/2018/wordml" xmlns:w16se="http://schemas.microsoft.com/office/word/2015/wordml/symex" mc:Ignorable="w14 w15 w16se w16cid w16 w16cex">
   <w:docDefaults>
     <w:rPrDefault>
       <w:rPr>

</xml_diff>

<commit_message>
working on the manuscript
</commit_message>
<xml_diff>
--- a/4 Manuscript/CVOE Manuscript.docx
+++ b/4 Manuscript/CVOE Manuscript.docx
@@ -139,6 +139,18 @@
         <w:ind w:right="-19"/>
         <w:jc w:val="center"/>
         <w:rPr>
+          <w:rFonts w:eastAsia="Arial"/>
+          <w:sz w:val="24"/>
+          <w:szCs w:val="24"/>
+        </w:rPr>
+      </w:pPr>
+    </w:p>
+    <w:p>
+      <w:pPr>
+        <w:spacing w:line="480" w:lineRule="auto"/>
+        <w:ind w:right="-19"/>
+        <w:jc w:val="center"/>
+        <w:rPr>
           <w:sz w:val="24"/>
           <w:szCs w:val="24"/>
         </w:rPr>
@@ -155,24 +167,7 @@
     </w:p>
     <w:p>
       <w:pPr>
-        <w:spacing w:line="200" w:lineRule="exact"/>
-        <w:rPr>
-          <w:sz w:val="24"/>
-          <w:szCs w:val="24"/>
-        </w:rPr>
-      </w:pPr>
-    </w:p>
-    <w:p>
-      <w:pPr>
-        <w:spacing w:line="362" w:lineRule="exact"/>
-        <w:rPr>
-          <w:sz w:val="24"/>
-          <w:szCs w:val="24"/>
-        </w:rPr>
-      </w:pPr>
-    </w:p>
-    <w:p>
-      <w:pPr>
+        <w:spacing w:line="480" w:lineRule="auto"/>
         <w:jc w:val="center"/>
         <w:rPr>
           <w:sz w:val="24"/>
@@ -262,15 +257,6 @@
         </w:rPr>
         <w:commentReference w:id="0"/>
       </w:r>
-    </w:p>
-    <w:p>
-      <w:pPr>
-        <w:spacing w:line="372" w:lineRule="exact"/>
-        <w:rPr>
-          <w:sz w:val="24"/>
-          <w:szCs w:val="24"/>
-        </w:rPr>
-      </w:pPr>
     </w:p>
     <w:p>
       <w:pPr>
@@ -281,6 +267,7 @@
         <w:tabs>
           <w:tab w:val="left" w:pos="2800"/>
         </w:tabs>
+        <w:spacing w:line="480" w:lineRule="auto"/>
         <w:ind w:left="2800" w:hanging="176"/>
         <w:rPr>
           <w:rFonts w:eastAsia="Arial"/>
@@ -297,6 +284,33 @@
         </w:rPr>
         <w:t>The University of Southern Mississippi</w:t>
       </w:r>
+    </w:p>
+    <w:p>
+      <w:pPr>
+        <w:spacing w:line="480" w:lineRule="auto"/>
+        <w:rPr>
+          <w:sz w:val="24"/>
+          <w:szCs w:val="24"/>
+        </w:rPr>
+      </w:pPr>
+    </w:p>
+    <w:p>
+      <w:pPr>
+        <w:spacing w:line="200" w:lineRule="exact"/>
+        <w:rPr>
+          <w:sz w:val="24"/>
+          <w:szCs w:val="24"/>
+        </w:rPr>
+      </w:pPr>
+    </w:p>
+    <w:p>
+      <w:pPr>
+        <w:spacing w:line="200" w:lineRule="exact"/>
+        <w:rPr>
+          <w:sz w:val="24"/>
+          <w:szCs w:val="24"/>
+        </w:rPr>
+      </w:pPr>
     </w:p>
     <w:p>
       <w:pPr>
@@ -573,14 +587,6 @@
           <w:sz w:val="24"/>
           <w:szCs w:val="24"/>
         </w:rPr>
-      </w:pPr>
-    </w:p>
-    <w:p>
-      <w:pPr>
-        <w:rPr>
-          <w:sz w:val="24"/>
-          <w:szCs w:val="24"/>
-        </w:rPr>
         <w:sectPr>
           <w:headerReference w:type="first" r:id="rId12"/>
           <w:pgSz w:w="12240" w:h="15840"/>
@@ -620,39 +626,6 @@
     <w:p>
       <w:pPr>
         <w:ind w:right="-19"/>
-        <w:jc w:val="center"/>
-        <w:rPr>
-          <w:rFonts w:eastAsia="Arial"/>
-          <w:sz w:val="24"/>
-          <w:szCs w:val="24"/>
-        </w:rPr>
-      </w:pPr>
-    </w:p>
-    <w:p>
-      <w:pPr>
-        <w:ind w:right="-19"/>
-        <w:jc w:val="center"/>
-        <w:rPr>
-          <w:rFonts w:eastAsia="Arial"/>
-          <w:sz w:val="24"/>
-          <w:szCs w:val="24"/>
-        </w:rPr>
-      </w:pPr>
-    </w:p>
-    <w:p>
-      <w:pPr>
-        <w:ind w:right="-19"/>
-        <w:jc w:val="center"/>
-        <w:rPr>
-          <w:rFonts w:eastAsia="Arial"/>
-          <w:sz w:val="24"/>
-          <w:szCs w:val="24"/>
-        </w:rPr>
-      </w:pPr>
-    </w:p>
-    <w:p>
-      <w:pPr>
-        <w:ind w:right="-19"/>
         <w:rPr>
           <w:rFonts w:eastAsia="Arial"/>
           <w:sz w:val="24"/>
@@ -897,21 +870,31 @@
         <w:rPr>
           <w:sz w:val="24"/>
         </w:rPr>
-        <w:t xml:space="preserve"> In this paradigm, participants are presented with two </w:t>
-      </w:r>
-      <w:proofErr w:type="gramStart"/>
-      <w:r>
-        <w:rPr>
-          <w:sz w:val="24"/>
-        </w:rPr>
-        <w:t>simple</w:t>
-      </w:r>
-      <w:proofErr w:type="gramEnd"/>
-      <w:r>
-        <w:rPr>
-          <w:sz w:val="24"/>
-        </w:rPr>
-        <w:t xml:space="preserve"> but contrasting tasks and </w:t>
+        <w:t xml:space="preserve"> In this paradigm, participants are presented with </w:t>
+      </w:r>
+      <w:r>
+        <w:rPr>
+          <w:sz w:val="24"/>
+        </w:rPr>
+        <w:t>a pair of</w:t>
+      </w:r>
+      <w:r>
+        <w:rPr>
+          <w:sz w:val="24"/>
+        </w:rPr>
+        <w:t xml:space="preserve"> simple </w:t>
+      </w:r>
+      <w:r>
+        <w:rPr>
+          <w:sz w:val="24"/>
+        </w:rPr>
+        <w:t>ye</w:t>
+      </w:r>
+      <w:r>
+        <w:rPr>
+          <w:sz w:val="24"/>
+        </w:rPr>
+        <w:t xml:space="preserve">t contrasting tasks and </w:t>
       </w:r>
       <w:r>
         <w:rPr>
@@ -1018,6 +1001,27 @@
     <w:p>
       <w:pPr>
         <w:spacing w:line="480" w:lineRule="auto"/>
+        <w:rPr>
+          <w:sz w:val="24"/>
+        </w:rPr>
+      </w:pPr>
+      <w:r>
+        <w:rPr>
+          <w:sz w:val="24"/>
+        </w:rPr>
+        <w:tab/>
+      </w:r>
+      <w:r>
+        <w:rPr>
+          <w:sz w:val="24"/>
+          <w:highlight w:val="yellow"/>
+        </w:rPr>
+        <w:t>[STROOP]</w:t>
+      </w:r>
+    </w:p>
+    <w:p>
+      <w:pPr>
+        <w:spacing w:line="480" w:lineRule="auto"/>
         <w:ind w:firstLine="720"/>
         <w:rPr>
           <w:sz w:val="24"/>
@@ -1134,21 +1138,7 @@
         <w:rPr>
           <w:sz w:val="24"/>
         </w:rPr>
-        <w:t xml:space="preserve"> refers to</w:t>
-      </w:r>
-      <w:proofErr w:type="gramStart"/>
-      <w:r>
-        <w:rPr>
-          <w:sz w:val="24"/>
-        </w:rPr>
-        <w:t>…[</w:t>
-      </w:r>
-      <w:proofErr w:type="gramEnd"/>
-      <w:r>
-        <w:rPr>
-          <w:sz w:val="24"/>
-        </w:rPr>
-        <w:t>LOCAL SWITCH COSTS]</w:t>
+        <w:t xml:space="preserve"> refers to…[LOCAL SWITCH COSTS]</w:t>
       </w:r>
     </w:p>
     <w:p>
@@ -1208,21 +1198,12 @@
         </w:rPr>
         <w:t xml:space="preserve"> </w:t>
       </w:r>
-      <w:proofErr w:type="spellStart"/>
       <w:r>
         <w:rPr>
           <w:sz w:val="24"/>
           <w:highlight w:val="cyan"/>
         </w:rPr>
-        <w:t>Minear</w:t>
-      </w:r>
-      <w:proofErr w:type="spellEnd"/>
-      <w:r>
-        <w:rPr>
-          <w:sz w:val="24"/>
-          <w:highlight w:val="cyan"/>
-        </w:rPr>
-        <w:t xml:space="preserve"> &amp; Shah, 2008)</w:t>
+        <w:t>Minear &amp; Shah, 2008)</w:t>
       </w:r>
       <w:r>
         <w:rPr>
@@ -1504,7 +1485,6 @@
     <w:p>
       <w:pPr>
         <w:spacing w:line="480" w:lineRule="auto"/>
-        <w:jc w:val="center"/>
         <w:rPr>
           <w:b/>
           <w:bCs/>
@@ -1512,6 +1492,7 @@
         </w:rPr>
       </w:pPr>
       <w:commentRangeStart w:id="5"/>
+      <w:commentRangeStart w:id="6"/>
       <w:r>
         <w:rPr>
           <w:b/>
@@ -1527,6 +1508,13 @@
         </w:rPr>
         <w:commentReference w:id="5"/>
       </w:r>
+      <w:commentRangeEnd w:id="6"/>
+      <w:r>
+        <w:rPr>
+          <w:rStyle w:val="CommentReference"/>
+        </w:rPr>
+        <w:commentReference w:id="6"/>
+      </w:r>
     </w:p>
     <w:p>
       <w:pPr>
@@ -1605,29 +1593,151 @@
           <w:sz w:val="24"/>
         </w:rPr>
       </w:pPr>
+      <w:commentRangeStart w:id="7"/>
       <w:r>
         <w:rPr>
           <w:b/>
           <w:bCs/>
           <w:sz w:val="24"/>
+        </w:rPr>
+        <w:t>Alternating Runs vs. Random Switching</w:t>
+      </w:r>
+      <w:commentRangeEnd w:id="7"/>
+      <w:r>
+        <w:rPr>
+          <w:rStyle w:val="CommentReference"/>
+        </w:rPr>
+        <w:commentReference w:id="7"/>
+      </w:r>
+    </w:p>
+    <w:p>
+      <w:pPr>
+        <w:spacing w:line="480" w:lineRule="auto"/>
+        <w:rPr>
+          <w:sz w:val="24"/>
+        </w:rPr>
+      </w:pPr>
+      <w:r>
+        <w:rPr>
+          <w:sz w:val="24"/>
           <w:highlight w:val="yellow"/>
         </w:rPr>
-        <w:t>[EXPERIMENT HEADER]</w:t>
-      </w:r>
-    </w:p>
-    <w:p>
-      <w:pPr>
-        <w:spacing w:line="480" w:lineRule="auto"/>
-        <w:rPr>
-          <w:sz w:val="24"/>
-        </w:rPr>
-      </w:pPr>
+        <w:t>[WORDS HERE]</w:t>
+      </w:r>
+      <w:r>
+        <w:rPr>
+          <w:sz w:val="24"/>
+        </w:rPr>
+        <w:t xml:space="preserve"> </w:t>
+      </w:r>
+      <w:r>
+        <w:rPr>
+          <w:sz w:val="24"/>
+        </w:rPr>
+        <w:t xml:space="preserve">Overall, </w:t>
+      </w:r>
+      <w:r>
+        <w:rPr>
+          <w:sz w:val="24"/>
+        </w:rPr>
+        <w:t>we</w:t>
+      </w:r>
+      <w:r>
+        <w:rPr>
+          <w:sz w:val="24"/>
+        </w:rPr>
+        <w:t xml:space="preserve"> expected that mean error rates and RTs </w:t>
+      </w:r>
+      <w:r>
+        <w:rPr>
+          <w:sz w:val="24"/>
+        </w:rPr>
+        <w:t xml:space="preserve">would </w:t>
+      </w:r>
+      <w:r>
+        <w:rPr>
+          <w:sz w:val="24"/>
+        </w:rPr>
+        <w:t>be higher on the switch tasks</w:t>
+      </w:r>
+      <w:r>
+        <w:rPr>
+          <w:sz w:val="24"/>
+        </w:rPr>
+        <w:t>, and specifically, participants would struggle more with the switch task when switching occurred at non-predictive intervals due to the lack of pattern. We expected that these difficulties would result in higher error rates and greater RTs for random switch trials relative to alternating runs switch trials.</w:t>
+      </w:r>
+      <w:r>
+        <w:rPr>
+          <w:sz w:val="24"/>
+        </w:rPr>
+        <w:t xml:space="preserve"> </w:t>
+      </w:r>
+      <w:r>
+        <w:rPr>
+          <w:sz w:val="24"/>
+        </w:rPr>
+        <w:t>Further</w:t>
+      </w:r>
+      <w:r>
+        <w:rPr>
+          <w:sz w:val="24"/>
+        </w:rPr>
+        <w:t xml:space="preserve">, we </w:t>
+      </w:r>
+      <w:r>
+        <w:rPr>
+          <w:sz w:val="24"/>
+        </w:rPr>
+        <w:t>expected that</w:t>
+      </w:r>
+      <w:r>
+        <w:rPr>
+          <w:sz w:val="24"/>
+        </w:rPr>
+        <w:t xml:space="preserve"> local switch cost</w:t>
+      </w:r>
+      <w:r>
+        <w:rPr>
+          <w:sz w:val="24"/>
+        </w:rPr>
+        <w:t>s</w:t>
+      </w:r>
+      <w:r>
+        <w:rPr>
+          <w:sz w:val="24"/>
+        </w:rPr>
+        <w:t xml:space="preserve"> w</w:t>
+      </w:r>
+      <w:r>
+        <w:rPr>
+          <w:sz w:val="24"/>
+        </w:rPr>
+        <w:t xml:space="preserve">ould </w:t>
+      </w:r>
+      <w:r>
+        <w:rPr>
+          <w:sz w:val="24"/>
+        </w:rPr>
+        <w:t>be higher on the randomized task relative to the alternating runs</w:t>
+      </w:r>
+      <w:r>
+        <w:rPr>
+          <w:sz w:val="24"/>
+        </w:rPr>
+        <w:t>.</w:t>
+      </w:r>
+      <w:r>
+        <w:rPr>
+          <w:sz w:val="24"/>
+        </w:rPr>
+        <w:t xml:space="preserve"> </w:t>
+      </w:r>
       <w:r>
         <w:rPr>
           <w:sz w:val="24"/>
           <w:highlight w:val="yellow"/>
         </w:rPr>
-        <w:t>[WORDS HERE]</w:t>
+        <w:t>[WHY?]</w:t>
       </w:r>
       <w:r>
         <w:rPr>
@@ -1638,33 +1748,9 @@
       <w:r>
         <w:rPr>
           <w:sz w:val="24"/>
-        </w:rPr>
-        <w:t xml:space="preserve">Overall, it is expected that mean error rates and RTs will be higher on the switch tasks. Specifically, we </w:t>
-      </w:r>
-      <w:r>
-        <w:rPr>
-          <w:sz w:val="24"/>
-        </w:rPr>
-        <w:t>predict that</w:t>
-      </w:r>
-      <w:r>
-        <w:rPr>
-          <w:sz w:val="24"/>
-        </w:rPr>
-        <w:t xml:space="preserve"> this local switch cost will be higher on the randomized task relative to the alternating runs task due to the lack of pattern.</w:t>
-      </w:r>
-      <w:r>
-        <w:rPr>
-          <w:sz w:val="24"/>
-        </w:rPr>
-        <w:t xml:space="preserve"> </w:t>
-      </w:r>
-      <w:r>
-        <w:rPr>
-          <w:sz w:val="24"/>
           <w:highlight w:val="yellow"/>
         </w:rPr>
-        <w:t>[WHY?]</w:t>
+        <w:t>[GLOBAL COSTS PREDICTION]</w:t>
       </w:r>
     </w:p>
     <w:p>
@@ -1716,11 +1802,36 @@
         <w:rPr>
           <w:sz w:val="24"/>
         </w:rPr>
+        <w:lastRenderedPageBreak/>
         <w:t xml:space="preserve">A total of </w:t>
       </w:r>
       <w:r>
         <w:rPr>
           <w:sz w:val="24"/>
+        </w:rPr>
+        <w:t>100</w:t>
+      </w:r>
+      <w:r>
+        <w:rPr>
+          <w:sz w:val="24"/>
+        </w:rPr>
+        <w:t xml:space="preserve"> undergraduate students</w:t>
+      </w:r>
+      <w:r>
+        <w:rPr>
+          <w:sz w:val="24"/>
+        </w:rPr>
+        <w:t xml:space="preserve"> were recruited from the University of Southern Mississippi’s undergraduate research pool. </w:t>
+      </w:r>
+      <w:r>
+        <w:rPr>
+          <w:sz w:val="24"/>
+        </w:rPr>
+        <w:t xml:space="preserve">Data from </w:t>
+      </w:r>
+      <w:r>
+        <w:rPr>
+          <w:sz w:val="24"/>
           <w:highlight w:val="yellow"/>
         </w:rPr>
         <w:t>XX</w:t>
@@ -1729,20 +1840,141 @@
         <w:rPr>
           <w:sz w:val="24"/>
         </w:rPr>
-        <w:t xml:space="preserve"> undergraduate students</w:t>
-      </w:r>
-      <w:r>
-        <w:rPr>
-          <w:sz w:val="24"/>
-        </w:rPr>
-        <w:t xml:space="preserve"> were recruited from the University of Southern Mississippi’s undergraduate research pool. </w:t>
+        <w:t xml:space="preserve"> participants were removed due to excessive error rates in either the pure or switch trials (i.e., mean error rates </w:t>
+      </w:r>
+      <w:r>
+        <w:rPr>
+          <w:sz w:val="24"/>
+        </w:rPr>
+        <w:t xml:space="preserve">for trial that were </w:t>
+      </w:r>
+      <w:r>
+        <w:rPr>
+          <w:sz w:val="24"/>
+        </w:rPr>
+        <w:t xml:space="preserve">&gt; 3 </w:t>
+      </w:r>
+      <w:r>
+        <w:rPr>
+          <w:i/>
+          <w:iCs/>
+          <w:sz w:val="24"/>
+        </w:rPr>
+        <w:t>sd</w:t>
+      </w:r>
+      <w:r>
+        <w:rPr>
+          <w:sz w:val="24"/>
+        </w:rPr>
+        <w:t xml:space="preserve">s above the </w:t>
+      </w:r>
+      <w:r>
+        <w:rPr>
+          <w:sz w:val="24"/>
+        </w:rPr>
+        <w:t xml:space="preserve">respective </w:t>
+      </w:r>
+      <w:r>
+        <w:rPr>
+          <w:sz w:val="24"/>
+        </w:rPr>
+        <w:t xml:space="preserve">trial type mean), which indicated that participants did not correctly follow task instructions. A sensitivity analysis conducted with </w:t>
+      </w:r>
+      <w:r>
+        <w:rPr>
+          <w:i/>
+          <w:iCs/>
+          <w:sz w:val="24"/>
+        </w:rPr>
+        <w:t>G*Power</w:t>
+      </w:r>
+      <w:r>
+        <w:rPr>
+          <w:sz w:val="24"/>
+        </w:rPr>
+        <w:t xml:space="preserve"> </w:t>
+      </w:r>
+      <w:r>
+        <w:rPr>
+          <w:sz w:val="24"/>
+          <w:highlight w:val="cyan"/>
+        </w:rPr>
+        <w:t>[CITE]</w:t>
+      </w:r>
+      <w:r>
+        <w:rPr>
+          <w:sz w:val="24"/>
+        </w:rPr>
+        <w:t xml:space="preserve"> indicated that our final sample of </w:t>
       </w:r>
       <w:r>
         <w:rPr>
           <w:sz w:val="24"/>
           <w:highlight w:val="yellow"/>
         </w:rPr>
-        <w:t>[EXPAND]</w:t>
+        <w:t>XX</w:t>
+      </w:r>
+      <w:r>
+        <w:rPr>
+          <w:sz w:val="24"/>
+        </w:rPr>
+        <w:t xml:space="preserve"> participants was sufficient to detect </w:t>
+      </w:r>
+      <w:r>
+        <w:rPr>
+          <w:sz w:val="24"/>
+          <w:highlight w:val="yellow"/>
+        </w:rPr>
+        <w:t>XX</w:t>
+      </w:r>
+      <w:r>
+        <w:rPr>
+          <w:sz w:val="24"/>
+        </w:rPr>
+        <w:t xml:space="preserve"> effects </w:t>
+      </w:r>
+      <w:r>
+        <w:rPr>
+          <w:sz w:val="24"/>
+          <w:highlight w:val="yellow"/>
+        </w:rPr>
+        <w:t>[STATS]</w:t>
+      </w:r>
+      <w:r>
+        <w:rPr>
+          <w:sz w:val="24"/>
+        </w:rPr>
+        <w:t>.</w:t>
+      </w:r>
+      <w:r>
+        <w:rPr>
+          <w:sz w:val="24"/>
+        </w:rPr>
+        <w:t xml:space="preserve"> </w:t>
+      </w:r>
+      <w:r>
+        <w:rPr>
+          <w:sz w:val="24"/>
+        </w:rPr>
+        <w:t>All p</w:t>
+      </w:r>
+      <w:r>
+        <w:rPr>
+          <w:sz w:val="24"/>
+        </w:rPr>
+        <w:t xml:space="preserve">articipants were native English speakers </w:t>
+      </w:r>
+      <w:r>
+        <w:rPr>
+          <w:sz w:val="24"/>
+        </w:rPr>
+        <w:t>who reported normal</w:t>
+      </w:r>
+      <w:r>
+        <w:rPr>
+          <w:sz w:val="24"/>
+        </w:rPr>
+        <w:t xml:space="preserve"> or corrected to normal vision.</w:t>
       </w:r>
     </w:p>
     <w:p>
@@ -1774,8 +2006,20 @@
         <w:rPr>
           <w:sz w:val="24"/>
         </w:rPr>
-        <w:lastRenderedPageBreak/>
-        <w:t>[XX BIVALENT STIM PAIRS</w:t>
+        <w:t>[</w:t>
+      </w:r>
+      <w:r>
+        <w:rPr>
+          <w:sz w:val="24"/>
+          <w:highlight w:val="yellow"/>
+        </w:rPr>
+        <w:t>XX</w:t>
+      </w:r>
+      <w:r>
+        <w:rPr>
+          <w:sz w:val="24"/>
+        </w:rPr>
+        <w:t xml:space="preserve"> BIVALENT STIM PAIRS</w:t>
       </w:r>
       <w:r>
         <w:rPr>
@@ -1855,6 +2099,50 @@
     <w:p>
       <w:pPr>
         <w:spacing w:line="480" w:lineRule="auto"/>
+        <w:rPr>
+          <w:i/>
+          <w:iCs/>
+          <w:sz w:val="24"/>
+        </w:rPr>
+      </w:pPr>
+      <w:commentRangeStart w:id="8"/>
+      <w:r>
+        <w:rPr>
+          <w:i/>
+          <w:iCs/>
+          <w:sz w:val="24"/>
+        </w:rPr>
+        <w:t>Pure Blocks.</w:t>
+      </w:r>
+      <w:commentRangeEnd w:id="8"/>
+      <w:r>
+        <w:rPr>
+          <w:rStyle w:val="CommentReference"/>
+        </w:rPr>
+        <w:commentReference w:id="8"/>
+      </w:r>
+    </w:p>
+    <w:p>
+      <w:pPr>
+        <w:spacing w:line="480" w:lineRule="auto"/>
+        <w:rPr>
+          <w:i/>
+          <w:iCs/>
+          <w:sz w:val="24"/>
+        </w:rPr>
+      </w:pPr>
+      <w:r>
+        <w:rPr>
+          <w:i/>
+          <w:iCs/>
+          <w:sz w:val="24"/>
+        </w:rPr>
+        <w:t>Switch Blocks.</w:t>
+      </w:r>
+    </w:p>
+    <w:p>
+      <w:pPr>
+        <w:spacing w:line="480" w:lineRule="auto"/>
         <w:jc w:val="center"/>
         <w:rPr>
           <w:b/>
@@ -1862,8 +2150,8 @@
           <w:sz w:val="24"/>
         </w:rPr>
       </w:pPr>
-      <w:commentRangeStart w:id="6"/>
-      <w:commentRangeStart w:id="7"/>
+      <w:commentRangeStart w:id="9"/>
+      <w:commentRangeStart w:id="10"/>
       <w:r>
         <w:rPr>
           <w:b/>
@@ -1872,19 +2160,19 @@
         </w:rPr>
         <w:t>Results</w:t>
       </w:r>
-      <w:commentRangeEnd w:id="6"/>
+      <w:commentRangeEnd w:id="9"/>
       <w:r>
         <w:rPr>
           <w:rStyle w:val="CommentReference"/>
         </w:rPr>
-        <w:commentReference w:id="6"/>
-      </w:r>
-      <w:commentRangeEnd w:id="7"/>
+        <w:commentReference w:id="9"/>
+      </w:r>
+      <w:commentRangeEnd w:id="10"/>
       <w:r>
         <w:rPr>
           <w:rStyle w:val="CommentReference"/>
         </w:rPr>
-        <w:commentReference w:id="7"/>
+        <w:commentReference w:id="10"/>
       </w:r>
     </w:p>
     <w:p>
@@ -1911,6 +2199,255 @@
           <w:sz w:val="24"/>
         </w:rPr>
         <w:t>DATA SCREENING AND PBIC]</w:t>
+      </w:r>
+    </w:p>
+    <w:p>
+      <w:pPr>
+        <w:spacing w:line="480" w:lineRule="auto"/>
+        <w:rPr>
+          <w:sz w:val="24"/>
+        </w:rPr>
+      </w:pPr>
+      <w:commentRangeStart w:id="11"/>
+      <w:r>
+        <w:rPr>
+          <w:sz w:val="24"/>
+        </w:rPr>
+        <w:t xml:space="preserve">A </w:t>
+      </w:r>
+      <w:r>
+        <w:rPr>
+          <w:i/>
+          <w:iCs/>
+          <w:sz w:val="24"/>
+        </w:rPr>
+        <w:t>p</w:t>
+      </w:r>
+      <w:r>
+        <w:rPr>
+          <w:sz w:val="24"/>
+        </w:rPr>
+        <w:t xml:space="preserve"> &lt; .05 </w:t>
+      </w:r>
+      <w:commentRangeEnd w:id="11"/>
+      <w:r>
+        <w:rPr>
+          <w:rStyle w:val="CommentReference"/>
+        </w:rPr>
+        <w:commentReference w:id="11"/>
+      </w:r>
+      <w:r>
+        <w:rPr>
+          <w:sz w:val="24"/>
+        </w:rPr>
+        <w:t>significance level was used for all analyses. Effect size estimates using partial-</w:t>
+      </w:r>
+    </w:p>
+    <w:p>
+      <w:pPr>
+        <w:spacing w:line="480" w:lineRule="auto"/>
+        <w:rPr>
+          <w:sz w:val="24"/>
+        </w:rPr>
+      </w:pPr>
+      <w:r>
+        <w:rPr>
+          <w:sz w:val="24"/>
+        </w:rPr>
+        <w:t>eta squared (</w:t>
+      </w:r>
+      <w:r>
+        <w:rPr>
+          <w:sz w:val="24"/>
+          <w:highlight w:val="cyan"/>
+        </w:rPr>
+        <w:t>xx</w:t>
+      </w:r>
+      <w:r>
+        <w:rPr>
+          <w:sz w:val="24"/>
+        </w:rPr>
+        <w:t xml:space="preserve">) and Cohen’s </w:t>
+      </w:r>
+      <w:r>
+        <w:rPr>
+          <w:i/>
+          <w:iCs/>
+          <w:sz w:val="24"/>
+        </w:rPr>
+        <w:t>d</w:t>
+      </w:r>
+      <w:r>
+        <w:rPr>
+          <w:sz w:val="24"/>
+        </w:rPr>
+        <w:t xml:space="preserve"> were computed for all significant analyses of variance</w:t>
+      </w:r>
+    </w:p>
+    <w:p>
+      <w:pPr>
+        <w:spacing w:line="480" w:lineRule="auto"/>
+        <w:rPr>
+          <w:sz w:val="24"/>
+        </w:rPr>
+      </w:pPr>
+      <w:r>
+        <w:rPr>
+          <w:sz w:val="24"/>
+        </w:rPr>
+        <w:t xml:space="preserve">(ANOVAs) and </w:t>
+      </w:r>
+      <w:r>
+        <w:rPr>
+          <w:i/>
+          <w:iCs/>
+          <w:sz w:val="24"/>
+        </w:rPr>
+        <w:t>t</w:t>
+      </w:r>
+      <w:r>
+        <w:rPr>
+          <w:sz w:val="24"/>
+        </w:rPr>
+        <w:t>-tests, respectively. To supplement standard null-hypothesis significance</w:t>
+      </w:r>
+    </w:p>
+    <w:p>
+      <w:pPr>
+        <w:spacing w:line="480" w:lineRule="auto"/>
+        <w:rPr>
+          <w:sz w:val="24"/>
+        </w:rPr>
+      </w:pPr>
+      <w:r>
+        <w:rPr>
+          <w:sz w:val="24"/>
+        </w:rPr>
+        <w:t>testing, we include a Bayesian estimate of the strength of evidence supporting the null</w:t>
+      </w:r>
+    </w:p>
+    <w:p>
+      <w:pPr>
+        <w:spacing w:line="480" w:lineRule="auto"/>
+        <w:rPr>
+          <w:sz w:val="24"/>
+        </w:rPr>
+      </w:pPr>
+      <w:r>
+        <w:rPr>
+          <w:sz w:val="24"/>
+        </w:rPr>
+        <w:lastRenderedPageBreak/>
+        <w:t>hypothesis (</w:t>
+      </w:r>
+      <w:r>
+        <w:rPr>
+          <w:sz w:val="24"/>
+          <w:highlight w:val="cyan"/>
+        </w:rPr>
+        <w:t>Masson, 2011; Wagenmakers, 2007</w:t>
+      </w:r>
+      <w:r>
+        <w:rPr>
+          <w:sz w:val="24"/>
+        </w:rPr>
+        <w:t>). This analysis compares a model that</w:t>
+      </w:r>
+    </w:p>
+    <w:p>
+      <w:pPr>
+        <w:spacing w:line="480" w:lineRule="auto"/>
+        <w:rPr>
+          <w:sz w:val="24"/>
+        </w:rPr>
+      </w:pPr>
+      <w:r>
+        <w:rPr>
+          <w:sz w:val="24"/>
+        </w:rPr>
+        <w:t>assumes a significant effect to one that assumes a null effect. A probability estimate is computed</w:t>
+      </w:r>
+    </w:p>
+    <w:p>
+      <w:pPr>
+        <w:spacing w:line="480" w:lineRule="auto"/>
+        <w:rPr>
+          <w:sz w:val="24"/>
+        </w:rPr>
+      </w:pPr>
+      <w:r>
+        <w:rPr>
+          <w:sz w:val="24"/>
+        </w:rPr>
+        <w:t xml:space="preserve">termed </w:t>
+      </w:r>
+      <w:r>
+        <w:rPr>
+          <w:i/>
+          <w:iCs/>
+          <w:sz w:val="24"/>
+        </w:rPr>
+        <w:t>p</w:t>
+      </w:r>
+      <w:r>
+        <w:rPr>
+          <w:sz w:val="24"/>
+          <w:vertAlign w:val="subscript"/>
+        </w:rPr>
+        <w:t>BIC</w:t>
+      </w:r>
+      <w:r>
+        <w:rPr>
+          <w:sz w:val="24"/>
+        </w:rPr>
+        <w:t xml:space="preserve"> (Bayesian Information Criterion) which indicates the likelihood that the</w:t>
+      </w:r>
+    </w:p>
+    <w:p>
+      <w:pPr>
+        <w:spacing w:line="480" w:lineRule="auto"/>
+        <w:rPr>
+          <w:sz w:val="24"/>
+        </w:rPr>
+      </w:pPr>
+      <w:r>
+        <w:rPr>
+          <w:sz w:val="24"/>
+        </w:rPr>
+        <w:t xml:space="preserve">null hypothesis is retained. Thus, null effects are supplemented with a </w:t>
+      </w:r>
+      <w:r>
+        <w:rPr>
+          <w:i/>
+          <w:iCs/>
+          <w:sz w:val="24"/>
+        </w:rPr>
+        <w:t>p</w:t>
+      </w:r>
+      <w:r>
+        <w:rPr>
+          <w:sz w:val="24"/>
+          <w:vertAlign w:val="subscript"/>
+        </w:rPr>
+        <w:t xml:space="preserve">BIC </w:t>
+      </w:r>
+      <w:r>
+        <w:rPr>
+          <w:sz w:val="24"/>
+        </w:rPr>
+        <w:t xml:space="preserve">estimate. </w:t>
+      </w:r>
+      <w:r>
+        <w:rPr>
+          <w:sz w:val="24"/>
+        </w:rPr>
+        <w:t>[REF THE TABLES/FIGURES FOR ERROR RATES AND RTS] [APPENDIX?</w:t>
+      </w:r>
+      <w:r>
+        <w:rPr>
+          <w:sz w:val="24"/>
+        </w:rPr>
+        <w:t>]</w:t>
       </w:r>
     </w:p>
     <w:p>
@@ -2206,7 +2743,7 @@
       </w:r>
     </w:p>
   </w:comment>
-  <w:comment w:id="6" w:author="Nick Maxwell" w:date="2021-12-07T16:15:00Z" w:initials="NM">
+  <w:comment w:id="6" w:author="Nicholas Maxwell" w:date="2021-12-08T10:59:00Z" w:initials="NM">
     <w:p>
       <w:pPr>
         <w:pStyle w:val="CommentText"/>
@@ -2218,22 +2755,62 @@
         <w:annotationRef/>
       </w:r>
       <w:r>
-        <w:t>Ex-</w:t>
-      </w:r>
-      <w:proofErr w:type="spellStart"/>
-      <w:r>
-        <w:t>guass</w:t>
-      </w:r>
-      <w:proofErr w:type="spellEnd"/>
-      <w:r>
-        <w:t xml:space="preserve"> in table</w:t>
-      </w:r>
-    </w:p>
+        <w:t>Okay, need to figure out how!</w:t>
+      </w:r>
+    </w:p>
+  </w:comment>
+  <w:comment w:id="7" w:author="Nicholas Maxwell" w:date="2021-12-08T10:59:00Z" w:initials="NM">
     <w:p>
       <w:pPr>
         <w:pStyle w:val="CommentText"/>
       </w:pPr>
       <w:r>
+        <w:rPr>
+          <w:rStyle w:val="CommentReference"/>
+        </w:rPr>
+        <w:annotationRef/>
+      </w:r>
+      <w:r>
+        <w:t xml:space="preserve">Feel free to come up w/ a better header here. </w:t>
+      </w:r>
+    </w:p>
+  </w:comment>
+  <w:comment w:id="8" w:author="Nicholas Maxwell" w:date="2021-12-08T11:22:00Z" w:initials="NM">
+    <w:p>
+      <w:pPr>
+        <w:pStyle w:val="CommentText"/>
+      </w:pPr>
+      <w:r>
+        <w:rPr>
+          <w:rStyle w:val="CommentReference"/>
+        </w:rPr>
+        <w:annotationRef/>
+      </w:r>
+      <w:r>
+        <w:t>Need to figure out the proper APA way of doing tertiary headings</w:t>
+      </w:r>
+    </w:p>
+  </w:comment>
+  <w:comment w:id="9" w:author="Nick Maxwell" w:date="2021-12-07T16:15:00Z" w:initials="NM">
+    <w:p>
+      <w:pPr>
+        <w:pStyle w:val="CommentText"/>
+      </w:pPr>
+      <w:r>
+        <w:rPr>
+          <w:rStyle w:val="CommentReference"/>
+        </w:rPr>
+        <w:annotationRef/>
+      </w:r>
+      <w:r>
+        <w:t>Ex-guass in table</w:t>
+      </w:r>
+    </w:p>
+    <w:p>
+      <w:pPr>
+        <w:pStyle w:val="CommentText"/>
+      </w:pPr>
+      <w:r>
         <w:t>Vin plots for RTs and Costs</w:t>
       </w:r>
     </w:p>
@@ -2246,7 +2823,7 @@
       </w:r>
     </w:p>
   </w:comment>
-  <w:comment w:id="7" w:author="Nicholas" w:date="2021-12-08T09:08:00Z" w:initials="N">
+  <w:comment w:id="10" w:author="Nicholas" w:date="2021-12-08T09:08:00Z" w:initials="N">
     <w:p>
       <w:pPr>
         <w:pStyle w:val="CommentText"/>
@@ -2259,6 +2836,22 @@
       </w:r>
       <w:r>
         <w:t>Also need to put together a mixed effects supplement</w:t>
+      </w:r>
+    </w:p>
+  </w:comment>
+  <w:comment w:id="11" w:author="Nicholas Maxwell" w:date="2021-12-08T11:33:00Z" w:initials="NM">
+    <w:p>
+      <w:pPr>
+        <w:pStyle w:val="CommentText"/>
+      </w:pPr>
+      <w:r>
+        <w:rPr>
+          <w:rStyle w:val="CommentReference"/>
+        </w:rPr>
+        <w:annotationRef/>
+      </w:r>
+      <w:r>
+        <w:t>This copied directly from the perceptual JOL paper. Will need to rephrase</w:t>
       </w:r>
     </w:p>
   </w:comment>
@@ -2271,8 +2864,12 @@
   <w15:commentEx w15:paraId="6C2BD28D" w15:done="0"/>
   <w15:commentEx w15:paraId="6CE81035" w15:done="0"/>
   <w15:commentEx w15:paraId="2C418A94" w15:done="0"/>
+  <w15:commentEx w15:paraId="205D7E95" w15:paraIdParent="2C418A94" w15:done="0"/>
+  <w15:commentEx w15:paraId="64EA3AAC" w15:done="0"/>
+  <w15:commentEx w15:paraId="35C3C8CC" w15:done="0"/>
   <w15:commentEx w15:paraId="56B31A32" w15:done="0"/>
   <w15:commentEx w15:paraId="1269FD83" w15:done="0"/>
+  <w15:commentEx w15:paraId="52A705C9" w15:done="0"/>
 </w15:commentsEx>
 </file>
 
@@ -2282,8 +2879,12 @@
   <w16cex:commentExtensible w16cex:durableId="255AF580" w16cex:dateUtc="2021-12-08T15:12:00Z"/>
   <w16cex:commentExtensible w16cex:durableId="2559E1F1" w16cex:dateUtc="2021-12-07T19:36:00Z"/>
   <w16cex:commentExtensible w16cex:durableId="2559E4E3" w16cex:dateUtc="2021-12-07T19:49:00Z"/>
+  <w16cex:commentExtensible w16cex:durableId="255B0EAF" w16cex:dateUtc="2021-12-08T16:59:00Z"/>
+  <w16cex:commentExtensible w16cex:durableId="255B0E90" w16cex:dateUtc="2021-12-08T16:59:00Z"/>
+  <w16cex:commentExtensible w16cex:durableId="255B140C" w16cex:dateUtc="2021-12-08T17:22:00Z"/>
   <w16cex:commentExtensible w16cex:durableId="255A071D" w16cex:dateUtc="2021-12-07T22:15:00Z"/>
   <w16cex:commentExtensible w16cex:durableId="255AF4A2" w16cex:dateUtc="2021-12-08T15:08:00Z"/>
+  <w16cex:commentExtensible w16cex:durableId="255B1685" w16cex:dateUtc="2021-12-08T17:33:00Z"/>
 </w16cex:commentsExtensible>
 </file>
 
@@ -2293,8 +2894,12 @@
   <w16cid:commentId w16cid:paraId="6C2BD28D" w16cid:durableId="255AF580"/>
   <w16cid:commentId w16cid:paraId="6CE81035" w16cid:durableId="2559E1F1"/>
   <w16cid:commentId w16cid:paraId="2C418A94" w16cid:durableId="2559E4E3"/>
+  <w16cid:commentId w16cid:paraId="205D7E95" w16cid:durableId="255B0EAF"/>
+  <w16cid:commentId w16cid:paraId="64EA3AAC" w16cid:durableId="255B0E90"/>
+  <w16cid:commentId w16cid:paraId="35C3C8CC" w16cid:durableId="255B140C"/>
   <w16cid:commentId w16cid:paraId="56B31A32" w16cid:durableId="255A071D"/>
   <w16cid:commentId w16cid:paraId="1269FD83" w16cid:durableId="255AF4A2"/>
+  <w16cid:commentId w16cid:paraId="52A705C9" w16cid:durableId="255B1685"/>
 </w16cid:commentsIds>
 </file>
 

</xml_diff>

<commit_message>
working on analyses write up
</commit_message>
<xml_diff>
--- a/4 Manuscript/CVOE Manuscript.docx
+++ b/4 Manuscript/CVOE Manuscript.docx
@@ -1145,7 +1145,21 @@
         <w:rPr>
           <w:sz w:val="24"/>
         </w:rPr>
-        <w:t xml:space="preserve"> refers to…[LOCAL SWITCH COSTS]</w:t>
+        <w:t xml:space="preserve"> refers to</w:t>
+      </w:r>
+      <w:proofErr w:type="gramStart"/>
+      <w:r>
+        <w:rPr>
+          <w:sz w:val="24"/>
+        </w:rPr>
+        <w:t>…[</w:t>
+      </w:r>
+      <w:proofErr w:type="gramEnd"/>
+      <w:r>
+        <w:rPr>
+          <w:sz w:val="24"/>
+        </w:rPr>
+        <w:t>LOCAL SWITCH COSTS]</w:t>
       </w:r>
     </w:p>
     <w:p>
@@ -1205,12 +1219,21 @@
         </w:rPr>
         <w:t xml:space="preserve"> </w:t>
       </w:r>
+      <w:proofErr w:type="spellStart"/>
       <w:r>
         <w:rPr>
           <w:sz w:val="24"/>
           <w:highlight w:val="cyan"/>
         </w:rPr>
-        <w:t>Minear &amp; Shah, 2008)</w:t>
+        <w:t>Minear</w:t>
+      </w:r>
+      <w:proofErr w:type="spellEnd"/>
+      <w:r>
+        <w:rPr>
+          <w:sz w:val="24"/>
+          <w:highlight w:val="cyan"/>
+        </w:rPr>
+        <w:t xml:space="preserve"> &amp; Shah, 2008)</w:t>
       </w:r>
       <w:r>
         <w:rPr>
@@ -1554,13 +1577,145 @@
         <w:rPr>
           <w:sz w:val="24"/>
         </w:rPr>
-        <w:t xml:space="preserve">Like </w:t>
-      </w:r>
-      <w:r>
-        <w:rPr>
-          <w:sz w:val="24"/>
-        </w:rPr>
-        <w:t>many domains of psychological</w:t>
+        <w:t>Researchers</w:t>
+      </w:r>
+      <w:r>
+        <w:rPr>
+          <w:sz w:val="24"/>
+        </w:rPr>
+        <w:t xml:space="preserve"> studying attentional systems </w:t>
+      </w:r>
+      <w:r>
+        <w:rPr>
+          <w:sz w:val="24"/>
+        </w:rPr>
+        <w:t>commonly rely upon</w:t>
+      </w:r>
+      <w:r>
+        <w:rPr>
+          <w:sz w:val="24"/>
+        </w:rPr>
+        <w:t xml:space="preserve"> </w:t>
+      </w:r>
+      <w:r>
+        <w:rPr>
+          <w:sz w:val="24"/>
+        </w:rPr>
+        <w:t>mean</w:t>
+      </w:r>
+      <w:r>
+        <w:rPr>
+          <w:sz w:val="24"/>
+        </w:rPr>
+        <w:t xml:space="preserve"> respon</w:t>
+      </w:r>
+      <w:r>
+        <w:rPr>
+          <w:sz w:val="24"/>
+        </w:rPr>
+        <w:t>s</w:t>
+      </w:r>
+      <w:r>
+        <w:rPr>
+          <w:sz w:val="24"/>
+        </w:rPr>
+        <w:t>e scores</w:t>
+      </w:r>
+      <w:r>
+        <w:rPr>
+          <w:sz w:val="24"/>
+        </w:rPr>
+        <w:t xml:space="preserve"> </w:t>
+      </w:r>
+      <w:r>
+        <w:rPr>
+          <w:sz w:val="24"/>
+        </w:rPr>
+        <w:t xml:space="preserve">(i.e., error rates and RTs) </w:t>
+      </w:r>
+      <w:r>
+        <w:rPr>
+          <w:sz w:val="24"/>
+        </w:rPr>
+        <w:t>as a method</w:t>
+      </w:r>
+      <w:r>
+        <w:rPr>
+          <w:sz w:val="24"/>
+        </w:rPr>
+        <w:t xml:space="preserve"> to </w:t>
+      </w:r>
+      <w:r>
+        <w:rPr>
+          <w:sz w:val="24"/>
+        </w:rPr>
+        <w:t>gain</w:t>
+      </w:r>
+      <w:r>
+        <w:rPr>
+          <w:sz w:val="24"/>
+        </w:rPr>
+        <w:t xml:space="preserve"> </w:t>
+      </w:r>
+      <w:r>
+        <w:rPr>
+          <w:sz w:val="24"/>
+        </w:rPr>
+        <w:t xml:space="preserve">insight into </w:t>
+      </w:r>
+      <w:r>
+        <w:rPr>
+          <w:sz w:val="24"/>
+        </w:rPr>
+        <w:t>these</w:t>
+      </w:r>
+      <w:r>
+        <w:rPr>
+          <w:sz w:val="24"/>
+        </w:rPr>
+        <w:t xml:space="preserve"> </w:t>
+      </w:r>
+      <w:r>
+        <w:rPr>
+          <w:sz w:val="24"/>
+        </w:rPr>
+        <w:t>processe</w:t>
+      </w:r>
+      <w:r>
+        <w:rPr>
+          <w:sz w:val="24"/>
+        </w:rPr>
+        <w:t xml:space="preserve">s. </w:t>
+      </w:r>
+      <w:r>
+        <w:rPr>
+          <w:sz w:val="24"/>
+        </w:rPr>
+        <w:t xml:space="preserve">However, </w:t>
+      </w:r>
+      <w:r>
+        <w:rPr>
+          <w:sz w:val="24"/>
+        </w:rPr>
+        <w:t>because distributions</w:t>
+      </w:r>
+      <w:r>
+        <w:rPr>
+          <w:sz w:val="24"/>
+        </w:rPr>
+        <w:t xml:space="preserve"> of RTs</w:t>
+      </w:r>
+      <w:r>
+        <w:rPr>
+          <w:sz w:val="24"/>
+        </w:rPr>
+        <w:t xml:space="preserve"> </w:t>
+      </w:r>
+      <w:r>
+        <w:rPr>
+          <w:sz w:val="24"/>
+        </w:rPr>
+        <w:t>are almost always positively skewed</w:t>
       </w:r>
       <w:r>
         <w:rPr>
@@ -1572,61 +1727,13 @@
         <w:rPr>
           <w:sz w:val="24"/>
         </w:rPr>
-        <w:t xml:space="preserve"> researchers</w:t>
-      </w:r>
-      <w:r>
-        <w:rPr>
-          <w:sz w:val="24"/>
-        </w:rPr>
-        <w:t xml:space="preserve"> studying attentional systems </w:t>
-      </w:r>
-      <w:r>
-        <w:rPr>
-          <w:sz w:val="24"/>
-        </w:rPr>
-        <w:t>commonly rely upon</w:t>
-      </w:r>
-      <w:r>
-        <w:rPr>
-          <w:sz w:val="24"/>
-        </w:rPr>
         <w:t xml:space="preserve"> </w:t>
       </w:r>
       <w:r>
         <w:rPr>
           <w:sz w:val="24"/>
         </w:rPr>
-        <w:t>mean</w:t>
-      </w:r>
-      <w:r>
-        <w:rPr>
-          <w:sz w:val="24"/>
-        </w:rPr>
-        <w:t xml:space="preserve"> respon</w:t>
-      </w:r>
-      <w:r>
-        <w:rPr>
-          <w:sz w:val="24"/>
-        </w:rPr>
-        <w:t>s</w:t>
-      </w:r>
-      <w:r>
-        <w:rPr>
-          <w:sz w:val="24"/>
-        </w:rPr>
-        <w:t>e scores</w:t>
-      </w:r>
-      <w:r>
-        <w:rPr>
-          <w:sz w:val="24"/>
-        </w:rPr>
-        <w:t xml:space="preserve"> to </w:t>
-      </w:r>
-      <w:r>
-        <w:rPr>
-          <w:sz w:val="24"/>
-        </w:rPr>
-        <w:t>gain</w:t>
+        <w:t>with</w:t>
       </w:r>
       <w:r>
         <w:rPr>
@@ -1634,138 +1741,102 @@
         </w:rPr>
         <w:t xml:space="preserve"> </w:t>
       </w:r>
-      <w:r>
-        <w:rPr>
-          <w:sz w:val="24"/>
-        </w:rPr>
-        <w:t xml:space="preserve">insight into </w:t>
-      </w:r>
-      <w:r>
-        <w:rPr>
-          <w:sz w:val="24"/>
-        </w:rPr>
-        <w:t>these</w:t>
+      <w:proofErr w:type="gramStart"/>
+      <w:r>
+        <w:rPr>
+          <w:sz w:val="24"/>
+        </w:rPr>
+        <w:t>the majority of</w:t>
+      </w:r>
+      <w:proofErr w:type="gramEnd"/>
+      <w:r>
+        <w:rPr>
+          <w:sz w:val="24"/>
+        </w:rPr>
+        <w:t xml:space="preserve"> RTs generally occur</w:t>
+      </w:r>
+      <w:r>
+        <w:rPr>
+          <w:sz w:val="24"/>
+        </w:rPr>
+        <w:t>ring</w:t>
+      </w:r>
+      <w:r>
+        <w:rPr>
+          <w:sz w:val="24"/>
+        </w:rPr>
+        <w:t xml:space="preserve"> at the faster end of the scale</w:t>
+      </w:r>
+      <w:r>
+        <w:rPr>
+          <w:sz w:val="24"/>
+        </w:rPr>
+        <w:t>,</w:t>
+      </w:r>
+      <w:r>
+        <w:rPr>
+          <w:sz w:val="24"/>
+        </w:rPr>
+        <w:t xml:space="preserve"> an analysis of </w:t>
+      </w:r>
+      <w:r>
+        <w:rPr>
+          <w:sz w:val="24"/>
+        </w:rPr>
+        <w:t>only</w:t>
+      </w:r>
+      <w:r>
+        <w:rPr>
+          <w:sz w:val="24"/>
+        </w:rPr>
+        <w:t xml:space="preserve"> means </w:t>
+      </w:r>
+      <w:r>
+        <w:rPr>
+          <w:sz w:val="24"/>
+        </w:rPr>
+        <w:t>may not provide results that are misleading</w:t>
+      </w:r>
+      <w:r>
+        <w:rPr>
+          <w:sz w:val="24"/>
+        </w:rPr>
+        <w:t xml:space="preserve"> (see </w:t>
+      </w:r>
+      <w:proofErr w:type="spellStart"/>
+      <w:r>
+        <w:rPr>
+          <w:sz w:val="24"/>
+          <w:highlight w:val="cyan"/>
+        </w:rPr>
+        <w:t>Balota</w:t>
+      </w:r>
+      <w:proofErr w:type="spellEnd"/>
+      <w:r>
+        <w:rPr>
+          <w:sz w:val="24"/>
+          <w:highlight w:val="cyan"/>
+        </w:rPr>
+        <w:t xml:space="preserve"> &amp; Yap, 2011</w:t>
+      </w:r>
+      <w:r>
+        <w:rPr>
+          <w:sz w:val="24"/>
+        </w:rPr>
+        <w:t xml:space="preserve">, for a review). </w:t>
+      </w:r>
+      <w:r>
+        <w:rPr>
+          <w:sz w:val="24"/>
+          <w:highlight w:val="yellow"/>
+        </w:rPr>
+        <w:t>[TRANSITION SENTENCE – METHODS TO ACCOUNT FOR IT]</w:t>
       </w:r>
       <w:r>
         <w:rPr>
           <w:sz w:val="24"/>
         </w:rPr>
         <w:t xml:space="preserve"> </w:t>
-      </w:r>
-      <w:r>
-        <w:rPr>
-          <w:sz w:val="24"/>
-        </w:rPr>
-        <w:t>processe</w:t>
-      </w:r>
-      <w:r>
-        <w:rPr>
-          <w:sz w:val="24"/>
-        </w:rPr>
-        <w:t xml:space="preserve">s. Commonly, the variables of interest in these studies are mean accuracy rates and response times (RTs). </w:t>
-      </w:r>
-      <w:r>
-        <w:rPr>
-          <w:sz w:val="24"/>
-        </w:rPr>
-        <w:t xml:space="preserve">However, </w:t>
-      </w:r>
-      <w:r>
-        <w:rPr>
-          <w:sz w:val="24"/>
-        </w:rPr>
-        <w:t>because distributions</w:t>
-      </w:r>
-      <w:r>
-        <w:rPr>
-          <w:sz w:val="24"/>
-        </w:rPr>
-        <w:t xml:space="preserve"> of RTs</w:t>
-      </w:r>
-      <w:r>
-        <w:rPr>
-          <w:sz w:val="24"/>
-        </w:rPr>
-        <w:t xml:space="preserve"> </w:t>
-      </w:r>
-      <w:r>
-        <w:rPr>
-          <w:sz w:val="24"/>
-        </w:rPr>
-        <w:t xml:space="preserve">are almost always positively skewed </w:t>
-      </w:r>
-      <w:r>
-        <w:rPr>
-          <w:sz w:val="24"/>
-        </w:rPr>
-        <w:t>with</w:t>
-      </w:r>
-      <w:r>
-        <w:rPr>
-          <w:sz w:val="24"/>
-        </w:rPr>
-        <w:t xml:space="preserve"> the majority of RTs generally occur</w:t>
-      </w:r>
-      <w:r>
-        <w:rPr>
-          <w:sz w:val="24"/>
-        </w:rPr>
-        <w:t>ring</w:t>
-      </w:r>
-      <w:r>
-        <w:rPr>
-          <w:sz w:val="24"/>
-        </w:rPr>
-        <w:t xml:space="preserve"> at the faster end of the scale</w:t>
-      </w:r>
-      <w:r>
-        <w:rPr>
-          <w:sz w:val="24"/>
-        </w:rPr>
-        <w:t>,</w:t>
-      </w:r>
-      <w:r>
-        <w:rPr>
-          <w:sz w:val="24"/>
-        </w:rPr>
-        <w:t xml:space="preserve"> an analysis of </w:t>
-      </w:r>
-      <w:r>
-        <w:rPr>
-          <w:sz w:val="24"/>
-        </w:rPr>
-        <w:t>only</w:t>
-      </w:r>
-      <w:r>
-        <w:rPr>
-          <w:sz w:val="24"/>
-        </w:rPr>
-        <w:t xml:space="preserve"> means </w:t>
-      </w:r>
-      <w:r>
-        <w:rPr>
-          <w:sz w:val="24"/>
-        </w:rPr>
-        <w:t>may not provide results that are misleading</w:t>
-      </w:r>
-      <w:r>
-        <w:rPr>
-          <w:sz w:val="24"/>
-        </w:rPr>
-        <w:t xml:space="preserve"> (see </w:t>
-      </w:r>
-      <w:r>
-        <w:rPr>
-          <w:sz w:val="24"/>
-          <w:highlight w:val="cyan"/>
-        </w:rPr>
-        <w:t>Balota &amp; Yap, 2011</w:t>
-      </w:r>
-      <w:r>
-        <w:rPr>
-          <w:sz w:val="24"/>
-        </w:rPr>
-        <w:t xml:space="preserve">, for a review). </w:t>
       </w:r>
       <w:r>
         <w:rPr>
@@ -1885,44 +1956,50 @@
           <w:sz w:val="24"/>
           <w:highlight w:val="yellow"/>
         </w:rPr>
+        <w:t>[TRANSITION – SET UP HYPOTHESES SEGUE INTO METHODS]</w:t>
+      </w:r>
+      <w:r>
+        <w:rPr>
+          <w:sz w:val="24"/>
+        </w:rPr>
+        <w:t xml:space="preserve"> </w:t>
+      </w:r>
+      <w:r>
+        <w:rPr>
+          <w:sz w:val="24"/>
+        </w:rPr>
+        <w:t>The present study</w:t>
+      </w:r>
+      <w:r>
+        <w:rPr>
+          <w:sz w:val="24"/>
+        </w:rPr>
+        <w:t xml:space="preserve"> expands on previous CVOE task switching studies by</w:t>
+      </w:r>
+      <w:r>
+        <w:rPr>
+          <w:sz w:val="24"/>
+        </w:rPr>
+        <w:t xml:space="preserve"> incorporat</w:t>
+      </w:r>
+      <w:r>
+        <w:rPr>
+          <w:sz w:val="24"/>
+        </w:rPr>
+        <w:t xml:space="preserve">ing </w:t>
+      </w:r>
+      <w:r>
+        <w:rPr>
+          <w:sz w:val="24"/>
+        </w:rPr>
+        <w:t xml:space="preserve">both an alternating </w:t>
+      </w:r>
+      <w:r>
+        <w:rPr>
+          <w:sz w:val="24"/>
+        </w:rPr>
         <w:lastRenderedPageBreak/>
-        <w:t>[TRANSITION – SET UP HYPOTHESES SEGUE INTO METHODS]</w:t>
-      </w:r>
-      <w:r>
-        <w:rPr>
-          <w:sz w:val="24"/>
-        </w:rPr>
-        <w:t xml:space="preserve"> </w:t>
-      </w:r>
-      <w:r>
-        <w:rPr>
-          <w:sz w:val="24"/>
-        </w:rPr>
-        <w:t>The present study</w:t>
-      </w:r>
-      <w:r>
-        <w:rPr>
-          <w:sz w:val="24"/>
-        </w:rPr>
-        <w:t xml:space="preserve"> expands on previous CVOE task switching studies by</w:t>
-      </w:r>
-      <w:r>
-        <w:rPr>
-          <w:sz w:val="24"/>
-        </w:rPr>
-        <w:t xml:space="preserve"> incorporat</w:t>
-      </w:r>
-      <w:r>
-        <w:rPr>
-          <w:sz w:val="24"/>
-        </w:rPr>
-        <w:t xml:space="preserve">ing </w:t>
-      </w:r>
-      <w:r>
-        <w:rPr>
-          <w:sz w:val="24"/>
-        </w:rPr>
-        <w:t xml:space="preserve">both an alternating runs switch task and a randomized switch task (i.e., CV, OE, OE, OE, CV, OE) in which no discernable pattern of task switching can be detected.  </w:t>
+        <w:t xml:space="preserve">runs switch task and a randomized switch task (i.e., CV, OE, OE, OE, CV, OE) in which no discernable pattern of task switching can be detected.  </w:t>
       </w:r>
     </w:p>
     <w:p>
@@ -2434,22 +2511,13 @@
           <w:sz w:val="24"/>
         </w:rPr>
       </w:pPr>
-      <w:commentRangeStart w:id="10"/>
       <w:r>
         <w:rPr>
           <w:b/>
           <w:bCs/>
           <w:sz w:val="24"/>
         </w:rPr>
-        <w:lastRenderedPageBreak/>
         <w:t>Materials</w:t>
-      </w:r>
-      <w:commentRangeEnd w:id="10"/>
-      <w:r>
-        <w:rPr>
-          <w:rStyle w:val="CommentReference"/>
-        </w:rPr>
-        <w:commentReference w:id="10"/>
       </w:r>
     </w:p>
     <w:p>
@@ -2464,6 +2532,7 @@
         <w:rPr>
           <w:sz w:val="24"/>
         </w:rPr>
+        <w:lastRenderedPageBreak/>
         <w:t xml:space="preserve">A series of </w:t>
       </w:r>
       <w:r>
@@ -2669,6 +2738,12 @@
           <w:sz w:val="24"/>
         </w:rPr>
         <w:t xml:space="preserve"> four possible </w:t>
+      </w:r>
+      <w:r>
+        <w:rPr>
+          <w:sz w:val="24"/>
+        </w:rPr>
+        <w:t xml:space="preserve">stimulus </w:t>
       </w:r>
       <w:r>
         <w:rPr>
@@ -2710,7 +2785,7 @@
           <w:sz w:val="24"/>
         </w:rPr>
       </w:pPr>
-      <w:commentRangeStart w:id="11"/>
+      <w:commentRangeStart w:id="10"/>
       <w:r>
         <w:rPr>
           <w:b/>
@@ -2719,12 +2794,12 @@
         </w:rPr>
         <w:t>Procedure</w:t>
       </w:r>
-      <w:commentRangeEnd w:id="11"/>
+      <w:commentRangeEnd w:id="10"/>
       <w:r>
         <w:rPr>
           <w:rStyle w:val="CommentReference"/>
         </w:rPr>
-        <w:commentReference w:id="11"/>
+        <w:commentReference w:id="10"/>
       </w:r>
     </w:p>
     <w:p>
@@ -2926,13 +3001,31 @@
         <w:rPr>
           <w:sz w:val="24"/>
         </w:rPr>
-        <w:t xml:space="preserve">Trials were arranged into four blocks, and </w:t>
-      </w:r>
-      <w:r>
-        <w:rPr>
-          <w:sz w:val="24"/>
-        </w:rPr>
-        <w:t xml:space="preserve">each block contained an equal distribution of </w:t>
+        <w:t xml:space="preserve">Trials were arranged into four blocks, </w:t>
+      </w:r>
+      <w:r>
+        <w:rPr>
+          <w:sz w:val="24"/>
+        </w:rPr>
+        <w:t xml:space="preserve">with </w:t>
+      </w:r>
+      <w:r>
+        <w:rPr>
+          <w:sz w:val="24"/>
+        </w:rPr>
+        <w:t>each block contain</w:t>
+      </w:r>
+      <w:r>
+        <w:rPr>
+          <w:sz w:val="24"/>
+        </w:rPr>
+        <w:t>ing</w:t>
+      </w:r>
+      <w:r>
+        <w:rPr>
+          <w:sz w:val="24"/>
+        </w:rPr>
+        <w:t xml:space="preserve"> an equal distribution of </w:t>
       </w:r>
       <w:r>
         <w:rPr>
@@ -2972,50 +3065,98 @@
         <w:rPr>
           <w:sz w:val="24"/>
         </w:rPr>
-        <w:t xml:space="preserve">first completed a set of 10 practice trials which corresponded to the first pure block and received verbal feedback on their performance. Following completion of the </w:t>
+        <w:t xml:space="preserve">first completed a set of 10 practice trials which corresponded to the first pure block and received verbal feedback on their performance. Following completion of the initial practice trials, participants </w:t>
+      </w:r>
+      <w:r>
+        <w:rPr>
+          <w:sz w:val="24"/>
+        </w:rPr>
+        <w:t xml:space="preserve">were presented with </w:t>
+      </w:r>
+      <w:r>
+        <w:rPr>
+          <w:sz w:val="24"/>
+        </w:rPr>
+        <w:t xml:space="preserve">the first of </w:t>
+      </w:r>
+      <w:r>
+        <w:rPr>
+          <w:sz w:val="24"/>
+        </w:rPr>
+        <w:t xml:space="preserve">two pure blocks in which </w:t>
       </w:r>
       <w:r>
         <w:rPr>
           <w:sz w:val="24"/>
         </w:rPr>
         <w:lastRenderedPageBreak/>
-        <w:t xml:space="preserve">initial practice trials, participants </w:t>
-      </w:r>
-      <w:r>
-        <w:rPr>
-          <w:sz w:val="24"/>
-        </w:rPr>
-        <w:t xml:space="preserve">were presented with </w:t>
-      </w:r>
-      <w:r>
-        <w:rPr>
-          <w:sz w:val="24"/>
-        </w:rPr>
-        <w:t xml:space="preserve">the first of </w:t>
-      </w:r>
-      <w:r>
-        <w:rPr>
-          <w:sz w:val="24"/>
-        </w:rPr>
-        <w:t xml:space="preserve">two pure blocks in which they completed only the CV or OE task. These blocks each contained 96 trials, with one block containing the CV task and the other the OE task. </w:t>
-      </w:r>
-      <w:r>
-        <w:rPr>
-          <w:sz w:val="24"/>
-        </w:rPr>
-        <w:t xml:space="preserve">Following completion of the first pure block, participants completed a second set of practice trials (corresponding to the task set in the second block) and the completed the second pure block. </w:t>
-      </w:r>
-      <w:r>
-        <w:rPr>
-          <w:sz w:val="24"/>
-        </w:rPr>
-        <w:t>F</w:t>
-      </w:r>
-      <w:r>
-        <w:rPr>
-          <w:sz w:val="24"/>
-        </w:rPr>
-        <w:t xml:space="preserve">ollowing completion of the two pure blocks, participants began the </w:t>
+        <w:t xml:space="preserve">they completed </w:t>
+      </w:r>
+      <w:r>
+        <w:rPr>
+          <w:sz w:val="24"/>
+        </w:rPr>
+        <w:t>either</w:t>
+      </w:r>
+      <w:r>
+        <w:rPr>
+          <w:sz w:val="24"/>
+        </w:rPr>
+        <w:t xml:space="preserve"> the CV or OE task. These </w:t>
+      </w:r>
+      <w:r>
+        <w:rPr>
+          <w:sz w:val="24"/>
+        </w:rPr>
+        <w:t xml:space="preserve">pure </w:t>
+      </w:r>
+      <w:r>
+        <w:rPr>
+          <w:sz w:val="24"/>
+        </w:rPr>
+        <w:t xml:space="preserve">blocks each contained 96 trials, with one block containing the CV task and the other the OE task. </w:t>
+      </w:r>
+      <w:r>
+        <w:rPr>
+          <w:sz w:val="24"/>
+        </w:rPr>
+        <w:t xml:space="preserve">Following completion of the first pure block, participants completed a second set of practice trials (corresponding to the task in the second </w:t>
+      </w:r>
+      <w:r>
+        <w:rPr>
+          <w:sz w:val="24"/>
+        </w:rPr>
+        <w:t xml:space="preserve">pure </w:t>
+      </w:r>
+      <w:r>
+        <w:rPr>
+          <w:sz w:val="24"/>
+        </w:rPr>
+        <w:t xml:space="preserve">block) </w:t>
+      </w:r>
+      <w:r>
+        <w:rPr>
+          <w:sz w:val="24"/>
+        </w:rPr>
+        <w:t>before completing</w:t>
+      </w:r>
+      <w:r>
+        <w:rPr>
+          <w:sz w:val="24"/>
+        </w:rPr>
+        <w:t xml:space="preserve"> the second pure block. </w:t>
+      </w:r>
+      <w:r>
+        <w:rPr>
+          <w:sz w:val="24"/>
+        </w:rPr>
+        <w:t>After completing the two</w:t>
+      </w:r>
+      <w:r>
+        <w:rPr>
+          <w:sz w:val="24"/>
+        </w:rPr>
+        <w:t xml:space="preserve"> pure blocks, participants began the </w:t>
       </w:r>
       <w:r>
         <w:rPr>
@@ -3033,19 +3174,31 @@
         <w:rPr>
           <w:sz w:val="24"/>
         </w:rPr>
-        <w:t xml:space="preserve"> In the switch blocks, the task change occurred at the trial level rather than the block level. For each trial, participants were prompted with the word “letter” or “number”, which corresponded to the CV or OE task, respectively. This prompt was located above the stimulus pair, and participants were informed that the prompt could potentially change following each key press. To practice the switching task and become familiar with the</w:t>
-      </w:r>
-      <w:r>
-        <w:rPr>
-          <w:sz w:val="24"/>
-        </w:rPr>
-        <w:t xml:space="preserve"> switch</w:t>
-      </w:r>
-      <w:r>
-        <w:rPr>
-          <w:sz w:val="24"/>
-        </w:rPr>
-        <w:t xml:space="preserve"> prompt</w:t>
+        <w:t xml:space="preserve"> In the switch blocks, the task change occurred at the trial level rather than the block level. For each trial, participants were prompted with the word “letter” or “number”, which corresponded to the CV or OE task, respectively. This prompt was located above the stimulus pair, and participants were informed that the prompt could potentially change following each key press. To practice th</w:t>
+      </w:r>
+      <w:r>
+        <w:rPr>
+          <w:sz w:val="24"/>
+        </w:rPr>
+        <w:t>is</w:t>
+      </w:r>
+      <w:r>
+        <w:rPr>
+          <w:sz w:val="24"/>
+        </w:rPr>
+        <w:t xml:space="preserve"> switching task and become familiar with the</w:t>
+      </w:r>
+      <w:r>
+        <w:rPr>
+          <w:sz w:val="24"/>
+        </w:rPr>
+        <w:t xml:space="preserve"> </w:t>
+      </w:r>
+      <w:r>
+        <w:rPr>
+          <w:sz w:val="24"/>
+        </w:rPr>
+        <w:t>prompt</w:t>
       </w:r>
       <w:r>
         <w:rPr>
@@ -3105,19 +3258,31 @@
         <w:rPr>
           <w:sz w:val="24"/>
         </w:rPr>
-        <w:t xml:space="preserve"> were presented using</w:t>
-      </w:r>
-      <w:r>
-        <w:rPr>
-          <w:sz w:val="24"/>
-        </w:rPr>
-        <w:t xml:space="preserve"> either</w:t>
-      </w:r>
-      <w:r>
-        <w:rPr>
-          <w:sz w:val="24"/>
-        </w:rPr>
-        <w:t xml:space="preserve"> an alternating runs pattern (e.g., CV, CV, OE, OE, CV, CV, etc.</w:t>
+        <w:t xml:space="preserve"> were presented </w:t>
+      </w:r>
+      <w:r>
+        <w:rPr>
+          <w:sz w:val="24"/>
+        </w:rPr>
+        <w:t>either</w:t>
+      </w:r>
+      <w:r>
+        <w:rPr>
+          <w:sz w:val="24"/>
+        </w:rPr>
+        <w:t xml:space="preserve"> </w:t>
+      </w:r>
+      <w:r>
+        <w:rPr>
+          <w:sz w:val="24"/>
+        </w:rPr>
+        <w:t xml:space="preserve">with </w:t>
+      </w:r>
+      <w:r>
+        <w:rPr>
+          <w:sz w:val="24"/>
+        </w:rPr>
+        <w:t>an alternating runs pattern (e.g., CV, CV, OE, OE, CV, CV, etc.</w:t>
       </w:r>
       <w:r>
         <w:rPr>
@@ -3153,7 +3318,19 @@
         <w:rPr>
           <w:sz w:val="24"/>
         </w:rPr>
-        <w:t xml:space="preserve"> a random presentation (e.g., CV, OE, OE, OE, CV, OE, etc.). Each switch block contained 120 trials, </w:t>
+        <w:t xml:space="preserve"> a random presentation</w:t>
+      </w:r>
+      <w:r>
+        <w:rPr>
+          <w:sz w:val="24"/>
+        </w:rPr>
+        <w:t xml:space="preserve"> sequence</w:t>
+      </w:r>
+      <w:r>
+        <w:rPr>
+          <w:sz w:val="24"/>
+        </w:rPr>
+        <w:t xml:space="preserve"> (e.g., CV, OE, OE, OE, CV, OE, etc.). Each switch block contained 120 trials, </w:t>
       </w:r>
       <w:r>
         <w:rPr>
@@ -3308,38 +3485,38 @@
         <w:rPr>
           <w:sz w:val="24"/>
         </w:rPr>
+        <w:t xml:space="preserve">Across blocks, participants were instructed to respond to each trial as quickly as possible without compromising accuracy. </w:t>
+      </w:r>
+      <w:r>
+        <w:rPr>
+          <w:sz w:val="24"/>
+        </w:rPr>
+        <w:t xml:space="preserve">The task was </w:t>
+      </w:r>
+      <w:r>
+        <w:rPr>
+          <w:sz w:val="24"/>
+        </w:rPr>
+        <w:t xml:space="preserve">presented using E-Prime 3.0 software </w:t>
+      </w:r>
+      <w:r>
+        <w:rPr>
+          <w:sz w:val="24"/>
+          <w:highlight w:val="cyan"/>
+        </w:rPr>
+        <w:t>[CITE]</w:t>
+      </w:r>
+      <w:r>
+        <w:rPr>
+          <w:sz w:val="24"/>
+        </w:rPr>
+        <w:t xml:space="preserve">, and </w:t>
+      </w:r>
+      <w:r>
+        <w:rPr>
+          <w:sz w:val="24"/>
+        </w:rPr>
         <w:lastRenderedPageBreak/>
-        <w:t xml:space="preserve">Across blocks, participants were instructed to respond to each trial as quickly as possible without compromising accuracy. </w:t>
-      </w:r>
-      <w:r>
-        <w:rPr>
-          <w:sz w:val="24"/>
-        </w:rPr>
-        <w:t xml:space="preserve">The task was </w:t>
-      </w:r>
-      <w:r>
-        <w:rPr>
-          <w:sz w:val="24"/>
-        </w:rPr>
-        <w:t xml:space="preserve">presented using E-Prime 3.0 software </w:t>
-      </w:r>
-      <w:r>
-        <w:rPr>
-          <w:sz w:val="24"/>
-          <w:highlight w:val="cyan"/>
-        </w:rPr>
-        <w:t>[CITE]</w:t>
-      </w:r>
-      <w:r>
-        <w:rPr>
-          <w:sz w:val="24"/>
-        </w:rPr>
-        <w:t xml:space="preserve">, and </w:t>
-      </w:r>
-      <w:r>
-        <w:rPr>
-          <w:sz w:val="24"/>
-        </w:rPr>
         <w:t xml:space="preserve">stimuli were presented in </w:t>
       </w:r>
       <w:r>
@@ -3361,19 +3538,19 @@
         </w:rPr>
         <w:t xml:space="preserve">participants were tested </w:t>
       </w:r>
-      <w:commentRangeStart w:id="12"/>
+      <w:commentRangeStart w:id="11"/>
       <w:r>
         <w:rPr>
           <w:sz w:val="24"/>
         </w:rPr>
         <w:t>individually in a laboratory setting</w:t>
       </w:r>
-      <w:commentRangeEnd w:id="12"/>
+      <w:commentRangeEnd w:id="11"/>
       <w:r>
         <w:rPr>
           <w:rStyle w:val="CommentReference"/>
         </w:rPr>
-        <w:commentReference w:id="12"/>
+        <w:commentReference w:id="11"/>
       </w:r>
       <w:r>
         <w:rPr>
@@ -3416,8 +3593,8 @@
           <w:sz w:val="24"/>
         </w:rPr>
       </w:pPr>
+      <w:commentRangeStart w:id="12"/>
       <w:commentRangeStart w:id="13"/>
-      <w:commentRangeStart w:id="14"/>
       <w:r>
         <w:rPr>
           <w:b/>
@@ -3426,19 +3603,19 @@
         </w:rPr>
         <w:t>Results</w:t>
       </w:r>
+      <w:commentRangeEnd w:id="12"/>
+      <w:r>
+        <w:rPr>
+          <w:rStyle w:val="CommentReference"/>
+        </w:rPr>
+        <w:commentReference w:id="12"/>
+      </w:r>
       <w:commentRangeEnd w:id="13"/>
       <w:r>
         <w:rPr>
           <w:rStyle w:val="CommentReference"/>
         </w:rPr>
         <w:commentReference w:id="13"/>
-      </w:r>
-      <w:commentRangeEnd w:id="14"/>
-      <w:r>
-        <w:rPr>
-          <w:rStyle w:val="CommentReference"/>
-        </w:rPr>
-        <w:commentReference w:id="14"/>
       </w:r>
     </w:p>
     <w:p>
@@ -3453,7 +3630,13 @@
         <w:rPr>
           <w:sz w:val="24"/>
         </w:rPr>
-        <w:t>For all analyses, a</w:t>
+        <w:t xml:space="preserve">For all analyses, </w:t>
+      </w:r>
+      <w:r>
+        <w:rPr>
+          <w:sz w:val="24"/>
+        </w:rPr>
+        <w:t>significance was set at the</w:t>
       </w:r>
       <w:r>
         <w:rPr>
@@ -3473,25 +3656,19 @@
         <w:rPr>
           <w:sz w:val="24"/>
         </w:rPr>
-        <w:t xml:space="preserve"> &lt; .05 significance level was used. </w:t>
-      </w:r>
-      <w:r>
-        <w:rPr>
-          <w:sz w:val="24"/>
-        </w:rPr>
-        <w:t>P</w:t>
-      </w:r>
-      <w:r>
-        <w:rPr>
-          <w:sz w:val="24"/>
-        </w:rPr>
-        <w:t>artial-</w:t>
-      </w:r>
-      <w:r>
-        <w:rPr>
-          <w:sz w:val="24"/>
-        </w:rPr>
-        <w:t xml:space="preserve"> </w:t>
+        <w:t xml:space="preserve"> &lt; .05 level. </w:t>
+      </w:r>
+      <w:r>
+        <w:rPr>
+          <w:sz w:val="24"/>
+        </w:rPr>
+        <w:t>Generalized</w:t>
+      </w:r>
+      <w:r>
+        <w:rPr>
+          <w:sz w:val="24"/>
+        </w:rPr>
+        <w:t>-</w:t>
       </w:r>
       <w:r>
         <w:rPr>
@@ -3501,54 +3678,37 @@
       </w:r>
       <w:r>
         <w:rPr>
-          <w:sz w:val="24"/>
-          <w:highlight w:val="yellow"/>
-        </w:rPr>
-        <w:t>xx</w:t>
-      </w:r>
-      <w:r>
-        <w:rPr>
-          <w:sz w:val="24"/>
-        </w:rPr>
-        <w:t xml:space="preserve">) and Cohen’s </w:t>
-      </w:r>
-      <w:r>
-        <w:rPr>
+          <w:rFonts w:eastAsia="Arial"/>
           <w:i/>
           <w:iCs/>
           <w:sz w:val="24"/>
-        </w:rPr>
-        <w:t>d</w:t>
-      </w:r>
-      <w:r>
-        <w:rPr>
-          <w:sz w:val="24"/>
-        </w:rPr>
-        <w:t xml:space="preserve"> </w:t>
-      </w:r>
-      <w:r>
-        <w:rPr>
-          <w:sz w:val="24"/>
-        </w:rPr>
-        <w:t xml:space="preserve">effect size estimates </w:t>
-      </w:r>
-      <w:r>
-        <w:rPr>
-          <w:sz w:val="24"/>
-        </w:rPr>
-        <w:t>were computed for all significant analyses of variance</w:t>
-      </w:r>
-      <w:r>
-        <w:rPr>
-          <w:sz w:val="24"/>
-        </w:rPr>
-        <w:t xml:space="preserve"> </w:t>
-      </w:r>
-      <w:r>
-        <w:rPr>
-          <w:sz w:val="24"/>
-        </w:rPr>
-        <w:t xml:space="preserve">(ANOVAs) and </w:t>
+          <w:szCs w:val="24"/>
+        </w:rPr>
+        <w:t>η</w:t>
+      </w:r>
+      <w:r>
+        <w:rPr>
+          <w:rFonts w:eastAsia="Arial"/>
+          <w:sz w:val="24"/>
+          <w:szCs w:val="24"/>
+          <w:vertAlign w:val="superscript"/>
+        </w:rPr>
+        <w:t>2</w:t>
+      </w:r>
+      <w:r>
+        <w:rPr>
+          <w:rFonts w:eastAsia="Arial"/>
+          <w:sz w:val="24"/>
+          <w:szCs w:val="24"/>
+          <w:vertAlign w:val="subscript"/>
+        </w:rPr>
+        <w:t>G</w:t>
+      </w:r>
+      <w:r>
+        <w:rPr>
+          <w:sz w:val="24"/>
+        </w:rPr>
+        <w:t xml:space="preserve">) and Cohen’s </w:t>
       </w:r>
       <w:r>
         <w:rPr>
@@ -3556,49 +3716,7 @@
           <w:iCs/>
           <w:sz w:val="24"/>
         </w:rPr>
-        <w:t>t</w:t>
-      </w:r>
-      <w:r>
-        <w:rPr>
-          <w:sz w:val="24"/>
-        </w:rPr>
-        <w:t xml:space="preserve">-tests, respectively. </w:t>
-      </w:r>
-      <w:r>
-        <w:rPr>
-          <w:sz w:val="24"/>
-        </w:rPr>
-        <w:t xml:space="preserve">Additionally, we </w:t>
-      </w:r>
-      <w:r>
-        <w:rPr>
-          <w:sz w:val="24"/>
-        </w:rPr>
-        <w:t>supplemen</w:t>
-      </w:r>
-      <w:r>
-        <w:rPr>
-          <w:sz w:val="24"/>
-        </w:rPr>
-        <w:t xml:space="preserve">ted all </w:t>
-      </w:r>
-      <w:r>
-        <w:rPr>
-          <w:sz w:val="24"/>
-        </w:rPr>
-        <w:t>standard null-hypothesis significanc</w:t>
-      </w:r>
-      <w:r>
-        <w:rPr>
-          <w:sz w:val="24"/>
-        </w:rPr>
-        <w:t xml:space="preserve">e </w:t>
-      </w:r>
-      <w:r>
-        <w:rPr>
-          <w:sz w:val="24"/>
-        </w:rPr>
-        <w:t>testing</w:t>
+        <w:t>d</w:t>
       </w:r>
       <w:r>
         <w:rPr>
@@ -3610,7 +3728,13 @@
         <w:rPr>
           <w:sz w:val="24"/>
         </w:rPr>
-        <w:t>with</w:t>
+        <w:t xml:space="preserve">effect size estimates </w:t>
+      </w:r>
+      <w:r>
+        <w:rPr>
+          <w:sz w:val="24"/>
+        </w:rPr>
+        <w:t>were computed for all significant analyses of variance</w:t>
       </w:r>
       <w:r>
         <w:rPr>
@@ -3622,143 +3746,7 @@
         <w:rPr>
           <w:sz w:val="24"/>
         </w:rPr>
-        <w:t xml:space="preserve">a Bayesian </w:t>
-      </w:r>
-      <w:r>
-        <w:rPr>
-          <w:sz w:val="24"/>
-        </w:rPr>
-        <w:t>estimat</w:t>
-      </w:r>
-      <w:r>
-        <w:rPr>
-          <w:sz w:val="24"/>
-        </w:rPr>
-        <w:t>ion</w:t>
-      </w:r>
-      <w:r>
-        <w:rPr>
-          <w:sz w:val="24"/>
-        </w:rPr>
-        <w:t xml:space="preserve"> of the strength of evidence </w:t>
-      </w:r>
-      <w:r>
-        <w:rPr>
-          <w:sz w:val="24"/>
-        </w:rPr>
-        <w:t>in favor of</w:t>
-      </w:r>
-      <w:r>
-        <w:rPr>
-          <w:sz w:val="24"/>
-        </w:rPr>
-        <w:t xml:space="preserve"> the null</w:t>
-      </w:r>
-    </w:p>
-    <w:p>
-      <w:pPr>
-        <w:spacing w:line="480" w:lineRule="auto"/>
-        <w:rPr>
-          <w:sz w:val="24"/>
-          <w:szCs w:val="24"/>
-        </w:rPr>
-      </w:pPr>
-      <w:r>
-        <w:rPr>
-          <w:sz w:val="24"/>
-        </w:rPr>
-        <w:t>hypothesis</w:t>
-      </w:r>
-      <w:r>
-        <w:rPr>
-          <w:sz w:val="24"/>
-        </w:rPr>
-        <w:t>,</w:t>
-      </w:r>
-      <w:r>
-        <w:rPr>
-          <w:sz w:val="24"/>
-        </w:rPr>
-        <w:t xml:space="preserve"> </w:t>
-      </w:r>
-      <w:r>
-        <w:rPr>
-          <w:sz w:val="24"/>
-        </w:rPr>
-        <w:t>which</w:t>
-      </w:r>
-      <w:r>
-        <w:rPr>
-          <w:sz w:val="24"/>
-        </w:rPr>
-        <w:t xml:space="preserve"> compares a model that</w:t>
-      </w:r>
-      <w:r>
-        <w:rPr>
-          <w:sz w:val="24"/>
-        </w:rPr>
-        <w:t xml:space="preserve"> </w:t>
-      </w:r>
-      <w:r>
-        <w:rPr>
-          <w:sz w:val="24"/>
-        </w:rPr>
-        <w:t>assumes a significant effect to one that assumes a null effect</w:t>
-      </w:r>
-      <w:r>
-        <w:rPr>
-          <w:sz w:val="24"/>
-        </w:rPr>
-        <w:t xml:space="preserve"> </w:t>
-      </w:r>
-      <w:r>
-        <w:rPr>
-          <w:sz w:val="24"/>
-        </w:rPr>
-        <w:t>(</w:t>
-      </w:r>
-      <w:r>
-        <w:rPr>
-          <w:sz w:val="24"/>
-          <w:highlight w:val="cyan"/>
-        </w:rPr>
-        <w:t>Masson, 2011; Wagenmakers, 2007</w:t>
-      </w:r>
-      <w:r>
-        <w:rPr>
-          <w:sz w:val="24"/>
-        </w:rPr>
-        <w:t>)</w:t>
-      </w:r>
-      <w:r>
-        <w:rPr>
-          <w:sz w:val="24"/>
-        </w:rPr>
-        <w:t xml:space="preserve">. </w:t>
-      </w:r>
-      <w:r>
-        <w:rPr>
-          <w:sz w:val="24"/>
-        </w:rPr>
-        <w:t>This analys</w:t>
-      </w:r>
-      <w:r>
-        <w:rPr>
-          <w:sz w:val="24"/>
-        </w:rPr>
-        <w:t>i</w:t>
-      </w:r>
-      <w:r>
-        <w:rPr>
-          <w:sz w:val="24"/>
-        </w:rPr>
-        <w:t>s returns a</w:t>
-      </w:r>
-      <w:r>
-        <w:rPr>
-          <w:sz w:val="24"/>
-        </w:rPr>
-        <w:t xml:space="preserve"> probability estimate termed </w:t>
+        <w:t xml:space="preserve">(ANOVAs) and </w:t>
       </w:r>
       <w:r>
         <w:rPr>
@@ -3766,38 +3754,55 @@
           <w:iCs/>
           <w:sz w:val="24"/>
         </w:rPr>
-        <w:t>p</w:t>
-      </w:r>
-      <w:r>
-        <w:rPr>
-          <w:sz w:val="24"/>
-          <w:vertAlign w:val="subscript"/>
-        </w:rPr>
-        <w:t>BIC</w:t>
-      </w:r>
-      <w:r>
-        <w:rPr>
-          <w:sz w:val="24"/>
-        </w:rPr>
-        <w:t xml:space="preserve"> (Bayesian Information Criterion) which </w:t>
-      </w:r>
-      <w:r>
-        <w:rPr>
-          <w:sz w:val="24"/>
-        </w:rPr>
-        <w:t>represent</w:t>
-      </w:r>
-      <w:r>
-        <w:rPr>
-          <w:sz w:val="24"/>
-        </w:rPr>
-        <w:t>s</w:t>
-      </w:r>
-      <w:r>
-        <w:rPr>
-          <w:sz w:val="24"/>
-        </w:rPr>
-        <w:t xml:space="preserve"> the likelihood that the</w:t>
+        <w:t>t</w:t>
+      </w:r>
+      <w:r>
+        <w:rPr>
+          <w:sz w:val="24"/>
+        </w:rPr>
+        <w:t xml:space="preserve">-tests, respectively. </w:t>
+      </w:r>
+      <w:r>
+        <w:rPr>
+          <w:sz w:val="24"/>
+        </w:rPr>
+        <w:t>In addition to reporting effect size indices</w:t>
+      </w:r>
+      <w:r>
+        <w:rPr>
+          <w:sz w:val="24"/>
+        </w:rPr>
+        <w:t xml:space="preserve">, we </w:t>
+      </w:r>
+      <w:r>
+        <w:rPr>
+          <w:sz w:val="24"/>
+        </w:rPr>
+        <w:t>supplemen</w:t>
+      </w:r>
+      <w:r>
+        <w:rPr>
+          <w:sz w:val="24"/>
+        </w:rPr>
+        <w:t xml:space="preserve">ted all </w:t>
+      </w:r>
+      <w:r>
+        <w:rPr>
+          <w:sz w:val="24"/>
+        </w:rPr>
+        <w:t>standard null-hypothesis significanc</w:t>
+      </w:r>
+      <w:r>
+        <w:rPr>
+          <w:sz w:val="24"/>
+        </w:rPr>
+        <w:t xml:space="preserve">e </w:t>
+      </w:r>
+      <w:r>
+        <w:rPr>
+          <w:sz w:val="24"/>
+        </w:rPr>
+        <w:t>testing</w:t>
       </w:r>
       <w:r>
         <w:rPr>
@@ -3809,20 +3814,170 @@
         <w:rPr>
           <w:sz w:val="24"/>
         </w:rPr>
-        <w:t xml:space="preserve">null hypothesis is retained. </w:t>
-      </w:r>
-      <w:r>
-        <w:rPr>
-          <w:sz w:val="24"/>
-        </w:rPr>
-        <w:t xml:space="preserve">Therefore, all </w:t>
-      </w:r>
-      <w:r>
-        <w:rPr>
-          <w:sz w:val="24"/>
-        </w:rPr>
-        <w:t xml:space="preserve">null effects are supplemented with a </w:t>
-      </w:r>
+        <w:t>with</w:t>
+      </w:r>
+      <w:r>
+        <w:rPr>
+          <w:sz w:val="24"/>
+        </w:rPr>
+        <w:t xml:space="preserve"> </w:t>
+      </w:r>
+      <w:r>
+        <w:rPr>
+          <w:sz w:val="24"/>
+        </w:rPr>
+        <w:t xml:space="preserve">a Bayesian </w:t>
+      </w:r>
+      <w:r>
+        <w:rPr>
+          <w:sz w:val="24"/>
+        </w:rPr>
+        <w:t>estimat</w:t>
+      </w:r>
+      <w:r>
+        <w:rPr>
+          <w:sz w:val="24"/>
+        </w:rPr>
+        <w:t>ion</w:t>
+      </w:r>
+      <w:r>
+        <w:rPr>
+          <w:sz w:val="24"/>
+        </w:rPr>
+        <w:t xml:space="preserve"> of the strength of evidence </w:t>
+      </w:r>
+      <w:r>
+        <w:rPr>
+          <w:sz w:val="24"/>
+        </w:rPr>
+        <w:t>in favor of</w:t>
+      </w:r>
+      <w:r>
+        <w:rPr>
+          <w:sz w:val="24"/>
+        </w:rPr>
+        <w:t xml:space="preserve"> the null</w:t>
+      </w:r>
+      <w:r>
+        <w:rPr>
+          <w:sz w:val="24"/>
+        </w:rPr>
+        <w:t xml:space="preserve"> </w:t>
+      </w:r>
+      <w:r>
+        <w:rPr>
+          <w:sz w:val="24"/>
+        </w:rPr>
+        <w:t>hypothesis</w:t>
+      </w:r>
+      <w:r>
+        <w:rPr>
+          <w:sz w:val="24"/>
+        </w:rPr>
+        <w:t>,</w:t>
+      </w:r>
+      <w:r>
+        <w:rPr>
+          <w:sz w:val="24"/>
+        </w:rPr>
+        <w:t xml:space="preserve"> </w:t>
+      </w:r>
+      <w:r>
+        <w:rPr>
+          <w:sz w:val="24"/>
+        </w:rPr>
+        <w:t>which</w:t>
+      </w:r>
+      <w:r>
+        <w:rPr>
+          <w:sz w:val="24"/>
+        </w:rPr>
+        <w:t xml:space="preserve"> compares a model that</w:t>
+      </w:r>
+      <w:r>
+        <w:rPr>
+          <w:sz w:val="24"/>
+        </w:rPr>
+        <w:t xml:space="preserve"> </w:t>
+      </w:r>
+      <w:r>
+        <w:rPr>
+          <w:sz w:val="24"/>
+        </w:rPr>
+        <w:t>assumes a significant effect to one that assumes a null effect</w:t>
+      </w:r>
+      <w:r>
+        <w:rPr>
+          <w:sz w:val="24"/>
+        </w:rPr>
+        <w:t xml:space="preserve"> </w:t>
+      </w:r>
+      <w:r>
+        <w:rPr>
+          <w:sz w:val="24"/>
+        </w:rPr>
+        <w:t>(</w:t>
+      </w:r>
+      <w:r>
+        <w:rPr>
+          <w:sz w:val="24"/>
+          <w:highlight w:val="cyan"/>
+        </w:rPr>
+        <w:t xml:space="preserve">Masson, 2011; </w:t>
+      </w:r>
+      <w:proofErr w:type="spellStart"/>
+      <w:r>
+        <w:rPr>
+          <w:sz w:val="24"/>
+          <w:highlight w:val="cyan"/>
+        </w:rPr>
+        <w:t>Wagenmakers</w:t>
+      </w:r>
+      <w:proofErr w:type="spellEnd"/>
+      <w:r>
+        <w:rPr>
+          <w:sz w:val="24"/>
+          <w:highlight w:val="cyan"/>
+        </w:rPr>
+        <w:t>, 2007</w:t>
+      </w:r>
+      <w:r>
+        <w:rPr>
+          <w:sz w:val="24"/>
+        </w:rPr>
+        <w:t>)</w:t>
+      </w:r>
+      <w:r>
+        <w:rPr>
+          <w:sz w:val="24"/>
+        </w:rPr>
+        <w:t xml:space="preserve">. </w:t>
+      </w:r>
+      <w:r>
+        <w:rPr>
+          <w:sz w:val="24"/>
+        </w:rPr>
+        <w:t>This analys</w:t>
+      </w:r>
+      <w:r>
+        <w:rPr>
+          <w:sz w:val="24"/>
+        </w:rPr>
+        <w:t>i</w:t>
+      </w:r>
+      <w:r>
+        <w:rPr>
+          <w:sz w:val="24"/>
+        </w:rPr>
+        <w:t>s returns a</w:t>
+      </w:r>
+      <w:r>
+        <w:rPr>
+          <w:sz w:val="24"/>
+        </w:rPr>
+        <w:t xml:space="preserve"> probability estimate termed </w:t>
+      </w:r>
+      <w:proofErr w:type="spellStart"/>
       <w:r>
         <w:rPr>
           <w:i/>
@@ -3836,27 +3991,263 @@
           <w:sz w:val="24"/>
           <w:vertAlign w:val="subscript"/>
         </w:rPr>
-        <w:t xml:space="preserve">BIC </w:t>
-      </w:r>
-      <w:r>
-        <w:rPr>
-          <w:sz w:val="24"/>
-        </w:rPr>
-        <w:t xml:space="preserve">estimate. </w:t>
-      </w:r>
-      <w:r>
-        <w:rPr>
-          <w:sz w:val="24"/>
+        <w:t>BIC</w:t>
+      </w:r>
+      <w:proofErr w:type="spellEnd"/>
+      <w:r>
+        <w:rPr>
+          <w:sz w:val="24"/>
+        </w:rPr>
+        <w:t xml:space="preserve"> (Bayesian Information Criterion) which </w:t>
+      </w:r>
+      <w:r>
+        <w:rPr>
+          <w:sz w:val="24"/>
+        </w:rPr>
+        <w:t>represent</w:t>
+      </w:r>
+      <w:r>
+        <w:rPr>
+          <w:sz w:val="24"/>
+        </w:rPr>
+        <w:t>s</w:t>
+      </w:r>
+      <w:r>
+        <w:rPr>
+          <w:sz w:val="24"/>
+        </w:rPr>
+        <w:t xml:space="preserve"> the likelihood that the</w:t>
+      </w:r>
+      <w:r>
+        <w:rPr>
+          <w:sz w:val="24"/>
+        </w:rPr>
+        <w:t xml:space="preserve"> </w:t>
+      </w:r>
+      <w:r>
+        <w:rPr>
+          <w:sz w:val="24"/>
+        </w:rPr>
+        <w:t xml:space="preserve">null hypothesis is retained. </w:t>
+      </w:r>
+      <w:r>
+        <w:rPr>
+          <w:sz w:val="24"/>
+        </w:rPr>
+        <w:t xml:space="preserve">Therefore, all </w:t>
+      </w:r>
+      <w:r>
+        <w:rPr>
+          <w:sz w:val="24"/>
+        </w:rPr>
+        <w:t xml:space="preserve">null effects </w:t>
+      </w:r>
+      <w:r>
+        <w:rPr>
+          <w:sz w:val="24"/>
+        </w:rPr>
+        <w:t xml:space="preserve">include </w:t>
+      </w:r>
+      <w:r>
+        <w:rPr>
+          <w:sz w:val="24"/>
+        </w:rPr>
+        <w:t xml:space="preserve">a </w:t>
+      </w:r>
+      <w:proofErr w:type="spellStart"/>
+      <w:r>
+        <w:rPr>
+          <w:i/>
+          <w:iCs/>
+          <w:sz w:val="24"/>
+        </w:rPr>
+        <w:t>p</w:t>
+      </w:r>
+      <w:r>
+        <w:rPr>
+          <w:sz w:val="24"/>
+          <w:vertAlign w:val="subscript"/>
+        </w:rPr>
+        <w:t>BIC</w:t>
+      </w:r>
+      <w:proofErr w:type="spellEnd"/>
+      <w:r>
+        <w:rPr>
+          <w:sz w:val="24"/>
+          <w:vertAlign w:val="subscript"/>
+        </w:rPr>
+        <w:t xml:space="preserve"> </w:t>
+      </w:r>
+      <w:r>
+        <w:rPr>
+          <w:sz w:val="24"/>
+        </w:rPr>
+        <w:t>estimate.</w:t>
+      </w:r>
+    </w:p>
+    <w:p>
+      <w:pPr>
+        <w:spacing w:line="480" w:lineRule="auto"/>
+        <w:rPr>
+          <w:sz w:val="28"/>
+          <w:szCs w:val="24"/>
+        </w:rPr>
+      </w:pPr>
+      <w:r>
+        <w:rPr>
+          <w:sz w:val="24"/>
+          <w:szCs w:val="24"/>
+        </w:rPr>
+        <w:tab/>
+      </w:r>
+      <w:r>
+        <w:rPr>
+          <w:sz w:val="24"/>
+          <w:szCs w:val="24"/>
+        </w:rPr>
+        <w:t>In t</w:t>
+      </w:r>
+      <w:r>
+        <w:rPr>
+          <w:sz w:val="24"/>
+          <w:szCs w:val="24"/>
+        </w:rPr>
+        <w:t>he following analyses</w:t>
+      </w:r>
+      <w:r>
+        <w:rPr>
+          <w:sz w:val="24"/>
+          <w:szCs w:val="24"/>
+        </w:rPr>
+        <w:t>, we</w:t>
+      </w:r>
+      <w:r>
+        <w:rPr>
+          <w:sz w:val="24"/>
+          <w:szCs w:val="24"/>
+        </w:rPr>
+        <w:t xml:space="preserve"> </w:t>
+      </w:r>
+      <w:r>
+        <w:rPr>
+          <w:sz w:val="24"/>
+          <w:szCs w:val="24"/>
+        </w:rPr>
+        <w:t>first</w:t>
+      </w:r>
+      <w:r>
+        <w:rPr>
+          <w:sz w:val="24"/>
+          <w:szCs w:val="24"/>
+        </w:rPr>
+        <w:t xml:space="preserve"> examine mean error rates as a function of trial type (pure, alternating switch, alternating nonswitch, random switch, and random nonswitch)</w:t>
+      </w:r>
+      <w:r>
+        <w:rPr>
+          <w:sz w:val="24"/>
+          <w:szCs w:val="24"/>
+        </w:rPr>
+        <w:t xml:space="preserve"> and switch cost (local vs global)</w:t>
+      </w:r>
+      <w:r>
+        <w:rPr>
+          <w:sz w:val="24"/>
+          <w:szCs w:val="24"/>
+        </w:rPr>
+        <w:t xml:space="preserve">. We then assess </w:t>
+      </w:r>
+      <w:r>
+        <w:rPr>
+          <w:sz w:val="24"/>
+          <w:szCs w:val="24"/>
+        </w:rPr>
+        <w:t xml:space="preserve">changes in </w:t>
+      </w:r>
+      <w:r>
+        <w:rPr>
+          <w:sz w:val="24"/>
+          <w:szCs w:val="24"/>
+        </w:rPr>
+        <w:t>mean RTs as a function of trial type</w:t>
+      </w:r>
+      <w:r>
+        <w:rPr>
+          <w:sz w:val="24"/>
+          <w:szCs w:val="24"/>
+        </w:rPr>
+        <w:t xml:space="preserve"> and switch cost</w:t>
+      </w:r>
+      <w:r>
+        <w:rPr>
+          <w:sz w:val="24"/>
+          <w:szCs w:val="24"/>
+        </w:rPr>
+        <w:t xml:space="preserve">. </w:t>
+      </w:r>
+      <w:r>
+        <w:rPr>
+          <w:sz w:val="24"/>
+          <w:szCs w:val="24"/>
+        </w:rPr>
+        <w:t xml:space="preserve">Following the design of Huff et al. (2015), RT analyses only utilized correct trials. Additionally, we employed a trimming procedure to reduce the likelihood of RT analyses being disproportionately influenced by extreme scores. RT outliers were defined as any responses three standard deviations above or below of each participant’s respective mean. Overall, this trimming procedure eliminated </w:t>
+      </w:r>
+      <w:r>
+        <w:rPr>
+          <w:sz w:val="24"/>
+          <w:szCs w:val="24"/>
           <w:highlight w:val="yellow"/>
         </w:rPr>
-        <w:t>[</w:t>
-      </w:r>
-      <w:r>
-        <w:rPr>
-          <w:sz w:val="24"/>
+        <w:t>xx</w:t>
+      </w:r>
+      <w:r>
+        <w:rPr>
+          <w:sz w:val="24"/>
+          <w:szCs w:val="24"/>
+        </w:rPr>
+        <w:t xml:space="preserve">% of </w:t>
+      </w:r>
+      <w:r>
+        <w:rPr>
+          <w:sz w:val="24"/>
+          <w:szCs w:val="24"/>
+        </w:rPr>
+        <w:t>p</w:t>
+      </w:r>
+      <w:r>
+        <w:rPr>
+          <w:sz w:val="24"/>
+          <w:szCs w:val="24"/>
+        </w:rPr>
+        <w:t xml:space="preserve">ure </w:t>
+      </w:r>
+      <w:r>
+        <w:rPr>
+          <w:sz w:val="24"/>
+          <w:szCs w:val="24"/>
+        </w:rPr>
+        <w:t xml:space="preserve">block </w:t>
+      </w:r>
+      <w:r>
+        <w:rPr>
+          <w:sz w:val="24"/>
+          <w:szCs w:val="24"/>
+        </w:rPr>
+        <w:t xml:space="preserve">trials, </w:t>
+      </w:r>
+      <w:r>
+        <w:rPr>
+          <w:sz w:val="24"/>
+          <w:szCs w:val="24"/>
           <w:highlight w:val="yellow"/>
         </w:rPr>
-        <w:t xml:space="preserve">REF THE </w:t>
+        <w:t>xx</w:t>
+      </w:r>
+      <w:r>
+        <w:rPr>
+          <w:sz w:val="24"/>
+          <w:szCs w:val="24"/>
+        </w:rPr>
+        <w:t xml:space="preserve">% of nonswitch trials, and </w:t>
       </w:r>
       <w:r>
         <w:rPr>
@@ -3864,143 +4255,6 @@
           <w:szCs w:val="24"/>
           <w:highlight w:val="yellow"/>
         </w:rPr>
-        <w:t>TABLES/FIGURES FOR ERROR RATES AND RTS] [APPENDIX?</w:t>
-      </w:r>
-      <w:r>
-        <w:rPr>
-          <w:sz w:val="24"/>
-          <w:szCs w:val="24"/>
-          <w:highlight w:val="yellow"/>
-        </w:rPr>
-        <w:t>]</w:t>
-      </w:r>
-    </w:p>
-    <w:p>
-      <w:pPr>
-        <w:spacing w:line="480" w:lineRule="auto"/>
-        <w:rPr>
-          <w:sz w:val="24"/>
-          <w:szCs w:val="24"/>
-        </w:rPr>
-      </w:pPr>
-      <w:r>
-        <w:rPr>
-          <w:sz w:val="24"/>
-          <w:szCs w:val="24"/>
-        </w:rPr>
-        <w:tab/>
-      </w:r>
-      <w:r>
-        <w:rPr>
-          <w:sz w:val="24"/>
-          <w:szCs w:val="24"/>
-        </w:rPr>
-        <w:t>Followin</w:t>
-      </w:r>
-      <w:r>
-        <w:rPr>
-          <w:sz w:val="24"/>
-          <w:szCs w:val="24"/>
-        </w:rPr>
-        <w:t xml:space="preserve">g the design of Huff et al. (2015), RT analyses only utilized correct trials. Additionally, we employed a trimming procedure to reduce the likelihood of RT analyses being disproportionately influenced by extreme scores. RT outliers were defined as </w:t>
-      </w:r>
-      <w:r>
-        <w:rPr>
-          <w:sz w:val="24"/>
-          <w:szCs w:val="24"/>
-        </w:rPr>
-        <w:t xml:space="preserve">any </w:t>
-      </w:r>
-      <w:r>
-        <w:rPr>
-          <w:sz w:val="24"/>
-          <w:szCs w:val="24"/>
-        </w:rPr>
-        <w:t xml:space="preserve">responses </w:t>
-      </w:r>
-      <w:r>
-        <w:rPr>
-          <w:sz w:val="24"/>
-          <w:szCs w:val="24"/>
-        </w:rPr>
-        <w:t>three</w:t>
-      </w:r>
-      <w:r>
-        <w:rPr>
-          <w:sz w:val="24"/>
-          <w:szCs w:val="24"/>
-        </w:rPr>
-        <w:t xml:space="preserve"> standard deviations</w:t>
-      </w:r>
-      <w:r>
-        <w:rPr>
-          <w:sz w:val="24"/>
-          <w:szCs w:val="24"/>
-        </w:rPr>
-        <w:t xml:space="preserve"> above or below</w:t>
-      </w:r>
-      <w:r>
-        <w:rPr>
-          <w:sz w:val="24"/>
-          <w:szCs w:val="24"/>
-        </w:rPr>
-        <w:t xml:space="preserve"> of each participant</w:t>
-      </w:r>
-      <w:r>
-        <w:rPr>
-          <w:sz w:val="24"/>
-          <w:szCs w:val="24"/>
-        </w:rPr>
-        <w:t>’</w:t>
-      </w:r>
-      <w:r>
-        <w:rPr>
-          <w:sz w:val="24"/>
-          <w:szCs w:val="24"/>
-        </w:rPr>
-        <w:t xml:space="preserve">s </w:t>
-      </w:r>
-      <w:r>
-        <w:rPr>
-          <w:sz w:val="24"/>
-          <w:szCs w:val="24"/>
-        </w:rPr>
-        <w:t xml:space="preserve">respective </w:t>
-      </w:r>
-      <w:r>
-        <w:rPr>
-          <w:sz w:val="24"/>
-          <w:szCs w:val="24"/>
-        </w:rPr>
-        <w:t xml:space="preserve">mean. </w:t>
-      </w:r>
-      <w:r>
-        <w:rPr>
-          <w:sz w:val="24"/>
-          <w:szCs w:val="24"/>
-        </w:rPr>
-        <w:t>Overall, this</w:t>
-      </w:r>
-      <w:r>
-        <w:rPr>
-          <w:sz w:val="24"/>
-          <w:szCs w:val="24"/>
-        </w:rPr>
-        <w:t xml:space="preserve"> trimming procedure eliminated</w:t>
-      </w:r>
-      <w:r>
-        <w:rPr>
-          <w:sz w:val="24"/>
-          <w:szCs w:val="24"/>
-        </w:rPr>
-        <w:t xml:space="preserve"> </w:t>
-      </w:r>
-      <w:r>
-        <w:rPr>
-          <w:sz w:val="24"/>
-          <w:szCs w:val="24"/>
-          <w:highlight w:val="yellow"/>
-        </w:rPr>
         <w:t>xx</w:t>
       </w:r>
       <w:r>
@@ -4008,88 +4262,14 @@
           <w:sz w:val="24"/>
           <w:szCs w:val="24"/>
         </w:rPr>
-        <w:t xml:space="preserve">% of Pure Block trials, </w:t>
-      </w:r>
-      <w:r>
-        <w:rPr>
-          <w:sz w:val="24"/>
-          <w:szCs w:val="24"/>
-          <w:highlight w:val="yellow"/>
-        </w:rPr>
-        <w:t>xx</w:t>
-      </w:r>
-      <w:r>
-        <w:rPr>
-          <w:sz w:val="24"/>
-          <w:szCs w:val="24"/>
-        </w:rPr>
-        <w:t xml:space="preserve">% of nonswitch trials, and </w:t>
-      </w:r>
-      <w:r>
-        <w:rPr>
-          <w:sz w:val="24"/>
-          <w:szCs w:val="24"/>
-          <w:highlight w:val="yellow"/>
-        </w:rPr>
-        <w:t>xx</w:t>
-      </w:r>
-      <w:r>
-        <w:rPr>
-          <w:sz w:val="24"/>
-          <w:szCs w:val="24"/>
-        </w:rPr>
-        <w:t>% of switch trials.</w:t>
-      </w:r>
-      <w:r>
-        <w:rPr>
-          <w:sz w:val="24"/>
-          <w:szCs w:val="24"/>
-        </w:rPr>
-        <w:t xml:space="preserve"> </w:t>
-      </w:r>
-    </w:p>
-    <w:p>
-      <w:pPr>
-        <w:spacing w:line="480" w:lineRule="auto"/>
-        <w:rPr>
-          <w:sz w:val="28"/>
-          <w:szCs w:val="24"/>
-        </w:rPr>
-      </w:pPr>
-      <w:r>
-        <w:rPr>
-          <w:sz w:val="24"/>
-          <w:szCs w:val="24"/>
-        </w:rPr>
-        <w:tab/>
-      </w:r>
-      <w:r>
-        <w:rPr>
-          <w:sz w:val="24"/>
-          <w:szCs w:val="24"/>
-        </w:rPr>
-        <w:t>T</w:t>
-      </w:r>
-      <w:r>
-        <w:rPr>
-          <w:sz w:val="24"/>
-          <w:szCs w:val="24"/>
-        </w:rPr>
-        <w:t xml:space="preserve">he following analyses </w:t>
-      </w:r>
-      <w:r>
-        <w:rPr>
-          <w:sz w:val="24"/>
-          <w:szCs w:val="24"/>
-        </w:rPr>
-        <w:t>first</w:t>
-      </w:r>
-      <w:r>
-        <w:rPr>
-          <w:sz w:val="24"/>
-          <w:szCs w:val="24"/>
-        </w:rPr>
-        <w:t xml:space="preserve"> examine mean error rates as a function of trial type (pure, alternating switch, alternating nonswitch, random switch, and random nonswitch). We then assess mean RTs as a function of trial type. Finally, </w:t>
+        <w:t xml:space="preserve">% of switch trials. </w:t>
+      </w:r>
+      <w:r>
+        <w:rPr>
+          <w:sz w:val="24"/>
+          <w:szCs w:val="24"/>
+        </w:rPr>
+        <w:t xml:space="preserve">Finally, </w:t>
       </w:r>
       <w:r>
         <w:rPr>
@@ -4115,7 +4295,6 @@
           <w:bCs/>
           <w:sz w:val="24"/>
         </w:rPr>
-        <w:lastRenderedPageBreak/>
         <w:t xml:space="preserve">Mean </w:t>
       </w:r>
       <w:r>
@@ -4147,6 +4326,7 @@
         <w:rPr>
           <w:sz w:val="24"/>
         </w:rPr>
+        <w:lastRenderedPageBreak/>
         <w:t xml:space="preserve">Mean error rates as a function of </w:t>
       </w:r>
       <w:r>
@@ -4166,80 +4346,388 @@
         <w:rPr>
           <w:sz w:val="24"/>
         </w:rPr>
-        <w:t xml:space="preserve">. Overall, error rates were greatest for </w:t>
+        <w:t xml:space="preserve">. Overall, error rates were </w:t>
+      </w:r>
+      <w:r>
+        <w:rPr>
+          <w:sz w:val="24"/>
+        </w:rPr>
+        <w:t>highest</w:t>
+      </w:r>
+      <w:r>
+        <w:rPr>
+          <w:sz w:val="24"/>
+        </w:rPr>
+        <w:t xml:space="preserve"> for </w:t>
+      </w:r>
+      <w:r>
+        <w:rPr>
+          <w:sz w:val="24"/>
+        </w:rPr>
+        <w:t>alternating runs switch</w:t>
+      </w:r>
+      <w:r>
+        <w:rPr>
+          <w:sz w:val="24"/>
+        </w:rPr>
+        <w:t xml:space="preserve"> trials (</w:t>
+      </w:r>
+      <w:r>
+        <w:rPr>
+          <w:sz w:val="24"/>
+        </w:rPr>
+        <w:t>6.12%</w:t>
+      </w:r>
+      <w:r>
+        <w:rPr>
+          <w:sz w:val="24"/>
+        </w:rPr>
+        <w:t xml:space="preserve">), followed by </w:t>
+      </w:r>
+      <w:r>
+        <w:rPr>
+          <w:sz w:val="24"/>
+        </w:rPr>
+        <w:t>random switch trials</w:t>
       </w:r>
       <w:r>
         <w:rPr>
           <w:sz w:val="24"/>
           <w:highlight w:val="yellow"/>
         </w:rPr>
-        <w:t>XX</w:t>
-      </w:r>
-      <w:r>
-        <w:rPr>
-          <w:sz w:val="24"/>
-        </w:rPr>
-        <w:t xml:space="preserve"> trials (</w:t>
+        <w:t xml:space="preserve"> </w:t>
+      </w:r>
+      <w:r>
+        <w:rPr>
+          <w:sz w:val="24"/>
+        </w:rPr>
+        <w:t>(</w:t>
+      </w:r>
+      <w:r>
+        <w:rPr>
+          <w:sz w:val="24"/>
+        </w:rPr>
+        <w:t>5.17%</w:t>
+      </w:r>
+      <w:r>
+        <w:rPr>
+          <w:sz w:val="24"/>
+        </w:rPr>
+        <w:t xml:space="preserve">), </w:t>
+      </w:r>
+      <w:r>
+        <w:rPr>
+          <w:sz w:val="24"/>
+        </w:rPr>
+        <w:t>alternating runs nonswitch trials</w:t>
+      </w:r>
+      <w:r>
+        <w:rPr>
+          <w:sz w:val="24"/>
+        </w:rPr>
+        <w:t xml:space="preserve"> (</w:t>
+      </w:r>
+      <w:r>
+        <w:rPr>
+          <w:sz w:val="24"/>
+        </w:rPr>
+        <w:t>3.49%</w:t>
+      </w:r>
+      <w:r>
+        <w:rPr>
+          <w:sz w:val="24"/>
+        </w:rPr>
+        <w:t xml:space="preserve">), </w:t>
+      </w:r>
+      <w:r>
+        <w:rPr>
+          <w:sz w:val="24"/>
+        </w:rPr>
+        <w:t>pure trials</w:t>
+      </w:r>
+      <w:r>
+        <w:rPr>
+          <w:sz w:val="24"/>
+        </w:rPr>
+        <w:t xml:space="preserve"> (</w:t>
+      </w:r>
+      <w:r>
+        <w:rPr>
+          <w:sz w:val="24"/>
+        </w:rPr>
+        <w:t>3.25%</w:t>
+      </w:r>
+      <w:r>
+        <w:rPr>
+          <w:sz w:val="24"/>
+        </w:rPr>
+        <w:t xml:space="preserve">), and </w:t>
+      </w:r>
+      <w:r>
+        <w:rPr>
+          <w:sz w:val="24"/>
+        </w:rPr>
+        <w:t>random nonswitch trials</w:t>
+      </w:r>
+      <w:r>
+        <w:rPr>
+          <w:sz w:val="24"/>
+        </w:rPr>
+        <w:t xml:space="preserve"> (</w:t>
+      </w:r>
+      <w:r>
+        <w:rPr>
+          <w:sz w:val="24"/>
+        </w:rPr>
+        <w:t>3.01%</w:t>
+      </w:r>
+      <w:r>
+        <w:rPr>
+          <w:sz w:val="24"/>
+        </w:rPr>
+        <w:t>).</w:t>
+      </w:r>
+      <w:r>
+        <w:rPr>
+          <w:sz w:val="24"/>
+        </w:rPr>
+        <w:t xml:space="preserve"> A one-way repeated measures ANOVA confirmed the presence of a significant main effect</w:t>
+      </w:r>
+      <w:r>
+        <w:rPr>
+          <w:sz w:val="24"/>
+        </w:rPr>
+        <w:t xml:space="preserve"> of trial type,</w:t>
+      </w:r>
+      <w:r>
+        <w:rPr>
+          <w:sz w:val="24"/>
+        </w:rPr>
+        <w:t xml:space="preserve"> </w:t>
+      </w:r>
+      <w:proofErr w:type="gramStart"/>
+      <w:r>
+        <w:rPr>
+          <w:i/>
+          <w:iCs/>
+          <w:sz w:val="24"/>
+          <w:szCs w:val="24"/>
+        </w:rPr>
+        <w:t>F</w:t>
+      </w:r>
+      <w:r>
+        <w:rPr>
+          <w:sz w:val="24"/>
+          <w:szCs w:val="24"/>
+        </w:rPr>
+        <w:t>(</w:t>
+      </w:r>
+      <w:proofErr w:type="gramEnd"/>
+      <w:r>
+        <w:rPr>
+          <w:sz w:val="24"/>
+          <w:szCs w:val="24"/>
+        </w:rPr>
+        <w:t>4</w:t>
+      </w:r>
+      <w:r>
+        <w:rPr>
+          <w:sz w:val="24"/>
+          <w:szCs w:val="24"/>
+        </w:rPr>
+        <w:t xml:space="preserve">, </w:t>
+      </w:r>
+      <w:r>
+        <w:rPr>
+          <w:sz w:val="24"/>
+          <w:szCs w:val="24"/>
+        </w:rPr>
+        <w:t>352</w:t>
+      </w:r>
+      <w:r>
+        <w:rPr>
+          <w:sz w:val="24"/>
+          <w:szCs w:val="24"/>
+        </w:rPr>
+        <w:t xml:space="preserve">) = </w:t>
+      </w:r>
+      <w:r>
+        <w:rPr>
+          <w:sz w:val="24"/>
+          <w:szCs w:val="24"/>
+        </w:rPr>
+        <w:t>20.29</w:t>
+      </w:r>
+      <w:r>
+        <w:rPr>
+          <w:sz w:val="24"/>
+          <w:szCs w:val="24"/>
+        </w:rPr>
+        <w:t xml:space="preserve">, </w:t>
+      </w:r>
+      <w:r>
+        <w:rPr>
+          <w:i/>
+          <w:iCs/>
+          <w:sz w:val="24"/>
+          <w:szCs w:val="24"/>
+        </w:rPr>
+        <w:t>MSE</w:t>
+      </w:r>
+      <w:bookmarkStart w:id="14" w:name="_Hlk57712466"/>
+      <w:r>
+        <w:rPr>
+          <w:sz w:val="24"/>
+          <w:szCs w:val="24"/>
+        </w:rPr>
+        <w:t xml:space="preserve"> = 8.16</w:t>
+      </w:r>
+      <w:r>
+        <w:rPr>
+          <w:sz w:val="24"/>
+          <w:szCs w:val="24"/>
+        </w:rPr>
+        <w:t xml:space="preserve">, </w:t>
+      </w:r>
+      <w:r>
+        <w:rPr>
+          <w:rFonts w:eastAsia="Arial"/>
+          <w:i/>
+          <w:iCs/>
+          <w:sz w:val="24"/>
+          <w:szCs w:val="24"/>
+        </w:rPr>
+        <w:t>η</w:t>
+      </w:r>
+      <w:r>
+        <w:rPr>
+          <w:rFonts w:eastAsia="Arial"/>
+          <w:sz w:val="24"/>
+          <w:szCs w:val="24"/>
+          <w:vertAlign w:val="superscript"/>
+        </w:rPr>
+        <w:t>2</w:t>
+      </w:r>
+      <w:r>
+        <w:rPr>
+          <w:rFonts w:eastAsia="Arial"/>
+          <w:sz w:val="24"/>
+          <w:szCs w:val="24"/>
+          <w:vertAlign w:val="subscript"/>
+        </w:rPr>
+        <w:t>G</w:t>
+      </w:r>
+      <w:bookmarkEnd w:id="14"/>
+      <w:r>
+        <w:rPr>
+          <w:rFonts w:eastAsia="Arial"/>
+          <w:sz w:val="24"/>
+          <w:szCs w:val="24"/>
+        </w:rPr>
+        <w:t xml:space="preserve"> = .</w:t>
+      </w:r>
+      <w:r>
+        <w:rPr>
+          <w:rFonts w:eastAsia="Arial"/>
+          <w:sz w:val="24"/>
+          <w:szCs w:val="24"/>
+        </w:rPr>
+        <w:t>09</w:t>
+      </w:r>
+      <w:r>
+        <w:rPr>
+          <w:sz w:val="24"/>
+          <w:szCs w:val="24"/>
+        </w:rPr>
+        <w:t>.</w:t>
+      </w:r>
+      <w:r>
+        <w:rPr>
+          <w:sz w:val="24"/>
+          <w:szCs w:val="24"/>
+        </w:rPr>
+        <w:t>, and p</w:t>
+      </w:r>
+      <w:r>
+        <w:rPr>
+          <w:sz w:val="24"/>
+          <w:szCs w:val="24"/>
+        </w:rPr>
+        <w:t xml:space="preserve">ost-hoc </w:t>
+      </w:r>
+      <w:r>
+        <w:rPr>
+          <w:i/>
+          <w:iCs/>
+          <w:sz w:val="24"/>
+          <w:szCs w:val="24"/>
+        </w:rPr>
+        <w:t>t</w:t>
+      </w:r>
+      <w:r>
+        <w:rPr>
+          <w:sz w:val="24"/>
+          <w:szCs w:val="24"/>
+        </w:rPr>
+        <w:t>-tests revealed that</w:t>
+      </w:r>
+      <w:r>
+        <w:rPr>
+          <w:sz w:val="24"/>
+        </w:rPr>
+        <w:t xml:space="preserve"> this effect was driven by differences between the switch trials and the nonswitch and pure trials </w:t>
       </w:r>
       <w:r>
         <w:rPr>
           <w:sz w:val="24"/>
           <w:highlight w:val="yellow"/>
         </w:rPr>
-        <w:t>XX</w:t>
-      </w:r>
-      <w:r>
-        <w:rPr>
-          <w:sz w:val="24"/>
-        </w:rPr>
-        <w:t xml:space="preserve">), followed by the </w:t>
+        <w:t>[STATS]</w:t>
+      </w:r>
+      <w:r>
+        <w:rPr>
+          <w:sz w:val="24"/>
+        </w:rPr>
+        <w:t xml:space="preserve">. Switch trial error rates did not differ as a function of presentation type </w:t>
       </w:r>
       <w:r>
         <w:rPr>
           <w:sz w:val="24"/>
           <w:highlight w:val="yellow"/>
         </w:rPr>
-        <w:t>XX (XX), XX (XX), XX (XX), and XX (XX)</w:t>
-      </w:r>
-      <w:r>
-        <w:rPr>
-          <w:sz w:val="24"/>
-        </w:rPr>
-        <w:t xml:space="preserve"> trials. A one-way repeated measures ANOVA confirmed the presence of a significant main effect </w:t>
+        <w:t>[STATS]</w:t>
+      </w:r>
+      <w:r>
+        <w:rPr>
+          <w:sz w:val="24"/>
+        </w:rPr>
+        <w:t xml:space="preserve">, and no differences were detected between pure trials and nonswitch trials, regardless of type </w:t>
       </w:r>
       <w:r>
         <w:rPr>
           <w:sz w:val="24"/>
           <w:highlight w:val="yellow"/>
         </w:rPr>
-        <w:t>[STAT</w:t>
-      </w:r>
-      <w:r>
-        <w:rPr>
-          <w:sz w:val="24"/>
-          <w:highlight w:val="yellow"/>
-        </w:rPr>
-        <w:t>S]</w:t>
-      </w:r>
-      <w:r>
-        <w:rPr>
-          <w:sz w:val="24"/>
-          <w:highlight w:val="yellow"/>
-        </w:rPr>
-        <w:t xml:space="preserve"> [POST-HOCS]</w:t>
+        <w:t>[STATS]</w:t>
       </w:r>
     </w:p>
     <w:p>
       <w:pPr>
         <w:spacing w:line="480" w:lineRule="auto"/>
-        <w:rPr>
-          <w:sz w:val="24"/>
-        </w:rPr>
-      </w:pPr>
-      <w:r>
-        <w:rPr>
-          <w:sz w:val="24"/>
-          <w:highlight w:val="yellow"/>
+        <w:ind w:firstLine="720"/>
+        <w:rPr>
+          <w:sz w:val="24"/>
+        </w:rPr>
+      </w:pPr>
+      <w:r>
+        <w:rPr>
+          <w:sz w:val="24"/>
+        </w:rPr>
+        <w:t xml:space="preserve">Next, we compared differences in </w:t>
+      </w:r>
+      <w:r>
+        <w:rPr>
+          <w:sz w:val="24"/>
         </w:rPr>
         <w:t>[LOCAL AND GLOBAL SWITCH COSTS]</w:t>
       </w:r>
@@ -4497,6 +4985,7 @@
         <w:rPr>
           <w:sz w:val="24"/>
         </w:rPr>
+        <w:lastRenderedPageBreak/>
         <w:t>[WORDS HERE]</w:t>
       </w:r>
     </w:p>
@@ -4563,7 +5052,15 @@
         <w:annotationRef/>
       </w:r>
       <w:r>
-        <w:t>Someone please come up with a better title.</w:t>
+        <w:t xml:space="preserve">Someone please </w:t>
+      </w:r>
+      <w:proofErr w:type="gramStart"/>
+      <w:r>
+        <w:t>come</w:t>
+      </w:r>
+      <w:proofErr w:type="gramEnd"/>
+      <w:r>
+        <w:t xml:space="preserve"> up with a better title.</w:t>
       </w:r>
     </w:p>
   </w:comment>
@@ -4659,7 +5156,15 @@
         <w:annotationRef/>
       </w:r>
       <w:r>
-        <w:t>Should use Tse et al. 2010 as a guide for this section. Maybe also see if it has any comparisons between the two analyses?</w:t>
+        <w:t xml:space="preserve">Should use </w:t>
+      </w:r>
+      <w:proofErr w:type="spellStart"/>
+      <w:r>
+        <w:t>Tse</w:t>
+      </w:r>
+      <w:proofErr w:type="spellEnd"/>
+      <w:r>
+        <w:t xml:space="preserve"> et al. 2010 as a guide for this section. Maybe also see if it has any comparisons between the two analyses?</w:t>
       </w:r>
     </w:p>
   </w:comment>
@@ -4679,7 +5184,7 @@
       </w:r>
     </w:p>
   </w:comment>
-  <w:comment w:id="10" w:author="Nicholas Maxwell" w:date="2021-12-08T15:46:00Z" w:initials="NM">
+  <w:comment w:id="10" w:author="Nicholas Maxwell" w:date="2021-12-08T15:00:00Z" w:initials="NM">
     <w:p>
       <w:pPr>
         <w:pStyle w:val="CommentText"/>
@@ -4691,11 +5196,19 @@
         <w:annotationRef/>
       </w:r>
       <w:r>
-        <w:t>Might need to mention E-PRIME up here? Probably should go take a look at psych research paper to see what we did.</w:t>
+        <w:t xml:space="preserve">Do we want to mention the </w:t>
+      </w:r>
+      <w:proofErr w:type="spellStart"/>
+      <w:r>
+        <w:t>MoCA</w:t>
+      </w:r>
+      <w:proofErr w:type="spellEnd"/>
+      <w:r>
+        <w:t xml:space="preserve"> since we aren’t reporting the older adults?</w:t>
       </w:r>
     </w:p>
   </w:comment>
-  <w:comment w:id="11" w:author="Nicholas Maxwell" w:date="2021-12-08T15:00:00Z" w:initials="NM">
+  <w:comment w:id="11" w:author="Nicholas Maxwell" w:date="2021-12-09T14:27:00Z" w:initials="NM">
     <w:p>
       <w:pPr>
         <w:pStyle w:val="CommentText"/>
@@ -4707,11 +5220,11 @@
         <w:annotationRef/>
       </w:r>
       <w:r>
-        <w:t>Do we want to mention the MoCA since we aren’t reporting the older adults?</w:t>
+        <w:t>I feel like it’s good to explicitly state this now since so much research has shifted online b/c of covid</w:t>
       </w:r>
     </w:p>
   </w:comment>
-  <w:comment w:id="12" w:author="Nicholas Maxwell" w:date="2021-12-09T14:27:00Z" w:initials="NM">
+  <w:comment w:id="12" w:author="Nick Maxwell" w:date="2021-12-07T16:15:00Z" w:initials="NM">
     <w:p>
       <w:pPr>
         <w:pStyle w:val="CommentText"/>
@@ -4723,46 +5236,38 @@
         <w:annotationRef/>
       </w:r>
       <w:r>
-        <w:t>I feel like it’s good to explicitly state this now since so much research has shifted online b/c of covid</w:t>
+        <w:t>Ex-</w:t>
+      </w:r>
+      <w:proofErr w:type="spellStart"/>
+      <w:r>
+        <w:t>guass</w:t>
+      </w:r>
+      <w:proofErr w:type="spellEnd"/>
+      <w:r>
+        <w:t xml:space="preserve"> in table</w:t>
+      </w:r>
+      <w:r>
+        <w:t>? (bar chart looks whack when you take out the older comparisons)</w:t>
+      </w:r>
+    </w:p>
+    <w:p>
+      <w:pPr>
+        <w:pStyle w:val="CommentText"/>
+      </w:pPr>
+      <w:r>
+        <w:t>Vin plots for RTs and Costs</w:t>
+      </w:r>
+    </w:p>
+    <w:p>
+      <w:pPr>
+        <w:pStyle w:val="CommentText"/>
+      </w:pPr>
+      <w:r>
+        <w:t>Bar charts for errors and RTs plus corresponding costs?</w:t>
       </w:r>
     </w:p>
   </w:comment>
-  <w:comment w:id="13" w:author="Nick Maxwell" w:date="2021-12-07T16:15:00Z" w:initials="NM">
-    <w:p>
-      <w:pPr>
-        <w:pStyle w:val="CommentText"/>
-      </w:pPr>
-      <w:r>
-        <w:rPr>
-          <w:rStyle w:val="CommentReference"/>
-        </w:rPr>
-        <w:annotationRef/>
-      </w:r>
-      <w:r>
-        <w:t>Ex-guass in table</w:t>
-      </w:r>
-      <w:r>
-        <w:t>? (bar chart looks whack when you take out the older comparisons)</w:t>
-      </w:r>
-    </w:p>
-    <w:p>
-      <w:pPr>
-        <w:pStyle w:val="CommentText"/>
-      </w:pPr>
-      <w:r>
-        <w:t>Vin plots for RTs and Costs</w:t>
-      </w:r>
-    </w:p>
-    <w:p>
-      <w:pPr>
-        <w:pStyle w:val="CommentText"/>
-      </w:pPr>
-      <w:r>
-        <w:t>Bar charts for errors and RTs plus corresponding costs?</w:t>
-      </w:r>
-    </w:p>
-  </w:comment>
-  <w:comment w:id="14" w:author="Nicholas" w:date="2021-12-08T09:08:00Z" w:initials="N">
+  <w:comment w:id="13" w:author="Nicholas" w:date="2021-12-08T09:08:00Z" w:initials="N">
     <w:p>
       <w:pPr>
         <w:pStyle w:val="CommentText"/>
@@ -4807,7 +5312,6 @@
   <w15:commentEx w15:paraId="205D7E95" w15:paraIdParent="2C418A94" w15:done="0"/>
   <w15:commentEx w15:paraId="21DC59F1" w15:done="0"/>
   <w15:commentEx w15:paraId="64EA3AAC" w15:done="0"/>
-  <w15:commentEx w15:paraId="3986AE8E" w15:done="0"/>
   <w15:commentEx w15:paraId="386838CD" w15:done="0"/>
   <w15:commentEx w15:paraId="55D7EF24" w15:done="0"/>
   <w15:commentEx w15:paraId="56B31A32" w15:done="0"/>
@@ -4826,7 +5330,6 @@
   <w16cex:commentExtensible w16cex:durableId="255B0EAF" w16cex:dateUtc="2021-12-08T16:59:00Z"/>
   <w16cex:commentExtensible w16cex:durableId="255CA54C" w16cex:dateUtc="2021-12-09T21:54:00Z"/>
   <w16cex:commentExtensible w16cex:durableId="255B0E90" w16cex:dateUtc="2021-12-08T16:59:00Z"/>
-  <w16cex:commentExtensible w16cex:durableId="255B51F3" w16cex:dateUtc="2021-12-08T21:46:00Z"/>
   <w16cex:commentExtensible w16cex:durableId="255B470F" w16cex:dateUtc="2021-12-08T21:00:00Z"/>
   <w16cex:commentExtensible w16cex:durableId="255C90C4" w16cex:dateUtc="2021-12-09T20:27:00Z"/>
   <w16cex:commentExtensible w16cex:durableId="255A071D" w16cex:dateUtc="2021-12-07T22:15:00Z"/>
@@ -4845,7 +5348,6 @@
   <w16cid:commentId w16cid:paraId="205D7E95" w16cid:durableId="255B0EAF"/>
   <w16cid:commentId w16cid:paraId="21DC59F1" w16cid:durableId="255CA54C"/>
   <w16cid:commentId w16cid:paraId="64EA3AAC" w16cid:durableId="255B0E90"/>
-  <w16cid:commentId w16cid:paraId="3986AE8E" w16cid:durableId="255B51F3"/>
   <w16cid:commentId w16cid:paraId="386838CD" w16cid:durableId="255B470F"/>
   <w16cid:commentId w16cid:paraId="55D7EF24" w16cid:durableId="255C90C4"/>
   <w16cid:commentId w16cid:paraId="56B31A32" w16cid:durableId="255A071D"/>

</xml_diff>

<commit_message>
working a little more on the manuscript
</commit_message>
<xml_diff>
--- a/4 Manuscript/CVOE Manuscript.docx
+++ b/4 Manuscript/CVOE Manuscript.docx
@@ -1,6 +1,6 @@
 
 <file path=word/document.xml><?xml version="1.0" encoding="utf-8"?>
-<w:document xmlns:wpc="http://schemas.microsoft.com/office/word/2010/wordprocessingCanvas" xmlns:cx="http://schemas.microsoft.com/office/drawing/2014/chartex" xmlns:cx1="http://schemas.microsoft.com/office/drawing/2015/9/8/chartex" xmlns:cx2="http://schemas.microsoft.com/office/drawing/2015/10/21/chartex" xmlns:cx3="http://schemas.microsoft.com/office/drawing/2016/5/9/chartex" xmlns:cx4="http://schemas.microsoft.com/office/drawing/2016/5/10/chartex" xmlns:cx5="http://schemas.microsoft.com/office/drawing/2016/5/11/chartex" xmlns:cx6="http://schemas.microsoft.com/office/drawing/2016/5/12/chartex" xmlns:cx7="http://schemas.microsoft.com/office/drawing/2016/5/13/chartex" xmlns:cx8="http://schemas.microsoft.com/office/drawing/2016/5/14/chartex" xmlns:mc="http://schemas.openxmlformats.org/markup-compatibility/2006" xmlns:aink="http://schemas.microsoft.com/office/drawing/2016/ink" xmlns:am3d="http://schemas.microsoft.com/office/drawing/2017/model3d" xmlns:o="urn:schemas-microsoft-com:office:office" xmlns:r="http://schemas.openxmlformats.org/officeDocument/2006/relationships" xmlns:m="http://schemas.openxmlformats.org/officeDocument/2006/math" xmlns:v="urn:schemas-microsoft-com:vml" xmlns:wp14="http://schemas.microsoft.com/office/word/2010/wordprocessingDrawing" xmlns:wp="http://schemas.openxmlformats.org/drawingml/2006/wordprocessingDrawing" xmlns:w10="urn:schemas-microsoft-com:office:word" xmlns:w="http://schemas.openxmlformats.org/wordprocessingml/2006/main" xmlns:w14="http://schemas.microsoft.com/office/word/2010/wordml" xmlns:w15="http://schemas.microsoft.com/office/word/2012/wordml" xmlns:w16cex="http://schemas.microsoft.com/office/word/2018/wordml/cex" xmlns:w16cid="http://schemas.microsoft.com/office/word/2016/wordml/cid" xmlns:w16="http://schemas.microsoft.com/office/word/2018/wordml" xmlns:w16se="http://schemas.microsoft.com/office/word/2015/wordml/symex" xmlns:wpg="http://schemas.microsoft.com/office/word/2010/wordprocessingGroup" xmlns:wpi="http://schemas.microsoft.com/office/word/2010/wordprocessingInk" xmlns:wne="http://schemas.microsoft.com/office/word/2006/wordml" xmlns:wps="http://schemas.microsoft.com/office/word/2010/wordprocessingShape" mc:Ignorable="w14 w15 w16se w16cid w16 w16cex wp14">
+<w:document xmlns:wpc="http://schemas.microsoft.com/office/word/2010/wordprocessingCanvas" xmlns:cx="http://schemas.microsoft.com/office/drawing/2014/chartex" xmlns:cx1="http://schemas.microsoft.com/office/drawing/2015/9/8/chartex" xmlns:cx2="http://schemas.microsoft.com/office/drawing/2015/10/21/chartex" xmlns:cx3="http://schemas.microsoft.com/office/drawing/2016/5/9/chartex" xmlns:cx4="http://schemas.microsoft.com/office/drawing/2016/5/10/chartex" xmlns:cx5="http://schemas.microsoft.com/office/drawing/2016/5/11/chartex" xmlns:cx6="http://schemas.microsoft.com/office/drawing/2016/5/12/chartex" xmlns:cx7="http://schemas.microsoft.com/office/drawing/2016/5/13/chartex" xmlns:cx8="http://schemas.microsoft.com/office/drawing/2016/5/14/chartex" xmlns:mc="http://schemas.openxmlformats.org/markup-compatibility/2006" xmlns:aink="http://schemas.microsoft.com/office/drawing/2016/ink" xmlns:am3d="http://schemas.microsoft.com/office/drawing/2017/model3d" xmlns:o="urn:schemas-microsoft-com:office:office" xmlns:r="http://schemas.openxmlformats.org/officeDocument/2006/relationships" xmlns:m="http://schemas.openxmlformats.org/officeDocument/2006/math" xmlns:v="urn:schemas-microsoft-com:vml" xmlns:wp14="http://schemas.microsoft.com/office/word/2010/wordprocessingDrawing" xmlns:wp="http://schemas.openxmlformats.org/drawingml/2006/wordprocessingDrawing" xmlns:w10="urn:schemas-microsoft-com:office:word" xmlns:w="http://schemas.openxmlformats.org/wordprocessingml/2006/main" xmlns:w14="http://schemas.microsoft.com/office/word/2010/wordml" xmlns:w15="http://schemas.microsoft.com/office/word/2012/wordml" xmlns:w16cex="http://schemas.microsoft.com/office/word/2018/wordml/cex" xmlns:w16cid="http://schemas.microsoft.com/office/word/2016/wordml/cid" xmlns:w16="http://schemas.microsoft.com/office/word/2018/wordml" xmlns:w16sdtdh="http://schemas.microsoft.com/office/word/2020/wordml/sdtdatahash" xmlns:w16se="http://schemas.microsoft.com/office/word/2015/wordml/symex" xmlns:wpg="http://schemas.microsoft.com/office/word/2010/wordprocessingGroup" xmlns:wpi="http://schemas.microsoft.com/office/word/2010/wordprocessingInk" xmlns:wne="http://schemas.microsoft.com/office/word/2006/wordml" xmlns:wps="http://schemas.microsoft.com/office/word/2010/wordprocessingShape" mc:Ignorable="w14 w15 w16se w16cid w16 w16cex w16sdtdh wp14">
   <w:body>
     <w:p>
       <w:pPr>
@@ -1145,21 +1145,7 @@
         <w:rPr>
           <w:sz w:val="24"/>
         </w:rPr>
-        <w:t xml:space="preserve"> refers to</w:t>
-      </w:r>
-      <w:proofErr w:type="gramStart"/>
-      <w:r>
-        <w:rPr>
-          <w:sz w:val="24"/>
-        </w:rPr>
-        <w:t>…[</w:t>
-      </w:r>
-      <w:proofErr w:type="gramEnd"/>
-      <w:r>
-        <w:rPr>
-          <w:sz w:val="24"/>
-        </w:rPr>
-        <w:t>LOCAL SWITCH COSTS]</w:t>
+        <w:t xml:space="preserve"> refers to…[LOCAL SWITCH COSTS]</w:t>
       </w:r>
     </w:p>
     <w:p>
@@ -1828,9 +1814,45 @@
       <w:r>
         <w:rPr>
           <w:sz w:val="24"/>
+        </w:rPr>
+        <w:t>To account for this,</w:t>
+      </w:r>
+      <w:r>
+        <w:rPr>
+          <w:sz w:val="24"/>
+        </w:rPr>
+        <w:t xml:space="preserve"> researchers have increasing moved away from the use of traditional measures of central tendency when assessing RTs</w:t>
+      </w:r>
+      <w:r>
+        <w:rPr>
+          <w:sz w:val="24"/>
+        </w:rPr>
+        <w:t xml:space="preserve">, instead focusing on the RT distribution </w:t>
+      </w:r>
+      <w:r>
+        <w:rPr>
+          <w:sz w:val="24"/>
           <w:highlight w:val="yellow"/>
         </w:rPr>
-        <w:t>[TRANSITION SENTENCE – METHODS TO ACCOUNT FOR IT]</w:t>
+        <w:t>[SEE XXX FOR A REVIEW]</w:t>
+      </w:r>
+      <w:r>
+        <w:rPr>
+          <w:sz w:val="24"/>
+        </w:rPr>
+        <w:t xml:space="preserve">. </w:t>
+      </w:r>
+      <w:r>
+        <w:rPr>
+          <w:sz w:val="24"/>
+        </w:rPr>
+        <w:t xml:space="preserve">RT </w:t>
+      </w:r>
+      <w:r>
+        <w:rPr>
+          <w:sz w:val="24"/>
+        </w:rPr>
+        <w:t>distributions have been</w:t>
       </w:r>
       <w:r>
         <w:rPr>
@@ -1842,37 +1864,228 @@
         <w:rPr>
           <w:sz w:val="24"/>
         </w:rPr>
-        <w:t xml:space="preserve">To account for this, </w:t>
-      </w:r>
-      <w:r>
-        <w:rPr>
-          <w:sz w:val="24"/>
-        </w:rPr>
-        <w:t>the present study included both Vincentile and ex-Gaussian analyses of RTs.</w:t>
-      </w:r>
-      <w:r>
-        <w:rPr>
-          <w:sz w:val="24"/>
-        </w:rPr>
-        <w:t xml:space="preserve"> These analyses </w:t>
-      </w:r>
-      <w:r>
-        <w:rPr>
-          <w:sz w:val="24"/>
-        </w:rPr>
-        <w:t xml:space="preserve">each </w:t>
+        <w:t>shown to capture aspects of human cognition, including semantic priming (</w:t>
+      </w:r>
+      <w:proofErr w:type="spellStart"/>
+      <w:r>
+        <w:rPr>
+          <w:sz w:val="24"/>
+        </w:rPr>
+        <w:t>Balota</w:t>
+      </w:r>
+      <w:proofErr w:type="spellEnd"/>
+      <w:r>
+        <w:rPr>
+          <w:sz w:val="24"/>
+        </w:rPr>
+        <w:t xml:space="preserve">, Yap, Cortese, &amp; Watson, 2008), word recognition </w:t>
       </w:r>
       <w:r>
         <w:rPr>
           <w:sz w:val="24"/>
           <w:highlight w:val="yellow"/>
         </w:rPr>
-        <w:t>[WHAT DO THEY DO?]</w:t>
+        <w:t>[CITE]</w:t>
+      </w:r>
+      <w:r>
+        <w:rPr>
+          <w:sz w:val="24"/>
+        </w:rPr>
+        <w:t xml:space="preserve">, and, importantly, attentional control within the context of task switching </w:t>
+      </w:r>
+      <w:r>
+        <w:rPr>
+          <w:sz w:val="24"/>
+          <w:highlight w:val="yellow"/>
+        </w:rPr>
+        <w:t>[CITE HUFF PAP</w:t>
+      </w:r>
+      <w:r>
+        <w:rPr>
+          <w:sz w:val="24"/>
+          <w:highlight w:val="yellow"/>
+        </w:rPr>
+        <w:t>E</w:t>
+      </w:r>
+      <w:r>
+        <w:rPr>
+          <w:sz w:val="24"/>
+          <w:highlight w:val="yellow"/>
+        </w:rPr>
+        <w:t>R AND TRY TO FIND ONE MORE]</w:t>
+      </w:r>
+      <w:r>
+        <w:rPr>
+          <w:sz w:val="24"/>
+        </w:rPr>
+        <w:t>.</w:t>
       </w:r>
     </w:p>
     <w:p>
       <w:pPr>
         <w:spacing w:line="480" w:lineRule="auto"/>
+        <w:ind w:firstLine="720"/>
+        <w:rPr>
+          <w:sz w:val="24"/>
+        </w:rPr>
+      </w:pPr>
+      <w:r>
+        <w:rPr>
+          <w:sz w:val="24"/>
+        </w:rPr>
+        <w:t>In</w:t>
+      </w:r>
+      <w:r>
+        <w:rPr>
+          <w:sz w:val="24"/>
+        </w:rPr>
+        <w:t xml:space="preserve"> </w:t>
+      </w:r>
+      <w:r>
+        <w:rPr>
+          <w:sz w:val="24"/>
+        </w:rPr>
+        <w:t>the present study</w:t>
+      </w:r>
+      <w:r>
+        <w:rPr>
+          <w:sz w:val="24"/>
+        </w:rPr>
+        <w:t>,</w:t>
+      </w:r>
+      <w:r>
+        <w:rPr>
+          <w:sz w:val="24"/>
+        </w:rPr>
+        <w:t xml:space="preserve"> </w:t>
+      </w:r>
+      <w:r>
+        <w:rPr>
+          <w:sz w:val="24"/>
+        </w:rPr>
+        <w:t>we analyze RT</w:t>
+      </w:r>
+      <w:r>
+        <w:rPr>
+          <w:sz w:val="24"/>
+        </w:rPr>
+        <w:t xml:space="preserve"> distributions</w:t>
+      </w:r>
+      <w:r>
+        <w:rPr>
+          <w:sz w:val="24"/>
+        </w:rPr>
+        <w:t xml:space="preserve"> using two types of analyses</w:t>
+      </w:r>
+      <w:r>
+        <w:rPr>
+          <w:sz w:val="24"/>
+        </w:rPr>
+        <w:t xml:space="preserve">: Averaging RTs across participants and binning them via a </w:t>
+      </w:r>
+      <w:proofErr w:type="spellStart"/>
+      <w:r>
+        <w:rPr>
+          <w:sz w:val="24"/>
+        </w:rPr>
+        <w:t>Vincentile</w:t>
+      </w:r>
+      <w:proofErr w:type="spellEnd"/>
+      <w:r>
+        <w:rPr>
+          <w:sz w:val="24"/>
+        </w:rPr>
+        <w:t xml:space="preserve"> analysis and fitting individual RTs to an ex-Gaussian distribution.</w:t>
+      </w:r>
+      <w:r>
+        <w:rPr>
+          <w:sz w:val="24"/>
+        </w:rPr>
+        <w:t xml:space="preserve"> </w:t>
+      </w:r>
+      <w:r>
+        <w:rPr>
+          <w:sz w:val="24"/>
+        </w:rPr>
+        <w:t xml:space="preserve">First, the </w:t>
+      </w:r>
+      <w:proofErr w:type="spellStart"/>
+      <w:r>
+        <w:rPr>
+          <w:sz w:val="24"/>
+        </w:rPr>
+        <w:t>Vincentile</w:t>
+      </w:r>
+      <w:proofErr w:type="spellEnd"/>
+      <w:r>
+        <w:rPr>
+          <w:sz w:val="24"/>
+        </w:rPr>
+        <w:t xml:space="preserve"> analysis rank orders all RTs for each trial type at the participant level and </w:t>
+      </w:r>
+      <w:r>
+        <w:rPr>
+          <w:sz w:val="24"/>
+        </w:rPr>
+        <w:t xml:space="preserve">then </w:t>
+      </w:r>
+      <w:r>
+        <w:rPr>
+          <w:sz w:val="24"/>
+        </w:rPr>
+        <w:t xml:space="preserve">bins the ordered data into groups of equal size. For example, a </w:t>
+      </w:r>
+      <w:r>
+        <w:rPr>
+          <w:sz w:val="24"/>
+        </w:rPr>
+        <w:lastRenderedPageBreak/>
+        <w:t xml:space="preserve">Vincentile analyses using four bins </w:t>
+      </w:r>
+      <w:r>
+        <w:rPr>
+          <w:sz w:val="24"/>
+        </w:rPr>
+        <w:t xml:space="preserve">would first order a participants RTs from fastest to slowest. Next, the first 25% of the data would be averaged, followed by the second 25%, third the 25%, and the final 25%. </w:t>
+      </w:r>
+      <w:proofErr w:type="spellStart"/>
+      <w:r>
+        <w:rPr>
+          <w:sz w:val="24"/>
+        </w:rPr>
+        <w:t>Vincentiles</w:t>
+      </w:r>
+      <w:proofErr w:type="spellEnd"/>
+      <w:r>
+        <w:rPr>
+          <w:sz w:val="24"/>
+        </w:rPr>
+        <w:t xml:space="preserve"> are then averaged across participants. </w:t>
+      </w:r>
+      <w:r>
+        <w:rPr>
+          <w:sz w:val="24"/>
+          <w:highlight w:val="yellow"/>
+        </w:rPr>
+        <w:t>[TALK ABOUT THE SHAPE OF THE DISTRIBUTION?]</w:t>
+      </w:r>
+      <w:r>
+        <w:rPr>
+          <w:sz w:val="24"/>
+        </w:rPr>
+        <w:t xml:space="preserve"> </w:t>
+      </w:r>
+      <w:r>
+        <w:rPr>
+          <w:sz w:val="24"/>
+          <w:highlight w:val="yellow"/>
+        </w:rPr>
+        <w:t>[NEED TO EXPAND SOMEHOW]</w:t>
+      </w:r>
+    </w:p>
+    <w:p>
+      <w:pPr>
+        <w:spacing w:line="480" w:lineRule="auto"/>
         <w:rPr>
           <w:sz w:val="24"/>
         </w:rPr>
@@ -1882,33 +2095,12 @@
           <w:sz w:val="24"/>
         </w:rPr>
         <w:tab/>
-        <w:t xml:space="preserve">First, the Vincentile analysis rank orders all RTs for each trial type at the participant level and </w:t>
-      </w:r>
-      <w:r>
-        <w:rPr>
-          <w:sz w:val="24"/>
-        </w:rPr>
-        <w:t xml:space="preserve">then </w:t>
-      </w:r>
-      <w:r>
-        <w:rPr>
-          <w:sz w:val="24"/>
-        </w:rPr>
-        <w:t>bins the ordered data into groups of equal size. [AVERAGING PROCESS] For example, a Vincentile analyses using four bins [EXAMPLE]</w:t>
-      </w:r>
-    </w:p>
-    <w:p>
-      <w:pPr>
-        <w:spacing w:line="480" w:lineRule="auto"/>
-        <w:rPr>
-          <w:sz w:val="24"/>
-        </w:rPr>
-      </w:pPr>
-      <w:r>
-        <w:rPr>
-          <w:sz w:val="24"/>
-        </w:rPr>
-        <w:tab/>
+      </w:r>
+      <w:r>
+        <w:rPr>
+          <w:sz w:val="24"/>
+        </w:rPr>
+        <w:t xml:space="preserve">The ex-Gaussian analysis </w:t>
       </w:r>
       <w:commentRangeStart w:id="8"/>
       <w:r>
@@ -1974,7 +2166,32 @@
         <w:rPr>
           <w:sz w:val="24"/>
         </w:rPr>
-        <w:t xml:space="preserve"> expands on previous CVOE task switching studies by</w:t>
+        <w:t xml:space="preserve"> expands on previous CVOE task switching studies </w:t>
+      </w:r>
+      <w:r>
+        <w:rPr>
+          <w:sz w:val="24"/>
+        </w:rPr>
+        <w:t xml:space="preserve">(e.g., </w:t>
+      </w:r>
+      <w:r>
+        <w:rPr>
+          <w:sz w:val="24"/>
+          <w:highlight w:val="cyan"/>
+        </w:rPr>
+        <w:t>[XXX AND XXX]</w:t>
+      </w:r>
+      <w:r>
+        <w:rPr>
+          <w:sz w:val="24"/>
+        </w:rPr>
+        <w:t xml:space="preserve">) </w:t>
+      </w:r>
+      <w:r>
+        <w:rPr>
+          <w:sz w:val="24"/>
+        </w:rPr>
+        <w:t>by</w:t>
       </w:r>
       <w:r>
         <w:rPr>
@@ -1992,14 +2209,7 @@
         <w:rPr>
           <w:sz w:val="24"/>
         </w:rPr>
-        <w:t xml:space="preserve">both an alternating </w:t>
-      </w:r>
-      <w:r>
-        <w:rPr>
-          <w:sz w:val="24"/>
-        </w:rPr>
-        <w:lastRenderedPageBreak/>
-        <w:t xml:space="preserve">runs switch task and a randomized switch task (i.e., CV, OE, OE, OE, CV, OE) in which no discernable pattern of task switching can be detected.  </w:t>
+        <w:t xml:space="preserve">both an alternating runs switch task and a randomized switch task (i.e., CV, OE, OE, OE, CV, OE) in which no discernable pattern of task switching can be detected.  </w:t>
       </w:r>
     </w:p>
     <w:p>
@@ -2308,7 +2518,14 @@
         <w:rPr>
           <w:sz w:val="24"/>
         </w:rPr>
-        <w:t xml:space="preserve"> and completed the study in exchange for partial course credit</w:t>
+        <w:t xml:space="preserve"> and completed the study in exchange for partial course </w:t>
+      </w:r>
+      <w:r>
+        <w:rPr>
+          <w:sz w:val="24"/>
+        </w:rPr>
+        <w:lastRenderedPageBreak/>
+        <w:t>credit</w:t>
       </w:r>
       <w:r>
         <w:rPr>
@@ -2532,7 +2749,6 @@
         <w:rPr>
           <w:sz w:val="24"/>
         </w:rPr>
-        <w:lastRenderedPageBreak/>
         <w:t xml:space="preserve">A series of </w:t>
       </w:r>
       <w:r>
@@ -2958,7 +3174,14 @@
         <w:rPr>
           <w:sz w:val="24"/>
         </w:rPr>
-        <w:t xml:space="preserve">Depending on the type of trial, the words consonant/vowel or odd/even were presented at the top of the screen in the left and right corners to serve as a reminder. Participants were instructed to press the </w:t>
+        <w:t xml:space="preserve">Depending on the type of trial, the words consonant/vowel or odd/even were </w:t>
+      </w:r>
+      <w:r>
+        <w:rPr>
+          <w:sz w:val="24"/>
+        </w:rPr>
+        <w:lastRenderedPageBreak/>
+        <w:t xml:space="preserve">presented at the top of the screen in the left and right corners to serve as a reminder. Participants were instructed to press the </w:t>
       </w:r>
       <w:r>
         <w:rPr>
@@ -3083,298 +3306,298 @@
         <w:rPr>
           <w:sz w:val="24"/>
         </w:rPr>
-        <w:t xml:space="preserve">two pure blocks in which </w:t>
+        <w:t xml:space="preserve">two pure blocks in which they completed </w:t>
+      </w:r>
+      <w:r>
+        <w:rPr>
+          <w:sz w:val="24"/>
+        </w:rPr>
+        <w:t>either</w:t>
+      </w:r>
+      <w:r>
+        <w:rPr>
+          <w:sz w:val="24"/>
+        </w:rPr>
+        <w:t xml:space="preserve"> the CV or OE task. These </w:t>
+      </w:r>
+      <w:r>
+        <w:rPr>
+          <w:sz w:val="24"/>
+        </w:rPr>
+        <w:t xml:space="preserve">pure </w:t>
+      </w:r>
+      <w:r>
+        <w:rPr>
+          <w:sz w:val="24"/>
+        </w:rPr>
+        <w:t xml:space="preserve">blocks each contained 96 trials, with one block containing the CV task and the other the OE task. </w:t>
+      </w:r>
+      <w:r>
+        <w:rPr>
+          <w:sz w:val="24"/>
+        </w:rPr>
+        <w:t xml:space="preserve">Following completion of the first pure block, participants completed a second set of practice trials (corresponding to the task in the second </w:t>
+      </w:r>
+      <w:r>
+        <w:rPr>
+          <w:sz w:val="24"/>
+        </w:rPr>
+        <w:t xml:space="preserve">pure </w:t>
+      </w:r>
+      <w:r>
+        <w:rPr>
+          <w:sz w:val="24"/>
+        </w:rPr>
+        <w:t xml:space="preserve">block) </w:t>
+      </w:r>
+      <w:r>
+        <w:rPr>
+          <w:sz w:val="24"/>
+        </w:rPr>
+        <w:t>before completing</w:t>
+      </w:r>
+      <w:r>
+        <w:rPr>
+          <w:sz w:val="24"/>
+        </w:rPr>
+        <w:t xml:space="preserve"> the second pure block. </w:t>
+      </w:r>
+      <w:r>
+        <w:rPr>
+          <w:sz w:val="24"/>
+        </w:rPr>
+        <w:t>After completing the two</w:t>
+      </w:r>
+      <w:r>
+        <w:rPr>
+          <w:sz w:val="24"/>
+        </w:rPr>
+        <w:t xml:space="preserve"> pure blocks, participants began the </w:t>
+      </w:r>
+      <w:r>
+        <w:rPr>
+          <w:sz w:val="24"/>
+        </w:rPr>
+        <w:t xml:space="preserve">two </w:t>
+      </w:r>
+      <w:r>
+        <w:rPr>
+          <w:sz w:val="24"/>
+        </w:rPr>
+        <w:t>switch blocks.</w:t>
+      </w:r>
+      <w:r>
+        <w:rPr>
+          <w:sz w:val="24"/>
+        </w:rPr>
+        <w:t xml:space="preserve"> In the switch blocks, the task change occurred at the trial level rather than the block level. For each trial, participants were prompted with the word “letter” or “number”, which corresponded to the CV or OE task, respectively. This prompt was located above the stimulus pair, and participants were informed that the prompt could potentially change following each key press. To practice th</w:t>
+      </w:r>
+      <w:r>
+        <w:rPr>
+          <w:sz w:val="24"/>
+        </w:rPr>
+        <w:t>is</w:t>
+      </w:r>
+      <w:r>
+        <w:rPr>
+          <w:sz w:val="24"/>
+        </w:rPr>
+        <w:t xml:space="preserve"> switching task and become familiar with the</w:t>
+      </w:r>
+      <w:r>
+        <w:rPr>
+          <w:sz w:val="24"/>
+        </w:rPr>
+        <w:t xml:space="preserve"> </w:t>
+      </w:r>
+      <w:r>
+        <w:rPr>
+          <w:sz w:val="24"/>
+        </w:rPr>
+        <w:t>prompt</w:t>
+      </w:r>
+      <w:r>
+        <w:rPr>
+          <w:sz w:val="24"/>
+        </w:rPr>
+        <w:t>s</w:t>
+      </w:r>
+      <w:r>
+        <w:rPr>
+          <w:sz w:val="24"/>
+        </w:rPr>
+        <w:t>, participants first completed a set of ten practice switch trials. Following th</w:t>
+      </w:r>
+      <w:r>
+        <w:rPr>
+          <w:sz w:val="24"/>
+        </w:rPr>
+        <w:t>is</w:t>
+      </w:r>
+      <w:r>
+        <w:rPr>
+          <w:sz w:val="24"/>
+        </w:rPr>
+        <w:t xml:space="preserve"> practice session, participants </w:t>
+      </w:r>
+      <w:r>
+        <w:rPr>
+          <w:sz w:val="24"/>
+        </w:rPr>
+        <w:t xml:space="preserve">immediately </w:t>
+      </w:r>
+      <w:r>
+        <w:rPr>
+          <w:sz w:val="24"/>
+        </w:rPr>
+        <w:t xml:space="preserve">began the first switch block. </w:t>
+      </w:r>
+      <w:r>
+        <w:rPr>
+          <w:sz w:val="24"/>
+        </w:rPr>
+        <w:t>Trials within the s</w:t>
+      </w:r>
+      <w:r>
+        <w:rPr>
+          <w:sz w:val="24"/>
+        </w:rPr>
+        <w:t xml:space="preserve">witch blocks were arranged such that </w:t>
+      </w:r>
+      <w:r>
+        <w:rPr>
+          <w:sz w:val="24"/>
+        </w:rPr>
+        <w:t>they</w:t>
+      </w:r>
+      <w:r>
+        <w:rPr>
+          <w:sz w:val="24"/>
+        </w:rPr>
+        <w:t xml:space="preserve"> were presented </w:t>
+      </w:r>
+      <w:r>
+        <w:rPr>
+          <w:sz w:val="24"/>
+        </w:rPr>
+        <w:t>either</w:t>
+      </w:r>
+      <w:r>
+        <w:rPr>
+          <w:sz w:val="24"/>
+        </w:rPr>
+        <w:t xml:space="preserve"> </w:t>
+      </w:r>
+      <w:r>
+        <w:rPr>
+          <w:sz w:val="24"/>
+        </w:rPr>
+        <w:t xml:space="preserve">with </w:t>
+      </w:r>
+      <w:r>
+        <w:rPr>
+          <w:sz w:val="24"/>
+        </w:rPr>
+        <w:t>an alternating runs pattern (e.g., CV, CV, OE, OE, CV, CV, etc.</w:t>
+      </w:r>
+      <w:r>
+        <w:rPr>
+          <w:sz w:val="24"/>
+        </w:rPr>
+        <w:t>; see Huff et al., 2015</w:t>
+      </w:r>
+      <w:r>
+        <w:rPr>
+          <w:sz w:val="24"/>
+        </w:rPr>
+        <w:t>) or</w:t>
+      </w:r>
+      <w:r>
+        <w:rPr>
+          <w:sz w:val="24"/>
+        </w:rPr>
+        <w:t xml:space="preserve"> </w:t>
+      </w:r>
+      <w:r>
+        <w:rPr>
+          <w:sz w:val="24"/>
+        </w:rPr>
+        <w:t xml:space="preserve">presented </w:t>
+      </w:r>
+      <w:r>
+        <w:rPr>
+          <w:sz w:val="24"/>
+        </w:rPr>
+        <w:t>using</w:t>
+      </w:r>
+      <w:r>
+        <w:rPr>
+          <w:sz w:val="24"/>
+        </w:rPr>
+        <w:t xml:space="preserve"> a random presentation</w:t>
+      </w:r>
+      <w:r>
+        <w:rPr>
+          <w:sz w:val="24"/>
+        </w:rPr>
+        <w:t xml:space="preserve"> sequence</w:t>
+      </w:r>
+      <w:r>
+        <w:rPr>
+          <w:sz w:val="24"/>
+        </w:rPr>
+        <w:t xml:space="preserve"> (e.g., CV, OE, OE, OE, CV, OE, etc.). Each switch block contained 120 trials, </w:t>
+      </w:r>
+      <w:r>
+        <w:rPr>
+          <w:sz w:val="24"/>
+        </w:rPr>
+        <w:t xml:space="preserve">which consisted of </w:t>
+      </w:r>
+      <w:r>
+        <w:rPr>
+          <w:sz w:val="24"/>
+          <w:highlight w:val="yellow"/>
+        </w:rPr>
+        <w:t>xx</w:t>
+      </w:r>
+      <w:r>
+        <w:rPr>
+          <w:sz w:val="24"/>
+        </w:rPr>
+        <w:t xml:space="preserve"> switch trials (i.e., a CV trial followed by an OE trial) and </w:t>
+      </w:r>
+      <w:r>
+        <w:rPr>
+          <w:sz w:val="24"/>
+          <w:highlight w:val="yellow"/>
+        </w:rPr>
+        <w:t>xx</w:t>
+      </w:r>
+      <w:r>
+        <w:rPr>
+          <w:sz w:val="24"/>
+        </w:rPr>
+        <w:t xml:space="preserve"> nonswitch trials (i.e., two consecutive OE trials). </w:t>
+      </w:r>
+      <w:r>
+        <w:rPr>
+          <w:sz w:val="24"/>
+        </w:rPr>
+        <w:t>Like</w:t>
+      </w:r>
+      <w:r>
+        <w:rPr>
+          <w:sz w:val="24"/>
+        </w:rPr>
+        <w:t xml:space="preserve"> the pure blocks, each switch block corresponded to one of </w:t>
       </w:r>
       <w:r>
         <w:rPr>
           <w:sz w:val="24"/>
         </w:rPr>
         <w:lastRenderedPageBreak/>
-        <w:t xml:space="preserve">they completed </w:t>
-      </w:r>
-      <w:r>
-        <w:rPr>
-          <w:sz w:val="24"/>
-        </w:rPr>
-        <w:t>either</w:t>
-      </w:r>
-      <w:r>
-        <w:rPr>
-          <w:sz w:val="24"/>
-        </w:rPr>
-        <w:t xml:space="preserve"> the CV or OE task. These </w:t>
-      </w:r>
-      <w:r>
-        <w:rPr>
-          <w:sz w:val="24"/>
-        </w:rPr>
-        <w:t xml:space="preserve">pure </w:t>
-      </w:r>
-      <w:r>
-        <w:rPr>
-          <w:sz w:val="24"/>
-        </w:rPr>
-        <w:t xml:space="preserve">blocks each contained 96 trials, with one block containing the CV task and the other the OE task. </w:t>
-      </w:r>
-      <w:r>
-        <w:rPr>
-          <w:sz w:val="24"/>
-        </w:rPr>
-        <w:t xml:space="preserve">Following completion of the first pure block, participants completed a second set of practice trials (corresponding to the task in the second </w:t>
-      </w:r>
-      <w:r>
-        <w:rPr>
-          <w:sz w:val="24"/>
-        </w:rPr>
-        <w:t xml:space="preserve">pure </w:t>
-      </w:r>
-      <w:r>
-        <w:rPr>
-          <w:sz w:val="24"/>
-        </w:rPr>
-        <w:t xml:space="preserve">block) </w:t>
-      </w:r>
-      <w:r>
-        <w:rPr>
-          <w:sz w:val="24"/>
-        </w:rPr>
-        <w:t>before completing</w:t>
-      </w:r>
-      <w:r>
-        <w:rPr>
-          <w:sz w:val="24"/>
-        </w:rPr>
-        <w:t xml:space="preserve"> the second pure block. </w:t>
-      </w:r>
-      <w:r>
-        <w:rPr>
-          <w:sz w:val="24"/>
-        </w:rPr>
-        <w:t>After completing the two</w:t>
-      </w:r>
-      <w:r>
-        <w:rPr>
-          <w:sz w:val="24"/>
-        </w:rPr>
-        <w:t xml:space="preserve"> pure blocks, participants began the </w:t>
-      </w:r>
-      <w:r>
-        <w:rPr>
-          <w:sz w:val="24"/>
-        </w:rPr>
-        <w:t xml:space="preserve">two </w:t>
-      </w:r>
-      <w:r>
-        <w:rPr>
-          <w:sz w:val="24"/>
-        </w:rPr>
-        <w:t>switch blocks.</w:t>
-      </w:r>
-      <w:r>
-        <w:rPr>
-          <w:sz w:val="24"/>
-        </w:rPr>
-        <w:t xml:space="preserve"> In the switch blocks, the task change occurred at the trial level rather than the block level. For each trial, participants were prompted with the word “letter” or “number”, which corresponded to the CV or OE task, respectively. This prompt was located above the stimulus pair, and participants were informed that the prompt could potentially change following each key press. To practice th</w:t>
-      </w:r>
-      <w:r>
-        <w:rPr>
-          <w:sz w:val="24"/>
-        </w:rPr>
-        <w:t>is</w:t>
-      </w:r>
-      <w:r>
-        <w:rPr>
-          <w:sz w:val="24"/>
-        </w:rPr>
-        <w:t xml:space="preserve"> switching task and become familiar with the</w:t>
-      </w:r>
-      <w:r>
-        <w:rPr>
-          <w:sz w:val="24"/>
-        </w:rPr>
-        <w:t xml:space="preserve"> </w:t>
-      </w:r>
-      <w:r>
-        <w:rPr>
-          <w:sz w:val="24"/>
-        </w:rPr>
-        <w:t>prompt</w:t>
-      </w:r>
-      <w:r>
-        <w:rPr>
-          <w:sz w:val="24"/>
-        </w:rPr>
-        <w:t>s</w:t>
-      </w:r>
-      <w:r>
-        <w:rPr>
-          <w:sz w:val="24"/>
-        </w:rPr>
-        <w:t>, participants first completed a set of ten practice switch trials. Following th</w:t>
-      </w:r>
-      <w:r>
-        <w:rPr>
-          <w:sz w:val="24"/>
-        </w:rPr>
-        <w:t>is</w:t>
-      </w:r>
-      <w:r>
-        <w:rPr>
-          <w:sz w:val="24"/>
-        </w:rPr>
-        <w:t xml:space="preserve"> practice session, participants </w:t>
-      </w:r>
-      <w:r>
-        <w:rPr>
-          <w:sz w:val="24"/>
-        </w:rPr>
-        <w:t xml:space="preserve">immediately </w:t>
-      </w:r>
-      <w:r>
-        <w:rPr>
-          <w:sz w:val="24"/>
-        </w:rPr>
-        <w:t xml:space="preserve">began the first switch block. </w:t>
-      </w:r>
-      <w:r>
-        <w:rPr>
-          <w:sz w:val="24"/>
-        </w:rPr>
-        <w:t>Trials within the s</w:t>
-      </w:r>
-      <w:r>
-        <w:rPr>
-          <w:sz w:val="24"/>
-        </w:rPr>
-        <w:t xml:space="preserve">witch blocks were arranged such that </w:t>
-      </w:r>
-      <w:r>
-        <w:rPr>
-          <w:sz w:val="24"/>
-        </w:rPr>
-        <w:t>they</w:t>
-      </w:r>
-      <w:r>
-        <w:rPr>
-          <w:sz w:val="24"/>
-        </w:rPr>
-        <w:t xml:space="preserve"> were presented </w:t>
-      </w:r>
-      <w:r>
-        <w:rPr>
-          <w:sz w:val="24"/>
-        </w:rPr>
-        <w:t>either</w:t>
-      </w:r>
-      <w:r>
-        <w:rPr>
-          <w:sz w:val="24"/>
-        </w:rPr>
-        <w:t xml:space="preserve"> </w:t>
-      </w:r>
-      <w:r>
-        <w:rPr>
-          <w:sz w:val="24"/>
-        </w:rPr>
-        <w:t xml:space="preserve">with </w:t>
-      </w:r>
-      <w:r>
-        <w:rPr>
-          <w:sz w:val="24"/>
-        </w:rPr>
-        <w:t>an alternating runs pattern (e.g., CV, CV, OE, OE, CV, CV, etc.</w:t>
-      </w:r>
-      <w:r>
-        <w:rPr>
-          <w:sz w:val="24"/>
-        </w:rPr>
-        <w:t>; see Huff et al., 2015</w:t>
-      </w:r>
-      <w:r>
-        <w:rPr>
-          <w:sz w:val="24"/>
-        </w:rPr>
-        <w:t>) or</w:t>
-      </w:r>
-      <w:r>
-        <w:rPr>
-          <w:sz w:val="24"/>
-        </w:rPr>
-        <w:t xml:space="preserve"> </w:t>
-      </w:r>
-      <w:r>
-        <w:rPr>
-          <w:sz w:val="24"/>
-        </w:rPr>
-        <w:t xml:space="preserve">presented </w:t>
-      </w:r>
-      <w:r>
-        <w:rPr>
-          <w:sz w:val="24"/>
-        </w:rPr>
-        <w:t>using</w:t>
-      </w:r>
-      <w:r>
-        <w:rPr>
-          <w:sz w:val="24"/>
-        </w:rPr>
-        <w:t xml:space="preserve"> a random presentation</w:t>
-      </w:r>
-      <w:r>
-        <w:rPr>
-          <w:sz w:val="24"/>
-        </w:rPr>
-        <w:t xml:space="preserve"> sequence</w:t>
-      </w:r>
-      <w:r>
-        <w:rPr>
-          <w:sz w:val="24"/>
-        </w:rPr>
-        <w:t xml:space="preserve"> (e.g., CV, OE, OE, OE, CV, OE, etc.). Each switch block contained 120 trials, </w:t>
-      </w:r>
-      <w:r>
-        <w:rPr>
-          <w:sz w:val="24"/>
-        </w:rPr>
-        <w:t xml:space="preserve">which consisted of </w:t>
-      </w:r>
-      <w:r>
-        <w:rPr>
-          <w:sz w:val="24"/>
-          <w:highlight w:val="yellow"/>
-        </w:rPr>
-        <w:t>xx</w:t>
-      </w:r>
-      <w:r>
-        <w:rPr>
-          <w:sz w:val="24"/>
-        </w:rPr>
-        <w:t xml:space="preserve"> switch trials (i.e., a CV trial followed by an OE trial) and </w:t>
-      </w:r>
-      <w:r>
-        <w:rPr>
-          <w:sz w:val="24"/>
-          <w:highlight w:val="yellow"/>
-        </w:rPr>
-        <w:t>xx</w:t>
-      </w:r>
-      <w:r>
-        <w:rPr>
-          <w:sz w:val="24"/>
-        </w:rPr>
-        <w:t xml:space="preserve"> nonswitch trials (i.e., two consecutive OE trials). </w:t>
-      </w:r>
-      <w:r>
-        <w:rPr>
-          <w:sz w:val="24"/>
-        </w:rPr>
-        <w:t>Like</w:t>
-      </w:r>
-      <w:r>
-        <w:rPr>
-          <w:sz w:val="24"/>
-        </w:rPr>
-        <w:t xml:space="preserve"> the pure blocks, each switch block corresponded to one of the</w:t>
+        <w:t>the</w:t>
       </w:r>
       <w:r>
         <w:rPr>
@@ -3516,7 +3739,6 @@
         <w:rPr>
           <w:sz w:val="24"/>
         </w:rPr>
-        <w:lastRenderedPageBreak/>
         <w:t xml:space="preserve">stimuli were presented in </w:t>
       </w:r>
       <w:r>
@@ -3977,7 +4199,6 @@
         </w:rPr>
         <w:t xml:space="preserve"> probability estimate termed </w:t>
       </w:r>
-      <w:proofErr w:type="spellStart"/>
       <w:r>
         <w:rPr>
           <w:i/>
@@ -3993,7 +4214,6 @@
         </w:rPr>
         <w:t>BIC</w:t>
       </w:r>
-      <w:proofErr w:type="spellEnd"/>
       <w:r>
         <w:rPr>
           <w:sz w:val="24"/>
@@ -4054,7 +4274,6 @@
         </w:rPr>
         <w:t xml:space="preserve">a </w:t>
       </w:r>
-      <w:proofErr w:type="spellStart"/>
       <w:r>
         <w:rPr>
           <w:i/>
@@ -4068,69 +4287,61 @@
           <w:sz w:val="24"/>
           <w:vertAlign w:val="subscript"/>
         </w:rPr>
-        <w:t>BIC</w:t>
-      </w:r>
-      <w:proofErr w:type="spellEnd"/>
-      <w:r>
-        <w:rPr>
-          <w:sz w:val="24"/>
-          <w:vertAlign w:val="subscript"/>
+        <w:t xml:space="preserve">BIC </w:t>
+      </w:r>
+      <w:r>
+        <w:rPr>
+          <w:sz w:val="24"/>
+        </w:rPr>
+        <w:t>estimate.</w:t>
+      </w:r>
+    </w:p>
+    <w:p>
+      <w:pPr>
+        <w:spacing w:line="480" w:lineRule="auto"/>
+        <w:rPr>
+          <w:sz w:val="28"/>
+          <w:szCs w:val="24"/>
+        </w:rPr>
+      </w:pPr>
+      <w:r>
+        <w:rPr>
+          <w:sz w:val="24"/>
+          <w:szCs w:val="24"/>
+        </w:rPr>
+        <w:tab/>
+      </w:r>
+      <w:r>
+        <w:rPr>
+          <w:sz w:val="24"/>
+          <w:szCs w:val="24"/>
+        </w:rPr>
+        <w:t>In t</w:t>
+      </w:r>
+      <w:r>
+        <w:rPr>
+          <w:sz w:val="24"/>
+          <w:szCs w:val="24"/>
+        </w:rPr>
+        <w:t>he following analyses</w:t>
+      </w:r>
+      <w:r>
+        <w:rPr>
+          <w:sz w:val="24"/>
+          <w:szCs w:val="24"/>
+        </w:rPr>
+        <w:t>, we</w:t>
+      </w:r>
+      <w:r>
+        <w:rPr>
+          <w:sz w:val="24"/>
+          <w:szCs w:val="24"/>
         </w:rPr>
         <w:t xml:space="preserve"> </w:t>
       </w:r>
       <w:r>
         <w:rPr>
           <w:sz w:val="24"/>
-        </w:rPr>
-        <w:t>estimate.</w:t>
-      </w:r>
-    </w:p>
-    <w:p>
-      <w:pPr>
-        <w:spacing w:line="480" w:lineRule="auto"/>
-        <w:rPr>
-          <w:sz w:val="28"/>
-          <w:szCs w:val="24"/>
-        </w:rPr>
-      </w:pPr>
-      <w:r>
-        <w:rPr>
-          <w:sz w:val="24"/>
-          <w:szCs w:val="24"/>
-        </w:rPr>
-        <w:tab/>
-      </w:r>
-      <w:r>
-        <w:rPr>
-          <w:sz w:val="24"/>
-          <w:szCs w:val="24"/>
-        </w:rPr>
-        <w:t>In t</w:t>
-      </w:r>
-      <w:r>
-        <w:rPr>
-          <w:sz w:val="24"/>
-          <w:szCs w:val="24"/>
-        </w:rPr>
-        <w:t>he following analyses</w:t>
-      </w:r>
-      <w:r>
-        <w:rPr>
-          <w:sz w:val="24"/>
-          <w:szCs w:val="24"/>
-        </w:rPr>
-        <w:t>, we</w:t>
-      </w:r>
-      <w:r>
-        <w:rPr>
-          <w:sz w:val="24"/>
-          <w:szCs w:val="24"/>
-        </w:rPr>
-        <w:t xml:space="preserve"> </w:t>
-      </w:r>
-      <w:r>
-        <w:rPr>
-          <w:sz w:val="24"/>
           <w:szCs w:val="24"/>
         </w:rPr>
         <w:t>first</w:t>
@@ -4189,7 +4400,15 @@
           <w:sz w:val="24"/>
           <w:szCs w:val="24"/>
         </w:rPr>
-        <w:t xml:space="preserve">Following the design of Huff et al. (2015), RT analyses only utilized correct trials. Additionally, we employed a trimming procedure to reduce the likelihood of RT analyses being disproportionately influenced by extreme scores. RT outliers were defined as any responses three standard deviations above or below of each participant’s respective mean. Overall, this trimming procedure eliminated </w:t>
+        <w:t xml:space="preserve">Following the design of Huff et al. (2015), RT analyses only utilized correct trials. </w:t>
+      </w:r>
+      <w:r>
+        <w:rPr>
+          <w:sz w:val="24"/>
+          <w:szCs w:val="24"/>
+        </w:rPr>
+        <w:lastRenderedPageBreak/>
+        <w:t xml:space="preserve">Additionally, we employed a trimming procedure to reduce the likelihood of RT analyses being disproportionately influenced by extreme scores. RT outliers were defined as any responses three standard deviations above or below of each participant’s respective mean. Overall, this trimming procedure eliminated </w:t>
       </w:r>
       <w:r>
         <w:rPr>
@@ -4326,7 +4545,6 @@
         <w:rPr>
           <w:sz w:val="24"/>
         </w:rPr>
-        <w:lastRenderedPageBreak/>
         <w:t xml:space="preserve">Mean error rates as a function of </w:t>
       </w:r>
       <w:r>
@@ -4511,7 +4729,6 @@
         </w:rPr>
         <w:t xml:space="preserve"> </w:t>
       </w:r>
-      <w:proofErr w:type="gramStart"/>
       <w:r>
         <w:rPr>
           <w:i/>
@@ -4528,7 +4745,6 @@
         </w:rPr>
         <w:t>(</w:t>
       </w:r>
-      <w:proofErr w:type="gramEnd"/>
       <w:r>
         <w:rPr>
           <w:sz w:val="24"/>
@@ -4883,6 +5099,7 @@
           <w:bCs/>
           <w:sz w:val="24"/>
         </w:rPr>
+        <w:lastRenderedPageBreak/>
         <w:t>General Discussion</w:t>
       </w:r>
     </w:p>
@@ -4996,7 +5213,6 @@
           <w:bCs/>
           <w:sz w:val="24"/>
         </w:rPr>
-        <w:lastRenderedPageBreak/>
         <w:t>Summary and Conclusion</w:t>
       </w:r>
     </w:p>
@@ -5064,7 +5280,7 @@
 </file>
 
 <file path=word/comments.xml><?xml version="1.0" encoding="utf-8"?>
-<w:comments xmlns:wpc="http://schemas.microsoft.com/office/word/2010/wordprocessingCanvas" xmlns:cx="http://schemas.microsoft.com/office/drawing/2014/chartex" xmlns:cx1="http://schemas.microsoft.com/office/drawing/2015/9/8/chartex" xmlns:cx2="http://schemas.microsoft.com/office/drawing/2015/10/21/chartex" xmlns:cx3="http://schemas.microsoft.com/office/drawing/2016/5/9/chartex" xmlns:cx4="http://schemas.microsoft.com/office/drawing/2016/5/10/chartex" xmlns:cx5="http://schemas.microsoft.com/office/drawing/2016/5/11/chartex" xmlns:cx6="http://schemas.microsoft.com/office/drawing/2016/5/12/chartex" xmlns:cx7="http://schemas.microsoft.com/office/drawing/2016/5/13/chartex" xmlns:cx8="http://schemas.microsoft.com/office/drawing/2016/5/14/chartex" xmlns:mc="http://schemas.openxmlformats.org/markup-compatibility/2006" xmlns:aink="http://schemas.microsoft.com/office/drawing/2016/ink" xmlns:am3d="http://schemas.microsoft.com/office/drawing/2017/model3d" xmlns:o="urn:schemas-microsoft-com:office:office" xmlns:r="http://schemas.openxmlformats.org/officeDocument/2006/relationships" xmlns:m="http://schemas.openxmlformats.org/officeDocument/2006/math" xmlns:v="urn:schemas-microsoft-com:vml" xmlns:wp14="http://schemas.microsoft.com/office/word/2010/wordprocessingDrawing" xmlns:wp="http://schemas.openxmlformats.org/drawingml/2006/wordprocessingDrawing" xmlns:w10="urn:schemas-microsoft-com:office:word" xmlns:w="http://schemas.openxmlformats.org/wordprocessingml/2006/main" xmlns:w14="http://schemas.microsoft.com/office/word/2010/wordml" xmlns:w15="http://schemas.microsoft.com/office/word/2012/wordml" xmlns:w16cex="http://schemas.microsoft.com/office/word/2018/wordml/cex" xmlns:w16cid="http://schemas.microsoft.com/office/word/2016/wordml/cid" xmlns:w16="http://schemas.microsoft.com/office/word/2018/wordml" xmlns:w16se="http://schemas.microsoft.com/office/word/2015/wordml/symex" xmlns:wpg="http://schemas.microsoft.com/office/word/2010/wordprocessingGroup" xmlns:wpi="http://schemas.microsoft.com/office/word/2010/wordprocessingInk" xmlns:wne="http://schemas.microsoft.com/office/word/2006/wordml" xmlns:wps="http://schemas.microsoft.com/office/word/2010/wordprocessingShape" mc:Ignorable="w14 w15 w16se w16cid w16 w16cex wp14">
+<w:comments xmlns:wpc="http://schemas.microsoft.com/office/word/2010/wordprocessingCanvas" xmlns:cx="http://schemas.microsoft.com/office/drawing/2014/chartex" xmlns:cx1="http://schemas.microsoft.com/office/drawing/2015/9/8/chartex" xmlns:cx2="http://schemas.microsoft.com/office/drawing/2015/10/21/chartex" xmlns:cx3="http://schemas.microsoft.com/office/drawing/2016/5/9/chartex" xmlns:cx4="http://schemas.microsoft.com/office/drawing/2016/5/10/chartex" xmlns:cx5="http://schemas.microsoft.com/office/drawing/2016/5/11/chartex" xmlns:cx6="http://schemas.microsoft.com/office/drawing/2016/5/12/chartex" xmlns:cx7="http://schemas.microsoft.com/office/drawing/2016/5/13/chartex" xmlns:cx8="http://schemas.microsoft.com/office/drawing/2016/5/14/chartex" xmlns:mc="http://schemas.openxmlformats.org/markup-compatibility/2006" xmlns:aink="http://schemas.microsoft.com/office/drawing/2016/ink" xmlns:am3d="http://schemas.microsoft.com/office/drawing/2017/model3d" xmlns:o="urn:schemas-microsoft-com:office:office" xmlns:r="http://schemas.openxmlformats.org/officeDocument/2006/relationships" xmlns:m="http://schemas.openxmlformats.org/officeDocument/2006/math" xmlns:v="urn:schemas-microsoft-com:vml" xmlns:wp14="http://schemas.microsoft.com/office/word/2010/wordprocessingDrawing" xmlns:wp="http://schemas.openxmlformats.org/drawingml/2006/wordprocessingDrawing" xmlns:w10="urn:schemas-microsoft-com:office:word" xmlns:w="http://schemas.openxmlformats.org/wordprocessingml/2006/main" xmlns:w14="http://schemas.microsoft.com/office/word/2010/wordml" xmlns:w15="http://schemas.microsoft.com/office/word/2012/wordml" xmlns:w16cex="http://schemas.microsoft.com/office/word/2018/wordml/cex" xmlns:w16cid="http://schemas.microsoft.com/office/word/2016/wordml/cid" xmlns:w16="http://schemas.microsoft.com/office/word/2018/wordml" xmlns:w16sdtdh="http://schemas.microsoft.com/office/word/2020/wordml/sdtdatahash" xmlns:w16se="http://schemas.microsoft.com/office/word/2015/wordml/symex" xmlns:wpg="http://schemas.microsoft.com/office/word/2010/wordprocessingGroup" xmlns:wpi="http://schemas.microsoft.com/office/word/2010/wordprocessingInk" xmlns:wne="http://schemas.microsoft.com/office/word/2006/wordml" xmlns:wps="http://schemas.microsoft.com/office/word/2010/wordprocessingShape" mc:Ignorable="w14 w15 w16se w16cid w16 w16cex w16sdtdh wp14">
   <w:comment w:id="0" w:author="Nicholas Maxwell" w:date="2021-12-09T14:44:00Z" w:initials="NM">
     <w:p>
       <w:pPr>
@@ -5089,7 +5305,7 @@
       </w:r>
     </w:p>
   </w:comment>
-  <w:comment w:id="1" w:author="Nicholas" w:date="2021-12-08T09:12:00Z" w:initials="N">
+  <w:comment w:id="1" w:author="Nicholas Maxwell [2]" w:date="2021-12-08T09:12:00Z" w:initials="N">
     <w:p>
       <w:pPr>
         <w:pStyle w:val="CommentText"/>
@@ -5221,15 +5437,7 @@
         <w:annotationRef/>
       </w:r>
       <w:r>
-        <w:t xml:space="preserve">Do we want to mention the </w:t>
-      </w:r>
-      <w:proofErr w:type="spellStart"/>
-      <w:r>
-        <w:t>MoCA</w:t>
-      </w:r>
-      <w:proofErr w:type="spellEnd"/>
-      <w:r>
-        <w:t xml:space="preserve"> since we aren’t reporting the older adults?</w:t>
+        <w:t>Do we want to mention the MoCA since we aren’t reporting the older adults?</w:t>
       </w:r>
     </w:p>
   </w:comment>
@@ -5292,7 +5500,7 @@
       </w:r>
     </w:p>
   </w:comment>
-  <w:comment w:id="13" w:author="Nicholas" w:date="2021-12-08T09:08:00Z" w:initials="N">
+  <w:comment w:id="13" w:author="Nicholas Maxwell [2]" w:date="2021-12-08T09:08:00Z" w:initials="N">
     <w:p>
       <w:pPr>
         <w:pStyle w:val="CommentText"/>
@@ -5328,7 +5536,7 @@
 </file>
 
 <file path=word/commentsExtended.xml><?xml version="1.0" encoding="utf-8"?>
-<w15:commentsEx xmlns:wpc="http://schemas.microsoft.com/office/word/2010/wordprocessingCanvas" xmlns:cx="http://schemas.microsoft.com/office/drawing/2014/chartex" xmlns:cx1="http://schemas.microsoft.com/office/drawing/2015/9/8/chartex" xmlns:cx2="http://schemas.microsoft.com/office/drawing/2015/10/21/chartex" xmlns:cx3="http://schemas.microsoft.com/office/drawing/2016/5/9/chartex" xmlns:cx4="http://schemas.microsoft.com/office/drawing/2016/5/10/chartex" xmlns:cx5="http://schemas.microsoft.com/office/drawing/2016/5/11/chartex" xmlns:cx6="http://schemas.microsoft.com/office/drawing/2016/5/12/chartex" xmlns:cx7="http://schemas.microsoft.com/office/drawing/2016/5/13/chartex" xmlns:cx8="http://schemas.microsoft.com/office/drawing/2016/5/14/chartex" xmlns:mc="http://schemas.openxmlformats.org/markup-compatibility/2006" xmlns:aink="http://schemas.microsoft.com/office/drawing/2016/ink" xmlns:am3d="http://schemas.microsoft.com/office/drawing/2017/model3d" xmlns:o="urn:schemas-microsoft-com:office:office" xmlns:r="http://schemas.openxmlformats.org/officeDocument/2006/relationships" xmlns:m="http://schemas.openxmlformats.org/officeDocument/2006/math" xmlns:v="urn:schemas-microsoft-com:vml" xmlns:wp14="http://schemas.microsoft.com/office/word/2010/wordprocessingDrawing" xmlns:wp="http://schemas.openxmlformats.org/drawingml/2006/wordprocessingDrawing" xmlns:w10="urn:schemas-microsoft-com:office:word" xmlns:w="http://schemas.openxmlformats.org/wordprocessingml/2006/main" xmlns:w14="http://schemas.microsoft.com/office/word/2010/wordml" xmlns:w15="http://schemas.microsoft.com/office/word/2012/wordml" xmlns:w16cex="http://schemas.microsoft.com/office/word/2018/wordml/cex" xmlns:w16cid="http://schemas.microsoft.com/office/word/2016/wordml/cid" xmlns:w16="http://schemas.microsoft.com/office/word/2018/wordml" xmlns:w16se="http://schemas.microsoft.com/office/word/2015/wordml/symex" xmlns:wpg="http://schemas.microsoft.com/office/word/2010/wordprocessingGroup" xmlns:wpi="http://schemas.microsoft.com/office/word/2010/wordprocessingInk" xmlns:wne="http://schemas.microsoft.com/office/word/2006/wordml" xmlns:wps="http://schemas.microsoft.com/office/word/2010/wordprocessingShape" mc:Ignorable="w14 w15 w16se w16cid w16 w16cex wp14">
+<w15:commentsEx xmlns:wpc="http://schemas.microsoft.com/office/word/2010/wordprocessingCanvas" xmlns:cx="http://schemas.microsoft.com/office/drawing/2014/chartex" xmlns:cx1="http://schemas.microsoft.com/office/drawing/2015/9/8/chartex" xmlns:cx2="http://schemas.microsoft.com/office/drawing/2015/10/21/chartex" xmlns:cx3="http://schemas.microsoft.com/office/drawing/2016/5/9/chartex" xmlns:cx4="http://schemas.microsoft.com/office/drawing/2016/5/10/chartex" xmlns:cx5="http://schemas.microsoft.com/office/drawing/2016/5/11/chartex" xmlns:cx6="http://schemas.microsoft.com/office/drawing/2016/5/12/chartex" xmlns:cx7="http://schemas.microsoft.com/office/drawing/2016/5/13/chartex" xmlns:cx8="http://schemas.microsoft.com/office/drawing/2016/5/14/chartex" xmlns:mc="http://schemas.openxmlformats.org/markup-compatibility/2006" xmlns:aink="http://schemas.microsoft.com/office/drawing/2016/ink" xmlns:am3d="http://schemas.microsoft.com/office/drawing/2017/model3d" xmlns:o="urn:schemas-microsoft-com:office:office" xmlns:r="http://schemas.openxmlformats.org/officeDocument/2006/relationships" xmlns:m="http://schemas.openxmlformats.org/officeDocument/2006/math" xmlns:v="urn:schemas-microsoft-com:vml" xmlns:wp14="http://schemas.microsoft.com/office/word/2010/wordprocessingDrawing" xmlns:wp="http://schemas.openxmlformats.org/drawingml/2006/wordprocessingDrawing" xmlns:w10="urn:schemas-microsoft-com:office:word" xmlns:w="http://schemas.openxmlformats.org/wordprocessingml/2006/main" xmlns:w14="http://schemas.microsoft.com/office/word/2010/wordml" xmlns:w15="http://schemas.microsoft.com/office/word/2012/wordml" xmlns:w16cex="http://schemas.microsoft.com/office/word/2018/wordml/cex" xmlns:w16cid="http://schemas.microsoft.com/office/word/2016/wordml/cid" xmlns:w16="http://schemas.microsoft.com/office/word/2018/wordml" xmlns:w16sdtdh="http://schemas.microsoft.com/office/word/2020/wordml/sdtdatahash" xmlns:w16se="http://schemas.microsoft.com/office/word/2015/wordml/symex" xmlns:wpg="http://schemas.microsoft.com/office/word/2010/wordprocessingGroup" xmlns:wpi="http://schemas.microsoft.com/office/word/2010/wordprocessingInk" xmlns:wne="http://schemas.microsoft.com/office/word/2006/wordml" xmlns:wps="http://schemas.microsoft.com/office/word/2010/wordprocessingShape" mc:Ignorable="w14 w15 w16se w16cid w16 w16cex w16sdtdh wp14">
   <w15:commentEx w15:paraId="013C1A6A" w15:done="0"/>
   <w15:commentEx w15:paraId="6C2BD28D" w15:done="0"/>
   <w15:commentEx w15:paraId="2FED75D7" w15:done="0"/>
@@ -5346,7 +5554,7 @@
 </file>
 
 <file path=word/commentsExtensible.xml><?xml version="1.0" encoding="utf-8"?>
-<w16cex:commentsExtensible xmlns:wpc="http://schemas.microsoft.com/office/word/2010/wordprocessingCanvas" xmlns:cx="http://schemas.microsoft.com/office/drawing/2014/chartex" xmlns:cx1="http://schemas.microsoft.com/office/drawing/2015/9/8/chartex" xmlns:cx2="http://schemas.microsoft.com/office/drawing/2015/10/21/chartex" xmlns:cx3="http://schemas.microsoft.com/office/drawing/2016/5/9/chartex" xmlns:cx4="http://schemas.microsoft.com/office/drawing/2016/5/10/chartex" xmlns:cx5="http://schemas.microsoft.com/office/drawing/2016/5/11/chartex" xmlns:cx6="http://schemas.microsoft.com/office/drawing/2016/5/12/chartex" xmlns:cx7="http://schemas.microsoft.com/office/drawing/2016/5/13/chartex" xmlns:cx8="http://schemas.microsoft.com/office/drawing/2016/5/14/chartex" xmlns:mc="http://schemas.openxmlformats.org/markup-compatibility/2006" xmlns:aink="http://schemas.microsoft.com/office/drawing/2016/ink" xmlns:am3d="http://schemas.microsoft.com/office/drawing/2017/model3d" xmlns:o="urn:schemas-microsoft-com:office:office" xmlns:r="http://schemas.openxmlformats.org/officeDocument/2006/relationships" xmlns:m="http://schemas.openxmlformats.org/officeDocument/2006/math" xmlns:v="urn:schemas-microsoft-com:vml" xmlns:wp14="http://schemas.microsoft.com/office/word/2010/wordprocessingDrawing" xmlns:wp="http://schemas.openxmlformats.org/drawingml/2006/wordprocessingDrawing" xmlns:w10="urn:schemas-microsoft-com:office:word" xmlns:w="http://schemas.openxmlformats.org/wordprocessingml/2006/main" xmlns:w14="http://schemas.microsoft.com/office/word/2010/wordml" xmlns:w15="http://schemas.microsoft.com/office/word/2012/wordml" xmlns:w16cex="http://schemas.microsoft.com/office/word/2018/wordml/cex" xmlns:w16cid="http://schemas.microsoft.com/office/word/2016/wordml/cid" xmlns:w16="http://schemas.microsoft.com/office/word/2018/wordml" xmlns:w16se="http://schemas.microsoft.com/office/word/2015/wordml/symex" xmlns:wpg="http://schemas.microsoft.com/office/word/2010/wordprocessingGroup" xmlns:wpi="http://schemas.microsoft.com/office/word/2010/wordprocessingInk" xmlns:wne="http://schemas.microsoft.com/office/word/2006/wordml" xmlns:wps="http://schemas.microsoft.com/office/word/2010/wordprocessingShape" mc:Ignorable="w14 w15 w16se w16cid w16 w16cex wp14">
+<w16cex:commentsExtensible xmlns:wpc="http://schemas.microsoft.com/office/word/2010/wordprocessingCanvas" xmlns:cx="http://schemas.microsoft.com/office/drawing/2014/chartex" xmlns:cx1="http://schemas.microsoft.com/office/drawing/2015/9/8/chartex" xmlns:cx2="http://schemas.microsoft.com/office/drawing/2015/10/21/chartex" xmlns:cx3="http://schemas.microsoft.com/office/drawing/2016/5/9/chartex" xmlns:cx4="http://schemas.microsoft.com/office/drawing/2016/5/10/chartex" xmlns:cx5="http://schemas.microsoft.com/office/drawing/2016/5/11/chartex" xmlns:cx6="http://schemas.microsoft.com/office/drawing/2016/5/12/chartex" xmlns:cx7="http://schemas.microsoft.com/office/drawing/2016/5/13/chartex" xmlns:cx8="http://schemas.microsoft.com/office/drawing/2016/5/14/chartex" xmlns:mc="http://schemas.openxmlformats.org/markup-compatibility/2006" xmlns:aink="http://schemas.microsoft.com/office/drawing/2016/ink" xmlns:am3d="http://schemas.microsoft.com/office/drawing/2017/model3d" xmlns:o="urn:schemas-microsoft-com:office:office" xmlns:r="http://schemas.openxmlformats.org/officeDocument/2006/relationships" xmlns:m="http://schemas.openxmlformats.org/officeDocument/2006/math" xmlns:v="urn:schemas-microsoft-com:vml" xmlns:wp14="http://schemas.microsoft.com/office/word/2010/wordprocessingDrawing" xmlns:wp="http://schemas.openxmlformats.org/drawingml/2006/wordprocessingDrawing" xmlns:w10="urn:schemas-microsoft-com:office:word" xmlns:w="http://schemas.openxmlformats.org/wordprocessingml/2006/main" xmlns:w14="http://schemas.microsoft.com/office/word/2010/wordml" xmlns:w15="http://schemas.microsoft.com/office/word/2012/wordml" xmlns:w16cex="http://schemas.microsoft.com/office/word/2018/wordml/cex" xmlns:w16cid="http://schemas.microsoft.com/office/word/2016/wordml/cid" xmlns:w16="http://schemas.microsoft.com/office/word/2018/wordml" xmlns:w16sdtdh="http://schemas.microsoft.com/office/word/2020/wordml/sdtdatahash" xmlns:w16se="http://schemas.microsoft.com/office/word/2015/wordml/symex" xmlns:wpg="http://schemas.microsoft.com/office/word/2010/wordprocessingGroup" xmlns:wpi="http://schemas.microsoft.com/office/word/2010/wordprocessingInk" xmlns:wne="http://schemas.microsoft.com/office/word/2006/wordml" xmlns:wps="http://schemas.microsoft.com/office/word/2010/wordprocessingShape" mc:Ignorable="w14 w15 w16se w16cid w16 w16cex w16sdtdh wp14">
   <w16cex:commentExtensible w16cex:durableId="255C94B8" w16cex:dateUtc="2021-12-09T20:44:00Z"/>
   <w16cex:commentExtensible w16cex:durableId="255AF580" w16cex:dateUtc="2021-12-08T15:12:00Z"/>
   <w16cex:commentExtensible w16cex:durableId="255C9BB3" w16cex:dateUtc="2021-12-09T21:13:00Z"/>
@@ -5364,7 +5572,7 @@
 </file>
 
 <file path=word/commentsIds.xml><?xml version="1.0" encoding="utf-8"?>
-<w16cid:commentsIds xmlns:wpc="http://schemas.microsoft.com/office/word/2010/wordprocessingCanvas" xmlns:cx="http://schemas.microsoft.com/office/drawing/2014/chartex" xmlns:cx1="http://schemas.microsoft.com/office/drawing/2015/9/8/chartex" xmlns:cx2="http://schemas.microsoft.com/office/drawing/2015/10/21/chartex" xmlns:cx3="http://schemas.microsoft.com/office/drawing/2016/5/9/chartex" xmlns:cx4="http://schemas.microsoft.com/office/drawing/2016/5/10/chartex" xmlns:cx5="http://schemas.microsoft.com/office/drawing/2016/5/11/chartex" xmlns:cx6="http://schemas.microsoft.com/office/drawing/2016/5/12/chartex" xmlns:cx7="http://schemas.microsoft.com/office/drawing/2016/5/13/chartex" xmlns:cx8="http://schemas.microsoft.com/office/drawing/2016/5/14/chartex" xmlns:mc="http://schemas.openxmlformats.org/markup-compatibility/2006" xmlns:aink="http://schemas.microsoft.com/office/drawing/2016/ink" xmlns:am3d="http://schemas.microsoft.com/office/drawing/2017/model3d" xmlns:o="urn:schemas-microsoft-com:office:office" xmlns:r="http://schemas.openxmlformats.org/officeDocument/2006/relationships" xmlns:m="http://schemas.openxmlformats.org/officeDocument/2006/math" xmlns:v="urn:schemas-microsoft-com:vml" xmlns:wp14="http://schemas.microsoft.com/office/word/2010/wordprocessingDrawing" xmlns:wp="http://schemas.openxmlformats.org/drawingml/2006/wordprocessingDrawing" xmlns:w10="urn:schemas-microsoft-com:office:word" xmlns:w="http://schemas.openxmlformats.org/wordprocessingml/2006/main" xmlns:w14="http://schemas.microsoft.com/office/word/2010/wordml" xmlns:w15="http://schemas.microsoft.com/office/word/2012/wordml" xmlns:w16cex="http://schemas.microsoft.com/office/word/2018/wordml/cex" xmlns:w16cid="http://schemas.microsoft.com/office/word/2016/wordml/cid" xmlns:w16="http://schemas.microsoft.com/office/word/2018/wordml" xmlns:w16se="http://schemas.microsoft.com/office/word/2015/wordml/symex" xmlns:wpg="http://schemas.microsoft.com/office/word/2010/wordprocessingGroup" xmlns:wpi="http://schemas.microsoft.com/office/word/2010/wordprocessingInk" xmlns:wne="http://schemas.microsoft.com/office/word/2006/wordml" xmlns:wps="http://schemas.microsoft.com/office/word/2010/wordprocessingShape" mc:Ignorable="w14 w15 w16se w16cid w16 w16cex wp14">
+<w16cid:commentsIds xmlns:wpc="http://schemas.microsoft.com/office/word/2010/wordprocessingCanvas" xmlns:cx="http://schemas.microsoft.com/office/drawing/2014/chartex" xmlns:cx1="http://schemas.microsoft.com/office/drawing/2015/9/8/chartex" xmlns:cx2="http://schemas.microsoft.com/office/drawing/2015/10/21/chartex" xmlns:cx3="http://schemas.microsoft.com/office/drawing/2016/5/9/chartex" xmlns:cx4="http://schemas.microsoft.com/office/drawing/2016/5/10/chartex" xmlns:cx5="http://schemas.microsoft.com/office/drawing/2016/5/11/chartex" xmlns:cx6="http://schemas.microsoft.com/office/drawing/2016/5/12/chartex" xmlns:cx7="http://schemas.microsoft.com/office/drawing/2016/5/13/chartex" xmlns:cx8="http://schemas.microsoft.com/office/drawing/2016/5/14/chartex" xmlns:mc="http://schemas.openxmlformats.org/markup-compatibility/2006" xmlns:aink="http://schemas.microsoft.com/office/drawing/2016/ink" xmlns:am3d="http://schemas.microsoft.com/office/drawing/2017/model3d" xmlns:o="urn:schemas-microsoft-com:office:office" xmlns:r="http://schemas.openxmlformats.org/officeDocument/2006/relationships" xmlns:m="http://schemas.openxmlformats.org/officeDocument/2006/math" xmlns:v="urn:schemas-microsoft-com:vml" xmlns:wp14="http://schemas.microsoft.com/office/word/2010/wordprocessingDrawing" xmlns:wp="http://schemas.openxmlformats.org/drawingml/2006/wordprocessingDrawing" xmlns:w10="urn:schemas-microsoft-com:office:word" xmlns:w="http://schemas.openxmlformats.org/wordprocessingml/2006/main" xmlns:w14="http://schemas.microsoft.com/office/word/2010/wordml" xmlns:w15="http://schemas.microsoft.com/office/word/2012/wordml" xmlns:w16cex="http://schemas.microsoft.com/office/word/2018/wordml/cex" xmlns:w16cid="http://schemas.microsoft.com/office/word/2016/wordml/cid" xmlns:w16="http://schemas.microsoft.com/office/word/2018/wordml" xmlns:w16sdtdh="http://schemas.microsoft.com/office/word/2020/wordml/sdtdatahash" xmlns:w16se="http://schemas.microsoft.com/office/word/2015/wordml/symex" xmlns:wpg="http://schemas.microsoft.com/office/word/2010/wordprocessingGroup" xmlns:wpi="http://schemas.microsoft.com/office/word/2010/wordprocessingInk" xmlns:wne="http://schemas.microsoft.com/office/word/2006/wordml" xmlns:wps="http://schemas.microsoft.com/office/word/2010/wordprocessingShape" mc:Ignorable="w14 w15 w16se w16cid w16 w16cex w16sdtdh wp14">
   <w16cid:commentId w16cid:paraId="013C1A6A" w16cid:durableId="255C94B8"/>
   <w16cid:commentId w16cid:paraId="6C2BD28D" w16cid:durableId="255AF580"/>
   <w16cid:commentId w16cid:paraId="2FED75D7" w16cid:durableId="255C9BB3"/>
@@ -5382,7 +5590,7 @@
 </file>
 
 <file path=word/endnotes.xml><?xml version="1.0" encoding="utf-8"?>
-<w:endnotes xmlns:wpc="http://schemas.microsoft.com/office/word/2010/wordprocessingCanvas" xmlns:cx="http://schemas.microsoft.com/office/drawing/2014/chartex" xmlns:cx1="http://schemas.microsoft.com/office/drawing/2015/9/8/chartex" xmlns:cx2="http://schemas.microsoft.com/office/drawing/2015/10/21/chartex" xmlns:cx3="http://schemas.microsoft.com/office/drawing/2016/5/9/chartex" xmlns:cx4="http://schemas.microsoft.com/office/drawing/2016/5/10/chartex" xmlns:cx5="http://schemas.microsoft.com/office/drawing/2016/5/11/chartex" xmlns:cx6="http://schemas.microsoft.com/office/drawing/2016/5/12/chartex" xmlns:cx7="http://schemas.microsoft.com/office/drawing/2016/5/13/chartex" xmlns:cx8="http://schemas.microsoft.com/office/drawing/2016/5/14/chartex" xmlns:mc="http://schemas.openxmlformats.org/markup-compatibility/2006" xmlns:aink="http://schemas.microsoft.com/office/drawing/2016/ink" xmlns:am3d="http://schemas.microsoft.com/office/drawing/2017/model3d" xmlns:o="urn:schemas-microsoft-com:office:office" xmlns:r="http://schemas.openxmlformats.org/officeDocument/2006/relationships" xmlns:m="http://schemas.openxmlformats.org/officeDocument/2006/math" xmlns:v="urn:schemas-microsoft-com:vml" xmlns:wp14="http://schemas.microsoft.com/office/word/2010/wordprocessingDrawing" xmlns:wp="http://schemas.openxmlformats.org/drawingml/2006/wordprocessingDrawing" xmlns:w10="urn:schemas-microsoft-com:office:word" xmlns:w="http://schemas.openxmlformats.org/wordprocessingml/2006/main" xmlns:w14="http://schemas.microsoft.com/office/word/2010/wordml" xmlns:w15="http://schemas.microsoft.com/office/word/2012/wordml" xmlns:w16cex="http://schemas.microsoft.com/office/word/2018/wordml/cex" xmlns:w16cid="http://schemas.microsoft.com/office/word/2016/wordml/cid" xmlns:w16="http://schemas.microsoft.com/office/word/2018/wordml" xmlns:w16se="http://schemas.microsoft.com/office/word/2015/wordml/symex" xmlns:wpg="http://schemas.microsoft.com/office/word/2010/wordprocessingGroup" xmlns:wpi="http://schemas.microsoft.com/office/word/2010/wordprocessingInk" xmlns:wne="http://schemas.microsoft.com/office/word/2006/wordml" xmlns:wps="http://schemas.microsoft.com/office/word/2010/wordprocessingShape" mc:Ignorable="w14 w15 w16se w16cid w16 w16cex wp14">
+<w:endnotes xmlns:wpc="http://schemas.microsoft.com/office/word/2010/wordprocessingCanvas" xmlns:cx="http://schemas.microsoft.com/office/drawing/2014/chartex" xmlns:cx1="http://schemas.microsoft.com/office/drawing/2015/9/8/chartex" xmlns:cx2="http://schemas.microsoft.com/office/drawing/2015/10/21/chartex" xmlns:cx3="http://schemas.microsoft.com/office/drawing/2016/5/9/chartex" xmlns:cx4="http://schemas.microsoft.com/office/drawing/2016/5/10/chartex" xmlns:cx5="http://schemas.microsoft.com/office/drawing/2016/5/11/chartex" xmlns:cx6="http://schemas.microsoft.com/office/drawing/2016/5/12/chartex" xmlns:cx7="http://schemas.microsoft.com/office/drawing/2016/5/13/chartex" xmlns:cx8="http://schemas.microsoft.com/office/drawing/2016/5/14/chartex" xmlns:mc="http://schemas.openxmlformats.org/markup-compatibility/2006" xmlns:aink="http://schemas.microsoft.com/office/drawing/2016/ink" xmlns:am3d="http://schemas.microsoft.com/office/drawing/2017/model3d" xmlns:o="urn:schemas-microsoft-com:office:office" xmlns:r="http://schemas.openxmlformats.org/officeDocument/2006/relationships" xmlns:m="http://schemas.openxmlformats.org/officeDocument/2006/math" xmlns:v="urn:schemas-microsoft-com:vml" xmlns:wp14="http://schemas.microsoft.com/office/word/2010/wordprocessingDrawing" xmlns:wp="http://schemas.openxmlformats.org/drawingml/2006/wordprocessingDrawing" xmlns:w10="urn:schemas-microsoft-com:office:word" xmlns:w="http://schemas.openxmlformats.org/wordprocessingml/2006/main" xmlns:w14="http://schemas.microsoft.com/office/word/2010/wordml" xmlns:w15="http://schemas.microsoft.com/office/word/2012/wordml" xmlns:w16cex="http://schemas.microsoft.com/office/word/2018/wordml/cex" xmlns:w16cid="http://schemas.microsoft.com/office/word/2016/wordml/cid" xmlns:w16="http://schemas.microsoft.com/office/word/2018/wordml" xmlns:w16sdtdh="http://schemas.microsoft.com/office/word/2020/wordml/sdtdatahash" xmlns:w16se="http://schemas.microsoft.com/office/word/2015/wordml/symex" xmlns:wpg="http://schemas.microsoft.com/office/word/2010/wordprocessingGroup" xmlns:wpi="http://schemas.microsoft.com/office/word/2010/wordprocessingInk" xmlns:wne="http://schemas.microsoft.com/office/word/2006/wordml" xmlns:wps="http://schemas.microsoft.com/office/word/2010/wordprocessingShape" mc:Ignorable="w14 w15 w16se w16cid w16 w16cex w16sdtdh wp14">
   <w:endnote w:type="separator" w:id="-1">
     <w:p>
       <w:r>
@@ -5401,7 +5609,7 @@
 </file>
 
 <file path=word/footnotes.xml><?xml version="1.0" encoding="utf-8"?>
-<w:footnotes xmlns:wpc="http://schemas.microsoft.com/office/word/2010/wordprocessingCanvas" xmlns:cx="http://schemas.microsoft.com/office/drawing/2014/chartex" xmlns:cx1="http://schemas.microsoft.com/office/drawing/2015/9/8/chartex" xmlns:cx2="http://schemas.microsoft.com/office/drawing/2015/10/21/chartex" xmlns:cx3="http://schemas.microsoft.com/office/drawing/2016/5/9/chartex" xmlns:cx4="http://schemas.microsoft.com/office/drawing/2016/5/10/chartex" xmlns:cx5="http://schemas.microsoft.com/office/drawing/2016/5/11/chartex" xmlns:cx6="http://schemas.microsoft.com/office/drawing/2016/5/12/chartex" xmlns:cx7="http://schemas.microsoft.com/office/drawing/2016/5/13/chartex" xmlns:cx8="http://schemas.microsoft.com/office/drawing/2016/5/14/chartex" xmlns:mc="http://schemas.openxmlformats.org/markup-compatibility/2006" xmlns:aink="http://schemas.microsoft.com/office/drawing/2016/ink" xmlns:am3d="http://schemas.microsoft.com/office/drawing/2017/model3d" xmlns:o="urn:schemas-microsoft-com:office:office" xmlns:r="http://schemas.openxmlformats.org/officeDocument/2006/relationships" xmlns:m="http://schemas.openxmlformats.org/officeDocument/2006/math" xmlns:v="urn:schemas-microsoft-com:vml" xmlns:wp14="http://schemas.microsoft.com/office/word/2010/wordprocessingDrawing" xmlns:wp="http://schemas.openxmlformats.org/drawingml/2006/wordprocessingDrawing" xmlns:w10="urn:schemas-microsoft-com:office:word" xmlns:w="http://schemas.openxmlformats.org/wordprocessingml/2006/main" xmlns:w14="http://schemas.microsoft.com/office/word/2010/wordml" xmlns:w15="http://schemas.microsoft.com/office/word/2012/wordml" xmlns:w16cex="http://schemas.microsoft.com/office/word/2018/wordml/cex" xmlns:w16cid="http://schemas.microsoft.com/office/word/2016/wordml/cid" xmlns:w16="http://schemas.microsoft.com/office/word/2018/wordml" xmlns:w16se="http://schemas.microsoft.com/office/word/2015/wordml/symex" xmlns:wpg="http://schemas.microsoft.com/office/word/2010/wordprocessingGroup" xmlns:wpi="http://schemas.microsoft.com/office/word/2010/wordprocessingInk" xmlns:wne="http://schemas.microsoft.com/office/word/2006/wordml" xmlns:wps="http://schemas.microsoft.com/office/word/2010/wordprocessingShape" mc:Ignorable="w14 w15 w16se w16cid w16 w16cex wp14">
+<w:footnotes xmlns:wpc="http://schemas.microsoft.com/office/word/2010/wordprocessingCanvas" xmlns:cx="http://schemas.microsoft.com/office/drawing/2014/chartex" xmlns:cx1="http://schemas.microsoft.com/office/drawing/2015/9/8/chartex" xmlns:cx2="http://schemas.microsoft.com/office/drawing/2015/10/21/chartex" xmlns:cx3="http://schemas.microsoft.com/office/drawing/2016/5/9/chartex" xmlns:cx4="http://schemas.microsoft.com/office/drawing/2016/5/10/chartex" xmlns:cx5="http://schemas.microsoft.com/office/drawing/2016/5/11/chartex" xmlns:cx6="http://schemas.microsoft.com/office/drawing/2016/5/12/chartex" xmlns:cx7="http://schemas.microsoft.com/office/drawing/2016/5/13/chartex" xmlns:cx8="http://schemas.microsoft.com/office/drawing/2016/5/14/chartex" xmlns:mc="http://schemas.openxmlformats.org/markup-compatibility/2006" xmlns:aink="http://schemas.microsoft.com/office/drawing/2016/ink" xmlns:am3d="http://schemas.microsoft.com/office/drawing/2017/model3d" xmlns:o="urn:schemas-microsoft-com:office:office" xmlns:r="http://schemas.openxmlformats.org/officeDocument/2006/relationships" xmlns:m="http://schemas.openxmlformats.org/officeDocument/2006/math" xmlns:v="urn:schemas-microsoft-com:vml" xmlns:wp14="http://schemas.microsoft.com/office/word/2010/wordprocessingDrawing" xmlns:wp="http://schemas.openxmlformats.org/drawingml/2006/wordprocessingDrawing" xmlns:w10="urn:schemas-microsoft-com:office:word" xmlns:w="http://schemas.openxmlformats.org/wordprocessingml/2006/main" xmlns:w14="http://schemas.microsoft.com/office/word/2010/wordml" xmlns:w15="http://schemas.microsoft.com/office/word/2012/wordml" xmlns:w16cex="http://schemas.microsoft.com/office/word/2018/wordml/cex" xmlns:w16cid="http://schemas.microsoft.com/office/word/2016/wordml/cid" xmlns:w16="http://schemas.microsoft.com/office/word/2018/wordml" xmlns:w16sdtdh="http://schemas.microsoft.com/office/word/2020/wordml/sdtdatahash" xmlns:w16se="http://schemas.microsoft.com/office/word/2015/wordml/symex" xmlns:wpg="http://schemas.microsoft.com/office/word/2010/wordprocessingGroup" xmlns:wpi="http://schemas.microsoft.com/office/word/2010/wordprocessingInk" xmlns:wne="http://schemas.microsoft.com/office/word/2006/wordml" xmlns:wps="http://schemas.microsoft.com/office/word/2010/wordprocessingShape" mc:Ignorable="w14 w15 w16se w16cid w16 w16cex w16sdtdh wp14">
   <w:footnote w:type="separator" w:id="-1">
     <w:p>
       <w:r>
@@ -5420,7 +5628,7 @@
 </file>
 
 <file path=word/header1.xml><?xml version="1.0" encoding="utf-8"?>
-<w:hdr xmlns:wpc="http://schemas.microsoft.com/office/word/2010/wordprocessingCanvas" xmlns:cx="http://schemas.microsoft.com/office/drawing/2014/chartex" xmlns:cx1="http://schemas.microsoft.com/office/drawing/2015/9/8/chartex" xmlns:cx2="http://schemas.microsoft.com/office/drawing/2015/10/21/chartex" xmlns:cx3="http://schemas.microsoft.com/office/drawing/2016/5/9/chartex" xmlns:cx4="http://schemas.microsoft.com/office/drawing/2016/5/10/chartex" xmlns:cx5="http://schemas.microsoft.com/office/drawing/2016/5/11/chartex" xmlns:cx6="http://schemas.microsoft.com/office/drawing/2016/5/12/chartex" xmlns:cx7="http://schemas.microsoft.com/office/drawing/2016/5/13/chartex" xmlns:cx8="http://schemas.microsoft.com/office/drawing/2016/5/14/chartex" xmlns:mc="http://schemas.openxmlformats.org/markup-compatibility/2006" xmlns:aink="http://schemas.microsoft.com/office/drawing/2016/ink" xmlns:am3d="http://schemas.microsoft.com/office/drawing/2017/model3d" xmlns:o="urn:schemas-microsoft-com:office:office" xmlns:r="http://schemas.openxmlformats.org/officeDocument/2006/relationships" xmlns:m="http://schemas.openxmlformats.org/officeDocument/2006/math" xmlns:v="urn:schemas-microsoft-com:vml" xmlns:wp14="http://schemas.microsoft.com/office/word/2010/wordprocessingDrawing" xmlns:wp="http://schemas.openxmlformats.org/drawingml/2006/wordprocessingDrawing" xmlns:w10="urn:schemas-microsoft-com:office:word" xmlns:w="http://schemas.openxmlformats.org/wordprocessingml/2006/main" xmlns:w14="http://schemas.microsoft.com/office/word/2010/wordml" xmlns:w15="http://schemas.microsoft.com/office/word/2012/wordml" xmlns:w16cex="http://schemas.microsoft.com/office/word/2018/wordml/cex" xmlns:w16cid="http://schemas.microsoft.com/office/word/2016/wordml/cid" xmlns:w16="http://schemas.microsoft.com/office/word/2018/wordml" xmlns:w16se="http://schemas.microsoft.com/office/word/2015/wordml/symex" xmlns:wpg="http://schemas.microsoft.com/office/word/2010/wordprocessingGroup" xmlns:wpi="http://schemas.microsoft.com/office/word/2010/wordprocessingInk" xmlns:wne="http://schemas.microsoft.com/office/word/2006/wordml" xmlns:wps="http://schemas.microsoft.com/office/word/2010/wordprocessingShape" mc:Ignorable="w14 w15 w16se w16cid w16 w16cex wp14">
+<w:hdr xmlns:wpc="http://schemas.microsoft.com/office/word/2010/wordprocessingCanvas" xmlns:cx="http://schemas.microsoft.com/office/drawing/2014/chartex" xmlns:cx1="http://schemas.microsoft.com/office/drawing/2015/9/8/chartex" xmlns:cx2="http://schemas.microsoft.com/office/drawing/2015/10/21/chartex" xmlns:cx3="http://schemas.microsoft.com/office/drawing/2016/5/9/chartex" xmlns:cx4="http://schemas.microsoft.com/office/drawing/2016/5/10/chartex" xmlns:cx5="http://schemas.microsoft.com/office/drawing/2016/5/11/chartex" xmlns:cx6="http://schemas.microsoft.com/office/drawing/2016/5/12/chartex" xmlns:cx7="http://schemas.microsoft.com/office/drawing/2016/5/13/chartex" xmlns:cx8="http://schemas.microsoft.com/office/drawing/2016/5/14/chartex" xmlns:mc="http://schemas.openxmlformats.org/markup-compatibility/2006" xmlns:aink="http://schemas.microsoft.com/office/drawing/2016/ink" xmlns:am3d="http://schemas.microsoft.com/office/drawing/2017/model3d" xmlns:o="urn:schemas-microsoft-com:office:office" xmlns:r="http://schemas.openxmlformats.org/officeDocument/2006/relationships" xmlns:m="http://schemas.openxmlformats.org/officeDocument/2006/math" xmlns:v="urn:schemas-microsoft-com:vml" xmlns:wp14="http://schemas.microsoft.com/office/word/2010/wordprocessingDrawing" xmlns:wp="http://schemas.openxmlformats.org/drawingml/2006/wordprocessingDrawing" xmlns:w10="urn:schemas-microsoft-com:office:word" xmlns:w="http://schemas.openxmlformats.org/wordprocessingml/2006/main" xmlns:w14="http://schemas.microsoft.com/office/word/2010/wordml" xmlns:w15="http://schemas.microsoft.com/office/word/2012/wordml" xmlns:w16cex="http://schemas.microsoft.com/office/word/2018/wordml/cex" xmlns:w16cid="http://schemas.microsoft.com/office/word/2016/wordml/cid" xmlns:w16="http://schemas.microsoft.com/office/word/2018/wordml" xmlns:w16sdtdh="http://schemas.microsoft.com/office/word/2020/wordml/sdtdatahash" xmlns:w16se="http://schemas.microsoft.com/office/word/2015/wordml/symex" xmlns:wpg="http://schemas.microsoft.com/office/word/2010/wordprocessingGroup" xmlns:wpi="http://schemas.microsoft.com/office/word/2010/wordprocessingInk" xmlns:wne="http://schemas.microsoft.com/office/word/2006/wordml" xmlns:wps="http://schemas.microsoft.com/office/word/2010/wordprocessingShape" mc:Ignorable="w14 w15 w16se w16cid w16 w16cex w16sdtdh wp14">
   <w:sdt>
     <w:sdtPr>
       <w:rPr>
@@ -5511,7 +5719,7 @@
 </file>
 
 <file path=word/header2.xml><?xml version="1.0" encoding="utf-8"?>
-<w:hdr xmlns:wpc="http://schemas.microsoft.com/office/word/2010/wordprocessingCanvas" xmlns:cx="http://schemas.microsoft.com/office/drawing/2014/chartex" xmlns:cx1="http://schemas.microsoft.com/office/drawing/2015/9/8/chartex" xmlns:cx2="http://schemas.microsoft.com/office/drawing/2015/10/21/chartex" xmlns:cx3="http://schemas.microsoft.com/office/drawing/2016/5/9/chartex" xmlns:cx4="http://schemas.microsoft.com/office/drawing/2016/5/10/chartex" xmlns:cx5="http://schemas.microsoft.com/office/drawing/2016/5/11/chartex" xmlns:cx6="http://schemas.microsoft.com/office/drawing/2016/5/12/chartex" xmlns:cx7="http://schemas.microsoft.com/office/drawing/2016/5/13/chartex" xmlns:cx8="http://schemas.microsoft.com/office/drawing/2016/5/14/chartex" xmlns:mc="http://schemas.openxmlformats.org/markup-compatibility/2006" xmlns:aink="http://schemas.microsoft.com/office/drawing/2016/ink" xmlns:am3d="http://schemas.microsoft.com/office/drawing/2017/model3d" xmlns:o="urn:schemas-microsoft-com:office:office" xmlns:r="http://schemas.openxmlformats.org/officeDocument/2006/relationships" xmlns:m="http://schemas.openxmlformats.org/officeDocument/2006/math" xmlns:v="urn:schemas-microsoft-com:vml" xmlns:wp14="http://schemas.microsoft.com/office/word/2010/wordprocessingDrawing" xmlns:wp="http://schemas.openxmlformats.org/drawingml/2006/wordprocessingDrawing" xmlns:w10="urn:schemas-microsoft-com:office:word" xmlns:w="http://schemas.openxmlformats.org/wordprocessingml/2006/main" xmlns:w14="http://schemas.microsoft.com/office/word/2010/wordml" xmlns:w15="http://schemas.microsoft.com/office/word/2012/wordml" xmlns:w16cex="http://schemas.microsoft.com/office/word/2018/wordml/cex" xmlns:w16cid="http://schemas.microsoft.com/office/word/2016/wordml/cid" xmlns:w16="http://schemas.microsoft.com/office/word/2018/wordml" xmlns:w16se="http://schemas.microsoft.com/office/word/2015/wordml/symex" xmlns:wpg="http://schemas.microsoft.com/office/word/2010/wordprocessingGroup" xmlns:wpi="http://schemas.microsoft.com/office/word/2010/wordprocessingInk" xmlns:wne="http://schemas.microsoft.com/office/word/2006/wordml" xmlns:wps="http://schemas.microsoft.com/office/word/2010/wordprocessingShape" mc:Ignorable="w14 w15 w16se w16cid w16 w16cex wp14">
+<w:hdr xmlns:wpc="http://schemas.microsoft.com/office/word/2010/wordprocessingCanvas" xmlns:cx="http://schemas.microsoft.com/office/drawing/2014/chartex" xmlns:cx1="http://schemas.microsoft.com/office/drawing/2015/9/8/chartex" xmlns:cx2="http://schemas.microsoft.com/office/drawing/2015/10/21/chartex" xmlns:cx3="http://schemas.microsoft.com/office/drawing/2016/5/9/chartex" xmlns:cx4="http://schemas.microsoft.com/office/drawing/2016/5/10/chartex" xmlns:cx5="http://schemas.microsoft.com/office/drawing/2016/5/11/chartex" xmlns:cx6="http://schemas.microsoft.com/office/drawing/2016/5/12/chartex" xmlns:cx7="http://schemas.microsoft.com/office/drawing/2016/5/13/chartex" xmlns:cx8="http://schemas.microsoft.com/office/drawing/2016/5/14/chartex" xmlns:mc="http://schemas.openxmlformats.org/markup-compatibility/2006" xmlns:aink="http://schemas.microsoft.com/office/drawing/2016/ink" xmlns:am3d="http://schemas.microsoft.com/office/drawing/2017/model3d" xmlns:o="urn:schemas-microsoft-com:office:office" xmlns:r="http://schemas.openxmlformats.org/officeDocument/2006/relationships" xmlns:m="http://schemas.openxmlformats.org/officeDocument/2006/math" xmlns:v="urn:schemas-microsoft-com:vml" xmlns:wp14="http://schemas.microsoft.com/office/word/2010/wordprocessingDrawing" xmlns:wp="http://schemas.openxmlformats.org/drawingml/2006/wordprocessingDrawing" xmlns:w10="urn:schemas-microsoft-com:office:word" xmlns:w="http://schemas.openxmlformats.org/wordprocessingml/2006/main" xmlns:w14="http://schemas.microsoft.com/office/word/2010/wordml" xmlns:w15="http://schemas.microsoft.com/office/word/2012/wordml" xmlns:w16cex="http://schemas.microsoft.com/office/word/2018/wordml/cex" xmlns:w16cid="http://schemas.microsoft.com/office/word/2016/wordml/cid" xmlns:w16="http://schemas.microsoft.com/office/word/2018/wordml" xmlns:w16sdtdh="http://schemas.microsoft.com/office/word/2020/wordml/sdtdatahash" xmlns:w16se="http://schemas.microsoft.com/office/word/2015/wordml/symex" xmlns:wpg="http://schemas.microsoft.com/office/word/2010/wordprocessingGroup" xmlns:wpi="http://schemas.microsoft.com/office/word/2010/wordprocessingInk" xmlns:wne="http://schemas.microsoft.com/office/word/2006/wordml" xmlns:wps="http://schemas.microsoft.com/office/word/2010/wordprocessingShape" mc:Ignorable="w14 w15 w16se w16cid w16 w16cex w16sdtdh wp14">
   <w:p>
     <w:pPr>
       <w:pStyle w:val="Header"/>
@@ -5529,7 +5737,7 @@
 </file>
 
 <file path=word/numbering.xml><?xml version="1.0" encoding="utf-8"?>
-<w:numbering xmlns:wpc="http://schemas.microsoft.com/office/word/2010/wordprocessingCanvas" xmlns:cx="http://schemas.microsoft.com/office/drawing/2014/chartex" xmlns:cx1="http://schemas.microsoft.com/office/drawing/2015/9/8/chartex" xmlns:cx2="http://schemas.microsoft.com/office/drawing/2015/10/21/chartex" xmlns:cx3="http://schemas.microsoft.com/office/drawing/2016/5/9/chartex" xmlns:cx4="http://schemas.microsoft.com/office/drawing/2016/5/10/chartex" xmlns:cx5="http://schemas.microsoft.com/office/drawing/2016/5/11/chartex" xmlns:cx6="http://schemas.microsoft.com/office/drawing/2016/5/12/chartex" xmlns:cx7="http://schemas.microsoft.com/office/drawing/2016/5/13/chartex" xmlns:cx8="http://schemas.microsoft.com/office/drawing/2016/5/14/chartex" xmlns:mc="http://schemas.openxmlformats.org/markup-compatibility/2006" xmlns:aink="http://schemas.microsoft.com/office/drawing/2016/ink" xmlns:am3d="http://schemas.microsoft.com/office/drawing/2017/model3d" xmlns:o="urn:schemas-microsoft-com:office:office" xmlns:r="http://schemas.openxmlformats.org/officeDocument/2006/relationships" xmlns:m="http://schemas.openxmlformats.org/officeDocument/2006/math" xmlns:v="urn:schemas-microsoft-com:vml" xmlns:wp14="http://schemas.microsoft.com/office/word/2010/wordprocessingDrawing" xmlns:wp="http://schemas.openxmlformats.org/drawingml/2006/wordprocessingDrawing" xmlns:w10="urn:schemas-microsoft-com:office:word" xmlns:w="http://schemas.openxmlformats.org/wordprocessingml/2006/main" xmlns:w14="http://schemas.microsoft.com/office/word/2010/wordml" xmlns:w15="http://schemas.microsoft.com/office/word/2012/wordml" xmlns:w16cex="http://schemas.microsoft.com/office/word/2018/wordml/cex" xmlns:w16cid="http://schemas.microsoft.com/office/word/2016/wordml/cid" xmlns:w16="http://schemas.microsoft.com/office/word/2018/wordml" xmlns:w16se="http://schemas.microsoft.com/office/word/2015/wordml/symex" xmlns:wpg="http://schemas.microsoft.com/office/word/2010/wordprocessingGroup" xmlns:wpi="http://schemas.microsoft.com/office/word/2010/wordprocessingInk" xmlns:wne="http://schemas.microsoft.com/office/word/2006/wordml" xmlns:wps="http://schemas.microsoft.com/office/word/2010/wordprocessingShape" mc:Ignorable="w14 w15 w16se w16cid w16 w16cex wp14">
+<w:numbering xmlns:wpc="http://schemas.microsoft.com/office/word/2010/wordprocessingCanvas" xmlns:cx="http://schemas.microsoft.com/office/drawing/2014/chartex" xmlns:cx1="http://schemas.microsoft.com/office/drawing/2015/9/8/chartex" xmlns:cx2="http://schemas.microsoft.com/office/drawing/2015/10/21/chartex" xmlns:cx3="http://schemas.microsoft.com/office/drawing/2016/5/9/chartex" xmlns:cx4="http://schemas.microsoft.com/office/drawing/2016/5/10/chartex" xmlns:cx5="http://schemas.microsoft.com/office/drawing/2016/5/11/chartex" xmlns:cx6="http://schemas.microsoft.com/office/drawing/2016/5/12/chartex" xmlns:cx7="http://schemas.microsoft.com/office/drawing/2016/5/13/chartex" xmlns:cx8="http://schemas.microsoft.com/office/drawing/2016/5/14/chartex" xmlns:mc="http://schemas.openxmlformats.org/markup-compatibility/2006" xmlns:aink="http://schemas.microsoft.com/office/drawing/2016/ink" xmlns:am3d="http://schemas.microsoft.com/office/drawing/2017/model3d" xmlns:o="urn:schemas-microsoft-com:office:office" xmlns:r="http://schemas.openxmlformats.org/officeDocument/2006/relationships" xmlns:m="http://schemas.openxmlformats.org/officeDocument/2006/math" xmlns:v="urn:schemas-microsoft-com:vml" xmlns:wp14="http://schemas.microsoft.com/office/word/2010/wordprocessingDrawing" xmlns:wp="http://schemas.openxmlformats.org/drawingml/2006/wordprocessingDrawing" xmlns:w10="urn:schemas-microsoft-com:office:word" xmlns:w="http://schemas.openxmlformats.org/wordprocessingml/2006/main" xmlns:w14="http://schemas.microsoft.com/office/word/2010/wordml" xmlns:w15="http://schemas.microsoft.com/office/word/2012/wordml" xmlns:w16cex="http://schemas.microsoft.com/office/word/2018/wordml/cex" xmlns:w16cid="http://schemas.microsoft.com/office/word/2016/wordml/cid" xmlns:w16="http://schemas.microsoft.com/office/word/2018/wordml" xmlns:w16sdtdh="http://schemas.microsoft.com/office/word/2020/wordml/sdtdatahash" xmlns:w16se="http://schemas.microsoft.com/office/word/2015/wordml/symex" xmlns:wpg="http://schemas.microsoft.com/office/word/2010/wordprocessingGroup" xmlns:wpi="http://schemas.microsoft.com/office/word/2010/wordprocessingInk" xmlns:wne="http://schemas.microsoft.com/office/word/2006/wordml" xmlns:wps="http://schemas.microsoft.com/office/word/2010/wordprocessingShape" mc:Ignorable="w14 w15 w16se w16cid w16 w16cex w16sdtdh wp14">
   <w:abstractNum w:abstractNumId="0" w15:restartNumberingAfterBreak="0">
     <w:nsid w:val="66334873"/>
     <w:multiLevelType w:val="hybridMultilevel"/>
@@ -5588,11 +5796,11 @@
 </file>
 
 <file path=word/people.xml><?xml version="1.0" encoding="utf-8"?>
-<w15:people xmlns:wpc="http://schemas.microsoft.com/office/word/2010/wordprocessingCanvas" xmlns:cx="http://schemas.microsoft.com/office/drawing/2014/chartex" xmlns:cx1="http://schemas.microsoft.com/office/drawing/2015/9/8/chartex" xmlns:cx2="http://schemas.microsoft.com/office/drawing/2015/10/21/chartex" xmlns:cx3="http://schemas.microsoft.com/office/drawing/2016/5/9/chartex" xmlns:cx4="http://schemas.microsoft.com/office/drawing/2016/5/10/chartex" xmlns:cx5="http://schemas.microsoft.com/office/drawing/2016/5/11/chartex" xmlns:cx6="http://schemas.microsoft.com/office/drawing/2016/5/12/chartex" xmlns:cx7="http://schemas.microsoft.com/office/drawing/2016/5/13/chartex" xmlns:cx8="http://schemas.microsoft.com/office/drawing/2016/5/14/chartex" xmlns:mc="http://schemas.openxmlformats.org/markup-compatibility/2006" xmlns:aink="http://schemas.microsoft.com/office/drawing/2016/ink" xmlns:am3d="http://schemas.microsoft.com/office/drawing/2017/model3d" xmlns:o="urn:schemas-microsoft-com:office:office" xmlns:r="http://schemas.openxmlformats.org/officeDocument/2006/relationships" xmlns:m="http://schemas.openxmlformats.org/officeDocument/2006/math" xmlns:v="urn:schemas-microsoft-com:vml" xmlns:wp14="http://schemas.microsoft.com/office/word/2010/wordprocessingDrawing" xmlns:wp="http://schemas.openxmlformats.org/drawingml/2006/wordprocessingDrawing" xmlns:w10="urn:schemas-microsoft-com:office:word" xmlns:w="http://schemas.openxmlformats.org/wordprocessingml/2006/main" xmlns:w14="http://schemas.microsoft.com/office/word/2010/wordml" xmlns:w15="http://schemas.microsoft.com/office/word/2012/wordml" xmlns:w16cex="http://schemas.microsoft.com/office/word/2018/wordml/cex" xmlns:w16cid="http://schemas.microsoft.com/office/word/2016/wordml/cid" xmlns:w16="http://schemas.microsoft.com/office/word/2018/wordml" xmlns:w16se="http://schemas.microsoft.com/office/word/2015/wordml/symex" xmlns:wpg="http://schemas.microsoft.com/office/word/2010/wordprocessingGroup" xmlns:wpi="http://schemas.microsoft.com/office/word/2010/wordprocessingInk" xmlns:wne="http://schemas.microsoft.com/office/word/2006/wordml" xmlns:wps="http://schemas.microsoft.com/office/word/2010/wordprocessingShape" mc:Ignorable="w14 w15 w16se w16cid w16 w16cex wp14">
+<w15:people xmlns:wpc="http://schemas.microsoft.com/office/word/2010/wordprocessingCanvas" xmlns:cx="http://schemas.microsoft.com/office/drawing/2014/chartex" xmlns:cx1="http://schemas.microsoft.com/office/drawing/2015/9/8/chartex" xmlns:cx2="http://schemas.microsoft.com/office/drawing/2015/10/21/chartex" xmlns:cx3="http://schemas.microsoft.com/office/drawing/2016/5/9/chartex" xmlns:cx4="http://schemas.microsoft.com/office/drawing/2016/5/10/chartex" xmlns:cx5="http://schemas.microsoft.com/office/drawing/2016/5/11/chartex" xmlns:cx6="http://schemas.microsoft.com/office/drawing/2016/5/12/chartex" xmlns:cx7="http://schemas.microsoft.com/office/drawing/2016/5/13/chartex" xmlns:cx8="http://schemas.microsoft.com/office/drawing/2016/5/14/chartex" xmlns:mc="http://schemas.openxmlformats.org/markup-compatibility/2006" xmlns:aink="http://schemas.microsoft.com/office/drawing/2016/ink" xmlns:am3d="http://schemas.microsoft.com/office/drawing/2017/model3d" xmlns:o="urn:schemas-microsoft-com:office:office" xmlns:r="http://schemas.openxmlformats.org/officeDocument/2006/relationships" xmlns:m="http://schemas.openxmlformats.org/officeDocument/2006/math" xmlns:v="urn:schemas-microsoft-com:vml" xmlns:wp14="http://schemas.microsoft.com/office/word/2010/wordprocessingDrawing" xmlns:wp="http://schemas.openxmlformats.org/drawingml/2006/wordprocessingDrawing" xmlns:w10="urn:schemas-microsoft-com:office:word" xmlns:w="http://schemas.openxmlformats.org/wordprocessingml/2006/main" xmlns:w14="http://schemas.microsoft.com/office/word/2010/wordml" xmlns:w15="http://schemas.microsoft.com/office/word/2012/wordml" xmlns:w16cex="http://schemas.microsoft.com/office/word/2018/wordml/cex" xmlns:w16cid="http://schemas.microsoft.com/office/word/2016/wordml/cid" xmlns:w16="http://schemas.microsoft.com/office/word/2018/wordml" xmlns:w16sdtdh="http://schemas.microsoft.com/office/word/2020/wordml/sdtdatahash" xmlns:w16se="http://schemas.microsoft.com/office/word/2015/wordml/symex" xmlns:wpg="http://schemas.microsoft.com/office/word/2010/wordprocessingGroup" xmlns:wpi="http://schemas.microsoft.com/office/word/2010/wordprocessingInk" xmlns:wne="http://schemas.microsoft.com/office/word/2006/wordml" xmlns:wps="http://schemas.microsoft.com/office/word/2010/wordprocessingShape" mc:Ignorable="w14 w15 w16se w16cid w16 w16cex w16sdtdh wp14">
   <w15:person w15:author="Nicholas Maxwell">
     <w15:presenceInfo w15:providerId="AD" w15:userId="S::w10026941@usm.edu::1a044d9d-3e7b-4dec-96dd-0930cc4f0d43"/>
   </w15:person>
-  <w15:person w15:author="Nicholas">
+  <w15:person w15:author="Nicholas Maxwell [2]">
     <w15:presenceInfo w15:providerId="AD" w15:userId="S::w10026941@usm.edu::1a044d9d-3e7b-4dec-96dd-0930cc4f0d43"/>
   </w15:person>
   <w15:person w15:author="Nick Maxwell">
@@ -5602,7 +5810,7 @@
 </file>
 
 <file path=word/styles.xml><?xml version="1.0" encoding="utf-8"?>
-<w:styles xmlns:mc="http://schemas.openxmlformats.org/markup-compatibility/2006" xmlns:r="http://schemas.openxmlformats.org/officeDocument/2006/relationships" xmlns:w="http://schemas.openxmlformats.org/wordprocessingml/2006/main" xmlns:w14="http://schemas.microsoft.com/office/word/2010/wordml" xmlns:w15="http://schemas.microsoft.com/office/word/2012/wordml" xmlns:w16cex="http://schemas.microsoft.com/office/word/2018/wordml/cex" xmlns:w16cid="http://schemas.microsoft.com/office/word/2016/wordml/cid" xmlns:w16="http://schemas.microsoft.com/office/word/2018/wordml" xmlns:w16se="http://schemas.microsoft.com/office/word/2015/wordml/symex" mc:Ignorable="w14 w15 w16se w16cid w16 w16cex">
+<w:styles xmlns:mc="http://schemas.openxmlformats.org/markup-compatibility/2006" xmlns:r="http://schemas.openxmlformats.org/officeDocument/2006/relationships" xmlns:w="http://schemas.openxmlformats.org/wordprocessingml/2006/main" xmlns:w14="http://schemas.microsoft.com/office/word/2010/wordml" xmlns:w15="http://schemas.microsoft.com/office/word/2012/wordml" xmlns:w16cex="http://schemas.microsoft.com/office/word/2018/wordml/cex" xmlns:w16cid="http://schemas.microsoft.com/office/word/2016/wordml/cid" xmlns:w16="http://schemas.microsoft.com/office/word/2018/wordml" xmlns:w16sdtdh="http://schemas.microsoft.com/office/word/2020/wordml/sdtdatahash" xmlns:w16se="http://schemas.microsoft.com/office/word/2015/wordml/symex" mc:Ignorable="w14 w15 w16se w16cid w16 w16cex w16sdtdh">
   <w:docDefaults>
     <w:rPrDefault>
       <w:rPr>

</xml_diff>

<commit_message>
working on the intro
</commit_message>
<xml_diff>
--- a/4 Manuscript/CVOE Manuscript.docx
+++ b/4 Manuscript/CVOE Manuscript.docx
@@ -864,6 +864,12 @@
         <w:rPr>
           <w:sz w:val="24"/>
         </w:rPr>
+        <w:t xml:space="preserve">quickly and </w:t>
+      </w:r>
+      <w:r>
+        <w:rPr>
+          <w:sz w:val="24"/>
+        </w:rPr>
         <w:t xml:space="preserve">accurately </w:t>
       </w:r>
       <w:r>
@@ -905,9 +911,29 @@
       <w:r>
         <w:rPr>
           <w:sz w:val="24"/>
+        </w:rPr>
+        <w:t xml:space="preserve">Successful task-switching allows individuals to respond to a rapidly changing environment while accounting for multiple task demands. </w:t>
+      </w:r>
+      <w:r>
+        <w:rPr>
+          <w:sz w:val="24"/>
           <w:highlight w:val="yellow"/>
         </w:rPr>
-        <w:t>[RAPIDLY CHANGING ENVIRONMENT]</w:t>
+        <w:t>[</w:t>
+      </w:r>
+      <w:r>
+        <w:rPr>
+          <w:sz w:val="24"/>
+          <w:highlight w:val="yellow"/>
+        </w:rPr>
+        <w:t>TRANSITION</w:t>
+      </w:r>
+      <w:r>
+        <w:rPr>
+          <w:sz w:val="24"/>
+          <w:highlight w:val="yellow"/>
+        </w:rPr>
+        <w:t>]</w:t>
       </w:r>
       <w:r>
         <w:rPr>
@@ -918,29 +944,310 @@
       <w:r>
         <w:rPr>
           <w:sz w:val="24"/>
+        </w:rPr>
+        <w:t>Often, the same stimuli can invoke the use of a different task set, with these changes depending on the desired outcome.</w:t>
+      </w:r>
+      <w:r>
+        <w:rPr>
+          <w:sz w:val="24"/>
+        </w:rPr>
+        <w:t xml:space="preserve"> </w:t>
+      </w:r>
+      <w:r>
+        <w:rPr>
+          <w:sz w:val="24"/>
+        </w:rPr>
+        <w:t xml:space="preserve">For example, </w:t>
+      </w:r>
+      <w:r>
+        <w:rPr>
+          <w:sz w:val="24"/>
           <w:highlight w:val="yellow"/>
         </w:rPr>
+        <w:t>[EXAMPLE].</w:t>
+      </w:r>
+    </w:p>
+    <w:p>
+      <w:pPr>
+        <w:spacing w:line="480" w:lineRule="auto"/>
+        <w:ind w:firstLine="720"/>
+        <w:rPr>
+          <w:sz w:val="24"/>
+        </w:rPr>
+      </w:pPr>
+      <w:r>
+        <w:rPr>
+          <w:sz w:val="24"/>
+        </w:rPr>
+        <w:t xml:space="preserve">Researchers can empirically investigate task sets </w:t>
+      </w:r>
+      <w:r>
+        <w:rPr>
+          <w:sz w:val="24"/>
+        </w:rPr>
+        <w:t>using</w:t>
+      </w:r>
+      <w:r>
+        <w:rPr>
+          <w:sz w:val="24"/>
+        </w:rPr>
+        <w:t xml:space="preserve"> “task switching” </w:t>
+      </w:r>
+      <w:r>
+        <w:rPr>
+          <w:sz w:val="24"/>
+        </w:rPr>
+        <w:t xml:space="preserve">exercises. </w:t>
+      </w:r>
+      <w:r>
+        <w:rPr>
+          <w:sz w:val="24"/>
+        </w:rPr>
+        <w:t xml:space="preserve">In </w:t>
+      </w:r>
+      <w:r>
+        <w:rPr>
+          <w:sz w:val="24"/>
+        </w:rPr>
+        <w:t>the</w:t>
+      </w:r>
+      <w:r>
+        <w:rPr>
+          <w:sz w:val="24"/>
+        </w:rPr>
+        <w:t xml:space="preserve"> traditional task switching</w:t>
+      </w:r>
+      <w:r>
+        <w:rPr>
+          <w:sz w:val="24"/>
+        </w:rPr>
+        <w:t xml:space="preserve"> paradigm</w:t>
+      </w:r>
+      <w:r>
+        <w:rPr>
+          <w:sz w:val="24"/>
+        </w:rPr>
+        <w:t xml:space="preserve">, participants are presented with </w:t>
+      </w:r>
+      <w:r>
+        <w:rPr>
+          <w:sz w:val="24"/>
+        </w:rPr>
+        <w:t>a pair of</w:t>
+      </w:r>
+      <w:r>
+        <w:rPr>
+          <w:sz w:val="24"/>
+        </w:rPr>
+        <w:t xml:space="preserve"> simple </w:t>
+      </w:r>
+      <w:r>
+        <w:rPr>
+          <w:sz w:val="24"/>
+        </w:rPr>
+        <w:t>ye</w:t>
+      </w:r>
+      <w:r>
+        <w:rPr>
+          <w:sz w:val="24"/>
+        </w:rPr>
+        <w:t xml:space="preserve">t contrasting tasks and </w:t>
+      </w:r>
+      <w:r>
+        <w:rPr>
+          <w:sz w:val="24"/>
+        </w:rPr>
+        <w:t xml:space="preserve">must </w:t>
+      </w:r>
+      <w:r>
+        <w:rPr>
+          <w:sz w:val="24"/>
+        </w:rPr>
+        <w:t xml:space="preserve">alternate between completing </w:t>
+      </w:r>
+      <w:r>
+        <w:rPr>
+          <w:sz w:val="24"/>
+        </w:rPr>
+        <w:t>them (i.e., performing an addition task on trial one but a subtraction task on trial two)</w:t>
+      </w:r>
+      <w:r>
+        <w:rPr>
+          <w:sz w:val="24"/>
+        </w:rPr>
+        <w:t>.</w:t>
+      </w:r>
+      <w:r>
+        <w:rPr>
+          <w:sz w:val="24"/>
+        </w:rPr>
+        <w:t xml:space="preserve"> </w:t>
+      </w:r>
+      <w:r>
+        <w:rPr>
+          <w:sz w:val="24"/>
+          <w:highlight w:val="yellow"/>
+        </w:rPr>
+        <w:t>[SENTENCE HERE?]</w:t>
+      </w:r>
+      <w:r>
+        <w:rPr>
+          <w:sz w:val="24"/>
+        </w:rPr>
+        <w:t xml:space="preserve"> </w:t>
+      </w:r>
+      <w:r>
+        <w:rPr>
+          <w:sz w:val="24"/>
+        </w:rPr>
+        <w:t>Previous research has found that w</w:t>
+      </w:r>
+      <w:r>
+        <w:rPr>
+          <w:sz w:val="24"/>
+        </w:rPr>
+        <w:t xml:space="preserve">hen individuals are forced to alternate between tasks, their reaction times are </w:t>
+      </w:r>
+      <w:r>
+        <w:rPr>
+          <w:sz w:val="24"/>
+        </w:rPr>
+        <w:t>slower,</w:t>
+      </w:r>
+      <w:r>
+        <w:rPr>
+          <w:sz w:val="24"/>
+        </w:rPr>
+        <w:t xml:space="preserve"> and they typically commit more errors relative to completing each task separately </w:t>
+      </w:r>
+      <w:r>
+        <w:rPr>
+          <w:sz w:val="24"/>
+          <w:highlight w:val="cyan"/>
+        </w:rPr>
         <w:t>[</w:t>
       </w:r>
       <w:r>
         <w:rPr>
           <w:sz w:val="24"/>
+          <w:highlight w:val="cyan"/>
+        </w:rPr>
+        <w:t xml:space="preserve">EXAMPLE </w:t>
+      </w:r>
+      <w:r>
+        <w:rPr>
+          <w:sz w:val="24"/>
+          <w:highlight w:val="cyan"/>
+        </w:rPr>
+        <w:t>CITE]</w:t>
+      </w:r>
+      <w:r>
+        <w:rPr>
+          <w:sz w:val="24"/>
+        </w:rPr>
+        <w:t xml:space="preserve">.  </w:t>
+      </w:r>
+    </w:p>
+    <w:p>
+      <w:pPr>
+        <w:spacing w:line="480" w:lineRule="auto"/>
+        <w:rPr>
+          <w:sz w:val="24"/>
+        </w:rPr>
+      </w:pPr>
+      <w:r>
+        <w:rPr>
+          <w:sz w:val="24"/>
+        </w:rPr>
+        <w:tab/>
+      </w:r>
+      <w:r>
+        <w:rPr>
+          <w:sz w:val="24"/>
           <w:highlight w:val="yellow"/>
         </w:rPr>
-        <w:t>TRANSITION</w:t>
+        <w:t>[PARAGRAPH HERE ON VARIOUS TASK SWITCHING PARADIGMS?]</w:t>
+      </w:r>
+      <w:r>
+        <w:rPr>
+          <w:sz w:val="24"/>
+        </w:rPr>
+        <w:t xml:space="preserve"> </w:t>
       </w:r>
       <w:r>
         <w:rPr>
           <w:sz w:val="24"/>
           <w:highlight w:val="yellow"/>
         </w:rPr>
+        <w:t>[BIVALENT VS UNIVALENT</w:t>
+      </w:r>
+      <w:r>
+        <w:rPr>
+          <w:sz w:val="24"/>
+          <w:highlight w:val="yellow"/>
+        </w:rPr>
+        <w:t xml:space="preserve"> STIMULI</w:t>
+      </w:r>
+      <w:r>
+        <w:rPr>
+          <w:sz w:val="24"/>
+          <w:highlight w:val="yellow"/>
+        </w:rPr>
         <w:t>]</w:t>
       </w:r>
       <w:r>
         <w:rPr>
           <w:sz w:val="24"/>
         </w:rPr>
-        <w:t xml:space="preserve"> The term </w:t>
+        <w:t xml:space="preserve"> Previous research has consistently shown that switching </w:t>
+      </w:r>
+      <w:r>
+        <w:rPr>
+          <w:sz w:val="24"/>
+        </w:rPr>
+        <w:t xml:space="preserve">is more effortful </w:t>
+      </w:r>
+      <w:r>
+        <w:rPr>
+          <w:sz w:val="24"/>
+        </w:rPr>
+        <w:t xml:space="preserve">for participants </w:t>
+      </w:r>
+      <w:r>
+        <w:rPr>
+          <w:sz w:val="24"/>
+        </w:rPr>
+        <w:t>when</w:t>
+      </w:r>
+      <w:r>
+        <w:rPr>
+          <w:sz w:val="24"/>
+        </w:rPr>
+        <w:t>ever</w:t>
+      </w:r>
+      <w:r>
+        <w:rPr>
+          <w:sz w:val="24"/>
+        </w:rPr>
+        <w:t xml:space="preserve"> the task </w:t>
+      </w:r>
+      <w:r>
+        <w:rPr>
+          <w:sz w:val="24"/>
+        </w:rPr>
+        <w:t>invol</w:t>
+      </w:r>
+      <w:r>
+        <w:rPr>
+          <w:sz w:val="24"/>
+        </w:rPr>
+        <w:t>ves</w:t>
+      </w:r>
+      <w:r>
+        <w:rPr>
+          <w:sz w:val="24"/>
+        </w:rPr>
+        <w:t xml:space="preserve"> </w:t>
       </w:r>
       <w:r>
         <w:rPr>
@@ -948,93 +1255,31 @@
           <w:iCs/>
           <w:sz w:val="24"/>
         </w:rPr>
-        <w:t>task set</w:t>
-      </w:r>
-      <w:r>
-        <w:rPr>
-          <w:sz w:val="24"/>
-        </w:rPr>
-        <w:t xml:space="preserve"> refers to collection of mental resources that can be used in conjunction to complete a particular cognitive task. Researchers can empirically investigate task sets </w:t>
-      </w:r>
-      <w:proofErr w:type="gramStart"/>
-      <w:r>
-        <w:rPr>
-          <w:sz w:val="24"/>
-        </w:rPr>
-        <w:t>through the use of</w:t>
-      </w:r>
-      <w:proofErr w:type="gramEnd"/>
-      <w:r>
-        <w:rPr>
-          <w:sz w:val="24"/>
-        </w:rPr>
-        <w:t xml:space="preserve"> “task switching.” </w:t>
-      </w:r>
-      <w:r>
-        <w:rPr>
-          <w:sz w:val="24"/>
-        </w:rPr>
-        <w:t xml:space="preserve">In a traditional task switching </w:t>
-      </w:r>
-      <w:r>
-        <w:rPr>
-          <w:sz w:val="24"/>
-        </w:rPr>
-        <w:t>exercise</w:t>
-      </w:r>
-      <w:r>
-        <w:rPr>
-          <w:sz w:val="24"/>
-        </w:rPr>
-        <w:t xml:space="preserve">, participants are presented with </w:t>
-      </w:r>
-      <w:r>
-        <w:rPr>
-          <w:sz w:val="24"/>
-        </w:rPr>
-        <w:t>a pair of</w:t>
-      </w:r>
-      <w:r>
-        <w:rPr>
-          <w:sz w:val="24"/>
-        </w:rPr>
-        <w:t xml:space="preserve"> simple </w:t>
-      </w:r>
-      <w:r>
-        <w:rPr>
-          <w:sz w:val="24"/>
-        </w:rPr>
-        <w:t>ye</w:t>
-      </w:r>
-      <w:r>
-        <w:rPr>
-          <w:sz w:val="24"/>
-        </w:rPr>
-        <w:t xml:space="preserve">t contrasting tasks and </w:t>
-      </w:r>
-      <w:r>
-        <w:rPr>
-          <w:sz w:val="24"/>
-        </w:rPr>
-        <w:t xml:space="preserve">must </w:t>
-      </w:r>
-      <w:r>
-        <w:rPr>
-          <w:sz w:val="24"/>
-        </w:rPr>
-        <w:t xml:space="preserve">alternate between completing </w:t>
-      </w:r>
-      <w:r>
-        <w:rPr>
-          <w:sz w:val="24"/>
-        </w:rPr>
-        <w:t>them (i.e., performing an addition task on trial one but a subtraction task on trial two)</w:t>
-      </w:r>
-      <w:r>
-        <w:rPr>
-          <w:sz w:val="24"/>
-        </w:rPr>
-        <w:t>.</w:t>
+        <w:t xml:space="preserve">bivalent </w:t>
+      </w:r>
+      <w:r>
+        <w:rPr>
+          <w:sz w:val="24"/>
+        </w:rPr>
+        <w:t xml:space="preserve">stimuli </w:t>
+      </w:r>
+      <w:r>
+        <w:rPr>
+          <w:sz w:val="24"/>
+        </w:rPr>
+        <w:t xml:space="preserve">(i.e., stimuli with </w:t>
+      </w:r>
+      <w:r>
+        <w:rPr>
+          <w:sz w:val="24"/>
+        </w:rPr>
+        <w:t>two response meanings</w:t>
+      </w:r>
+      <w:r>
+        <w:rPr>
+          <w:sz w:val="24"/>
+        </w:rPr>
+        <w:t>)</w:t>
       </w:r>
       <w:r>
         <w:rPr>
@@ -1045,168 +1290,8 @@
       <w:r>
         <w:rPr>
           <w:sz w:val="24"/>
-          <w:highlight w:val="yellow"/>
-        </w:rPr>
-        <w:t>[SENTENCE HERE?]</w:t>
-      </w:r>
-      <w:r>
-        <w:rPr>
-          <w:sz w:val="24"/>
-        </w:rPr>
-        <w:t xml:space="preserve"> </w:t>
-      </w:r>
-      <w:r>
-        <w:rPr>
-          <w:sz w:val="24"/>
-        </w:rPr>
-        <w:t>Previous research has found that w</w:t>
-      </w:r>
-      <w:r>
-        <w:rPr>
-          <w:sz w:val="24"/>
-        </w:rPr>
-        <w:t xml:space="preserve">hen individuals are forced to alternate between tasks, their reaction times are </w:t>
-      </w:r>
-      <w:r>
-        <w:rPr>
-          <w:sz w:val="24"/>
-        </w:rPr>
-        <w:t>slower,</w:t>
-      </w:r>
-      <w:r>
-        <w:rPr>
-          <w:sz w:val="24"/>
-        </w:rPr>
-        <w:t xml:space="preserve"> and they typically commit more errors relative to completing each task separately </w:t>
-      </w:r>
-      <w:r>
-        <w:rPr>
-          <w:sz w:val="24"/>
-          <w:highlight w:val="cyan"/>
-        </w:rPr>
-        <w:t>[</w:t>
-      </w:r>
-      <w:r>
-        <w:rPr>
-          <w:sz w:val="24"/>
-          <w:highlight w:val="cyan"/>
-        </w:rPr>
-        <w:t xml:space="preserve">EXAMPLE </w:t>
-      </w:r>
-      <w:r>
-        <w:rPr>
-          <w:sz w:val="24"/>
-          <w:highlight w:val="cyan"/>
-        </w:rPr>
-        <w:t>CITE]</w:t>
-      </w:r>
-      <w:r>
-        <w:rPr>
-          <w:sz w:val="24"/>
-        </w:rPr>
-        <w:t xml:space="preserve">.  </w:t>
-      </w:r>
-    </w:p>
-    <w:p>
-      <w:pPr>
-        <w:spacing w:line="480" w:lineRule="auto"/>
-        <w:rPr>
-          <w:sz w:val="24"/>
-        </w:rPr>
-      </w:pPr>
-      <w:r>
-        <w:rPr>
-          <w:sz w:val="24"/>
-        </w:rPr>
-        <w:tab/>
-      </w:r>
-      <w:r>
-        <w:rPr>
-          <w:sz w:val="24"/>
-          <w:highlight w:val="yellow"/>
-        </w:rPr>
-        <w:t>[PARAGRAPH HERE ON VARIOUS TASK SWITCHING PARADIGMS?]</w:t>
-      </w:r>
-      <w:r>
-        <w:rPr>
-          <w:sz w:val="24"/>
-        </w:rPr>
-        <w:t xml:space="preserve"> </w:t>
-      </w:r>
-      <w:r>
-        <w:rPr>
-          <w:sz w:val="24"/>
-          <w:highlight w:val="yellow"/>
-        </w:rPr>
-        <w:t>[BIVALENT VS UNIVALENT</w:t>
-      </w:r>
-      <w:r>
-        <w:rPr>
-          <w:sz w:val="24"/>
-          <w:highlight w:val="yellow"/>
-        </w:rPr>
-        <w:t xml:space="preserve"> STIMULI</w:t>
-      </w:r>
-      <w:r>
-        <w:rPr>
-          <w:sz w:val="24"/>
-          <w:highlight w:val="yellow"/>
-        </w:rPr>
-        <w:t>]</w:t>
-      </w:r>
-      <w:r>
-        <w:rPr>
-          <w:sz w:val="24"/>
-        </w:rPr>
-        <w:t xml:space="preserve"> Previous research has consistently shown that switching </w:t>
-      </w:r>
-      <w:r>
-        <w:rPr>
-          <w:sz w:val="24"/>
-        </w:rPr>
-        <w:t xml:space="preserve">is more effortful </w:t>
-      </w:r>
-      <w:r>
-        <w:rPr>
-          <w:sz w:val="24"/>
-        </w:rPr>
-        <w:t xml:space="preserve">for participants </w:t>
-      </w:r>
-      <w:r>
-        <w:rPr>
-          <w:sz w:val="24"/>
-        </w:rPr>
-        <w:t>when</w:t>
-      </w:r>
-      <w:r>
-        <w:rPr>
-          <w:sz w:val="24"/>
-        </w:rPr>
-        <w:t>ever</w:t>
-      </w:r>
-      <w:r>
-        <w:rPr>
-          <w:sz w:val="24"/>
-        </w:rPr>
-        <w:t xml:space="preserve"> the task </w:t>
-      </w:r>
-      <w:r>
-        <w:rPr>
-          <w:sz w:val="24"/>
-        </w:rPr>
-        <w:t>invol</w:t>
-      </w:r>
-      <w:r>
-        <w:rPr>
-          <w:sz w:val="24"/>
-        </w:rPr>
-        <w:t>ves</w:t>
-      </w:r>
-      <w:r>
-        <w:rPr>
-          <w:sz w:val="24"/>
-        </w:rPr>
-        <w:t xml:space="preserve"> </w:t>
+        </w:rPr>
+        <w:t xml:space="preserve">when compared to </w:t>
       </w:r>
       <w:r>
         <w:rPr>
@@ -1214,31 +1299,37 @@
           <w:iCs/>
           <w:sz w:val="24"/>
         </w:rPr>
-        <w:t xml:space="preserve">bivalent </w:t>
-      </w:r>
-      <w:r>
-        <w:rPr>
-          <w:sz w:val="24"/>
-        </w:rPr>
-        <w:t xml:space="preserve">stimuli </w:t>
-      </w:r>
-      <w:r>
-        <w:rPr>
-          <w:sz w:val="24"/>
-        </w:rPr>
-        <w:t xml:space="preserve">(i.e., stimuli with </w:t>
-      </w:r>
-      <w:r>
-        <w:rPr>
-          <w:sz w:val="24"/>
-        </w:rPr>
-        <w:t>two response meanings</w:t>
-      </w:r>
-      <w:r>
-        <w:rPr>
-          <w:sz w:val="24"/>
-        </w:rPr>
-        <w:t>)</w:t>
+        <w:t>univalent</w:t>
+      </w:r>
+      <w:r>
+        <w:rPr>
+          <w:sz w:val="24"/>
+        </w:rPr>
+        <w:t xml:space="preserve"> stimuli</w:t>
+      </w:r>
+      <w:r>
+        <w:rPr>
+          <w:sz w:val="24"/>
+        </w:rPr>
+        <w:t xml:space="preserve">, which </w:t>
+      </w:r>
+      <w:r>
+        <w:rPr>
+          <w:sz w:val="24"/>
+        </w:rPr>
+        <w:t xml:space="preserve">only </w:t>
+      </w:r>
+      <w:r>
+        <w:rPr>
+          <w:sz w:val="24"/>
+        </w:rPr>
+        <w:t xml:space="preserve">contain </w:t>
+      </w:r>
+      <w:r>
+        <w:rPr>
+          <w:sz w:val="24"/>
+        </w:rPr>
+        <w:t>a single response meaning</w:t>
       </w:r>
       <w:r>
         <w:rPr>
@@ -1249,8 +1340,658 @@
       <w:r>
         <w:rPr>
           <w:sz w:val="24"/>
-        </w:rPr>
-        <w:t xml:space="preserve">when compared to </w:t>
+          <w:highlight w:val="cyan"/>
+        </w:rPr>
+        <w:t>[</w:t>
+      </w:r>
+      <w:commentRangeStart w:id="5"/>
+      <w:r>
+        <w:rPr>
+          <w:sz w:val="24"/>
+          <w:highlight w:val="cyan"/>
+        </w:rPr>
+        <w:t>Merian, 2000; Monsell, 2003</w:t>
+      </w:r>
+      <w:commentRangeEnd w:id="5"/>
+      <w:r>
+        <w:rPr>
+          <w:rStyle w:val="CommentReference"/>
+        </w:rPr>
+        <w:commentReference w:id="5"/>
+      </w:r>
+      <w:r>
+        <w:rPr>
+          <w:sz w:val="24"/>
+          <w:highlight w:val="cyan"/>
+        </w:rPr>
+        <w:t>; see XXX for a review]</w:t>
+      </w:r>
+      <w:r>
+        <w:rPr>
+          <w:sz w:val="24"/>
+        </w:rPr>
+        <w:t>.</w:t>
+      </w:r>
+      <w:r>
+        <w:rPr>
+          <w:sz w:val="24"/>
+        </w:rPr>
+        <w:t xml:space="preserve"> </w:t>
+      </w:r>
+      <w:r>
+        <w:rPr>
+          <w:sz w:val="24"/>
+          <w:highlight w:val="yellow"/>
+        </w:rPr>
+        <w:t>[EXPAND]</w:t>
+      </w:r>
+    </w:p>
+    <w:p>
+      <w:pPr>
+        <w:spacing w:line="480" w:lineRule="auto"/>
+        <w:rPr>
+          <w:sz w:val="24"/>
+        </w:rPr>
+      </w:pPr>
+      <w:r>
+        <w:rPr>
+          <w:sz w:val="24"/>
+        </w:rPr>
+        <w:tab/>
+      </w:r>
+      <w:r>
+        <w:rPr>
+          <w:sz w:val="24"/>
+          <w:highlight w:val="yellow"/>
+        </w:rPr>
+        <w:t>[STROOP]</w:t>
+      </w:r>
+    </w:p>
+    <w:p>
+      <w:pPr>
+        <w:spacing w:line="480" w:lineRule="auto"/>
+        <w:rPr>
+          <w:b/>
+          <w:bCs/>
+          <w:sz w:val="24"/>
+        </w:rPr>
+      </w:pPr>
+      <w:r>
+        <w:rPr>
+          <w:b/>
+          <w:bCs/>
+          <w:sz w:val="24"/>
+        </w:rPr>
+        <w:t>Measuring Switch Costs</w:t>
+      </w:r>
+    </w:p>
+    <w:p>
+      <w:pPr>
+        <w:spacing w:line="480" w:lineRule="auto"/>
+        <w:ind w:firstLine="720"/>
+        <w:rPr>
+          <w:sz w:val="24"/>
+        </w:rPr>
+      </w:pPr>
+      <w:r>
+        <w:rPr>
+          <w:sz w:val="24"/>
+        </w:rPr>
+        <w:t>Although</w:t>
+      </w:r>
+      <w:r>
+        <w:rPr>
+          <w:sz w:val="24"/>
+        </w:rPr>
+        <w:t xml:space="preserve"> several task-switching paradigms </w:t>
+      </w:r>
+      <w:r>
+        <w:rPr>
+          <w:sz w:val="24"/>
+        </w:rPr>
+        <w:t xml:space="preserve">have been made available </w:t>
+      </w:r>
+      <w:r>
+        <w:rPr>
+          <w:sz w:val="24"/>
+          <w:highlight w:val="cyan"/>
+        </w:rPr>
+        <w:t>(see XXXX for a review)</w:t>
+      </w:r>
+      <w:r>
+        <w:rPr>
+          <w:sz w:val="24"/>
+        </w:rPr>
+        <w:t xml:space="preserve">, </w:t>
+      </w:r>
+      <w:r>
+        <w:rPr>
+          <w:sz w:val="24"/>
+        </w:rPr>
+        <w:t xml:space="preserve">for the present study </w:t>
+      </w:r>
+      <w:r>
+        <w:rPr>
+          <w:sz w:val="24"/>
+        </w:rPr>
+        <w:t>we ch</w:t>
+      </w:r>
+      <w:r>
+        <w:rPr>
+          <w:sz w:val="24"/>
+        </w:rPr>
+        <w:t>ose</w:t>
+      </w:r>
+      <w:r>
+        <w:rPr>
+          <w:sz w:val="24"/>
+        </w:rPr>
+        <w:t xml:space="preserve"> to focus on </w:t>
+      </w:r>
+      <w:r>
+        <w:rPr>
+          <w:sz w:val="24"/>
+        </w:rPr>
+        <w:t>paradigms</w:t>
+      </w:r>
+      <w:r>
+        <w:rPr>
+          <w:sz w:val="24"/>
+        </w:rPr>
+        <w:t xml:space="preserve"> which allow for a direct comparison of local and global switch costs </w:t>
+      </w:r>
+      <w:r>
+        <w:rPr>
+          <w:sz w:val="24"/>
+          <w:highlight w:val="cyan"/>
+        </w:rPr>
+        <w:t>[CITE HERE]</w:t>
+      </w:r>
+      <w:r>
+        <w:rPr>
+          <w:sz w:val="24"/>
+        </w:rPr>
+        <w:t>.</w:t>
+      </w:r>
+      <w:r>
+        <w:rPr>
+          <w:sz w:val="24"/>
+        </w:rPr>
+        <w:t xml:space="preserve"> These tasks present participants with </w:t>
+      </w:r>
+      <w:r>
+        <w:rPr>
+          <w:sz w:val="24"/>
+        </w:rPr>
+        <w:lastRenderedPageBreak/>
+        <w:t xml:space="preserve">blocks containing switch and non-switch trials interspersed within the same block (referred to as switch blocks) and pure blocks in which </w:t>
+      </w:r>
+      <w:r>
+        <w:rPr>
+          <w:sz w:val="24"/>
+        </w:rPr>
+        <w:t>participants complete all</w:t>
+      </w:r>
+      <w:r>
+        <w:rPr>
+          <w:sz w:val="24"/>
+        </w:rPr>
+        <w:t xml:space="preserve"> trials us</w:t>
+      </w:r>
+      <w:r>
+        <w:rPr>
+          <w:sz w:val="24"/>
+        </w:rPr>
+        <w:t>ing only</w:t>
+      </w:r>
+      <w:r>
+        <w:rPr>
+          <w:sz w:val="24"/>
+        </w:rPr>
+        <w:t xml:space="preserve"> one set of task instructions </w:t>
+      </w:r>
+      <w:r>
+        <w:rPr>
+          <w:sz w:val="24"/>
+          <w:highlight w:val="cyan"/>
+        </w:rPr>
+        <w:t>[CITE]</w:t>
+      </w:r>
+      <w:r>
+        <w:rPr>
+          <w:sz w:val="24"/>
+        </w:rPr>
+        <w:t xml:space="preserve">. </w:t>
+      </w:r>
+      <w:r>
+        <w:rPr>
+          <w:sz w:val="24"/>
+          <w:highlight w:val="yellow"/>
+        </w:rPr>
+        <w:t>[EXPAND]</w:t>
+      </w:r>
+      <w:r>
+        <w:rPr>
+          <w:sz w:val="24"/>
+          <w:highlight w:val="yellow"/>
+        </w:rPr>
+        <w:t xml:space="preserve"> </w:t>
+      </w:r>
+      <w:r>
+        <w:rPr>
+          <w:sz w:val="24"/>
+        </w:rPr>
+        <w:t xml:space="preserve">The </w:t>
+      </w:r>
+      <w:r>
+        <w:rPr>
+          <w:i/>
+          <w:sz w:val="24"/>
+        </w:rPr>
+        <w:t>global switch cost</w:t>
+      </w:r>
+      <w:r>
+        <w:rPr>
+          <w:sz w:val="24"/>
+        </w:rPr>
+        <w:t xml:space="preserve"> refers to</w:t>
+      </w:r>
+      <w:r>
+        <w:rPr>
+          <w:sz w:val="24"/>
+        </w:rPr>
+        <w:t>…</w:t>
+      </w:r>
+      <w:r>
+        <w:rPr>
+          <w:sz w:val="24"/>
+          <w:highlight w:val="yellow"/>
+        </w:rPr>
+        <w:t>[LOCAL SWITCH COSTS]</w:t>
+      </w:r>
+    </w:p>
+    <w:p>
+      <w:pPr>
+        <w:spacing w:line="480" w:lineRule="auto"/>
+        <w:rPr>
+          <w:sz w:val="24"/>
+        </w:rPr>
+      </w:pPr>
+      <w:r>
+        <w:rPr>
+          <w:sz w:val="24"/>
+          <w:highlight w:val="yellow"/>
+        </w:rPr>
+        <w:t>[EXPLAINATIONS OF SWITCH COSTS]</w:t>
+      </w:r>
+    </w:p>
+    <w:p>
+      <w:pPr>
+        <w:spacing w:line="480" w:lineRule="auto"/>
+        <w:rPr>
+          <w:sz w:val="24"/>
+        </w:rPr>
+      </w:pPr>
+      <w:r>
+        <w:rPr>
+          <w:sz w:val="24"/>
+          <w:highlight w:val="yellow"/>
+        </w:rPr>
+        <w:t>[SEWIT AND OTHERS?]</w:t>
+      </w:r>
+    </w:p>
+    <w:p>
+      <w:pPr>
+        <w:spacing w:line="480" w:lineRule="auto"/>
+        <w:ind w:firstLine="720"/>
+        <w:rPr>
+          <w:sz w:val="24"/>
+        </w:rPr>
+      </w:pPr>
+      <w:r>
+        <w:rPr>
+          <w:sz w:val="24"/>
+        </w:rPr>
+        <w:t>The Consonant-Vowel Odd-Even task (CVOE</w:t>
+      </w:r>
+      <w:r>
+        <w:rPr>
+          <w:sz w:val="24"/>
+        </w:rPr>
+        <w:t>;</w:t>
+      </w:r>
+      <w:r>
+        <w:rPr>
+          <w:sz w:val="24"/>
+        </w:rPr>
+        <w:t xml:space="preserve"> </w:t>
+      </w:r>
+      <w:r>
+        <w:rPr>
+          <w:sz w:val="24"/>
+          <w:highlight w:val="cyan"/>
+        </w:rPr>
+        <w:t>Minear &amp; Shah, 2008)</w:t>
+      </w:r>
+      <w:r>
+        <w:rPr>
+          <w:sz w:val="24"/>
+        </w:rPr>
+        <w:t xml:space="preserve"> is a simple task-switching paradigm that allows the measurement of both local and global task switching costs. </w:t>
+      </w:r>
+      <w:r>
+        <w:rPr>
+          <w:sz w:val="24"/>
+          <w:highlight w:val="yellow"/>
+        </w:rPr>
+        <w:t>[OVERVIEW OF THE CVOE/HOW DOES IT COMPARE TO OTHER SWITCH TASKS?]</w:t>
+      </w:r>
+    </w:p>
+    <w:p>
+      <w:pPr>
+        <w:spacing w:line="480" w:lineRule="auto"/>
+        <w:ind w:firstLine="720"/>
+        <w:rPr>
+          <w:sz w:val="24"/>
+          <w:highlight w:val="yellow"/>
+        </w:rPr>
+      </w:pPr>
+      <w:r>
+        <w:rPr>
+          <w:sz w:val="24"/>
+          <w:highlight w:val="yellow"/>
+        </w:rPr>
+        <w:t>[TRANISTION TO GET US TO AGING]</w:t>
+      </w:r>
+      <w:r>
+        <w:rPr>
+          <w:sz w:val="24"/>
+        </w:rPr>
+        <w:t xml:space="preserve"> </w:t>
+      </w:r>
+      <w:r>
+        <w:rPr>
+          <w:sz w:val="24"/>
+        </w:rPr>
+        <w:t xml:space="preserve">In switch tasks such as the CVOE, </w:t>
+      </w:r>
+      <w:r>
+        <w:rPr>
+          <w:sz w:val="24"/>
+        </w:rPr>
+        <w:t xml:space="preserve">older adults </w:t>
+      </w:r>
+      <w:r>
+        <w:rPr>
+          <w:sz w:val="24"/>
+        </w:rPr>
+        <w:t>with mild cognitive impairment</w:t>
+      </w:r>
+      <w:r>
+        <w:rPr>
+          <w:sz w:val="24"/>
+        </w:rPr>
+        <w:t>s</w:t>
+      </w:r>
+      <w:r>
+        <w:rPr>
+          <w:sz w:val="24"/>
+        </w:rPr>
+        <w:t xml:space="preserve"> </w:t>
+      </w:r>
+      <w:r>
+        <w:rPr>
+          <w:sz w:val="24"/>
+        </w:rPr>
+        <w:t>(MCI) like as Alzheimer’s Disease often commit more errors and have slower RTs</w:t>
+      </w:r>
+      <w:r>
+        <w:rPr>
+          <w:sz w:val="24"/>
+        </w:rPr>
+        <w:t xml:space="preserve"> </w:t>
+      </w:r>
+      <w:r>
+        <w:rPr>
+          <w:sz w:val="24"/>
+        </w:rPr>
+        <w:t>relative</w:t>
+      </w:r>
+      <w:r>
+        <w:rPr>
+          <w:sz w:val="24"/>
+        </w:rPr>
+        <w:t xml:space="preserve"> to younge</w:t>
+      </w:r>
+      <w:r>
+        <w:rPr>
+          <w:sz w:val="24"/>
+        </w:rPr>
+        <w:t>r adults</w:t>
+      </w:r>
+      <w:r>
+        <w:rPr>
+          <w:sz w:val="24"/>
+        </w:rPr>
+        <w:t xml:space="preserve"> and non-impaired </w:t>
+      </w:r>
+      <w:r>
+        <w:rPr>
+          <w:sz w:val="24"/>
+        </w:rPr>
+        <w:t xml:space="preserve">older </w:t>
+      </w:r>
+      <w:r>
+        <w:rPr>
+          <w:sz w:val="24"/>
+        </w:rPr>
+        <w:t>adults</w:t>
+      </w:r>
+      <w:r>
+        <w:rPr>
+          <w:sz w:val="24"/>
+        </w:rPr>
+        <w:t>. Additionally, task performance for MCI older</w:t>
+      </w:r>
+      <w:r>
+        <w:rPr>
+          <w:sz w:val="24"/>
+        </w:rPr>
+        <w:t xml:space="preserve"> adults </w:t>
+      </w:r>
+      <w:r>
+        <w:rPr>
+          <w:sz w:val="24"/>
+        </w:rPr>
+        <w:t>is particularly affected for</w:t>
+      </w:r>
+      <w:r>
+        <w:rPr>
+          <w:sz w:val="24"/>
+        </w:rPr>
+        <w:t xml:space="preserve"> switch trials </w:t>
+      </w:r>
+      <w:r>
+        <w:rPr>
+          <w:sz w:val="24"/>
+        </w:rPr>
+        <w:t>compared</w:t>
+      </w:r>
+      <w:r>
+        <w:rPr>
+          <w:sz w:val="24"/>
+        </w:rPr>
+        <w:t xml:space="preserve"> to </w:t>
+      </w:r>
+      <w:r>
+        <w:rPr>
+          <w:sz w:val="24"/>
+        </w:rPr>
+        <w:t>trials in which the task set does not change</w:t>
+      </w:r>
+      <w:r>
+        <w:rPr>
+          <w:sz w:val="24"/>
+        </w:rPr>
+        <w:t xml:space="preserve">. </w:t>
+      </w:r>
+      <w:r>
+        <w:rPr>
+          <w:sz w:val="24"/>
+        </w:rPr>
+        <w:t>W</w:t>
+      </w:r>
+      <w:r>
+        <w:rPr>
+          <w:sz w:val="24"/>
+        </w:rPr>
+        <w:t xml:space="preserve">ork by </w:t>
+      </w:r>
+      <w:r>
+        <w:rPr>
+          <w:sz w:val="24"/>
+          <w:highlight w:val="cyan"/>
+        </w:rPr>
+        <w:t>Huff et al. (2015)</w:t>
+      </w:r>
+      <w:r>
+        <w:rPr>
+          <w:sz w:val="24"/>
+        </w:rPr>
+        <w:t xml:space="preserve"> has</w:t>
+      </w:r>
+      <w:r>
+        <w:rPr>
+          <w:sz w:val="24"/>
+        </w:rPr>
+        <w:t xml:space="preserve"> additionally</w:t>
+      </w:r>
+      <w:r>
+        <w:rPr>
+          <w:sz w:val="24"/>
+        </w:rPr>
+        <w:t xml:space="preserve"> shown that global switch costs (switch trials compared to pure trials) increase as a function of age and </w:t>
+      </w:r>
+      <w:r>
+        <w:rPr>
+          <w:sz w:val="24"/>
+        </w:rPr>
+        <w:t>MCI status</w:t>
+      </w:r>
+      <w:r>
+        <w:rPr>
+          <w:sz w:val="24"/>
+        </w:rPr>
+        <w:t>, suggesting that</w:t>
+      </w:r>
+      <w:r>
+        <w:rPr>
+          <w:sz w:val="24"/>
+          <w:highlight w:val="yellow"/>
+        </w:rPr>
+        <w:t>…[EXPAND]</w:t>
+      </w:r>
+      <w:r>
+        <w:rPr>
+          <w:sz w:val="24"/>
+        </w:rPr>
+        <w:t xml:space="preserve">. </w:t>
+      </w:r>
+      <w:r>
+        <w:rPr>
+          <w:sz w:val="24"/>
+        </w:rPr>
+        <w:t xml:space="preserve"> </w:t>
+      </w:r>
+      <w:r>
+        <w:rPr>
+          <w:sz w:val="24"/>
+          <w:highlight w:val="yellow"/>
+        </w:rPr>
+        <w:t>[ADD A SENTENCE OR TWO HERE ON WHY THE CVOE</w:t>
+      </w:r>
+      <w:r>
+        <w:rPr>
+          <w:sz w:val="24"/>
+          <w:highlight w:val="yellow"/>
+        </w:rPr>
+        <w:t xml:space="preserve"> SPECIFICALLY</w:t>
+      </w:r>
+      <w:r>
+        <w:rPr>
+          <w:sz w:val="24"/>
+          <w:highlight w:val="yellow"/>
+        </w:rPr>
+        <w:t xml:space="preserve"> IS USEFUL]</w:t>
+      </w:r>
+    </w:p>
+    <w:p>
+      <w:pPr>
+        <w:spacing w:line="480" w:lineRule="auto"/>
+        <w:ind w:firstLine="720"/>
+        <w:rPr>
+          <w:sz w:val="24"/>
+        </w:rPr>
+      </w:pPr>
+      <w:r>
+        <w:rPr>
+          <w:sz w:val="24"/>
+        </w:rPr>
+        <w:t xml:space="preserve">Previous work </w:t>
+      </w:r>
+      <w:r>
+        <w:rPr>
+          <w:sz w:val="24"/>
+        </w:rPr>
+        <w:t xml:space="preserve">on task switching </w:t>
+      </w:r>
+      <w:r>
+        <w:rPr>
+          <w:sz w:val="24"/>
+        </w:rPr>
+        <w:t xml:space="preserve">using </w:t>
+      </w:r>
+      <w:r>
+        <w:rPr>
+          <w:sz w:val="24"/>
+        </w:rPr>
+        <w:t xml:space="preserve">the </w:t>
+      </w:r>
+      <w:r>
+        <w:rPr>
+          <w:sz w:val="24"/>
+        </w:rPr>
+        <w:t xml:space="preserve">CVOE </w:t>
+      </w:r>
+      <w:r>
+        <w:rPr>
+          <w:sz w:val="24"/>
+        </w:rPr>
+        <w:t>paradigm</w:t>
+      </w:r>
+      <w:r>
+        <w:rPr>
+          <w:sz w:val="24"/>
+        </w:rPr>
+        <w:t xml:space="preserve"> has</w:t>
+      </w:r>
+      <w:r>
+        <w:rPr>
+          <w:sz w:val="24"/>
+        </w:rPr>
+        <w:t xml:space="preserve"> </w:t>
+      </w:r>
+      <w:r>
+        <w:rPr>
+          <w:sz w:val="24"/>
+        </w:rPr>
+        <w:t xml:space="preserve">traditionally </w:t>
+      </w:r>
+      <w:r>
+        <w:rPr>
+          <w:sz w:val="24"/>
+        </w:rPr>
+        <w:t xml:space="preserve">presented trials using an </w:t>
       </w:r>
       <w:r>
         <w:rPr>
@@ -1258,137 +1999,146 @@
           <w:iCs/>
           <w:sz w:val="24"/>
         </w:rPr>
-        <w:t>univalent</w:t>
-      </w:r>
-      <w:r>
-        <w:rPr>
-          <w:sz w:val="24"/>
-        </w:rPr>
-        <w:t xml:space="preserve"> stimuli</w:t>
-      </w:r>
-      <w:r>
-        <w:rPr>
-          <w:sz w:val="24"/>
-        </w:rPr>
-        <w:t xml:space="preserve">, which </w:t>
-      </w:r>
-      <w:r>
-        <w:rPr>
-          <w:sz w:val="24"/>
-        </w:rPr>
-        <w:t xml:space="preserve">only </w:t>
-      </w:r>
-      <w:r>
-        <w:rPr>
-          <w:sz w:val="24"/>
-        </w:rPr>
-        <w:t xml:space="preserve">contain </w:t>
-      </w:r>
-      <w:r>
-        <w:rPr>
-          <w:sz w:val="24"/>
-        </w:rPr>
-        <w:t>a single response meaning</w:t>
-      </w:r>
-      <w:r>
-        <w:rPr>
-          <w:sz w:val="24"/>
-        </w:rPr>
-        <w:t xml:space="preserve"> </w:t>
-      </w:r>
-      <w:r>
-        <w:rPr>
-          <w:sz w:val="24"/>
-          <w:highlight w:val="cyan"/>
-        </w:rPr>
-        <w:t>[</w:t>
-      </w:r>
-      <w:commentRangeStart w:id="5"/>
-      <w:proofErr w:type="spellStart"/>
-      <w:r>
-        <w:rPr>
-          <w:sz w:val="24"/>
-          <w:highlight w:val="cyan"/>
-        </w:rPr>
-        <w:t>Merian</w:t>
-      </w:r>
-      <w:proofErr w:type="spellEnd"/>
-      <w:r>
-        <w:rPr>
-          <w:sz w:val="24"/>
-          <w:highlight w:val="cyan"/>
-        </w:rPr>
-        <w:t xml:space="preserve">, 2000; </w:t>
-      </w:r>
-      <w:proofErr w:type="spellStart"/>
-      <w:r>
-        <w:rPr>
-          <w:sz w:val="24"/>
-          <w:highlight w:val="cyan"/>
-        </w:rPr>
-        <w:t>Monsell</w:t>
-      </w:r>
-      <w:proofErr w:type="spellEnd"/>
-      <w:r>
-        <w:rPr>
-          <w:sz w:val="24"/>
-          <w:highlight w:val="cyan"/>
-        </w:rPr>
-        <w:t>, 2003</w:t>
-      </w:r>
-      <w:commentRangeEnd w:id="5"/>
-      <w:r>
-        <w:rPr>
-          <w:rStyle w:val="CommentReference"/>
-        </w:rPr>
-        <w:commentReference w:id="5"/>
-      </w:r>
-      <w:r>
-        <w:rPr>
-          <w:sz w:val="24"/>
-          <w:highlight w:val="cyan"/>
-        </w:rPr>
-        <w:t>; see XXX for a review]</w:t>
-      </w:r>
-      <w:r>
-        <w:rPr>
-          <w:sz w:val="24"/>
-        </w:rPr>
-        <w:t>.</w:t>
-      </w:r>
-      <w:r>
-        <w:rPr>
-          <w:sz w:val="24"/>
-        </w:rPr>
-        <w:t xml:space="preserve"> </w:t>
+        <w:t xml:space="preserve">alternating runs </w:t>
+      </w:r>
+      <w:r>
+        <w:rPr>
+          <w:sz w:val="24"/>
+        </w:rPr>
+        <w:t>pattern</w:t>
+      </w:r>
+      <w:r>
+        <w:rPr>
+          <w:sz w:val="24"/>
+        </w:rPr>
+        <w:t>. In this</w:t>
+      </w:r>
+      <w:r>
+        <w:rPr>
+          <w:sz w:val="24"/>
+        </w:rPr>
+        <w:t xml:space="preserve"> presentation</w:t>
+      </w:r>
+      <w:r>
+        <w:rPr>
+          <w:sz w:val="24"/>
+        </w:rPr>
+        <w:t xml:space="preserve"> sequence, subjects complete the same </w:t>
+      </w:r>
+      <w:r>
+        <w:rPr>
+          <w:sz w:val="24"/>
+        </w:rPr>
+        <w:t>type of trial</w:t>
+      </w:r>
+      <w:r>
+        <w:rPr>
+          <w:sz w:val="24"/>
+        </w:rPr>
+        <w:t xml:space="preserve"> twice before the instructions switch </w:t>
+      </w:r>
+      <w:r>
+        <w:rPr>
+          <w:sz w:val="24"/>
+        </w:rPr>
+        <w:t xml:space="preserve">participants </w:t>
+      </w:r>
+      <w:r>
+        <w:rPr>
+          <w:sz w:val="24"/>
+        </w:rPr>
+        <w:t xml:space="preserve">to the second task (i.e., </w:t>
+      </w:r>
+      <w:r>
+        <w:rPr>
+          <w:sz w:val="24"/>
+        </w:rPr>
+        <w:t xml:space="preserve">the pattern of trials would be </w:t>
+      </w:r>
+      <w:r>
+        <w:rPr>
+          <w:sz w:val="24"/>
+        </w:rPr>
+        <w:t xml:space="preserve">CV, CV, OE, OE, CV, CV). </w:t>
+      </w:r>
+      <w:r>
+        <w:rPr>
+          <w:sz w:val="24"/>
+        </w:rPr>
+        <w:t>The result of this pattern is that</w:t>
+      </w:r>
+      <w:r>
+        <w:rPr>
+          <w:sz w:val="24"/>
+        </w:rPr>
+        <w:t xml:space="preserve"> every other trial </w:t>
+      </w:r>
+      <w:r>
+        <w:rPr>
+          <w:sz w:val="24"/>
+        </w:rPr>
+        <w:t xml:space="preserve">(following the initial trial) </w:t>
+      </w:r>
+      <w:r>
+        <w:rPr>
+          <w:sz w:val="24"/>
+        </w:rPr>
+        <w:t xml:space="preserve">is a switch </w:t>
+      </w:r>
+      <w:r>
+        <w:rPr>
+          <w:sz w:val="24"/>
+        </w:rPr>
+        <w:t xml:space="preserve">trial, </w:t>
+      </w:r>
+      <w:r>
+        <w:rPr>
+          <w:sz w:val="24"/>
+        </w:rPr>
+        <w:t>as</w:t>
+      </w:r>
+      <w:r>
+        <w:rPr>
+          <w:sz w:val="24"/>
+        </w:rPr>
+        <w:t xml:space="preserve"> it </w:t>
+      </w:r>
+      <w:r>
+        <w:rPr>
+          <w:sz w:val="24"/>
+        </w:rPr>
+        <w:t xml:space="preserve">occurs </w:t>
+      </w:r>
+      <w:r>
+        <w:rPr>
+          <w:sz w:val="24"/>
+        </w:rPr>
+        <w:t>follow</w:t>
+      </w:r>
+      <w:r>
+        <w:rPr>
+          <w:sz w:val="24"/>
+        </w:rPr>
+        <w:t>ing</w:t>
+      </w:r>
+      <w:r>
+        <w:rPr>
+          <w:sz w:val="24"/>
+        </w:rPr>
+        <w:t xml:space="preserve"> a change in the task set</w:t>
+      </w:r>
+      <w:r>
+        <w:rPr>
+          <w:sz w:val="24"/>
+        </w:rPr>
+        <w:t xml:space="preserve">. </w:t>
       </w:r>
       <w:r>
         <w:rPr>
           <w:sz w:val="24"/>
           <w:highlight w:val="yellow"/>
         </w:rPr>
-        <w:t>[EXPAND]</w:t>
-      </w:r>
-    </w:p>
-    <w:p>
-      <w:pPr>
-        <w:spacing w:line="480" w:lineRule="auto"/>
-        <w:rPr>
-          <w:sz w:val="24"/>
-        </w:rPr>
-      </w:pPr>
-      <w:r>
-        <w:rPr>
-          <w:sz w:val="24"/>
-        </w:rPr>
-        <w:tab/>
-      </w:r>
-      <w:r>
-        <w:rPr>
-          <w:sz w:val="24"/>
-          <w:highlight w:val="yellow"/>
-        </w:rPr>
-        <w:t>[STROOP]</w:t>
+        <w:t>[POTENTIAL PROBLEMS WITH THIS – PREDICTABILITY!]</w:t>
       </w:r>
     </w:p>
     <w:p>
@@ -1400,13 +2150,368 @@
           <w:sz w:val="24"/>
         </w:rPr>
       </w:pPr>
+      <w:commentRangeStart w:id="6"/>
+      <w:commentRangeStart w:id="7"/>
       <w:r>
         <w:rPr>
           <w:b/>
           <w:bCs/>
           <w:sz w:val="24"/>
         </w:rPr>
-        <w:t>Measuring Switch Costs</w:t>
+        <w:t>Distributional Analyses of RTs</w:t>
+      </w:r>
+      <w:commentRangeEnd w:id="6"/>
+      <w:r>
+        <w:rPr>
+          <w:rStyle w:val="CommentReference"/>
+        </w:rPr>
+        <w:commentReference w:id="6"/>
+      </w:r>
+      <w:commentRangeEnd w:id="7"/>
+      <w:r>
+        <w:rPr>
+          <w:rStyle w:val="CommentReference"/>
+        </w:rPr>
+        <w:commentReference w:id="7"/>
+      </w:r>
+    </w:p>
+    <w:p>
+      <w:pPr>
+        <w:spacing w:line="480" w:lineRule="auto"/>
+        <w:rPr>
+          <w:sz w:val="24"/>
+        </w:rPr>
+      </w:pPr>
+      <w:r>
+        <w:rPr>
+          <w:sz w:val="24"/>
+        </w:rPr>
+        <w:lastRenderedPageBreak/>
+        <w:tab/>
+      </w:r>
+      <w:r>
+        <w:rPr>
+          <w:sz w:val="24"/>
+        </w:rPr>
+        <w:t>Researchers</w:t>
+      </w:r>
+      <w:r>
+        <w:rPr>
+          <w:sz w:val="24"/>
+        </w:rPr>
+        <w:t xml:space="preserve"> studying attentional systems </w:t>
+      </w:r>
+      <w:r>
+        <w:rPr>
+          <w:sz w:val="24"/>
+        </w:rPr>
+        <w:t>commonly rely upon</w:t>
+      </w:r>
+      <w:r>
+        <w:rPr>
+          <w:sz w:val="24"/>
+        </w:rPr>
+        <w:t xml:space="preserve"> </w:t>
+      </w:r>
+      <w:r>
+        <w:rPr>
+          <w:sz w:val="24"/>
+        </w:rPr>
+        <w:t>mean</w:t>
+      </w:r>
+      <w:r>
+        <w:rPr>
+          <w:sz w:val="24"/>
+        </w:rPr>
+        <w:t xml:space="preserve"> respon</w:t>
+      </w:r>
+      <w:r>
+        <w:rPr>
+          <w:sz w:val="24"/>
+        </w:rPr>
+        <w:t>s</w:t>
+      </w:r>
+      <w:r>
+        <w:rPr>
+          <w:sz w:val="24"/>
+        </w:rPr>
+        <w:t>e scores</w:t>
+      </w:r>
+      <w:r>
+        <w:rPr>
+          <w:sz w:val="24"/>
+        </w:rPr>
+        <w:t xml:space="preserve"> </w:t>
+      </w:r>
+      <w:r>
+        <w:rPr>
+          <w:sz w:val="24"/>
+        </w:rPr>
+        <w:t xml:space="preserve">(i.e., error rates and RTs) </w:t>
+      </w:r>
+      <w:r>
+        <w:rPr>
+          <w:sz w:val="24"/>
+        </w:rPr>
+        <w:t>as a method</w:t>
+      </w:r>
+      <w:r>
+        <w:rPr>
+          <w:sz w:val="24"/>
+        </w:rPr>
+        <w:t xml:space="preserve"> to </w:t>
+      </w:r>
+      <w:r>
+        <w:rPr>
+          <w:sz w:val="24"/>
+        </w:rPr>
+        <w:t>gain</w:t>
+      </w:r>
+      <w:r>
+        <w:rPr>
+          <w:sz w:val="24"/>
+        </w:rPr>
+        <w:t xml:space="preserve"> </w:t>
+      </w:r>
+      <w:r>
+        <w:rPr>
+          <w:sz w:val="24"/>
+        </w:rPr>
+        <w:t xml:space="preserve">insight into </w:t>
+      </w:r>
+      <w:r>
+        <w:rPr>
+          <w:sz w:val="24"/>
+        </w:rPr>
+        <w:t>these</w:t>
+      </w:r>
+      <w:r>
+        <w:rPr>
+          <w:sz w:val="24"/>
+        </w:rPr>
+        <w:t xml:space="preserve"> </w:t>
+      </w:r>
+      <w:r>
+        <w:rPr>
+          <w:sz w:val="24"/>
+        </w:rPr>
+        <w:t>processe</w:t>
+      </w:r>
+      <w:r>
+        <w:rPr>
+          <w:sz w:val="24"/>
+        </w:rPr>
+        <w:t xml:space="preserve">s. </w:t>
+      </w:r>
+      <w:r>
+        <w:rPr>
+          <w:sz w:val="24"/>
+        </w:rPr>
+        <w:t xml:space="preserve">However, </w:t>
+      </w:r>
+      <w:r>
+        <w:rPr>
+          <w:sz w:val="24"/>
+        </w:rPr>
+        <w:t>because distributions</w:t>
+      </w:r>
+      <w:r>
+        <w:rPr>
+          <w:sz w:val="24"/>
+        </w:rPr>
+        <w:t xml:space="preserve"> of RTs</w:t>
+      </w:r>
+      <w:r>
+        <w:rPr>
+          <w:sz w:val="24"/>
+        </w:rPr>
+        <w:t xml:space="preserve"> </w:t>
+      </w:r>
+      <w:r>
+        <w:rPr>
+          <w:sz w:val="24"/>
+        </w:rPr>
+        <w:t>are almost always positively skewed</w:t>
+      </w:r>
+      <w:r>
+        <w:rPr>
+          <w:sz w:val="24"/>
+        </w:rPr>
+        <w:t>,</w:t>
+      </w:r>
+      <w:r>
+        <w:rPr>
+          <w:sz w:val="24"/>
+        </w:rPr>
+        <w:t xml:space="preserve"> </w:t>
+      </w:r>
+      <w:r>
+        <w:rPr>
+          <w:sz w:val="24"/>
+        </w:rPr>
+        <w:t>with</w:t>
+      </w:r>
+      <w:r>
+        <w:rPr>
+          <w:sz w:val="24"/>
+        </w:rPr>
+        <w:t xml:space="preserve"> the majority of RTs generally occur</w:t>
+      </w:r>
+      <w:r>
+        <w:rPr>
+          <w:sz w:val="24"/>
+        </w:rPr>
+        <w:t>ring</w:t>
+      </w:r>
+      <w:r>
+        <w:rPr>
+          <w:sz w:val="24"/>
+        </w:rPr>
+        <w:t xml:space="preserve"> at the faster end of the scale</w:t>
+      </w:r>
+      <w:r>
+        <w:rPr>
+          <w:sz w:val="24"/>
+        </w:rPr>
+        <w:t>,</w:t>
+      </w:r>
+      <w:r>
+        <w:rPr>
+          <w:sz w:val="24"/>
+        </w:rPr>
+        <w:t xml:space="preserve"> an analysis of </w:t>
+      </w:r>
+      <w:r>
+        <w:rPr>
+          <w:sz w:val="24"/>
+        </w:rPr>
+        <w:t>only</w:t>
+      </w:r>
+      <w:r>
+        <w:rPr>
+          <w:sz w:val="24"/>
+        </w:rPr>
+        <w:t xml:space="preserve"> means </w:t>
+      </w:r>
+      <w:r>
+        <w:rPr>
+          <w:sz w:val="24"/>
+        </w:rPr>
+        <w:t>may not provide results that are misleading</w:t>
+      </w:r>
+      <w:r>
+        <w:rPr>
+          <w:sz w:val="24"/>
+        </w:rPr>
+        <w:t xml:space="preserve"> (see </w:t>
+      </w:r>
+      <w:r>
+        <w:rPr>
+          <w:sz w:val="24"/>
+          <w:highlight w:val="cyan"/>
+        </w:rPr>
+        <w:t>Balota &amp; Yap, 2011</w:t>
+      </w:r>
+      <w:r>
+        <w:rPr>
+          <w:sz w:val="24"/>
+        </w:rPr>
+        <w:t xml:space="preserve">, for a review). </w:t>
+      </w:r>
+      <w:r>
+        <w:rPr>
+          <w:sz w:val="24"/>
+        </w:rPr>
+        <w:t>To account for this,</w:t>
+      </w:r>
+      <w:r>
+        <w:rPr>
+          <w:sz w:val="24"/>
+        </w:rPr>
+        <w:t xml:space="preserve"> researchers have increasing moved away from the use of traditional measures of central tendency when assessing RTs</w:t>
+      </w:r>
+      <w:r>
+        <w:rPr>
+          <w:sz w:val="24"/>
+        </w:rPr>
+        <w:t xml:space="preserve">, instead focusing on the RT distribution </w:t>
+      </w:r>
+      <w:r>
+        <w:rPr>
+          <w:sz w:val="24"/>
+          <w:highlight w:val="yellow"/>
+        </w:rPr>
+        <w:t>[SEE XXX FOR A REVIEW]</w:t>
+      </w:r>
+      <w:r>
+        <w:rPr>
+          <w:sz w:val="24"/>
+        </w:rPr>
+        <w:t xml:space="preserve">. </w:t>
+      </w:r>
+      <w:r>
+        <w:rPr>
+          <w:sz w:val="24"/>
+        </w:rPr>
+        <w:t xml:space="preserve">RT </w:t>
+      </w:r>
+      <w:r>
+        <w:rPr>
+          <w:sz w:val="24"/>
+        </w:rPr>
+        <w:t>distributions have been</w:t>
+      </w:r>
+      <w:r>
+        <w:rPr>
+          <w:sz w:val="24"/>
+        </w:rPr>
+        <w:t xml:space="preserve"> </w:t>
+      </w:r>
+      <w:r>
+        <w:rPr>
+          <w:sz w:val="24"/>
+        </w:rPr>
+        <w:t xml:space="preserve">shown to capture aspects of human cognition, including semantic priming (Balota, Yap, Cortese, &amp; Watson, 2008), word recognition </w:t>
+      </w:r>
+      <w:r>
+        <w:rPr>
+          <w:sz w:val="24"/>
+          <w:highlight w:val="yellow"/>
+        </w:rPr>
+        <w:t>[CITE]</w:t>
+      </w:r>
+      <w:r>
+        <w:rPr>
+          <w:sz w:val="24"/>
+        </w:rPr>
+        <w:t xml:space="preserve">, and, importantly, attentional control within the context of task switching </w:t>
+      </w:r>
+      <w:r>
+        <w:rPr>
+          <w:sz w:val="24"/>
+          <w:highlight w:val="yellow"/>
+        </w:rPr>
+        <w:t>[CITE HUFF PAP</w:t>
+      </w:r>
+      <w:r>
+        <w:rPr>
+          <w:sz w:val="24"/>
+          <w:highlight w:val="yellow"/>
+        </w:rPr>
+        <w:t>E</w:t>
+      </w:r>
+      <w:r>
+        <w:rPr>
+          <w:sz w:val="24"/>
+          <w:highlight w:val="yellow"/>
+        </w:rPr>
+        <w:t>R AND TRY TO FIND ONE MORE]</w:t>
+      </w:r>
+      <w:r>
+        <w:rPr>
+          <w:sz w:val="24"/>
+        </w:rPr>
+        <w:t>.</w:t>
       </w:r>
     </w:p>
     <w:p>
@@ -1421,143 +2526,11 @@
         <w:rPr>
           <w:sz w:val="24"/>
         </w:rPr>
-        <w:t>Although</w:t>
-      </w:r>
-      <w:r>
-        <w:rPr>
-          <w:sz w:val="24"/>
-        </w:rPr>
-        <w:t xml:space="preserve"> several task-switching paradigms </w:t>
-      </w:r>
-      <w:r>
-        <w:rPr>
-          <w:sz w:val="24"/>
-        </w:rPr>
-        <w:t xml:space="preserve">have been made available </w:t>
-      </w:r>
-      <w:r>
-        <w:rPr>
-          <w:sz w:val="24"/>
-          <w:highlight w:val="cyan"/>
-        </w:rPr>
-        <w:t>(see XXXX for a review)</w:t>
-      </w:r>
-      <w:r>
-        <w:rPr>
-          <w:sz w:val="24"/>
-        </w:rPr>
-        <w:t xml:space="preserve">, </w:t>
-      </w:r>
-      <w:r>
-        <w:rPr>
-          <w:sz w:val="24"/>
-        </w:rPr>
-        <w:t xml:space="preserve">for the present study </w:t>
-      </w:r>
-      <w:r>
-        <w:rPr>
-          <w:sz w:val="24"/>
-        </w:rPr>
-        <w:t>we ch</w:t>
-      </w:r>
-      <w:r>
-        <w:rPr>
-          <w:sz w:val="24"/>
-        </w:rPr>
-        <w:t>ose</w:t>
-      </w:r>
-      <w:r>
-        <w:rPr>
-          <w:sz w:val="24"/>
-        </w:rPr>
-        <w:t xml:space="preserve"> to focus on </w:t>
-      </w:r>
-      <w:r>
-        <w:rPr>
-          <w:sz w:val="24"/>
-        </w:rPr>
-        <w:t>paradigms</w:t>
-      </w:r>
-      <w:r>
-        <w:rPr>
-          <w:sz w:val="24"/>
-        </w:rPr>
-        <w:t xml:space="preserve"> which allow for a direct comparison of local and global switch costs </w:t>
-      </w:r>
-      <w:r>
-        <w:rPr>
-          <w:sz w:val="24"/>
-          <w:highlight w:val="cyan"/>
-        </w:rPr>
-        <w:t>[CITE HERE]</w:t>
-      </w:r>
-      <w:r>
-        <w:rPr>
-          <w:sz w:val="24"/>
-        </w:rPr>
-        <w:t>.</w:t>
-      </w:r>
-      <w:r>
-        <w:rPr>
-          <w:sz w:val="24"/>
-        </w:rPr>
-        <w:t xml:space="preserve"> These tasks present participants with blocks containing switch and non-switch trials interspersed within the same block (referred to as </w:t>
-      </w:r>
-      <w:r>
-        <w:rPr>
-          <w:sz w:val="24"/>
-        </w:rPr>
-        <w:lastRenderedPageBreak/>
-        <w:t xml:space="preserve">switch blocks) and pure blocks in which </w:t>
-      </w:r>
-      <w:r>
-        <w:rPr>
-          <w:sz w:val="24"/>
-        </w:rPr>
-        <w:t>participants complete all</w:t>
-      </w:r>
-      <w:r>
-        <w:rPr>
-          <w:sz w:val="24"/>
-        </w:rPr>
-        <w:t xml:space="preserve"> trials us</w:t>
-      </w:r>
-      <w:r>
-        <w:rPr>
-          <w:sz w:val="24"/>
-        </w:rPr>
-        <w:t>ing only</w:t>
-      </w:r>
-      <w:r>
-        <w:rPr>
-          <w:sz w:val="24"/>
-        </w:rPr>
-        <w:t xml:space="preserve"> one set of task instructions </w:t>
-      </w:r>
-      <w:r>
-        <w:rPr>
-          <w:sz w:val="24"/>
-          <w:highlight w:val="cyan"/>
-        </w:rPr>
-        <w:t>[CITE]</w:t>
-      </w:r>
-      <w:r>
-        <w:rPr>
-          <w:sz w:val="24"/>
-        </w:rPr>
-        <w:t xml:space="preserve">. </w:t>
-      </w:r>
-      <w:r>
-        <w:rPr>
-          <w:sz w:val="24"/>
-          <w:highlight w:val="yellow"/>
-        </w:rPr>
-        <w:t>[EXPAND]</w:t>
-      </w:r>
-      <w:r>
-        <w:rPr>
-          <w:sz w:val="24"/>
-          <w:highlight w:val="yellow"/>
+        <w:t>In</w:t>
+      </w:r>
+      <w:r>
+        <w:rPr>
+          <w:sz w:val="24"/>
         </w:rPr>
         <w:t xml:space="preserve"> </w:t>
       </w:r>
@@ -1565,84 +2538,13 @@
         <w:rPr>
           <w:sz w:val="24"/>
         </w:rPr>
-        <w:t xml:space="preserve">The </w:t>
-      </w:r>
-      <w:r>
-        <w:rPr>
-          <w:i/>
-          <w:sz w:val="24"/>
-        </w:rPr>
-        <w:t>global switch cost</w:t>
-      </w:r>
-      <w:r>
-        <w:rPr>
-          <w:sz w:val="24"/>
-        </w:rPr>
-        <w:t xml:space="preserve"> refers to</w:t>
-      </w:r>
-      <w:r>
-        <w:rPr>
-          <w:sz w:val="24"/>
-        </w:rPr>
-        <w:t>…</w:t>
-      </w:r>
-      <w:r>
-        <w:rPr>
-          <w:sz w:val="24"/>
-          <w:highlight w:val="yellow"/>
-        </w:rPr>
-        <w:t>[LOCAL SWITCH COSTS]</w:t>
-      </w:r>
-    </w:p>
-    <w:p>
-      <w:pPr>
-        <w:spacing w:line="480" w:lineRule="auto"/>
-        <w:rPr>
-          <w:sz w:val="24"/>
-        </w:rPr>
-      </w:pPr>
-      <w:r>
-        <w:rPr>
-          <w:sz w:val="24"/>
-          <w:highlight w:val="yellow"/>
-        </w:rPr>
-        <w:t>[EXPLAINATIONS OF SWITCH COSTS]</w:t>
-      </w:r>
-    </w:p>
-    <w:p>
-      <w:pPr>
-        <w:spacing w:line="480" w:lineRule="auto"/>
-        <w:rPr>
-          <w:sz w:val="24"/>
-        </w:rPr>
-      </w:pPr>
-      <w:r>
-        <w:rPr>
-          <w:sz w:val="24"/>
-          <w:highlight w:val="yellow"/>
-        </w:rPr>
-        <w:t>[SEWIT AND OTHERS?]</w:t>
-      </w:r>
-    </w:p>
-    <w:p>
-      <w:pPr>
-        <w:spacing w:line="480" w:lineRule="auto"/>
-        <w:ind w:firstLine="720"/>
-        <w:rPr>
-          <w:sz w:val="24"/>
-        </w:rPr>
-      </w:pPr>
-      <w:r>
-        <w:rPr>
-          <w:sz w:val="24"/>
-        </w:rPr>
-        <w:t>The Consonant-Vowel Odd-Even task (CVOE</w:t>
-      </w:r>
-      <w:r>
-        <w:rPr>
-          <w:sz w:val="24"/>
-        </w:rPr>
-        <w:t>;</w:t>
+        <w:t>the present study</w:t>
+      </w:r>
+      <w:r>
+        <w:rPr>
+          <w:sz w:val="24"/>
+        </w:rPr>
+        <w:t>,</w:t>
       </w:r>
       <w:r>
         <w:rPr>
@@ -1650,51 +2552,77 @@
         </w:rPr>
         <w:t xml:space="preserve"> </w:t>
       </w:r>
-      <w:proofErr w:type="spellStart"/>
-      <w:r>
-        <w:rPr>
-          <w:sz w:val="24"/>
-          <w:highlight w:val="cyan"/>
-        </w:rPr>
-        <w:t>Minear</w:t>
-      </w:r>
-      <w:proofErr w:type="spellEnd"/>
-      <w:r>
-        <w:rPr>
-          <w:sz w:val="24"/>
-          <w:highlight w:val="cyan"/>
-        </w:rPr>
-        <w:t xml:space="preserve"> &amp; Shah, 2008)</w:t>
-      </w:r>
-      <w:r>
-        <w:rPr>
-          <w:sz w:val="24"/>
-        </w:rPr>
-        <w:t xml:space="preserve"> is a simple task-switching paradigm that allows the measurement of both local and global task switching costs. </w:t>
-      </w:r>
-      <w:r>
-        <w:rPr>
-          <w:sz w:val="24"/>
-          <w:highlight w:val="yellow"/>
-        </w:rPr>
-        <w:t>[OVERVIEW OF THE CVOE/HOW DOES IT COMPARE TO OTHER SWITCH TASKS?]</w:t>
-      </w:r>
-    </w:p>
-    <w:p>
-      <w:pPr>
-        <w:spacing w:line="480" w:lineRule="auto"/>
-        <w:ind w:firstLine="720"/>
-        <w:rPr>
-          <w:sz w:val="24"/>
-          <w:highlight w:val="yellow"/>
-        </w:rPr>
-      </w:pPr>
-      <w:r>
-        <w:rPr>
-          <w:sz w:val="24"/>
-          <w:highlight w:val="yellow"/>
-        </w:rPr>
-        <w:t>[TRANISTION TO GET US TO AGING]</w:t>
+      <w:r>
+        <w:rPr>
+          <w:sz w:val="24"/>
+        </w:rPr>
+        <w:t>we</w:t>
+      </w:r>
+      <w:r>
+        <w:rPr>
+          <w:sz w:val="24"/>
+        </w:rPr>
+        <w:t xml:space="preserve"> further</w:t>
+      </w:r>
+      <w:r>
+        <w:rPr>
+          <w:sz w:val="24"/>
+        </w:rPr>
+        <w:t xml:space="preserve"> analyze RT</w:t>
+      </w:r>
+      <w:r>
+        <w:rPr>
+          <w:sz w:val="24"/>
+        </w:rPr>
+        <w:t xml:space="preserve">s </w:t>
+      </w:r>
+      <w:r>
+        <w:rPr>
+          <w:sz w:val="24"/>
+        </w:rPr>
+        <w:t>using two types of</w:t>
+      </w:r>
+      <w:r>
+        <w:rPr>
+          <w:sz w:val="24"/>
+        </w:rPr>
+        <w:t xml:space="preserve"> distributional</w:t>
+      </w:r>
+      <w:r>
+        <w:rPr>
+          <w:sz w:val="24"/>
+        </w:rPr>
+        <w:t xml:space="preserve"> analyses</w:t>
+      </w:r>
+      <w:r>
+        <w:rPr>
+          <w:sz w:val="24"/>
+        </w:rPr>
+        <w:t xml:space="preserve">: </w:t>
+      </w:r>
+      <w:r>
+        <w:rPr>
+          <w:sz w:val="24"/>
+        </w:rPr>
+        <w:t xml:space="preserve">1) </w:t>
+      </w:r>
+      <w:r>
+        <w:rPr>
+          <w:sz w:val="24"/>
+        </w:rPr>
+        <w:t xml:space="preserve">Averaging RTs across participants and binning them via a Vincentile analysis and </w:t>
+      </w:r>
+      <w:r>
+        <w:rPr>
+          <w:sz w:val="24"/>
+        </w:rPr>
+        <w:t xml:space="preserve">2) </w:t>
+      </w:r>
+      <w:r>
+        <w:rPr>
+          <w:sz w:val="24"/>
+        </w:rPr>
+        <w:t>fitting individual RTs to an ex-Gaussian distribution.</w:t>
       </w:r>
       <w:r>
         <w:rPr>
@@ -1706,25 +2634,55 @@
         <w:rPr>
           <w:sz w:val="24"/>
         </w:rPr>
-        <w:t xml:space="preserve">In switch tasks such as the CVOE, </w:t>
-      </w:r>
-      <w:r>
-        <w:rPr>
-          <w:sz w:val="24"/>
-        </w:rPr>
-        <w:t xml:space="preserve">older adults </w:t>
-      </w:r>
-      <w:r>
-        <w:rPr>
-          <w:sz w:val="24"/>
-        </w:rPr>
-        <w:t>with mild cognitive impairment</w:t>
-      </w:r>
-      <w:r>
-        <w:rPr>
-          <w:sz w:val="24"/>
-        </w:rPr>
-        <w:t>s</w:t>
+        <w:t xml:space="preserve">First, the Vincentile analysis rank orders all RTs for each trial type at the participant level and </w:t>
+      </w:r>
+      <w:r>
+        <w:rPr>
+          <w:sz w:val="24"/>
+        </w:rPr>
+        <w:t xml:space="preserve">then </w:t>
+      </w:r>
+      <w:r>
+        <w:rPr>
+          <w:sz w:val="24"/>
+        </w:rPr>
+        <w:t xml:space="preserve">bins the ordered data into groups of equal size. For example, a Vincentile analyses using four bins </w:t>
+      </w:r>
+      <w:r>
+        <w:rPr>
+          <w:sz w:val="24"/>
+        </w:rPr>
+        <w:t xml:space="preserve">would first </w:t>
+      </w:r>
+      <w:r>
+        <w:rPr>
+          <w:sz w:val="24"/>
+        </w:rPr>
+        <w:t>each</w:t>
+      </w:r>
+      <w:r>
+        <w:rPr>
+          <w:sz w:val="24"/>
+        </w:rPr>
+        <w:t xml:space="preserve"> participant</w:t>
+      </w:r>
+      <w:r>
+        <w:rPr>
+          <w:sz w:val="24"/>
+        </w:rPr>
+        <w:t>’</w:t>
+      </w:r>
+      <w:r>
+        <w:rPr>
+          <w:sz w:val="24"/>
+        </w:rPr>
+        <w:t>s RTs from fastest to slowest. Next,</w:t>
+      </w:r>
+      <w:r>
+        <w:rPr>
+          <w:sz w:val="24"/>
+        </w:rPr>
+        <w:t xml:space="preserve"> for each participant,</w:t>
       </w:r>
       <w:r>
         <w:rPr>
@@ -1736,994 +2694,6 @@
         <w:rPr>
           <w:sz w:val="24"/>
         </w:rPr>
-        <w:t>(MCI) like as Alzheimer’s Disease often commit more errors and have slower RTs</w:t>
-      </w:r>
-      <w:r>
-        <w:rPr>
-          <w:sz w:val="24"/>
-        </w:rPr>
-        <w:t xml:space="preserve"> </w:t>
-      </w:r>
-      <w:r>
-        <w:rPr>
-          <w:sz w:val="24"/>
-        </w:rPr>
-        <w:t>relative</w:t>
-      </w:r>
-      <w:r>
-        <w:rPr>
-          <w:sz w:val="24"/>
-        </w:rPr>
-        <w:t xml:space="preserve"> to younge</w:t>
-      </w:r>
-      <w:r>
-        <w:rPr>
-          <w:sz w:val="24"/>
-        </w:rPr>
-        <w:t>r adults</w:t>
-      </w:r>
-      <w:r>
-        <w:rPr>
-          <w:sz w:val="24"/>
-        </w:rPr>
-        <w:t xml:space="preserve"> and non-impaired </w:t>
-      </w:r>
-      <w:r>
-        <w:rPr>
-          <w:sz w:val="24"/>
-        </w:rPr>
-        <w:t xml:space="preserve">older </w:t>
-      </w:r>
-      <w:r>
-        <w:rPr>
-          <w:sz w:val="24"/>
-        </w:rPr>
-        <w:t>adults</w:t>
-      </w:r>
-      <w:r>
-        <w:rPr>
-          <w:sz w:val="24"/>
-        </w:rPr>
-        <w:t>. Additionally, task performance for MCI older</w:t>
-      </w:r>
-      <w:r>
-        <w:rPr>
-          <w:sz w:val="24"/>
-        </w:rPr>
-        <w:t xml:space="preserve"> adults </w:t>
-      </w:r>
-      <w:r>
-        <w:rPr>
-          <w:sz w:val="24"/>
-        </w:rPr>
-        <w:t>is particularly affected for</w:t>
-      </w:r>
-      <w:r>
-        <w:rPr>
-          <w:sz w:val="24"/>
-        </w:rPr>
-        <w:t xml:space="preserve"> switch trials </w:t>
-      </w:r>
-      <w:r>
-        <w:rPr>
-          <w:sz w:val="24"/>
-        </w:rPr>
-        <w:t>compared</w:t>
-      </w:r>
-      <w:r>
-        <w:rPr>
-          <w:sz w:val="24"/>
-        </w:rPr>
-        <w:t xml:space="preserve"> to </w:t>
-      </w:r>
-      <w:r>
-        <w:rPr>
-          <w:sz w:val="24"/>
-        </w:rPr>
-        <w:t>trials in which the task set does not change</w:t>
-      </w:r>
-      <w:r>
-        <w:rPr>
-          <w:sz w:val="24"/>
-        </w:rPr>
-        <w:t xml:space="preserve">. </w:t>
-      </w:r>
-      <w:r>
-        <w:rPr>
-          <w:sz w:val="24"/>
-        </w:rPr>
-        <w:t>W</w:t>
-      </w:r>
-      <w:r>
-        <w:rPr>
-          <w:sz w:val="24"/>
-        </w:rPr>
-        <w:t xml:space="preserve">ork by </w:t>
-      </w:r>
-      <w:r>
-        <w:rPr>
-          <w:sz w:val="24"/>
-          <w:highlight w:val="cyan"/>
-        </w:rPr>
-        <w:t>Huff et al. (2015)</w:t>
-      </w:r>
-      <w:r>
-        <w:rPr>
-          <w:sz w:val="24"/>
-        </w:rPr>
-        <w:t xml:space="preserve"> has</w:t>
-      </w:r>
-      <w:r>
-        <w:rPr>
-          <w:sz w:val="24"/>
-        </w:rPr>
-        <w:t xml:space="preserve"> additionally</w:t>
-      </w:r>
-      <w:r>
-        <w:rPr>
-          <w:sz w:val="24"/>
-        </w:rPr>
-        <w:t xml:space="preserve"> shown that global switch costs (switch trials compared to pure trials) increase as a function of age and </w:t>
-      </w:r>
-      <w:r>
-        <w:rPr>
-          <w:sz w:val="24"/>
-        </w:rPr>
-        <w:t>MCI status</w:t>
-      </w:r>
-      <w:r>
-        <w:rPr>
-          <w:sz w:val="24"/>
-        </w:rPr>
-        <w:t>, suggesting that</w:t>
-      </w:r>
-      <w:r>
-        <w:rPr>
-          <w:sz w:val="24"/>
-          <w:highlight w:val="yellow"/>
-        </w:rPr>
-        <w:t>…[EXPAND]</w:t>
-      </w:r>
-      <w:r>
-        <w:rPr>
-          <w:sz w:val="24"/>
-        </w:rPr>
-        <w:t xml:space="preserve">. </w:t>
-      </w:r>
-      <w:r>
-        <w:rPr>
-          <w:sz w:val="24"/>
-        </w:rPr>
-        <w:t xml:space="preserve"> </w:t>
-      </w:r>
-      <w:r>
-        <w:rPr>
-          <w:sz w:val="24"/>
-          <w:highlight w:val="yellow"/>
-        </w:rPr>
-        <w:t>[ADD A SENTENCE OR TWO HERE ON WHY THE CVOE</w:t>
-      </w:r>
-      <w:r>
-        <w:rPr>
-          <w:sz w:val="24"/>
-          <w:highlight w:val="yellow"/>
-        </w:rPr>
-        <w:t xml:space="preserve"> SPECIFICALLY</w:t>
-      </w:r>
-      <w:r>
-        <w:rPr>
-          <w:sz w:val="24"/>
-          <w:highlight w:val="yellow"/>
-        </w:rPr>
-        <w:t xml:space="preserve"> IS USEFUL]</w:t>
-      </w:r>
-    </w:p>
-    <w:p>
-      <w:pPr>
-        <w:spacing w:line="480" w:lineRule="auto"/>
-        <w:ind w:firstLine="720"/>
-        <w:rPr>
-          <w:sz w:val="24"/>
-        </w:rPr>
-      </w:pPr>
-      <w:r>
-        <w:rPr>
-          <w:sz w:val="24"/>
-        </w:rPr>
-        <w:t xml:space="preserve">Previous work </w:t>
-      </w:r>
-      <w:r>
-        <w:rPr>
-          <w:sz w:val="24"/>
-        </w:rPr>
-        <w:t xml:space="preserve">on task switching </w:t>
-      </w:r>
-      <w:r>
-        <w:rPr>
-          <w:sz w:val="24"/>
-        </w:rPr>
-        <w:t xml:space="preserve">using </w:t>
-      </w:r>
-      <w:r>
-        <w:rPr>
-          <w:sz w:val="24"/>
-        </w:rPr>
-        <w:t xml:space="preserve">the </w:t>
-      </w:r>
-      <w:r>
-        <w:rPr>
-          <w:sz w:val="24"/>
-        </w:rPr>
-        <w:t xml:space="preserve">CVOE </w:t>
-      </w:r>
-      <w:r>
-        <w:rPr>
-          <w:sz w:val="24"/>
-        </w:rPr>
-        <w:t>paradigm</w:t>
-      </w:r>
-      <w:r>
-        <w:rPr>
-          <w:sz w:val="24"/>
-        </w:rPr>
-        <w:t xml:space="preserve"> has</w:t>
-      </w:r>
-      <w:r>
-        <w:rPr>
-          <w:sz w:val="24"/>
-        </w:rPr>
-        <w:t xml:space="preserve"> </w:t>
-      </w:r>
-      <w:r>
-        <w:rPr>
-          <w:sz w:val="24"/>
-        </w:rPr>
-        <w:t xml:space="preserve">traditionally </w:t>
-      </w:r>
-      <w:r>
-        <w:rPr>
-          <w:sz w:val="24"/>
-        </w:rPr>
-        <w:t xml:space="preserve">presented trials using an </w:t>
-      </w:r>
-      <w:r>
-        <w:rPr>
-          <w:i/>
-          <w:iCs/>
-          <w:sz w:val="24"/>
-        </w:rPr>
-        <w:t xml:space="preserve">alternating runs </w:t>
-      </w:r>
-      <w:r>
-        <w:rPr>
-          <w:sz w:val="24"/>
-        </w:rPr>
-        <w:t>pattern</w:t>
-      </w:r>
-      <w:r>
-        <w:rPr>
-          <w:sz w:val="24"/>
-        </w:rPr>
-        <w:t>. In this</w:t>
-      </w:r>
-      <w:r>
-        <w:rPr>
-          <w:sz w:val="24"/>
-        </w:rPr>
-        <w:t xml:space="preserve"> presentation</w:t>
-      </w:r>
-      <w:r>
-        <w:rPr>
-          <w:sz w:val="24"/>
-        </w:rPr>
-        <w:t xml:space="preserve"> sequence, subjects complete the same </w:t>
-      </w:r>
-      <w:r>
-        <w:rPr>
-          <w:sz w:val="24"/>
-        </w:rPr>
-        <w:t>type of trial</w:t>
-      </w:r>
-      <w:r>
-        <w:rPr>
-          <w:sz w:val="24"/>
-        </w:rPr>
-        <w:t xml:space="preserve"> twice before the instructions switch </w:t>
-      </w:r>
-      <w:r>
-        <w:rPr>
-          <w:sz w:val="24"/>
-        </w:rPr>
-        <w:t xml:space="preserve">participants </w:t>
-      </w:r>
-      <w:r>
-        <w:rPr>
-          <w:sz w:val="24"/>
-        </w:rPr>
-        <w:t xml:space="preserve">to the second task (i.e., </w:t>
-      </w:r>
-      <w:r>
-        <w:rPr>
-          <w:sz w:val="24"/>
-        </w:rPr>
-        <w:t xml:space="preserve">the pattern of trials would be </w:t>
-      </w:r>
-      <w:r>
-        <w:rPr>
-          <w:sz w:val="24"/>
-        </w:rPr>
-        <w:t xml:space="preserve">CV, CV, OE, OE, CV, CV). </w:t>
-      </w:r>
-      <w:r>
-        <w:rPr>
-          <w:sz w:val="24"/>
-        </w:rPr>
-        <w:t>The result of this pattern is that</w:t>
-      </w:r>
-      <w:r>
-        <w:rPr>
-          <w:sz w:val="24"/>
-        </w:rPr>
-        <w:t xml:space="preserve"> every other trial </w:t>
-      </w:r>
-      <w:r>
-        <w:rPr>
-          <w:sz w:val="24"/>
-        </w:rPr>
-        <w:t xml:space="preserve">(following the initial trial) </w:t>
-      </w:r>
-      <w:r>
-        <w:rPr>
-          <w:sz w:val="24"/>
-        </w:rPr>
-        <w:t xml:space="preserve">is a switch </w:t>
-      </w:r>
-      <w:r>
-        <w:rPr>
-          <w:sz w:val="24"/>
-        </w:rPr>
-        <w:t xml:space="preserve">trial, </w:t>
-      </w:r>
-      <w:r>
-        <w:rPr>
-          <w:sz w:val="24"/>
-        </w:rPr>
-        <w:t>as</w:t>
-      </w:r>
-      <w:r>
-        <w:rPr>
-          <w:sz w:val="24"/>
-        </w:rPr>
-        <w:t xml:space="preserve"> it </w:t>
-      </w:r>
-      <w:r>
-        <w:rPr>
-          <w:sz w:val="24"/>
-        </w:rPr>
-        <w:t xml:space="preserve">occurs </w:t>
-      </w:r>
-      <w:r>
-        <w:rPr>
-          <w:sz w:val="24"/>
-        </w:rPr>
-        <w:t>follow</w:t>
-      </w:r>
-      <w:r>
-        <w:rPr>
-          <w:sz w:val="24"/>
-        </w:rPr>
-        <w:t>ing</w:t>
-      </w:r>
-      <w:r>
-        <w:rPr>
-          <w:sz w:val="24"/>
-        </w:rPr>
-        <w:t xml:space="preserve"> a change in the task set</w:t>
-      </w:r>
-      <w:r>
-        <w:rPr>
-          <w:sz w:val="24"/>
-        </w:rPr>
-        <w:t xml:space="preserve">. </w:t>
-      </w:r>
-      <w:r>
-        <w:rPr>
-          <w:sz w:val="24"/>
-          <w:highlight w:val="yellow"/>
-        </w:rPr>
-        <w:t>[POTENTIAL PROBLEMS WITH THIS – PREDICTABILITY!]</w:t>
-      </w:r>
-    </w:p>
-    <w:p>
-      <w:pPr>
-        <w:spacing w:line="480" w:lineRule="auto"/>
-        <w:rPr>
-          <w:b/>
-          <w:bCs/>
-          <w:sz w:val="24"/>
-        </w:rPr>
-      </w:pPr>
-      <w:commentRangeStart w:id="6"/>
-      <w:commentRangeStart w:id="7"/>
-      <w:r>
-        <w:rPr>
-          <w:b/>
-          <w:bCs/>
-          <w:sz w:val="24"/>
-        </w:rPr>
-        <w:t>Distributional Analyses of RTs</w:t>
-      </w:r>
-      <w:commentRangeEnd w:id="6"/>
-      <w:r>
-        <w:rPr>
-          <w:rStyle w:val="CommentReference"/>
-        </w:rPr>
-        <w:commentReference w:id="6"/>
-      </w:r>
-      <w:commentRangeEnd w:id="7"/>
-      <w:r>
-        <w:rPr>
-          <w:rStyle w:val="CommentReference"/>
-        </w:rPr>
-        <w:commentReference w:id="7"/>
-      </w:r>
-    </w:p>
-    <w:p>
-      <w:pPr>
-        <w:spacing w:line="480" w:lineRule="auto"/>
-        <w:rPr>
-          <w:sz w:val="24"/>
-        </w:rPr>
-      </w:pPr>
-      <w:r>
-        <w:rPr>
-          <w:sz w:val="24"/>
-        </w:rPr>
-        <w:lastRenderedPageBreak/>
-        <w:tab/>
-      </w:r>
-      <w:r>
-        <w:rPr>
-          <w:sz w:val="24"/>
-        </w:rPr>
-        <w:t>Researchers</w:t>
-      </w:r>
-      <w:r>
-        <w:rPr>
-          <w:sz w:val="24"/>
-        </w:rPr>
-        <w:t xml:space="preserve"> studying attentional systems </w:t>
-      </w:r>
-      <w:r>
-        <w:rPr>
-          <w:sz w:val="24"/>
-        </w:rPr>
-        <w:t>commonly rely upon</w:t>
-      </w:r>
-      <w:r>
-        <w:rPr>
-          <w:sz w:val="24"/>
-        </w:rPr>
-        <w:t xml:space="preserve"> </w:t>
-      </w:r>
-      <w:r>
-        <w:rPr>
-          <w:sz w:val="24"/>
-        </w:rPr>
-        <w:t>mean</w:t>
-      </w:r>
-      <w:r>
-        <w:rPr>
-          <w:sz w:val="24"/>
-        </w:rPr>
-        <w:t xml:space="preserve"> respon</w:t>
-      </w:r>
-      <w:r>
-        <w:rPr>
-          <w:sz w:val="24"/>
-        </w:rPr>
-        <w:t>s</w:t>
-      </w:r>
-      <w:r>
-        <w:rPr>
-          <w:sz w:val="24"/>
-        </w:rPr>
-        <w:t>e scores</w:t>
-      </w:r>
-      <w:r>
-        <w:rPr>
-          <w:sz w:val="24"/>
-        </w:rPr>
-        <w:t xml:space="preserve"> </w:t>
-      </w:r>
-      <w:r>
-        <w:rPr>
-          <w:sz w:val="24"/>
-        </w:rPr>
-        <w:t xml:space="preserve">(i.e., error rates and RTs) </w:t>
-      </w:r>
-      <w:r>
-        <w:rPr>
-          <w:sz w:val="24"/>
-        </w:rPr>
-        <w:t>as a method</w:t>
-      </w:r>
-      <w:r>
-        <w:rPr>
-          <w:sz w:val="24"/>
-        </w:rPr>
-        <w:t xml:space="preserve"> to </w:t>
-      </w:r>
-      <w:r>
-        <w:rPr>
-          <w:sz w:val="24"/>
-        </w:rPr>
-        <w:t>gain</w:t>
-      </w:r>
-      <w:r>
-        <w:rPr>
-          <w:sz w:val="24"/>
-        </w:rPr>
-        <w:t xml:space="preserve"> </w:t>
-      </w:r>
-      <w:r>
-        <w:rPr>
-          <w:sz w:val="24"/>
-        </w:rPr>
-        <w:t xml:space="preserve">insight into </w:t>
-      </w:r>
-      <w:r>
-        <w:rPr>
-          <w:sz w:val="24"/>
-        </w:rPr>
-        <w:t>these</w:t>
-      </w:r>
-      <w:r>
-        <w:rPr>
-          <w:sz w:val="24"/>
-        </w:rPr>
-        <w:t xml:space="preserve"> </w:t>
-      </w:r>
-      <w:r>
-        <w:rPr>
-          <w:sz w:val="24"/>
-        </w:rPr>
-        <w:t>processe</w:t>
-      </w:r>
-      <w:r>
-        <w:rPr>
-          <w:sz w:val="24"/>
-        </w:rPr>
-        <w:t xml:space="preserve">s. </w:t>
-      </w:r>
-      <w:r>
-        <w:rPr>
-          <w:sz w:val="24"/>
-        </w:rPr>
-        <w:t xml:space="preserve">However, </w:t>
-      </w:r>
-      <w:r>
-        <w:rPr>
-          <w:sz w:val="24"/>
-        </w:rPr>
-        <w:t>because distributions</w:t>
-      </w:r>
-      <w:r>
-        <w:rPr>
-          <w:sz w:val="24"/>
-        </w:rPr>
-        <w:t xml:space="preserve"> of RTs</w:t>
-      </w:r>
-      <w:r>
-        <w:rPr>
-          <w:sz w:val="24"/>
-        </w:rPr>
-        <w:t xml:space="preserve"> </w:t>
-      </w:r>
-      <w:r>
-        <w:rPr>
-          <w:sz w:val="24"/>
-        </w:rPr>
-        <w:t>are almost always positively skewed</w:t>
-      </w:r>
-      <w:r>
-        <w:rPr>
-          <w:sz w:val="24"/>
-        </w:rPr>
-        <w:t>,</w:t>
-      </w:r>
-      <w:r>
-        <w:rPr>
-          <w:sz w:val="24"/>
-        </w:rPr>
-        <w:t xml:space="preserve"> </w:t>
-      </w:r>
-      <w:r>
-        <w:rPr>
-          <w:sz w:val="24"/>
-        </w:rPr>
-        <w:t>with</w:t>
-      </w:r>
-      <w:r>
-        <w:rPr>
-          <w:sz w:val="24"/>
-        </w:rPr>
-        <w:t xml:space="preserve"> </w:t>
-      </w:r>
-      <w:proofErr w:type="gramStart"/>
-      <w:r>
-        <w:rPr>
-          <w:sz w:val="24"/>
-        </w:rPr>
-        <w:t>the majority of</w:t>
-      </w:r>
-      <w:proofErr w:type="gramEnd"/>
-      <w:r>
-        <w:rPr>
-          <w:sz w:val="24"/>
-        </w:rPr>
-        <w:t xml:space="preserve"> RTs generally occur</w:t>
-      </w:r>
-      <w:r>
-        <w:rPr>
-          <w:sz w:val="24"/>
-        </w:rPr>
-        <w:t>ring</w:t>
-      </w:r>
-      <w:r>
-        <w:rPr>
-          <w:sz w:val="24"/>
-        </w:rPr>
-        <w:t xml:space="preserve"> at the faster end of the scale</w:t>
-      </w:r>
-      <w:r>
-        <w:rPr>
-          <w:sz w:val="24"/>
-        </w:rPr>
-        <w:t>,</w:t>
-      </w:r>
-      <w:r>
-        <w:rPr>
-          <w:sz w:val="24"/>
-        </w:rPr>
-        <w:t xml:space="preserve"> an analysis of </w:t>
-      </w:r>
-      <w:r>
-        <w:rPr>
-          <w:sz w:val="24"/>
-        </w:rPr>
-        <w:t>only</w:t>
-      </w:r>
-      <w:r>
-        <w:rPr>
-          <w:sz w:val="24"/>
-        </w:rPr>
-        <w:t xml:space="preserve"> means </w:t>
-      </w:r>
-      <w:r>
-        <w:rPr>
-          <w:sz w:val="24"/>
-        </w:rPr>
-        <w:t>may not provide results that are misleading</w:t>
-      </w:r>
-      <w:r>
-        <w:rPr>
-          <w:sz w:val="24"/>
-        </w:rPr>
-        <w:t xml:space="preserve"> (see </w:t>
-      </w:r>
-      <w:proofErr w:type="spellStart"/>
-      <w:r>
-        <w:rPr>
-          <w:sz w:val="24"/>
-          <w:highlight w:val="cyan"/>
-        </w:rPr>
-        <w:t>Balota</w:t>
-      </w:r>
-      <w:proofErr w:type="spellEnd"/>
-      <w:r>
-        <w:rPr>
-          <w:sz w:val="24"/>
-          <w:highlight w:val="cyan"/>
-        </w:rPr>
-        <w:t xml:space="preserve"> &amp; Yap, 2011</w:t>
-      </w:r>
-      <w:r>
-        <w:rPr>
-          <w:sz w:val="24"/>
-        </w:rPr>
-        <w:t xml:space="preserve">, for a review). </w:t>
-      </w:r>
-      <w:r>
-        <w:rPr>
-          <w:sz w:val="24"/>
-        </w:rPr>
-        <w:t>To account for this,</w:t>
-      </w:r>
-      <w:r>
-        <w:rPr>
-          <w:sz w:val="24"/>
-        </w:rPr>
-        <w:t xml:space="preserve"> researchers have increasing moved away from the use of traditional measures of central tendency when assessing RTs</w:t>
-      </w:r>
-      <w:r>
-        <w:rPr>
-          <w:sz w:val="24"/>
-        </w:rPr>
-        <w:t xml:space="preserve">, instead focusing on the RT distribution </w:t>
-      </w:r>
-      <w:r>
-        <w:rPr>
-          <w:sz w:val="24"/>
-          <w:highlight w:val="yellow"/>
-        </w:rPr>
-        <w:t>[SEE XXX FOR A REVIEW]</w:t>
-      </w:r>
-      <w:r>
-        <w:rPr>
-          <w:sz w:val="24"/>
-        </w:rPr>
-        <w:t xml:space="preserve">. </w:t>
-      </w:r>
-      <w:r>
-        <w:rPr>
-          <w:sz w:val="24"/>
-        </w:rPr>
-        <w:t xml:space="preserve">RT </w:t>
-      </w:r>
-      <w:r>
-        <w:rPr>
-          <w:sz w:val="24"/>
-        </w:rPr>
-        <w:t>distributions have been</w:t>
-      </w:r>
-      <w:r>
-        <w:rPr>
-          <w:sz w:val="24"/>
-        </w:rPr>
-        <w:t xml:space="preserve"> </w:t>
-      </w:r>
-      <w:r>
-        <w:rPr>
-          <w:sz w:val="24"/>
-        </w:rPr>
-        <w:t>shown to capture aspects of human cognition, including semantic priming (</w:t>
-      </w:r>
-      <w:proofErr w:type="spellStart"/>
-      <w:r>
-        <w:rPr>
-          <w:sz w:val="24"/>
-        </w:rPr>
-        <w:t>Balota</w:t>
-      </w:r>
-      <w:proofErr w:type="spellEnd"/>
-      <w:r>
-        <w:rPr>
-          <w:sz w:val="24"/>
-        </w:rPr>
-        <w:t xml:space="preserve">, Yap, Cortese, &amp; Watson, 2008), word recognition </w:t>
-      </w:r>
-      <w:r>
-        <w:rPr>
-          <w:sz w:val="24"/>
-          <w:highlight w:val="yellow"/>
-        </w:rPr>
-        <w:t>[CITE]</w:t>
-      </w:r>
-      <w:r>
-        <w:rPr>
-          <w:sz w:val="24"/>
-        </w:rPr>
-        <w:t xml:space="preserve">, and, importantly, attentional control within the context of task switching </w:t>
-      </w:r>
-      <w:r>
-        <w:rPr>
-          <w:sz w:val="24"/>
-          <w:highlight w:val="yellow"/>
-        </w:rPr>
-        <w:t>[CITE HUFF PAP</w:t>
-      </w:r>
-      <w:r>
-        <w:rPr>
-          <w:sz w:val="24"/>
-          <w:highlight w:val="yellow"/>
-        </w:rPr>
-        <w:t>E</w:t>
-      </w:r>
-      <w:r>
-        <w:rPr>
-          <w:sz w:val="24"/>
-          <w:highlight w:val="yellow"/>
-        </w:rPr>
-        <w:t>R AND TRY TO FIND ONE MORE]</w:t>
-      </w:r>
-      <w:r>
-        <w:rPr>
-          <w:sz w:val="24"/>
-        </w:rPr>
-        <w:t>.</w:t>
-      </w:r>
-    </w:p>
-    <w:p>
-      <w:pPr>
-        <w:spacing w:line="480" w:lineRule="auto"/>
-        <w:ind w:firstLine="720"/>
-        <w:rPr>
-          <w:sz w:val="24"/>
-        </w:rPr>
-      </w:pPr>
-      <w:r>
-        <w:rPr>
-          <w:sz w:val="24"/>
-        </w:rPr>
-        <w:t>In</w:t>
-      </w:r>
-      <w:r>
-        <w:rPr>
-          <w:sz w:val="24"/>
-        </w:rPr>
-        <w:t xml:space="preserve"> </w:t>
-      </w:r>
-      <w:r>
-        <w:rPr>
-          <w:sz w:val="24"/>
-        </w:rPr>
-        <w:t>the present study</w:t>
-      </w:r>
-      <w:r>
-        <w:rPr>
-          <w:sz w:val="24"/>
-        </w:rPr>
-        <w:t>,</w:t>
-      </w:r>
-      <w:r>
-        <w:rPr>
-          <w:sz w:val="24"/>
-        </w:rPr>
-        <w:t xml:space="preserve"> </w:t>
-      </w:r>
-      <w:r>
-        <w:rPr>
-          <w:sz w:val="24"/>
-        </w:rPr>
-        <w:t>we</w:t>
-      </w:r>
-      <w:r>
-        <w:rPr>
-          <w:sz w:val="24"/>
-        </w:rPr>
-        <w:t xml:space="preserve"> further</w:t>
-      </w:r>
-      <w:r>
-        <w:rPr>
-          <w:sz w:val="24"/>
-        </w:rPr>
-        <w:t xml:space="preserve"> analyze RT</w:t>
-      </w:r>
-      <w:r>
-        <w:rPr>
-          <w:sz w:val="24"/>
-        </w:rPr>
-        <w:t xml:space="preserve">s </w:t>
-      </w:r>
-      <w:r>
-        <w:rPr>
-          <w:sz w:val="24"/>
-        </w:rPr>
-        <w:t>using two types of</w:t>
-      </w:r>
-      <w:r>
-        <w:rPr>
-          <w:sz w:val="24"/>
-        </w:rPr>
-        <w:t xml:space="preserve"> distributional</w:t>
-      </w:r>
-      <w:r>
-        <w:rPr>
-          <w:sz w:val="24"/>
-        </w:rPr>
-        <w:t xml:space="preserve"> analyses</w:t>
-      </w:r>
-      <w:r>
-        <w:rPr>
-          <w:sz w:val="24"/>
-        </w:rPr>
-        <w:t xml:space="preserve">: </w:t>
-      </w:r>
-      <w:r>
-        <w:rPr>
-          <w:sz w:val="24"/>
-        </w:rPr>
-        <w:t xml:space="preserve">1) </w:t>
-      </w:r>
-      <w:r>
-        <w:rPr>
-          <w:sz w:val="24"/>
-        </w:rPr>
-        <w:t xml:space="preserve">Averaging RTs across participants and binning them via a Vincentile analysis and </w:t>
-      </w:r>
-      <w:r>
-        <w:rPr>
-          <w:sz w:val="24"/>
-        </w:rPr>
-        <w:t xml:space="preserve">2) </w:t>
-      </w:r>
-      <w:r>
-        <w:rPr>
-          <w:sz w:val="24"/>
-        </w:rPr>
-        <w:t>fitting individual RTs to an ex-Gaussian distribution.</w:t>
-      </w:r>
-      <w:r>
-        <w:rPr>
-          <w:sz w:val="24"/>
-        </w:rPr>
-        <w:t xml:space="preserve"> </w:t>
-      </w:r>
-      <w:r>
-        <w:rPr>
-          <w:sz w:val="24"/>
-        </w:rPr>
-        <w:t xml:space="preserve">First, the Vincentile analysis rank orders all RTs for each trial type at the participant level and </w:t>
-      </w:r>
-      <w:r>
-        <w:rPr>
-          <w:sz w:val="24"/>
-        </w:rPr>
-        <w:t xml:space="preserve">then </w:t>
-      </w:r>
-      <w:r>
-        <w:rPr>
-          <w:sz w:val="24"/>
-        </w:rPr>
-        <w:t xml:space="preserve">bins the ordered data into groups of equal size. For example, a Vincentile analyses using four bins </w:t>
-      </w:r>
-      <w:r>
-        <w:rPr>
-          <w:sz w:val="24"/>
-        </w:rPr>
-        <w:t xml:space="preserve">would first </w:t>
-      </w:r>
-      <w:r>
-        <w:rPr>
-          <w:sz w:val="24"/>
-        </w:rPr>
-        <w:t>each</w:t>
-      </w:r>
-      <w:r>
-        <w:rPr>
-          <w:sz w:val="24"/>
-        </w:rPr>
-        <w:t xml:space="preserve"> participant</w:t>
-      </w:r>
-      <w:r>
-        <w:rPr>
-          <w:sz w:val="24"/>
-        </w:rPr>
-        <w:t>’</w:t>
-      </w:r>
-      <w:r>
-        <w:rPr>
-          <w:sz w:val="24"/>
-        </w:rPr>
-        <w:t>s RTs from fastest to slowest. Next,</w:t>
-      </w:r>
-      <w:r>
-        <w:rPr>
-          <w:sz w:val="24"/>
-        </w:rPr>
-        <w:t xml:space="preserve"> for each participant,</w:t>
-      </w:r>
-      <w:r>
-        <w:rPr>
-          <w:sz w:val="24"/>
-        </w:rPr>
-        <w:t xml:space="preserve"> </w:t>
-      </w:r>
-      <w:r>
-        <w:rPr>
-          <w:sz w:val="24"/>
-        </w:rPr>
         <w:t xml:space="preserve">RTs within </w:t>
       </w:r>
       <w:r>
@@ -2738,19 +2708,11 @@
         </w:rPr>
         <w:t xml:space="preserve">This process is then repeated for each participant, and </w:t>
       </w:r>
-      <w:proofErr w:type="spellStart"/>
-      <w:r>
-        <w:rPr>
-          <w:sz w:val="24"/>
-        </w:rPr>
-        <w:t>Vincentiles</w:t>
-      </w:r>
-      <w:proofErr w:type="spellEnd"/>
-      <w:r>
-        <w:rPr>
-          <w:sz w:val="24"/>
-        </w:rPr>
-        <w:t xml:space="preserve"> are </w:t>
+      <w:r>
+        <w:rPr>
+          <w:sz w:val="24"/>
+        </w:rPr>
+        <w:t xml:space="preserve">Vincentiles are </w:t>
       </w:r>
       <w:r>
         <w:rPr>
@@ -4064,29 +4026,13 @@
           <w:sz w:val="23"/>
           <w:szCs w:val="23"/>
         </w:rPr>
-        <w:t xml:space="preserve"> </w:t>
-      </w:r>
-      <w:proofErr w:type="spellStart"/>
+        <w:t xml:space="preserve"> ms intertrial delay</w:t>
+      </w:r>
       <w:r>
         <w:rPr>
           <w:sz w:val="23"/>
           <w:szCs w:val="23"/>
         </w:rPr>
-        <w:t>ms</w:t>
-      </w:r>
-      <w:proofErr w:type="spellEnd"/>
-      <w:r>
-        <w:rPr>
-          <w:sz w:val="23"/>
-          <w:szCs w:val="23"/>
-        </w:rPr>
-        <w:t xml:space="preserve"> intertrial delay</w:t>
-      </w:r>
-      <w:r>
-        <w:rPr>
-          <w:sz w:val="23"/>
-          <w:szCs w:val="23"/>
-        </w:rPr>
         <w:t>.</w:t>
       </w:r>
     </w:p>
@@ -4519,7 +4465,7 @@
           <w:sz w:val="24"/>
           <w:highlight w:val="yellow"/>
         </w:rPr>
-        <w:t>xx</w:t>
+        <w:t>59</w:t>
       </w:r>
       <w:r>
         <w:rPr>
@@ -4532,7 +4478,7 @@
           <w:sz w:val="24"/>
           <w:highlight w:val="yellow"/>
         </w:rPr>
-        <w:t>xx</w:t>
+        <w:t>61</w:t>
       </w:r>
       <w:r>
         <w:rPr>
@@ -4671,21 +4617,7 @@
         <w:rPr>
           <w:sz w:val="24"/>
         </w:rPr>
-        <w:t xml:space="preserve"> (Huff et al., 2015; </w:t>
-      </w:r>
-      <w:proofErr w:type="spellStart"/>
-      <w:r>
-        <w:rPr>
-          <w:sz w:val="24"/>
-        </w:rPr>
-        <w:t>Minear</w:t>
-      </w:r>
-      <w:proofErr w:type="spellEnd"/>
-      <w:r>
-        <w:rPr>
-          <w:sz w:val="24"/>
-        </w:rPr>
-        <w:t xml:space="preserve"> &amp; Shah, 2008)</w:t>
+        <w:t xml:space="preserve"> (Huff et al., 2015; Minear &amp; Shah, 2008)</w:t>
       </w:r>
       <w:r>
         <w:rPr>
@@ -5166,23 +5098,7 @@
           <w:sz w:val="24"/>
           <w:highlight w:val="cyan"/>
         </w:rPr>
-        <w:t xml:space="preserve">Masson, 2011; </w:t>
-      </w:r>
-      <w:proofErr w:type="spellStart"/>
-      <w:r>
-        <w:rPr>
-          <w:sz w:val="24"/>
-          <w:highlight w:val="cyan"/>
-        </w:rPr>
-        <w:t>Wagenmakers</w:t>
-      </w:r>
-      <w:proofErr w:type="spellEnd"/>
-      <w:r>
-        <w:rPr>
-          <w:sz w:val="24"/>
-          <w:highlight w:val="cyan"/>
-        </w:rPr>
-        <w:t>, 2007</w:t>
+        <w:t>Masson, 2011; Wagenmakers, 2007</w:t>
       </w:r>
       <w:r>
         <w:rPr>
@@ -5693,7 +5609,6 @@
         </w:rPr>
         <w:t xml:space="preserve">trial type, </w:t>
       </w:r>
-      <w:proofErr w:type="gramStart"/>
       <w:r>
         <w:rPr>
           <w:i/>
@@ -5710,7 +5625,6 @@
         </w:rPr>
         <w:t>(</w:t>
       </w:r>
-      <w:proofErr w:type="gramEnd"/>
       <w:r>
         <w:rPr>
           <w:sz w:val="24"/>
@@ -5874,7 +5788,6 @@
         </w:rPr>
         <w:t xml:space="preserve">nonswitch and pure trials, </w:t>
       </w:r>
-      <w:proofErr w:type="spellStart"/>
       <w:r>
         <w:rPr>
           <w:i/>
@@ -5887,14 +5800,7 @@
         <w:rPr>
           <w:sz w:val="24"/>
         </w:rPr>
-        <w:t>s</w:t>
-      </w:r>
-      <w:proofErr w:type="spellEnd"/>
-      <w:r>
-        <w:rPr>
-          <w:sz w:val="24"/>
-        </w:rPr>
-        <w:t xml:space="preserve"> ≥ </w:t>
+        <w:t xml:space="preserve">s ≥ </w:t>
       </w:r>
       <w:r>
         <w:rPr>
@@ -5970,7 +5876,6 @@
         </w:rPr>
         <w:t xml:space="preserve">, </w:t>
       </w:r>
-      <w:proofErr w:type="gramStart"/>
       <w:r>
         <w:rPr>
           <w:i/>
@@ -5985,7 +5890,6 @@
         </w:rPr>
         <w:t>(</w:t>
       </w:r>
-      <w:proofErr w:type="gramEnd"/>
       <w:r>
         <w:rPr>
           <w:sz w:val="24"/>
@@ -6088,7 +5992,6 @@
         </w:rPr>
         <w:t xml:space="preserve">, </w:t>
       </w:r>
-      <w:proofErr w:type="spellStart"/>
       <w:r>
         <w:rPr>
           <w:i/>
@@ -6104,7 +6007,6 @@
         </w:rPr>
         <w:t>BIC</w:t>
       </w:r>
-      <w:proofErr w:type="spellEnd"/>
       <w:r>
         <w:rPr>
           <w:sz w:val="24"/>
@@ -6141,7 +6043,6 @@
         </w:rPr>
         <w:t xml:space="preserve">, </w:t>
       </w:r>
-      <w:proofErr w:type="spellStart"/>
       <w:r>
         <w:rPr>
           <w:i/>
@@ -6154,14 +6055,7 @@
         <w:rPr>
           <w:sz w:val="24"/>
         </w:rPr>
-        <w:t>s</w:t>
-      </w:r>
-      <w:proofErr w:type="spellEnd"/>
-      <w:r>
-        <w:rPr>
-          <w:sz w:val="24"/>
-        </w:rPr>
-        <w:t xml:space="preserve"> &lt; </w:t>
+        <w:t xml:space="preserve">s &lt; </w:t>
       </w:r>
       <w:r>
         <w:rPr>
@@ -6175,7 +6069,6 @@
         </w:rPr>
         <w:t xml:space="preserve">, </w:t>
       </w:r>
-      <w:proofErr w:type="spellStart"/>
       <w:r>
         <w:rPr>
           <w:i/>
@@ -6188,14 +6081,7 @@
         <w:rPr>
           <w:sz w:val="24"/>
         </w:rPr>
-        <w:t>s</w:t>
-      </w:r>
-      <w:proofErr w:type="spellEnd"/>
-      <w:r>
-        <w:rPr>
-          <w:sz w:val="24"/>
-        </w:rPr>
-        <w:t xml:space="preserve"> ≥ </w:t>
+        <w:t xml:space="preserve">s ≥ </w:t>
       </w:r>
       <w:r>
         <w:rPr>
@@ -6210,7 +6096,6 @@
         <w:t xml:space="preserve">, </w:t>
       </w:r>
       <w:bookmarkStart w:id="17" w:name="_Hlk90631982"/>
-      <w:proofErr w:type="spellStart"/>
       <w:r>
         <w:rPr>
           <w:i/>
@@ -6231,14 +6116,7 @@
         <w:rPr>
           <w:sz w:val="24"/>
         </w:rPr>
-        <w:t>s</w:t>
-      </w:r>
-      <w:proofErr w:type="spellEnd"/>
-      <w:r>
-        <w:rPr>
-          <w:sz w:val="24"/>
-        </w:rPr>
-        <w:t xml:space="preserve"> ≥ </w:t>
+        <w:t xml:space="preserve">s ≥ </w:t>
       </w:r>
       <w:r>
         <w:rPr>
@@ -6370,7 +6248,6 @@
         <w:t xml:space="preserve"> </w:t>
       </w:r>
       <w:bookmarkStart w:id="20" w:name="_Hlk90885277"/>
-      <w:proofErr w:type="gramStart"/>
       <w:r>
         <w:rPr>
           <w:i/>
@@ -6387,7 +6264,6 @@
         </w:rPr>
         <w:t>(</w:t>
       </w:r>
-      <w:proofErr w:type="gramEnd"/>
       <w:r>
         <w:rPr>
           <w:sz w:val="24"/>
@@ -6444,21 +6320,7 @@
           <w:sz w:val="24"/>
           <w:szCs w:val="24"/>
         </w:rPr>
-        <w:t xml:space="preserve"> = </w:t>
-      </w:r>
-      <w:r>
-        <w:rPr>
-          <w:sz w:val="24"/>
-          <w:szCs w:val="24"/>
-        </w:rPr>
-        <w:t>19.03</w:t>
-      </w:r>
-      <w:r>
-        <w:rPr>
-          <w:sz w:val="24"/>
-          <w:szCs w:val="24"/>
-        </w:rPr>
-        <w:t xml:space="preserve">, </w:t>
+        <w:t xml:space="preserve"> = 19.03, </w:t>
       </w:r>
       <w:r>
         <w:rPr>
@@ -6494,15 +6356,7 @@
           <w:sz w:val="24"/>
           <w:szCs w:val="24"/>
         </w:rPr>
-        <w:t xml:space="preserve"> = .</w:t>
-      </w:r>
-      <w:r>
-        <w:rPr>
-          <w:rFonts w:eastAsia="Arial"/>
-          <w:sz w:val="24"/>
-          <w:szCs w:val="24"/>
-        </w:rPr>
-        <w:t>10</w:t>
+        <w:t xml:space="preserve"> = .10</w:t>
       </w:r>
       <w:bookmarkEnd w:id="20"/>
       <w:r>
@@ -6590,7 +6444,6 @@
         </w:rPr>
         <w:t xml:space="preserve"> </w:t>
       </w:r>
-      <w:proofErr w:type="gramStart"/>
       <w:r>
         <w:rPr>
           <w:i/>
@@ -6607,7 +6460,6 @@
         </w:rPr>
         <w:t>(</w:t>
       </w:r>
-      <w:proofErr w:type="gramEnd"/>
       <w:r>
         <w:rPr>
           <w:sz w:val="24"/>
@@ -6696,7 +6548,6 @@
         </w:rPr>
         <w:t xml:space="preserve"> = .06, </w:t>
       </w:r>
-      <w:proofErr w:type="spellStart"/>
       <w:r>
         <w:rPr>
           <w:i/>
@@ -6714,7 +6565,6 @@
         </w:rPr>
         <w:t>BIC</w:t>
       </w:r>
-      <w:proofErr w:type="spellEnd"/>
       <w:r>
         <w:rPr>
           <w:sz w:val="24"/>
@@ -6810,7 +6660,6 @@
         </w:rPr>
         <w:t xml:space="preserve"> </w:t>
       </w:r>
-      <w:proofErr w:type="gramStart"/>
       <w:r>
         <w:rPr>
           <w:i/>
@@ -6827,7 +6676,6 @@
         </w:rPr>
         <w:t>(</w:t>
       </w:r>
-      <w:proofErr w:type="gramEnd"/>
       <w:r>
         <w:rPr>
           <w:sz w:val="24"/>
@@ -6930,7 +6778,6 @@
         </w:rPr>
         <w:t xml:space="preserve">, </w:t>
       </w:r>
-      <w:proofErr w:type="spellStart"/>
       <w:r>
         <w:rPr>
           <w:i/>
@@ -6948,7 +6795,6 @@
         </w:rPr>
         <w:t>BIC</w:t>
       </w:r>
-      <w:proofErr w:type="spellEnd"/>
       <w:r>
         <w:rPr>
           <w:sz w:val="24"/>
@@ -7053,7 +6899,6 @@
         </w:rPr>
         <w:t xml:space="preserve">presence of trial type differences, </w:t>
       </w:r>
-      <w:proofErr w:type="gramStart"/>
       <w:r>
         <w:rPr>
           <w:i/>
@@ -7070,7 +6915,6 @@
         </w:rPr>
         <w:t>(</w:t>
       </w:r>
-      <w:proofErr w:type="gramEnd"/>
       <w:r>
         <w:rPr>
           <w:sz w:val="24"/>
@@ -7470,15 +7314,7 @@
         <w:annotationRef/>
       </w:r>
       <w:r>
-        <w:t xml:space="preserve">Someone please </w:t>
-      </w:r>
-      <w:proofErr w:type="gramStart"/>
-      <w:r>
-        <w:t>come</w:t>
-      </w:r>
-      <w:proofErr w:type="gramEnd"/>
-      <w:r>
-        <w:t xml:space="preserve"> up with a better title.</w:t>
+        <w:t>Someone please come up with a better title.</w:t>
       </w:r>
     </w:p>
   </w:comment>
@@ -7529,15 +7365,7 @@
         <w:t>Can I find a more recent cite?</w:t>
       </w:r>
       <w:r>
-        <w:t xml:space="preserve"> Maybe use the </w:t>
-      </w:r>
-      <w:proofErr w:type="spellStart"/>
-      <w:r>
-        <w:t>Merian</w:t>
-      </w:r>
-      <w:proofErr w:type="spellEnd"/>
-      <w:r>
-        <w:t xml:space="preserve"> cite as a review?</w:t>
+        <w:t xml:space="preserve"> Maybe use the Merian cite as a review?</w:t>
       </w:r>
     </w:p>
   </w:comment>
@@ -7585,15 +7413,7 @@
         <w:annotationRef/>
       </w:r>
       <w:r>
-        <w:t xml:space="preserve">Should use </w:t>
-      </w:r>
-      <w:proofErr w:type="spellStart"/>
-      <w:r>
-        <w:t>Tse</w:t>
-      </w:r>
-      <w:proofErr w:type="spellEnd"/>
-      <w:r>
-        <w:t xml:space="preserve"> et al. 2010 as a guide for this section. Maybe also see if it has any comparisons between the two analyses?</w:t>
+        <w:t>Should use Tse et al. 2010 as a guide for this section. Maybe also see if it has any comparisons between the two analyses?</w:t>
       </w:r>
     </w:p>
   </w:comment>
@@ -7609,13 +7429,8 @@
         <w:annotationRef/>
       </w:r>
       <w:r>
-        <w:t xml:space="preserve">Random should be harder than switch cite </w:t>
-      </w:r>
-      <w:proofErr w:type="spellStart"/>
-      <w:r>
-        <w:t>monsell</w:t>
-      </w:r>
-      <w:proofErr w:type="spellEnd"/>
+        <w:t>Random should be harder than switch cite monsell</w:t>
+      </w:r>
     </w:p>
   </w:comment>
   <w:comment w:id="10" w:author="Nicholas Maxwell" w:date="2021-12-08T10:59:00Z" w:initials="NM">
@@ -7646,15 +7461,7 @@
         <w:annotationRef/>
       </w:r>
       <w:r>
-        <w:t xml:space="preserve">We somehow ended up w/ two participants run under </w:t>
-      </w:r>
-      <w:proofErr w:type="spellStart"/>
-      <w:r>
-        <w:t>SubID</w:t>
-      </w:r>
-      <w:proofErr w:type="spellEnd"/>
-      <w:r>
-        <w:t xml:space="preserve"> 36. It was easier just to cut them than to figure out who’s responses were whose.</w:t>
+        <w:t>We somehow ended up w/ two participants run under SubID 36. It was easier just to cut them than to figure out who’s responses were whose.</w:t>
       </w:r>
     </w:p>
   </w:comment>
@@ -7702,15 +7509,7 @@
         <w:annotationRef/>
       </w:r>
       <w:r>
-        <w:t>Ex-</w:t>
-      </w:r>
-      <w:proofErr w:type="spellStart"/>
-      <w:r>
-        <w:t>guass</w:t>
-      </w:r>
-      <w:proofErr w:type="spellEnd"/>
-      <w:r>
-        <w:t xml:space="preserve"> in table</w:t>
+        <w:t>Ex-guass in table</w:t>
       </w:r>
       <w:r>
         <w:t xml:space="preserve">? (bar chart looks whack when you take out the older </w:t>

</xml_diff>

<commit_message>
Travel grant and manuscript
</commit_message>
<xml_diff>
--- a/4 Manuscript/CVOE Manuscript.docx
+++ b/4 Manuscript/CVOE Manuscript.docx
@@ -1275,6 +1275,12 @@
       <w:r>
         <w:rPr>
           <w:sz w:val="24"/>
+        </w:rPr>
+        <w:t xml:space="preserve"> </w:t>
+      </w:r>
+      <w:r>
+        <w:rPr>
+          <w:sz w:val="24"/>
           <w:highlight w:val="cyan"/>
         </w:rPr>
         <w:t>[CITES]</w:t>
@@ -1949,7 +1955,19 @@
         <w:rPr>
           <w:sz w:val="24"/>
         </w:rPr>
-        <w:t xml:space="preserve">Previous research has consistently shown that switching </w:t>
+        <w:t xml:space="preserve">Previous research has consistently shown that </w:t>
+      </w:r>
+      <w:r>
+        <w:rPr>
+          <w:sz w:val="24"/>
+        </w:rPr>
+        <w:t>task-</w:t>
+      </w:r>
+      <w:r>
+        <w:rPr>
+          <w:sz w:val="24"/>
+        </w:rPr>
+        <w:t xml:space="preserve">switching </w:t>
       </w:r>
       <w:r>
         <w:rPr>
@@ -1979,25 +1997,13 @@
         <w:rPr>
           <w:sz w:val="24"/>
         </w:rPr>
-        <w:t xml:space="preserve"> the task </w:t>
-      </w:r>
-      <w:r>
-        <w:rPr>
-          <w:sz w:val="24"/>
-        </w:rPr>
-        <w:t>invol</w:t>
-      </w:r>
-      <w:r>
-        <w:rPr>
-          <w:sz w:val="24"/>
-        </w:rPr>
-        <w:t>ves</w:t>
-      </w:r>
-      <w:r>
-        <w:rPr>
-          <w:sz w:val="24"/>
-        </w:rPr>
         <w:t xml:space="preserve"> </w:t>
+      </w:r>
+      <w:r>
+        <w:rPr>
+          <w:sz w:val="24"/>
+        </w:rPr>
+        <w:t xml:space="preserve">the switch-task uses </w:t>
       </w:r>
       <w:r>
         <w:rPr>
@@ -2045,7 +2051,19 @@
         <w:rPr>
           <w:sz w:val="24"/>
         </w:rPr>
-        <w:t xml:space="preserve">) </w:t>
+        <w:t>)</w:t>
+      </w:r>
+      <w:r>
+        <w:rPr>
+          <w:sz w:val="24"/>
+        </w:rPr>
+        <w:t>.</w:t>
+      </w:r>
+      <w:r>
+        <w:rPr>
+          <w:sz w:val="24"/>
+        </w:rPr>
+        <w:t xml:space="preserve"> </w:t>
       </w:r>
       <w:r>
         <w:rPr>
@@ -2056,28 +2074,52 @@
       <w:r>
         <w:rPr>
           <w:sz w:val="24"/>
+        </w:rPr>
+        <w:t xml:space="preserve">contain features relevant to only a single task </w:t>
+      </w:r>
+      <w:r>
+        <w:rPr>
+          <w:sz w:val="24"/>
           <w:highlight w:val="yellow"/>
         </w:rPr>
-        <w:t>[WHAT ARE THEY]</w:t>
-      </w:r>
-      <w:r>
-        <w:rPr>
-          <w:sz w:val="24"/>
-        </w:rPr>
-        <w:t xml:space="preserve"> (e.g., A, 13, etc.), bivalent stimuli </w:t>
+        <w:t>[EXAMPLE]</w:t>
+      </w:r>
+      <w:r>
+        <w:rPr>
+          <w:sz w:val="24"/>
+        </w:rPr>
+        <w:t xml:space="preserve">, bivalent stimuli </w:t>
+      </w:r>
+      <w:r>
+        <w:rPr>
+          <w:sz w:val="24"/>
+        </w:rPr>
+        <w:t xml:space="preserve">have </w:t>
+      </w:r>
+      <w:r>
+        <w:rPr>
+          <w:sz w:val="24"/>
+        </w:rPr>
+        <w:t xml:space="preserve">features that </w:t>
+      </w:r>
+      <w:r>
+        <w:rPr>
+          <w:sz w:val="24"/>
+        </w:rPr>
+        <w:t xml:space="preserve">related to multiple task-sets </w:t>
       </w:r>
       <w:r>
         <w:rPr>
           <w:sz w:val="24"/>
           <w:highlight w:val="yellow"/>
         </w:rPr>
-        <w:t>[WHAT ARE THEY]</w:t>
-      </w:r>
-      <w:r>
-        <w:rPr>
-          <w:sz w:val="24"/>
-        </w:rPr>
-        <w:t xml:space="preserve"> (e.g., A13).</w:t>
+        <w:t>[EXAMPLE]</w:t>
+      </w:r>
+      <w:r>
+        <w:rPr>
+          <w:sz w:val="24"/>
+        </w:rPr>
+        <w:t>.</w:t>
       </w:r>
       <w:r>
         <w:rPr>
@@ -2089,14 +2131,46 @@
         <w:rPr>
           <w:sz w:val="24"/>
         </w:rPr>
-        <w:t xml:space="preserve">Several switch tasks have made use of bivalent stimuli. For example </w:t>
+        <w:t xml:space="preserve">This bivalency effect </w:t>
       </w:r>
       <w:r>
         <w:rPr>
           <w:sz w:val="24"/>
           <w:highlight w:val="yellow"/>
         </w:rPr>
-        <w:t>[ALL EXAMPLES EXCEPT CVOE!]</w:t>
+        <w:t>[OVERVIEW]</w:t>
+      </w:r>
+      <w:r>
+        <w:rPr>
+          <w:sz w:val="24"/>
+        </w:rPr>
+        <w:t xml:space="preserve"> (</w:t>
+      </w:r>
+      <w:r>
+        <w:rPr>
+          <w:sz w:val="24"/>
+          <w:highlight w:val="cyan"/>
+        </w:rPr>
+        <w:t>Meier, Woodward, Rey-Mermet, &amp; Graf, XXX</w:t>
+      </w:r>
+      <w:r>
+        <w:rPr>
+          <w:sz w:val="24"/>
+        </w:rPr>
+        <w:t xml:space="preserve">; </w:t>
+      </w:r>
+      <w:r>
+        <w:rPr>
+          <w:sz w:val="24"/>
+          <w:highlight w:val="cyan"/>
+        </w:rPr>
+        <w:t>Woodward, Meier, Tipper, &amp; Graf, 2003</w:t>
+      </w:r>
+      <w:r>
+        <w:rPr>
+          <w:sz w:val="24"/>
+        </w:rPr>
+        <w:t xml:space="preserve">). </w:t>
       </w:r>
     </w:p>
     <w:p>
@@ -2110,23 +2184,34 @@
       <w:r>
         <w:rPr>
           <w:sz w:val="24"/>
+        </w:rPr>
+        <w:t xml:space="preserve">Because bivalent stimuli require </w:t>
+      </w:r>
+      <w:r>
+        <w:rPr>
+          <w:sz w:val="24"/>
           <w:highlight w:val="yellow"/>
         </w:rPr>
-        <w:t>[</w:t>
+        <w:t>[MORE EFFORT]</w:t>
+      </w:r>
+      <w:r>
+        <w:rPr>
+          <w:sz w:val="24"/>
+        </w:rPr>
+        <w:t>, researchers have made common use of them when developing switch tasks</w:t>
+      </w:r>
+      <w:r>
+        <w:rPr>
+          <w:sz w:val="24"/>
+        </w:rPr>
+        <w:t xml:space="preserve">. For example </w:t>
       </w:r>
       <w:r>
         <w:rPr>
           <w:sz w:val="24"/>
           <w:highlight w:val="yellow"/>
         </w:rPr>
-        <w:t xml:space="preserve">BIVALENT SWITCH TASKS HERE -- </w:t>
-      </w:r>
-      <w:r>
-        <w:rPr>
-          <w:sz w:val="24"/>
-          <w:highlight w:val="yellow"/>
-        </w:rPr>
-        <w:t>SEWIT AND OTHERS?]</w:t>
+        <w:t>[ALL EXAMPLES EXCEPT CVOE!]</w:t>
       </w:r>
     </w:p>
     <w:p>
@@ -2140,59 +2225,23 @@
       <w:r>
         <w:rPr>
           <w:sz w:val="24"/>
-        </w:rPr>
-        <w:t>A commonly used bivalent switch task is t</w:t>
-      </w:r>
-      <w:r>
-        <w:rPr>
-          <w:sz w:val="24"/>
-        </w:rPr>
-        <w:t>he Consonant-Vowel Odd-Even task (CVOE</w:t>
-      </w:r>
-      <w:r>
-        <w:rPr>
-          <w:sz w:val="24"/>
-        </w:rPr>
-        <w:t>;</w:t>
-      </w:r>
-      <w:r>
-        <w:rPr>
-          <w:sz w:val="24"/>
-        </w:rPr>
-        <w:t xml:space="preserve"> </w:t>
-      </w:r>
-      <w:r>
-        <w:rPr>
-          <w:sz w:val="24"/>
-          <w:highlight w:val="cyan"/>
-        </w:rPr>
-        <w:t>Minear &amp; Shah, 2008)</w:t>
-      </w:r>
-      <w:r>
-        <w:rPr>
-          <w:sz w:val="24"/>
-        </w:rPr>
-        <w:t xml:space="preserve">. </w:t>
-      </w:r>
-      <w:r>
-        <w:rPr>
-          <w:sz w:val="24"/>
           <w:highlight w:val="yellow"/>
         </w:rPr>
-        <w:t>[TRANSITION]</w:t>
-      </w:r>
-      <w:r>
-        <w:rPr>
-          <w:sz w:val="24"/>
-        </w:rPr>
-        <w:t xml:space="preserve"> is a simple task-switching paradigm that allows the measurement of both local and global task switching costs. </w:t>
+        <w:t>[</w:t>
       </w:r>
       <w:r>
         <w:rPr>
           <w:sz w:val="24"/>
           <w:highlight w:val="yellow"/>
         </w:rPr>
-        <w:t>[OVERVIEW OF THE CVOE/HOW DOES IT COMPARE TO OTHER SWITCH TASKS?</w:t>
+        <w:t xml:space="preserve">BIVALENT SWITCH TASKS HERE -- </w:t>
+      </w:r>
+      <w:r>
+        <w:rPr>
+          <w:sz w:val="24"/>
+          <w:highlight w:val="yellow"/>
+        </w:rPr>
+        <w:t>SEWIT AND OTHERS?]</w:t>
       </w:r>
     </w:p>
     <w:p>
@@ -2201,276 +2250,64 @@
         <w:ind w:firstLine="720"/>
         <w:rPr>
           <w:sz w:val="24"/>
+        </w:rPr>
+      </w:pPr>
+      <w:r>
+        <w:rPr>
+          <w:sz w:val="24"/>
+        </w:rPr>
+        <w:t>A commonly used bivalent switch task is t</w:t>
+      </w:r>
+      <w:r>
+        <w:rPr>
+          <w:sz w:val="24"/>
+        </w:rPr>
+        <w:t>he Consonant-Vowel Odd-Even task (CVOE</w:t>
+      </w:r>
+      <w:r>
+        <w:rPr>
+          <w:sz w:val="24"/>
+        </w:rPr>
+        <w:t>;</w:t>
+      </w:r>
+      <w:r>
+        <w:rPr>
+          <w:sz w:val="24"/>
+        </w:rPr>
+        <w:t xml:space="preserve"> </w:t>
+      </w:r>
+      <w:r>
+        <w:rPr>
+          <w:sz w:val="24"/>
+          <w:highlight w:val="cyan"/>
+        </w:rPr>
+        <w:t>Minear &amp; Shah, 2008)</w:t>
+      </w:r>
+      <w:r>
+        <w:rPr>
+          <w:sz w:val="24"/>
+        </w:rPr>
+        <w:t xml:space="preserve">. </w:t>
+      </w:r>
+      <w:r>
+        <w:rPr>
+          <w:sz w:val="24"/>
           <w:highlight w:val="yellow"/>
         </w:rPr>
-      </w:pPr>
+        <w:t>[TRANSITION]</w:t>
+      </w:r>
+      <w:r>
+        <w:rPr>
+          <w:sz w:val="24"/>
+        </w:rPr>
+        <w:t xml:space="preserve"> is a simple task-switching paradigm that allows the measurement of both local and global task switching costs. </w:t>
+      </w:r>
       <w:r>
         <w:rPr>
           <w:sz w:val="24"/>
           <w:highlight w:val="yellow"/>
         </w:rPr>
-        <w:t>[TRAN</w:t>
-      </w:r>
-      <w:r>
-        <w:rPr>
-          <w:sz w:val="24"/>
-          <w:highlight w:val="yellow"/>
-        </w:rPr>
-        <w:t>SI</w:t>
-      </w:r>
-      <w:r>
-        <w:rPr>
-          <w:sz w:val="24"/>
-          <w:highlight w:val="yellow"/>
-        </w:rPr>
-        <w:t>TION TO GET US TO AGING]</w:t>
-      </w:r>
-      <w:r>
-        <w:rPr>
-          <w:sz w:val="24"/>
-        </w:rPr>
-        <w:t xml:space="preserve"> </w:t>
-      </w:r>
-      <w:r>
-        <w:rPr>
-          <w:sz w:val="24"/>
-        </w:rPr>
-        <w:t>Regarding</w:t>
-      </w:r>
-      <w:r>
-        <w:rPr>
-          <w:sz w:val="24"/>
-        </w:rPr>
-        <w:t xml:space="preserve"> switch tasks such as the CVOE, </w:t>
-      </w:r>
-      <w:r>
-        <w:rPr>
-          <w:sz w:val="24"/>
-        </w:rPr>
-        <w:t xml:space="preserve">older adults </w:t>
-      </w:r>
-      <w:r>
-        <w:rPr>
-          <w:sz w:val="24"/>
-        </w:rPr>
-        <w:t>with mild cognitive impairment</w:t>
-      </w:r>
-      <w:r>
-        <w:rPr>
-          <w:sz w:val="24"/>
-        </w:rPr>
-        <w:t>s</w:t>
-      </w:r>
-      <w:r>
-        <w:rPr>
-          <w:sz w:val="24"/>
-        </w:rPr>
-        <w:t xml:space="preserve"> </w:t>
-      </w:r>
-      <w:r>
-        <w:rPr>
-          <w:sz w:val="24"/>
-        </w:rPr>
-        <w:t>(MCI) like as Alzheimer’s Disease often commit more errors and have slower RTs</w:t>
-      </w:r>
-      <w:r>
-        <w:rPr>
-          <w:sz w:val="24"/>
-        </w:rPr>
-        <w:t xml:space="preserve"> </w:t>
-      </w:r>
-      <w:r>
-        <w:rPr>
-          <w:sz w:val="24"/>
-        </w:rPr>
-        <w:t>relative</w:t>
-      </w:r>
-      <w:r>
-        <w:rPr>
-          <w:sz w:val="24"/>
-        </w:rPr>
-        <w:t xml:space="preserve"> to younge</w:t>
-      </w:r>
-      <w:r>
-        <w:rPr>
-          <w:sz w:val="24"/>
-        </w:rPr>
-        <w:t>r adults</w:t>
-      </w:r>
-      <w:r>
-        <w:rPr>
-          <w:sz w:val="24"/>
-        </w:rPr>
-        <w:t xml:space="preserve"> and non-impaired </w:t>
-      </w:r>
-      <w:r>
-        <w:rPr>
-          <w:sz w:val="24"/>
-        </w:rPr>
-        <w:t xml:space="preserve">older </w:t>
-      </w:r>
-      <w:r>
-        <w:rPr>
-          <w:sz w:val="24"/>
-        </w:rPr>
-        <w:t>adults</w:t>
-      </w:r>
-      <w:r>
-        <w:rPr>
-          <w:sz w:val="24"/>
-        </w:rPr>
-        <w:t>. Additionally, task performance for MCI older</w:t>
-      </w:r>
-      <w:r>
-        <w:rPr>
-          <w:sz w:val="24"/>
-        </w:rPr>
-        <w:t xml:space="preserve"> adults </w:t>
-      </w:r>
-      <w:r>
-        <w:rPr>
-          <w:sz w:val="24"/>
-        </w:rPr>
-        <w:t>is particularly affected for</w:t>
-      </w:r>
-      <w:r>
-        <w:rPr>
-          <w:sz w:val="24"/>
-        </w:rPr>
-        <w:t xml:space="preserve"> switch trials </w:t>
-      </w:r>
-      <w:r>
-        <w:rPr>
-          <w:sz w:val="24"/>
-        </w:rPr>
-        <w:t>compared</w:t>
-      </w:r>
-      <w:r>
-        <w:rPr>
-          <w:sz w:val="24"/>
-        </w:rPr>
-        <w:t xml:space="preserve"> to </w:t>
-      </w:r>
-      <w:r>
-        <w:rPr>
-          <w:sz w:val="24"/>
-        </w:rPr>
-        <w:t>trials in which the task set does not change</w:t>
-      </w:r>
-      <w:r>
-        <w:rPr>
-          <w:sz w:val="24"/>
-        </w:rPr>
-        <w:t xml:space="preserve">. </w:t>
-      </w:r>
-      <w:r>
-        <w:rPr>
-          <w:sz w:val="24"/>
-        </w:rPr>
-        <w:t>Additionally, w</w:t>
-      </w:r>
-      <w:r>
-        <w:rPr>
-          <w:sz w:val="24"/>
-        </w:rPr>
-        <w:t xml:space="preserve">ork by </w:t>
-      </w:r>
-      <w:r>
-        <w:rPr>
-          <w:sz w:val="24"/>
-          <w:highlight w:val="cyan"/>
-        </w:rPr>
-        <w:t>Huff et al. (2015)</w:t>
-      </w:r>
-      <w:r>
-        <w:rPr>
-          <w:sz w:val="24"/>
-        </w:rPr>
-        <w:t xml:space="preserve"> has</w:t>
-      </w:r>
-      <w:r>
-        <w:rPr>
-          <w:sz w:val="24"/>
-        </w:rPr>
-        <w:t xml:space="preserve"> </w:t>
-      </w:r>
-      <w:r>
-        <w:rPr>
-          <w:sz w:val="24"/>
-        </w:rPr>
-        <w:t xml:space="preserve">shown that global switch costs (switch trials compared to pure trials) increase as a function of age and </w:t>
-      </w:r>
-      <w:r>
-        <w:rPr>
-          <w:sz w:val="24"/>
-        </w:rPr>
-        <w:t>MCI status</w:t>
-      </w:r>
-      <w:r>
-        <w:rPr>
-          <w:sz w:val="24"/>
-        </w:rPr>
-        <w:t>, suggesting that</w:t>
-      </w:r>
-      <w:r>
-        <w:rPr>
-          <w:sz w:val="24"/>
-          <w:highlight w:val="yellow"/>
-        </w:rPr>
-        <w:t>…[EXPAND]</w:t>
-      </w:r>
-      <w:r>
-        <w:rPr>
-          <w:sz w:val="24"/>
-        </w:rPr>
-        <w:t xml:space="preserve">. </w:t>
-      </w:r>
-      <w:r>
-        <w:rPr>
-          <w:sz w:val="24"/>
-        </w:rPr>
-        <w:t xml:space="preserve"> </w:t>
-      </w:r>
-      <w:r>
-        <w:rPr>
-          <w:sz w:val="24"/>
-          <w:highlight w:val="yellow"/>
-        </w:rPr>
-        <w:t>[ADD A SENTENCE OR TWO HERE ON WHY THE CVOE</w:t>
-      </w:r>
-      <w:r>
-        <w:rPr>
-          <w:sz w:val="24"/>
-          <w:highlight w:val="yellow"/>
-        </w:rPr>
-        <w:t xml:space="preserve"> SPECIFICALLY</w:t>
-      </w:r>
-      <w:r>
-        <w:rPr>
-          <w:sz w:val="24"/>
-          <w:highlight w:val="yellow"/>
-        </w:rPr>
-        <w:t xml:space="preserve"> IS USEFUL]</w:t>
-      </w:r>
-      <w:r>
-        <w:rPr>
-          <w:sz w:val="24"/>
-          <w:highlight w:val="yellow"/>
-        </w:rPr>
-        <w:t xml:space="preserve"> </w:t>
-      </w:r>
-      <w:r>
-        <w:rPr>
-          <w:sz w:val="24"/>
-        </w:rPr>
-        <w:t xml:space="preserve">Regarding younger adults…. </w:t>
-      </w:r>
-      <w:r>
-        <w:rPr>
-          <w:sz w:val="24"/>
-          <w:highlight w:val="yellow"/>
-        </w:rPr>
-        <w:t>[EXPAND]</w:t>
+        <w:t>[OVERVIEW OF THE CVOE/HOW DOES IT COMPARE TO OTHER SWITCH TASKS?</w:t>
       </w:r>
     </w:p>
     <w:p>
@@ -2479,14 +2316,29 @@
         <w:ind w:firstLine="720"/>
         <w:rPr>
           <w:sz w:val="24"/>
-        </w:rPr>
-      </w:pPr>
-      <w:r>
-        <w:rPr>
-          <w:sz w:val="24"/>
           <w:highlight w:val="yellow"/>
         </w:rPr>
-        <w:t>[TRANSITION]</w:t>
+      </w:pPr>
+      <w:r>
+        <w:rPr>
+          <w:sz w:val="24"/>
+          <w:highlight w:val="yellow"/>
+        </w:rPr>
+        <w:t>[TRAN</w:t>
+      </w:r>
+      <w:r>
+        <w:rPr>
+          <w:sz w:val="24"/>
+          <w:highlight w:val="yellow"/>
+        </w:rPr>
+        <w:t>SI</w:t>
+      </w:r>
+      <w:r>
+        <w:rPr>
+          <w:sz w:val="24"/>
+          <w:highlight w:val="yellow"/>
+        </w:rPr>
+        <w:t>TION TO GET US TO AGING]</w:t>
       </w:r>
       <w:r>
         <w:rPr>
@@ -2498,31 +2350,337 @@
         <w:rPr>
           <w:sz w:val="24"/>
         </w:rPr>
-        <w:t xml:space="preserve">Previous work </w:t>
-      </w:r>
-      <w:r>
-        <w:rPr>
-          <w:sz w:val="24"/>
-        </w:rPr>
-        <w:t xml:space="preserve">on task switching </w:t>
-      </w:r>
-      <w:r>
-        <w:rPr>
-          <w:sz w:val="24"/>
-        </w:rPr>
-        <w:t xml:space="preserve">using </w:t>
-      </w:r>
-      <w:r>
-        <w:rPr>
-          <w:sz w:val="24"/>
-        </w:rPr>
-        <w:t xml:space="preserve">the </w:t>
-      </w:r>
-      <w:r>
-        <w:rPr>
-          <w:sz w:val="24"/>
-        </w:rPr>
-        <w:t xml:space="preserve">CVOE </w:t>
+        <w:t>Regarding</w:t>
+      </w:r>
+      <w:r>
+        <w:rPr>
+          <w:sz w:val="24"/>
+        </w:rPr>
+        <w:t xml:space="preserve"> </w:t>
+      </w:r>
+      <w:r>
+        <w:rPr>
+          <w:sz w:val="24"/>
+        </w:rPr>
+        <w:t>task-switching paradigms like</w:t>
+      </w:r>
+      <w:r>
+        <w:rPr>
+          <w:sz w:val="24"/>
+        </w:rPr>
+        <w:t xml:space="preserve"> CVOE, </w:t>
+      </w:r>
+      <w:r>
+        <w:rPr>
+          <w:sz w:val="24"/>
+        </w:rPr>
+        <w:t xml:space="preserve">older adults </w:t>
+      </w:r>
+      <w:r>
+        <w:rPr>
+          <w:sz w:val="24"/>
+        </w:rPr>
+        <w:t>with mild cognitive impairment</w:t>
+      </w:r>
+      <w:r>
+        <w:rPr>
+          <w:sz w:val="24"/>
+        </w:rPr>
+        <w:t>s</w:t>
+      </w:r>
+      <w:r>
+        <w:rPr>
+          <w:sz w:val="24"/>
+        </w:rPr>
+        <w:t xml:space="preserve"> </w:t>
+      </w:r>
+      <w:r>
+        <w:rPr>
+          <w:sz w:val="24"/>
+        </w:rPr>
+        <w:t>(MCI) like as Alzheimer’s Disease often commit more errors and have slower RTs</w:t>
+      </w:r>
+      <w:r>
+        <w:rPr>
+          <w:sz w:val="24"/>
+        </w:rPr>
+        <w:t xml:space="preserve"> </w:t>
+      </w:r>
+      <w:r>
+        <w:rPr>
+          <w:sz w:val="24"/>
+        </w:rPr>
+        <w:t>relative</w:t>
+      </w:r>
+      <w:r>
+        <w:rPr>
+          <w:sz w:val="24"/>
+        </w:rPr>
+        <w:t xml:space="preserve"> to younge</w:t>
+      </w:r>
+      <w:r>
+        <w:rPr>
+          <w:sz w:val="24"/>
+        </w:rPr>
+        <w:t>r adults</w:t>
+      </w:r>
+      <w:r>
+        <w:rPr>
+          <w:sz w:val="24"/>
+        </w:rPr>
+        <w:t xml:space="preserve"> and non-impaired </w:t>
+      </w:r>
+      <w:r>
+        <w:rPr>
+          <w:sz w:val="24"/>
+        </w:rPr>
+        <w:t xml:space="preserve">older </w:t>
+      </w:r>
+      <w:r>
+        <w:rPr>
+          <w:sz w:val="24"/>
+        </w:rPr>
+        <w:t>adults</w:t>
+      </w:r>
+      <w:r>
+        <w:rPr>
+          <w:sz w:val="24"/>
+        </w:rPr>
+        <w:t>. Additionally, task performance for MCI older</w:t>
+      </w:r>
+      <w:r>
+        <w:rPr>
+          <w:sz w:val="24"/>
+        </w:rPr>
+        <w:t xml:space="preserve"> adults </w:t>
+      </w:r>
+      <w:r>
+        <w:rPr>
+          <w:sz w:val="24"/>
+        </w:rPr>
+        <w:t>is particularly affected for</w:t>
+      </w:r>
+      <w:r>
+        <w:rPr>
+          <w:sz w:val="24"/>
+        </w:rPr>
+        <w:t xml:space="preserve"> switch trials </w:t>
+      </w:r>
+      <w:r>
+        <w:rPr>
+          <w:sz w:val="24"/>
+        </w:rPr>
+        <w:t>compared</w:t>
+      </w:r>
+      <w:r>
+        <w:rPr>
+          <w:sz w:val="24"/>
+        </w:rPr>
+        <w:t xml:space="preserve"> to </w:t>
+      </w:r>
+      <w:r>
+        <w:rPr>
+          <w:sz w:val="24"/>
+        </w:rPr>
+        <w:t>trials in which the task set does not change</w:t>
+      </w:r>
+      <w:r>
+        <w:rPr>
+          <w:sz w:val="24"/>
+        </w:rPr>
+        <w:t xml:space="preserve">. </w:t>
+      </w:r>
+      <w:r>
+        <w:rPr>
+          <w:sz w:val="24"/>
+        </w:rPr>
+        <w:t>Additionally, w</w:t>
+      </w:r>
+      <w:r>
+        <w:rPr>
+          <w:sz w:val="24"/>
+        </w:rPr>
+        <w:t xml:space="preserve">ork by </w:t>
+      </w:r>
+      <w:r>
+        <w:rPr>
+          <w:sz w:val="24"/>
+          <w:highlight w:val="cyan"/>
+        </w:rPr>
+        <w:t>Huff et al. (2015)</w:t>
+      </w:r>
+      <w:r>
+        <w:rPr>
+          <w:sz w:val="24"/>
+        </w:rPr>
+        <w:t xml:space="preserve"> has</w:t>
+      </w:r>
+      <w:r>
+        <w:rPr>
+          <w:sz w:val="24"/>
+        </w:rPr>
+        <w:t xml:space="preserve"> </w:t>
+      </w:r>
+      <w:r>
+        <w:rPr>
+          <w:sz w:val="24"/>
+        </w:rPr>
+        <w:t xml:space="preserve">shown that global switch costs (switch trials compared to pure trials) increase as a function of </w:t>
+      </w:r>
+      <w:r>
+        <w:rPr>
+          <w:sz w:val="24"/>
+        </w:rPr>
+        <w:t xml:space="preserve">both </w:t>
+      </w:r>
+      <w:r>
+        <w:rPr>
+          <w:sz w:val="24"/>
+        </w:rPr>
+        <w:t xml:space="preserve">age and </w:t>
+      </w:r>
+      <w:r>
+        <w:rPr>
+          <w:sz w:val="24"/>
+        </w:rPr>
+        <w:t>MCI status</w:t>
+      </w:r>
+      <w:r>
+        <w:rPr>
+          <w:sz w:val="24"/>
+        </w:rPr>
+        <w:t>, suggesting that</w:t>
+      </w:r>
+      <w:r>
+        <w:rPr>
+          <w:sz w:val="24"/>
+          <w:highlight w:val="yellow"/>
+        </w:rPr>
+        <w:t>…[EXPAND]</w:t>
+      </w:r>
+      <w:r>
+        <w:rPr>
+          <w:sz w:val="24"/>
+        </w:rPr>
+        <w:t xml:space="preserve">. </w:t>
+      </w:r>
+      <w:r>
+        <w:rPr>
+          <w:sz w:val="24"/>
+        </w:rPr>
+        <w:t xml:space="preserve"> </w:t>
+      </w:r>
+      <w:r>
+        <w:rPr>
+          <w:sz w:val="24"/>
+          <w:highlight w:val="yellow"/>
+        </w:rPr>
+        <w:t xml:space="preserve">[ADD A SENTENCE OR </w:t>
+      </w:r>
+      <w:r>
+        <w:rPr>
+          <w:sz w:val="24"/>
+          <w:highlight w:val="yellow"/>
+        </w:rPr>
+        <w:lastRenderedPageBreak/>
+        <w:t>TWO HERE ON WHY THE CVOE</w:t>
+      </w:r>
+      <w:r>
+        <w:rPr>
+          <w:sz w:val="24"/>
+          <w:highlight w:val="yellow"/>
+        </w:rPr>
+        <w:t xml:space="preserve"> SPECIFICALLY</w:t>
+      </w:r>
+      <w:r>
+        <w:rPr>
+          <w:sz w:val="24"/>
+          <w:highlight w:val="yellow"/>
+        </w:rPr>
+        <w:t xml:space="preserve"> IS USEFUL]</w:t>
+      </w:r>
+      <w:r>
+        <w:rPr>
+          <w:sz w:val="24"/>
+          <w:highlight w:val="yellow"/>
+        </w:rPr>
+        <w:t xml:space="preserve"> </w:t>
+      </w:r>
+      <w:r>
+        <w:rPr>
+          <w:sz w:val="24"/>
+        </w:rPr>
+        <w:t xml:space="preserve">Regarding younger adults…. </w:t>
+      </w:r>
+      <w:r>
+        <w:rPr>
+          <w:sz w:val="24"/>
+          <w:highlight w:val="yellow"/>
+        </w:rPr>
+        <w:t>[EXPAND]</w:t>
+      </w:r>
+    </w:p>
+    <w:p>
+      <w:pPr>
+        <w:spacing w:line="480" w:lineRule="auto"/>
+        <w:ind w:firstLine="720"/>
+        <w:rPr>
+          <w:sz w:val="24"/>
+        </w:rPr>
+      </w:pPr>
+      <w:r>
+        <w:rPr>
+          <w:sz w:val="24"/>
+        </w:rPr>
+        <w:t>Although</w:t>
+      </w:r>
+      <w:r>
+        <w:rPr>
+          <w:sz w:val="24"/>
+        </w:rPr>
+        <w:t xml:space="preserve"> the CVOE task has been frequently used to investigate a variety of questions regarding </w:t>
+      </w:r>
+      <w:r>
+        <w:rPr>
+          <w:sz w:val="24"/>
+        </w:rPr>
+        <w:t>task-switching</w:t>
+      </w:r>
+      <w:r>
+        <w:rPr>
+          <w:sz w:val="24"/>
+        </w:rPr>
+        <w:t>,</w:t>
+      </w:r>
+      <w:r>
+        <w:rPr>
+          <w:sz w:val="24"/>
+        </w:rPr>
+        <w:t xml:space="preserve"> </w:t>
+      </w:r>
+      <w:r>
+        <w:rPr>
+          <w:sz w:val="24"/>
+        </w:rPr>
+        <w:t>p</w:t>
+      </w:r>
+      <w:r>
+        <w:rPr>
+          <w:sz w:val="24"/>
+        </w:rPr>
+        <w:t xml:space="preserve">revious work </w:t>
+      </w:r>
+      <w:r>
+        <w:rPr>
+          <w:sz w:val="24"/>
+        </w:rPr>
+        <w:t>making use of</w:t>
+      </w:r>
+      <w:r>
+        <w:rPr>
+          <w:sz w:val="24"/>
+        </w:rPr>
+        <w:t xml:space="preserve"> this </w:t>
       </w:r>
       <w:r>
         <w:rPr>
@@ -2546,13 +2704,7 @@
         <w:rPr>
           <w:sz w:val="24"/>
         </w:rPr>
-        <w:t xml:space="preserve">traditionally </w:t>
-      </w:r>
-      <w:r>
-        <w:rPr>
-          <w:sz w:val="24"/>
-        </w:rPr>
-        <w:t xml:space="preserve">presented trials using an </w:t>
+        <w:t xml:space="preserve">routinely structured switch blocks using an </w:t>
       </w:r>
       <w:r>
         <w:rPr>
@@ -2566,25 +2718,13 @@
         <w:rPr>
           <w:sz w:val="24"/>
         </w:rPr>
-        <w:t>pattern</w:t>
-      </w:r>
-      <w:r>
-        <w:rPr>
-          <w:sz w:val="24"/>
-        </w:rPr>
-        <w:t>. In this</w:t>
-      </w:r>
-      <w:r>
-        <w:rPr>
-          <w:sz w:val="24"/>
-        </w:rPr>
-        <w:t xml:space="preserve"> presentation</w:t>
-      </w:r>
-      <w:r>
-        <w:rPr>
-          <w:sz w:val="24"/>
-        </w:rPr>
-        <w:t xml:space="preserve"> sequence, subjects complete the same </w:t>
+        <w:t xml:space="preserve">presentation sequence. In this presentation pattern, trials within switch blocks are arranged such that participants </w:t>
+      </w:r>
+      <w:r>
+        <w:rPr>
+          <w:sz w:val="24"/>
+        </w:rPr>
+        <w:t xml:space="preserve">complete the same </w:t>
       </w:r>
       <w:r>
         <w:rPr>
@@ -2608,38 +2748,19 @@
         <w:rPr>
           <w:sz w:val="24"/>
         </w:rPr>
-        <w:t xml:space="preserve">to the </w:t>
-      </w:r>
-      <w:r>
-        <w:rPr>
-          <w:sz w:val="24"/>
-        </w:rPr>
-        <w:lastRenderedPageBreak/>
-        <w:t xml:space="preserve">second task (i.e., </w:t>
-      </w:r>
-      <w:r>
-        <w:rPr>
-          <w:sz w:val="24"/>
-        </w:rPr>
-        <w:t xml:space="preserve">the pattern of trials would be </w:t>
-      </w:r>
-      <w:r>
-        <w:rPr>
-          <w:sz w:val="24"/>
-        </w:rPr>
-        <w:t xml:space="preserve">CV, CV, OE, OE, CV, CV). </w:t>
-      </w:r>
-      <w:r>
-        <w:rPr>
-          <w:sz w:val="24"/>
-        </w:rPr>
-        <w:t>The result of this pattern is that</w:t>
-      </w:r>
-      <w:r>
-        <w:rPr>
-          <w:sz w:val="24"/>
-        </w:rPr>
-        <w:t xml:space="preserve"> every other trial </w:t>
+        <w:t>to the second</w:t>
+      </w:r>
+      <w:r>
+        <w:rPr>
+          <w:sz w:val="24"/>
+        </w:rPr>
+        <w:t xml:space="preserve">. Thus, participants complete two CV trials before completing two OE trials. As a result of this pattern, </w:t>
+      </w:r>
+      <w:r>
+        <w:rPr>
+          <w:sz w:val="24"/>
+        </w:rPr>
+        <w:t xml:space="preserve">every other trial </w:t>
       </w:r>
       <w:r>
         <w:rPr>
@@ -2657,43 +2778,13 @@
         <w:rPr>
           <w:sz w:val="24"/>
         </w:rPr>
-        <w:t xml:space="preserve">trial, </w:t>
-      </w:r>
-      <w:r>
-        <w:rPr>
-          <w:sz w:val="24"/>
-        </w:rPr>
-        <w:t>as</w:t>
-      </w:r>
-      <w:r>
-        <w:rPr>
-          <w:sz w:val="24"/>
-        </w:rPr>
-        <w:t xml:space="preserve"> it </w:t>
-      </w:r>
-      <w:r>
-        <w:rPr>
-          <w:sz w:val="24"/>
-        </w:rPr>
-        <w:t xml:space="preserve">occurs </w:t>
-      </w:r>
-      <w:r>
-        <w:rPr>
-          <w:sz w:val="24"/>
-        </w:rPr>
-        <w:t>follow</w:t>
-      </w:r>
-      <w:r>
-        <w:rPr>
-          <w:sz w:val="24"/>
-        </w:rPr>
-        <w:t>ing</w:t>
-      </w:r>
-      <w:r>
-        <w:rPr>
-          <w:sz w:val="24"/>
-        </w:rPr>
-        <w:t xml:space="preserve"> a change in the task set</w:t>
+        <w:t>trial</w:t>
+      </w:r>
+      <w:r>
+        <w:rPr>
+          <w:sz w:val="24"/>
+        </w:rPr>
+        <w:t>, with non-switch trials interleaved</w:t>
       </w:r>
       <w:r>
         <w:rPr>
@@ -2704,9 +2795,41 @@
       <w:r>
         <w:rPr>
           <w:sz w:val="24"/>
+        </w:rPr>
+        <w:t xml:space="preserve">Although this pattern </w:t>
+      </w:r>
+      <w:r>
+        <w:rPr>
+          <w:sz w:val="24"/>
           <w:highlight w:val="yellow"/>
         </w:rPr>
+        <w:t>[UPSIDE TO IT]</w:t>
+      </w:r>
+      <w:r>
+        <w:rPr>
+          <w:sz w:val="24"/>
+        </w:rPr>
+        <w:t xml:space="preserve">, </w:t>
+      </w:r>
+      <w:r>
+        <w:rPr>
+          <w:sz w:val="24"/>
+          <w:highlight w:val="yellow"/>
+        </w:rPr>
         <w:t>[POTENTIAL PROBLEMS WITH THIS – PREDICTABILITY!]</w:t>
+      </w:r>
+      <w:r>
+        <w:rPr>
+          <w:sz w:val="24"/>
+        </w:rPr>
+        <w:t xml:space="preserve"> </w:t>
+      </w:r>
+      <w:r>
+        <w:rPr>
+          <w:sz w:val="24"/>
+          <w:highlight w:val="yellow"/>
+        </w:rPr>
+        <w:t>[INTRODUCE RANDOM SWITCHING HERE]</w:t>
       </w:r>
     </w:p>
     <w:p>
@@ -2882,13 +3005,13 @@
         <w:rPr>
           <w:sz w:val="24"/>
         </w:rPr>
-        <w:t>because distributions</w:t>
-      </w:r>
-      <w:r>
-        <w:rPr>
-          <w:sz w:val="24"/>
-        </w:rPr>
-        <w:t xml:space="preserve"> of RTs</w:t>
+        <w:t xml:space="preserve">because </w:t>
+      </w:r>
+      <w:r>
+        <w:rPr>
+          <w:sz w:val="24"/>
+        </w:rPr>
+        <w:t>RT distributions</w:t>
       </w:r>
       <w:r>
         <w:rPr>
@@ -2924,7 +3047,19 @@
         <w:rPr>
           <w:sz w:val="24"/>
         </w:rPr>
-        <w:t xml:space="preserve"> the majority of RTs generally occur</w:t>
+        <w:t xml:space="preserve"> </w:t>
+      </w:r>
+      <w:r>
+        <w:rPr>
+          <w:sz w:val="24"/>
+        </w:rPr>
+        <w:t>most</w:t>
+      </w:r>
+      <w:r>
+        <w:rPr>
+          <w:sz w:val="24"/>
+        </w:rPr>
+        <w:t xml:space="preserve"> RTs generally occur</w:t>
       </w:r>
       <w:r>
         <w:rPr>
@@ -2960,13 +3095,31 @@
         <w:rPr>
           <w:sz w:val="24"/>
         </w:rPr>
-        <w:t xml:space="preserve"> means </w:t>
-      </w:r>
-      <w:r>
-        <w:rPr>
-          <w:sz w:val="24"/>
-        </w:rPr>
-        <w:t>may not provide results that are misleading</w:t>
+        <w:t xml:space="preserve"> mean</w:t>
+      </w:r>
+      <w:r>
+        <w:rPr>
+          <w:sz w:val="24"/>
+        </w:rPr>
+        <w:t xml:space="preserve"> RTs </w:t>
+      </w:r>
+      <w:r>
+        <w:rPr>
+          <w:sz w:val="24"/>
+        </w:rPr>
+        <w:t xml:space="preserve">may </w:t>
+      </w:r>
+      <w:r>
+        <w:rPr>
+          <w:sz w:val="24"/>
+        </w:rPr>
+        <w:t>produce</w:t>
+      </w:r>
+      <w:r>
+        <w:rPr>
+          <w:sz w:val="24"/>
+        </w:rPr>
+        <w:t xml:space="preserve"> results that are misleading</w:t>
       </w:r>
       <w:r>
         <w:rPr>
@@ -3003,7 +3156,55 @@
         <w:rPr>
           <w:sz w:val="24"/>
         </w:rPr>
-        <w:t xml:space="preserve">, instead focusing on the RT distribution </w:t>
+        <w:t xml:space="preserve">, </w:t>
+      </w:r>
+      <w:r>
+        <w:rPr>
+          <w:sz w:val="24"/>
+        </w:rPr>
+        <w:t xml:space="preserve">and </w:t>
+      </w:r>
+      <w:r>
+        <w:rPr>
+          <w:sz w:val="24"/>
+        </w:rPr>
+        <w:t>instead</w:t>
+      </w:r>
+      <w:r>
+        <w:rPr>
+          <w:sz w:val="24"/>
+        </w:rPr>
+        <w:t>, have elected to</w:t>
+      </w:r>
+      <w:r>
+        <w:rPr>
+          <w:sz w:val="24"/>
+        </w:rPr>
+        <w:t xml:space="preserve"> focus</w:t>
+      </w:r>
+      <w:r>
+        <w:rPr>
+          <w:sz w:val="24"/>
+        </w:rPr>
+        <w:t xml:space="preserve"> </w:t>
+      </w:r>
+      <w:r>
+        <w:rPr>
+          <w:sz w:val="24"/>
+        </w:rPr>
+        <w:t>on RT distribution</w:t>
+      </w:r>
+      <w:r>
+        <w:rPr>
+          <w:sz w:val="24"/>
+        </w:rPr>
+        <w:t>s</w:t>
+      </w:r>
+      <w:r>
+        <w:rPr>
+          <w:sz w:val="24"/>
+        </w:rPr>
+        <w:t xml:space="preserve"> </w:t>
       </w:r>
       <w:r>
         <w:rPr>
@@ -3040,7 +3241,20 @@
         <w:rPr>
           <w:sz w:val="24"/>
         </w:rPr>
-        <w:t xml:space="preserve">shown to capture aspects of human cognition, including semantic priming (Balota, Yap, Cortese, &amp; Watson, 2008), word recognition </w:t>
+        <w:t>shown to capture aspects of human cognition, including semantic priming (</w:t>
+      </w:r>
+      <w:r>
+        <w:rPr>
+          <w:sz w:val="24"/>
+          <w:highlight w:val="cyan"/>
+        </w:rPr>
+        <w:t>Balota, Yap, Cortese, &amp; Watson, 2008</w:t>
+      </w:r>
+      <w:r>
+        <w:rPr>
+          <w:sz w:val="24"/>
+        </w:rPr>
+        <w:t xml:space="preserve">), word recognition </w:t>
       </w:r>
       <w:r>
         <w:rPr>
@@ -3095,6 +3309,7 @@
         <w:rPr>
           <w:sz w:val="24"/>
         </w:rPr>
+        <w:lastRenderedPageBreak/>
         <w:t>In</w:t>
       </w:r>
       <w:r>
@@ -3287,14 +3502,7 @@
         <w:rPr>
           <w:sz w:val="24"/>
         </w:rPr>
-        <w:t xml:space="preserve">computed by taking the average of each bin </w:t>
-      </w:r>
-      <w:r>
-        <w:rPr>
-          <w:sz w:val="24"/>
-        </w:rPr>
-        <w:lastRenderedPageBreak/>
-        <w:t>across participants</w:t>
+        <w:t>computed by taking the average of each bin across participants</w:t>
       </w:r>
       <w:r>
         <w:rPr>
@@ -3408,7 +3616,13 @@
         <w:rPr>
           <w:sz w:val="24"/>
         </w:rPr>
-        <w:t xml:space="preserve"> expands on previous CVOE task switching studies </w:t>
+        <w:t xml:space="preserve"> expands </w:t>
+      </w:r>
+      <w:r>
+        <w:rPr>
+          <w:sz w:val="24"/>
+        </w:rPr>
+        <w:t xml:space="preserve">upon previous research investigating CVOE task-switching </w:t>
       </w:r>
       <w:r>
         <w:rPr>
@@ -3471,7 +3685,20 @@
         <w:rPr>
           <w:sz w:val="24"/>
         </w:rPr>
-        <w:t xml:space="preserve"> no discernable pattern of task switching can be detected.  </w:t>
+        <w:t xml:space="preserve"> no discernable pattern of task switching can be detected. </w:t>
+      </w:r>
+      <w:r>
+        <w:rPr>
+          <w:sz w:val="24"/>
+          <w:highlight w:val="yellow"/>
+        </w:rPr>
+        <w:t>[DISTRIBUTIONAL STUFF]</w:t>
+      </w:r>
+      <w:r>
+        <w:rPr>
+          <w:sz w:val="24"/>
+        </w:rPr>
+        <w:t xml:space="preserve"> </w:t>
       </w:r>
     </w:p>
     <w:p>
@@ -3620,6 +3847,7 @@
         <w:rPr>
           <w:sz w:val="24"/>
         </w:rPr>
+        <w:lastRenderedPageBreak/>
         <w:t>Regarding switch costs</w:t>
       </w:r>
       <w:r>
@@ -3884,14 +4112,7 @@
         <w:rPr>
           <w:sz w:val="24"/>
         </w:rPr>
-        <w:t xml:space="preserve"> above the </w:t>
-      </w:r>
-      <w:r>
-        <w:rPr>
-          <w:sz w:val="24"/>
-        </w:rPr>
-        <w:lastRenderedPageBreak/>
-        <w:t xml:space="preserve">mean), which indicated that participants did not correctly follow task instructions. </w:t>
+        <w:t xml:space="preserve"> above the mean), which indicated that participants did not correctly follow task instructions. </w:t>
       </w:r>
       <w:commentRangeStart w:id="10"/>
       <w:r>
@@ -4291,7 +4512,14 @@
         <w:rPr>
           <w:sz w:val="24"/>
         </w:rPr>
-        <w:t>within each block. Letters and numbers repeated within blocks, however, pairs were arranged within each block such that repeats did not occur on consecutive trials.</w:t>
+        <w:t xml:space="preserve">within each block. Letters and </w:t>
+      </w:r>
+      <w:r>
+        <w:rPr>
+          <w:sz w:val="24"/>
+        </w:rPr>
+        <w:lastRenderedPageBreak/>
+        <w:t>numbers repeated within blocks, however, pairs were arranged within each block such that repeats did not occur on consecutive trials.</w:t>
       </w:r>
     </w:p>
     <w:p>
@@ -4524,14 +4752,7 @@
         <w:rPr>
           <w:sz w:val="24"/>
         </w:rPr>
-        <w:t xml:space="preserve">Depending on the type of trial, the words consonant/vowel or odd/even were presented at the top of the screen in the left and right corners to serve as a reminder. Participants </w:t>
-      </w:r>
-      <w:r>
-        <w:rPr>
-          <w:sz w:val="24"/>
-        </w:rPr>
-        <w:lastRenderedPageBreak/>
-        <w:t xml:space="preserve">were instructed to press the </w:t>
+        <w:t xml:space="preserve">Depending on the type of trial, the words consonant/vowel or odd/even were presented at the top of the screen in the left and right corners to serve as a reminder. Participants were instructed to press the </w:t>
       </w:r>
       <w:r>
         <w:rPr>
@@ -4837,6 +5058,7 @@
         <w:rPr>
           <w:sz w:val="24"/>
         </w:rPr>
+        <w:lastRenderedPageBreak/>
         <w:t>Immediately f</w:t>
       </w:r>
       <w:r>
@@ -5035,14 +5257,7 @@
         <w:rPr>
           <w:sz w:val="24"/>
         </w:rPr>
-        <w:t xml:space="preserve"> (e.g., CV, OE, OE, OE, </w:t>
-      </w:r>
-      <w:r>
-        <w:rPr>
-          <w:sz w:val="24"/>
-        </w:rPr>
-        <w:lastRenderedPageBreak/>
-        <w:t xml:space="preserve">CV, OE, etc.). Each switch block </w:t>
+        <w:t xml:space="preserve"> (e.g., CV, OE, OE, OE, CV, OE, etc.). Each switch block </w:t>
       </w:r>
       <w:r>
         <w:rPr>
@@ -5412,6 +5627,7 @@
         <w:rPr>
           <w:sz w:val="24"/>
         </w:rPr>
+        <w:lastRenderedPageBreak/>
         <w:t xml:space="preserve">For all analyses, </w:t>
       </w:r>
       <w:r>
@@ -5918,15 +6134,7 @@
           <w:sz w:val="24"/>
           <w:szCs w:val="24"/>
         </w:rPr>
-        <w:t xml:space="preserve"> and switch </w:t>
-      </w:r>
-      <w:r>
-        <w:rPr>
-          <w:sz w:val="24"/>
-          <w:szCs w:val="24"/>
-        </w:rPr>
-        <w:lastRenderedPageBreak/>
-        <w:t>cost (local vs global)</w:t>
+        <w:t xml:space="preserve"> and switch cost (local vs global)</w:t>
       </w:r>
       <w:r>
         <w:rPr>
@@ -6191,7 +6399,14 @@
         <w:rPr>
           <w:sz w:val="24"/>
         </w:rPr>
-        <w:t>17%), alternating runs nonswitch trials (3.49%), pure trials (3.25%), and random nonswitch trials (3.01%).</w:t>
+        <w:t xml:space="preserve">17%), alternating runs nonswitch trials (3.49%), pure trials (3.25%), and </w:t>
+      </w:r>
+      <w:r>
+        <w:rPr>
+          <w:sz w:val="24"/>
+        </w:rPr>
+        <w:lastRenderedPageBreak/>
+        <w:t>random nonswitch trials (3.01%).</w:t>
       </w:r>
       <w:r>
         <w:rPr>
@@ -6802,14 +7017,7 @@
         <w:rPr>
           <w:sz w:val="24"/>
         </w:rPr>
-        <w:t xml:space="preserve"> 2 (Presentation: </w:t>
-      </w:r>
-      <w:r>
-        <w:rPr>
-          <w:sz w:val="24"/>
-        </w:rPr>
-        <w:lastRenderedPageBreak/>
-        <w:t>Alternating Runs vs Random)</w:t>
+        <w:t xml:space="preserve"> 2 (Presentation: Alternating Runs vs Random)</w:t>
       </w:r>
       <w:commentRangeEnd w:id="17"/>
       <w:r>
@@ -7659,6 +7867,7 @@
         <w:rPr>
           <w:sz w:val="24"/>
         </w:rPr>
+        <w:lastRenderedPageBreak/>
         <w:t>[VINCENTILES]</w:t>
       </w:r>
       <w:r>
@@ -7852,7 +8061,6 @@
           <w:bCs/>
           <w:sz w:val="24"/>
         </w:rPr>
-        <w:lastRenderedPageBreak/>
         <w:t>Summary and Conclusion</w:t>
       </w:r>
     </w:p>

</xml_diff>

<commit_message>
writing up distributional analyses
</commit_message>
<xml_diff>
--- a/4 Manuscript/CVOE Manuscript.docx
+++ b/4 Manuscript/CVOE Manuscript.docx
@@ -6855,14 +6855,7 @@
         <w:rPr>
           <w:sz w:val="24"/>
         </w:rPr>
-        <w:t xml:space="preserve">articipants were native English </w:t>
-      </w:r>
-      <w:r>
-        <w:rPr>
-          <w:sz w:val="24"/>
-        </w:rPr>
-        <w:lastRenderedPageBreak/>
-        <w:t xml:space="preserve">speakers </w:t>
+        <w:t xml:space="preserve">articipants were native English speakers </w:t>
       </w:r>
       <w:r>
         <w:rPr>
@@ -6875,25 +6868,6 @@
           <w:sz w:val="24"/>
         </w:rPr>
         <w:t xml:space="preserve"> or corrected to normal vision.</w:t>
-      </w:r>
-      <w:r>
-        <w:rPr>
-          <w:sz w:val="24"/>
-        </w:rPr>
-        <w:t xml:space="preserve"> Participant demographics are reported in Table </w:t>
-      </w:r>
-      <w:r>
-        <w:rPr>
-          <w:sz w:val="24"/>
-          <w:highlight w:val="green"/>
-        </w:rPr>
-        <w:t>X</w:t>
-      </w:r>
-      <w:r>
-        <w:rPr>
-          <w:sz w:val="24"/>
-        </w:rPr>
-        <w:t>.</w:t>
       </w:r>
     </w:p>
     <w:p>
@@ -6911,6 +6885,7 @@
           <w:bCs/>
           <w:sz w:val="24"/>
         </w:rPr>
+        <w:lastRenderedPageBreak/>
         <w:t>Materials</w:t>
       </w:r>
     </w:p>
@@ -7518,7 +7493,6 @@
         <w:rPr>
           <w:sz w:val="24"/>
         </w:rPr>
-        <w:lastRenderedPageBreak/>
         <w:t xml:space="preserve">Trials were arranged into four blocks, </w:t>
       </w:r>
       <w:r>
@@ -7583,7 +7557,14 @@
         <w:rPr>
           <w:sz w:val="24"/>
         </w:rPr>
-        <w:t xml:space="preserve">Following the design of Huff et al. (2015), participants first completed two pure blocks (CV and OE) before completing two switch blocks (alternating runs and random presentation). Participants initially </w:t>
+        <w:t xml:space="preserve">Following the design of Huff et al. (2015), participants first completed two </w:t>
+      </w:r>
+      <w:r>
+        <w:rPr>
+          <w:sz w:val="24"/>
+        </w:rPr>
+        <w:lastRenderedPageBreak/>
+        <w:t xml:space="preserve">pure blocks (CV and OE) before completing two switch blocks (alternating runs and random presentation). Participants initially </w:t>
       </w:r>
       <w:r>
         <w:rPr>
@@ -7982,50 +7963,50 @@
         <w:rPr>
           <w:sz w:val="24"/>
         </w:rPr>
-        <w:t xml:space="preserve"> </w:t>
+        <w:t xml:space="preserve"> (alternating runs or random)</w:t>
+      </w:r>
+      <w:r>
+        <w:rPr>
+          <w:sz w:val="24"/>
+        </w:rPr>
+        <w:t>.</w:t>
+      </w:r>
+      <w:r>
+        <w:rPr>
+          <w:sz w:val="24"/>
+        </w:rPr>
+        <w:t xml:space="preserve"> Thus, participants completed one pure CV</w:t>
+      </w:r>
+      <w:r>
+        <w:rPr>
+          <w:sz w:val="24"/>
+        </w:rPr>
+        <w:t xml:space="preserve"> block</w:t>
+      </w:r>
+      <w:r>
+        <w:rPr>
+          <w:sz w:val="24"/>
+        </w:rPr>
+        <w:t>, one pure OE block, one alternating run switch block, and one random presentation switch block.</w:t>
+      </w:r>
+      <w:r>
+        <w:rPr>
+          <w:sz w:val="24"/>
+        </w:rPr>
+        <w:t xml:space="preserve"> </w:t>
+      </w:r>
+      <w:r>
+        <w:rPr>
+          <w:sz w:val="24"/>
+        </w:rPr>
+        <w:t xml:space="preserve">Block </w:t>
       </w:r>
       <w:r>
         <w:rPr>
           <w:sz w:val="24"/>
         </w:rPr>
         <w:lastRenderedPageBreak/>
-        <w:t>(alternating runs or random)</w:t>
-      </w:r>
-      <w:r>
-        <w:rPr>
-          <w:sz w:val="24"/>
-        </w:rPr>
-        <w:t>.</w:t>
-      </w:r>
-      <w:r>
-        <w:rPr>
-          <w:sz w:val="24"/>
-        </w:rPr>
-        <w:t xml:space="preserve"> Thus, participants completed one pure CV</w:t>
-      </w:r>
-      <w:r>
-        <w:rPr>
-          <w:sz w:val="24"/>
-        </w:rPr>
-        <w:t xml:space="preserve"> block</w:t>
-      </w:r>
-      <w:r>
-        <w:rPr>
-          <w:sz w:val="24"/>
-        </w:rPr>
-        <w:t>, one pure OE block, one alternating run switch block, and one random presentation switch block.</w:t>
-      </w:r>
-      <w:r>
-        <w:rPr>
-          <w:sz w:val="24"/>
-        </w:rPr>
-        <w:t xml:space="preserve"> </w:t>
-      </w:r>
-      <w:r>
-        <w:rPr>
-          <w:sz w:val="24"/>
-        </w:rPr>
-        <w:t xml:space="preserve">Block presentation was randomized across participants; however, </w:t>
+        <w:t xml:space="preserve">presentation was randomized across participants; however, </w:t>
       </w:r>
       <w:r>
         <w:rPr>
@@ -8851,35 +8832,79 @@
           <w:sz w:val="24"/>
           <w:szCs w:val="24"/>
         </w:rPr>
-        <w:t xml:space="preserve">Following the design of Huff et al. (2015), </w:t>
-      </w:r>
-      <w:r>
-        <w:rPr>
-          <w:sz w:val="24"/>
-          <w:szCs w:val="24"/>
-        </w:rPr>
-        <w:t xml:space="preserve">all </w:t>
-      </w:r>
-      <w:r>
-        <w:rPr>
-          <w:sz w:val="24"/>
-          <w:szCs w:val="24"/>
-        </w:rPr>
-        <w:t xml:space="preserve">RT analyses only </w:t>
-      </w:r>
-      <w:r>
-        <w:rPr>
-          <w:sz w:val="24"/>
-          <w:szCs w:val="24"/>
-        </w:rPr>
-        <w:t>included</w:t>
-      </w:r>
-      <w:r>
-        <w:rPr>
-          <w:sz w:val="24"/>
-          <w:szCs w:val="24"/>
-        </w:rPr>
-        <w:t xml:space="preserve"> correct trials. </w:t>
+        <w:t xml:space="preserve">For completeness, mean error rates and RTs for both trial and cost analyses are reported in the Appendix (Tables </w:t>
+      </w:r>
+      <w:r>
+        <w:rPr>
+          <w:sz w:val="24"/>
+          <w:szCs w:val="24"/>
+          <w:highlight w:val="green"/>
+        </w:rPr>
+        <w:t>AX</w:t>
+      </w:r>
+      <w:r>
+        <w:rPr>
+          <w:sz w:val="24"/>
+          <w:szCs w:val="24"/>
+        </w:rPr>
+        <w:t xml:space="preserve"> and </w:t>
+      </w:r>
+      <w:r>
+        <w:rPr>
+          <w:sz w:val="24"/>
+          <w:szCs w:val="24"/>
+          <w:highlight w:val="green"/>
+        </w:rPr>
+        <w:t>AX</w:t>
+      </w:r>
+      <w:r>
+        <w:rPr>
+          <w:sz w:val="24"/>
+          <w:szCs w:val="24"/>
+        </w:rPr>
+        <w:t>, respectively).</w:t>
+      </w:r>
+      <w:r>
+        <w:rPr>
+          <w:sz w:val="24"/>
+          <w:szCs w:val="24"/>
+        </w:rPr>
+        <w:t xml:space="preserve"> </w:t>
+      </w:r>
+      <w:r>
+        <w:rPr>
+          <w:sz w:val="24"/>
+          <w:szCs w:val="24"/>
+        </w:rPr>
+        <w:t xml:space="preserve">Following the design of Huff et al. (2015), all RT analyses only included correct trials. </w:t>
+      </w:r>
+      <w:r>
+        <w:rPr>
+          <w:sz w:val="24"/>
+          <w:szCs w:val="24"/>
+        </w:rPr>
+        <w:t>Additionally, pre-analysis</w:t>
+      </w:r>
+      <w:r>
+        <w:rPr>
+          <w:sz w:val="24"/>
+          <w:szCs w:val="24"/>
+        </w:rPr>
+        <w:t xml:space="preserve"> </w:t>
+      </w:r>
+      <w:r>
+        <w:rPr>
+          <w:sz w:val="24"/>
+          <w:szCs w:val="24"/>
+        </w:rPr>
+        <w:t>trimming procedure was used to</w:t>
+      </w:r>
+      <w:r>
+        <w:rPr>
+          <w:sz w:val="24"/>
+          <w:szCs w:val="24"/>
+        </w:rPr>
+        <w:t xml:space="preserve"> </w:t>
       </w:r>
       <w:r>
         <w:rPr>
@@ -8887,21 +8912,7 @@
           <w:szCs w:val="24"/>
         </w:rPr>
         <w:lastRenderedPageBreak/>
-        <w:t xml:space="preserve">Additionally, a trimming procedure </w:t>
-      </w:r>
-      <w:r>
-        <w:rPr>
-          <w:sz w:val="24"/>
-          <w:szCs w:val="24"/>
-        </w:rPr>
-        <w:t xml:space="preserve">was used </w:t>
-      </w:r>
-      <w:r>
-        <w:rPr>
-          <w:sz w:val="24"/>
-          <w:szCs w:val="24"/>
-        </w:rPr>
-        <w:t xml:space="preserve">to reduce the likelihood of RT analyses being disproportionately influenced by extreme scores. </w:t>
+        <w:t xml:space="preserve">reduce the likelihood of RT analyses being disproportionately influenced by extreme scores. </w:t>
       </w:r>
       <w:r>
         <w:rPr>
@@ -8950,187 +8961,21 @@
           <w:sz w:val="24"/>
           <w:szCs w:val="24"/>
         </w:rPr>
-        <w:t>As a result of this</w:t>
-      </w:r>
-      <w:r>
-        <w:rPr>
-          <w:sz w:val="24"/>
-          <w:szCs w:val="24"/>
-        </w:rPr>
-        <w:t xml:space="preserve"> trimming procedure</w:t>
-      </w:r>
-      <w:r>
-        <w:rPr>
-          <w:sz w:val="24"/>
-          <w:szCs w:val="24"/>
-        </w:rPr>
-        <w:t>,</w:t>
-      </w:r>
-      <w:r>
-        <w:rPr>
-          <w:sz w:val="24"/>
-          <w:szCs w:val="24"/>
-        </w:rPr>
-        <w:t xml:space="preserve"> </w:t>
-      </w:r>
-      <w:r>
-        <w:rPr>
-          <w:sz w:val="24"/>
-          <w:szCs w:val="24"/>
-          <w:highlight w:val="yellow"/>
-        </w:rPr>
-        <w:t>xx</w:t>
-      </w:r>
-      <w:r>
-        <w:rPr>
-          <w:sz w:val="24"/>
-          <w:szCs w:val="24"/>
-        </w:rPr>
-        <w:t xml:space="preserve">% of </w:t>
-      </w:r>
-      <w:r>
-        <w:rPr>
-          <w:sz w:val="24"/>
-          <w:szCs w:val="24"/>
-        </w:rPr>
-        <w:t>p</w:t>
-      </w:r>
-      <w:r>
-        <w:rPr>
-          <w:sz w:val="24"/>
-          <w:szCs w:val="24"/>
-        </w:rPr>
-        <w:t xml:space="preserve">ure </w:t>
-      </w:r>
-      <w:r>
-        <w:rPr>
-          <w:sz w:val="24"/>
-          <w:szCs w:val="24"/>
-        </w:rPr>
-        <w:t xml:space="preserve">block </w:t>
-      </w:r>
-      <w:r>
-        <w:rPr>
-          <w:sz w:val="24"/>
-          <w:szCs w:val="24"/>
-        </w:rPr>
-        <w:t xml:space="preserve">trials, </w:t>
-      </w:r>
-      <w:r>
-        <w:rPr>
-          <w:sz w:val="24"/>
-          <w:szCs w:val="24"/>
-          <w:highlight w:val="yellow"/>
-        </w:rPr>
-        <w:t>xx</w:t>
-      </w:r>
-      <w:r>
-        <w:rPr>
-          <w:sz w:val="24"/>
-          <w:szCs w:val="24"/>
-        </w:rPr>
-        <w:t>% of non</w:t>
-      </w:r>
-      <w:r>
-        <w:rPr>
-          <w:sz w:val="24"/>
-          <w:szCs w:val="24"/>
-        </w:rPr>
-        <w:t>-</w:t>
-      </w:r>
-      <w:r>
-        <w:rPr>
-          <w:sz w:val="24"/>
-          <w:szCs w:val="24"/>
-        </w:rPr>
-        <w:t xml:space="preserve">switch trials, and </w:t>
-      </w:r>
-      <w:r>
-        <w:rPr>
-          <w:sz w:val="24"/>
-          <w:szCs w:val="24"/>
-          <w:highlight w:val="yellow"/>
-        </w:rPr>
-        <w:t>xx</w:t>
-      </w:r>
-      <w:r>
-        <w:rPr>
-          <w:sz w:val="24"/>
-          <w:szCs w:val="24"/>
-        </w:rPr>
-        <w:t>% of switch trials</w:t>
-      </w:r>
-      <w:r>
-        <w:rPr>
-          <w:sz w:val="24"/>
-          <w:szCs w:val="24"/>
-        </w:rPr>
-        <w:t xml:space="preserve"> were eliminated.</w:t>
-      </w:r>
-      <w:r>
-        <w:rPr>
-          <w:sz w:val="24"/>
-          <w:szCs w:val="24"/>
-        </w:rPr>
-        <w:t xml:space="preserve"> </w:t>
-      </w:r>
-      <w:r>
-        <w:rPr>
-          <w:sz w:val="24"/>
-          <w:szCs w:val="24"/>
-        </w:rPr>
-        <w:t>For completeness, mean error rates and RTs</w:t>
-      </w:r>
-      <w:r>
-        <w:rPr>
-          <w:sz w:val="24"/>
-          <w:szCs w:val="24"/>
-        </w:rPr>
-        <w:t xml:space="preserve"> for both trial and cost analyses</w:t>
-      </w:r>
-      <w:r>
-        <w:rPr>
-          <w:sz w:val="24"/>
-          <w:szCs w:val="24"/>
-        </w:rPr>
-        <w:t xml:space="preserve"> are reported in the Appendix (Tables </w:t>
-      </w:r>
-      <w:r>
-        <w:rPr>
-          <w:sz w:val="24"/>
-          <w:szCs w:val="24"/>
-          <w:highlight w:val="green"/>
-        </w:rPr>
-        <w:t>AX</w:t>
-      </w:r>
-      <w:r>
-        <w:rPr>
-          <w:sz w:val="24"/>
-          <w:szCs w:val="24"/>
-        </w:rPr>
-        <w:t xml:space="preserve"> and </w:t>
-      </w:r>
-      <w:r>
-        <w:rPr>
-          <w:sz w:val="24"/>
-          <w:szCs w:val="24"/>
-          <w:highlight w:val="green"/>
-        </w:rPr>
-        <w:t>AX</w:t>
-      </w:r>
-      <w:r>
-        <w:rPr>
-          <w:sz w:val="24"/>
-          <w:szCs w:val="24"/>
-        </w:rPr>
-        <w:t>, respectively).</w:t>
-      </w:r>
-      <w:r>
-        <w:rPr>
-          <w:sz w:val="24"/>
-          <w:szCs w:val="24"/>
-        </w:rPr>
-        <w:t xml:space="preserve"> Next, m</w:t>
+        <w:t xml:space="preserve">This process removed </w:t>
+      </w:r>
+      <w:r>
+        <w:rPr>
+          <w:sz w:val="24"/>
+          <w:szCs w:val="24"/>
+        </w:rPr>
+        <w:t xml:space="preserve">&lt; 2% of all total trials. </w:t>
+      </w:r>
+      <w:r>
+        <w:rPr>
+          <w:sz w:val="24"/>
+          <w:szCs w:val="24"/>
+        </w:rPr>
+        <w:t>Next, m</w:t>
       </w:r>
       <w:r>
         <w:rPr>
@@ -9916,14 +9761,7 @@
         <w:rPr>
           <w:sz w:val="24"/>
         </w:rPr>
-        <w:t xml:space="preserve"> yielded a significant main effect of </w:t>
-      </w:r>
-      <w:r>
-        <w:rPr>
-          <w:sz w:val="24"/>
-        </w:rPr>
-        <w:lastRenderedPageBreak/>
-        <w:t xml:space="preserve">Switch </w:t>
+        <w:t xml:space="preserve"> yielded a significant main effect of Switch </w:t>
       </w:r>
       <w:r>
         <w:rPr>
@@ -10339,7 +10177,16 @@
           <w:sz w:val="24"/>
           <w:szCs w:val="24"/>
         </w:rPr>
-        <w:t xml:space="preserve"> = .</w:t>
+        <w:t xml:space="preserve"> = </w:t>
+      </w:r>
+      <w:r>
+        <w:rPr>
+          <w:rFonts w:eastAsia="Arial"/>
+          <w:sz w:val="24"/>
+          <w:szCs w:val="24"/>
+        </w:rPr>
+        <w:lastRenderedPageBreak/>
+        <w:t>.</w:t>
       </w:r>
       <w:r>
         <w:rPr>
@@ -10628,25 +10475,37 @@
         <w:rPr>
           <w:sz w:val="24"/>
         </w:rPr>
-        <w:t xml:space="preserve">, participants were quickest when responding to </w:t>
-      </w:r>
-      <w:r>
-        <w:rPr>
-          <w:sz w:val="24"/>
-        </w:rPr>
-        <w:t xml:space="preserve">trials presented in </w:t>
-      </w:r>
-      <w:r>
-        <w:rPr>
-          <w:sz w:val="24"/>
-        </w:rPr>
-        <w:t>pure blocks</w:t>
-      </w:r>
-      <w:r>
-        <w:rPr>
-          <w:sz w:val="24"/>
-        </w:rPr>
-        <w:t xml:space="preserve"> </w:t>
+        <w:t xml:space="preserve">, </w:t>
+      </w:r>
+      <w:r>
+        <w:rPr>
+          <w:sz w:val="24"/>
+        </w:rPr>
+        <w:t xml:space="preserve">RTs were fastest </w:t>
+      </w:r>
+      <w:r>
+        <w:rPr>
+          <w:sz w:val="24"/>
+        </w:rPr>
+        <w:t xml:space="preserve">when </w:t>
+      </w:r>
+      <w:r>
+        <w:rPr>
+          <w:sz w:val="24"/>
+        </w:rPr>
+        <w:t xml:space="preserve">participants responded </w:t>
+      </w:r>
+      <w:r>
+        <w:rPr>
+          <w:sz w:val="24"/>
+        </w:rPr>
+        <w:t xml:space="preserve">to </w:t>
+      </w:r>
+      <w:r>
+        <w:rPr>
+          <w:sz w:val="24"/>
+        </w:rPr>
+        <w:t xml:space="preserve">pure block trials </w:t>
       </w:r>
       <w:r>
         <w:rPr>
@@ -10937,20 +10796,12 @@
           <w:sz w:val="24"/>
         </w:rPr>
       </w:pPr>
-      <w:commentRangeStart w:id="14"/>
       <w:r>
         <w:rPr>
           <w:sz w:val="24"/>
         </w:rPr>
         <w:t>Regarding switch costs</w:t>
       </w:r>
-      <w:commentRangeEnd w:id="14"/>
-      <w:r>
-        <w:rPr>
-          <w:rStyle w:val="CommentReference"/>
-        </w:rPr>
-        <w:commentReference w:id="14"/>
-      </w:r>
       <w:r>
         <w:rPr>
           <w:sz w:val="24"/>
@@ -10961,20 +10812,749 @@
         <w:rPr>
           <w:sz w:val="24"/>
         </w:rPr>
-        <w:t xml:space="preserve"> 2 (Switch Cost: Local vs. Global) × 2 (Presentation: Alternating Runs vs. Random)</w:t>
-      </w:r>
-      <w:r>
-        <w:rPr>
-          <w:sz w:val="24"/>
-        </w:rPr>
-        <w:t xml:space="preserve"> repeated measures ANOVA </w:t>
-      </w:r>
-      <w:r>
-        <w:rPr>
-          <w:sz w:val="24"/>
-          <w:highlight w:val="yellow"/>
-        </w:rPr>
-        <w:t>[EXPAND]</w:t>
+        <w:t xml:space="preserve"> </w:t>
+      </w:r>
+      <w:bookmarkStart w:id="14" w:name="_Hlk98771117"/>
+      <w:r>
+        <w:rPr>
+          <w:sz w:val="24"/>
+        </w:rPr>
+        <w:t>2 (Switch Cost: Local vs. Global) × 2 (Presentation: Alternating Runs vs. Random)</w:t>
+      </w:r>
+      <w:r>
+        <w:rPr>
+          <w:sz w:val="24"/>
+        </w:rPr>
+        <w:t xml:space="preserve"> repeated measures ANOVA</w:t>
+      </w:r>
+      <w:bookmarkEnd w:id="14"/>
+      <w:r>
+        <w:rPr>
+          <w:sz w:val="24"/>
+        </w:rPr>
+        <w:t xml:space="preserve"> </w:t>
+      </w:r>
+      <w:r>
+        <w:rPr>
+          <w:sz w:val="24"/>
+        </w:rPr>
+        <w:t xml:space="preserve">yielded a significant effect of Switch Cost, such that </w:t>
+      </w:r>
+      <w:r>
+        <w:rPr>
+          <w:sz w:val="24"/>
+        </w:rPr>
+        <w:t>global</w:t>
+      </w:r>
+      <w:r>
+        <w:rPr>
+          <w:sz w:val="24"/>
+        </w:rPr>
+        <w:t xml:space="preserve"> costs </w:t>
+      </w:r>
+      <w:r>
+        <w:rPr>
+          <w:sz w:val="24"/>
+        </w:rPr>
+        <w:t xml:space="preserve">(616.87) </w:t>
+      </w:r>
+      <w:r>
+        <w:rPr>
+          <w:sz w:val="24"/>
+        </w:rPr>
+        <w:t xml:space="preserve">were greater than </w:t>
+      </w:r>
+      <w:r>
+        <w:rPr>
+          <w:sz w:val="24"/>
+        </w:rPr>
+        <w:t>local</w:t>
+      </w:r>
+      <w:r>
+        <w:rPr>
+          <w:sz w:val="24"/>
+        </w:rPr>
+        <w:t xml:space="preserve"> costs</w:t>
+      </w:r>
+      <w:r>
+        <w:rPr>
+          <w:sz w:val="24"/>
+        </w:rPr>
+        <w:t xml:space="preserve"> (138.45)</w:t>
+      </w:r>
+      <w:r>
+        <w:rPr>
+          <w:sz w:val="24"/>
+        </w:rPr>
+        <w:t>,</w:t>
+      </w:r>
+      <w:r>
+        <w:rPr>
+          <w:sz w:val="24"/>
+        </w:rPr>
+        <w:t xml:space="preserve"> </w:t>
+      </w:r>
+      <w:bookmarkStart w:id="15" w:name="_Hlk98767617"/>
+      <w:r>
+        <w:rPr>
+          <w:i/>
+          <w:iCs/>
+          <w:sz w:val="24"/>
+          <w:szCs w:val="24"/>
+        </w:rPr>
+        <w:t>F</w:t>
+      </w:r>
+      <w:r>
+        <w:rPr>
+          <w:sz w:val="24"/>
+          <w:szCs w:val="24"/>
+        </w:rPr>
+        <w:t>(</w:t>
+      </w:r>
+      <w:r>
+        <w:rPr>
+          <w:sz w:val="24"/>
+          <w:szCs w:val="24"/>
+        </w:rPr>
+        <w:t>1</w:t>
+      </w:r>
+      <w:r>
+        <w:rPr>
+          <w:sz w:val="24"/>
+          <w:szCs w:val="24"/>
+        </w:rPr>
+        <w:t xml:space="preserve">, </w:t>
+      </w:r>
+      <w:r>
+        <w:rPr>
+          <w:sz w:val="24"/>
+          <w:szCs w:val="24"/>
+        </w:rPr>
+        <w:t>88</w:t>
+      </w:r>
+      <w:r>
+        <w:rPr>
+          <w:sz w:val="24"/>
+          <w:szCs w:val="24"/>
+        </w:rPr>
+        <w:t xml:space="preserve">) = </w:t>
+      </w:r>
+      <w:r>
+        <w:rPr>
+          <w:sz w:val="24"/>
+          <w:szCs w:val="24"/>
+        </w:rPr>
+        <w:t>271.36</w:t>
+      </w:r>
+      <w:r>
+        <w:rPr>
+          <w:sz w:val="24"/>
+          <w:szCs w:val="24"/>
+        </w:rPr>
+        <w:t xml:space="preserve">, </w:t>
+      </w:r>
+      <w:r>
+        <w:rPr>
+          <w:i/>
+          <w:iCs/>
+          <w:sz w:val="24"/>
+          <w:szCs w:val="24"/>
+        </w:rPr>
+        <w:t>MSE</w:t>
+      </w:r>
+      <w:r>
+        <w:rPr>
+          <w:sz w:val="24"/>
+          <w:szCs w:val="24"/>
+        </w:rPr>
+        <w:t xml:space="preserve"> = </w:t>
+      </w:r>
+      <w:r>
+        <w:rPr>
+          <w:sz w:val="24"/>
+          <w:szCs w:val="24"/>
+        </w:rPr>
+        <w:t>75069.95</w:t>
+      </w:r>
+      <w:r>
+        <w:rPr>
+          <w:sz w:val="24"/>
+          <w:szCs w:val="24"/>
+        </w:rPr>
+        <w:t xml:space="preserve">, </w:t>
+      </w:r>
+      <w:r>
+        <w:rPr>
+          <w:rFonts w:eastAsia="Arial"/>
+          <w:i/>
+          <w:iCs/>
+          <w:sz w:val="24"/>
+          <w:szCs w:val="24"/>
+        </w:rPr>
+        <w:t>η</w:t>
+      </w:r>
+      <w:r>
+        <w:rPr>
+          <w:rFonts w:eastAsia="Arial"/>
+          <w:sz w:val="24"/>
+          <w:szCs w:val="24"/>
+          <w:vertAlign w:val="superscript"/>
+        </w:rPr>
+        <w:t>2</w:t>
+      </w:r>
+      <w:r>
+        <w:rPr>
+          <w:rFonts w:eastAsia="Arial"/>
+          <w:sz w:val="24"/>
+          <w:szCs w:val="24"/>
+          <w:vertAlign w:val="subscript"/>
+        </w:rPr>
+        <w:t>G</w:t>
+      </w:r>
+      <w:r>
+        <w:rPr>
+          <w:rFonts w:eastAsia="Arial"/>
+          <w:sz w:val="24"/>
+          <w:szCs w:val="24"/>
+        </w:rPr>
+        <w:t xml:space="preserve"> = .</w:t>
+      </w:r>
+      <w:r>
+        <w:rPr>
+          <w:rFonts w:eastAsia="Arial"/>
+          <w:sz w:val="24"/>
+          <w:szCs w:val="24"/>
+        </w:rPr>
+        <w:t>56</w:t>
+      </w:r>
+      <w:r>
+        <w:rPr>
+          <w:sz w:val="24"/>
+        </w:rPr>
+        <w:t xml:space="preserve">. </w:t>
+      </w:r>
+      <w:bookmarkEnd w:id="15"/>
+      <w:r>
+        <w:rPr>
+          <w:sz w:val="24"/>
+        </w:rPr>
+        <w:t>The main effect of Presentation</w:t>
+      </w:r>
+      <w:r>
+        <w:rPr>
+          <w:sz w:val="24"/>
+        </w:rPr>
+        <w:t xml:space="preserve"> </w:t>
+      </w:r>
+      <w:r>
+        <w:rPr>
+          <w:sz w:val="24"/>
+        </w:rPr>
+        <w:t xml:space="preserve">was non-significant, </w:t>
+      </w:r>
+      <w:r>
+        <w:rPr>
+          <w:i/>
+          <w:iCs/>
+          <w:sz w:val="24"/>
+          <w:szCs w:val="24"/>
+        </w:rPr>
+        <w:t>F</w:t>
+      </w:r>
+      <w:r>
+        <w:rPr>
+          <w:sz w:val="24"/>
+          <w:szCs w:val="24"/>
+        </w:rPr>
+        <w:t>(</w:t>
+      </w:r>
+      <w:r>
+        <w:rPr>
+          <w:sz w:val="24"/>
+          <w:szCs w:val="24"/>
+        </w:rPr>
+        <w:t>1</w:t>
+      </w:r>
+      <w:r>
+        <w:rPr>
+          <w:sz w:val="24"/>
+          <w:szCs w:val="24"/>
+        </w:rPr>
+        <w:t xml:space="preserve">, </w:t>
+      </w:r>
+      <w:r>
+        <w:rPr>
+          <w:sz w:val="24"/>
+          <w:szCs w:val="24"/>
+        </w:rPr>
+        <w:t>88</w:t>
+      </w:r>
+      <w:r>
+        <w:rPr>
+          <w:sz w:val="24"/>
+          <w:szCs w:val="24"/>
+        </w:rPr>
+        <w:t xml:space="preserve">) = </w:t>
+      </w:r>
+      <w:r>
+        <w:rPr>
+          <w:sz w:val="24"/>
+          <w:szCs w:val="24"/>
+        </w:rPr>
+        <w:t>2.87</w:t>
+      </w:r>
+      <w:r>
+        <w:rPr>
+          <w:sz w:val="24"/>
+          <w:szCs w:val="24"/>
+        </w:rPr>
+        <w:t xml:space="preserve">, </w:t>
+      </w:r>
+      <w:r>
+        <w:rPr>
+          <w:i/>
+          <w:iCs/>
+          <w:sz w:val="24"/>
+          <w:szCs w:val="24"/>
+        </w:rPr>
+        <w:t>MSE</w:t>
+      </w:r>
+      <w:r>
+        <w:rPr>
+          <w:sz w:val="24"/>
+          <w:szCs w:val="24"/>
+        </w:rPr>
+        <w:t xml:space="preserve"> = </w:t>
+      </w:r>
+      <w:r>
+        <w:rPr>
+          <w:sz w:val="24"/>
+          <w:szCs w:val="24"/>
+        </w:rPr>
+        <w:t xml:space="preserve">10075.84, p = .09, </w:t>
+      </w:r>
+      <w:r>
+        <w:rPr>
+          <w:i/>
+          <w:iCs/>
+          <w:sz w:val="24"/>
+        </w:rPr>
+        <w:t>p</w:t>
+      </w:r>
+      <w:r>
+        <w:rPr>
+          <w:caps/>
+          <w:sz w:val="24"/>
+          <w:vertAlign w:val="subscript"/>
+        </w:rPr>
+        <w:t>bic</w:t>
+      </w:r>
+      <w:r>
+        <w:rPr>
+          <w:sz w:val="24"/>
+          <w:szCs w:val="24"/>
+        </w:rPr>
+        <w:t xml:space="preserve"> = </w:t>
+      </w:r>
+      <w:r>
+        <w:rPr>
+          <w:sz w:val="24"/>
+          <w:szCs w:val="24"/>
+        </w:rPr>
+        <w:t>.69</w:t>
+      </w:r>
+      <w:r>
+        <w:rPr>
+          <w:sz w:val="24"/>
+          <w:szCs w:val="24"/>
+        </w:rPr>
+        <w:t xml:space="preserve">. </w:t>
+      </w:r>
+      <w:r>
+        <w:rPr>
+          <w:sz w:val="24"/>
+        </w:rPr>
+        <w:t xml:space="preserve"> </w:t>
+      </w:r>
+      <w:r>
+        <w:rPr>
+          <w:sz w:val="24"/>
+        </w:rPr>
+        <w:t>The interaction, however</w:t>
+      </w:r>
+      <w:r>
+        <w:rPr>
+          <w:sz w:val="24"/>
+        </w:rPr>
+        <w:t xml:space="preserve">, </w:t>
+      </w:r>
+      <w:r>
+        <w:rPr>
+          <w:sz w:val="24"/>
+        </w:rPr>
+        <w:t>was</w:t>
+      </w:r>
+      <w:r>
+        <w:rPr>
+          <w:sz w:val="24"/>
+        </w:rPr>
+        <w:t xml:space="preserve"> significant, </w:t>
+      </w:r>
+      <w:r>
+        <w:rPr>
+          <w:i/>
+          <w:iCs/>
+          <w:sz w:val="24"/>
+          <w:szCs w:val="24"/>
+        </w:rPr>
+        <w:t>F</w:t>
+      </w:r>
+      <w:r>
+        <w:rPr>
+          <w:sz w:val="24"/>
+          <w:szCs w:val="24"/>
+        </w:rPr>
+        <w:t>(</w:t>
+      </w:r>
+      <w:r>
+        <w:rPr>
+          <w:sz w:val="24"/>
+          <w:szCs w:val="24"/>
+        </w:rPr>
+        <w:t>1</w:t>
+      </w:r>
+      <w:r>
+        <w:rPr>
+          <w:sz w:val="24"/>
+          <w:szCs w:val="24"/>
+        </w:rPr>
+        <w:t xml:space="preserve">, </w:t>
+      </w:r>
+      <w:r>
+        <w:rPr>
+          <w:sz w:val="24"/>
+          <w:szCs w:val="24"/>
+        </w:rPr>
+        <w:t>88</w:t>
+      </w:r>
+      <w:r>
+        <w:rPr>
+          <w:sz w:val="24"/>
+          <w:szCs w:val="24"/>
+        </w:rPr>
+        <w:t xml:space="preserve">) = </w:t>
+      </w:r>
+      <w:r>
+        <w:rPr>
+          <w:sz w:val="24"/>
+          <w:szCs w:val="24"/>
+        </w:rPr>
+        <w:t>26.87</w:t>
+      </w:r>
+      <w:r>
+        <w:rPr>
+          <w:sz w:val="24"/>
+          <w:szCs w:val="24"/>
+        </w:rPr>
+        <w:t xml:space="preserve">, </w:t>
+      </w:r>
+      <w:r>
+        <w:rPr>
+          <w:i/>
+          <w:iCs/>
+          <w:sz w:val="24"/>
+          <w:szCs w:val="24"/>
+        </w:rPr>
+        <w:t>MSE</w:t>
+      </w:r>
+      <w:r>
+        <w:rPr>
+          <w:sz w:val="24"/>
+          <w:szCs w:val="24"/>
+        </w:rPr>
+        <w:t xml:space="preserve"> = </w:t>
+      </w:r>
+      <w:r>
+        <w:rPr>
+          <w:sz w:val="24"/>
+          <w:szCs w:val="24"/>
+        </w:rPr>
+        <w:t>24744.18</w:t>
+      </w:r>
+      <w:r>
+        <w:rPr>
+          <w:sz w:val="24"/>
+          <w:szCs w:val="24"/>
+        </w:rPr>
+        <w:t xml:space="preserve">, </w:t>
+      </w:r>
+      <w:r>
+        <w:rPr>
+          <w:rFonts w:eastAsia="Arial"/>
+          <w:i/>
+          <w:iCs/>
+          <w:sz w:val="24"/>
+          <w:szCs w:val="24"/>
+        </w:rPr>
+        <w:t>η</w:t>
+      </w:r>
+      <w:r>
+        <w:rPr>
+          <w:rFonts w:eastAsia="Arial"/>
+          <w:sz w:val="24"/>
+          <w:szCs w:val="24"/>
+          <w:vertAlign w:val="superscript"/>
+        </w:rPr>
+        <w:t>2</w:t>
+      </w:r>
+      <w:r>
+        <w:rPr>
+          <w:rFonts w:eastAsia="Arial"/>
+          <w:sz w:val="24"/>
+          <w:szCs w:val="24"/>
+          <w:vertAlign w:val="subscript"/>
+        </w:rPr>
+        <w:t>G</w:t>
+      </w:r>
+      <w:r>
+        <w:rPr>
+          <w:rFonts w:eastAsia="Arial"/>
+          <w:sz w:val="24"/>
+          <w:szCs w:val="24"/>
+        </w:rPr>
+        <w:t xml:space="preserve"> = .</w:t>
+      </w:r>
+      <w:r>
+        <w:rPr>
+          <w:rFonts w:eastAsia="Arial"/>
+          <w:sz w:val="24"/>
+          <w:szCs w:val="24"/>
+        </w:rPr>
+        <w:t xml:space="preserve">04. For local costs, the switch cost was greater when participants engaged in random switching relative to predictive switching (190.68 vs. 86.21, respectively; </w:t>
+      </w:r>
+      <w:r>
+        <w:rPr>
+          <w:i/>
+          <w:iCs/>
+          <w:sz w:val="24"/>
+        </w:rPr>
+        <w:t>t</w:t>
+      </w:r>
+      <w:r>
+        <w:rPr>
+          <w:sz w:val="24"/>
+        </w:rPr>
+        <w:t xml:space="preserve">(88) = </w:t>
+      </w:r>
+      <w:r>
+        <w:rPr>
+          <w:sz w:val="24"/>
+        </w:rPr>
+        <w:t>5.14,</w:t>
+      </w:r>
+      <w:r>
+        <w:rPr>
+          <w:sz w:val="24"/>
+        </w:rPr>
+        <w:t xml:space="preserve"> </w:t>
+      </w:r>
+      <w:r>
+        <w:rPr>
+          <w:i/>
+          <w:iCs/>
+          <w:sz w:val="24"/>
+        </w:rPr>
+        <w:t>SEM</w:t>
+      </w:r>
+      <w:r>
+        <w:rPr>
+          <w:sz w:val="24"/>
+        </w:rPr>
+        <w:t xml:space="preserve"> = </w:t>
+      </w:r>
+      <w:r>
+        <w:rPr>
+          <w:sz w:val="24"/>
+        </w:rPr>
+        <w:t>19.50</w:t>
+      </w:r>
+      <w:r>
+        <w:rPr>
+          <w:sz w:val="24"/>
+        </w:rPr>
+        <w:t xml:space="preserve">, </w:t>
+      </w:r>
+      <w:r>
+        <w:rPr>
+          <w:i/>
+          <w:iCs/>
+          <w:sz w:val="24"/>
+        </w:rPr>
+        <w:t>d</w:t>
+      </w:r>
+      <w:r>
+        <w:rPr>
+          <w:sz w:val="24"/>
+        </w:rPr>
+        <w:t xml:space="preserve"> = </w:t>
+      </w:r>
+      <w:r>
+        <w:rPr>
+          <w:sz w:val="24"/>
+        </w:rPr>
+        <w:t>0</w:t>
+      </w:r>
+      <w:r>
+        <w:rPr>
+          <w:sz w:val="24"/>
+        </w:rPr>
+        <w:t>.</w:t>
+      </w:r>
+      <w:r>
+        <w:rPr>
+          <w:sz w:val="24"/>
+        </w:rPr>
+        <w:t>27</w:t>
+      </w:r>
+      <w:r>
+        <w:rPr>
+          <w:rFonts w:eastAsia="Arial"/>
+          <w:sz w:val="24"/>
+          <w:szCs w:val="24"/>
+        </w:rPr>
+        <w:t>). However, th</w:t>
+      </w:r>
+      <w:r>
+        <w:rPr>
+          <w:rFonts w:eastAsia="Arial"/>
+          <w:sz w:val="24"/>
+          <w:szCs w:val="24"/>
+        </w:rPr>
+        <w:t xml:space="preserve">is </w:t>
+      </w:r>
+      <w:r>
+        <w:rPr>
+          <w:rFonts w:eastAsia="Arial"/>
+          <w:sz w:val="24"/>
+          <w:szCs w:val="24"/>
+        </w:rPr>
+        <w:t xml:space="preserve">pattern </w:t>
+      </w:r>
+      <w:r>
+        <w:rPr>
+          <w:rFonts w:eastAsia="Arial"/>
+          <w:sz w:val="24"/>
+          <w:szCs w:val="24"/>
+        </w:rPr>
+        <w:t>flipped</w:t>
+      </w:r>
+      <w:r>
+        <w:rPr>
+          <w:rFonts w:eastAsia="Arial"/>
+          <w:sz w:val="24"/>
+          <w:szCs w:val="24"/>
+        </w:rPr>
+        <w:t xml:space="preserve"> </w:t>
+      </w:r>
+      <w:r>
+        <w:rPr>
+          <w:rFonts w:eastAsia="Arial"/>
+          <w:sz w:val="24"/>
+          <w:szCs w:val="24"/>
+        </w:rPr>
+        <w:t>for global costs, with predictive switching showing a higher global switch costs relative to random switching (651.07 vs. 582.67</w:t>
+      </w:r>
+      <w:r>
+        <w:rPr>
+          <w:rFonts w:eastAsia="Arial"/>
+          <w:sz w:val="24"/>
+          <w:szCs w:val="24"/>
+        </w:rPr>
+        <w:t>;</w:t>
+      </w:r>
+      <w:r>
+        <w:rPr>
+          <w:rFonts w:eastAsia="Arial"/>
+          <w:sz w:val="24"/>
+          <w:szCs w:val="24"/>
+        </w:rPr>
+        <w:t xml:space="preserve"> </w:t>
+      </w:r>
+      <w:r>
+        <w:rPr>
+          <w:i/>
+          <w:iCs/>
+          <w:sz w:val="24"/>
+        </w:rPr>
+        <w:t>t</w:t>
+      </w:r>
+      <w:r>
+        <w:rPr>
+          <w:sz w:val="24"/>
+        </w:rPr>
+        <w:t xml:space="preserve">(88) = 3.56, </w:t>
+      </w:r>
+      <w:r>
+        <w:rPr>
+          <w:i/>
+          <w:iCs/>
+          <w:sz w:val="24"/>
+        </w:rPr>
+        <w:t>SEM</w:t>
+      </w:r>
+      <w:r>
+        <w:rPr>
+          <w:sz w:val="24"/>
+        </w:rPr>
+        <w:t xml:space="preserve"> = </w:t>
+      </w:r>
+      <w:r>
+        <w:rPr>
+          <w:sz w:val="24"/>
+        </w:rPr>
+        <w:t>20.60</w:t>
+      </w:r>
+      <w:r>
+        <w:rPr>
+          <w:sz w:val="24"/>
+        </w:rPr>
+        <w:t xml:space="preserve">, </w:t>
+      </w:r>
+      <w:r>
+        <w:rPr>
+          <w:i/>
+          <w:iCs/>
+          <w:sz w:val="24"/>
+        </w:rPr>
+        <w:t>d</w:t>
+      </w:r>
+      <w:r>
+        <w:rPr>
+          <w:sz w:val="24"/>
+        </w:rPr>
+        <w:t xml:space="preserve"> = 0.</w:t>
+      </w:r>
+      <w:r>
+        <w:rPr>
+          <w:sz w:val="24"/>
+        </w:rPr>
+        <w:t>64</w:t>
+      </w:r>
+      <w:r>
+        <w:rPr>
+          <w:rFonts w:eastAsia="Arial"/>
+          <w:sz w:val="24"/>
+          <w:szCs w:val="24"/>
+        </w:rPr>
+        <w:t>)</w:t>
+      </w:r>
+      <w:r>
+        <w:rPr>
+          <w:rFonts w:eastAsia="Arial"/>
+          <w:sz w:val="24"/>
+          <w:szCs w:val="24"/>
+        </w:rPr>
+        <w:t xml:space="preserve">. </w:t>
       </w:r>
     </w:p>
     <w:p>
@@ -11004,25 +11584,556 @@
       </w:pPr>
       <w:r>
         <w:rPr>
-          <w:sz w:val="24"/>
-        </w:rPr>
-        <w:t>[VINCENTILES]</w:t>
-      </w:r>
-      <w:r>
-        <w:rPr>
-          <w:sz w:val="24"/>
-        </w:rPr>
-        <w:t xml:space="preserve"> [WILL NEED TO RUN ANOVAS]</w:t>
-      </w:r>
-    </w:p>
-    <w:p>
-      <w:pPr>
-        <w:spacing w:line="480" w:lineRule="auto"/>
-        <w:rPr>
           <w:b/>
           <w:bCs/>
           <w:sz w:val="24"/>
         </w:rPr>
+        <w:lastRenderedPageBreak/>
+        <w:tab/>
+      </w:r>
+      <w:r>
+        <w:rPr>
+          <w:sz w:val="24"/>
+        </w:rPr>
+        <w:t xml:space="preserve">Figure </w:t>
+      </w:r>
+      <w:r>
+        <w:rPr>
+          <w:sz w:val="24"/>
+          <w:highlight w:val="green"/>
+        </w:rPr>
+        <w:t>3</w:t>
+      </w:r>
+      <w:r>
+        <w:rPr>
+          <w:sz w:val="24"/>
+        </w:rPr>
+        <w:t xml:space="preserve"> </w:t>
+      </w:r>
+      <w:r>
+        <w:rPr>
+          <w:sz w:val="24"/>
+        </w:rPr>
+        <w:t xml:space="preserve">reports Vincentile plots separated by trial type. The RTs used to construct these plots were the same as used in the mean RT analyses reported in the previous section. As illustrated in </w:t>
+      </w:r>
+      <w:r>
+        <w:rPr>
+          <w:sz w:val="24"/>
+        </w:rPr>
+        <w:t>this</w:t>
+      </w:r>
+      <w:r>
+        <w:rPr>
+          <w:sz w:val="24"/>
+        </w:rPr>
+        <w:t xml:space="preserve"> plot</w:t>
+      </w:r>
+      <w:r>
+        <w:rPr>
+          <w:sz w:val="24"/>
+        </w:rPr>
+        <w:t xml:space="preserve">, RTs increased across bins, regardless of trial type. Additionally, RTs were </w:t>
+      </w:r>
+      <w:r>
+        <w:rPr>
+          <w:sz w:val="24"/>
+        </w:rPr>
+        <w:t xml:space="preserve">lowest for pure trials, followed by </w:t>
+      </w:r>
+      <w:r>
+        <w:rPr>
+          <w:sz w:val="24"/>
+        </w:rPr>
+        <w:t>random non-switch trials, alternating runs non-switch trials, alternating runs switch trials, and random switch trials. These patterns were confirmed by significant effects of Bin</w:t>
+      </w:r>
+      <w:r>
+        <w:rPr>
+          <w:sz w:val="24"/>
+        </w:rPr>
+        <w:t>,</w:t>
+      </w:r>
+      <w:r>
+        <w:rPr>
+          <w:sz w:val="24"/>
+        </w:rPr>
+        <w:t xml:space="preserve"> </w:t>
+      </w:r>
+      <w:bookmarkStart w:id="16" w:name="_Hlk98772332"/>
+      <w:r>
+        <w:rPr>
+          <w:i/>
+          <w:iCs/>
+          <w:sz w:val="24"/>
+          <w:szCs w:val="24"/>
+        </w:rPr>
+        <w:t>F</w:t>
+      </w:r>
+      <w:r>
+        <w:rPr>
+          <w:sz w:val="24"/>
+          <w:szCs w:val="24"/>
+        </w:rPr>
+        <w:t>(</w:t>
+      </w:r>
+      <w:r>
+        <w:rPr>
+          <w:sz w:val="24"/>
+          <w:szCs w:val="24"/>
+        </w:rPr>
+        <w:t>5</w:t>
+      </w:r>
+      <w:r>
+        <w:rPr>
+          <w:sz w:val="24"/>
+          <w:szCs w:val="24"/>
+        </w:rPr>
+        <w:t xml:space="preserve">, </w:t>
+      </w:r>
+      <w:r>
+        <w:rPr>
+          <w:sz w:val="24"/>
+          <w:szCs w:val="24"/>
+        </w:rPr>
+        <w:t>440</w:t>
+      </w:r>
+      <w:r>
+        <w:rPr>
+          <w:sz w:val="24"/>
+          <w:szCs w:val="24"/>
+        </w:rPr>
+        <w:t xml:space="preserve">) = </w:t>
+      </w:r>
+      <w:r>
+        <w:rPr>
+          <w:sz w:val="24"/>
+          <w:szCs w:val="24"/>
+        </w:rPr>
+        <w:t>370.58</w:t>
+      </w:r>
+      <w:r>
+        <w:rPr>
+          <w:sz w:val="24"/>
+          <w:szCs w:val="24"/>
+        </w:rPr>
+        <w:t xml:space="preserve">, </w:t>
+      </w:r>
+      <w:r>
+        <w:rPr>
+          <w:i/>
+          <w:iCs/>
+          <w:sz w:val="24"/>
+          <w:szCs w:val="24"/>
+        </w:rPr>
+        <w:t>MSE</w:t>
+      </w:r>
+      <w:r>
+        <w:rPr>
+          <w:sz w:val="24"/>
+          <w:szCs w:val="24"/>
+        </w:rPr>
+        <w:t xml:space="preserve"> = </w:t>
+      </w:r>
+      <w:r>
+        <w:rPr>
+          <w:sz w:val="24"/>
+          <w:szCs w:val="24"/>
+        </w:rPr>
+        <w:t>279313.51</w:t>
+      </w:r>
+      <w:r>
+        <w:rPr>
+          <w:sz w:val="24"/>
+          <w:szCs w:val="24"/>
+        </w:rPr>
+        <w:t xml:space="preserve">, </w:t>
+      </w:r>
+      <w:r>
+        <w:rPr>
+          <w:rFonts w:eastAsia="Arial"/>
+          <w:i/>
+          <w:iCs/>
+          <w:sz w:val="24"/>
+          <w:szCs w:val="24"/>
+        </w:rPr>
+        <w:t>η</w:t>
+      </w:r>
+      <w:r>
+        <w:rPr>
+          <w:rFonts w:eastAsia="Arial"/>
+          <w:sz w:val="24"/>
+          <w:szCs w:val="24"/>
+          <w:vertAlign w:val="superscript"/>
+        </w:rPr>
+        <w:t>2</w:t>
+      </w:r>
+      <w:r>
+        <w:rPr>
+          <w:rFonts w:eastAsia="Arial"/>
+          <w:sz w:val="24"/>
+          <w:szCs w:val="24"/>
+          <w:vertAlign w:val="subscript"/>
+        </w:rPr>
+        <w:t>G</w:t>
+      </w:r>
+      <w:r>
+        <w:rPr>
+          <w:rFonts w:eastAsia="Arial"/>
+          <w:sz w:val="24"/>
+          <w:szCs w:val="24"/>
+        </w:rPr>
+        <w:t xml:space="preserve"> = .</w:t>
+      </w:r>
+      <w:r>
+        <w:rPr>
+          <w:rFonts w:eastAsia="Arial"/>
+          <w:sz w:val="24"/>
+          <w:szCs w:val="24"/>
+        </w:rPr>
+        <w:t>54</w:t>
+      </w:r>
+      <w:bookmarkEnd w:id="16"/>
+      <w:r>
+        <w:rPr>
+          <w:rFonts w:eastAsia="Arial"/>
+          <w:sz w:val="24"/>
+          <w:szCs w:val="24"/>
+        </w:rPr>
+        <w:t>,</w:t>
+      </w:r>
+      <w:r>
+        <w:rPr>
+          <w:sz w:val="24"/>
+        </w:rPr>
+        <w:t xml:space="preserve"> and Trial Type</w:t>
+      </w:r>
+      <w:r>
+        <w:rPr>
+          <w:sz w:val="24"/>
+        </w:rPr>
+        <w:t>,</w:t>
+      </w:r>
+      <w:r>
+        <w:rPr>
+          <w:sz w:val="24"/>
+        </w:rPr>
+        <w:t xml:space="preserve"> </w:t>
+      </w:r>
+      <w:r>
+        <w:rPr>
+          <w:i/>
+          <w:iCs/>
+          <w:sz w:val="24"/>
+          <w:szCs w:val="24"/>
+        </w:rPr>
+        <w:t>F</w:t>
+      </w:r>
+      <w:r>
+        <w:rPr>
+          <w:sz w:val="24"/>
+          <w:szCs w:val="24"/>
+        </w:rPr>
+        <w:t>(</w:t>
+      </w:r>
+      <w:r>
+        <w:rPr>
+          <w:sz w:val="24"/>
+          <w:szCs w:val="24"/>
+        </w:rPr>
+        <w:t>4</w:t>
+      </w:r>
+      <w:r>
+        <w:rPr>
+          <w:sz w:val="24"/>
+          <w:szCs w:val="24"/>
+        </w:rPr>
+        <w:t xml:space="preserve">, </w:t>
+      </w:r>
+      <w:r>
+        <w:rPr>
+          <w:sz w:val="24"/>
+          <w:szCs w:val="24"/>
+        </w:rPr>
+        <w:t>352</w:t>
+      </w:r>
+      <w:r>
+        <w:rPr>
+          <w:sz w:val="24"/>
+          <w:szCs w:val="24"/>
+        </w:rPr>
+        <w:t xml:space="preserve">) = </w:t>
+      </w:r>
+      <w:r>
+        <w:rPr>
+          <w:sz w:val="24"/>
+          <w:szCs w:val="24"/>
+        </w:rPr>
+        <w:t>357.65</w:t>
+      </w:r>
+      <w:r>
+        <w:rPr>
+          <w:sz w:val="24"/>
+          <w:szCs w:val="24"/>
+        </w:rPr>
+        <w:t xml:space="preserve">, </w:t>
+      </w:r>
+      <w:r>
+        <w:rPr>
+          <w:i/>
+          <w:iCs/>
+          <w:sz w:val="24"/>
+          <w:szCs w:val="24"/>
+        </w:rPr>
+        <w:t>MSE</w:t>
+      </w:r>
+      <w:r>
+        <w:rPr>
+          <w:sz w:val="24"/>
+          <w:szCs w:val="24"/>
+        </w:rPr>
+        <w:t xml:space="preserve"> = </w:t>
+      </w:r>
+      <w:r>
+        <w:rPr>
+          <w:sz w:val="24"/>
+          <w:szCs w:val="24"/>
+        </w:rPr>
+        <w:t>154415.08</w:t>
+      </w:r>
+      <w:r>
+        <w:rPr>
+          <w:sz w:val="24"/>
+          <w:szCs w:val="24"/>
+        </w:rPr>
+        <w:t xml:space="preserve">, </w:t>
+      </w:r>
+      <w:r>
+        <w:rPr>
+          <w:rFonts w:eastAsia="Arial"/>
+          <w:i/>
+          <w:iCs/>
+          <w:sz w:val="24"/>
+          <w:szCs w:val="24"/>
+        </w:rPr>
+        <w:t>η</w:t>
+      </w:r>
+      <w:r>
+        <w:rPr>
+          <w:rFonts w:eastAsia="Arial"/>
+          <w:sz w:val="24"/>
+          <w:szCs w:val="24"/>
+          <w:vertAlign w:val="superscript"/>
+        </w:rPr>
+        <w:t>2</w:t>
+      </w:r>
+      <w:r>
+        <w:rPr>
+          <w:rFonts w:eastAsia="Arial"/>
+          <w:sz w:val="24"/>
+          <w:szCs w:val="24"/>
+          <w:vertAlign w:val="subscript"/>
+        </w:rPr>
+        <w:t>G</w:t>
+      </w:r>
+      <w:r>
+        <w:rPr>
+          <w:rFonts w:eastAsia="Arial"/>
+          <w:sz w:val="24"/>
+          <w:szCs w:val="24"/>
+        </w:rPr>
+        <w:t xml:space="preserve"> = .</w:t>
+      </w:r>
+      <w:r>
+        <w:rPr>
+          <w:rFonts w:eastAsia="Arial"/>
+          <w:sz w:val="24"/>
+          <w:szCs w:val="24"/>
+        </w:rPr>
+        <w:t>33</w:t>
+      </w:r>
+      <w:r>
+        <w:rPr>
+          <w:sz w:val="24"/>
+        </w:rPr>
+        <w:t xml:space="preserve">. Additionally, a significant interaction was detected, </w:t>
+      </w:r>
+      <w:r>
+        <w:rPr>
+          <w:i/>
+          <w:iCs/>
+          <w:sz w:val="24"/>
+          <w:szCs w:val="24"/>
+        </w:rPr>
+        <w:t>F</w:t>
+      </w:r>
+      <w:r>
+        <w:rPr>
+          <w:sz w:val="24"/>
+          <w:szCs w:val="24"/>
+        </w:rPr>
+        <w:t>(</w:t>
+      </w:r>
+      <w:r>
+        <w:rPr>
+          <w:sz w:val="24"/>
+          <w:szCs w:val="24"/>
+        </w:rPr>
+        <w:t>20</w:t>
+      </w:r>
+      <w:r>
+        <w:rPr>
+          <w:sz w:val="24"/>
+          <w:szCs w:val="24"/>
+        </w:rPr>
+        <w:t xml:space="preserve">, </w:t>
+      </w:r>
+      <w:r>
+        <w:rPr>
+          <w:sz w:val="24"/>
+          <w:szCs w:val="24"/>
+        </w:rPr>
+        <w:t>1760</w:t>
+      </w:r>
+      <w:r>
+        <w:rPr>
+          <w:sz w:val="24"/>
+          <w:szCs w:val="24"/>
+        </w:rPr>
+        <w:t xml:space="preserve">) = </w:t>
+      </w:r>
+      <w:r>
+        <w:rPr>
+          <w:sz w:val="24"/>
+          <w:szCs w:val="24"/>
+        </w:rPr>
+        <w:t>102.60</w:t>
+      </w:r>
+      <w:r>
+        <w:rPr>
+          <w:sz w:val="24"/>
+          <w:szCs w:val="24"/>
+        </w:rPr>
+        <w:t xml:space="preserve">, </w:t>
+      </w:r>
+      <w:r>
+        <w:rPr>
+          <w:i/>
+          <w:iCs/>
+          <w:sz w:val="24"/>
+          <w:szCs w:val="24"/>
+        </w:rPr>
+        <w:t>MSE</w:t>
+      </w:r>
+      <w:r>
+        <w:rPr>
+          <w:sz w:val="24"/>
+          <w:szCs w:val="24"/>
+        </w:rPr>
+        <w:t xml:space="preserve"> = </w:t>
+      </w:r>
+      <w:r>
+        <w:rPr>
+          <w:sz w:val="24"/>
+          <w:szCs w:val="24"/>
+        </w:rPr>
+        <w:t>14800.05</w:t>
+      </w:r>
+      <w:r>
+        <w:rPr>
+          <w:sz w:val="24"/>
+          <w:szCs w:val="24"/>
+        </w:rPr>
+        <w:t xml:space="preserve">, </w:t>
+      </w:r>
+      <w:r>
+        <w:rPr>
+          <w:rFonts w:eastAsia="Arial"/>
+          <w:i/>
+          <w:iCs/>
+          <w:sz w:val="24"/>
+          <w:szCs w:val="24"/>
+        </w:rPr>
+        <w:t>η</w:t>
+      </w:r>
+      <w:r>
+        <w:rPr>
+          <w:rFonts w:eastAsia="Arial"/>
+          <w:sz w:val="24"/>
+          <w:szCs w:val="24"/>
+          <w:vertAlign w:val="superscript"/>
+        </w:rPr>
+        <w:t>2</w:t>
+      </w:r>
+      <w:r>
+        <w:rPr>
+          <w:rFonts w:eastAsia="Arial"/>
+          <w:sz w:val="24"/>
+          <w:szCs w:val="24"/>
+          <w:vertAlign w:val="subscript"/>
+        </w:rPr>
+        <w:t>G</w:t>
+      </w:r>
+      <w:r>
+        <w:rPr>
+          <w:rFonts w:eastAsia="Arial"/>
+          <w:sz w:val="24"/>
+          <w:szCs w:val="24"/>
+        </w:rPr>
+        <w:t xml:space="preserve"> = .</w:t>
+      </w:r>
+      <w:r>
+        <w:rPr>
+          <w:rFonts w:eastAsia="Arial"/>
+          <w:sz w:val="24"/>
+          <w:szCs w:val="24"/>
+        </w:rPr>
+        <w:t>06,</w:t>
+      </w:r>
+      <w:r>
+        <w:rPr>
+          <w:sz w:val="24"/>
+        </w:rPr>
+        <w:t xml:space="preserve"> </w:t>
+      </w:r>
+      <w:r>
+        <w:rPr>
+          <w:sz w:val="24"/>
+        </w:rPr>
+        <w:t>indicating the increases in RTs across the distribution were steeper for switch and non-switch trials relative to pure trials.</w:t>
+      </w:r>
+    </w:p>
+    <w:p>
+      <w:pPr>
+        <w:spacing w:line="480" w:lineRule="auto"/>
+        <w:rPr>
+          <w:sz w:val="24"/>
+        </w:rPr>
+      </w:pPr>
+      <w:r>
+        <w:rPr>
+          <w:sz w:val="24"/>
+        </w:rPr>
+        <w:tab/>
+        <w:t>Local and global switch costs for each Vincentile bin are displayed</w:t>
+      </w:r>
+      <w:r>
+        <w:rPr>
+          <w:sz w:val="24"/>
+        </w:rPr>
+        <w:t xml:space="preserve"> in Figure 4</w:t>
+      </w:r>
+      <w:r>
+        <w:rPr>
+          <w:sz w:val="24"/>
+        </w:rPr>
+        <w:t xml:space="preserve">. Starting with local switch costs, </w:t>
+      </w:r>
+    </w:p>
+    <w:p>
+      <w:pPr>
+        <w:spacing w:line="480" w:lineRule="auto"/>
+        <w:rPr>
+          <w:sz w:val="24"/>
+        </w:rPr>
       </w:pPr>
       <w:r>
         <w:rPr>
@@ -11078,7 +12189,6 @@
         <w:rPr>
           <w:sz w:val="24"/>
         </w:rPr>
-        <w:lastRenderedPageBreak/>
         <w:t xml:space="preserve">The goal of the present study was to </w:t>
       </w:r>
       <w:r>
@@ -12387,13 +13497,35 @@
           <w:sz w:val="24"/>
         </w:rPr>
       </w:pPr>
+      <w:commentRangeStart w:id="17"/>
       <w:r>
         <w:rPr>
           <w:sz w:val="24"/>
           <w:highlight w:val="green"/>
         </w:rPr>
         <w:lastRenderedPageBreak/>
-        <w:t>[TABLE 1]</w:t>
+        <w:t>[</w:t>
+      </w:r>
+      <w:r>
+        <w:rPr>
+          <w:sz w:val="24"/>
+          <w:highlight w:val="green"/>
+        </w:rPr>
+        <w:t>FIGURE 1</w:t>
+      </w:r>
+      <w:r>
+        <w:rPr>
+          <w:sz w:val="24"/>
+          <w:highlight w:val="green"/>
+        </w:rPr>
+        <w:t>]</w:t>
+      </w:r>
+      <w:commentRangeEnd w:id="17"/>
+      <w:r>
+        <w:rPr>
+          <w:rStyle w:val="CommentReference"/>
+        </w:rPr>
+        <w:commentReference w:id="17"/>
       </w:r>
     </w:p>
     <w:p>
@@ -12419,20 +13551,336 @@
           <w:sz w:val="24"/>
         </w:rPr>
       </w:pPr>
+      <w:commentRangeStart w:id="18"/>
       <w:r>
         <w:rPr>
           <w:sz w:val="24"/>
           <w:highlight w:val="green"/>
         </w:rPr>
         <w:lastRenderedPageBreak/>
-        <w:t>[FIGURE 1]</w:t>
-      </w:r>
-    </w:p>
-    <w:p>
-      <w:pPr>
-        <w:spacing w:line="480" w:lineRule="auto"/>
-        <w:rPr>
-          <w:sz w:val="24"/>
+        <w:t xml:space="preserve">[FIGURE </w:t>
+      </w:r>
+      <w:r>
+        <w:rPr>
+          <w:sz w:val="24"/>
+          <w:highlight w:val="green"/>
+        </w:rPr>
+        <w:t>2</w:t>
+      </w:r>
+      <w:r>
+        <w:rPr>
+          <w:sz w:val="24"/>
+          <w:highlight w:val="green"/>
+        </w:rPr>
+        <w:t>]</w:t>
+      </w:r>
+      <w:commentRangeEnd w:id="18"/>
+      <w:r>
+        <w:rPr>
+          <w:rStyle w:val="CommentReference"/>
+        </w:rPr>
+        <w:commentReference w:id="18"/>
+      </w:r>
+    </w:p>
+    <w:p>
+      <w:pPr>
+        <w:spacing w:after="160" w:line="259" w:lineRule="auto"/>
+        <w:rPr>
+          <w:sz w:val="24"/>
+        </w:rPr>
+      </w:pPr>
+      <w:r>
+        <w:rPr>
+          <w:sz w:val="24"/>
+        </w:rPr>
+        <w:br w:type="page"/>
+      </w:r>
+    </w:p>
+    <w:p>
+      <w:pPr>
+        <w:contextualSpacing/>
+        <w:jc w:val="center"/>
+        <w:rPr>
+          <w:sz w:val="24"/>
+        </w:rPr>
+      </w:pPr>
+      <w:r>
+        <w:rPr>
+          <w:noProof/>
+        </w:rPr>
+        <w:lastRenderedPageBreak/>
+        <w:drawing>
+          <wp:inline distT="0" distB="0" distL="0" distR="0" wp14:anchorId="6602C3C0" wp14:editId="28AC2562">
+            <wp:extent cx="6210300" cy="4373612"/>
+            <wp:effectExtent l="0" t="0" r="0" b="8255"/>
+            <wp:docPr id="1" name="Picture 1" descr="Diagram&#10;&#10;Description automatically generated"/>
+            <wp:cNvGraphicFramePr>
+              <a:graphicFrameLocks xmlns:a="http://schemas.openxmlformats.org/drawingml/2006/main" noChangeAspect="1"/>
+            </wp:cNvGraphicFramePr>
+            <a:graphic xmlns:a="http://schemas.openxmlformats.org/drawingml/2006/main">
+              <a:graphicData uri="http://schemas.openxmlformats.org/drawingml/2006/picture">
+                <pic:pic xmlns:pic="http://schemas.openxmlformats.org/drawingml/2006/picture">
+                  <pic:nvPicPr>
+                    <pic:cNvPr id="1" name="Picture 1" descr="Diagram&#10;&#10;Description automatically generated"/>
+                    <pic:cNvPicPr>
+                      <a:picLocks noChangeAspect="1" noChangeArrowheads="1"/>
+                    </pic:cNvPicPr>
+                  </pic:nvPicPr>
+                  <pic:blipFill rotWithShape="1">
+                    <a:blip r:embed="rId14">
+                      <a:extLst>
+                        <a:ext uri="{28A0092B-C50C-407E-A947-70E740481C1C}">
+                          <a14:useLocalDpi xmlns:a14="http://schemas.microsoft.com/office/drawing/2010/main" val="0"/>
+                        </a:ext>
+                      </a:extLst>
+                    </a:blip>
+                    <a:srcRect l="4166" t="7639" r="9134" b="4167"/>
+                    <a:stretch/>
+                  </pic:blipFill>
+                  <pic:spPr bwMode="auto">
+                    <a:xfrm>
+                      <a:off x="0" y="0"/>
+                      <a:ext cx="6217968" cy="4379012"/>
+                    </a:xfrm>
+                    <a:prstGeom prst="rect">
+                      <a:avLst/>
+                    </a:prstGeom>
+                    <a:noFill/>
+                    <a:ln>
+                      <a:noFill/>
+                    </a:ln>
+                    <a:extLst>
+                      <a:ext uri="{53640926-AAD7-44D8-BBD7-CCE9431645EC}">
+                        <a14:shadowObscured xmlns:a14="http://schemas.microsoft.com/office/drawing/2010/main"/>
+                      </a:ext>
+                    </a:extLst>
+                  </pic:spPr>
+                </pic:pic>
+              </a:graphicData>
+            </a:graphic>
+          </wp:inline>
+        </w:drawing>
+      </w:r>
+    </w:p>
+    <w:p>
+      <w:pPr>
+        <w:rPr>
+          <w:sz w:val="24"/>
+          <w:szCs w:val="24"/>
+        </w:rPr>
+      </w:pPr>
+      <w:r>
+        <w:rPr>
+          <w:i/>
+          <w:iCs/>
+          <w:sz w:val="24"/>
+          <w:szCs w:val="24"/>
+        </w:rPr>
+        <w:t>Figure 3</w:t>
+      </w:r>
+      <w:r>
+        <w:rPr>
+          <w:sz w:val="24"/>
+          <w:szCs w:val="24"/>
+        </w:rPr>
+        <w:t xml:space="preserve">. </w:t>
+      </w:r>
+      <w:r>
+        <w:rPr>
+          <w:sz w:val="24"/>
+          <w:szCs w:val="24"/>
+        </w:rPr>
+        <w:t>Mean RT Vincentile bin data points for pure, non</w:t>
+      </w:r>
+      <w:r>
+        <w:rPr>
+          <w:sz w:val="24"/>
+          <w:szCs w:val="24"/>
+        </w:rPr>
+        <w:t>-</w:t>
+      </w:r>
+      <w:r>
+        <w:rPr>
+          <w:sz w:val="24"/>
+          <w:szCs w:val="24"/>
+        </w:rPr>
+        <w:t>switch, and switch trials.</w:t>
+      </w:r>
+      <w:r>
+        <w:rPr>
+          <w:sz w:val="24"/>
+          <w:szCs w:val="24"/>
+        </w:rPr>
+        <w:t xml:space="preserve"> Switch and non-switch trials are split by alternating runs and random presentation sequences. Bars denote 95% </w:t>
+      </w:r>
+      <w:r>
+        <w:rPr>
+          <w:i/>
+          <w:iCs/>
+          <w:sz w:val="24"/>
+          <w:szCs w:val="24"/>
+        </w:rPr>
+        <w:t>CI</w:t>
+      </w:r>
+      <w:r>
+        <w:rPr>
+          <w:sz w:val="24"/>
+          <w:szCs w:val="24"/>
+        </w:rPr>
+        <w:t>.</w:t>
+      </w:r>
+    </w:p>
+    <w:p>
+      <w:pPr>
+        <w:spacing w:after="160" w:line="259" w:lineRule="auto"/>
+        <w:rPr>
+          <w:sz w:val="24"/>
+          <w:szCs w:val="24"/>
+        </w:rPr>
+      </w:pPr>
+      <w:r>
+        <w:rPr>
+          <w:sz w:val="24"/>
+          <w:szCs w:val="24"/>
+        </w:rPr>
+        <w:br w:type="page"/>
+      </w:r>
+    </w:p>
+    <w:p>
+      <w:pPr>
+        <w:jc w:val="center"/>
+        <w:rPr>
+          <w:sz w:val="24"/>
+          <w:szCs w:val="24"/>
+        </w:rPr>
+      </w:pPr>
+      <w:r>
+        <w:rPr>
+          <w:noProof/>
+        </w:rPr>
+        <w:lastRenderedPageBreak/>
+        <w:drawing>
+          <wp:inline distT="0" distB="0" distL="0" distR="0" wp14:anchorId="25DA2CE6" wp14:editId="5356981E">
+            <wp:extent cx="4829006" cy="6000750"/>
+            <wp:effectExtent l="0" t="0" r="0" b="0"/>
+            <wp:docPr id="2" name="Picture 2" descr="Diagram, engineering drawing&#10;&#10;Description automatically generated"/>
+            <wp:cNvGraphicFramePr>
+              <a:graphicFrameLocks xmlns:a="http://schemas.openxmlformats.org/drawingml/2006/main" noChangeAspect="1"/>
+            </wp:cNvGraphicFramePr>
+            <a:graphic xmlns:a="http://schemas.openxmlformats.org/drawingml/2006/main">
+              <a:graphicData uri="http://schemas.openxmlformats.org/drawingml/2006/picture">
+                <pic:pic xmlns:pic="http://schemas.openxmlformats.org/drawingml/2006/picture">
+                  <pic:nvPicPr>
+                    <pic:cNvPr id="2" name="Picture 2" descr="Diagram, engineering drawing&#10;&#10;Description automatically generated"/>
+                    <pic:cNvPicPr>
+                      <a:picLocks noChangeAspect="1" noChangeArrowheads="1"/>
+                    </pic:cNvPicPr>
+                  </pic:nvPicPr>
+                  <pic:blipFill rotWithShape="1">
+                    <a:blip r:embed="rId15">
+                      <a:extLst>
+                        <a:ext uri="{28A0092B-C50C-407E-A947-70E740481C1C}">
+                          <a14:useLocalDpi xmlns:a14="http://schemas.microsoft.com/office/drawing/2010/main" val="0"/>
+                        </a:ext>
+                      </a:extLst>
+                    </a:blip>
+                    <a:srcRect l="3686" t="10097" r="9134" b="8654"/>
+                    <a:stretch/>
+                  </pic:blipFill>
+                  <pic:spPr bwMode="auto">
+                    <a:xfrm>
+                      <a:off x="0" y="0"/>
+                      <a:ext cx="4835254" cy="6008514"/>
+                    </a:xfrm>
+                    <a:prstGeom prst="rect">
+                      <a:avLst/>
+                    </a:prstGeom>
+                    <a:noFill/>
+                    <a:ln>
+                      <a:noFill/>
+                    </a:ln>
+                    <a:extLst>
+                      <a:ext uri="{53640926-AAD7-44D8-BBD7-CCE9431645EC}">
+                        <a14:shadowObscured xmlns:a14="http://schemas.microsoft.com/office/drawing/2010/main"/>
+                      </a:ext>
+                    </a:extLst>
+                  </pic:spPr>
+                </pic:pic>
+              </a:graphicData>
+            </a:graphic>
+          </wp:inline>
+        </w:drawing>
+      </w:r>
+    </w:p>
+    <w:p>
+      <w:pPr>
+        <w:rPr>
+          <w:sz w:val="24"/>
+          <w:szCs w:val="24"/>
+        </w:rPr>
+      </w:pPr>
+      <w:r>
+        <w:rPr>
+          <w:i/>
+          <w:iCs/>
+          <w:sz w:val="24"/>
+          <w:szCs w:val="24"/>
+        </w:rPr>
+        <w:t xml:space="preserve">Figure </w:t>
+      </w:r>
+      <w:r>
+        <w:rPr>
+          <w:i/>
+          <w:iCs/>
+          <w:sz w:val="24"/>
+          <w:szCs w:val="24"/>
+        </w:rPr>
+        <w:t>4</w:t>
+      </w:r>
+      <w:r>
+        <w:rPr>
+          <w:sz w:val="24"/>
+          <w:szCs w:val="24"/>
+        </w:rPr>
+        <w:t xml:space="preserve">. </w:t>
+      </w:r>
+      <w:r>
+        <w:rPr>
+          <w:sz w:val="24"/>
+          <w:szCs w:val="24"/>
+        </w:rPr>
+        <w:t xml:space="preserve">Local and global Vincentile costs for alternating runs and random switching. </w:t>
+      </w:r>
+      <w:r>
+        <w:rPr>
+          <w:sz w:val="24"/>
+          <w:szCs w:val="24"/>
+        </w:rPr>
+        <w:t xml:space="preserve">Bars denote 95% </w:t>
+      </w:r>
+      <w:r>
+        <w:rPr>
+          <w:i/>
+          <w:iCs/>
+          <w:sz w:val="24"/>
+          <w:szCs w:val="24"/>
+        </w:rPr>
+        <w:t>CI</w:t>
+      </w:r>
+      <w:r>
+        <w:rPr>
+          <w:sz w:val="24"/>
+          <w:szCs w:val="24"/>
+        </w:rPr>
+        <w:t>.</w:t>
+      </w:r>
+    </w:p>
+    <w:p>
+      <w:pPr>
+        <w:spacing w:after="160" w:line="259" w:lineRule="auto"/>
+        <w:rPr>
+          <w:sz w:val="24"/>
+          <w:szCs w:val="24"/>
         </w:rPr>
       </w:pPr>
     </w:p>
@@ -12608,7 +14056,7 @@
       </w:r>
     </w:p>
   </w:comment>
-  <w:comment w:id="14" w:author="Nicholas Maxwell" w:date="2022-03-21T11:28:00Z" w:initials="NM">
+  <w:comment w:id="17" w:author="Nick Maxwell" w:date="2022-03-21T16:57:00Z" w:initials="NM">
     <w:p>
       <w:pPr>
         <w:pStyle w:val="CommentText"/>
@@ -12620,23 +14068,23 @@
         <w:annotationRef/>
       </w:r>
       <w:r>
-        <w:t>main effect presentation, NS</w:t>
-      </w:r>
-    </w:p>
+        <w:t>Means will go here (errors on top, RTs on bottom)</w:t>
+      </w:r>
+    </w:p>
+  </w:comment>
+  <w:comment w:id="18" w:author="Nick Maxwell" w:date="2022-03-21T16:58:00Z" w:initials="NM">
     <w:p>
       <w:pPr>
         <w:pStyle w:val="CommentText"/>
       </w:pPr>
       <w:r>
-        <w:t>effect of cost</w:t>
-      </w:r>
-    </w:p>
-    <w:p>
-      <w:pPr>
-        <w:pStyle w:val="CommentText"/>
-      </w:pPr>
-      <w:r>
-        <w:t>sig interaction</w:t>
+        <w:rPr>
+          <w:rStyle w:val="CommentReference"/>
+        </w:rPr>
+        <w:annotationRef/>
+      </w:r>
+      <w:r>
+        <w:t>Mean costs here (errors on top, RTs on bottom)</w:t>
       </w:r>
     </w:p>
   </w:comment>
@@ -12654,7 +14102,8 @@
   <w15:commentEx w15:paraId="55D7EF24" w15:done="0"/>
   <w15:commentEx w15:paraId="2FD7F563" w15:done="0"/>
   <w15:commentEx w15:paraId="0B1AE0CE" w15:done="0"/>
-  <w15:commentEx w15:paraId="20F8E1F2" w15:done="0"/>
+  <w15:commentEx w15:paraId="5083B022" w15:done="0"/>
+  <w15:commentEx w15:paraId="39E4E174" w15:done="0"/>
 </w15:commentsEx>
 </file>
 
@@ -12669,7 +14118,8 @@
   <w16cex:commentExtensible w16cex:durableId="255C90C4" w16cex:dateUtc="2021-12-09T20:27:00Z"/>
   <w16cex:commentExtensible w16cex:durableId="2566F0B0" w16cex:dateUtc="2021-12-17T17:19:00Z"/>
   <w16cex:commentExtensible w16cex:durableId="256ACC27" w16cex:dateUtc="2021-12-20T15:32:00Z"/>
-  <w16cex:commentExtensible w16cex:durableId="25E2DFF9" w16cex:dateUtc="2022-03-21T16:28:00Z"/>
+  <w16cex:commentExtensible w16cex:durableId="25E32D0B" w16cex:dateUtc="2022-03-21T21:57:00Z"/>
+  <w16cex:commentExtensible w16cex:durableId="25E32D18" w16cex:dateUtc="2022-03-21T21:58:00Z"/>
 </w16cex:commentsExtensible>
 </file>
 
@@ -12684,7 +14134,8 @@
   <w16cid:commentId w16cid:paraId="55D7EF24" w16cid:durableId="255C90C4"/>
   <w16cid:commentId w16cid:paraId="2FD7F563" w16cid:durableId="2566F0B0"/>
   <w16cid:commentId w16cid:paraId="0B1AE0CE" w16cid:durableId="256ACC27"/>
-  <w16cid:commentId w16cid:paraId="20F8E1F2" w16cid:durableId="25E2DFF9"/>
+  <w16cid:commentId w16cid:paraId="5083B022" w16cid:durableId="25E32D0B"/>
+  <w16cid:commentId w16cid:paraId="39E4E174" w16cid:durableId="25E32D18"/>
 </w16cid:commentsIds>
 </file>
 

</xml_diff>

<commit_message>
Making ex-gauss analyses datasets
</commit_message>
<xml_diff>
--- a/4 Manuscript/CVOE Manuscript.docx
+++ b/4 Manuscript/CVOE Manuscript.docx
@@ -1176,21 +1176,7 @@
         <w:rPr>
           <w:sz w:val="24"/>
         </w:rPr>
-        <w:t xml:space="preserve">Rogers &amp; </w:t>
-      </w:r>
-      <w:proofErr w:type="spellStart"/>
-      <w:r>
-        <w:rPr>
-          <w:sz w:val="24"/>
-        </w:rPr>
-        <w:t>Monsell</w:t>
-      </w:r>
-      <w:proofErr w:type="spellEnd"/>
-      <w:r>
-        <w:rPr>
-          <w:sz w:val="24"/>
-        </w:rPr>
-        <w:t>, 1995</w:t>
+        <w:t>Rogers &amp; Monsell, 1995</w:t>
       </w:r>
       <w:r>
         <w:rPr>
@@ -1294,19 +1280,11 @@
         </w:rPr>
         <w:t xml:space="preserve"> (e.g., </w:t>
       </w:r>
-      <w:proofErr w:type="spellStart"/>
-      <w:r>
-        <w:rPr>
-          <w:sz w:val="24"/>
-        </w:rPr>
-        <w:t>Jersild</w:t>
-      </w:r>
-      <w:proofErr w:type="spellEnd"/>
-      <w:r>
-        <w:rPr>
-          <w:sz w:val="24"/>
-        </w:rPr>
-        <w:t>, 1927</w:t>
+      <w:r>
+        <w:rPr>
+          <w:sz w:val="24"/>
+        </w:rPr>
+        <w:t>Jersild, 1927</w:t>
       </w:r>
       <w:r>
         <w:rPr>
@@ -1854,33 +1832,11 @@
         </w:rPr>
         <w:t xml:space="preserve">; </w:t>
       </w:r>
-      <w:proofErr w:type="spellStart"/>
-      <w:r>
-        <w:rPr>
-          <w:sz w:val="24"/>
-        </w:rPr>
-        <w:t>Aschenbrenner</w:t>
-      </w:r>
-      <w:proofErr w:type="spellEnd"/>
-      <w:r>
-        <w:rPr>
-          <w:sz w:val="24"/>
-        </w:rPr>
-        <w:t xml:space="preserve"> &amp; </w:t>
-      </w:r>
-      <w:proofErr w:type="spellStart"/>
-      <w:r>
-        <w:rPr>
-          <w:sz w:val="24"/>
-        </w:rPr>
-        <w:t>Balota</w:t>
-      </w:r>
-      <w:proofErr w:type="spellEnd"/>
-      <w:r>
-        <w:rPr>
-          <w:sz w:val="24"/>
-        </w:rPr>
-        <w:t>, 201</w:t>
+      <w:r>
+        <w:rPr>
+          <w:sz w:val="24"/>
+        </w:rPr>
+        <w:t>Aschenbrenner &amp; Balota, 201</w:t>
       </w:r>
       <w:r>
         <w:rPr>
@@ -1900,19 +1856,11 @@
         </w:rPr>
         <w:t xml:space="preserve"> </w:t>
       </w:r>
-      <w:proofErr w:type="spellStart"/>
-      <w:r>
-        <w:rPr>
-          <w:sz w:val="24"/>
-        </w:rPr>
-        <w:t>Egner</w:t>
-      </w:r>
-      <w:proofErr w:type="spellEnd"/>
-      <w:r>
-        <w:rPr>
-          <w:sz w:val="24"/>
-        </w:rPr>
-        <w:t>, 2007).</w:t>
+      <w:r>
+        <w:rPr>
+          <w:sz w:val="24"/>
+        </w:rPr>
+        <w:t>Egner, 2007).</w:t>
       </w:r>
       <w:r>
         <w:rPr>
@@ -2125,21 +2073,7 @@
         <w:rPr>
           <w:sz w:val="24"/>
         </w:rPr>
-        <w:t xml:space="preserve">highly </w:t>
-      </w:r>
-      <w:proofErr w:type="gramStart"/>
-      <w:r>
-        <w:rPr>
-          <w:sz w:val="24"/>
-        </w:rPr>
-        <w:t>salient</w:t>
-      </w:r>
-      <w:proofErr w:type="gramEnd"/>
-      <w:r>
-        <w:rPr>
-          <w:sz w:val="24"/>
-        </w:rPr>
-        <w:t xml:space="preserve"> but task irrelevant </w:t>
+        <w:t xml:space="preserve">highly salient but task irrelevant </w:t>
       </w:r>
       <w:r>
         <w:rPr>
@@ -2277,21 +2211,7 @@
         <w:rPr>
           <w:sz w:val="24"/>
         </w:rPr>
-        <w:t xml:space="preserve">Spieler, </w:t>
-      </w:r>
-      <w:proofErr w:type="spellStart"/>
-      <w:r>
-        <w:rPr>
-          <w:sz w:val="24"/>
-        </w:rPr>
-        <w:t>Balota</w:t>
-      </w:r>
-      <w:proofErr w:type="spellEnd"/>
-      <w:r>
-        <w:rPr>
-          <w:sz w:val="24"/>
-        </w:rPr>
-        <w:t>, &amp; Faust (1996)</w:t>
+        <w:t>Spieler, Balota, &amp; Faust (1996)</w:t>
       </w:r>
       <w:r>
         <w:rPr>
@@ -2435,35 +2355,7 @@
         <w:rPr>
           <w:sz w:val="24"/>
         </w:rPr>
-        <w:t xml:space="preserve">Hutchison, </w:t>
-      </w:r>
-      <w:proofErr w:type="spellStart"/>
-      <w:r>
-        <w:rPr>
-          <w:sz w:val="24"/>
-        </w:rPr>
-        <w:t>Balota</w:t>
-      </w:r>
-      <w:proofErr w:type="spellEnd"/>
-      <w:r>
-        <w:rPr>
-          <w:sz w:val="24"/>
-        </w:rPr>
-        <w:t xml:space="preserve">, &amp; </w:t>
-      </w:r>
-      <w:proofErr w:type="spellStart"/>
-      <w:r>
-        <w:rPr>
-          <w:sz w:val="24"/>
-        </w:rPr>
-        <w:t>Ducheck</w:t>
-      </w:r>
-      <w:proofErr w:type="spellEnd"/>
-      <w:r>
-        <w:rPr>
-          <w:sz w:val="24"/>
-        </w:rPr>
-        <w:t xml:space="preserve"> (2010) </w:t>
+        <w:t xml:space="preserve">Hutchison, Balota, &amp; Ducheck (2010) </w:t>
       </w:r>
       <w:r>
         <w:rPr>
@@ -2889,39 +2781,17 @@
         </w:rPr>
         <w:t xml:space="preserve">e.g., </w:t>
       </w:r>
-      <w:proofErr w:type="spellStart"/>
-      <w:r>
-        <w:rPr>
-          <w:sz w:val="24"/>
-        </w:rPr>
-        <w:t>Jersild</w:t>
-      </w:r>
-      <w:proofErr w:type="spellEnd"/>
-      <w:r>
-        <w:rPr>
-          <w:sz w:val="24"/>
-        </w:rPr>
-        <w:t>, 1927;</w:t>
-      </w:r>
-      <w:r>
-        <w:rPr>
-          <w:sz w:val="24"/>
-        </w:rPr>
-        <w:t xml:space="preserve"> Rogers &amp; </w:t>
-      </w:r>
-      <w:proofErr w:type="spellStart"/>
-      <w:r>
-        <w:rPr>
-          <w:sz w:val="24"/>
-        </w:rPr>
-        <w:t>Monsell</w:t>
-      </w:r>
-      <w:proofErr w:type="spellEnd"/>
-      <w:r>
-        <w:rPr>
-          <w:sz w:val="24"/>
-        </w:rPr>
-        <w:t>, 1995</w:t>
+      <w:r>
+        <w:rPr>
+          <w:sz w:val="24"/>
+        </w:rPr>
+        <w:t>Jersild, 1927;</w:t>
+      </w:r>
+      <w:r>
+        <w:rPr>
+          <w:sz w:val="24"/>
+        </w:rPr>
+        <w:t xml:space="preserve"> Rogers &amp; Monsell, 1995</w:t>
       </w:r>
       <w:r>
         <w:rPr>
@@ -3229,63 +3099,7 @@
         <w:rPr>
           <w:sz w:val="24"/>
         </w:rPr>
-        <w:t xml:space="preserve">., Huff, </w:t>
-      </w:r>
-      <w:proofErr w:type="spellStart"/>
-      <w:r>
-        <w:rPr>
-          <w:sz w:val="24"/>
-        </w:rPr>
-        <w:t>Balota</w:t>
-      </w:r>
-      <w:proofErr w:type="spellEnd"/>
-      <w:r>
-        <w:rPr>
-          <w:sz w:val="24"/>
-        </w:rPr>
-        <w:t xml:space="preserve">, </w:t>
-      </w:r>
-      <w:proofErr w:type="spellStart"/>
-      <w:r>
-        <w:rPr>
-          <w:sz w:val="24"/>
-        </w:rPr>
-        <w:t>Minear</w:t>
-      </w:r>
-      <w:proofErr w:type="spellEnd"/>
-      <w:r>
-        <w:rPr>
-          <w:sz w:val="24"/>
-        </w:rPr>
-        <w:t xml:space="preserve">, </w:t>
-      </w:r>
-      <w:proofErr w:type="spellStart"/>
-      <w:r>
-        <w:rPr>
-          <w:sz w:val="24"/>
-        </w:rPr>
-        <w:t>Aschenbreener</w:t>
-      </w:r>
-      <w:proofErr w:type="spellEnd"/>
-      <w:r>
-        <w:rPr>
-          <w:sz w:val="24"/>
-        </w:rPr>
-        <w:t xml:space="preserve">, &amp; </w:t>
-      </w:r>
-      <w:proofErr w:type="spellStart"/>
-      <w:r>
-        <w:rPr>
-          <w:sz w:val="24"/>
-        </w:rPr>
-        <w:t>Duchek</w:t>
-      </w:r>
-      <w:proofErr w:type="spellEnd"/>
-      <w:r>
-        <w:rPr>
-          <w:sz w:val="24"/>
-        </w:rPr>
-        <w:t>, 2015</w:t>
+        <w:t>., Huff, Balota, Minear, Aschenbreener, &amp; Duchek, 2015</w:t>
       </w:r>
       <w:r>
         <w:rPr>
@@ -3416,19 +3230,11 @@
         </w:rPr>
         <w:t xml:space="preserve">Mayr, 2001; </w:t>
       </w:r>
-      <w:proofErr w:type="spellStart"/>
-      <w:r>
-        <w:rPr>
-          <w:sz w:val="24"/>
-        </w:rPr>
-        <w:t>Minear</w:t>
-      </w:r>
-      <w:proofErr w:type="spellEnd"/>
-      <w:r>
-        <w:rPr>
-          <w:sz w:val="24"/>
-        </w:rPr>
-        <w:t xml:space="preserve"> &amp; Shah, 2008</w:t>
+      <w:r>
+        <w:rPr>
+          <w:sz w:val="24"/>
+        </w:rPr>
+        <w:t>Minear &amp; Shah, 2008</w:t>
       </w:r>
       <w:r>
         <w:rPr>
@@ -3693,19 +3499,11 @@
         </w:rPr>
         <w:t xml:space="preserve"> (</w:t>
       </w:r>
-      <w:proofErr w:type="spellStart"/>
-      <w:r>
-        <w:rPr>
-          <w:sz w:val="24"/>
-        </w:rPr>
-        <w:t>Minear</w:t>
-      </w:r>
-      <w:proofErr w:type="spellEnd"/>
-      <w:r>
-        <w:rPr>
-          <w:sz w:val="24"/>
-        </w:rPr>
-        <w:t xml:space="preserve"> &amp; Shah, 2008;</w:t>
+      <w:r>
+        <w:rPr>
+          <w:sz w:val="24"/>
+        </w:rPr>
+        <w:t>Minear &amp; Shah, 2008;</w:t>
       </w:r>
       <w:r>
         <w:rPr>
@@ -3839,21 +3637,7 @@
         <w:rPr>
           <w:sz w:val="24"/>
         </w:rPr>
-        <w:t xml:space="preserve">(Rogers &amp; </w:t>
-      </w:r>
-      <w:proofErr w:type="spellStart"/>
-      <w:r>
-        <w:rPr>
-          <w:sz w:val="24"/>
-        </w:rPr>
-        <w:t>Monsell</w:t>
-      </w:r>
-      <w:proofErr w:type="spellEnd"/>
-      <w:r>
-        <w:rPr>
-          <w:sz w:val="24"/>
-        </w:rPr>
-        <w:t>, 1995; see</w:t>
+        <w:t>(Rogers &amp; Monsell, 1995; see</w:t>
       </w:r>
       <w:r>
         <w:rPr>
@@ -4048,25 +3832,8 @@
           <w:sz w:val="24"/>
           <w:szCs w:val="24"/>
         </w:rPr>
-        <w:t>(</w:t>
-      </w:r>
-      <w:proofErr w:type="spellStart"/>
-      <w:r>
-        <w:rPr>
-          <w:sz w:val="24"/>
-          <w:szCs w:val="24"/>
-        </w:rPr>
-        <w:t>Luwel</w:t>
-      </w:r>
-      <w:proofErr w:type="spellEnd"/>
-      <w:r>
-        <w:rPr>
-          <w:sz w:val="24"/>
-          <w:szCs w:val="24"/>
-        </w:rPr>
-        <w:t xml:space="preserve">, </w:t>
-      </w:r>
-      <w:proofErr w:type="spellStart"/>
+        <w:t xml:space="preserve">(Luwel, </w:t>
+      </w:r>
       <w:r>
         <w:rPr>
           <w:sz w:val="24"/>
@@ -4079,31 +3846,7 @@
           <w:sz w:val="24"/>
           <w:szCs w:val="24"/>
         </w:rPr>
-        <w:t>chillemans</w:t>
-      </w:r>
-      <w:proofErr w:type="spellEnd"/>
-      <w:r>
-        <w:rPr>
-          <w:sz w:val="24"/>
-          <w:szCs w:val="24"/>
-        </w:rPr>
-        <w:t xml:space="preserve">, </w:t>
-      </w:r>
-      <w:proofErr w:type="spellStart"/>
-      <w:r>
-        <w:rPr>
-          <w:sz w:val="24"/>
-          <w:szCs w:val="24"/>
-        </w:rPr>
-        <w:t>Ongehan</w:t>
-      </w:r>
-      <w:proofErr w:type="spellEnd"/>
-      <w:r>
-        <w:rPr>
-          <w:sz w:val="24"/>
-          <w:szCs w:val="24"/>
-        </w:rPr>
-        <w:t xml:space="preserve">, </w:t>
+        <w:t xml:space="preserve">chillemans, Ongehan, </w:t>
       </w:r>
       <w:r>
         <w:rPr>
@@ -4117,23 +3860,7 @@
           <w:sz w:val="24"/>
           <w:szCs w:val="24"/>
         </w:rPr>
-        <w:t xml:space="preserve"> </w:t>
-      </w:r>
-      <w:proofErr w:type="spellStart"/>
-      <w:r>
-        <w:rPr>
-          <w:sz w:val="24"/>
-          <w:szCs w:val="24"/>
-        </w:rPr>
-        <w:t>Vershaffel</w:t>
-      </w:r>
-      <w:proofErr w:type="spellEnd"/>
-      <w:r>
-        <w:rPr>
-          <w:sz w:val="24"/>
-          <w:szCs w:val="24"/>
-        </w:rPr>
-        <w:t>; 2009)</w:t>
+        <w:t xml:space="preserve"> Vershaffel; 2009)</w:t>
       </w:r>
       <w:r>
         <w:rPr>
@@ -4438,19 +4165,11 @@
         </w:rPr>
         <w:t xml:space="preserve"> </w:t>
       </w:r>
-      <w:proofErr w:type="spellStart"/>
-      <w:r>
-        <w:rPr>
-          <w:sz w:val="24"/>
-        </w:rPr>
-        <w:t>Minear</w:t>
-      </w:r>
-      <w:proofErr w:type="spellEnd"/>
-      <w:r>
-        <w:rPr>
-          <w:sz w:val="24"/>
-        </w:rPr>
-        <w:t xml:space="preserve"> &amp; Shah, 2008)</w:t>
+      <w:r>
+        <w:rPr>
+          <w:sz w:val="24"/>
+        </w:rPr>
+        <w:t>Minear &amp; Shah, 2008)</w:t>
       </w:r>
       <w:r>
         <w:rPr>
@@ -4765,47 +4484,11 @@
         </w:rPr>
         <w:t xml:space="preserve">, </w:t>
       </w:r>
-      <w:proofErr w:type="spellStart"/>
-      <w:r>
-        <w:rPr>
-          <w:sz w:val="24"/>
-        </w:rPr>
-        <w:t>Tse</w:t>
-      </w:r>
-      <w:proofErr w:type="spellEnd"/>
-      <w:r>
-        <w:rPr>
-          <w:sz w:val="24"/>
-        </w:rPr>
-        <w:t xml:space="preserve">, </w:t>
-      </w:r>
-      <w:proofErr w:type="spellStart"/>
-      <w:r>
-        <w:rPr>
-          <w:sz w:val="24"/>
-        </w:rPr>
-        <w:t>Balota</w:t>
-      </w:r>
-      <w:proofErr w:type="spellEnd"/>
-      <w:r>
-        <w:rPr>
-          <w:sz w:val="24"/>
-        </w:rPr>
-        <w:t xml:space="preserve">, Yap, </w:t>
-      </w:r>
-      <w:proofErr w:type="spellStart"/>
-      <w:r>
-        <w:rPr>
-          <w:sz w:val="24"/>
-        </w:rPr>
-        <w:t>Duchek</w:t>
-      </w:r>
-      <w:proofErr w:type="spellEnd"/>
-      <w:r>
-        <w:rPr>
-          <w:sz w:val="24"/>
-        </w:rPr>
-        <w:t>, &amp; McCabe (201</w:t>
+      <w:r>
+        <w:rPr>
+          <w:sz w:val="24"/>
+        </w:rPr>
+        <w:t>Tse, Balota, Yap, Duchek, &amp; McCabe (201</w:t>
       </w:r>
       <w:r>
         <w:rPr>
@@ -4853,71 +4536,43 @@
         <w:rPr>
           <w:sz w:val="24"/>
         </w:rPr>
+        <w:t xml:space="preserve"> Tse et al. were primarily interested in distributional measures of RTs</w:t>
+      </w:r>
+      <w:r>
+        <w:rPr>
+          <w:sz w:val="24"/>
+        </w:rPr>
+        <w:t xml:space="preserve"> as a measure of attentional control processes</w:t>
+      </w:r>
+      <w:r>
+        <w:rPr>
+          <w:sz w:val="24"/>
+        </w:rPr>
+        <w:t xml:space="preserve"> (rather than traditional analyses of mean RTs and Error rates)</w:t>
+      </w:r>
+      <w:r>
+        <w:rPr>
+          <w:sz w:val="24"/>
+        </w:rPr>
+        <w:t>,</w:t>
+      </w:r>
+      <w:r>
+        <w:rPr>
+          <w:sz w:val="24"/>
+        </w:rPr>
+        <w:t xml:space="preserve"> we note that</w:t>
+      </w:r>
+      <w:r>
+        <w:rPr>
+          <w:sz w:val="24"/>
+        </w:rPr>
         <w:t xml:space="preserve"> </w:t>
       </w:r>
-      <w:proofErr w:type="spellStart"/>
-      <w:r>
-        <w:rPr>
-          <w:sz w:val="24"/>
-        </w:rPr>
-        <w:t>Tse</w:t>
-      </w:r>
-      <w:proofErr w:type="spellEnd"/>
-      <w:r>
-        <w:rPr>
-          <w:sz w:val="24"/>
-        </w:rPr>
-        <w:t xml:space="preserve"> et al. were primarily interested in distributional measures of RTs</w:t>
-      </w:r>
-      <w:r>
-        <w:rPr>
-          <w:sz w:val="24"/>
-        </w:rPr>
-        <w:t xml:space="preserve"> as a measure of attentional control processes</w:t>
-      </w:r>
-      <w:r>
-        <w:rPr>
-          <w:sz w:val="24"/>
-        </w:rPr>
-        <w:t xml:space="preserve"> (rather than traditional analyses of mean RTs and Error rates)</w:t>
-      </w:r>
-      <w:r>
-        <w:rPr>
-          <w:sz w:val="24"/>
-        </w:rPr>
-        <w:t>,</w:t>
-      </w:r>
-      <w:r>
-        <w:rPr>
-          <w:sz w:val="24"/>
-        </w:rPr>
-        <w:t xml:space="preserve"> we note that</w:t>
-      </w:r>
-      <w:r>
-        <w:rPr>
-          <w:sz w:val="24"/>
-        </w:rPr>
-        <w:t xml:space="preserve"> </w:t>
-      </w:r>
-      <w:r>
-        <w:rPr>
-          <w:sz w:val="24"/>
-        </w:rPr>
-        <w:t xml:space="preserve">MCI individuals showed greater local switch costs for errors relative to younger adults. For RTs, MCI individuals showed decreased local costs compared to healthy older adults. </w:t>
-      </w:r>
-      <w:proofErr w:type="spellStart"/>
-      <w:r>
-        <w:rPr>
-          <w:sz w:val="24"/>
-        </w:rPr>
-        <w:t>Tse</w:t>
-      </w:r>
-      <w:proofErr w:type="spellEnd"/>
-      <w:r>
-        <w:rPr>
-          <w:sz w:val="24"/>
-        </w:rPr>
-        <w:t xml:space="preserve"> et al. attributed the increased cost to errors and the subsequent decrease in local costs to RTs as being due to MCI individuals having greater difficulty suppressing the inactive task set when switching.</w:t>
+      <w:r>
+        <w:rPr>
+          <w:sz w:val="24"/>
+        </w:rPr>
+        <w:t>MCI individuals showed greater local switch costs for errors relative to younger adults. For RTs, MCI individuals showed decreased local costs compared to healthy older adults. Tse et al. attributed the increased cost to errors and the subsequent decrease in local costs to RTs as being due to MCI individuals having greater difficulty suppressing the inactive task set when switching.</w:t>
       </w:r>
     </w:p>
     <w:p>
@@ -5389,21 +5044,7 @@
         <w:rPr>
           <w:sz w:val="24"/>
         </w:rPr>
-        <w:t xml:space="preserve">sequence (e.g., Rogers &amp; </w:t>
-      </w:r>
-      <w:proofErr w:type="spellStart"/>
-      <w:r>
-        <w:rPr>
-          <w:sz w:val="24"/>
-        </w:rPr>
-        <w:t>Monsell</w:t>
-      </w:r>
-      <w:proofErr w:type="spellEnd"/>
-      <w:r>
-        <w:rPr>
-          <w:sz w:val="24"/>
-        </w:rPr>
-        <w:t xml:space="preserve">, 1995; Huff et al., 2015). </w:t>
+        <w:t xml:space="preserve">sequence (e.g., Rogers &amp; Monsell, 1995; Huff et al., 2015). </w:t>
       </w:r>
       <w:r>
         <w:rPr>
@@ -5573,21 +5214,7 @@
         <w:rPr>
           <w:sz w:val="24"/>
         </w:rPr>
-        <w:t xml:space="preserve">e.g., </w:t>
-      </w:r>
-      <w:proofErr w:type="spellStart"/>
-      <w:r>
-        <w:rPr>
-          <w:sz w:val="24"/>
-        </w:rPr>
-        <w:t>Meiran</w:t>
-      </w:r>
-      <w:proofErr w:type="spellEnd"/>
-      <w:r>
-        <w:rPr>
-          <w:sz w:val="24"/>
-        </w:rPr>
-        <w:t>, 1996)</w:t>
+        <w:t>e.g., Meiran, 1996)</w:t>
       </w:r>
       <w:r>
         <w:rPr>
@@ -5659,30 +5286,8 @@
         <w:rPr>
           <w:sz w:val="24"/>
         </w:rPr>
-        <w:t xml:space="preserve">Gopher, </w:t>
-      </w:r>
-      <w:proofErr w:type="spellStart"/>
-      <w:r>
-        <w:rPr>
-          <w:sz w:val="24"/>
-        </w:rPr>
-        <w:t>Armony</w:t>
-      </w:r>
-      <w:proofErr w:type="spellEnd"/>
-      <w:r>
-        <w:rPr>
-          <w:sz w:val="24"/>
-        </w:rPr>
-        <w:t xml:space="preserve">, &amp; </w:t>
-      </w:r>
-      <w:proofErr w:type="spellStart"/>
-      <w:r>
-        <w:rPr>
-          <w:sz w:val="24"/>
-        </w:rPr>
-        <w:t>Greenshpan</w:t>
-      </w:r>
-      <w:proofErr w:type="spellEnd"/>
+        <w:t>Gopher, Armony, &amp; Greenshpan</w:t>
+      </w:r>
       <w:r>
         <w:rPr>
           <w:sz w:val="24"/>
@@ -5701,19 +5306,11 @@
         </w:rPr>
         <w:t xml:space="preserve">see </w:t>
       </w:r>
-      <w:proofErr w:type="spellStart"/>
-      <w:r>
-        <w:rPr>
-          <w:sz w:val="24"/>
-        </w:rPr>
-        <w:t>Monsell</w:t>
-      </w:r>
-      <w:proofErr w:type="spellEnd"/>
-      <w:r>
-        <w:rPr>
-          <w:sz w:val="24"/>
-        </w:rPr>
-        <w:t>, Sumner, Waters, 2003 for</w:t>
+      <w:r>
+        <w:rPr>
+          <w:sz w:val="24"/>
+        </w:rPr>
+        <w:t>Monsell, Sumner, Waters, 2003 for</w:t>
       </w:r>
       <w:r>
         <w:rPr>
@@ -5766,19 +5363,11 @@
         </w:rPr>
         <w:t xml:space="preserve">in their second experiment, </w:t>
       </w:r>
-      <w:proofErr w:type="spellStart"/>
-      <w:r>
-        <w:rPr>
-          <w:sz w:val="24"/>
-        </w:rPr>
-        <w:t>Monsell</w:t>
-      </w:r>
-      <w:proofErr w:type="spellEnd"/>
-      <w:r>
-        <w:rPr>
-          <w:sz w:val="24"/>
-        </w:rPr>
-        <w:t xml:space="preserve"> et al. (2003) comp</w:t>
+      <w:r>
+        <w:rPr>
+          <w:sz w:val="24"/>
+        </w:rPr>
+        <w:t>Monsell et al. (2003) comp</w:t>
       </w:r>
       <w:r>
         <w:rPr>
@@ -5846,19 +5435,11 @@
         </w:rPr>
         <w:t xml:space="preserve">. Overall, </w:t>
       </w:r>
-      <w:proofErr w:type="spellStart"/>
-      <w:r>
-        <w:rPr>
-          <w:sz w:val="24"/>
-        </w:rPr>
-        <w:t>Monsell</w:t>
-      </w:r>
-      <w:proofErr w:type="spellEnd"/>
-      <w:r>
-        <w:rPr>
-          <w:sz w:val="24"/>
-        </w:rPr>
-        <w:t xml:space="preserve"> et al. </w:t>
+      <w:r>
+        <w:rPr>
+          <w:sz w:val="24"/>
+        </w:rPr>
+        <w:t xml:space="preserve">Monsell et al. </w:t>
       </w:r>
       <w:r>
         <w:rPr>
@@ -5877,21 +5458,7 @@
         <w:rPr>
           <w:sz w:val="24"/>
         </w:rPr>
-        <w:t xml:space="preserve">We note, however, that the switch task used by </w:t>
-      </w:r>
-      <w:proofErr w:type="spellStart"/>
-      <w:r>
-        <w:rPr>
-          <w:sz w:val="24"/>
-        </w:rPr>
-        <w:t>Monsell</w:t>
-      </w:r>
-      <w:proofErr w:type="spellEnd"/>
-      <w:r>
-        <w:rPr>
-          <w:sz w:val="24"/>
-        </w:rPr>
-        <w:t xml:space="preserve"> et al. did not allow for a comparison of local and global switch costs.</w:t>
+        <w:t>We note, however, that the switch task used by Monsell et al. did not allow for a comparison of local and global switch costs.</w:t>
       </w:r>
       <w:r>
         <w:rPr>
@@ -5911,19 +5478,11 @@
         </w:rPr>
         <w:t xml:space="preserve">, </w:t>
       </w:r>
-      <w:proofErr w:type="spellStart"/>
-      <w:r>
-        <w:rPr>
-          <w:sz w:val="24"/>
-        </w:rPr>
-        <w:t>Minear</w:t>
-      </w:r>
-      <w:proofErr w:type="spellEnd"/>
-      <w:r>
-        <w:rPr>
-          <w:sz w:val="24"/>
-        </w:rPr>
-        <w:t xml:space="preserve"> &amp; Shah (2008) </w:t>
+      <w:r>
+        <w:rPr>
+          <w:sz w:val="24"/>
+        </w:rPr>
+        <w:t xml:space="preserve">Minear &amp; Shah (2008) </w:t>
       </w:r>
       <w:r>
         <w:rPr>
@@ -6191,19 +5750,11 @@
         </w:rPr>
         <w:t xml:space="preserve"> (see </w:t>
       </w:r>
-      <w:proofErr w:type="spellStart"/>
-      <w:r>
-        <w:rPr>
-          <w:sz w:val="24"/>
-        </w:rPr>
-        <w:t>Balota</w:t>
-      </w:r>
-      <w:proofErr w:type="spellEnd"/>
-      <w:r>
-        <w:rPr>
-          <w:sz w:val="24"/>
-        </w:rPr>
-        <w:t xml:space="preserve"> &amp; Yap, 2011</w:t>
+      <w:r>
+        <w:rPr>
+          <w:sz w:val="24"/>
+        </w:rPr>
+        <w:t>Balota &amp; Yap, 2011</w:t>
       </w:r>
       <w:r>
         <w:rPr>
@@ -6397,19 +5948,11 @@
         </w:rPr>
         <w:t xml:space="preserve">; </w:t>
       </w:r>
-      <w:proofErr w:type="spellStart"/>
-      <w:r>
-        <w:rPr>
-          <w:sz w:val="24"/>
-        </w:rPr>
-        <w:t>Balota</w:t>
-      </w:r>
-      <w:proofErr w:type="spellEnd"/>
-      <w:r>
-        <w:rPr>
-          <w:sz w:val="24"/>
-        </w:rPr>
-        <w:t xml:space="preserve"> &amp; Spieler, 1999</w:t>
+      <w:r>
+        <w:rPr>
+          <w:sz w:val="24"/>
+        </w:rPr>
+        <w:t>Balota &amp; Spieler, 1999</w:t>
       </w:r>
       <w:r>
         <w:rPr>
@@ -6417,19 +5960,11 @@
         </w:rPr>
         <w:t xml:space="preserve">), semantic priming (e.g., </w:t>
       </w:r>
-      <w:proofErr w:type="spellStart"/>
-      <w:r>
-        <w:rPr>
-          <w:sz w:val="24"/>
-        </w:rPr>
-        <w:t>Balota</w:t>
-      </w:r>
-      <w:proofErr w:type="spellEnd"/>
-      <w:r>
-        <w:rPr>
-          <w:sz w:val="24"/>
-        </w:rPr>
-        <w:t>, Yap, Cortese, &amp; Watson, 2008</w:t>
+      <w:r>
+        <w:rPr>
+          <w:sz w:val="24"/>
+        </w:rPr>
+        <w:t>Balota, Yap, Cortese, &amp; Watson, 2008</w:t>
       </w:r>
       <w:r>
         <w:rPr>
@@ -6455,67 +5990,17 @@
         </w:rPr>
         <w:t xml:space="preserve"> (</w:t>
       </w:r>
-      <w:proofErr w:type="spellStart"/>
-      <w:r>
-        <w:rPr>
-          <w:sz w:val="24"/>
-        </w:rPr>
-        <w:t>Lamers</w:t>
-      </w:r>
-      <w:proofErr w:type="spellEnd"/>
-      <w:r>
-        <w:rPr>
-          <w:sz w:val="24"/>
-        </w:rPr>
-        <w:t xml:space="preserve">, </w:t>
-      </w:r>
-      <w:proofErr w:type="spellStart"/>
-      <w:r>
-        <w:rPr>
-          <w:sz w:val="24"/>
-        </w:rPr>
-        <w:t>Roelofs</w:t>
-      </w:r>
-      <w:proofErr w:type="spellEnd"/>
-      <w:r>
-        <w:rPr>
-          <w:sz w:val="24"/>
-        </w:rPr>
-        <w:t xml:space="preserve">, &amp; </w:t>
-      </w:r>
-      <w:proofErr w:type="spellStart"/>
-      <w:r>
-        <w:rPr>
-          <w:sz w:val="24"/>
-        </w:rPr>
-        <w:t>Rabeling-Keus</w:t>
-      </w:r>
-      <w:proofErr w:type="spellEnd"/>
-      <w:r>
-        <w:rPr>
-          <w:sz w:val="24"/>
-        </w:rPr>
-        <w:t xml:space="preserve">, 2010; </w:t>
-      </w:r>
-      <w:r>
-        <w:rPr>
-          <w:sz w:val="24"/>
-        </w:rPr>
-        <w:t xml:space="preserve">Spieler, </w:t>
-      </w:r>
-      <w:proofErr w:type="spellStart"/>
-      <w:r>
-        <w:rPr>
-          <w:sz w:val="24"/>
-        </w:rPr>
-        <w:t>Balota</w:t>
-      </w:r>
-      <w:proofErr w:type="spellEnd"/>
-      <w:r>
-        <w:rPr>
-          <w:sz w:val="24"/>
-        </w:rPr>
-        <w:t>, &amp; Faust, 2000)</w:t>
+      <w:r>
+        <w:rPr>
+          <w:sz w:val="24"/>
+        </w:rPr>
+        <w:t xml:space="preserve">Lamers, Roelofs, &amp; Rabeling-Keus, 2010; </w:t>
+      </w:r>
+      <w:r>
+        <w:rPr>
+          <w:sz w:val="24"/>
+        </w:rPr>
+        <w:t>Spieler, Balota, &amp; Faust, 2000)</w:t>
       </w:r>
       <w:r>
         <w:rPr>
@@ -6527,21 +6012,7 @@
         <w:rPr>
           <w:sz w:val="24"/>
         </w:rPr>
-        <w:t xml:space="preserve">(Huff et al., 2015; </w:t>
-      </w:r>
-      <w:proofErr w:type="spellStart"/>
-      <w:r>
-        <w:rPr>
-          <w:sz w:val="24"/>
-        </w:rPr>
-        <w:t>Tse</w:t>
-      </w:r>
-      <w:proofErr w:type="spellEnd"/>
-      <w:r>
-        <w:rPr>
-          <w:sz w:val="24"/>
-        </w:rPr>
-        <w:t xml:space="preserve"> et al., 2010)</w:t>
+        <w:t>(Huff et al., 2015; Tse et al., 2010)</w:t>
       </w:r>
       <w:r>
         <w:rPr>
@@ -6787,7 +6258,6 @@
         </w:rPr>
         <w:t xml:space="preserve">This process is then repeated for each participant, and </w:t>
       </w:r>
-      <w:proofErr w:type="spellStart"/>
       <w:r>
         <w:rPr>
           <w:sz w:val="24"/>
@@ -6798,14 +6268,7 @@
         <w:rPr>
           <w:sz w:val="24"/>
         </w:rPr>
-        <w:t>incentiles</w:t>
-      </w:r>
-      <w:proofErr w:type="spellEnd"/>
-      <w:r>
-        <w:rPr>
-          <w:sz w:val="24"/>
-        </w:rPr>
-        <w:t xml:space="preserve"> are </w:t>
+        <w:t xml:space="preserve">incentiles are </w:t>
       </w:r>
       <w:r>
         <w:rPr>
@@ -6825,7 +6288,6 @@
         </w:rPr>
         <w:t xml:space="preserve">As a result, </w:t>
       </w:r>
-      <w:proofErr w:type="spellStart"/>
       <w:r>
         <w:rPr>
           <w:sz w:val="24"/>
@@ -6836,14 +6298,7 @@
         <w:rPr>
           <w:sz w:val="24"/>
         </w:rPr>
-        <w:t>incenetile</w:t>
-      </w:r>
-      <w:proofErr w:type="spellEnd"/>
-      <w:r>
-        <w:rPr>
-          <w:sz w:val="24"/>
-        </w:rPr>
-        <w:t xml:space="preserve"> analyses reflect the average shape of the RT distribution.</w:t>
+        <w:t>incenetile analyses reflect the average shape of the RT distribution.</w:t>
       </w:r>
       <w:r>
         <w:rPr>
@@ -7008,21 +6463,7 @@
         <w:rPr>
           <w:sz w:val="24"/>
         </w:rPr>
-        <w:t xml:space="preserve">s noted by </w:t>
-      </w:r>
-      <w:proofErr w:type="spellStart"/>
-      <w:r>
-        <w:rPr>
-          <w:sz w:val="24"/>
-        </w:rPr>
-        <w:t>Tse</w:t>
-      </w:r>
-      <w:proofErr w:type="spellEnd"/>
-      <w:r>
-        <w:rPr>
-          <w:sz w:val="24"/>
-        </w:rPr>
-        <w:t xml:space="preserve"> et al. (2010), conditions producing the same mean RT</w:t>
+        <w:t>s noted by Tse et al. (2010), conditions producing the same mean RT</w:t>
       </w:r>
       <w:r>
         <w:rPr>
@@ -7112,21 +6553,7 @@
         <w:rPr>
           <w:sz w:val="24"/>
         </w:rPr>
-        <w:t xml:space="preserve">(see </w:t>
-      </w:r>
-      <w:proofErr w:type="spellStart"/>
-      <w:r>
-        <w:rPr>
-          <w:sz w:val="24"/>
-        </w:rPr>
-        <w:t>Balota</w:t>
-      </w:r>
-      <w:proofErr w:type="spellEnd"/>
-      <w:r>
-        <w:rPr>
-          <w:sz w:val="24"/>
-        </w:rPr>
-        <w:t xml:space="preserve"> et al., 2008).</w:t>
+        <w:t>(see Balota et al., 2008).</w:t>
       </w:r>
       <w:r>
         <w:rPr>
@@ -7792,35 +7219,7 @@
         <w:rPr>
           <w:sz w:val="24"/>
         </w:rPr>
-        <w:t>(</w:t>
-      </w:r>
-      <w:proofErr w:type="spellStart"/>
-      <w:r>
-        <w:rPr>
-          <w:sz w:val="24"/>
-        </w:rPr>
-        <w:t>Faul</w:t>
-      </w:r>
-      <w:proofErr w:type="spellEnd"/>
-      <w:r>
-        <w:rPr>
-          <w:sz w:val="24"/>
-        </w:rPr>
-        <w:t xml:space="preserve">, </w:t>
-      </w:r>
-      <w:proofErr w:type="spellStart"/>
-      <w:r>
-        <w:rPr>
-          <w:sz w:val="24"/>
-        </w:rPr>
-        <w:t>Erdfelder</w:t>
-      </w:r>
-      <w:proofErr w:type="spellEnd"/>
-      <w:r>
-        <w:rPr>
-          <w:sz w:val="24"/>
-        </w:rPr>
-        <w:t>, Lang, &amp; Buchner, 2007)</w:t>
+        <w:t>(Faul, Erdfelder, Lang, &amp; Buchner, 2007)</w:t>
       </w:r>
       <w:r>
         <w:rPr>
@@ -8515,23 +7914,7 @@
           <w:sz w:val="23"/>
           <w:szCs w:val="23"/>
         </w:rPr>
-        <w:t xml:space="preserve"> </w:t>
-      </w:r>
-      <w:proofErr w:type="spellStart"/>
-      <w:r>
-        <w:rPr>
-          <w:sz w:val="23"/>
-          <w:szCs w:val="23"/>
-        </w:rPr>
-        <w:t>ms</w:t>
-      </w:r>
-      <w:proofErr w:type="spellEnd"/>
-      <w:r>
-        <w:rPr>
-          <w:sz w:val="23"/>
-          <w:szCs w:val="23"/>
-        </w:rPr>
-        <w:t xml:space="preserve"> intertrial delay</w:t>
+        <w:t xml:space="preserve"> ms intertrial delay</w:t>
       </w:r>
       <w:r>
         <w:rPr>
@@ -9120,21 +8503,7 @@
         <w:rPr>
           <w:sz w:val="24"/>
         </w:rPr>
-        <w:t xml:space="preserve"> (Huff et al., 2015; </w:t>
-      </w:r>
-      <w:proofErr w:type="spellStart"/>
-      <w:r>
-        <w:rPr>
-          <w:sz w:val="24"/>
-        </w:rPr>
-        <w:t>Minear</w:t>
-      </w:r>
-      <w:proofErr w:type="spellEnd"/>
-      <w:r>
-        <w:rPr>
-          <w:sz w:val="24"/>
-        </w:rPr>
-        <w:t xml:space="preserve"> &amp; Shah, 2008)</w:t>
+        <w:t xml:space="preserve"> (Huff et al., 2015; Minear &amp; Shah, 2008)</w:t>
       </w:r>
       <w:r>
         <w:rPr>
@@ -9605,21 +8974,7 @@
         <w:rPr>
           <w:sz w:val="24"/>
         </w:rPr>
-        <w:t xml:space="preserve">Masson, 2011; </w:t>
-      </w:r>
-      <w:proofErr w:type="spellStart"/>
-      <w:r>
-        <w:rPr>
-          <w:sz w:val="24"/>
-        </w:rPr>
-        <w:t>Wagenmakers</w:t>
-      </w:r>
-      <w:proofErr w:type="spellEnd"/>
-      <w:r>
-        <w:rPr>
-          <w:sz w:val="24"/>
-        </w:rPr>
-        <w:t>, 2007)</w:t>
+        <w:t>Masson, 2011; Wagenmakers, 2007)</w:t>
       </w:r>
       <w:r>
         <w:rPr>
@@ -9657,7 +9012,6 @@
         </w:rPr>
         <w:t xml:space="preserve"> probability estimate termed </w:t>
       </w:r>
-      <w:proofErr w:type="spellStart"/>
       <w:r>
         <w:rPr>
           <w:i/>
@@ -9673,7 +9027,6 @@
         </w:rPr>
         <w:t>BIC</w:t>
       </w:r>
-      <w:proofErr w:type="spellEnd"/>
       <w:r>
         <w:rPr>
           <w:sz w:val="24"/>
@@ -9734,7 +9087,6 @@
         </w:rPr>
         <w:t xml:space="preserve">a </w:t>
       </w:r>
-      <w:proofErr w:type="spellStart"/>
       <w:r>
         <w:rPr>
           <w:i/>
@@ -9748,15 +9100,7 @@
           <w:sz w:val="24"/>
           <w:vertAlign w:val="subscript"/>
         </w:rPr>
-        <w:t>BIC</w:t>
-      </w:r>
-      <w:proofErr w:type="spellEnd"/>
-      <w:r>
-        <w:rPr>
-          <w:sz w:val="24"/>
-          <w:vertAlign w:val="subscript"/>
-        </w:rPr>
-        <w:t xml:space="preserve"> </w:t>
+        <w:t xml:space="preserve">BIC </w:t>
       </w:r>
       <w:r>
         <w:rPr>
@@ -10010,23 +9354,7 @@
           <w:sz w:val="24"/>
           <w:szCs w:val="24"/>
         </w:rPr>
-        <w:t xml:space="preserve">ean </w:t>
-      </w:r>
-      <w:proofErr w:type="spellStart"/>
-      <w:r>
-        <w:rPr>
-          <w:sz w:val="24"/>
-          <w:szCs w:val="24"/>
-        </w:rPr>
-        <w:t>Vincentiles</w:t>
-      </w:r>
-      <w:proofErr w:type="spellEnd"/>
-      <w:r>
-        <w:rPr>
-          <w:sz w:val="24"/>
-          <w:szCs w:val="24"/>
-        </w:rPr>
-        <w:t xml:space="preserve"> were plotted for each trial type to produce the RT distribution profile. Finally,</w:t>
+        <w:t>ean Vincentiles were plotted for each trial type to produce the RT distribution profile. Finally,</w:t>
       </w:r>
       <w:r>
         <w:rPr>
@@ -10162,7 +9490,6 @@
         </w:rPr>
         <w:t xml:space="preserve">trial type, </w:t>
       </w:r>
-      <w:proofErr w:type="gramStart"/>
       <w:r>
         <w:rPr>
           <w:i/>
@@ -10179,7 +9506,6 @@
         </w:rPr>
         <w:t>(</w:t>
       </w:r>
-      <w:proofErr w:type="gramEnd"/>
       <w:r>
         <w:rPr>
           <w:sz w:val="24"/>
@@ -10357,7 +9683,6 @@
         </w:rPr>
         <w:t xml:space="preserve">nonswitch and pure trials, </w:t>
       </w:r>
-      <w:proofErr w:type="spellStart"/>
       <w:r>
         <w:rPr>
           <w:i/>
@@ -10370,14 +9695,7 @@
         <w:rPr>
           <w:sz w:val="24"/>
         </w:rPr>
-        <w:t>s</w:t>
-      </w:r>
-      <w:proofErr w:type="spellEnd"/>
-      <w:r>
-        <w:rPr>
-          <w:sz w:val="24"/>
-        </w:rPr>
-        <w:t xml:space="preserve"> ≥ </w:t>
+        <w:t xml:space="preserve">s ≥ </w:t>
       </w:r>
       <w:r>
         <w:rPr>
@@ -10453,7 +9771,6 @@
         </w:rPr>
         <w:t xml:space="preserve">, </w:t>
       </w:r>
-      <w:proofErr w:type="gramStart"/>
       <w:r>
         <w:rPr>
           <w:i/>
@@ -10468,7 +9785,6 @@
         </w:rPr>
         <w:t>(</w:t>
       </w:r>
-      <w:proofErr w:type="gramEnd"/>
       <w:r>
         <w:rPr>
           <w:sz w:val="24"/>
@@ -10571,7 +9887,6 @@
         </w:rPr>
         <w:t xml:space="preserve">, </w:t>
       </w:r>
-      <w:proofErr w:type="spellStart"/>
       <w:r>
         <w:rPr>
           <w:i/>
@@ -10587,7 +9902,6 @@
         </w:rPr>
         <w:t>BIC</w:t>
       </w:r>
-      <w:proofErr w:type="spellEnd"/>
       <w:r>
         <w:rPr>
           <w:sz w:val="24"/>
@@ -10630,7 +9944,6 @@
         </w:rPr>
         <w:t xml:space="preserve">, </w:t>
       </w:r>
-      <w:proofErr w:type="spellStart"/>
       <w:r>
         <w:rPr>
           <w:i/>
@@ -10643,14 +9956,7 @@
         <w:rPr>
           <w:sz w:val="24"/>
         </w:rPr>
-        <w:t>s</w:t>
-      </w:r>
-      <w:proofErr w:type="spellEnd"/>
-      <w:r>
-        <w:rPr>
-          <w:sz w:val="24"/>
-        </w:rPr>
-        <w:t xml:space="preserve"> &lt; </w:t>
+        <w:t xml:space="preserve">s &lt; </w:t>
       </w:r>
       <w:r>
         <w:rPr>
@@ -10664,7 +9970,6 @@
         </w:rPr>
         <w:t xml:space="preserve">, </w:t>
       </w:r>
-      <w:proofErr w:type="spellStart"/>
       <w:r>
         <w:rPr>
           <w:i/>
@@ -10677,14 +9982,7 @@
         <w:rPr>
           <w:sz w:val="24"/>
         </w:rPr>
-        <w:t>s</w:t>
-      </w:r>
-      <w:proofErr w:type="spellEnd"/>
-      <w:r>
-        <w:rPr>
-          <w:sz w:val="24"/>
-        </w:rPr>
-        <w:t xml:space="preserve"> ≥ </w:t>
+        <w:t xml:space="preserve">s ≥ </w:t>
       </w:r>
       <w:r>
         <w:rPr>
@@ -10699,7 +9997,6 @@
         <w:t xml:space="preserve">, </w:t>
       </w:r>
       <w:bookmarkStart w:id="9" w:name="_Hlk90631982"/>
-      <w:proofErr w:type="spellStart"/>
       <w:r>
         <w:rPr>
           <w:i/>
@@ -10720,14 +10017,7 @@
         <w:rPr>
           <w:sz w:val="24"/>
         </w:rPr>
-        <w:t>s</w:t>
-      </w:r>
-      <w:proofErr w:type="spellEnd"/>
-      <w:r>
-        <w:rPr>
-          <w:sz w:val="24"/>
-        </w:rPr>
-        <w:t xml:space="preserve"> ≥ </w:t>
+        <w:t xml:space="preserve">s ≥ </w:t>
       </w:r>
       <w:r>
         <w:rPr>
@@ -10866,7 +10156,6 @@
         <w:t xml:space="preserve"> </w:t>
       </w:r>
       <w:bookmarkStart w:id="10" w:name="_Hlk90885277"/>
-      <w:proofErr w:type="gramStart"/>
       <w:r>
         <w:rPr>
           <w:i/>
@@ -10883,7 +10172,6 @@
         </w:rPr>
         <w:t>(</w:t>
       </w:r>
-      <w:proofErr w:type="gramEnd"/>
       <w:r>
         <w:rPr>
           <w:sz w:val="24"/>
@@ -11086,7 +10374,6 @@
         </w:rPr>
         <w:t xml:space="preserve"> </w:t>
       </w:r>
-      <w:proofErr w:type="gramStart"/>
       <w:r>
         <w:rPr>
           <w:i/>
@@ -11103,7 +10390,6 @@
         </w:rPr>
         <w:t>(</w:t>
       </w:r>
-      <w:proofErr w:type="gramEnd"/>
       <w:r>
         <w:rPr>
           <w:sz w:val="24"/>
@@ -11192,7 +10478,6 @@
         </w:rPr>
         <w:t xml:space="preserve"> = .06, </w:t>
       </w:r>
-      <w:proofErr w:type="spellStart"/>
       <w:r>
         <w:rPr>
           <w:i/>
@@ -11210,7 +10495,6 @@
         </w:rPr>
         <w:t>BIC</w:t>
       </w:r>
-      <w:proofErr w:type="spellEnd"/>
       <w:r>
         <w:rPr>
           <w:sz w:val="24"/>
@@ -11343,7 +10627,6 @@
         </w:rPr>
         <w:t xml:space="preserve"> </w:t>
       </w:r>
-      <w:proofErr w:type="gramStart"/>
       <w:r>
         <w:rPr>
           <w:i/>
@@ -11360,7 +10643,6 @@
         </w:rPr>
         <w:t>(</w:t>
       </w:r>
-      <w:proofErr w:type="gramEnd"/>
       <w:r>
         <w:rPr>
           <w:sz w:val="24"/>
@@ -11463,7 +10745,6 @@
         </w:rPr>
         <w:t xml:space="preserve">, </w:t>
       </w:r>
-      <w:proofErr w:type="spellStart"/>
       <w:r>
         <w:rPr>
           <w:i/>
@@ -11481,7 +10762,6 @@
         </w:rPr>
         <w:t>BIC</w:t>
       </w:r>
-      <w:proofErr w:type="spellEnd"/>
       <w:r>
         <w:rPr>
           <w:sz w:val="24"/>
@@ -11617,16 +10897,8 @@
         <w:rPr>
           <w:sz w:val="24"/>
         </w:rPr>
-        <w:t xml:space="preserve">.20 </w:t>
-      </w:r>
-      <w:proofErr w:type="spellStart"/>
-      <w:r>
-        <w:rPr>
-          <w:sz w:val="24"/>
-        </w:rPr>
-        <w:t>ms</w:t>
-      </w:r>
-      <w:proofErr w:type="spellEnd"/>
+        <w:t>.20 ms</w:t>
+      </w:r>
       <w:r>
         <w:rPr>
           <w:sz w:val="24"/>
@@ -11637,63 +10909,7 @@
         <w:rPr>
           <w:sz w:val="24"/>
         </w:rPr>
-        <w:t xml:space="preserve">random non-switch trials (1259.87 </w:t>
-      </w:r>
-      <w:proofErr w:type="spellStart"/>
-      <w:r>
-        <w:rPr>
-          <w:sz w:val="24"/>
-        </w:rPr>
-        <w:t>ms</w:t>
-      </w:r>
-      <w:proofErr w:type="spellEnd"/>
-      <w:r>
-        <w:rPr>
-          <w:sz w:val="24"/>
-        </w:rPr>
-        <w:t xml:space="preserve">), alternating runs non-switch trials (1328.27 </w:t>
-      </w:r>
-      <w:proofErr w:type="spellStart"/>
-      <w:r>
-        <w:rPr>
-          <w:sz w:val="24"/>
-        </w:rPr>
-        <w:t>ms</w:t>
-      </w:r>
-      <w:proofErr w:type="spellEnd"/>
-      <w:r>
-        <w:rPr>
-          <w:sz w:val="24"/>
-        </w:rPr>
-        <w:t xml:space="preserve">), alternating runs switch trials (1414.49 </w:t>
-      </w:r>
-      <w:proofErr w:type="spellStart"/>
-      <w:r>
-        <w:rPr>
-          <w:sz w:val="24"/>
-        </w:rPr>
-        <w:t>ms</w:t>
-      </w:r>
-      <w:proofErr w:type="spellEnd"/>
-      <w:r>
-        <w:rPr>
-          <w:sz w:val="24"/>
-        </w:rPr>
-        <w:t xml:space="preserve">), and random switch trials (1450.55 </w:t>
-      </w:r>
-      <w:proofErr w:type="spellStart"/>
-      <w:r>
-        <w:rPr>
-          <w:sz w:val="24"/>
-        </w:rPr>
-        <w:t>ms</w:t>
-      </w:r>
-      <w:proofErr w:type="spellEnd"/>
-      <w:r>
-        <w:rPr>
-          <w:sz w:val="24"/>
-        </w:rPr>
-        <w:t xml:space="preserve">). </w:t>
+        <w:t xml:space="preserve">random non-switch trials (1259.87 ms), alternating runs non-switch trials (1328.27 ms), alternating runs switch trials (1414.49 ms), and random switch trials (1450.55 ms). </w:t>
       </w:r>
       <w:r>
         <w:rPr>
@@ -11707,7 +10923,6 @@
         </w:rPr>
         <w:t xml:space="preserve">presence of trial type differences, </w:t>
       </w:r>
-      <w:proofErr w:type="gramStart"/>
       <w:r>
         <w:rPr>
           <w:i/>
@@ -11724,7 +10939,6 @@
         </w:rPr>
         <w:t>(</w:t>
       </w:r>
-      <w:proofErr w:type="gramEnd"/>
       <w:r>
         <w:rPr>
           <w:sz w:val="24"/>
@@ -11837,7 +11051,6 @@
         </w:rPr>
         <w:t xml:space="preserve">, </w:t>
       </w:r>
-      <w:proofErr w:type="gramStart"/>
       <w:r>
         <w:rPr>
           <w:i/>
@@ -11850,14 +11063,7 @@
         <w:rPr>
           <w:sz w:val="24"/>
         </w:rPr>
-        <w:t>(</w:t>
-      </w:r>
-      <w:proofErr w:type="gramEnd"/>
-      <w:r>
-        <w:rPr>
-          <w:sz w:val="24"/>
-        </w:rPr>
-        <w:t xml:space="preserve">88) = 1.69, </w:t>
+        <w:t xml:space="preserve">(88) = 1.69, </w:t>
       </w:r>
       <w:r>
         <w:rPr>
@@ -11887,7 +11093,6 @@
         </w:rPr>
         <w:t xml:space="preserve"> = .09, </w:t>
       </w:r>
-      <w:proofErr w:type="spellStart"/>
       <w:r>
         <w:rPr>
           <w:i/>
@@ -11902,16 +11107,7 @@
           <w:sz w:val="24"/>
           <w:vertAlign w:val="subscript"/>
         </w:rPr>
-        <w:t>bic</w:t>
-      </w:r>
-      <w:proofErr w:type="spellEnd"/>
-      <w:r>
-        <w:rPr>
-          <w:caps/>
-          <w:sz w:val="24"/>
-          <w:vertAlign w:val="subscript"/>
-        </w:rPr>
-        <w:t xml:space="preserve"> </w:t>
+        <w:t xml:space="preserve">bic </w:t>
       </w:r>
       <w:r>
         <w:rPr>
@@ -11931,7 +11127,6 @@
         </w:rPr>
         <w:t xml:space="preserve">, </w:t>
       </w:r>
-      <w:proofErr w:type="spellStart"/>
       <w:r>
         <w:rPr>
           <w:i/>
@@ -11944,14 +11139,7 @@
         <w:rPr>
           <w:sz w:val="24"/>
         </w:rPr>
-        <w:t>s</w:t>
-      </w:r>
-      <w:proofErr w:type="spellEnd"/>
-      <w:r>
-        <w:rPr>
-          <w:sz w:val="24"/>
-        </w:rPr>
-        <w:t xml:space="preserve"> ≥ 3.56, </w:t>
+        <w:t xml:space="preserve">s ≥ 3.56, </w:t>
       </w:r>
       <w:r>
         <w:rPr>
@@ -12093,7 +11281,6 @@
         <w:t xml:space="preserve"> </w:t>
       </w:r>
       <w:bookmarkStart w:id="13" w:name="_Hlk98767617"/>
-      <w:proofErr w:type="gramStart"/>
       <w:r>
         <w:rPr>
           <w:i/>
@@ -12110,7 +11297,6 @@
         </w:rPr>
         <w:t>(</w:t>
       </w:r>
-      <w:proofErr w:type="gramEnd"/>
       <w:r>
         <w:rPr>
           <w:sz w:val="24"/>
@@ -12230,7 +11416,6 @@
         </w:rPr>
         <w:t xml:space="preserve">was non-significant, </w:t>
       </w:r>
-      <w:proofErr w:type="gramStart"/>
       <w:r>
         <w:rPr>
           <w:i/>
@@ -12247,7 +11432,6 @@
         </w:rPr>
         <w:t>(</w:t>
       </w:r>
-      <w:proofErr w:type="gramEnd"/>
       <w:r>
         <w:rPr>
           <w:sz w:val="24"/>
@@ -12306,7 +11490,6 @@
         </w:rPr>
         <w:t xml:space="preserve"> = 10075.84, p = .09, </w:t>
       </w:r>
-      <w:proofErr w:type="spellStart"/>
       <w:r>
         <w:rPr>
           <w:i/>
@@ -12323,7 +11506,6 @@
         </w:rPr>
         <w:t>bic</w:t>
       </w:r>
-      <w:proofErr w:type="spellEnd"/>
       <w:r>
         <w:rPr>
           <w:sz w:val="24"/>
@@ -12375,7 +11557,6 @@
         </w:rPr>
         <w:t xml:space="preserve"> significant, </w:t>
       </w:r>
-      <w:proofErr w:type="gramStart"/>
       <w:r>
         <w:rPr>
           <w:i/>
@@ -12392,7 +11573,6 @@
         </w:rPr>
         <w:t>(</w:t>
       </w:r>
-      <w:proofErr w:type="gramEnd"/>
       <w:r>
         <w:rPr>
           <w:sz w:val="24"/>
@@ -12487,7 +11667,6 @@
         </w:rPr>
         <w:t xml:space="preserve"> = .04. For local costs, the switch cost was greater when participants engaged in random switching relative to predictive switching (190.68 vs. 86.21, respectively; </w:t>
       </w:r>
-      <w:proofErr w:type="gramStart"/>
       <w:r>
         <w:rPr>
           <w:i/>
@@ -12500,14 +11679,7 @@
         <w:rPr>
           <w:sz w:val="24"/>
         </w:rPr>
-        <w:t>(</w:t>
-      </w:r>
-      <w:proofErr w:type="gramEnd"/>
-      <w:r>
-        <w:rPr>
-          <w:sz w:val="24"/>
-        </w:rPr>
-        <w:t xml:space="preserve">88) = 5.14, </w:t>
+        <w:t xml:space="preserve">(88) = 5.14, </w:t>
       </w:r>
       <w:r>
         <w:rPr>
@@ -12601,7 +11773,6 @@
         </w:rPr>
         <w:t xml:space="preserve"> </w:t>
       </w:r>
-      <w:proofErr w:type="gramStart"/>
       <w:r>
         <w:rPr>
           <w:i/>
@@ -12614,14 +11785,7 @@
         <w:rPr>
           <w:sz w:val="24"/>
         </w:rPr>
-        <w:t>(</w:t>
-      </w:r>
-      <w:proofErr w:type="gramEnd"/>
-      <w:r>
-        <w:rPr>
-          <w:sz w:val="24"/>
-        </w:rPr>
-        <w:t xml:space="preserve">88) = 3.56, </w:t>
+        <w:t xml:space="preserve">(88) = 3.56, </w:t>
       </w:r>
       <w:r>
         <w:rPr>
@@ -12702,6 +11866,7 @@
         <w:lastRenderedPageBreak/>
         <w:tab/>
       </w:r>
+      <w:commentRangeStart w:id="14"/>
       <w:r>
         <w:rPr>
           <w:sz w:val="24"/>
@@ -12714,6 +11879,13 @@
         </w:rPr>
         <w:t>1</w:t>
       </w:r>
+      <w:commentRangeEnd w:id="14"/>
+      <w:r>
+        <w:rPr>
+          <w:rStyle w:val="CommentReference"/>
+        </w:rPr>
+        <w:commentReference w:id="14"/>
+      </w:r>
       <w:r>
         <w:rPr>
           <w:sz w:val="24"/>
@@ -12786,8 +11958,7 @@
         </w:rPr>
         <w:t xml:space="preserve"> </w:t>
       </w:r>
-      <w:bookmarkStart w:id="14" w:name="_Hlk98772332"/>
-      <w:proofErr w:type="gramStart"/>
+      <w:bookmarkStart w:id="15" w:name="_Hlk98772332"/>
       <w:r>
         <w:rPr>
           <w:i/>
@@ -12804,7 +11975,6 @@
         </w:rPr>
         <w:t>(</w:t>
       </w:r>
-      <w:proofErr w:type="gramEnd"/>
       <w:r>
         <w:rPr>
           <w:sz w:val="24"/>
@@ -12899,7 +12069,7 @@
         </w:rPr>
         <w:t xml:space="preserve"> = .54</w:t>
       </w:r>
-      <w:bookmarkEnd w:id="14"/>
+      <w:bookmarkEnd w:id="15"/>
       <w:r>
         <w:rPr>
           <w:rFonts w:eastAsia="Arial"/>
@@ -13036,7 +12206,6 @@
         </w:rPr>
         <w:t xml:space="preserve">. Additionally, a significant interaction was detected, </w:t>
       </w:r>
-      <w:proofErr w:type="gramStart"/>
       <w:r>
         <w:rPr>
           <w:i/>
@@ -13053,7 +12222,6 @@
         </w:rPr>
         <w:t>(</w:t>
       </w:r>
-      <w:proofErr w:type="gramEnd"/>
       <w:r>
         <w:rPr>
           <w:sz w:val="24"/>
@@ -13223,7 +12391,6 @@
         </w:rPr>
         <w:t xml:space="preserve"> costs were greater for random switching compared to alternating runs </w:t>
       </w:r>
-      <w:proofErr w:type="gramStart"/>
       <w:r>
         <w:rPr>
           <w:i/>
@@ -13240,7 +12407,6 @@
         </w:rPr>
         <w:t>(</w:t>
       </w:r>
-      <w:proofErr w:type="gramEnd"/>
       <w:r>
         <w:rPr>
           <w:sz w:val="24"/>
@@ -13375,7 +12541,7 @@
         </w:rPr>
         <w:t xml:space="preserve"> costs decreasing across bins </w:t>
       </w:r>
-      <w:bookmarkStart w:id="15" w:name="_Hlk102400063"/>
+      <w:bookmarkStart w:id="16" w:name="_Hlk102400063"/>
       <w:r>
         <w:rPr>
           <w:i/>
@@ -13514,7 +12680,7 @@
         </w:rPr>
         <w:t>.</w:t>
       </w:r>
-      <w:bookmarkEnd w:id="15"/>
+      <w:bookmarkEnd w:id="16"/>
       <w:r>
         <w:rPr>
           <w:sz w:val="24"/>
@@ -13563,8 +12729,7 @@
         </w:rPr>
         <w:t xml:space="preserve">, </w:t>
       </w:r>
-      <w:bookmarkStart w:id="16" w:name="_Hlk102399823"/>
-      <w:proofErr w:type="gramStart"/>
+      <w:bookmarkStart w:id="17" w:name="_Hlk102399823"/>
       <w:r>
         <w:rPr>
           <w:i/>
@@ -13581,7 +12746,6 @@
         </w:rPr>
         <w:t>(</w:t>
       </w:r>
-      <w:proofErr w:type="gramEnd"/>
       <w:r>
         <w:rPr>
           <w:sz w:val="24"/>
@@ -13706,7 +12870,7 @@
         </w:rPr>
         <w:t xml:space="preserve"> = .</w:t>
       </w:r>
-      <w:bookmarkEnd w:id="16"/>
+      <w:bookmarkEnd w:id="17"/>
       <w:r>
         <w:rPr>
           <w:rFonts w:eastAsia="Arial"/>
@@ -13793,19 +12957,19 @@
         </w:rPr>
         <w:t xml:space="preserve"> decreased across all bins. </w:t>
       </w:r>
-      <w:commentRangeStart w:id="17"/>
+      <w:commentRangeStart w:id="18"/>
       <w:r>
         <w:rPr>
           <w:sz w:val="24"/>
         </w:rPr>
         <w:t>For global costs</w:t>
       </w:r>
-      <w:commentRangeEnd w:id="17"/>
+      <w:commentRangeEnd w:id="18"/>
       <w:r>
         <w:rPr>
           <w:rStyle w:val="CommentReference"/>
         </w:rPr>
-        <w:commentReference w:id="17"/>
+        <w:commentReference w:id="18"/>
       </w:r>
       <w:r>
         <w:rPr>
@@ -13831,7 +12995,6 @@
         </w:rPr>
         <w:t xml:space="preserve">were lower for random switching vs. predictive switching </w:t>
       </w:r>
-      <w:proofErr w:type="gramStart"/>
       <w:r>
         <w:rPr>
           <w:i/>
@@ -13848,7 +13011,6 @@
         </w:rPr>
         <w:t>(</w:t>
       </w:r>
-      <w:proofErr w:type="gramEnd"/>
       <w:r>
         <w:rPr>
           <w:sz w:val="24"/>
@@ -13981,6 +13143,12 @@
         <w:rPr>
           <w:sz w:val="24"/>
         </w:rPr>
+        <w:t>.</w:t>
+      </w:r>
+      <w:r>
+        <w:rPr>
+          <w:sz w:val="24"/>
+        </w:rPr>
         <w:t xml:space="preserve"> </w:t>
       </w:r>
       <w:r>
@@ -14149,7 +13317,19 @@
         <w:rPr>
           <w:sz w:val="24"/>
         </w:rPr>
-        <w:t xml:space="preserve"> indicated that these increases were greater for alternating runs</w:t>
+        <w:t xml:space="preserve"> </w:t>
+      </w:r>
+      <w:r>
+        <w:rPr>
+          <w:sz w:val="24"/>
+        </w:rPr>
+        <w:t>confirmed</w:t>
+      </w:r>
+      <w:r>
+        <w:rPr>
+          <w:sz w:val="24"/>
+        </w:rPr>
+        <w:t xml:space="preserve"> that these increases were greater for alternating runs</w:t>
       </w:r>
       <w:r>
         <w:rPr>
@@ -14163,7 +13343,6 @@
         </w:rPr>
         <w:t xml:space="preserve"> versus random switching, </w:t>
       </w:r>
-      <w:proofErr w:type="gramStart"/>
       <w:r>
         <w:rPr>
           <w:i/>
@@ -14180,7 +13359,6 @@
         </w:rPr>
         <w:t>(</w:t>
       </w:r>
-      <w:proofErr w:type="gramEnd"/>
       <w:r>
         <w:rPr>
           <w:sz w:val="24"/>
@@ -14335,21 +13513,7 @@
         <w:rPr>
           <w:sz w:val="24"/>
         </w:rPr>
-        <w:t xml:space="preserve"> together, </w:t>
-      </w:r>
-      <w:proofErr w:type="gramStart"/>
-      <w:r>
-        <w:rPr>
-          <w:sz w:val="24"/>
-        </w:rPr>
-        <w:t>local</w:t>
-      </w:r>
-      <w:proofErr w:type="gramEnd"/>
-      <w:r>
-        <w:rPr>
-          <w:sz w:val="24"/>
-        </w:rPr>
-        <w:t xml:space="preserve"> and global costs demonstrated a dissociation, such that</w:t>
+        <w:t xml:space="preserve"> together, local and global costs demonstrated a dissociation, such that</w:t>
       </w:r>
       <w:r>
         <w:rPr>
@@ -14447,34 +13611,43 @@
         <w:rPr>
           <w:sz w:val="24"/>
         </w:rPr>
-        <w:t xml:space="preserve">all three ex-Gaussian parameters were lower for pure trials relative to switch and non-switch trials </w:t>
-      </w:r>
-      <w:r>
-        <w:rPr>
-          <w:sz w:val="24"/>
-          <w:highlight w:val="yellow"/>
-        </w:rPr>
-        <w:t>[STATS]</w:t>
-      </w:r>
-      <w:r>
-        <w:rPr>
-          <w:sz w:val="24"/>
-        </w:rPr>
-        <w:t xml:space="preserve">. </w:t>
-      </w:r>
-      <w:proofErr w:type="gramStart"/>
-      <w:r>
-        <w:rPr>
-          <w:sz w:val="24"/>
-        </w:rPr>
-        <w:t>[</w:t>
-      </w:r>
-      <w:proofErr w:type="gramEnd"/>
-      <w:r>
-        <w:rPr>
-          <w:sz w:val="24"/>
-        </w:rPr>
-        <w:t>EXPAND]</w:t>
+        <w:t>each of the three</w:t>
+      </w:r>
+      <w:r>
+        <w:rPr>
+          <w:sz w:val="24"/>
+        </w:rPr>
+        <w:t xml:space="preserve"> ex-Gaussian parameters were </w:t>
+      </w:r>
+      <w:r>
+        <w:rPr>
+          <w:sz w:val="24"/>
+        </w:rPr>
+        <w:t>lowest</w:t>
+      </w:r>
+      <w:r>
+        <w:rPr>
+          <w:sz w:val="24"/>
+        </w:rPr>
+        <w:t xml:space="preserve"> for pure trials relative to </w:t>
+      </w:r>
+      <w:r>
+        <w:rPr>
+          <w:sz w:val="24"/>
+        </w:rPr>
+        <w:t xml:space="preserve">both </w:t>
+      </w:r>
+      <w:r>
+        <w:rPr>
+          <w:sz w:val="24"/>
+        </w:rPr>
+        <w:t>switch and non-switch trials</w:t>
+      </w:r>
+      <w:r>
+        <w:rPr>
+          <w:sz w:val="24"/>
+        </w:rPr>
+        <w:t xml:space="preserve">. This was confirmed by significant main effects of </w:t>
       </w:r>
     </w:p>
     <w:p>
@@ -14516,7 +13689,6 @@
         </w:rPr>
         <w:t xml:space="preserve">assess the effects of switch trial presentation sequence on error rates and RTs. </w:t>
       </w:r>
-      <w:proofErr w:type="gramStart"/>
       <w:r>
         <w:rPr>
           <w:sz w:val="24"/>
@@ -14534,15 +13706,7 @@
           <w:sz w:val="24"/>
           <w:highlight w:val="yellow"/>
         </w:rPr>
-        <w:t>[</w:t>
-      </w:r>
-      <w:proofErr w:type="gramEnd"/>
-      <w:r>
-        <w:rPr>
-          <w:sz w:val="24"/>
-          <w:highlight w:val="yellow"/>
-        </w:rPr>
-        <w:t>SUMMARY PARAGRAPH</w:t>
+        <w:t>[SUMMARY PARAGRAPH</w:t>
       </w:r>
       <w:r>
         <w:rPr>
@@ -14743,7 +13907,6 @@
           <w:sz w:val="24"/>
         </w:rPr>
       </w:pPr>
-      <w:proofErr w:type="spellStart"/>
       <w:r>
         <w:rPr>
           <w:sz w:val="24"/>
@@ -14754,28 +13917,7 @@
         <w:rPr>
           <w:sz w:val="24"/>
         </w:rPr>
-        <w:t>chenbrenner</w:t>
-      </w:r>
-      <w:proofErr w:type="spellEnd"/>
-      <w:r>
-        <w:rPr>
-          <w:sz w:val="24"/>
-        </w:rPr>
-        <w:t xml:space="preserve">, A. J., &amp; </w:t>
-      </w:r>
-      <w:proofErr w:type="spellStart"/>
-      <w:r>
-        <w:rPr>
-          <w:sz w:val="24"/>
-        </w:rPr>
-        <w:t>Balota</w:t>
-      </w:r>
-      <w:proofErr w:type="spellEnd"/>
-      <w:r>
-        <w:rPr>
-          <w:sz w:val="24"/>
-        </w:rPr>
-        <w:t xml:space="preserve">, D. A. (2019). Additive effects of item-specific and congruency sequence effects in the vocal Stroop task. </w:t>
+        <w:t xml:space="preserve">chenbrenner, A. J., &amp; Balota, D. A. (2019). Additive effects of item-specific and congruency sequence effects in the vocal Stroop task. </w:t>
       </w:r>
       <w:r>
         <w:rPr>
@@ -14800,19 +13942,11 @@
           <w:sz w:val="24"/>
         </w:rPr>
       </w:pPr>
-      <w:proofErr w:type="spellStart"/>
-      <w:r>
-        <w:rPr>
-          <w:sz w:val="24"/>
-        </w:rPr>
-        <w:t>Balota</w:t>
-      </w:r>
-      <w:proofErr w:type="spellEnd"/>
-      <w:r>
-        <w:rPr>
-          <w:sz w:val="24"/>
-        </w:rPr>
-        <w:t xml:space="preserve">, D. A., &amp; Spieler, D. H. (1999). Word frequency, repetition, and lexicality effects in word recognition tasks: Beyond measures of central tendency. </w:t>
+      <w:r>
+        <w:rPr>
+          <w:sz w:val="24"/>
+        </w:rPr>
+        <w:t xml:space="preserve">Balota, D. A., &amp; Spieler, D. H. (1999). Word frequency, repetition, and lexicality effects in word recognition tasks: Beyond measures of central tendency. </w:t>
       </w:r>
       <w:r>
         <w:rPr>
@@ -14837,19 +13971,11 @@
           <w:sz w:val="24"/>
         </w:rPr>
       </w:pPr>
-      <w:proofErr w:type="spellStart"/>
-      <w:r>
-        <w:rPr>
-          <w:sz w:val="24"/>
-        </w:rPr>
-        <w:t>Balota</w:t>
-      </w:r>
-      <w:proofErr w:type="spellEnd"/>
-      <w:r>
-        <w:rPr>
-          <w:sz w:val="24"/>
-        </w:rPr>
-        <w:t>, D. A., &amp; Yap, M. J. (2011). Moving beyond the mean in studies of mental chronometry: The power of response time distributional analyses.</w:t>
+      <w:r>
+        <w:rPr>
+          <w:sz w:val="24"/>
+        </w:rPr>
+        <w:t>Balota, D. A., &amp; Yap, M. J. (2011). Moving beyond the mean in studies of mental chronometry: The power of response time distributional analyses.</w:t>
       </w:r>
       <w:r>
         <w:rPr>
@@ -14874,19 +14000,11 @@
           <w:sz w:val="24"/>
         </w:rPr>
       </w:pPr>
-      <w:proofErr w:type="spellStart"/>
-      <w:r>
-        <w:rPr>
-          <w:sz w:val="24"/>
-        </w:rPr>
-        <w:t>Balota</w:t>
-      </w:r>
-      <w:proofErr w:type="spellEnd"/>
-      <w:r>
-        <w:rPr>
-          <w:sz w:val="24"/>
-        </w:rPr>
-        <w:t xml:space="preserve">, D. A., Yap, M. J., Cortese, M. J., &amp; Watson, J. M. (2008). Beyond mean response latency: Response time distributional analyses of semantic priming. </w:t>
+      <w:r>
+        <w:rPr>
+          <w:sz w:val="24"/>
+        </w:rPr>
+        <w:t xml:space="preserve">Balota, D. A., Yap, M. J., Cortese, M. J., &amp; Watson, J. M. (2008). Beyond mean response latency: Response time distributional analyses of semantic priming. </w:t>
       </w:r>
       <w:r>
         <w:rPr>
@@ -14911,19 +14029,11 @@
           <w:sz w:val="24"/>
         </w:rPr>
       </w:pPr>
-      <w:proofErr w:type="spellStart"/>
-      <w:r>
-        <w:rPr>
-          <w:sz w:val="24"/>
-        </w:rPr>
-        <w:t>Egner</w:t>
-      </w:r>
-      <w:proofErr w:type="spellEnd"/>
-      <w:r>
-        <w:rPr>
-          <w:sz w:val="24"/>
-        </w:rPr>
-        <w:t xml:space="preserve">, T. (2007). Congruency sequence effects and cognitive control. </w:t>
+      <w:r>
+        <w:rPr>
+          <w:sz w:val="24"/>
+        </w:rPr>
+        <w:t xml:space="preserve">Egner, T. (2007). Congruency sequence effects and cognitive control. </w:t>
       </w:r>
       <w:r>
         <w:rPr>
@@ -14951,41 +14061,13 @@
           <w:szCs w:val="24"/>
         </w:rPr>
       </w:pPr>
-      <w:proofErr w:type="spellStart"/>
       <w:r>
         <w:rPr>
           <w:rFonts w:eastAsia="Arial"/>
           <w:sz w:val="24"/>
           <w:szCs w:val="24"/>
         </w:rPr>
-        <w:t>Faul</w:t>
-      </w:r>
-      <w:proofErr w:type="spellEnd"/>
-      <w:r>
-        <w:rPr>
-          <w:rFonts w:eastAsia="Arial"/>
-          <w:sz w:val="24"/>
-          <w:szCs w:val="24"/>
-        </w:rPr>
-        <w:t xml:space="preserve">, F., </w:t>
-      </w:r>
-      <w:proofErr w:type="spellStart"/>
-      <w:r>
-        <w:rPr>
-          <w:rFonts w:eastAsia="Arial"/>
-          <w:sz w:val="24"/>
-          <w:szCs w:val="24"/>
-        </w:rPr>
-        <w:t>Erdfelder</w:t>
-      </w:r>
-      <w:proofErr w:type="spellEnd"/>
-      <w:r>
-        <w:rPr>
-          <w:rFonts w:eastAsia="Arial"/>
-          <w:sz w:val="24"/>
-          <w:szCs w:val="24"/>
-        </w:rPr>
-        <w:t xml:space="preserve">, E., Lang, A. G., &amp; Buchner, A. (2007). G*Power 3: a flexible statistical power analysis program for the social, behavioral, and biomedical sciences. </w:t>
+        <w:t xml:space="preserve">Faul, F., Erdfelder, E., Lang, A. G., &amp; Buchner, A. (2007). G*Power 3: a flexible statistical power analysis program for the social, behavioral, and biomedical sciences. </w:t>
       </w:r>
       <w:r>
         <w:rPr>
@@ -15054,35 +14136,7 @@
         <w:rPr>
           <w:sz w:val="24"/>
         </w:rPr>
-        <w:t xml:space="preserve">Gopher, D., </w:t>
-      </w:r>
-      <w:proofErr w:type="spellStart"/>
-      <w:r>
-        <w:rPr>
-          <w:sz w:val="24"/>
-        </w:rPr>
-        <w:t>Armony</w:t>
-      </w:r>
-      <w:proofErr w:type="spellEnd"/>
-      <w:r>
-        <w:rPr>
-          <w:sz w:val="24"/>
-        </w:rPr>
-        <w:t xml:space="preserve">, L., &amp; </w:t>
-      </w:r>
-      <w:proofErr w:type="spellStart"/>
-      <w:r>
-        <w:rPr>
-          <w:sz w:val="24"/>
-        </w:rPr>
-        <w:t>Greenshpan</w:t>
-      </w:r>
-      <w:proofErr w:type="spellEnd"/>
-      <w:r>
-        <w:rPr>
-          <w:sz w:val="24"/>
-        </w:rPr>
-        <w:t>, Y. (2000). Switching tasks</w:t>
+        <w:t>Gopher, D., Armony, L., &amp; Greenshpan, Y. (2000). Switching tasks</w:t>
       </w:r>
       <w:r>
         <w:rPr>
@@ -15124,63 +14178,7 @@
           <w:sz w:val="24"/>
         </w:rPr>
         <w:lastRenderedPageBreak/>
-        <w:t xml:space="preserve">Huff, M. J., </w:t>
-      </w:r>
-      <w:proofErr w:type="spellStart"/>
-      <w:r>
-        <w:rPr>
-          <w:sz w:val="24"/>
-        </w:rPr>
-        <w:t>Balota</w:t>
-      </w:r>
-      <w:proofErr w:type="spellEnd"/>
-      <w:r>
-        <w:rPr>
-          <w:sz w:val="24"/>
-        </w:rPr>
-        <w:t xml:space="preserve">, D. A., </w:t>
-      </w:r>
-      <w:proofErr w:type="spellStart"/>
-      <w:r>
-        <w:rPr>
-          <w:sz w:val="24"/>
-        </w:rPr>
-        <w:t>Minear</w:t>
-      </w:r>
-      <w:proofErr w:type="spellEnd"/>
-      <w:r>
-        <w:rPr>
-          <w:sz w:val="24"/>
-        </w:rPr>
-        <w:t xml:space="preserve">, M., </w:t>
-      </w:r>
-      <w:proofErr w:type="spellStart"/>
-      <w:r>
-        <w:rPr>
-          <w:sz w:val="24"/>
-        </w:rPr>
-        <w:t>Aschenbrenner</w:t>
-      </w:r>
-      <w:proofErr w:type="spellEnd"/>
-      <w:r>
-        <w:rPr>
-          <w:sz w:val="24"/>
-        </w:rPr>
-        <w:t xml:space="preserve">, A. J., &amp; </w:t>
-      </w:r>
-      <w:proofErr w:type="spellStart"/>
-      <w:r>
-        <w:rPr>
-          <w:sz w:val="24"/>
-        </w:rPr>
-        <w:t>Duchek</w:t>
-      </w:r>
-      <w:proofErr w:type="spellEnd"/>
-      <w:r>
-        <w:rPr>
-          <w:sz w:val="24"/>
-        </w:rPr>
-        <w:t xml:space="preserve">, J. M. (2015). </w:t>
+        <w:t xml:space="preserve">Huff, M. J., Balota, D. A., Minear, M., Aschenbrenner, A. J., &amp; Duchek, J. M. (2015). </w:t>
       </w:r>
       <w:r>
         <w:rPr>
@@ -15215,35 +14213,7 @@
         <w:rPr>
           <w:sz w:val="24"/>
         </w:rPr>
-        <w:t xml:space="preserve">Hutchison, K. A., </w:t>
-      </w:r>
-      <w:proofErr w:type="spellStart"/>
-      <w:r>
-        <w:rPr>
-          <w:sz w:val="24"/>
-        </w:rPr>
-        <w:t>Balota</w:t>
-      </w:r>
-      <w:proofErr w:type="spellEnd"/>
-      <w:r>
-        <w:rPr>
-          <w:sz w:val="24"/>
-        </w:rPr>
-        <w:t xml:space="preserve">, D. A., &amp; </w:t>
-      </w:r>
-      <w:proofErr w:type="spellStart"/>
-      <w:r>
-        <w:rPr>
-          <w:sz w:val="24"/>
-        </w:rPr>
-        <w:t>Duchek</w:t>
-      </w:r>
-      <w:proofErr w:type="spellEnd"/>
-      <w:r>
-        <w:rPr>
-          <w:sz w:val="24"/>
-        </w:rPr>
-        <w:t xml:space="preserve">, J. M. (2010). The utility of Stroop task switching as a marker for early-state Alzheimer’s disease. </w:t>
+        <w:t xml:space="preserve">Hutchison, K. A., Balota, D. A., &amp; Duchek, J. M. (2010). The utility of Stroop task switching as a marker for early-state Alzheimer’s disease. </w:t>
       </w:r>
       <w:r>
         <w:rPr>
@@ -15270,19 +14240,11 @@
           <w:sz w:val="24"/>
         </w:rPr>
       </w:pPr>
-      <w:proofErr w:type="spellStart"/>
-      <w:r>
-        <w:rPr>
-          <w:sz w:val="24"/>
-        </w:rPr>
-        <w:t>Jersild</w:t>
-      </w:r>
-      <w:proofErr w:type="spellEnd"/>
-      <w:r>
-        <w:rPr>
-          <w:sz w:val="24"/>
-        </w:rPr>
-        <w:t xml:space="preserve">, A. T. (1927). Mental set and shift. </w:t>
+      <w:r>
+        <w:rPr>
+          <w:sz w:val="24"/>
+        </w:rPr>
+        <w:t xml:space="preserve">Jersild, A. T. (1927). Mental set and shift. </w:t>
       </w:r>
       <w:r>
         <w:rPr>
@@ -15310,19 +14272,11 @@
           <w:sz w:val="24"/>
         </w:rPr>
       </w:pPr>
-      <w:proofErr w:type="spellStart"/>
-      <w:r>
-        <w:rPr>
-          <w:sz w:val="24"/>
-        </w:rPr>
-        <w:t>Lamers</w:t>
-      </w:r>
-      <w:proofErr w:type="spellEnd"/>
-      <w:r>
-        <w:rPr>
-          <w:sz w:val="24"/>
-        </w:rPr>
-        <w:t>, M.</w:t>
+      <w:r>
+        <w:rPr>
+          <w:sz w:val="24"/>
+        </w:rPr>
+        <w:t>Lamers, M.</w:t>
       </w:r>
       <w:r>
         <w:rPr>
@@ -15346,21 +14300,7 @@
         <w:rPr>
           <w:sz w:val="24"/>
         </w:rPr>
-        <w:t xml:space="preserve">M., </w:t>
-      </w:r>
-      <w:proofErr w:type="spellStart"/>
-      <w:r>
-        <w:rPr>
-          <w:sz w:val="24"/>
-        </w:rPr>
-        <w:t>Roelofs</w:t>
-      </w:r>
-      <w:proofErr w:type="spellEnd"/>
-      <w:r>
-        <w:rPr>
-          <w:sz w:val="24"/>
-        </w:rPr>
-        <w:t>, A.</w:t>
+        <w:t>M., Roelofs, A.</w:t>
       </w:r>
       <w:r>
         <w:rPr>
@@ -15372,21 +14312,7 @@
         <w:rPr>
           <w:sz w:val="24"/>
         </w:rPr>
-        <w:t xml:space="preserve"> &amp; </w:t>
-      </w:r>
-      <w:proofErr w:type="spellStart"/>
-      <w:r>
-        <w:rPr>
-          <w:sz w:val="24"/>
-        </w:rPr>
-        <w:t>Rabeling-Keus</w:t>
-      </w:r>
-      <w:proofErr w:type="spellEnd"/>
-      <w:r>
-        <w:rPr>
-          <w:sz w:val="24"/>
-        </w:rPr>
-        <w:t>, I.</w:t>
+        <w:t xml:space="preserve"> &amp; Rabeling-Keus, I.</w:t>
       </w:r>
       <w:r>
         <w:rPr>
@@ -15438,61 +14364,11 @@
           <w:sz w:val="24"/>
         </w:rPr>
       </w:pPr>
-      <w:proofErr w:type="spellStart"/>
-      <w:r>
-        <w:rPr>
-          <w:sz w:val="24"/>
-        </w:rPr>
-        <w:t>Luwel</w:t>
-      </w:r>
-      <w:proofErr w:type="spellEnd"/>
-      <w:r>
-        <w:rPr>
-          <w:sz w:val="24"/>
-        </w:rPr>
-        <w:t xml:space="preserve">, K., </w:t>
-      </w:r>
-      <w:proofErr w:type="spellStart"/>
-      <w:r>
-        <w:rPr>
-          <w:sz w:val="24"/>
-        </w:rPr>
-        <w:t>Schillemans</w:t>
-      </w:r>
-      <w:proofErr w:type="spellEnd"/>
-      <w:r>
-        <w:rPr>
-          <w:sz w:val="24"/>
-        </w:rPr>
-        <w:t xml:space="preserve">, V., </w:t>
-      </w:r>
-      <w:proofErr w:type="spellStart"/>
-      <w:r>
-        <w:rPr>
-          <w:sz w:val="24"/>
-        </w:rPr>
-        <w:t>Onghena</w:t>
-      </w:r>
-      <w:proofErr w:type="spellEnd"/>
-      <w:r>
-        <w:rPr>
-          <w:sz w:val="24"/>
-        </w:rPr>
-        <w:t xml:space="preserve">, P., &amp; </w:t>
-      </w:r>
-      <w:proofErr w:type="spellStart"/>
-      <w:r>
-        <w:rPr>
-          <w:sz w:val="24"/>
-        </w:rPr>
-        <w:t>Verschaffel</w:t>
-      </w:r>
-      <w:proofErr w:type="spellEnd"/>
-      <w:r>
-        <w:rPr>
-          <w:sz w:val="24"/>
-        </w:rPr>
-        <w:t>, L. (2009). Does switching between</w:t>
+      <w:r>
+        <w:rPr>
+          <w:sz w:val="24"/>
+        </w:rPr>
+        <w:t>Luwel, K., Schillemans, V., Onghena, P., &amp; Verschaffel, L. (2009). Does switching between</w:t>
       </w:r>
       <w:r>
         <w:rPr>
@@ -15631,19 +14507,11 @@
           <w:sz w:val="24"/>
         </w:rPr>
       </w:pPr>
-      <w:proofErr w:type="spellStart"/>
-      <w:r>
-        <w:rPr>
-          <w:sz w:val="24"/>
-        </w:rPr>
-        <w:t>Meiran</w:t>
-      </w:r>
-      <w:proofErr w:type="spellEnd"/>
-      <w:r>
-        <w:rPr>
-          <w:sz w:val="24"/>
-        </w:rPr>
-        <w:t>, N. (1996). Reconfiguration of processing mode prior to task</w:t>
+      <w:r>
+        <w:rPr>
+          <w:sz w:val="24"/>
+        </w:rPr>
+        <w:t>Meiran, N. (1996). Reconfiguration of processing mode prior to task</w:t>
       </w:r>
       <w:r>
         <w:rPr>
@@ -15680,19 +14548,11 @@
           <w:sz w:val="24"/>
         </w:rPr>
       </w:pPr>
-      <w:proofErr w:type="spellStart"/>
-      <w:r>
-        <w:rPr>
-          <w:sz w:val="24"/>
-        </w:rPr>
-        <w:t>Minear</w:t>
-      </w:r>
-      <w:proofErr w:type="spellEnd"/>
-      <w:r>
-        <w:rPr>
-          <w:sz w:val="24"/>
-        </w:rPr>
-        <w:t xml:space="preserve">, M. &amp; Shah, P. (2008). Training and transfer effects in task switching. </w:t>
+      <w:r>
+        <w:rPr>
+          <w:sz w:val="24"/>
+        </w:rPr>
+        <w:t xml:space="preserve">Minear, M. &amp; Shah, P. (2008). Training and transfer effects in task switching. </w:t>
       </w:r>
       <w:r>
         <w:rPr>
@@ -15723,20 +14583,12 @@
           <w:sz w:val="24"/>
         </w:rPr>
       </w:pPr>
-      <w:proofErr w:type="spellStart"/>
       <w:r>
         <w:rPr>
           <w:sz w:val="24"/>
         </w:rPr>
         <w:lastRenderedPageBreak/>
-        <w:t>Monsell</w:t>
-      </w:r>
-      <w:proofErr w:type="spellEnd"/>
-      <w:r>
-        <w:rPr>
-          <w:sz w:val="24"/>
-        </w:rPr>
-        <w:t xml:space="preserve">, S., Sumner, P., &amp; Waters, H. (2003). Task-set reconfiguration with predictable and unpredictable task switches. </w:t>
+        <w:t xml:space="preserve">Monsell, S., Sumner, P., &amp; Waters, H. (2003). Task-set reconfiguration with predictable and unpredictable task switches. </w:t>
       </w:r>
       <w:r>
         <w:rPr>
@@ -15840,21 +14692,7 @@
         <w:rPr>
           <w:sz w:val="24"/>
         </w:rPr>
-        <w:t xml:space="preserve">Rogers, R. D., &amp; </w:t>
-      </w:r>
-      <w:proofErr w:type="spellStart"/>
-      <w:r>
-        <w:rPr>
-          <w:sz w:val="24"/>
-        </w:rPr>
-        <w:t>Monsell</w:t>
-      </w:r>
-      <w:proofErr w:type="spellEnd"/>
-      <w:r>
-        <w:rPr>
-          <w:sz w:val="24"/>
-        </w:rPr>
-        <w:t xml:space="preserve">, S. (1995). Costs of predictable switch between simple cognitive tasks. </w:t>
+        <w:t xml:space="preserve">Rogers, R. D., &amp; Monsell, S. (1995). Costs of predictable switch between simple cognitive tasks. </w:t>
       </w:r>
       <w:r>
         <w:rPr>
@@ -15895,21 +14733,7 @@
         <w:rPr>
           <w:sz w:val="24"/>
         </w:rPr>
-        <w:t xml:space="preserve">ler, D. H., </w:t>
-      </w:r>
-      <w:proofErr w:type="spellStart"/>
-      <w:r>
-        <w:rPr>
-          <w:sz w:val="24"/>
-        </w:rPr>
-        <w:t>Bolota</w:t>
-      </w:r>
-      <w:proofErr w:type="spellEnd"/>
-      <w:r>
-        <w:rPr>
-          <w:sz w:val="24"/>
-        </w:rPr>
-        <w:t xml:space="preserve">, D. A., &amp; Faust, M. E. (2000). Levels of selective attention revelated through analyses of response time distributions. </w:t>
+        <w:t xml:space="preserve">ler, D. H., Bolota, D. A., &amp; Faust, M. E. (2000). Levels of selective attention revelated through analyses of response time distributions. </w:t>
       </w:r>
       <w:r>
         <w:rPr>
@@ -15944,21 +14768,7 @@
         <w:rPr>
           <w:sz w:val="24"/>
         </w:rPr>
-        <w:t xml:space="preserve">Spieler, D. H., </w:t>
-      </w:r>
-      <w:proofErr w:type="spellStart"/>
-      <w:r>
-        <w:rPr>
-          <w:sz w:val="24"/>
-        </w:rPr>
-        <w:t>Balota</w:t>
-      </w:r>
-      <w:proofErr w:type="spellEnd"/>
-      <w:r>
-        <w:rPr>
-          <w:sz w:val="24"/>
-        </w:rPr>
-        <w:t>, D. A., &amp; Faust, M. E. (1996). Stroop performance in healthy younger and</w:t>
+        <w:t>Spieler, D. H., Balota, D. A., &amp; Faust, M. E. (1996). Stroop performance in healthy younger and</w:t>
       </w:r>
       <w:r>
         <w:rPr>
@@ -16030,67 +14840,17 @@
           <w:sz w:val="24"/>
         </w:rPr>
       </w:pPr>
-      <w:proofErr w:type="spellStart"/>
-      <w:r>
-        <w:rPr>
-          <w:sz w:val="24"/>
-        </w:rPr>
-        <w:t>Tse</w:t>
-      </w:r>
-      <w:proofErr w:type="spellEnd"/>
-      <w:r>
-        <w:rPr>
-          <w:sz w:val="24"/>
-        </w:rPr>
-        <w:t xml:space="preserve">, C.-S., </w:t>
-      </w:r>
-      <w:proofErr w:type="spellStart"/>
-      <w:r>
-        <w:rPr>
-          <w:sz w:val="24"/>
-        </w:rPr>
-        <w:t>Balota</w:t>
-      </w:r>
-      <w:proofErr w:type="spellEnd"/>
-      <w:r>
-        <w:rPr>
-          <w:sz w:val="24"/>
-        </w:rPr>
-        <w:t xml:space="preserve">, D. A., Yap, M. J., </w:t>
-      </w:r>
-      <w:proofErr w:type="spellStart"/>
-      <w:r>
-        <w:rPr>
-          <w:sz w:val="24"/>
-        </w:rPr>
-        <w:t>Duchek</w:t>
-      </w:r>
-      <w:proofErr w:type="spellEnd"/>
-      <w:r>
-        <w:rPr>
-          <w:sz w:val="24"/>
-        </w:rPr>
-        <w:t xml:space="preserve">, J. M., &amp; McCabe, D. P. (2010). </w:t>
-      </w:r>
-      <w:r>
-        <w:rPr>
-          <w:sz w:val="24"/>
-        </w:rPr>
-        <w:t xml:space="preserve">Effects of healthy aging and </w:t>
-      </w:r>
-      <w:proofErr w:type="gramStart"/>
-      <w:r>
-        <w:rPr>
-          <w:sz w:val="24"/>
-        </w:rPr>
-        <w:t>early stage</w:t>
-      </w:r>
-      <w:proofErr w:type="gramEnd"/>
-      <w:r>
-        <w:rPr>
-          <w:sz w:val="24"/>
-        </w:rPr>
-        <w:t xml:space="preserve"> dementia of the Alzheimer's type on components of response time distributions in three attention tasks. </w:t>
+      <w:r>
+        <w:rPr>
+          <w:sz w:val="24"/>
+        </w:rPr>
+        <w:t xml:space="preserve">Tse, C.-S., Balota, D. A., Yap, M. J., Duchek, J. M., &amp; McCabe, D. P. (2010). </w:t>
+      </w:r>
+      <w:r>
+        <w:rPr>
+          <w:sz w:val="24"/>
+        </w:rPr>
+        <w:t xml:space="preserve">Effects of healthy aging and early stage dementia of the Alzheimer's type on components of response time distributions in three attention tasks. </w:t>
       </w:r>
       <w:r>
         <w:rPr>
@@ -16116,21 +14876,12 @@
           <w:szCs w:val="24"/>
         </w:rPr>
       </w:pPr>
-      <w:proofErr w:type="spellStart"/>
-      <w:r>
-        <w:rPr>
-          <w:sz w:val="24"/>
-          <w:szCs w:val="24"/>
-        </w:rPr>
-        <w:t>Wagenmakers</w:t>
-      </w:r>
-      <w:proofErr w:type="spellEnd"/>
-      <w:r>
-        <w:rPr>
-          <w:sz w:val="24"/>
-          <w:szCs w:val="24"/>
-        </w:rPr>
-        <w:t xml:space="preserve">, E. (2007). A practical solution to the pervasive problems of </w:t>
+      <w:r>
+        <w:rPr>
+          <w:sz w:val="24"/>
+          <w:szCs w:val="24"/>
+        </w:rPr>
+        <w:t xml:space="preserve">Wagenmakers, E. (2007). A practical solution to the pervasive problems of </w:t>
       </w:r>
       <w:r>
         <w:rPr>
@@ -16505,7 +15256,7 @@
                 <w:sz w:val="24"/>
               </w:rPr>
             </w:pPr>
-            <w:bookmarkStart w:id="18" w:name="_Hlk102485912"/>
+            <w:bookmarkStart w:id="19" w:name="_Hlk102485912"/>
             <w:r>
               <w:rPr>
                 <w:sz w:val="24"/>
@@ -16984,7 +15735,7 @@
           </w:p>
         </w:tc>
       </w:tr>
-      <w:bookmarkEnd w:id="18"/>
+      <w:bookmarkEnd w:id="19"/>
       <w:tr>
         <w:tc>
           <w:tcPr>
@@ -17521,16 +16272,8 @@
         <w:rPr>
           <w:sz w:val="24"/>
         </w:rPr>
-        <w:t xml:space="preserve">. RTs are reported in </w:t>
-      </w:r>
-      <w:proofErr w:type="spellStart"/>
-      <w:r>
-        <w:rPr>
-          <w:sz w:val="24"/>
-        </w:rPr>
-        <w:t>ms.</w:t>
-      </w:r>
-      <w:proofErr w:type="spellEnd"/>
+        <w:t>. RTs are reported in ms.</w:t>
+      </w:r>
     </w:p>
     <w:p>
       <w:pPr>
@@ -18734,16 +17477,8 @@
         <w:rPr>
           <w:sz w:val="24"/>
         </w:rPr>
-        <w:t xml:space="preserve">. RTs are reported in </w:t>
-      </w:r>
-      <w:proofErr w:type="spellStart"/>
-      <w:r>
-        <w:rPr>
-          <w:sz w:val="24"/>
-        </w:rPr>
-        <w:t>ms.</w:t>
-      </w:r>
-      <w:proofErr w:type="spellEnd"/>
+        <w:t>. RTs are reported in ms.</w:t>
+      </w:r>
     </w:p>
     <w:p>
       <w:pPr>
@@ -22434,15 +21169,7 @@
         <w:annotationRef/>
       </w:r>
       <w:r>
-        <w:t xml:space="preserve">Someone please </w:t>
-      </w:r>
-      <w:proofErr w:type="gramStart"/>
-      <w:r>
-        <w:t>come</w:t>
-      </w:r>
-      <w:proofErr w:type="gramEnd"/>
-      <w:r>
-        <w:t xml:space="preserve"> up with a better title.</w:t>
+        <w:t>Someone please come up with a better title.</w:t>
       </w:r>
     </w:p>
   </w:comment>
@@ -22506,15 +21233,7 @@
         <w:annotationRef/>
       </w:r>
       <w:r>
-        <w:t xml:space="preserve">We somehow ended up w/ two participants run under </w:t>
-      </w:r>
-      <w:proofErr w:type="spellStart"/>
-      <w:r>
-        <w:t>SubID</w:t>
-      </w:r>
-      <w:proofErr w:type="spellEnd"/>
-      <w:r>
-        <w:t xml:space="preserve"> 36. It was easier just to cut them than to figure out who’s responses were whose.</w:t>
+        <w:t>We somehow ended up w/ two participants run under SubID 36. It was easier just to cut them than to figure out who’s responses were whose.</w:t>
       </w:r>
     </w:p>
   </w:comment>
@@ -22550,7 +21269,7 @@
       </w:r>
     </w:p>
   </w:comment>
-  <w:comment w:id="17" w:author="Nick Maxwell" w:date="2022-05-02T18:30:00Z" w:initials="NM">
+  <w:comment w:id="14" w:author="Nick Maxwell" w:date="2022-05-04T15:14:00Z" w:initials="NM">
     <w:p>
       <w:pPr>
         <w:pStyle w:val="CommentText"/>
@@ -22562,15 +21281,23 @@
         <w:annotationRef/>
       </w:r>
       <w:r>
-        <w:t xml:space="preserve">All comparisons come out significant, even though looking at the graph it doesn’t appear that way. I may need you to </w:t>
-      </w:r>
-      <w:proofErr w:type="gramStart"/>
-      <w:r>
-        <w:t>take a look</w:t>
-      </w:r>
-      <w:proofErr w:type="gramEnd"/>
-      <w:r>
-        <w:t xml:space="preserve"> at the data and see if I’m off somewhere.</w:t>
+        <w:t>I tried modeling these two paragraphs after your 2015 paper.</w:t>
+      </w:r>
+    </w:p>
+  </w:comment>
+  <w:comment w:id="18" w:author="Nick Maxwell" w:date="2022-05-02T18:30:00Z" w:initials="NM">
+    <w:p>
+      <w:pPr>
+        <w:pStyle w:val="CommentText"/>
+      </w:pPr>
+      <w:r>
+        <w:rPr>
+          <w:rStyle w:val="CommentReference"/>
+        </w:rPr>
+        <w:annotationRef/>
+      </w:r>
+      <w:r>
+        <w:t>All comparisons come out significant, even though looking at the graph it doesn’t appear that way. I may need you to take a look at the data and see if I’m off somewhere.</w:t>
       </w:r>
     </w:p>
   </w:comment>
@@ -22586,6 +21313,7 @@
   <w15:commentEx w15:paraId="36CB695E" w15:done="0"/>
   <w15:commentEx w15:paraId="386838CD" w15:done="0"/>
   <w15:commentEx w15:paraId="7D0ECBD2" w15:done="0"/>
+  <w15:commentEx w15:paraId="4DA55067" w15:done="0"/>
   <w15:commentEx w15:paraId="4EA22159" w15:done="0"/>
 </w15:commentsEx>
 </file>
@@ -22599,6 +21327,7 @@
   <w16cex:commentExtensible w16cex:durableId="2561AF1F" w16cex:dateUtc="2021-12-13T17:38:00Z"/>
   <w16cex:commentExtensible w16cex:durableId="255B470F" w16cex:dateUtc="2021-12-08T21:00:00Z"/>
   <w16cex:commentExtensible w16cex:durableId="25E424F5" w16cex:dateUtc="2022-03-22T15:35:00Z"/>
+  <w16cex:commentExtensible w16cex:durableId="261D16DF" w16cex:dateUtc="2022-05-04T20:14:00Z"/>
   <w16cex:commentExtensible w16cex:durableId="261AA1C9" w16cex:dateUtc="2022-05-02T23:30:00Z"/>
 </w16cex:commentsExtensible>
 </file>
@@ -22612,6 +21341,7 @@
   <w16cid:commentId w16cid:paraId="36CB695E" w16cid:durableId="2561AF1F"/>
   <w16cid:commentId w16cid:paraId="386838CD" w16cid:durableId="255B470F"/>
   <w16cid:commentId w16cid:paraId="7D0ECBD2" w16cid:durableId="25E424F5"/>
+  <w16cid:commentId w16cid:paraId="4DA55067" w16cid:durableId="261D16DF"/>
   <w16cid:commentId w16cid:paraId="4EA22159" w16cid:durableId="261AA1C9"/>
 </w16cid:commentsIds>
 </file>

</xml_diff>